<commit_message>
Lag flere inndelinger/avsnitt og navngi disse.
</commit_message>
<xml_diff>
--- a/Digitalisering i bygg.docx
+++ b/Digitalisering i bygg.docx
@@ -1,6 +1,6 @@
 
 <file path=word/document.xml><?xml version="1.0" encoding="utf-8"?>
-<w:document xmlns:wpc="http://schemas.microsoft.com/office/word/2010/wordprocessingCanvas" xmlns:cx="http://schemas.microsoft.com/office/drawing/2014/chartex" xmlns:cx1="http://schemas.microsoft.com/office/drawing/2015/9/8/chartex" xmlns:cx2="http://schemas.microsoft.com/office/drawing/2015/10/21/chartex" xmlns:cx3="http://schemas.microsoft.com/office/drawing/2016/5/9/chartex" xmlns:cx4="http://schemas.microsoft.com/office/drawing/2016/5/10/chartex" xmlns:cx5="http://schemas.microsoft.com/office/drawing/2016/5/11/chartex" xmlns:cx6="http://schemas.microsoft.com/office/drawing/2016/5/12/chartex" xmlns:cx7="http://schemas.microsoft.com/office/drawing/2016/5/13/chartex" xmlns:cx8="http://schemas.microsoft.com/office/drawing/2016/5/14/chartex" xmlns:mc="http://schemas.openxmlformats.org/markup-compatibility/2006" xmlns:aink="http://schemas.microsoft.com/office/drawing/2016/ink" xmlns:am3d="http://schemas.microsoft.com/office/drawing/2017/model3d" xmlns:o="urn:schemas-microsoft-com:office:office" xmlns:r="http://schemas.openxmlformats.org/officeDocument/2006/relationships" xmlns:m="http://schemas.openxmlformats.org/officeDocument/2006/math" xmlns:v="urn:schemas-microsoft-com:vml" xmlns:wp14="http://schemas.microsoft.com/office/word/2010/wordprocessingDrawing" xmlns:wp="http://schemas.openxmlformats.org/drawingml/2006/wordprocessingDrawing" xmlns:w10="urn:schemas-microsoft-com:office:word" xmlns:w="http://schemas.openxmlformats.org/wordprocessingml/2006/main" xmlns:w14="http://schemas.microsoft.com/office/word/2010/wordml" xmlns:w15="http://schemas.microsoft.com/office/word/2012/wordml" xmlns:w16cex="http://schemas.microsoft.com/office/word/2018/wordml/cex" xmlns:w16cid="http://schemas.microsoft.com/office/word/2016/wordml/cid" xmlns:w16="http://schemas.microsoft.com/office/word/2018/wordml" xmlns:w16sdtdh="http://schemas.microsoft.com/office/word/2020/wordml/sdtdatahash" xmlns:w16se="http://schemas.microsoft.com/office/word/2015/wordml/symex" xmlns:wpg="http://schemas.microsoft.com/office/word/2010/wordprocessingGroup" xmlns:wpi="http://schemas.microsoft.com/office/word/2010/wordprocessingInk" xmlns:wne="http://schemas.microsoft.com/office/word/2006/wordml" xmlns:wps="http://schemas.microsoft.com/office/word/2010/wordprocessingShape" mc:Ignorable="w14 w15 w16se w16cid w16 w16cex w16sdtdh wp14">
+<w:document xmlns:wpc="http://schemas.microsoft.com/office/word/2010/wordprocessingCanvas" xmlns:cx="http://schemas.microsoft.com/office/drawing/2014/chartex" xmlns:cx1="http://schemas.microsoft.com/office/drawing/2015/9/8/chartex" xmlns:cx2="http://schemas.microsoft.com/office/drawing/2015/10/21/chartex" xmlns:cx3="http://schemas.microsoft.com/office/drawing/2016/5/9/chartex" xmlns:cx4="http://schemas.microsoft.com/office/drawing/2016/5/10/chartex" xmlns:cx5="http://schemas.microsoft.com/office/drawing/2016/5/11/chartex" xmlns:cx6="http://schemas.microsoft.com/office/drawing/2016/5/12/chartex" xmlns:cx7="http://schemas.microsoft.com/office/drawing/2016/5/13/chartex" xmlns:cx8="http://schemas.microsoft.com/office/drawing/2016/5/14/chartex" xmlns:mc="http://schemas.openxmlformats.org/markup-compatibility/2006" xmlns:aink="http://schemas.microsoft.com/office/drawing/2016/ink" xmlns:am3d="http://schemas.microsoft.com/office/drawing/2017/model3d" xmlns:o="urn:schemas-microsoft-com:office:office" xmlns:r="http://schemas.openxmlformats.org/officeDocument/2006/relationships" xmlns:m="http://schemas.openxmlformats.org/officeDocument/2006/math" xmlns:v="urn:schemas-microsoft-com:vml" xmlns:wp14="http://schemas.microsoft.com/office/word/2010/wordprocessingDrawing" xmlns:wp="http://schemas.openxmlformats.org/drawingml/2006/wordprocessingDrawing" xmlns:w10="urn:schemas-microsoft-com:office:word" xmlns:w="http://schemas.openxmlformats.org/wordprocessingml/2006/main" xmlns:w14="http://schemas.microsoft.com/office/word/2010/wordml" xmlns:w15="http://schemas.microsoft.com/office/word/2012/wordml" xmlns:w16cex="http://schemas.microsoft.com/office/word/2018/wordml/cex" xmlns:w16cid="http://schemas.microsoft.com/office/word/2016/wordml/cid" xmlns:w16="http://schemas.microsoft.com/office/word/2018/wordml" xmlns:w16se="http://schemas.microsoft.com/office/word/2015/wordml/symex" xmlns:wpg="http://schemas.microsoft.com/office/word/2010/wordprocessingGroup" xmlns:wpi="http://schemas.microsoft.com/office/word/2010/wordprocessingInk" xmlns:wne="http://schemas.microsoft.com/office/word/2006/wordml" xmlns:wps="http://schemas.microsoft.com/office/word/2010/wordprocessingShape" mc:Ignorable="w14 w15 w16se w16cid w16 w16cex wp14">
   <w:body>
     <w:p>
       <w:pPr>
@@ -15,30 +15,39 @@
           <w:sz w:val="36"/>
           <w:szCs w:val="36"/>
         </w:rPr>
-        <w:t>Digitalisering i bygg</w:t>
-      </w:r>
+        <w:t xml:space="preserve">Digitalisering i </w:t>
+      </w:r>
+      <w:proofErr w:type="spellStart"/>
       <w:r>
         <w:rPr>
           <w:sz w:val="36"/>
           <w:szCs w:val="36"/>
         </w:rPr>
-        <w:t>ingeniør</w:t>
+        <w:t>bygg</w:t>
       </w:r>
       <w:r>
         <w:rPr>
           <w:sz w:val="36"/>
           <w:szCs w:val="36"/>
         </w:rPr>
-        <w:t xml:space="preserve"> og ingeniørfag i energi og miljø</w:t>
-      </w:r>
-    </w:p>
-    <w:p>
-      <w:pPr>
-        <w:spacing w:line="360" w:lineRule="auto"/>
+        <w:t>ingeniør</w:t>
+      </w:r>
+      <w:proofErr w:type="spellEnd"/>
+      <w:r>
         <w:rPr>
           <w:sz w:val="36"/>
           <w:szCs w:val="36"/>
         </w:rPr>
+        <w:t xml:space="preserve"> og ingeniørfag i energi og miljø</w:t>
+      </w:r>
+    </w:p>
+    <w:p>
+      <w:pPr>
+        <w:spacing w:line="360" w:lineRule="auto"/>
+        <w:rPr>
+          <w:sz w:val="36"/>
+          <w:szCs w:val="36"/>
+        </w:rPr>
       </w:pPr>
     </w:p>
     <w:p>
@@ -112,18 +121,38 @@
           <w:sz w:val="24"/>
           <w:szCs w:val="24"/>
         </w:rPr>
-        <w:t>et stort nok fokus innenfor bachelor i byggingeniør og bachelor i ingeniørfag i energi og miljø.</w:t>
-      </w:r>
-    </w:p>
-    <w:p>
-      <w:pPr>
-        <w:spacing w:line="360" w:lineRule="auto"/>
+        <w:t xml:space="preserve">et stort nok fokus innenfor bachelor i </w:t>
+      </w:r>
+      <w:proofErr w:type="spellStart"/>
+      <w:r>
         <w:rPr>
           <w:b/>
           <w:bCs/>
           <w:sz w:val="24"/>
           <w:szCs w:val="24"/>
         </w:rPr>
+        <w:t>byggingeniør</w:t>
+      </w:r>
+      <w:proofErr w:type="spellEnd"/>
+      <w:r>
+        <w:rPr>
+          <w:b/>
+          <w:bCs/>
+          <w:sz w:val="24"/>
+          <w:szCs w:val="24"/>
+        </w:rPr>
+        <w:t xml:space="preserve"> og bachelor i ingeniørfag i energi og miljø.</w:t>
+      </w:r>
+    </w:p>
+    <w:p>
+      <w:pPr>
+        <w:spacing w:line="360" w:lineRule="auto"/>
+        <w:rPr>
+          <w:b/>
+          <w:bCs/>
+          <w:sz w:val="24"/>
+          <w:szCs w:val="24"/>
+        </w:rPr>
       </w:pPr>
     </w:p>
     <w:p>
@@ -287,7 +316,23 @@
           <w:sz w:val="24"/>
           <w:szCs w:val="24"/>
         </w:rPr>
-        <w:t>For å sjekke hvor stor grad digitalisering er integrert i lær</w:t>
+        <w:t xml:space="preserve">For å sjekke hvor stor grad digitalisering er </w:t>
+      </w:r>
+      <w:proofErr w:type="gramStart"/>
+      <w:r>
+        <w:rPr>
+          <w:sz w:val="24"/>
+          <w:szCs w:val="24"/>
+        </w:rPr>
+        <w:t>integrert</w:t>
+      </w:r>
+      <w:proofErr w:type="gramEnd"/>
+      <w:r>
+        <w:rPr>
+          <w:sz w:val="24"/>
+          <w:szCs w:val="24"/>
+        </w:rPr>
+        <w:t xml:space="preserve"> i lær</w:t>
       </w:r>
       <w:r>
         <w:rPr>
@@ -315,21 +360,67 @@
           <w:sz w:val="24"/>
           <w:szCs w:val="24"/>
         </w:rPr>
-        <w:t xml:space="preserve">-ark som inneholder alle fag i </w:t>
-      </w:r>
-      <w:r>
-        <w:rPr>
-          <w:sz w:val="24"/>
-          <w:szCs w:val="24"/>
-        </w:rPr>
-        <w:t>byggingeniør og ingeniørfag i energi og miljø</w:t>
-      </w:r>
-      <w:r>
-        <w:rPr>
-          <w:sz w:val="24"/>
-          <w:szCs w:val="24"/>
-        </w:rPr>
-        <w:t xml:space="preserve">. Læringsutbytte av disse fagene er infoen vi er ute etter. Her står det hva man skal kunne etter at faget er ferdig. Læringsutbytte er delt opp i 3 deler: kunnskap, ferdigheter og generell kompetanse. </w:t>
+        <w:t xml:space="preserve">-ark som inneholder alle </w:t>
+      </w:r>
+      <w:commentRangeStart w:id="0"/>
+      <w:r>
+        <w:rPr>
+          <w:sz w:val="24"/>
+          <w:szCs w:val="24"/>
+        </w:rPr>
+        <w:t xml:space="preserve">fag i </w:t>
+      </w:r>
+      <w:proofErr w:type="spellStart"/>
+      <w:r>
+        <w:rPr>
+          <w:sz w:val="24"/>
+          <w:szCs w:val="24"/>
+        </w:rPr>
+        <w:t>byggingeniør</w:t>
+      </w:r>
+      <w:proofErr w:type="spellEnd"/>
+      <w:r>
+        <w:rPr>
+          <w:sz w:val="24"/>
+          <w:szCs w:val="24"/>
+        </w:rPr>
+        <w:t xml:space="preserve"> og ingeniørfag i energi og miljø</w:t>
+      </w:r>
+      <w:commentRangeEnd w:id="0"/>
+      <w:r>
+        <w:rPr>
+          <w:rStyle w:val="CommentReference"/>
+        </w:rPr>
+        <w:commentReference w:id="0"/>
+      </w:r>
+      <w:r>
+        <w:rPr>
+          <w:sz w:val="24"/>
+          <w:szCs w:val="24"/>
+        </w:rPr>
+        <w:t xml:space="preserve">. Læringsutbytte av disse fagene er infoen vi </w:t>
+      </w:r>
+      <w:commentRangeStart w:id="1"/>
+      <w:r>
+        <w:rPr>
+          <w:sz w:val="24"/>
+          <w:szCs w:val="24"/>
+        </w:rPr>
+        <w:t>er ute etter</w:t>
+      </w:r>
+      <w:commentRangeEnd w:id="1"/>
+      <w:r>
+        <w:rPr>
+          <w:rStyle w:val="CommentReference"/>
+        </w:rPr>
+        <w:commentReference w:id="1"/>
+      </w:r>
+      <w:r>
+        <w:rPr>
+          <w:sz w:val="24"/>
+          <w:szCs w:val="24"/>
+        </w:rPr>
+        <w:t xml:space="preserve">. Her står det hva man skal kunne etter at faget er ferdig. Læringsutbytte er delt opp i 3 deler: kunnskap, ferdigheter og generell kompetanse. </w:t>
       </w:r>
       <w:r>
         <w:rPr>
@@ -374,6 +465,7 @@
           <w:szCs w:val="24"/>
         </w:rPr>
       </w:pPr>
+      <w:commentRangeStart w:id="2"/>
       <w:r>
         <w:rPr>
           <w:sz w:val="24"/>
@@ -483,7 +575,23 @@
           <w:sz w:val="24"/>
           <w:szCs w:val="24"/>
         </w:rPr>
-        <w:t>Studenten: kan benytte seg av de viktigste normer og retningslinjer for konstruksjoner i vassdrag, kan estimere tilgjengelig vannmengde for kraftproduksjon i et vassdrag, kan dimensjonere og stabilitetsberegne dammer og øvrige vassdragstekniske konstruksjoner, kan optimalisere kraftverk mht. produksjon og energibetraktninger, kan redegjøre for de vanligste turbintyper, deres funksjon og spesielle egenskaper</w:t>
+        <w:t xml:space="preserve">Studenten: kan benytte seg av de viktigste normer og retningslinjer for konstruksjoner i vassdrag, kan estimere tilgjengelig vannmengde for kraftproduksjon i et vassdrag, kan dimensjonere og </w:t>
+      </w:r>
+      <w:proofErr w:type="spellStart"/>
+      <w:r>
+        <w:rPr>
+          <w:sz w:val="24"/>
+          <w:szCs w:val="24"/>
+        </w:rPr>
+        <w:t>stabilitetsberegne</w:t>
+      </w:r>
+      <w:proofErr w:type="spellEnd"/>
+      <w:r>
+        <w:rPr>
+          <w:sz w:val="24"/>
+          <w:szCs w:val="24"/>
+        </w:rPr>
+        <w:t xml:space="preserve"> dammer og øvrige vassdragstekniske konstruksjoner, kan optimalisere kraftverk mht. produksjon og energibetraktninger, kan redegjøre for de vanligste turbintyper, deres funksjon og spesielle egenskaper</w:t>
       </w:r>
       <w:r>
         <w:rPr>
@@ -540,33 +648,41 @@
         </w:rPr>
         <w:t>.</w:t>
       </w:r>
-    </w:p>
-    <w:p>
-      <w:pPr>
-        <w:spacing w:line="360" w:lineRule="auto"/>
-        <w:rPr>
-          <w:sz w:val="24"/>
-          <w:szCs w:val="24"/>
-        </w:rPr>
-      </w:pPr>
-    </w:p>
-    <w:p>
-      <w:pPr>
-        <w:spacing w:line="360" w:lineRule="auto"/>
-        <w:rPr>
-          <w:sz w:val="24"/>
-          <w:szCs w:val="24"/>
-        </w:rPr>
-      </w:pPr>
-    </w:p>
-    <w:p>
-      <w:pPr>
-        <w:spacing w:line="360" w:lineRule="auto"/>
-        <w:rPr>
-          <w:sz w:val="24"/>
-          <w:szCs w:val="24"/>
-        </w:rPr>
-      </w:pPr>
+      <w:commentRangeEnd w:id="2"/>
+      <w:r>
+        <w:rPr>
+          <w:rStyle w:val="CommentReference"/>
+        </w:rPr>
+        <w:commentReference w:id="2"/>
+      </w:r>
+    </w:p>
+    <w:p>
+      <w:pPr>
+        <w:spacing w:line="360" w:lineRule="auto"/>
+        <w:rPr>
+          <w:sz w:val="24"/>
+          <w:szCs w:val="24"/>
+        </w:rPr>
+      </w:pPr>
+    </w:p>
+    <w:p>
+      <w:pPr>
+        <w:spacing w:line="360" w:lineRule="auto"/>
+        <w:rPr>
+          <w:sz w:val="24"/>
+          <w:szCs w:val="24"/>
+        </w:rPr>
+      </w:pPr>
+    </w:p>
+    <w:p>
+      <w:pPr>
+        <w:spacing w:line="360" w:lineRule="auto"/>
+        <w:rPr>
+          <w:sz w:val="24"/>
+          <w:szCs w:val="24"/>
+        </w:rPr>
+      </w:pPr>
+      <w:commentRangeStart w:id="3"/>
       <w:r>
         <w:rPr>
           <w:sz w:val="24"/>
@@ -629,6 +745,13 @@
           <w:szCs w:val="24"/>
         </w:rPr>
         <w:t>:</w:t>
+      </w:r>
+      <w:commentRangeEnd w:id="3"/>
+      <w:r>
+        <w:rPr>
+          <w:rStyle w:val="CommentReference"/>
+        </w:rPr>
+        <w:commentReference w:id="3"/>
       </w:r>
     </w:p>
     <w:p>
@@ -713,7 +836,7 @@
                     </pic:cNvPicPr>
                   </pic:nvPicPr>
                   <pic:blipFill>
-                    <a:blip r:embed="rId8" cstate="print">
+                    <a:blip r:embed="rId12" cstate="print">
                       <a:extLst>
                         <a:ext uri="{28A0092B-C50C-407E-A947-70E740481C1C}">
                           <a14:useLocalDpi xmlns:a14="http://schemas.microsoft.com/office/drawing/2010/main" val="0"/>
@@ -753,12 +876,43 @@
           <w:szCs w:val="24"/>
         </w:rPr>
       </w:pPr>
-      <w:r>
-        <w:rPr>
-          <w:sz w:val="24"/>
-          <w:szCs w:val="24"/>
-        </w:rPr>
-        <w:t>Til venstre så ser vi alle søkeordene som blir søkt på. Deretter kan vi se treff på de forskjellige kategoriene og til slutt kan man se alle treff på et bestemt søkeord. Over diagrammene kan man også se tall for totale treff over alle søkeord</w:t>
+      <w:commentRangeStart w:id="4"/>
+      <w:commentRangeStart w:id="5"/>
+      <w:r>
+        <w:rPr>
+          <w:sz w:val="24"/>
+          <w:szCs w:val="24"/>
+        </w:rPr>
+        <w:t>Til</w:t>
+      </w:r>
+      <w:commentRangeEnd w:id="4"/>
+      <w:r>
+        <w:rPr>
+          <w:rStyle w:val="CommentReference"/>
+        </w:rPr>
+        <w:commentReference w:id="4"/>
+      </w:r>
+      <w:commentRangeEnd w:id="5"/>
+      <w:r>
+        <w:rPr>
+          <w:rStyle w:val="CommentReference"/>
+        </w:rPr>
+        <w:commentReference w:id="5"/>
+      </w:r>
+      <w:r>
+        <w:rPr>
+          <w:sz w:val="24"/>
+          <w:szCs w:val="24"/>
+        </w:rPr>
+        <w:t xml:space="preserve"> venstre så ser vi alle søkeordene som blir søkt på. Deretter kan vi se treff på de forskjellige kategoriene og til slutt kan man se alle treff på et bestemt søkeord. </w:t>
+      </w:r>
+      <w:commentRangeStart w:id="6"/>
+      <w:r>
+        <w:rPr>
+          <w:sz w:val="24"/>
+          <w:szCs w:val="24"/>
+        </w:rPr>
+        <w:t>Over diagrammene kan man også se tall for totale treff over alle søkeord</w:t>
       </w:r>
       <w:r>
         <w:rPr>
@@ -795,15 +949,23 @@
         </w:rPr>
         <w:t xml:space="preserve"> ikke hadde treff, og totaler for de forskjellige kategoriene. Jeg la også til et sektordiagram og stolpediagram som viser andelen av treff blant antall mulige treff. </w:t>
       </w:r>
-    </w:p>
-    <w:p>
-      <w:pPr>
-        <w:spacing w:line="360" w:lineRule="auto"/>
-        <w:rPr>
-          <w:sz w:val="24"/>
-          <w:szCs w:val="24"/>
-        </w:rPr>
-      </w:pPr>
+      <w:commentRangeEnd w:id="6"/>
+      <w:r>
+        <w:rPr>
+          <w:rStyle w:val="CommentReference"/>
+        </w:rPr>
+        <w:commentReference w:id="6"/>
+      </w:r>
+    </w:p>
+    <w:p>
+      <w:pPr>
+        <w:spacing w:line="360" w:lineRule="auto"/>
+        <w:rPr>
+          <w:sz w:val="24"/>
+          <w:szCs w:val="24"/>
+        </w:rPr>
+      </w:pPr>
+      <w:commentRangeStart w:id="7"/>
       <w:r>
         <w:rPr>
           <w:sz w:val="24"/>
@@ -837,32 +999,101 @@
           <w:sz w:val="24"/>
           <w:szCs w:val="24"/>
         </w:rPr>
-        <w:t>kommer flere ganger i søket. Grunnen til dette er at faget har forskjellig emnekode avhengig av hvilket studieløp det tilhører. Eksempel: på bygg så har Matematikk1000 emnekoden BYPE1000 mens på energi og miljø har den emnekoden EMFE1000. Noen fag går også over begge løpene, men har samme emnekode. Her er duplikatene fjernet.</w:t>
-      </w:r>
-    </w:p>
-    <w:p>
-      <w:pPr>
-        <w:spacing w:line="360" w:lineRule="auto"/>
-        <w:rPr>
-          <w:sz w:val="24"/>
-          <w:szCs w:val="24"/>
-        </w:rPr>
-      </w:pPr>
-    </w:p>
-    <w:p>
-      <w:pPr>
-        <w:spacing w:line="360" w:lineRule="auto"/>
-        <w:rPr>
-          <w:sz w:val="24"/>
-          <w:szCs w:val="24"/>
-        </w:rPr>
-      </w:pPr>
-      <w:r>
-        <w:rPr>
-          <w:sz w:val="24"/>
-          <w:szCs w:val="24"/>
-        </w:rPr>
-        <w:t xml:space="preserve">Noen av søkeordene har en [- ] etter ordet. Dette er «regex» bruk som gjør slik at ordet kun treffer om det er bindestrek eller mellomrom etter </w:t>
+        <w:t xml:space="preserve">kommer flere ganger i søket. Grunnen til dette er at faget har forskjellig emnekode avhengig av hvilket studieløp det tilhører. Eksempel: på bygg så har Matematikk1000 emnekoden </w:t>
+      </w:r>
+      <w:commentRangeStart w:id="8"/>
+      <w:r>
+        <w:rPr>
+          <w:sz w:val="24"/>
+          <w:szCs w:val="24"/>
+        </w:rPr>
+        <w:t>BYPE1000 mens på energi og miljø har den emnekoden EMFE1000. Noen fag går også over begge løpene, men har samme emnekode. Her er duplikatene fjernet.</w:t>
+      </w:r>
+      <w:commentRangeEnd w:id="7"/>
+      <w:r>
+        <w:rPr>
+          <w:rStyle w:val="CommentReference"/>
+        </w:rPr>
+        <w:commentReference w:id="7"/>
+      </w:r>
+      <w:commentRangeEnd w:id="8"/>
+      <w:r>
+        <w:rPr>
+          <w:rStyle w:val="CommentReference"/>
+        </w:rPr>
+        <w:commentReference w:id="8"/>
+      </w:r>
+    </w:p>
+    <w:p>
+      <w:pPr>
+        <w:spacing w:line="360" w:lineRule="auto"/>
+        <w:rPr>
+          <w:sz w:val="24"/>
+          <w:szCs w:val="24"/>
+        </w:rPr>
+      </w:pPr>
+    </w:p>
+    <w:p>
+      <w:pPr>
+        <w:spacing w:line="360" w:lineRule="auto"/>
+        <w:rPr>
+          <w:sz w:val="24"/>
+          <w:szCs w:val="24"/>
+        </w:rPr>
+      </w:pPr>
+      <w:commentRangeStart w:id="9"/>
+      <w:r>
+        <w:rPr>
+          <w:sz w:val="24"/>
+          <w:szCs w:val="24"/>
+        </w:rPr>
+        <w:t>Noen av søkeordene har en [</w:t>
+      </w:r>
+      <w:proofErr w:type="gramStart"/>
+      <w:r>
+        <w:rPr>
+          <w:sz w:val="24"/>
+          <w:szCs w:val="24"/>
+        </w:rPr>
+        <w:t>- ]</w:t>
+      </w:r>
+      <w:proofErr w:type="gramEnd"/>
+      <w:r>
+        <w:rPr>
+          <w:sz w:val="24"/>
+          <w:szCs w:val="24"/>
+        </w:rPr>
+        <w:t xml:space="preserve"> etter ordet</w:t>
+      </w:r>
+      <w:commentRangeEnd w:id="9"/>
+      <w:r>
+        <w:rPr>
+          <w:rStyle w:val="CommentReference"/>
+        </w:rPr>
+        <w:commentReference w:id="9"/>
+      </w:r>
+      <w:r>
+        <w:rPr>
+          <w:sz w:val="24"/>
+          <w:szCs w:val="24"/>
+        </w:rPr>
+        <w:t>. Dette er «</w:t>
+      </w:r>
+      <w:proofErr w:type="spellStart"/>
+      <w:r>
+        <w:rPr>
+          <w:sz w:val="24"/>
+          <w:szCs w:val="24"/>
+        </w:rPr>
+        <w:t>regex</w:t>
+      </w:r>
+      <w:proofErr w:type="spellEnd"/>
+      <w:r>
+        <w:rPr>
+          <w:sz w:val="24"/>
+          <w:szCs w:val="24"/>
+        </w:rPr>
+        <w:t xml:space="preserve">» bruk som gjør slik at ordet kun treffer om det er bindestrek eller mellomrom etter </w:t>
       </w:r>
       <w:r>
         <w:rPr>
@@ -876,8 +1107,17 @@
           <w:sz w:val="24"/>
           <w:szCs w:val="24"/>
         </w:rPr>
-        <w:t xml:space="preserve">ordet. Det ble tatt i bruk for at for eksempel </w:t>
-      </w:r>
+        <w:t xml:space="preserve">ordet. </w:t>
+      </w:r>
+      <w:commentRangeStart w:id="10"/>
+      <w:r>
+        <w:rPr>
+          <w:sz w:val="24"/>
+          <w:szCs w:val="24"/>
+        </w:rPr>
+        <w:t xml:space="preserve">Det ble tatt i bruk for at for eksempel </w:t>
+      </w:r>
+      <w:proofErr w:type="spellStart"/>
       <w:r>
         <w:rPr>
           <w:sz w:val="24"/>
@@ -890,14 +1130,38 @@
           <w:sz w:val="24"/>
           <w:szCs w:val="24"/>
         </w:rPr>
-        <w:t xml:space="preserve">eal ikke skulle treffe på AR, eller for eksempel </w:t>
-      </w:r>
-      <w:r>
-        <w:rPr>
-          <w:sz w:val="24"/>
-          <w:szCs w:val="24"/>
-        </w:rPr>
-        <w:t>aVRegning på VR</w:t>
+        <w:t>eal</w:t>
+      </w:r>
+      <w:proofErr w:type="spellEnd"/>
+      <w:r>
+        <w:rPr>
+          <w:sz w:val="24"/>
+          <w:szCs w:val="24"/>
+        </w:rPr>
+        <w:t xml:space="preserve"> ikke skulle treffe på AR, eller for eksempel </w:t>
+      </w:r>
+      <w:proofErr w:type="spellStart"/>
+      <w:r>
+        <w:rPr>
+          <w:sz w:val="24"/>
+          <w:szCs w:val="24"/>
+        </w:rPr>
+        <w:t>aVRegning</w:t>
+      </w:r>
+      <w:proofErr w:type="spellEnd"/>
+      <w:r>
+        <w:rPr>
+          <w:sz w:val="24"/>
+          <w:szCs w:val="24"/>
+        </w:rPr>
+        <w:t xml:space="preserve"> på VR</w:t>
+      </w:r>
+      <w:commentRangeEnd w:id="10"/>
+      <w:r>
+        <w:rPr>
+          <w:rStyle w:val="CommentReference"/>
+        </w:rPr>
+        <w:commentReference w:id="10"/>
       </w:r>
       <w:r>
         <w:rPr>
@@ -942,6 +1206,7 @@
           <w:szCs w:val="24"/>
         </w:rPr>
       </w:pPr>
+      <w:commentRangeStart w:id="11"/>
       <w:r>
         <w:rPr>
           <w:sz w:val="24"/>
@@ -1008,7 +1273,7 @@
                     </pic:cNvPicPr>
                   </pic:nvPicPr>
                   <pic:blipFill>
-                    <a:blip r:embed="rId9">
+                    <a:blip r:embed="rId13">
                       <a:extLst>
                         <a:ext uri="{28A0092B-C50C-407E-A947-70E740481C1C}">
                           <a14:useLocalDpi xmlns:a14="http://schemas.microsoft.com/office/drawing/2010/main" val="0"/>
@@ -1086,7 +1351,7 @@
                     </pic:cNvPicPr>
                   </pic:nvPicPr>
                   <pic:blipFill>
-                    <a:blip r:embed="rId10">
+                    <a:blip r:embed="rId14">
                       <a:extLst>
                         <a:ext uri="{28A0092B-C50C-407E-A947-70E740481C1C}">
                           <a14:useLocalDpi xmlns:a14="http://schemas.microsoft.com/office/drawing/2010/main" val="0"/>
@@ -1148,7 +1413,7 @@
                     </pic:cNvPicPr>
                   </pic:nvPicPr>
                   <pic:blipFill>
-                    <a:blip r:embed="rId11">
+                    <a:blip r:embed="rId15">
                       <a:extLst>
                         <a:ext uri="{28A0092B-C50C-407E-A947-70E740481C1C}">
                           <a14:useLocalDpi xmlns:a14="http://schemas.microsoft.com/office/drawing/2010/main" val="0"/>
@@ -1209,6 +1474,13 @@
         </w:rPr>
         <w:t xml:space="preserve"> ser vi dette:</w:t>
       </w:r>
+      <w:commentRangeEnd w:id="11"/>
+      <w:r>
+        <w:rPr>
+          <w:rStyle w:val="CommentReference"/>
+        </w:rPr>
+        <w:commentReference w:id="11"/>
+      </w:r>
     </w:p>
     <w:p>
       <w:pPr>
@@ -1240,7 +1512,7 @@
                     </pic:cNvPicPr>
                   </pic:nvPicPr>
                   <pic:blipFill>
-                    <a:blip r:embed="rId12" cstate="print">
+                    <a:blip r:embed="rId16" cstate="print">
                       <a:extLst>
                         <a:ext uri="{28A0092B-C50C-407E-A947-70E740481C1C}">
                           <a14:useLocalDpi xmlns:a14="http://schemas.microsoft.com/office/drawing/2010/main" val="0"/>
@@ -1280,12 +1552,27 @@
           <w:szCs w:val="24"/>
         </w:rPr>
       </w:pPr>
-      <w:r>
-        <w:rPr>
-          <w:sz w:val="24"/>
-          <w:szCs w:val="24"/>
-        </w:rPr>
-        <w:t>Her ser vi emnekode, emnenavn og læringsutbytte fordelt etter de tre kategoriene.</w:t>
+      <w:commentRangeStart w:id="12"/>
+      <w:r>
+        <w:rPr>
+          <w:sz w:val="24"/>
+          <w:szCs w:val="24"/>
+        </w:rPr>
+        <w:t>Her ser vi emnekode, emnenavn og læringsutbytte fordelt etter de tre kategoriene</w:t>
+      </w:r>
+      <w:commentRangeEnd w:id="12"/>
+      <w:r>
+        <w:rPr>
+          <w:rStyle w:val="CommentReference"/>
+        </w:rPr>
+        <w:commentReference w:id="12"/>
+      </w:r>
+      <w:r>
+        <w:rPr>
+          <w:sz w:val="24"/>
+          <w:szCs w:val="24"/>
+        </w:rPr>
+        <w:t>.</w:t>
       </w:r>
       <w:r>
         <w:rPr>
@@ -1313,14 +1600,30 @@
           <w:sz w:val="24"/>
           <w:szCs w:val="24"/>
         </w:rPr>
-        <w:t xml:space="preserve"> byggfa</w:t>
-      </w:r>
-      <w:r>
-        <w:rPr>
-          <w:sz w:val="24"/>
-          <w:szCs w:val="24"/>
-        </w:rPr>
-        <w:t>glig innføring og prosjektstyring,</w:t>
+        <w:t xml:space="preserve"> </w:t>
+      </w:r>
+      <w:proofErr w:type="spellStart"/>
+      <w:r>
+        <w:rPr>
+          <w:sz w:val="24"/>
+          <w:szCs w:val="24"/>
+        </w:rPr>
+        <w:t>byggfa</w:t>
+      </w:r>
+      <w:r>
+        <w:rPr>
+          <w:sz w:val="24"/>
+          <w:szCs w:val="24"/>
+        </w:rPr>
+        <w:t>glig</w:t>
+      </w:r>
+      <w:proofErr w:type="spellEnd"/>
+      <w:r>
+        <w:rPr>
+          <w:sz w:val="24"/>
+          <w:szCs w:val="24"/>
+        </w:rPr>
+        <w:t xml:space="preserve"> innføring og prosjektstyring,</w:t>
       </w:r>
       <w:r>
         <w:rPr>
@@ -1356,8 +1659,296 @@
 </w:document>
 </file>
 
+<file path=word/comments.xml><?xml version="1.0" encoding="utf-8"?>
+<w:comments xmlns:wpc="http://schemas.microsoft.com/office/word/2010/wordprocessingCanvas" xmlns:cx="http://schemas.microsoft.com/office/drawing/2014/chartex" xmlns:cx1="http://schemas.microsoft.com/office/drawing/2015/9/8/chartex" xmlns:cx2="http://schemas.microsoft.com/office/drawing/2015/10/21/chartex" xmlns:cx3="http://schemas.microsoft.com/office/drawing/2016/5/9/chartex" xmlns:cx4="http://schemas.microsoft.com/office/drawing/2016/5/10/chartex" xmlns:cx5="http://schemas.microsoft.com/office/drawing/2016/5/11/chartex" xmlns:cx6="http://schemas.microsoft.com/office/drawing/2016/5/12/chartex" xmlns:cx7="http://schemas.microsoft.com/office/drawing/2016/5/13/chartex" xmlns:cx8="http://schemas.microsoft.com/office/drawing/2016/5/14/chartex" xmlns:mc="http://schemas.openxmlformats.org/markup-compatibility/2006" xmlns:aink="http://schemas.microsoft.com/office/drawing/2016/ink" xmlns:am3d="http://schemas.microsoft.com/office/drawing/2017/model3d" xmlns:o="urn:schemas-microsoft-com:office:office" xmlns:r="http://schemas.openxmlformats.org/officeDocument/2006/relationships" xmlns:m="http://schemas.openxmlformats.org/officeDocument/2006/math" xmlns:v="urn:schemas-microsoft-com:vml" xmlns:wp14="http://schemas.microsoft.com/office/word/2010/wordprocessingDrawing" xmlns:wp="http://schemas.openxmlformats.org/drawingml/2006/wordprocessingDrawing" xmlns:w10="urn:schemas-microsoft-com:office:word" xmlns:w="http://schemas.openxmlformats.org/wordprocessingml/2006/main" xmlns:w14="http://schemas.microsoft.com/office/word/2010/wordml" xmlns:w15="http://schemas.microsoft.com/office/word/2012/wordml" xmlns:w16cex="http://schemas.microsoft.com/office/word/2018/wordml/cex" xmlns:w16cid="http://schemas.microsoft.com/office/word/2016/wordml/cid" xmlns:w16="http://schemas.microsoft.com/office/word/2018/wordml" xmlns:w16se="http://schemas.microsoft.com/office/word/2015/wordml/symex" xmlns:wpg="http://schemas.microsoft.com/office/word/2010/wordprocessingGroup" xmlns:wpi="http://schemas.microsoft.com/office/word/2010/wordprocessingInk" xmlns:wne="http://schemas.microsoft.com/office/word/2006/wordml" xmlns:wps="http://schemas.microsoft.com/office/word/2010/wordprocessingShape" mc:Ignorable="w14 w15 w16se w16cid w16 w16cex wp14">
+  <w:comment w:id="0" w:author="Kamalan Rashasingham" w:date="2021-07-07T11:19:00Z" w:initials="KR">
+    <w:p>
+      <w:pPr>
+        <w:pStyle w:val="CommentText"/>
+      </w:pPr>
+      <w:r>
+        <w:rPr>
+          <w:rStyle w:val="CommentReference"/>
+        </w:rPr>
+        <w:annotationRef/>
+      </w:r>
+      <w:r>
+        <w:t xml:space="preserve">Få fram bachelor, alle emner i programmet </w:t>
+      </w:r>
+      <w:proofErr w:type="gramStart"/>
+      <w:r>
+        <w:t>bygg…</w:t>
+      </w:r>
+      <w:proofErr w:type="gramEnd"/>
+      <w:r>
+        <w:t xml:space="preserve"> husk å bruke de korrekte navnene</w:t>
+      </w:r>
+    </w:p>
+  </w:comment>
+  <w:comment w:id="1" w:author="Kamalan Rashasingham" w:date="2021-07-07T11:20:00Z" w:initials="KR">
+    <w:p>
+      <w:pPr>
+        <w:pStyle w:val="CommentText"/>
+      </w:pPr>
+      <w:r>
+        <w:rPr>
+          <w:rStyle w:val="CommentReference"/>
+        </w:rPr>
+        <w:annotationRef/>
+      </w:r>
+      <w:r>
+        <w:t>Har investigert</w:t>
+      </w:r>
+    </w:p>
+  </w:comment>
+  <w:comment w:id="2" w:author="Kamalan Rashasingham" w:date="2021-07-07T11:20:00Z" w:initials="KR">
+    <w:p>
+      <w:pPr>
+        <w:pStyle w:val="CommentText"/>
+      </w:pPr>
+      <w:r>
+        <w:rPr>
+          <w:rStyle w:val="CommentReference"/>
+        </w:rPr>
+        <w:annotationRef/>
+      </w:r>
+      <w:r>
+        <w:t>Dropp. Skriv heller om. Alle kjenner til dette.</w:t>
+      </w:r>
+    </w:p>
+  </w:comment>
+  <w:comment w:id="3" w:author="Kamalan Rashasingham" w:date="2021-07-07T11:20:00Z" w:initials="KR">
+    <w:p>
+      <w:pPr>
+        <w:pStyle w:val="CommentText"/>
+      </w:pPr>
+      <w:r>
+        <w:rPr>
+          <w:rStyle w:val="CommentReference"/>
+        </w:rPr>
+        <w:annotationRef/>
+      </w:r>
+      <w:r>
+        <w:t>Forklar prosessen. Unngå jeg-form og skriv formelt</w:t>
+      </w:r>
+    </w:p>
+  </w:comment>
+  <w:comment w:id="4" w:author="Kamalan Rashasingham" w:date="2021-07-07T11:21:00Z" w:initials="KR">
+    <w:p>
+      <w:pPr>
+        <w:pStyle w:val="CommentText"/>
+      </w:pPr>
+      <w:r>
+        <w:rPr>
+          <w:rStyle w:val="CommentReference"/>
+        </w:rPr>
+        <w:annotationRef/>
+      </w:r>
+      <w:r>
+        <w:t>Få fram figurtekst. Følg gjerne APA-stil</w:t>
+      </w:r>
+    </w:p>
+  </w:comment>
+  <w:comment w:id="5" w:author="Kamalan Rashasingham" w:date="2021-07-07T11:21:00Z" w:initials="KR">
+    <w:p>
+      <w:pPr>
+        <w:pStyle w:val="CommentText"/>
+      </w:pPr>
+      <w:r>
+        <w:rPr>
+          <w:rStyle w:val="CommentReference"/>
+        </w:rPr>
+        <w:annotationRef/>
+      </w:r>
+      <w:proofErr w:type="spellStart"/>
+      <w:r>
+        <w:t>Btw</w:t>
+      </w:r>
+      <w:proofErr w:type="spellEnd"/>
+      <w:r>
+        <w:t>, udugelig bilde. Skjønner ingenting</w:t>
+      </w:r>
+    </w:p>
+  </w:comment>
+  <w:comment w:id="6" w:author="Kamalan Rashasingham" w:date="2021-07-07T11:22:00Z" w:initials="KR">
+    <w:p>
+      <w:pPr>
+        <w:pStyle w:val="CommentText"/>
+      </w:pPr>
+      <w:r>
+        <w:rPr>
+          <w:rStyle w:val="CommentReference"/>
+        </w:rPr>
+        <w:annotationRef/>
+      </w:r>
+      <w:r>
+        <w:t>Dropp. Forklar heller tankene og prosessen</w:t>
+      </w:r>
+    </w:p>
+  </w:comment>
+  <w:comment w:id="7" w:author="Kamalan Rashasingham" w:date="2021-07-07T11:22:00Z" w:initials="KR">
+    <w:p>
+      <w:pPr>
+        <w:pStyle w:val="CommentText"/>
+      </w:pPr>
+      <w:r>
+        <w:rPr>
+          <w:rStyle w:val="CommentReference"/>
+        </w:rPr>
+        <w:annotationRef/>
+      </w:r>
+      <w:r>
+        <w:t>Hvorfor dukker det opp?</w:t>
+      </w:r>
+    </w:p>
+  </w:comment>
+  <w:comment w:id="8" w:author="Kamalan Rashasingham" w:date="2021-07-07T11:22:00Z" w:initials="KR">
+    <w:p>
+      <w:pPr>
+        <w:pStyle w:val="CommentText"/>
+      </w:pPr>
+      <w:r>
+        <w:rPr>
+          <w:rStyle w:val="CommentReference"/>
+        </w:rPr>
+        <w:annotationRef/>
+      </w:r>
+      <w:r>
+        <w:t>Still gjerne spørsmålet – hvorfor dette?</w:t>
+      </w:r>
+    </w:p>
+  </w:comment>
+  <w:comment w:id="9" w:author="Kamalan Rashasingham" w:date="2021-07-07T11:22:00Z" w:initials="KR">
+    <w:p>
+      <w:pPr>
+        <w:pStyle w:val="CommentText"/>
+      </w:pPr>
+      <w:r>
+        <w:rPr>
+          <w:rStyle w:val="CommentReference"/>
+        </w:rPr>
+        <w:annotationRef/>
+      </w:r>
+      <w:r>
+        <w:t xml:space="preserve">Dropp. Forklar heller prosessen. </w:t>
+      </w:r>
+    </w:p>
+  </w:comment>
+  <w:comment w:id="10" w:author="Kamalan Rashasingham" w:date="2021-07-07T11:23:00Z" w:initials="KR">
+    <w:p>
+      <w:pPr>
+        <w:pStyle w:val="CommentText"/>
+      </w:pPr>
+      <w:r>
+        <w:rPr>
+          <w:rStyle w:val="CommentReference"/>
+        </w:rPr>
+        <w:annotationRef/>
+      </w:r>
+      <w:r>
+        <w:t>Bra forklaring! Men gjør denne forklaringen i egen seksjon. Kall det gjerne «</w:t>
+      </w:r>
+      <w:r>
+        <w:t>Detektivarbeid 1.0»</w:t>
+      </w:r>
+    </w:p>
+  </w:comment>
+  <w:comment w:id="11" w:author="Kamalan Rashasingham" w:date="2021-07-07T11:23:00Z" w:initials="KR">
+    <w:p>
+      <w:pPr>
+        <w:pStyle w:val="CommentText"/>
+      </w:pPr>
+      <w:r>
+        <w:rPr>
+          <w:rStyle w:val="CommentReference"/>
+        </w:rPr>
+        <w:annotationRef/>
+      </w:r>
+      <w:proofErr w:type="spellStart"/>
+      <w:r>
+        <w:t>Frokalr</w:t>
+      </w:r>
+      <w:proofErr w:type="spellEnd"/>
+      <w:r>
+        <w:t xml:space="preserve"> hele prosessen i egen seksjon. Unngå kronglete bilder. Sett heller ord på dette.</w:t>
+      </w:r>
+    </w:p>
+  </w:comment>
+  <w:comment w:id="12" w:author="Kamalan Rashasingham" w:date="2021-07-07T11:24:00Z" w:initials="KR">
+    <w:p>
+      <w:pPr>
+        <w:pStyle w:val="CommentText"/>
+      </w:pPr>
+      <w:r>
+        <w:rPr>
+          <w:rStyle w:val="CommentReference"/>
+        </w:rPr>
+        <w:annotationRef/>
+      </w:r>
+      <w:r>
+        <w:t>Igjen, bildet er dårlig. Trenger ikke et bilde her. En bedre forklaring holder.</w:t>
+      </w:r>
+    </w:p>
+  </w:comment>
+</w:comments>
+</file>
+
+<file path=word/commentsExtended.xml><?xml version="1.0" encoding="utf-8"?>
+<w15:commentsEx xmlns:wpc="http://schemas.microsoft.com/office/word/2010/wordprocessingCanvas" xmlns:cx="http://schemas.microsoft.com/office/drawing/2014/chartex" xmlns:cx1="http://schemas.microsoft.com/office/drawing/2015/9/8/chartex" xmlns:cx2="http://schemas.microsoft.com/office/drawing/2015/10/21/chartex" xmlns:cx3="http://schemas.microsoft.com/office/drawing/2016/5/9/chartex" xmlns:cx4="http://schemas.microsoft.com/office/drawing/2016/5/10/chartex" xmlns:cx5="http://schemas.microsoft.com/office/drawing/2016/5/11/chartex" xmlns:cx6="http://schemas.microsoft.com/office/drawing/2016/5/12/chartex" xmlns:cx7="http://schemas.microsoft.com/office/drawing/2016/5/13/chartex" xmlns:cx8="http://schemas.microsoft.com/office/drawing/2016/5/14/chartex" xmlns:mc="http://schemas.openxmlformats.org/markup-compatibility/2006" xmlns:aink="http://schemas.microsoft.com/office/drawing/2016/ink" xmlns:am3d="http://schemas.microsoft.com/office/drawing/2017/model3d" xmlns:o="urn:schemas-microsoft-com:office:office" xmlns:r="http://schemas.openxmlformats.org/officeDocument/2006/relationships" xmlns:m="http://schemas.openxmlformats.org/officeDocument/2006/math" xmlns:v="urn:schemas-microsoft-com:vml" xmlns:wp14="http://schemas.microsoft.com/office/word/2010/wordprocessingDrawing" xmlns:wp="http://schemas.openxmlformats.org/drawingml/2006/wordprocessingDrawing" xmlns:w10="urn:schemas-microsoft-com:office:word" xmlns:w="http://schemas.openxmlformats.org/wordprocessingml/2006/main" xmlns:w14="http://schemas.microsoft.com/office/word/2010/wordml" xmlns:w15="http://schemas.microsoft.com/office/word/2012/wordml" xmlns:w16cex="http://schemas.microsoft.com/office/word/2018/wordml/cex" xmlns:w16cid="http://schemas.microsoft.com/office/word/2016/wordml/cid" xmlns:w16="http://schemas.microsoft.com/office/word/2018/wordml" xmlns:w16se="http://schemas.microsoft.com/office/word/2015/wordml/symex" xmlns:wpg="http://schemas.microsoft.com/office/word/2010/wordprocessingGroup" xmlns:wpi="http://schemas.microsoft.com/office/word/2010/wordprocessingInk" xmlns:wne="http://schemas.microsoft.com/office/word/2006/wordml" xmlns:wps="http://schemas.microsoft.com/office/word/2010/wordprocessingShape" mc:Ignorable="w14 w15 w16se w16cid w16 w16cex wp14">
+  <w15:commentEx w15:paraId="1DAE6F5A" w15:done="0"/>
+  <w15:commentEx w15:paraId="4CF7AFB7" w15:done="0"/>
+  <w15:commentEx w15:paraId="6B702242" w15:done="0"/>
+  <w15:commentEx w15:paraId="209049AA" w15:done="0"/>
+  <w15:commentEx w15:paraId="5E2BED24" w15:done="0"/>
+  <w15:commentEx w15:paraId="6F33D505" w15:paraIdParent="5E2BED24" w15:done="0"/>
+  <w15:commentEx w15:paraId="5D77232F" w15:done="0"/>
+  <w15:commentEx w15:paraId="2EF0D007" w15:done="0"/>
+  <w15:commentEx w15:paraId="659945C0" w15:done="0"/>
+  <w15:commentEx w15:paraId="2D57A5D7" w15:done="0"/>
+  <w15:commentEx w15:paraId="0DC84277" w15:done="0"/>
+  <w15:commentEx w15:paraId="7489EFB8" w15:done="0"/>
+  <w15:commentEx w15:paraId="67A27961" w15:done="0"/>
+</w15:commentsEx>
+</file>
+
+<file path=word/commentsExtensible.xml><?xml version="1.0" encoding="utf-8"?>
+<w16cex:commentsExtensible xmlns:wpc="http://schemas.microsoft.com/office/word/2010/wordprocessingCanvas" xmlns:cx="http://schemas.microsoft.com/office/drawing/2014/chartex" xmlns:cx1="http://schemas.microsoft.com/office/drawing/2015/9/8/chartex" xmlns:cx2="http://schemas.microsoft.com/office/drawing/2015/10/21/chartex" xmlns:cx3="http://schemas.microsoft.com/office/drawing/2016/5/9/chartex" xmlns:cx4="http://schemas.microsoft.com/office/drawing/2016/5/10/chartex" xmlns:cx5="http://schemas.microsoft.com/office/drawing/2016/5/11/chartex" xmlns:cx6="http://schemas.microsoft.com/office/drawing/2016/5/12/chartex" xmlns:cx7="http://schemas.microsoft.com/office/drawing/2016/5/13/chartex" xmlns:cx8="http://schemas.microsoft.com/office/drawing/2016/5/14/chartex" xmlns:mc="http://schemas.openxmlformats.org/markup-compatibility/2006" xmlns:aink="http://schemas.microsoft.com/office/drawing/2016/ink" xmlns:am3d="http://schemas.microsoft.com/office/drawing/2017/model3d" xmlns:o="urn:schemas-microsoft-com:office:office" xmlns:r="http://schemas.openxmlformats.org/officeDocument/2006/relationships" xmlns:m="http://schemas.openxmlformats.org/officeDocument/2006/math" xmlns:v="urn:schemas-microsoft-com:vml" xmlns:wp14="http://schemas.microsoft.com/office/word/2010/wordprocessingDrawing" xmlns:wp="http://schemas.openxmlformats.org/drawingml/2006/wordprocessingDrawing" xmlns:w10="urn:schemas-microsoft-com:office:word" xmlns:w="http://schemas.openxmlformats.org/wordprocessingml/2006/main" xmlns:w14="http://schemas.microsoft.com/office/word/2010/wordml" xmlns:w15="http://schemas.microsoft.com/office/word/2012/wordml" xmlns:w16cex="http://schemas.microsoft.com/office/word/2018/wordml/cex" xmlns:w16cid="http://schemas.microsoft.com/office/word/2016/wordml/cid" xmlns:w16="http://schemas.microsoft.com/office/word/2018/wordml" xmlns:w16se="http://schemas.microsoft.com/office/word/2015/wordml/symex" xmlns:wpg="http://schemas.microsoft.com/office/word/2010/wordprocessingGroup" xmlns:wpi="http://schemas.microsoft.com/office/word/2010/wordprocessingInk" xmlns:wne="http://schemas.microsoft.com/office/word/2006/wordml" xmlns:wps="http://schemas.microsoft.com/office/word/2010/wordprocessingShape" mc:Ignorable="w14 w15 w16se w16cid w16 w16cex wp14">
+  <w16cex:commentExtensible w16cex:durableId="24900C47" w16cex:dateUtc="2021-07-07T09:19:00Z"/>
+  <w16cex:commentExtensible w16cex:durableId="24900C64" w16cex:dateUtc="2021-07-07T09:20:00Z"/>
+  <w16cex:commentExtensible w16cex:durableId="24900C88" w16cex:dateUtc="2021-07-07T09:20:00Z"/>
+  <w16cex:commentExtensible w16cex:durableId="24900C99" w16cex:dateUtc="2021-07-07T09:20:00Z"/>
+  <w16cex:commentExtensible w16cex:durableId="24900CB1" w16cex:dateUtc="2021-07-07T09:21:00Z"/>
+  <w16cex:commentExtensible w16cex:durableId="24900CC2" w16cex:dateUtc="2021-07-07T09:21:00Z"/>
+  <w16cex:commentExtensible w16cex:durableId="24900CDD" w16cex:dateUtc="2021-07-07T09:22:00Z"/>
+  <w16cex:commentExtensible w16cex:durableId="24900CF1" w16cex:dateUtc="2021-07-07T09:22:00Z"/>
+  <w16cex:commentExtensible w16cex:durableId="24900CFD" w16cex:dateUtc="2021-07-07T09:22:00Z"/>
+  <w16cex:commentExtensible w16cex:durableId="24900D0C" w16cex:dateUtc="2021-07-07T09:22:00Z"/>
+  <w16cex:commentExtensible w16cex:durableId="24900D1D" w16cex:dateUtc="2021-07-07T09:23:00Z"/>
+  <w16cex:commentExtensible w16cex:durableId="24900D46" w16cex:dateUtc="2021-07-07T09:23:00Z"/>
+  <w16cex:commentExtensible w16cex:durableId="24900D64" w16cex:dateUtc="2021-07-07T09:24:00Z"/>
+</w16cex:commentsExtensible>
+</file>
+
+<file path=word/commentsIds.xml><?xml version="1.0" encoding="utf-8"?>
+<w16cid:commentsIds xmlns:wpc="http://schemas.microsoft.com/office/word/2010/wordprocessingCanvas" xmlns:cx="http://schemas.microsoft.com/office/drawing/2014/chartex" xmlns:cx1="http://schemas.microsoft.com/office/drawing/2015/9/8/chartex" xmlns:cx2="http://schemas.microsoft.com/office/drawing/2015/10/21/chartex" xmlns:cx3="http://schemas.microsoft.com/office/drawing/2016/5/9/chartex" xmlns:cx4="http://schemas.microsoft.com/office/drawing/2016/5/10/chartex" xmlns:cx5="http://schemas.microsoft.com/office/drawing/2016/5/11/chartex" xmlns:cx6="http://schemas.microsoft.com/office/drawing/2016/5/12/chartex" xmlns:cx7="http://schemas.microsoft.com/office/drawing/2016/5/13/chartex" xmlns:cx8="http://schemas.microsoft.com/office/drawing/2016/5/14/chartex" xmlns:mc="http://schemas.openxmlformats.org/markup-compatibility/2006" xmlns:aink="http://schemas.microsoft.com/office/drawing/2016/ink" xmlns:am3d="http://schemas.microsoft.com/office/drawing/2017/model3d" xmlns:o="urn:schemas-microsoft-com:office:office" xmlns:r="http://schemas.openxmlformats.org/officeDocument/2006/relationships" xmlns:m="http://schemas.openxmlformats.org/officeDocument/2006/math" xmlns:v="urn:schemas-microsoft-com:vml" xmlns:wp14="http://schemas.microsoft.com/office/word/2010/wordprocessingDrawing" xmlns:wp="http://schemas.openxmlformats.org/drawingml/2006/wordprocessingDrawing" xmlns:w10="urn:schemas-microsoft-com:office:word" xmlns:w="http://schemas.openxmlformats.org/wordprocessingml/2006/main" xmlns:w14="http://schemas.microsoft.com/office/word/2010/wordml" xmlns:w15="http://schemas.microsoft.com/office/word/2012/wordml" xmlns:w16cex="http://schemas.microsoft.com/office/word/2018/wordml/cex" xmlns:w16cid="http://schemas.microsoft.com/office/word/2016/wordml/cid" xmlns:w16="http://schemas.microsoft.com/office/word/2018/wordml" xmlns:w16se="http://schemas.microsoft.com/office/word/2015/wordml/symex" xmlns:wpg="http://schemas.microsoft.com/office/word/2010/wordprocessingGroup" xmlns:wpi="http://schemas.microsoft.com/office/word/2010/wordprocessingInk" xmlns:wne="http://schemas.microsoft.com/office/word/2006/wordml" xmlns:wps="http://schemas.microsoft.com/office/word/2010/wordprocessingShape" mc:Ignorable="w14 w15 w16se w16cid w16 w16cex wp14">
+  <w16cid:commentId w16cid:paraId="1DAE6F5A" w16cid:durableId="24900C47"/>
+  <w16cid:commentId w16cid:paraId="4CF7AFB7" w16cid:durableId="24900C64"/>
+  <w16cid:commentId w16cid:paraId="6B702242" w16cid:durableId="24900C88"/>
+  <w16cid:commentId w16cid:paraId="209049AA" w16cid:durableId="24900C99"/>
+  <w16cid:commentId w16cid:paraId="5E2BED24" w16cid:durableId="24900CB1"/>
+  <w16cid:commentId w16cid:paraId="6F33D505" w16cid:durableId="24900CC2"/>
+  <w16cid:commentId w16cid:paraId="5D77232F" w16cid:durableId="24900CDD"/>
+  <w16cid:commentId w16cid:paraId="2EF0D007" w16cid:durableId="24900CF1"/>
+  <w16cid:commentId w16cid:paraId="659945C0" w16cid:durableId="24900CFD"/>
+  <w16cid:commentId w16cid:paraId="2D57A5D7" w16cid:durableId="24900D0C"/>
+  <w16cid:commentId w16cid:paraId="0DC84277" w16cid:durableId="24900D1D"/>
+  <w16cid:commentId w16cid:paraId="7489EFB8" w16cid:durableId="24900D46"/>
+  <w16cid:commentId w16cid:paraId="67A27961" w16cid:durableId="24900D64"/>
+</w16cid:commentsIds>
+</file>
+
 <file path=word/numbering.xml><?xml version="1.0" encoding="utf-8"?>
-<w:numbering xmlns:wpc="http://schemas.microsoft.com/office/word/2010/wordprocessingCanvas" xmlns:cx="http://schemas.microsoft.com/office/drawing/2014/chartex" xmlns:cx1="http://schemas.microsoft.com/office/drawing/2015/9/8/chartex" xmlns:cx2="http://schemas.microsoft.com/office/drawing/2015/10/21/chartex" xmlns:cx3="http://schemas.microsoft.com/office/drawing/2016/5/9/chartex" xmlns:cx4="http://schemas.microsoft.com/office/drawing/2016/5/10/chartex" xmlns:cx5="http://schemas.microsoft.com/office/drawing/2016/5/11/chartex" xmlns:cx6="http://schemas.microsoft.com/office/drawing/2016/5/12/chartex" xmlns:cx7="http://schemas.microsoft.com/office/drawing/2016/5/13/chartex" xmlns:cx8="http://schemas.microsoft.com/office/drawing/2016/5/14/chartex" xmlns:mc="http://schemas.openxmlformats.org/markup-compatibility/2006" xmlns:aink="http://schemas.microsoft.com/office/drawing/2016/ink" xmlns:am3d="http://schemas.microsoft.com/office/drawing/2017/model3d" xmlns:o="urn:schemas-microsoft-com:office:office" xmlns:r="http://schemas.openxmlformats.org/officeDocument/2006/relationships" xmlns:m="http://schemas.openxmlformats.org/officeDocument/2006/math" xmlns:v="urn:schemas-microsoft-com:vml" xmlns:wp14="http://schemas.microsoft.com/office/word/2010/wordprocessingDrawing" xmlns:wp="http://schemas.openxmlformats.org/drawingml/2006/wordprocessingDrawing" xmlns:w10="urn:schemas-microsoft-com:office:word" xmlns:w="http://schemas.openxmlformats.org/wordprocessingml/2006/main" xmlns:w14="http://schemas.microsoft.com/office/word/2010/wordml" xmlns:w15="http://schemas.microsoft.com/office/word/2012/wordml" xmlns:w16cex="http://schemas.microsoft.com/office/word/2018/wordml/cex" xmlns:w16cid="http://schemas.microsoft.com/office/word/2016/wordml/cid" xmlns:w16="http://schemas.microsoft.com/office/word/2018/wordml" xmlns:w16sdtdh="http://schemas.microsoft.com/office/word/2020/wordml/sdtdatahash" xmlns:w16se="http://schemas.microsoft.com/office/word/2015/wordml/symex" xmlns:wpg="http://schemas.microsoft.com/office/word/2010/wordprocessingGroup" xmlns:wpi="http://schemas.microsoft.com/office/word/2010/wordprocessingInk" xmlns:wne="http://schemas.microsoft.com/office/word/2006/wordml" xmlns:wps="http://schemas.microsoft.com/office/word/2010/wordprocessingShape" mc:Ignorable="w14 w15 w16se w16cid w16 w16cex w16sdtdh wp14">
+<w:numbering xmlns:wpc="http://schemas.microsoft.com/office/word/2010/wordprocessingCanvas" xmlns:cx="http://schemas.microsoft.com/office/drawing/2014/chartex" xmlns:cx1="http://schemas.microsoft.com/office/drawing/2015/9/8/chartex" xmlns:cx2="http://schemas.microsoft.com/office/drawing/2015/10/21/chartex" xmlns:cx3="http://schemas.microsoft.com/office/drawing/2016/5/9/chartex" xmlns:cx4="http://schemas.microsoft.com/office/drawing/2016/5/10/chartex" xmlns:cx5="http://schemas.microsoft.com/office/drawing/2016/5/11/chartex" xmlns:cx6="http://schemas.microsoft.com/office/drawing/2016/5/12/chartex" xmlns:cx7="http://schemas.microsoft.com/office/drawing/2016/5/13/chartex" xmlns:cx8="http://schemas.microsoft.com/office/drawing/2016/5/14/chartex" xmlns:mc="http://schemas.openxmlformats.org/markup-compatibility/2006" xmlns:aink="http://schemas.microsoft.com/office/drawing/2016/ink" xmlns:am3d="http://schemas.microsoft.com/office/drawing/2017/model3d" xmlns:o="urn:schemas-microsoft-com:office:office" xmlns:r="http://schemas.openxmlformats.org/officeDocument/2006/relationships" xmlns:m="http://schemas.openxmlformats.org/officeDocument/2006/math" xmlns:v="urn:schemas-microsoft-com:vml" xmlns:wp14="http://schemas.microsoft.com/office/word/2010/wordprocessingDrawing" xmlns:wp="http://schemas.openxmlformats.org/drawingml/2006/wordprocessingDrawing" xmlns:w10="urn:schemas-microsoft-com:office:word" xmlns:w="http://schemas.openxmlformats.org/wordprocessingml/2006/main" xmlns:w14="http://schemas.microsoft.com/office/word/2010/wordml" xmlns:w15="http://schemas.microsoft.com/office/word/2012/wordml" xmlns:w16cex="http://schemas.microsoft.com/office/word/2018/wordml/cex" xmlns:w16cid="http://schemas.microsoft.com/office/word/2016/wordml/cid" xmlns:w16="http://schemas.microsoft.com/office/word/2018/wordml" xmlns:w16se="http://schemas.microsoft.com/office/word/2015/wordml/symex" xmlns:wpg="http://schemas.microsoft.com/office/word/2010/wordprocessingGroup" xmlns:wpi="http://schemas.microsoft.com/office/word/2010/wordprocessingInk" xmlns:wne="http://schemas.microsoft.com/office/word/2006/wordml" xmlns:wps="http://schemas.microsoft.com/office/word/2010/wordprocessingShape" mc:Ignorable="w14 w15 w16se w16cid w16 w16cex wp14">
   <w:abstractNum w:abstractNumId="0" w15:restartNumberingAfterBreak="0">
     <w:nsid w:val="451C7EE4"/>
     <w:multiLevelType w:val="multilevel"/>
@@ -1513,8 +2104,16 @@
 </w:numbering>
 </file>
 
+<file path=word/people.xml><?xml version="1.0" encoding="utf-8"?>
+<w15:people xmlns:wpc="http://schemas.microsoft.com/office/word/2010/wordprocessingCanvas" xmlns:cx="http://schemas.microsoft.com/office/drawing/2014/chartex" xmlns:cx1="http://schemas.microsoft.com/office/drawing/2015/9/8/chartex" xmlns:cx2="http://schemas.microsoft.com/office/drawing/2015/10/21/chartex" xmlns:cx3="http://schemas.microsoft.com/office/drawing/2016/5/9/chartex" xmlns:cx4="http://schemas.microsoft.com/office/drawing/2016/5/10/chartex" xmlns:cx5="http://schemas.microsoft.com/office/drawing/2016/5/11/chartex" xmlns:cx6="http://schemas.microsoft.com/office/drawing/2016/5/12/chartex" xmlns:cx7="http://schemas.microsoft.com/office/drawing/2016/5/13/chartex" xmlns:cx8="http://schemas.microsoft.com/office/drawing/2016/5/14/chartex" xmlns:mc="http://schemas.openxmlformats.org/markup-compatibility/2006" xmlns:aink="http://schemas.microsoft.com/office/drawing/2016/ink" xmlns:am3d="http://schemas.microsoft.com/office/drawing/2017/model3d" xmlns:o="urn:schemas-microsoft-com:office:office" xmlns:r="http://schemas.openxmlformats.org/officeDocument/2006/relationships" xmlns:m="http://schemas.openxmlformats.org/officeDocument/2006/math" xmlns:v="urn:schemas-microsoft-com:vml" xmlns:wp14="http://schemas.microsoft.com/office/word/2010/wordprocessingDrawing" xmlns:wp="http://schemas.openxmlformats.org/drawingml/2006/wordprocessingDrawing" xmlns:w10="urn:schemas-microsoft-com:office:word" xmlns:w="http://schemas.openxmlformats.org/wordprocessingml/2006/main" xmlns:w14="http://schemas.microsoft.com/office/word/2010/wordml" xmlns:w15="http://schemas.microsoft.com/office/word/2012/wordml" xmlns:w16cex="http://schemas.microsoft.com/office/word/2018/wordml/cex" xmlns:w16cid="http://schemas.microsoft.com/office/word/2016/wordml/cid" xmlns:w16="http://schemas.microsoft.com/office/word/2018/wordml" xmlns:w16se="http://schemas.microsoft.com/office/word/2015/wordml/symex" xmlns:wpg="http://schemas.microsoft.com/office/word/2010/wordprocessingGroup" xmlns:wpi="http://schemas.microsoft.com/office/word/2010/wordprocessingInk" xmlns:wne="http://schemas.microsoft.com/office/word/2006/wordml" xmlns:wps="http://schemas.microsoft.com/office/word/2010/wordprocessingShape" mc:Ignorable="w14 w15 w16se w16cid w16 w16cex wp14">
+  <w15:person w15:author="Kamalan Rashasingham">
+    <w15:presenceInfo w15:providerId="AD" w15:userId="S::rashasin@oslomet.no::d7834204-96d8-434a-86a8-701fe5ebaf80"/>
+  </w15:person>
+</w15:people>
+</file>
+
 <file path=word/styles.xml><?xml version="1.0" encoding="utf-8"?>
-<w:styles xmlns:mc="http://schemas.openxmlformats.org/markup-compatibility/2006" xmlns:r="http://schemas.openxmlformats.org/officeDocument/2006/relationships" xmlns:w="http://schemas.openxmlformats.org/wordprocessingml/2006/main" xmlns:w14="http://schemas.microsoft.com/office/word/2010/wordml" xmlns:w15="http://schemas.microsoft.com/office/word/2012/wordml" xmlns:w16cex="http://schemas.microsoft.com/office/word/2018/wordml/cex" xmlns:w16cid="http://schemas.microsoft.com/office/word/2016/wordml/cid" xmlns:w16="http://schemas.microsoft.com/office/word/2018/wordml" xmlns:w16sdtdh="http://schemas.microsoft.com/office/word/2020/wordml/sdtdatahash" xmlns:w16se="http://schemas.microsoft.com/office/word/2015/wordml/symex" mc:Ignorable="w14 w15 w16se w16cid w16 w16cex w16sdtdh">
+<w:styles xmlns:mc="http://schemas.openxmlformats.org/markup-compatibility/2006" xmlns:r="http://schemas.openxmlformats.org/officeDocument/2006/relationships" xmlns:w="http://schemas.openxmlformats.org/wordprocessingml/2006/main" xmlns:w14="http://schemas.microsoft.com/office/word/2010/wordml" xmlns:w15="http://schemas.microsoft.com/office/word/2012/wordml" xmlns:w16cex="http://schemas.microsoft.com/office/word/2018/wordml/cex" xmlns:w16cid="http://schemas.microsoft.com/office/word/2016/wordml/cid" xmlns:w16="http://schemas.microsoft.com/office/word/2018/wordml" xmlns:w16se="http://schemas.microsoft.com/office/word/2015/wordml/symex" mc:Ignorable="w14 w15 w16se w16cid w16 w16cex">
   <w:docDefaults>
     <w:rPrDefault>
       <w:rPr>
@@ -1912,13 +2511,13 @@
     <w:name w:val="Normal"/>
     <w:qFormat/>
   </w:style>
-  <w:style w:type="character" w:default="1" w:styleId="Standardskriftforavsnitt">
+  <w:style w:type="character" w:default="1" w:styleId="DefaultParagraphFont">
     <w:name w:val="Default Paragraph Font"/>
     <w:uiPriority w:val="1"/>
     <w:semiHidden/>
     <w:unhideWhenUsed/>
   </w:style>
-  <w:style w:type="table" w:default="1" w:styleId="Vanligtabell">
+  <w:style w:type="table" w:default="1" w:styleId="TableNormal">
     <w:name w:val="Normal Table"/>
     <w:uiPriority w:val="99"/>
     <w:semiHidden/>
@@ -1933,11 +2532,79 @@
       </w:tblCellMar>
     </w:tblPr>
   </w:style>
-  <w:style w:type="numbering" w:default="1" w:styleId="Ingenliste">
+  <w:style w:type="numbering" w:default="1" w:styleId="NoList">
     <w:name w:val="No List"/>
     <w:uiPriority w:val="99"/>
     <w:semiHidden/>
     <w:unhideWhenUsed/>
+  </w:style>
+  <w:style w:type="character" w:styleId="CommentReference">
+    <w:name w:val="annotation reference"/>
+    <w:basedOn w:val="DefaultParagraphFont"/>
+    <w:uiPriority w:val="99"/>
+    <w:semiHidden/>
+    <w:unhideWhenUsed/>
+    <w:rsid w:val="00EC6BA1"/>
+    <w:rPr>
+      <w:sz w:val="16"/>
+      <w:szCs w:val="16"/>
+    </w:rPr>
+  </w:style>
+  <w:style w:type="paragraph" w:styleId="CommentText">
+    <w:name w:val="annotation text"/>
+    <w:basedOn w:val="Normal"/>
+    <w:link w:val="CommentTextChar"/>
+    <w:uiPriority w:val="99"/>
+    <w:semiHidden/>
+    <w:unhideWhenUsed/>
+    <w:rsid w:val="00EC6BA1"/>
+    <w:pPr>
+      <w:spacing w:line="240" w:lineRule="auto"/>
+    </w:pPr>
+    <w:rPr>
+      <w:sz w:val="20"/>
+      <w:szCs w:val="20"/>
+    </w:rPr>
+  </w:style>
+  <w:style w:type="character" w:customStyle="1" w:styleId="CommentTextChar">
+    <w:name w:val="Comment Text Char"/>
+    <w:basedOn w:val="DefaultParagraphFont"/>
+    <w:link w:val="CommentText"/>
+    <w:uiPriority w:val="99"/>
+    <w:semiHidden/>
+    <w:rsid w:val="00EC6BA1"/>
+    <w:rPr>
+      <w:sz w:val="20"/>
+      <w:szCs w:val="20"/>
+    </w:rPr>
+  </w:style>
+  <w:style w:type="paragraph" w:styleId="CommentSubject">
+    <w:name w:val="annotation subject"/>
+    <w:basedOn w:val="CommentText"/>
+    <w:next w:val="CommentText"/>
+    <w:link w:val="CommentSubjectChar"/>
+    <w:uiPriority w:val="99"/>
+    <w:semiHidden/>
+    <w:unhideWhenUsed/>
+    <w:rsid w:val="00EC6BA1"/>
+    <w:rPr>
+      <w:b/>
+      <w:bCs/>
+    </w:rPr>
+  </w:style>
+  <w:style w:type="character" w:customStyle="1" w:styleId="CommentSubjectChar">
+    <w:name w:val="Comment Subject Char"/>
+    <w:basedOn w:val="CommentTextChar"/>
+    <w:link w:val="CommentSubject"/>
+    <w:uiPriority w:val="99"/>
+    <w:semiHidden/>
+    <w:rsid w:val="00EC6BA1"/>
+    <w:rPr>
+      <w:b/>
+      <w:bCs/>
+      <w:sz w:val="20"/>
+      <w:szCs w:val="20"/>
+    </w:rPr>
   </w:style>
 </w:styles>
 </file>
@@ -2238,6 +2905,15 @@
 </file>
 
 <file path=customXml/item1.xml><?xml version="1.0" encoding="utf-8"?>
+<?mso-contentType ?>
+<FormTemplates xmlns="http://schemas.microsoft.com/sharepoint/v3/contenttype/forms">
+  <Display>DocumentLibraryForm</Display>
+  <Edit>DocumentLibraryForm</Edit>
+  <New>DocumentLibraryForm</New>
+</FormTemplates>
+</file>
+
+<file path=customXml/item2.xml><?xml version="1.0" encoding="utf-8"?>
 <ct:contentTypeSchema xmlns:ct="http://schemas.microsoft.com/office/2006/metadata/contentType" xmlns:ma="http://schemas.microsoft.com/office/2006/metadata/properties/metaAttributes" ct:_="" ma:_="" ma:contentTypeName="Dokument" ma:contentTypeID="0x010100397E437080B18A4386D453C9A9FA6939" ma:contentTypeVersion="2" ma:contentTypeDescription="Opprett et nytt dokument." ma:contentTypeScope="" ma:versionID="e15f3e224d8dd52f2b13909b615be202">
   <xsd:schema xmlns:xsd="http://www.w3.org/2001/XMLSchema" xmlns:xs="http://www.w3.org/2001/XMLSchema" xmlns:p="http://schemas.microsoft.com/office/2006/metadata/properties" xmlns:ns3="6cdb2f02-6ea5-4b97-a175-fc1305aeb4c7" targetNamespace="http://schemas.microsoft.com/office/2006/metadata/properties" ma:root="true" ma:fieldsID="f879d4c43ed6cb24089376ac0a8c1ad7" ns3:_="">
     <xsd:import namespace="6cdb2f02-6ea5-4b97-a175-fc1305aeb4c7"/>
@@ -2369,15 +3045,6 @@
 </ct:contentTypeSchema>
 </file>
 
-<file path=customXml/item2.xml><?xml version="1.0" encoding="utf-8"?>
-<?mso-contentType ?>
-<FormTemplates xmlns="http://schemas.microsoft.com/sharepoint/v3/contenttype/forms">
-  <Display>DocumentLibraryForm</Display>
-  <Edit>DocumentLibraryForm</Edit>
-  <New>DocumentLibraryForm</New>
-</FormTemplates>
-</file>
-
 <file path=customXml/item3.xml><?xml version="1.0" encoding="utf-8"?>
 <p:properties xmlns:p="http://schemas.microsoft.com/office/2006/metadata/properties" xmlns:xsi="http://www.w3.org/2001/XMLSchema-instance" xmlns:pc="http://schemas.microsoft.com/office/infopath/2007/PartnerControls">
   <documentManagement/>
@@ -2385,6 +3052,14 @@
 </file>
 
 <file path=customXml/itemProps1.xml><?xml version="1.0" encoding="utf-8"?>
+<ds:datastoreItem xmlns:ds="http://schemas.openxmlformats.org/officeDocument/2006/customXml" ds:itemID="{9DAFE0DB-47C6-4C29-93D4-8CAB3FE01D68}">
+  <ds:schemaRefs>
+    <ds:schemaRef ds:uri="http://schemas.microsoft.com/sharepoint/v3/contenttype/forms"/>
+  </ds:schemaRefs>
+</ds:datastoreItem>
+</file>
+
+<file path=customXml/itemProps2.xml><?xml version="1.0" encoding="utf-8"?>
 <ds:datastoreItem xmlns:ds="http://schemas.openxmlformats.org/officeDocument/2006/customXml" ds:itemID="{9CA93C49-5A5D-4D00-B05E-FD86476A4AE4}">
   <ds:schemaRefs>
     <ds:schemaRef ds:uri="http://schemas.microsoft.com/office/2006/metadata/contentType"/>
@@ -2402,14 +3077,6 @@
 </ds:datastoreItem>
 </file>
 
-<file path=customXml/itemProps2.xml><?xml version="1.0" encoding="utf-8"?>
-<ds:datastoreItem xmlns:ds="http://schemas.openxmlformats.org/officeDocument/2006/customXml" ds:itemID="{9DAFE0DB-47C6-4C29-93D4-8CAB3FE01D68}">
-  <ds:schemaRefs>
-    <ds:schemaRef ds:uri="http://schemas.microsoft.com/sharepoint/v3/contenttype/forms"/>
-  </ds:schemaRefs>
-</ds:datastoreItem>
-</file>
-
 <file path=customXml/itemProps3.xml><?xml version="1.0" encoding="utf-8"?>
 <ds:datastoreItem xmlns:ds="http://schemas.openxmlformats.org/officeDocument/2006/customXml" ds:itemID="{78EE3D40-C055-4F89-B3F4-007C792F672E}">
   <ds:schemaRefs>

</xml_diff>

<commit_message>
små endring, test for push
</commit_message>
<xml_diff>
--- a/Digitalisering i bygg.docx
+++ b/Digitalisering i bygg.docx
@@ -1,6 +1,6 @@
 
 <file path=word/document.xml><?xml version="1.0" encoding="utf-8"?>
-<w:document xmlns:wpc="http://schemas.microsoft.com/office/word/2010/wordprocessingCanvas" xmlns:cx="http://schemas.microsoft.com/office/drawing/2014/chartex" xmlns:cx1="http://schemas.microsoft.com/office/drawing/2015/9/8/chartex" xmlns:cx2="http://schemas.microsoft.com/office/drawing/2015/10/21/chartex" xmlns:cx3="http://schemas.microsoft.com/office/drawing/2016/5/9/chartex" xmlns:cx4="http://schemas.microsoft.com/office/drawing/2016/5/10/chartex" xmlns:cx5="http://schemas.microsoft.com/office/drawing/2016/5/11/chartex" xmlns:cx6="http://schemas.microsoft.com/office/drawing/2016/5/12/chartex" xmlns:cx7="http://schemas.microsoft.com/office/drawing/2016/5/13/chartex" xmlns:cx8="http://schemas.microsoft.com/office/drawing/2016/5/14/chartex" xmlns:mc="http://schemas.openxmlformats.org/markup-compatibility/2006" xmlns:aink="http://schemas.microsoft.com/office/drawing/2016/ink" xmlns:am3d="http://schemas.microsoft.com/office/drawing/2017/model3d" xmlns:o="urn:schemas-microsoft-com:office:office" xmlns:r="http://schemas.openxmlformats.org/officeDocument/2006/relationships" xmlns:m="http://schemas.openxmlformats.org/officeDocument/2006/math" xmlns:v="urn:schemas-microsoft-com:vml" xmlns:wp14="http://schemas.microsoft.com/office/word/2010/wordprocessingDrawing" xmlns:wp="http://schemas.openxmlformats.org/drawingml/2006/wordprocessingDrawing" xmlns:w10="urn:schemas-microsoft-com:office:word" xmlns:w="http://schemas.openxmlformats.org/wordprocessingml/2006/main" xmlns:w14="http://schemas.microsoft.com/office/word/2010/wordml" xmlns:w15="http://schemas.microsoft.com/office/word/2012/wordml" xmlns:w16cex="http://schemas.microsoft.com/office/word/2018/wordml/cex" xmlns:w16cid="http://schemas.microsoft.com/office/word/2016/wordml/cid" xmlns:w16="http://schemas.microsoft.com/office/word/2018/wordml" xmlns:w16se="http://schemas.microsoft.com/office/word/2015/wordml/symex" xmlns:wpg="http://schemas.microsoft.com/office/word/2010/wordprocessingGroup" xmlns:wpi="http://schemas.microsoft.com/office/word/2010/wordprocessingInk" xmlns:wne="http://schemas.microsoft.com/office/word/2006/wordml" xmlns:wps="http://schemas.microsoft.com/office/word/2010/wordprocessingShape" mc:Ignorable="w14 w15 w16se w16cid w16 w16cex wp14">
+<w:document xmlns:wpc="http://schemas.microsoft.com/office/word/2010/wordprocessingCanvas" xmlns:cx="http://schemas.microsoft.com/office/drawing/2014/chartex" xmlns:cx1="http://schemas.microsoft.com/office/drawing/2015/9/8/chartex" xmlns:cx2="http://schemas.microsoft.com/office/drawing/2015/10/21/chartex" xmlns:cx3="http://schemas.microsoft.com/office/drawing/2016/5/9/chartex" xmlns:cx4="http://schemas.microsoft.com/office/drawing/2016/5/10/chartex" xmlns:cx5="http://schemas.microsoft.com/office/drawing/2016/5/11/chartex" xmlns:cx6="http://schemas.microsoft.com/office/drawing/2016/5/12/chartex" xmlns:cx7="http://schemas.microsoft.com/office/drawing/2016/5/13/chartex" xmlns:cx8="http://schemas.microsoft.com/office/drawing/2016/5/14/chartex" xmlns:mc="http://schemas.openxmlformats.org/markup-compatibility/2006" xmlns:aink="http://schemas.microsoft.com/office/drawing/2016/ink" xmlns:am3d="http://schemas.microsoft.com/office/drawing/2017/model3d" xmlns:o="urn:schemas-microsoft-com:office:office" xmlns:r="http://schemas.openxmlformats.org/officeDocument/2006/relationships" xmlns:m="http://schemas.openxmlformats.org/officeDocument/2006/math" xmlns:v="urn:schemas-microsoft-com:vml" xmlns:wp14="http://schemas.microsoft.com/office/word/2010/wordprocessingDrawing" xmlns:wp="http://schemas.openxmlformats.org/drawingml/2006/wordprocessingDrawing" xmlns:w10="urn:schemas-microsoft-com:office:word" xmlns:w="http://schemas.openxmlformats.org/wordprocessingml/2006/main" xmlns:w14="http://schemas.microsoft.com/office/word/2010/wordml" xmlns:w15="http://schemas.microsoft.com/office/word/2012/wordml" xmlns:w16cex="http://schemas.microsoft.com/office/word/2018/wordml/cex" xmlns:w16cid="http://schemas.microsoft.com/office/word/2016/wordml/cid" xmlns:w16="http://schemas.microsoft.com/office/word/2018/wordml" xmlns:w16sdtdh="http://schemas.microsoft.com/office/word/2020/wordml/sdtdatahash" xmlns:w16se="http://schemas.microsoft.com/office/word/2015/wordml/symex" xmlns:wpg="http://schemas.microsoft.com/office/word/2010/wordprocessingGroup" xmlns:wpi="http://schemas.microsoft.com/office/word/2010/wordprocessingInk" xmlns:wne="http://schemas.microsoft.com/office/word/2006/wordml" xmlns:wps="http://schemas.microsoft.com/office/word/2010/wordprocessingShape" mc:Ignorable="w14 w15 w16se w16cid w16 w16cex w16sdtdh wp14">
   <w:body>
     <w:p>
       <w:pPr>
@@ -15,39 +15,30 @@
           <w:sz w:val="36"/>
           <w:szCs w:val="36"/>
         </w:rPr>
-        <w:t xml:space="preserve">Digitalisering i </w:t>
-      </w:r>
-      <w:proofErr w:type="spellStart"/>
+        <w:t>Digitalisering i bygg</w:t>
+      </w:r>
       <w:r>
         <w:rPr>
           <w:sz w:val="36"/>
           <w:szCs w:val="36"/>
         </w:rPr>
-        <w:t>bygg</w:t>
+        <w:t>ingeniør</w:t>
       </w:r>
       <w:r>
         <w:rPr>
           <w:sz w:val="36"/>
           <w:szCs w:val="36"/>
         </w:rPr>
-        <w:t>ingeniør</w:t>
-      </w:r>
-      <w:proofErr w:type="spellEnd"/>
-      <w:r>
+        <w:t xml:space="preserve"> og ingeniørfag i energi og miljø</w:t>
+      </w:r>
+    </w:p>
+    <w:p>
+      <w:pPr>
+        <w:spacing w:line="360" w:lineRule="auto"/>
         <w:rPr>
           <w:sz w:val="36"/>
           <w:szCs w:val="36"/>
         </w:rPr>
-        <w:t xml:space="preserve"> og ingeniørfag i energi og miljø</w:t>
-      </w:r>
-    </w:p>
-    <w:p>
-      <w:pPr>
-        <w:spacing w:line="360" w:lineRule="auto"/>
-        <w:rPr>
-          <w:sz w:val="36"/>
-          <w:szCs w:val="36"/>
-        </w:rPr>
       </w:pPr>
     </w:p>
     <w:p>
@@ -121,54 +112,268 @@
           <w:sz w:val="24"/>
           <w:szCs w:val="24"/>
         </w:rPr>
-        <w:t xml:space="preserve">et stort nok fokus innenfor bachelor i </w:t>
-      </w:r>
-      <w:proofErr w:type="spellStart"/>
-      <w:r>
+        <w:t>et stort nok fokus innenfor bachelor i byggingeniør og bachelor i ingeniørfag i energi og miljø.</w:t>
+      </w:r>
+    </w:p>
+    <w:p>
+      <w:pPr>
+        <w:spacing w:line="360" w:lineRule="auto"/>
         <w:rPr>
           <w:b/>
           <w:bCs/>
           <w:sz w:val="24"/>
           <w:szCs w:val="24"/>
         </w:rPr>
-        <w:t>byggingeniør</w:t>
+      </w:pPr>
+    </w:p>
+    <w:p>
+      <w:pPr>
+        <w:spacing w:line="360" w:lineRule="auto"/>
+        <w:rPr>
+          <w:sz w:val="24"/>
+          <w:szCs w:val="24"/>
+        </w:rPr>
+      </w:pPr>
+      <w:r>
+        <w:rPr>
+          <w:sz w:val="24"/>
+          <w:szCs w:val="24"/>
+        </w:rPr>
+        <w:t>I følge «Store Norske Leksikon» så betyr digitalisering «å legge til rette for generering av digital informasjon samt håndtering og utnyttelse av informasjon ved hjelp av informasjonsteknologi». Dette er en relativt bred definisjon, men essensen av digitalisering kommer tydelig fram. Digitalisering skal gjøre livene våre enklere ved hjelp av digitale midler. Det skal</w:t>
+      </w:r>
+      <w:r>
+        <w:rPr>
+          <w:sz w:val="24"/>
+          <w:szCs w:val="24"/>
+        </w:rPr>
+        <w:t xml:space="preserve"> </w:t>
+      </w:r>
+      <w:r>
+        <w:rPr>
+          <w:sz w:val="24"/>
+          <w:szCs w:val="24"/>
+        </w:rPr>
+        <w:t xml:space="preserve">gjøre arbeid mer effektivt, automatisere </w:t>
+      </w:r>
+      <w:r>
+        <w:rPr>
+          <w:sz w:val="24"/>
+          <w:szCs w:val="24"/>
+        </w:rPr>
+        <w:t>enkelte prosesser og holde informasjon og data lett tilgjengelig og klar til bruk. På regjeringen.no finner vi en annen definisjon som sier noe mer om hva konseptet digitalisering sitt mål er. Der står det «</w:t>
+      </w:r>
+      <w:r>
+        <w:rPr>
+          <w:sz w:val="24"/>
+          <w:szCs w:val="24"/>
+        </w:rPr>
+        <w:t>Digitalisering handler om å bruke teknologi til å fornye, forenkle og forbedre</w:t>
+      </w:r>
+      <w:r>
+        <w:rPr>
+          <w:sz w:val="24"/>
+          <w:szCs w:val="24"/>
+        </w:rPr>
+        <w:t>».</w:t>
+      </w:r>
+      <w:r>
+        <w:rPr>
+          <w:sz w:val="24"/>
+          <w:szCs w:val="24"/>
+        </w:rPr>
+        <w:tab/>
+      </w:r>
+    </w:p>
+    <w:p>
+      <w:pPr>
+        <w:spacing w:line="360" w:lineRule="auto"/>
+        <w:rPr>
+          <w:sz w:val="24"/>
+          <w:szCs w:val="24"/>
+        </w:rPr>
+      </w:pPr>
+    </w:p>
+    <w:p>
+      <w:pPr>
+        <w:spacing w:line="360" w:lineRule="auto"/>
+        <w:rPr>
+          <w:sz w:val="24"/>
+          <w:szCs w:val="24"/>
+        </w:rPr>
+      </w:pPr>
+      <w:r>
+        <w:rPr>
+          <w:sz w:val="24"/>
+          <w:szCs w:val="24"/>
+        </w:rPr>
+        <w:t>Det er derfor viktig å få digitaliseringsrelaterte elementer med i lær</w:t>
+      </w:r>
+      <w:r>
+        <w:rPr>
+          <w:sz w:val="24"/>
+          <w:szCs w:val="24"/>
+        </w:rPr>
+        <w:t>e</w:t>
+      </w:r>
+      <w:r>
+        <w:rPr>
+          <w:sz w:val="24"/>
+          <w:szCs w:val="24"/>
+        </w:rPr>
+        <w:t>planen på diverse studier. En digitalisert hverdag er fremtiden og det er derfor viktig at fremtidens arbeidskraft er rustet</w:t>
+      </w:r>
+      <w:r>
+        <w:rPr>
+          <w:sz w:val="24"/>
+          <w:szCs w:val="24"/>
+        </w:rPr>
+        <w:t xml:space="preserve"> </w:t>
+      </w:r>
+      <w:r>
+        <w:rPr>
+          <w:sz w:val="24"/>
+          <w:szCs w:val="24"/>
+        </w:rPr>
+        <w:t xml:space="preserve">for dette. </w:t>
+      </w:r>
+      <w:r>
+        <w:rPr>
+          <w:sz w:val="24"/>
+          <w:szCs w:val="24"/>
+        </w:rPr>
+        <w:t xml:space="preserve">En læreplan med </w:t>
+      </w:r>
+      <w:r>
+        <w:rPr>
+          <w:sz w:val="24"/>
+          <w:szCs w:val="24"/>
+        </w:rPr>
+        <w:t>søkelys</w:t>
+      </w:r>
+      <w:r>
+        <w:rPr>
+          <w:sz w:val="24"/>
+          <w:szCs w:val="24"/>
+        </w:rPr>
+        <w:t xml:space="preserve"> på digitalisering ville hjulpet studenter bli klar for morgendagens arbeidsliv med oppdaterte ferdigheter i nye verktøy.</w:t>
+      </w:r>
+      <w:r>
+        <w:rPr>
+          <w:sz w:val="24"/>
+          <w:szCs w:val="24"/>
+        </w:rPr>
+        <w:t xml:space="preserve"> </w:t>
+      </w:r>
+    </w:p>
+    <w:p>
+      <w:pPr>
+        <w:spacing w:line="360" w:lineRule="auto"/>
+        <w:rPr>
+          <w:sz w:val="24"/>
+          <w:szCs w:val="24"/>
+        </w:rPr>
+      </w:pPr>
+    </w:p>
+    <w:p>
+      <w:pPr>
+        <w:spacing w:line="360" w:lineRule="auto"/>
+        <w:rPr>
+          <w:sz w:val="24"/>
+          <w:szCs w:val="24"/>
+        </w:rPr>
+      </w:pPr>
+      <w:r>
+        <w:rPr>
+          <w:sz w:val="24"/>
+          <w:szCs w:val="24"/>
+        </w:rPr>
+        <w:t>For å sjekke hvor stor grad digitalisering er integrert i lær</w:t>
+      </w:r>
+      <w:r>
+        <w:rPr>
+          <w:sz w:val="24"/>
+          <w:szCs w:val="24"/>
+        </w:rPr>
+        <w:t>e</w:t>
+      </w:r>
+      <w:r>
+        <w:rPr>
+          <w:sz w:val="24"/>
+          <w:szCs w:val="24"/>
+        </w:rPr>
+        <w:t xml:space="preserve">planen så har jeg laget et </w:t>
+      </w:r>
+      <w:r>
+        <w:rPr>
+          <w:sz w:val="24"/>
+          <w:szCs w:val="24"/>
+        </w:rPr>
+        <w:t>Excel</w:t>
+      </w:r>
+      <w:r>
+        <w:rPr>
+          <w:sz w:val="24"/>
+          <w:szCs w:val="24"/>
+        </w:rPr>
+        <w:t>-ark som inneholder alle fag</w:t>
+      </w:r>
+      <w:r>
+        <w:rPr>
+          <w:sz w:val="24"/>
+          <w:szCs w:val="24"/>
+        </w:rPr>
+        <w:t>ene</w:t>
+      </w:r>
+      <w:r>
+        <w:rPr>
+          <w:sz w:val="24"/>
+          <w:szCs w:val="24"/>
+        </w:rPr>
+        <w:t xml:space="preserve"> </w:t>
+      </w:r>
+      <w:proofErr w:type="spellStart"/>
+      <w:r>
+        <w:rPr>
+          <w:sz w:val="24"/>
+          <w:szCs w:val="24"/>
+        </w:rPr>
+        <w:t>bachelorprogammene</w:t>
       </w:r>
       <w:proofErr w:type="spellEnd"/>
       <w:r>
         <w:rPr>
-          <w:b/>
-          <w:bCs/>
-          <w:sz w:val="24"/>
-          <w:szCs w:val="24"/>
-        </w:rPr>
-        <w:t xml:space="preserve"> og bachelor i ingeniørfag i energi og miljø.</w:t>
-      </w:r>
-    </w:p>
-    <w:p>
-      <w:pPr>
-        <w:spacing w:line="360" w:lineRule="auto"/>
-        <w:rPr>
-          <w:b/>
-          <w:bCs/>
-          <w:sz w:val="24"/>
-          <w:szCs w:val="24"/>
-        </w:rPr>
-      </w:pPr>
-    </w:p>
-    <w:p>
-      <w:pPr>
-        <w:spacing w:line="360" w:lineRule="auto"/>
-        <w:rPr>
-          <w:sz w:val="24"/>
-          <w:szCs w:val="24"/>
-        </w:rPr>
-      </w:pPr>
-      <w:r>
-        <w:rPr>
-          <w:sz w:val="24"/>
-          <w:szCs w:val="24"/>
-        </w:rPr>
-        <w:t>I følge «Store Norske Leksikon» så betyr digitalisering «å legge til rette for generering av digital informasjon samt håndtering og utnyttelse av informasjon ved hjelp av informasjonsteknologi». Dette er en relativt bred definisjon, men essensen av digitalisering kommer tydelig fram. Digitalisering skal gjøre livene våre enklere ved hjelp av digitale midler. Det skal</w:t>
+          <w:sz w:val="24"/>
+          <w:szCs w:val="24"/>
+        </w:rPr>
+        <w:t xml:space="preserve"> Byggingeniør og </w:t>
+      </w:r>
+      <w:r>
+        <w:rPr>
+          <w:sz w:val="24"/>
+          <w:szCs w:val="24"/>
+        </w:rPr>
+        <w:t>Energi og miljø i bygg – ingeniør</w:t>
+      </w:r>
+      <w:r>
+        <w:rPr>
+          <w:sz w:val="24"/>
+          <w:szCs w:val="24"/>
+        </w:rPr>
+        <w:t xml:space="preserve">. Læringsutbytte av disse fagene er infoen vi </w:t>
+      </w:r>
+      <w:r>
+        <w:rPr>
+          <w:sz w:val="24"/>
+          <w:szCs w:val="24"/>
+        </w:rPr>
+        <w:t>har investigert</w:t>
+      </w:r>
+      <w:r>
+        <w:rPr>
+          <w:sz w:val="24"/>
+          <w:szCs w:val="24"/>
+        </w:rPr>
+        <w:t xml:space="preserve">. Her står det hva man skal kunne etter at faget er ferdig. Læringsutbytte er delt opp i 3 deler: kunnskap, ferdigheter og generell kompetanse. </w:t>
       </w:r>
       <w:r>
         <w:rPr>
@@ -177,295 +382,43 @@
         </w:rPr>
         <w:t xml:space="preserve"> </w:t>
       </w:r>
-      <w:r>
-        <w:rPr>
-          <w:sz w:val="24"/>
-          <w:szCs w:val="24"/>
-        </w:rPr>
-        <w:t xml:space="preserve">gjøre arbeid mer effektivt, automatisere </w:t>
-      </w:r>
-      <w:r>
-        <w:rPr>
-          <w:sz w:val="24"/>
-          <w:szCs w:val="24"/>
-        </w:rPr>
-        <w:t>enkelte prosesser og holde informasjon og data lett tilgjengelig og klar til bruk. På regjeringen.no finner vi en annen definisjon som sier noe mer om hva konseptet digitalisering sitt mål er. Der står det «</w:t>
-      </w:r>
-      <w:r>
-        <w:rPr>
-          <w:sz w:val="24"/>
-          <w:szCs w:val="24"/>
-        </w:rPr>
-        <w:t>Digitalisering handler om å bruke teknologi til å fornye, forenkle og forbedre</w:t>
-      </w:r>
-      <w:r>
-        <w:rPr>
-          <w:sz w:val="24"/>
-          <w:szCs w:val="24"/>
-        </w:rPr>
-        <w:t>».</w:t>
-      </w:r>
-      <w:r>
-        <w:rPr>
-          <w:sz w:val="24"/>
-          <w:szCs w:val="24"/>
-        </w:rPr>
-        <w:tab/>
-      </w:r>
-    </w:p>
-    <w:p>
-      <w:pPr>
-        <w:spacing w:line="360" w:lineRule="auto"/>
-        <w:rPr>
-          <w:sz w:val="24"/>
-          <w:szCs w:val="24"/>
-        </w:rPr>
-      </w:pPr>
-    </w:p>
-    <w:p>
-      <w:pPr>
-        <w:spacing w:line="360" w:lineRule="auto"/>
-        <w:rPr>
-          <w:sz w:val="24"/>
-          <w:szCs w:val="24"/>
-        </w:rPr>
-      </w:pPr>
-      <w:r>
-        <w:rPr>
-          <w:sz w:val="24"/>
-          <w:szCs w:val="24"/>
-        </w:rPr>
-        <w:t>Det er derfor viktig å få digitaliseringsrelaterte elementer med i lær</w:t>
-      </w:r>
-      <w:r>
-        <w:rPr>
-          <w:sz w:val="24"/>
-          <w:szCs w:val="24"/>
-        </w:rPr>
-        <w:t>e</w:t>
-      </w:r>
-      <w:r>
-        <w:rPr>
-          <w:sz w:val="24"/>
-          <w:szCs w:val="24"/>
-        </w:rPr>
-        <w:t>planen på diverse studier. En digitalisert hverdag er fremtiden og det er derfor viktig at fremtidens arbeidskraft er rustet</w:t>
-      </w:r>
-      <w:r>
-        <w:rPr>
-          <w:sz w:val="24"/>
-          <w:szCs w:val="24"/>
-        </w:rPr>
-        <w:t xml:space="preserve"> </w:t>
-      </w:r>
-      <w:r>
-        <w:rPr>
-          <w:sz w:val="24"/>
-          <w:szCs w:val="24"/>
-        </w:rPr>
-        <w:t xml:space="preserve">for dette. </w:t>
-      </w:r>
-      <w:r>
-        <w:rPr>
-          <w:sz w:val="24"/>
-          <w:szCs w:val="24"/>
-        </w:rPr>
-        <w:t xml:space="preserve">En læreplan med </w:t>
-      </w:r>
-      <w:r>
-        <w:rPr>
-          <w:sz w:val="24"/>
-          <w:szCs w:val="24"/>
-        </w:rPr>
-        <w:t>søkelys</w:t>
-      </w:r>
-      <w:r>
-        <w:rPr>
-          <w:sz w:val="24"/>
-          <w:szCs w:val="24"/>
-        </w:rPr>
-        <w:t xml:space="preserve"> på digitalisering ville hjulpet studenter bli klar for morgendagens arbeidsliv med oppdaterte ferdigheter i nye verktøy.</w:t>
-      </w:r>
-      <w:r>
-        <w:rPr>
-          <w:sz w:val="24"/>
-          <w:szCs w:val="24"/>
-        </w:rPr>
-        <w:t xml:space="preserve"> </w:t>
-      </w:r>
-    </w:p>
-    <w:p>
-      <w:pPr>
-        <w:spacing w:line="360" w:lineRule="auto"/>
-        <w:rPr>
-          <w:sz w:val="24"/>
-          <w:szCs w:val="24"/>
-        </w:rPr>
-      </w:pPr>
-    </w:p>
-    <w:p>
-      <w:pPr>
-        <w:spacing w:line="360" w:lineRule="auto"/>
-        <w:rPr>
-          <w:sz w:val="24"/>
-          <w:szCs w:val="24"/>
-        </w:rPr>
-      </w:pPr>
-      <w:r>
-        <w:rPr>
-          <w:sz w:val="24"/>
-          <w:szCs w:val="24"/>
-        </w:rPr>
-        <w:t xml:space="preserve">For å sjekke hvor stor grad digitalisering er </w:t>
-      </w:r>
-      <w:proofErr w:type="gramStart"/>
-      <w:r>
-        <w:rPr>
-          <w:sz w:val="24"/>
-          <w:szCs w:val="24"/>
-        </w:rPr>
-        <w:t>integrert</w:t>
-      </w:r>
-      <w:proofErr w:type="gramEnd"/>
-      <w:r>
-        <w:rPr>
-          <w:sz w:val="24"/>
-          <w:szCs w:val="24"/>
-        </w:rPr>
-        <w:t xml:space="preserve"> i lær</w:t>
-      </w:r>
-      <w:r>
-        <w:rPr>
-          <w:sz w:val="24"/>
-          <w:szCs w:val="24"/>
-        </w:rPr>
-        <w:t>e</w:t>
-      </w:r>
-      <w:r>
-        <w:rPr>
-          <w:sz w:val="24"/>
-          <w:szCs w:val="24"/>
-        </w:rPr>
-        <w:t xml:space="preserve">planen så har jeg laget et </w:t>
-      </w:r>
-      <w:r>
-        <w:rPr>
-          <w:sz w:val="24"/>
-          <w:szCs w:val="24"/>
-        </w:rPr>
-        <w:t>Excel</w:t>
-      </w:r>
-      <w:r>
-        <w:rPr>
-          <w:sz w:val="24"/>
-          <w:szCs w:val="24"/>
-        </w:rPr>
-        <w:t xml:space="preserve">-ark som inneholder alle </w:t>
-      </w:r>
+    </w:p>
+    <w:p>
+      <w:pPr>
+        <w:spacing w:line="360" w:lineRule="auto"/>
+        <w:rPr>
+          <w:sz w:val="24"/>
+          <w:szCs w:val="24"/>
+        </w:rPr>
+      </w:pPr>
+    </w:p>
+    <w:p>
+      <w:pPr>
+        <w:spacing w:line="360" w:lineRule="auto"/>
+        <w:rPr>
+          <w:sz w:val="24"/>
+          <w:szCs w:val="24"/>
+        </w:rPr>
+      </w:pPr>
+    </w:p>
+    <w:p>
+      <w:pPr>
+        <w:spacing w:line="360" w:lineRule="auto"/>
+        <w:rPr>
+          <w:sz w:val="24"/>
+          <w:szCs w:val="24"/>
+        </w:rPr>
+      </w:pPr>
+    </w:p>
+    <w:p>
+      <w:pPr>
+        <w:spacing w:line="360" w:lineRule="auto"/>
+        <w:rPr>
+          <w:sz w:val="24"/>
+          <w:szCs w:val="24"/>
+        </w:rPr>
+      </w:pPr>
       <w:commentRangeStart w:id="0"/>
-      <w:r>
-        <w:rPr>
-          <w:sz w:val="24"/>
-          <w:szCs w:val="24"/>
-        </w:rPr>
-        <w:t xml:space="preserve">fag i </w:t>
-      </w:r>
-      <w:proofErr w:type="spellStart"/>
-      <w:r>
-        <w:rPr>
-          <w:sz w:val="24"/>
-          <w:szCs w:val="24"/>
-        </w:rPr>
-        <w:t>byggingeniør</w:t>
-      </w:r>
-      <w:proofErr w:type="spellEnd"/>
-      <w:r>
-        <w:rPr>
-          <w:sz w:val="24"/>
-          <w:szCs w:val="24"/>
-        </w:rPr>
-        <w:t xml:space="preserve"> og ingeniørfag i energi og miljø</w:t>
-      </w:r>
-      <w:commentRangeEnd w:id="0"/>
-      <w:r>
-        <w:rPr>
-          <w:rStyle w:val="CommentReference"/>
-        </w:rPr>
-        <w:commentReference w:id="0"/>
-      </w:r>
-      <w:r>
-        <w:rPr>
-          <w:sz w:val="24"/>
-          <w:szCs w:val="24"/>
-        </w:rPr>
-        <w:t xml:space="preserve">. Læringsutbytte av disse fagene er infoen vi </w:t>
-      </w:r>
-      <w:commentRangeStart w:id="1"/>
-      <w:r>
-        <w:rPr>
-          <w:sz w:val="24"/>
-          <w:szCs w:val="24"/>
-        </w:rPr>
-        <w:t>er ute etter</w:t>
-      </w:r>
-      <w:commentRangeEnd w:id="1"/>
-      <w:r>
-        <w:rPr>
-          <w:rStyle w:val="CommentReference"/>
-        </w:rPr>
-        <w:commentReference w:id="1"/>
-      </w:r>
-      <w:r>
-        <w:rPr>
-          <w:sz w:val="24"/>
-          <w:szCs w:val="24"/>
-        </w:rPr>
-        <w:t xml:space="preserve">. Her står det hva man skal kunne etter at faget er ferdig. Læringsutbytte er delt opp i 3 deler: kunnskap, ferdigheter og generell kompetanse. </w:t>
-      </w:r>
-      <w:r>
-        <w:rPr>
-          <w:sz w:val="24"/>
-          <w:szCs w:val="24"/>
-        </w:rPr>
-        <w:t xml:space="preserve"> </w:t>
-      </w:r>
-    </w:p>
-    <w:p>
-      <w:pPr>
-        <w:spacing w:line="360" w:lineRule="auto"/>
-        <w:rPr>
-          <w:sz w:val="24"/>
-          <w:szCs w:val="24"/>
-        </w:rPr>
-      </w:pPr>
-    </w:p>
-    <w:p>
-      <w:pPr>
-        <w:spacing w:line="360" w:lineRule="auto"/>
-        <w:rPr>
-          <w:sz w:val="24"/>
-          <w:szCs w:val="24"/>
-        </w:rPr>
-      </w:pPr>
-    </w:p>
-    <w:p>
-      <w:pPr>
-        <w:spacing w:line="360" w:lineRule="auto"/>
-        <w:rPr>
-          <w:sz w:val="24"/>
-          <w:szCs w:val="24"/>
-        </w:rPr>
-      </w:pPr>
-    </w:p>
-    <w:p>
-      <w:pPr>
-        <w:spacing w:line="360" w:lineRule="auto"/>
-        <w:rPr>
-          <w:sz w:val="24"/>
-          <w:szCs w:val="24"/>
-        </w:rPr>
-      </w:pPr>
-      <w:commentRangeStart w:id="2"/>
       <w:r>
         <w:rPr>
           <w:sz w:val="24"/>
@@ -575,23 +528,7 @@
           <w:sz w:val="24"/>
           <w:szCs w:val="24"/>
         </w:rPr>
-        <w:t xml:space="preserve">Studenten: kan benytte seg av de viktigste normer og retningslinjer for konstruksjoner i vassdrag, kan estimere tilgjengelig vannmengde for kraftproduksjon i et vassdrag, kan dimensjonere og </w:t>
-      </w:r>
-      <w:proofErr w:type="spellStart"/>
-      <w:r>
-        <w:rPr>
-          <w:sz w:val="24"/>
-          <w:szCs w:val="24"/>
-        </w:rPr>
-        <w:t>stabilitetsberegne</w:t>
-      </w:r>
-      <w:proofErr w:type="spellEnd"/>
-      <w:r>
-        <w:rPr>
-          <w:sz w:val="24"/>
-          <w:szCs w:val="24"/>
-        </w:rPr>
-        <w:t xml:space="preserve"> dammer og øvrige vassdragstekniske konstruksjoner, kan optimalisere kraftverk mht. produksjon og energibetraktninger, kan redegjøre for de vanligste turbintyper, deres funksjon og spesielle egenskaper</w:t>
+        <w:t>Studenten: kan benytte seg av de viktigste normer og retningslinjer for konstruksjoner i vassdrag, kan estimere tilgjengelig vannmengde for kraftproduksjon i et vassdrag, kan dimensjonere og stabilitetsberegne dammer og øvrige vassdragstekniske konstruksjoner, kan optimalisere kraftverk mht. produksjon og energibetraktninger, kan redegjøre for de vanligste turbintyper, deres funksjon og spesielle egenskaper</w:t>
       </w:r>
       <w:r>
         <w:rPr>
@@ -648,41 +585,41 @@
         </w:rPr>
         <w:t>.</w:t>
       </w:r>
-      <w:commentRangeEnd w:id="2"/>
-      <w:r>
-        <w:rPr>
-          <w:rStyle w:val="CommentReference"/>
-        </w:rPr>
-        <w:commentReference w:id="2"/>
-      </w:r>
-    </w:p>
-    <w:p>
-      <w:pPr>
-        <w:spacing w:line="360" w:lineRule="auto"/>
-        <w:rPr>
-          <w:sz w:val="24"/>
-          <w:szCs w:val="24"/>
-        </w:rPr>
-      </w:pPr>
-    </w:p>
-    <w:p>
-      <w:pPr>
-        <w:spacing w:line="360" w:lineRule="auto"/>
-        <w:rPr>
-          <w:sz w:val="24"/>
-          <w:szCs w:val="24"/>
-        </w:rPr>
-      </w:pPr>
-    </w:p>
-    <w:p>
-      <w:pPr>
-        <w:spacing w:line="360" w:lineRule="auto"/>
-        <w:rPr>
-          <w:sz w:val="24"/>
-          <w:szCs w:val="24"/>
-        </w:rPr>
-      </w:pPr>
-      <w:commentRangeStart w:id="3"/>
+      <w:commentRangeEnd w:id="0"/>
+      <w:r>
+        <w:rPr>
+          <w:rStyle w:val="Merknadsreferanse"/>
+        </w:rPr>
+        <w:commentReference w:id="0"/>
+      </w:r>
+    </w:p>
+    <w:p>
+      <w:pPr>
+        <w:spacing w:line="360" w:lineRule="auto"/>
+        <w:rPr>
+          <w:sz w:val="24"/>
+          <w:szCs w:val="24"/>
+        </w:rPr>
+      </w:pPr>
+    </w:p>
+    <w:p>
+      <w:pPr>
+        <w:spacing w:line="360" w:lineRule="auto"/>
+        <w:rPr>
+          <w:sz w:val="24"/>
+          <w:szCs w:val="24"/>
+        </w:rPr>
+      </w:pPr>
+    </w:p>
+    <w:p>
+      <w:pPr>
+        <w:spacing w:line="360" w:lineRule="auto"/>
+        <w:rPr>
+          <w:sz w:val="24"/>
+          <w:szCs w:val="24"/>
+        </w:rPr>
+      </w:pPr>
+      <w:commentRangeStart w:id="1"/>
       <w:r>
         <w:rPr>
           <w:sz w:val="24"/>
@@ -746,12 +683,12 @@
         </w:rPr>
         <w:t>:</w:t>
       </w:r>
-      <w:commentRangeEnd w:id="3"/>
-      <w:r>
-        <w:rPr>
-          <w:rStyle w:val="CommentReference"/>
-        </w:rPr>
-        <w:commentReference w:id="3"/>
+      <w:commentRangeEnd w:id="1"/>
+      <w:r>
+        <w:rPr>
+          <w:rStyle w:val="Merknadsreferanse"/>
+        </w:rPr>
+        <w:commentReference w:id="1"/>
       </w:r>
     </w:p>
     <w:p>
@@ -876,83 +813,150 @@
           <w:szCs w:val="24"/>
         </w:rPr>
       </w:pPr>
+      <w:commentRangeStart w:id="2"/>
+      <w:commentRangeStart w:id="3"/>
+      <w:r>
+        <w:rPr>
+          <w:sz w:val="24"/>
+          <w:szCs w:val="24"/>
+        </w:rPr>
+        <w:t>Til</w:t>
+      </w:r>
+      <w:commentRangeEnd w:id="2"/>
+      <w:r>
+        <w:rPr>
+          <w:rStyle w:val="Merknadsreferanse"/>
+        </w:rPr>
+        <w:commentReference w:id="2"/>
+      </w:r>
+      <w:commentRangeEnd w:id="3"/>
+      <w:r>
+        <w:rPr>
+          <w:rStyle w:val="Merknadsreferanse"/>
+        </w:rPr>
+        <w:commentReference w:id="3"/>
+      </w:r>
+      <w:r>
+        <w:rPr>
+          <w:sz w:val="24"/>
+          <w:szCs w:val="24"/>
+        </w:rPr>
+        <w:t xml:space="preserve"> venstre så ser vi alle søkeordene som blir søkt på. Deretter kan vi se treff på de forskjellige kategoriene og til slutt kan man se alle treff på et bestemt søkeord. </w:t>
+      </w:r>
       <w:commentRangeStart w:id="4"/>
+      <w:r>
+        <w:rPr>
+          <w:sz w:val="24"/>
+          <w:szCs w:val="24"/>
+        </w:rPr>
+        <w:t>Over diagrammene kan man også se tall for totale treff over alle søkeord</w:t>
+      </w:r>
+      <w:r>
+        <w:rPr>
+          <w:sz w:val="24"/>
+          <w:szCs w:val="24"/>
+        </w:rPr>
+        <w:t>, instanser</w:t>
+      </w:r>
+      <w:r>
+        <w:rPr>
+          <w:sz w:val="24"/>
+          <w:szCs w:val="24"/>
+        </w:rPr>
+        <w:t xml:space="preserve"> hvor</w:t>
+      </w:r>
+      <w:r>
+        <w:rPr>
+          <w:sz w:val="24"/>
+          <w:szCs w:val="24"/>
+        </w:rPr>
+        <w:t xml:space="preserve"> </w:t>
+      </w:r>
+      <w:r>
+        <w:rPr>
+          <w:sz w:val="24"/>
+          <w:szCs w:val="24"/>
+        </w:rPr>
+        <w:t>man</w:t>
+      </w:r>
+      <w:r>
+        <w:rPr>
+          <w:sz w:val="24"/>
+          <w:szCs w:val="24"/>
+        </w:rPr>
+        <w:t xml:space="preserve"> ikke hadde treff, og totaler for de forskjellige kategoriene. Jeg la også til et sektordiagram og stolpediagram som viser andelen av treff blant antall mulige treff. </w:t>
+      </w:r>
+      <w:commentRangeEnd w:id="4"/>
+      <w:r>
+        <w:rPr>
+          <w:rStyle w:val="Merknadsreferanse"/>
+        </w:rPr>
+        <w:commentReference w:id="4"/>
+      </w:r>
+    </w:p>
+    <w:p>
+      <w:pPr>
+        <w:spacing w:line="360" w:lineRule="auto"/>
+        <w:rPr>
+          <w:sz w:val="24"/>
+          <w:szCs w:val="24"/>
+        </w:rPr>
+      </w:pPr>
       <w:commentRangeStart w:id="5"/>
       <w:r>
         <w:rPr>
           <w:sz w:val="24"/>
           <w:szCs w:val="24"/>
         </w:rPr>
-        <w:t>Til</w:t>
-      </w:r>
-      <w:commentRangeEnd w:id="4"/>
-      <w:r>
-        <w:rPr>
-          <w:rStyle w:val="CommentReference"/>
-        </w:rPr>
-        <w:commentReference w:id="4"/>
+        <w:t>Jeg f</w:t>
+      </w:r>
+      <w:r>
+        <w:rPr>
+          <w:sz w:val="24"/>
+          <w:szCs w:val="24"/>
+        </w:rPr>
+        <w:t xml:space="preserve">øler det er viktig å påpeke at </w:t>
+      </w:r>
+      <w:r>
+        <w:rPr>
+          <w:sz w:val="24"/>
+          <w:szCs w:val="24"/>
+        </w:rPr>
+        <w:t>noen fag</w:t>
+      </w:r>
+      <w:r>
+        <w:rPr>
+          <w:sz w:val="24"/>
+          <w:szCs w:val="24"/>
+        </w:rPr>
+        <w:t xml:space="preserve"> som Matematikk 1000 </w:t>
+      </w:r>
+      <w:r>
+        <w:rPr>
+          <w:sz w:val="24"/>
+          <w:szCs w:val="24"/>
+        </w:rPr>
+        <w:t xml:space="preserve">kommer flere ganger i søket. Grunnen til dette er at faget har forskjellig emnekode avhengig av hvilket studieløp det tilhører. Eksempel: på bygg så har Matematikk1000 emnekoden </w:t>
+      </w:r>
+      <w:commentRangeStart w:id="6"/>
+      <w:r>
+        <w:rPr>
+          <w:sz w:val="24"/>
+          <w:szCs w:val="24"/>
+        </w:rPr>
+        <w:t>BYPE1000 mens på energi og miljø har den emnekoden EMFE1000. Noen fag går også over begge løpene, men har samme emnekode. Her er duplikatene fjernet.</w:t>
       </w:r>
       <w:commentRangeEnd w:id="5"/>
       <w:r>
         <w:rPr>
-          <w:rStyle w:val="CommentReference"/>
+          <w:rStyle w:val="Merknadsreferanse"/>
         </w:rPr>
         <w:commentReference w:id="5"/>
       </w:r>
-      <w:r>
-        <w:rPr>
-          <w:sz w:val="24"/>
-          <w:szCs w:val="24"/>
-        </w:rPr>
-        <w:t xml:space="preserve"> venstre så ser vi alle søkeordene som blir søkt på. Deretter kan vi se treff på de forskjellige kategoriene og til slutt kan man se alle treff på et bestemt søkeord. </w:t>
-      </w:r>
-      <w:commentRangeStart w:id="6"/>
-      <w:r>
-        <w:rPr>
-          <w:sz w:val="24"/>
-          <w:szCs w:val="24"/>
-        </w:rPr>
-        <w:t>Over diagrammene kan man også se tall for totale treff over alle søkeord</w:t>
-      </w:r>
-      <w:r>
-        <w:rPr>
-          <w:sz w:val="24"/>
-          <w:szCs w:val="24"/>
-        </w:rPr>
-        <w:t>, instanser</w:t>
-      </w:r>
-      <w:r>
-        <w:rPr>
-          <w:sz w:val="24"/>
-          <w:szCs w:val="24"/>
-        </w:rPr>
-        <w:t xml:space="preserve"> hvor</w:t>
-      </w:r>
-      <w:r>
-        <w:rPr>
-          <w:sz w:val="24"/>
-          <w:szCs w:val="24"/>
-        </w:rPr>
-        <w:t xml:space="preserve"> </w:t>
-      </w:r>
-      <w:r>
-        <w:rPr>
-          <w:sz w:val="24"/>
-          <w:szCs w:val="24"/>
-        </w:rPr>
-        <w:t>man</w:t>
-      </w:r>
-      <w:r>
-        <w:rPr>
-          <w:sz w:val="24"/>
-          <w:szCs w:val="24"/>
-        </w:rPr>
-        <w:t xml:space="preserve"> ikke hadde treff, og totaler for de forskjellige kategoriene. Jeg la også til et sektordiagram og stolpediagram som viser andelen av treff blant antall mulige treff. </w:t>
-      </w:r>
       <w:commentRangeEnd w:id="6"/>
       <w:r>
         <w:rPr>
-          <w:rStyle w:val="CommentReference"/>
+          <w:rStyle w:val="Merknadsreferanse"/>
         </w:rPr>
         <w:commentReference w:id="6"/>
       </w:r>
@@ -965,41 +969,66 @@
           <w:szCs w:val="24"/>
         </w:rPr>
       </w:pPr>
+    </w:p>
+    <w:p>
+      <w:pPr>
+        <w:spacing w:line="360" w:lineRule="auto"/>
+        <w:rPr>
+          <w:sz w:val="24"/>
+          <w:szCs w:val="24"/>
+        </w:rPr>
+      </w:pPr>
       <w:commentRangeStart w:id="7"/>
       <w:r>
         <w:rPr>
           <w:sz w:val="24"/>
           <w:szCs w:val="24"/>
         </w:rPr>
-        <w:t>Jeg f</w:t>
-      </w:r>
-      <w:r>
-        <w:rPr>
-          <w:sz w:val="24"/>
-          <w:szCs w:val="24"/>
-        </w:rPr>
-        <w:t xml:space="preserve">øler det er viktig å påpeke at </w:t>
-      </w:r>
-      <w:r>
-        <w:rPr>
-          <w:sz w:val="24"/>
-          <w:szCs w:val="24"/>
-        </w:rPr>
-        <w:t>noen fag</w:t>
-      </w:r>
-      <w:r>
-        <w:rPr>
-          <w:sz w:val="24"/>
-          <w:szCs w:val="24"/>
-        </w:rPr>
-        <w:t xml:space="preserve"> som Matematikk 1000 </w:t>
-      </w:r>
-      <w:r>
-        <w:rPr>
-          <w:sz w:val="24"/>
-          <w:szCs w:val="24"/>
-        </w:rPr>
-        <w:t xml:space="preserve">kommer flere ganger i søket. Grunnen til dette er at faget har forskjellig emnekode avhengig av hvilket studieløp det tilhører. Eksempel: på bygg så har Matematikk1000 emnekoden </w:t>
+        <w:t>Noen av søkeordene har en [</w:t>
+      </w:r>
+      <w:proofErr w:type="gramStart"/>
+      <w:r>
+        <w:rPr>
+          <w:sz w:val="24"/>
+          <w:szCs w:val="24"/>
+        </w:rPr>
+        <w:t>- ]</w:t>
+      </w:r>
+      <w:proofErr w:type="gramEnd"/>
+      <w:r>
+        <w:rPr>
+          <w:sz w:val="24"/>
+          <w:szCs w:val="24"/>
+        </w:rPr>
+        <w:t xml:space="preserve"> etter ordet</w:t>
+      </w:r>
+      <w:commentRangeEnd w:id="7"/>
+      <w:r>
+        <w:rPr>
+          <w:rStyle w:val="Merknadsreferanse"/>
+        </w:rPr>
+        <w:commentReference w:id="7"/>
+      </w:r>
+      <w:r>
+        <w:rPr>
+          <w:sz w:val="24"/>
+          <w:szCs w:val="24"/>
+        </w:rPr>
+        <w:t xml:space="preserve">. Dette er «regex» bruk som gjør slik at ordet kun treffer om det er bindestrek eller mellomrom etter </w:t>
+      </w:r>
+      <w:r>
+        <w:rPr>
+          <w:sz w:val="24"/>
+          <w:szCs w:val="24"/>
+        </w:rPr>
+        <w:t>søke</w:t>
+      </w:r>
+      <w:r>
+        <w:rPr>
+          <w:sz w:val="24"/>
+          <w:szCs w:val="24"/>
+        </w:rPr>
+        <w:t xml:space="preserve">ordet. </w:t>
       </w:r>
       <w:commentRangeStart w:id="8"/>
       <w:r>
@@ -1007,22 +1036,61 @@
           <w:sz w:val="24"/>
           <w:szCs w:val="24"/>
         </w:rPr>
-        <w:t>BYPE1000 mens på energi og miljø har den emnekoden EMFE1000. Noen fag går også over begge løpene, men har samme emnekode. Her er duplikatene fjernet.</w:t>
-      </w:r>
-      <w:commentRangeEnd w:id="7"/>
-      <w:r>
-        <w:rPr>
-          <w:rStyle w:val="CommentReference"/>
-        </w:rPr>
-        <w:commentReference w:id="7"/>
+        <w:t xml:space="preserve">Det ble tatt i bruk for at for eksempel </w:t>
+      </w:r>
+      <w:r>
+        <w:rPr>
+          <w:sz w:val="24"/>
+          <w:szCs w:val="24"/>
+        </w:rPr>
+        <w:t>AR</w:t>
+      </w:r>
+      <w:r>
+        <w:rPr>
+          <w:sz w:val="24"/>
+          <w:szCs w:val="24"/>
+        </w:rPr>
+        <w:t xml:space="preserve">eal ikke skulle treffe på AR, eller for eksempel </w:t>
+      </w:r>
+      <w:r>
+        <w:rPr>
+          <w:sz w:val="24"/>
+          <w:szCs w:val="24"/>
+        </w:rPr>
+        <w:t>aVRegning på VR</w:t>
       </w:r>
       <w:commentRangeEnd w:id="8"/>
       <w:r>
         <w:rPr>
-          <w:rStyle w:val="CommentReference"/>
+          <w:rStyle w:val="Merknadsreferanse"/>
         </w:rPr>
         <w:commentReference w:id="8"/>
       </w:r>
+      <w:r>
+        <w:rPr>
+          <w:sz w:val="24"/>
+          <w:szCs w:val="24"/>
+        </w:rPr>
+        <w:t>.</w:t>
+      </w:r>
+    </w:p>
+    <w:p>
+      <w:pPr>
+        <w:spacing w:line="360" w:lineRule="auto"/>
+        <w:rPr>
+          <w:sz w:val="24"/>
+          <w:szCs w:val="24"/>
+        </w:rPr>
+      </w:pPr>
+    </w:p>
+    <w:p>
+      <w:pPr>
+        <w:spacing w:line="360" w:lineRule="auto"/>
+        <w:rPr>
+          <w:sz w:val="24"/>
+          <w:szCs w:val="24"/>
+        </w:rPr>
+      </w:pPr>
     </w:p>
     <w:p>
       <w:pPr>
@@ -1042,171 +1110,6 @@
         </w:rPr>
       </w:pPr>
       <w:commentRangeStart w:id="9"/>
-      <w:r>
-        <w:rPr>
-          <w:sz w:val="24"/>
-          <w:szCs w:val="24"/>
-        </w:rPr>
-        <w:t>Noen av søkeordene har en [</w:t>
-      </w:r>
-      <w:proofErr w:type="gramStart"/>
-      <w:r>
-        <w:rPr>
-          <w:sz w:val="24"/>
-          <w:szCs w:val="24"/>
-        </w:rPr>
-        <w:t>- ]</w:t>
-      </w:r>
-      <w:proofErr w:type="gramEnd"/>
-      <w:r>
-        <w:rPr>
-          <w:sz w:val="24"/>
-          <w:szCs w:val="24"/>
-        </w:rPr>
-        <w:t xml:space="preserve"> etter ordet</w:t>
-      </w:r>
-      <w:commentRangeEnd w:id="9"/>
-      <w:r>
-        <w:rPr>
-          <w:rStyle w:val="CommentReference"/>
-        </w:rPr>
-        <w:commentReference w:id="9"/>
-      </w:r>
-      <w:r>
-        <w:rPr>
-          <w:sz w:val="24"/>
-          <w:szCs w:val="24"/>
-        </w:rPr>
-        <w:t>. Dette er «</w:t>
-      </w:r>
-      <w:proofErr w:type="spellStart"/>
-      <w:r>
-        <w:rPr>
-          <w:sz w:val="24"/>
-          <w:szCs w:val="24"/>
-        </w:rPr>
-        <w:t>regex</w:t>
-      </w:r>
-      <w:proofErr w:type="spellEnd"/>
-      <w:r>
-        <w:rPr>
-          <w:sz w:val="24"/>
-          <w:szCs w:val="24"/>
-        </w:rPr>
-        <w:t xml:space="preserve">» bruk som gjør slik at ordet kun treffer om det er bindestrek eller mellomrom etter </w:t>
-      </w:r>
-      <w:r>
-        <w:rPr>
-          <w:sz w:val="24"/>
-          <w:szCs w:val="24"/>
-        </w:rPr>
-        <w:t>søke</w:t>
-      </w:r>
-      <w:r>
-        <w:rPr>
-          <w:sz w:val="24"/>
-          <w:szCs w:val="24"/>
-        </w:rPr>
-        <w:t xml:space="preserve">ordet. </w:t>
-      </w:r>
-      <w:commentRangeStart w:id="10"/>
-      <w:r>
-        <w:rPr>
-          <w:sz w:val="24"/>
-          <w:szCs w:val="24"/>
-        </w:rPr>
-        <w:t xml:space="preserve">Det ble tatt i bruk for at for eksempel </w:t>
-      </w:r>
-      <w:proofErr w:type="spellStart"/>
-      <w:r>
-        <w:rPr>
-          <w:sz w:val="24"/>
-          <w:szCs w:val="24"/>
-        </w:rPr>
-        <w:t>AR</w:t>
-      </w:r>
-      <w:r>
-        <w:rPr>
-          <w:sz w:val="24"/>
-          <w:szCs w:val="24"/>
-        </w:rPr>
-        <w:t>eal</w:t>
-      </w:r>
-      <w:proofErr w:type="spellEnd"/>
-      <w:r>
-        <w:rPr>
-          <w:sz w:val="24"/>
-          <w:szCs w:val="24"/>
-        </w:rPr>
-        <w:t xml:space="preserve"> ikke skulle treffe på AR, eller for eksempel </w:t>
-      </w:r>
-      <w:proofErr w:type="spellStart"/>
-      <w:r>
-        <w:rPr>
-          <w:sz w:val="24"/>
-          <w:szCs w:val="24"/>
-        </w:rPr>
-        <w:t>aVRegning</w:t>
-      </w:r>
-      <w:proofErr w:type="spellEnd"/>
-      <w:r>
-        <w:rPr>
-          <w:sz w:val="24"/>
-          <w:szCs w:val="24"/>
-        </w:rPr>
-        <w:t xml:space="preserve"> på VR</w:t>
-      </w:r>
-      <w:commentRangeEnd w:id="10"/>
-      <w:r>
-        <w:rPr>
-          <w:rStyle w:val="CommentReference"/>
-        </w:rPr>
-        <w:commentReference w:id="10"/>
-      </w:r>
-      <w:r>
-        <w:rPr>
-          <w:sz w:val="24"/>
-          <w:szCs w:val="24"/>
-        </w:rPr>
-        <w:t>.</w:t>
-      </w:r>
-    </w:p>
-    <w:p>
-      <w:pPr>
-        <w:spacing w:line="360" w:lineRule="auto"/>
-        <w:rPr>
-          <w:sz w:val="24"/>
-          <w:szCs w:val="24"/>
-        </w:rPr>
-      </w:pPr>
-    </w:p>
-    <w:p>
-      <w:pPr>
-        <w:spacing w:line="360" w:lineRule="auto"/>
-        <w:rPr>
-          <w:sz w:val="24"/>
-          <w:szCs w:val="24"/>
-        </w:rPr>
-      </w:pPr>
-    </w:p>
-    <w:p>
-      <w:pPr>
-        <w:spacing w:line="360" w:lineRule="auto"/>
-        <w:rPr>
-          <w:sz w:val="24"/>
-          <w:szCs w:val="24"/>
-        </w:rPr>
-      </w:pPr>
-    </w:p>
-    <w:p>
-      <w:pPr>
-        <w:spacing w:line="360" w:lineRule="auto"/>
-        <w:rPr>
-          <w:sz w:val="24"/>
-          <w:szCs w:val="24"/>
-        </w:rPr>
-      </w:pPr>
-      <w:commentRangeStart w:id="11"/>
       <w:r>
         <w:rPr>
           <w:sz w:val="24"/>
@@ -1474,12 +1377,12 @@
         </w:rPr>
         <w:t xml:space="preserve"> ser vi dette:</w:t>
       </w:r>
-      <w:commentRangeEnd w:id="11"/>
-      <w:r>
-        <w:rPr>
-          <w:rStyle w:val="CommentReference"/>
-        </w:rPr>
-        <w:commentReference w:id="11"/>
+      <w:commentRangeEnd w:id="9"/>
+      <w:r>
+        <w:rPr>
+          <w:rStyle w:val="Merknadsreferanse"/>
+        </w:rPr>
+        <w:commentReference w:id="9"/>
       </w:r>
     </w:p>
     <w:p>
@@ -1552,7 +1455,7 @@
           <w:szCs w:val="24"/>
         </w:rPr>
       </w:pPr>
-      <w:commentRangeStart w:id="12"/>
+      <w:commentRangeStart w:id="10"/>
       <w:r>
         <w:rPr>
           <w:sz w:val="24"/>
@@ -1560,12 +1463,12 @@
         </w:rPr>
         <w:t>Her ser vi emnekode, emnenavn og læringsutbytte fordelt etter de tre kategoriene</w:t>
       </w:r>
-      <w:commentRangeEnd w:id="12"/>
-      <w:r>
-        <w:rPr>
-          <w:rStyle w:val="CommentReference"/>
-        </w:rPr>
-        <w:commentReference w:id="12"/>
+      <w:commentRangeEnd w:id="10"/>
+      <w:r>
+        <w:rPr>
+          <w:rStyle w:val="Merknadsreferanse"/>
+        </w:rPr>
+        <w:commentReference w:id="10"/>
       </w:r>
       <w:r>
         <w:rPr>
@@ -1600,30 +1503,14 @@
           <w:sz w:val="24"/>
           <w:szCs w:val="24"/>
         </w:rPr>
-        <w:t xml:space="preserve"> </w:t>
-      </w:r>
-      <w:proofErr w:type="spellStart"/>
-      <w:r>
-        <w:rPr>
-          <w:sz w:val="24"/>
-          <w:szCs w:val="24"/>
-        </w:rPr>
-        <w:t>byggfa</w:t>
-      </w:r>
-      <w:r>
-        <w:rPr>
-          <w:sz w:val="24"/>
-          <w:szCs w:val="24"/>
-        </w:rPr>
-        <w:t>glig</w:t>
-      </w:r>
-      <w:proofErr w:type="spellEnd"/>
-      <w:r>
-        <w:rPr>
-          <w:sz w:val="24"/>
-          <w:szCs w:val="24"/>
-        </w:rPr>
-        <w:t xml:space="preserve"> innføring og prosjektstyring,</w:t>
+        <w:t xml:space="preserve"> byggfa</w:t>
+      </w:r>
+      <w:r>
+        <w:rPr>
+          <w:sz w:val="24"/>
+          <w:szCs w:val="24"/>
+        </w:rPr>
+        <w:t>glig innføring og prosjektstyring,</w:t>
       </w:r>
       <w:r>
         <w:rPr>
@@ -1660,228 +1547,188 @@
 </file>
 
 <file path=word/comments.xml><?xml version="1.0" encoding="utf-8"?>
-<w:comments xmlns:wpc="http://schemas.microsoft.com/office/word/2010/wordprocessingCanvas" xmlns:cx="http://schemas.microsoft.com/office/drawing/2014/chartex" xmlns:cx1="http://schemas.microsoft.com/office/drawing/2015/9/8/chartex" xmlns:cx2="http://schemas.microsoft.com/office/drawing/2015/10/21/chartex" xmlns:cx3="http://schemas.microsoft.com/office/drawing/2016/5/9/chartex" xmlns:cx4="http://schemas.microsoft.com/office/drawing/2016/5/10/chartex" xmlns:cx5="http://schemas.microsoft.com/office/drawing/2016/5/11/chartex" xmlns:cx6="http://schemas.microsoft.com/office/drawing/2016/5/12/chartex" xmlns:cx7="http://schemas.microsoft.com/office/drawing/2016/5/13/chartex" xmlns:cx8="http://schemas.microsoft.com/office/drawing/2016/5/14/chartex" xmlns:mc="http://schemas.openxmlformats.org/markup-compatibility/2006" xmlns:aink="http://schemas.microsoft.com/office/drawing/2016/ink" xmlns:am3d="http://schemas.microsoft.com/office/drawing/2017/model3d" xmlns:o="urn:schemas-microsoft-com:office:office" xmlns:r="http://schemas.openxmlformats.org/officeDocument/2006/relationships" xmlns:m="http://schemas.openxmlformats.org/officeDocument/2006/math" xmlns:v="urn:schemas-microsoft-com:vml" xmlns:wp14="http://schemas.microsoft.com/office/word/2010/wordprocessingDrawing" xmlns:wp="http://schemas.openxmlformats.org/drawingml/2006/wordprocessingDrawing" xmlns:w10="urn:schemas-microsoft-com:office:word" xmlns:w="http://schemas.openxmlformats.org/wordprocessingml/2006/main" xmlns:w14="http://schemas.microsoft.com/office/word/2010/wordml" xmlns:w15="http://schemas.microsoft.com/office/word/2012/wordml" xmlns:w16cex="http://schemas.microsoft.com/office/word/2018/wordml/cex" xmlns:w16cid="http://schemas.microsoft.com/office/word/2016/wordml/cid" xmlns:w16="http://schemas.microsoft.com/office/word/2018/wordml" xmlns:w16se="http://schemas.microsoft.com/office/word/2015/wordml/symex" xmlns:wpg="http://schemas.microsoft.com/office/word/2010/wordprocessingGroup" xmlns:wpi="http://schemas.microsoft.com/office/word/2010/wordprocessingInk" xmlns:wne="http://schemas.microsoft.com/office/word/2006/wordml" xmlns:wps="http://schemas.microsoft.com/office/word/2010/wordprocessingShape" mc:Ignorable="w14 w15 w16se w16cid w16 w16cex wp14">
-  <w:comment w:id="0" w:author="Kamalan Rashasingham" w:date="2021-07-07T11:19:00Z" w:initials="KR">
-    <w:p>
-      <w:pPr>
-        <w:pStyle w:val="CommentText"/>
-      </w:pPr>
-      <w:r>
-        <w:rPr>
-          <w:rStyle w:val="CommentReference"/>
+<w:comments xmlns:wpc="http://schemas.microsoft.com/office/word/2010/wordprocessingCanvas" xmlns:cx="http://schemas.microsoft.com/office/drawing/2014/chartex" xmlns:cx1="http://schemas.microsoft.com/office/drawing/2015/9/8/chartex" xmlns:cx2="http://schemas.microsoft.com/office/drawing/2015/10/21/chartex" xmlns:cx3="http://schemas.microsoft.com/office/drawing/2016/5/9/chartex" xmlns:cx4="http://schemas.microsoft.com/office/drawing/2016/5/10/chartex" xmlns:cx5="http://schemas.microsoft.com/office/drawing/2016/5/11/chartex" xmlns:cx6="http://schemas.microsoft.com/office/drawing/2016/5/12/chartex" xmlns:cx7="http://schemas.microsoft.com/office/drawing/2016/5/13/chartex" xmlns:cx8="http://schemas.microsoft.com/office/drawing/2016/5/14/chartex" xmlns:mc="http://schemas.openxmlformats.org/markup-compatibility/2006" xmlns:aink="http://schemas.microsoft.com/office/drawing/2016/ink" xmlns:am3d="http://schemas.microsoft.com/office/drawing/2017/model3d" xmlns:o="urn:schemas-microsoft-com:office:office" xmlns:r="http://schemas.openxmlformats.org/officeDocument/2006/relationships" xmlns:m="http://schemas.openxmlformats.org/officeDocument/2006/math" xmlns:v="urn:schemas-microsoft-com:vml" xmlns:wp14="http://schemas.microsoft.com/office/word/2010/wordprocessingDrawing" xmlns:wp="http://schemas.openxmlformats.org/drawingml/2006/wordprocessingDrawing" xmlns:w10="urn:schemas-microsoft-com:office:word" xmlns:w="http://schemas.openxmlformats.org/wordprocessingml/2006/main" xmlns:w14="http://schemas.microsoft.com/office/word/2010/wordml" xmlns:w15="http://schemas.microsoft.com/office/word/2012/wordml" xmlns:w16cex="http://schemas.microsoft.com/office/word/2018/wordml/cex" xmlns:w16cid="http://schemas.microsoft.com/office/word/2016/wordml/cid" xmlns:w16="http://schemas.microsoft.com/office/word/2018/wordml" xmlns:w16sdtdh="http://schemas.microsoft.com/office/word/2020/wordml/sdtdatahash" xmlns:w16se="http://schemas.microsoft.com/office/word/2015/wordml/symex" xmlns:wpg="http://schemas.microsoft.com/office/word/2010/wordprocessingGroup" xmlns:wpi="http://schemas.microsoft.com/office/word/2010/wordprocessingInk" xmlns:wne="http://schemas.microsoft.com/office/word/2006/wordml" xmlns:wps="http://schemas.microsoft.com/office/word/2010/wordprocessingShape" mc:Ignorable="w14 w15 w16se w16cid w16 w16cex w16sdtdh wp14">
+  <w:comment w:id="0" w:author="Kamalan Rashasingham" w:date="2021-07-07T11:20:00Z" w:initials="KR">
+    <w:p>
+      <w:pPr>
+        <w:pStyle w:val="Merknadstekst"/>
+      </w:pPr>
+      <w:r>
+        <w:rPr>
+          <w:rStyle w:val="Merknadsreferanse"/>
         </w:rPr>
         <w:annotationRef/>
       </w:r>
       <w:r>
-        <w:t xml:space="preserve">Få fram bachelor, alle emner i programmet </w:t>
-      </w:r>
-      <w:proofErr w:type="gramStart"/>
-      <w:r>
-        <w:t>bygg…</w:t>
-      </w:r>
-      <w:proofErr w:type="gramEnd"/>
-      <w:r>
-        <w:t xml:space="preserve"> husk å bruke de korrekte navnene</w:t>
+        <w:t>Dropp. Skriv heller om. Alle kjenner til dette.</w:t>
       </w:r>
     </w:p>
   </w:comment>
   <w:comment w:id="1" w:author="Kamalan Rashasingham" w:date="2021-07-07T11:20:00Z" w:initials="KR">
     <w:p>
       <w:pPr>
-        <w:pStyle w:val="CommentText"/>
-      </w:pPr>
-      <w:r>
-        <w:rPr>
-          <w:rStyle w:val="CommentReference"/>
+        <w:pStyle w:val="Merknadstekst"/>
+      </w:pPr>
+      <w:r>
+        <w:rPr>
+          <w:rStyle w:val="Merknadsreferanse"/>
         </w:rPr>
         <w:annotationRef/>
       </w:r>
       <w:r>
-        <w:t>Har investigert</w:t>
+        <w:t>Forklar prosessen. Unngå jeg-form og skriv formelt</w:t>
       </w:r>
     </w:p>
   </w:comment>
-  <w:comment w:id="2" w:author="Kamalan Rashasingham" w:date="2021-07-07T11:20:00Z" w:initials="KR">
-    <w:p>
-      <w:pPr>
-        <w:pStyle w:val="CommentText"/>
-      </w:pPr>
-      <w:r>
-        <w:rPr>
-          <w:rStyle w:val="CommentReference"/>
+  <w:comment w:id="2" w:author="Kamalan Rashasingham" w:date="2021-07-07T11:21:00Z" w:initials="KR">
+    <w:p>
+      <w:pPr>
+        <w:pStyle w:val="Merknadstekst"/>
+      </w:pPr>
+      <w:r>
+        <w:rPr>
+          <w:rStyle w:val="Merknadsreferanse"/>
         </w:rPr>
         <w:annotationRef/>
       </w:r>
       <w:r>
-        <w:t>Dropp. Skriv heller om. Alle kjenner til dette.</w:t>
+        <w:t>Få fram figurtekst. Følg gjerne APA-stil</w:t>
       </w:r>
     </w:p>
   </w:comment>
-  <w:comment w:id="3" w:author="Kamalan Rashasingham" w:date="2021-07-07T11:20:00Z" w:initials="KR">
-    <w:p>
-      <w:pPr>
-        <w:pStyle w:val="CommentText"/>
-      </w:pPr>
-      <w:r>
-        <w:rPr>
-          <w:rStyle w:val="CommentReference"/>
+  <w:comment w:id="3" w:author="Kamalan Rashasingham" w:date="2021-07-07T11:21:00Z" w:initials="KR">
+    <w:p>
+      <w:pPr>
+        <w:pStyle w:val="Merknadstekst"/>
+      </w:pPr>
+      <w:r>
+        <w:rPr>
+          <w:rStyle w:val="Merknadsreferanse"/>
         </w:rPr>
         <w:annotationRef/>
       </w:r>
-      <w:r>
-        <w:t>Forklar prosessen. Unngå jeg-form og skriv formelt</w:t>
+      <w:proofErr w:type="spellStart"/>
+      <w:r>
+        <w:t>Btw</w:t>
+      </w:r>
+      <w:proofErr w:type="spellEnd"/>
+      <w:r>
+        <w:t>, udugelig bilde. Skjønner ingenting</w:t>
       </w:r>
     </w:p>
   </w:comment>
-  <w:comment w:id="4" w:author="Kamalan Rashasingham" w:date="2021-07-07T11:21:00Z" w:initials="KR">
-    <w:p>
-      <w:pPr>
-        <w:pStyle w:val="CommentText"/>
-      </w:pPr>
-      <w:r>
-        <w:rPr>
-          <w:rStyle w:val="CommentReference"/>
+  <w:comment w:id="4" w:author="Kamalan Rashasingham" w:date="2021-07-07T11:22:00Z" w:initials="KR">
+    <w:p>
+      <w:pPr>
+        <w:pStyle w:val="Merknadstekst"/>
+      </w:pPr>
+      <w:r>
+        <w:rPr>
+          <w:rStyle w:val="Merknadsreferanse"/>
         </w:rPr>
         <w:annotationRef/>
       </w:r>
       <w:r>
-        <w:t>Få fram figurtekst. Følg gjerne APA-stil</w:t>
+        <w:t>Dropp. Forklar heller tankene og prosessen</w:t>
       </w:r>
     </w:p>
   </w:comment>
-  <w:comment w:id="5" w:author="Kamalan Rashasingham" w:date="2021-07-07T11:21:00Z" w:initials="KR">
-    <w:p>
-      <w:pPr>
-        <w:pStyle w:val="CommentText"/>
-      </w:pPr>
-      <w:r>
-        <w:rPr>
-          <w:rStyle w:val="CommentReference"/>
+  <w:comment w:id="5" w:author="Kamalan Rashasingham" w:date="2021-07-07T11:22:00Z" w:initials="KR">
+    <w:p>
+      <w:pPr>
+        <w:pStyle w:val="Merknadstekst"/>
+      </w:pPr>
+      <w:r>
+        <w:rPr>
+          <w:rStyle w:val="Merknadsreferanse"/>
         </w:rPr>
         <w:annotationRef/>
       </w:r>
-      <w:proofErr w:type="spellStart"/>
-      <w:r>
-        <w:t>Btw</w:t>
-      </w:r>
-      <w:proofErr w:type="spellEnd"/>
-      <w:r>
-        <w:t>, udugelig bilde. Skjønner ingenting</w:t>
+      <w:r>
+        <w:t>Hvorfor dukker det opp?</w:t>
       </w:r>
     </w:p>
   </w:comment>
   <w:comment w:id="6" w:author="Kamalan Rashasingham" w:date="2021-07-07T11:22:00Z" w:initials="KR">
     <w:p>
       <w:pPr>
-        <w:pStyle w:val="CommentText"/>
-      </w:pPr>
-      <w:r>
-        <w:rPr>
-          <w:rStyle w:val="CommentReference"/>
+        <w:pStyle w:val="Merknadstekst"/>
+      </w:pPr>
+      <w:r>
+        <w:rPr>
+          <w:rStyle w:val="Merknadsreferanse"/>
         </w:rPr>
         <w:annotationRef/>
       </w:r>
       <w:r>
-        <w:t>Dropp. Forklar heller tankene og prosessen</w:t>
+        <w:t>Still gjerne spørsmålet – hvorfor dette?</w:t>
       </w:r>
     </w:p>
   </w:comment>
   <w:comment w:id="7" w:author="Kamalan Rashasingham" w:date="2021-07-07T11:22:00Z" w:initials="KR">
     <w:p>
       <w:pPr>
-        <w:pStyle w:val="CommentText"/>
-      </w:pPr>
-      <w:r>
-        <w:rPr>
-          <w:rStyle w:val="CommentReference"/>
+        <w:pStyle w:val="Merknadstekst"/>
+      </w:pPr>
+      <w:r>
+        <w:rPr>
+          <w:rStyle w:val="Merknadsreferanse"/>
         </w:rPr>
         <w:annotationRef/>
       </w:r>
       <w:r>
-        <w:t>Hvorfor dukker det opp?</w:t>
+        <w:t xml:space="preserve">Dropp. Forklar heller prosessen. </w:t>
       </w:r>
     </w:p>
   </w:comment>
-  <w:comment w:id="8" w:author="Kamalan Rashasingham" w:date="2021-07-07T11:22:00Z" w:initials="KR">
-    <w:p>
-      <w:pPr>
-        <w:pStyle w:val="CommentText"/>
-      </w:pPr>
-      <w:r>
-        <w:rPr>
-          <w:rStyle w:val="CommentReference"/>
+  <w:comment w:id="8" w:author="Kamalan Rashasingham" w:date="2021-07-07T11:23:00Z" w:initials="KR">
+    <w:p>
+      <w:pPr>
+        <w:pStyle w:val="Merknadstekst"/>
+      </w:pPr>
+      <w:r>
+        <w:rPr>
+          <w:rStyle w:val="Merknadsreferanse"/>
         </w:rPr>
         <w:annotationRef/>
       </w:r>
       <w:r>
-        <w:t>Still gjerne spørsmålet – hvorfor dette?</w:t>
+        <w:t>Bra forklaring! Men gjør denne forklaringen i egen seksjon. Kall det gjerne «</w:t>
+      </w:r>
+      <w:r>
+        <w:t>Detektivarbeid 1.0»</w:t>
       </w:r>
     </w:p>
   </w:comment>
-  <w:comment w:id="9" w:author="Kamalan Rashasingham" w:date="2021-07-07T11:22:00Z" w:initials="KR">
-    <w:p>
-      <w:pPr>
-        <w:pStyle w:val="CommentText"/>
-      </w:pPr>
-      <w:r>
-        <w:rPr>
-          <w:rStyle w:val="CommentReference"/>
+  <w:comment w:id="9" w:author="Kamalan Rashasingham" w:date="2021-07-07T11:23:00Z" w:initials="KR">
+    <w:p>
+      <w:pPr>
+        <w:pStyle w:val="Merknadstekst"/>
+      </w:pPr>
+      <w:r>
+        <w:rPr>
+          <w:rStyle w:val="Merknadsreferanse"/>
         </w:rPr>
         <w:annotationRef/>
       </w:r>
-      <w:r>
-        <w:t xml:space="preserve">Dropp. Forklar heller prosessen. </w:t>
+      <w:proofErr w:type="spellStart"/>
+      <w:r>
+        <w:t>Frokalr</w:t>
+      </w:r>
+      <w:proofErr w:type="spellEnd"/>
+      <w:r>
+        <w:t xml:space="preserve"> hele prosessen i egen seksjon. Unngå kronglete bilder. Sett heller ord på dette.</w:t>
       </w:r>
     </w:p>
   </w:comment>
-  <w:comment w:id="10" w:author="Kamalan Rashasingham" w:date="2021-07-07T11:23:00Z" w:initials="KR">
-    <w:p>
-      <w:pPr>
-        <w:pStyle w:val="CommentText"/>
-      </w:pPr>
-      <w:r>
-        <w:rPr>
-          <w:rStyle w:val="CommentReference"/>
-        </w:rPr>
-        <w:annotationRef/>
-      </w:r>
-      <w:r>
-        <w:t>Bra forklaring! Men gjør denne forklaringen i egen seksjon. Kall det gjerne «</w:t>
-      </w:r>
-      <w:r>
-        <w:t>Detektivarbeid 1.0»</w:t>
-      </w:r>
-    </w:p>
-  </w:comment>
-  <w:comment w:id="11" w:author="Kamalan Rashasingham" w:date="2021-07-07T11:23:00Z" w:initials="KR">
-    <w:p>
-      <w:pPr>
-        <w:pStyle w:val="CommentText"/>
-      </w:pPr>
-      <w:r>
-        <w:rPr>
-          <w:rStyle w:val="CommentReference"/>
-        </w:rPr>
-        <w:annotationRef/>
-      </w:r>
-      <w:proofErr w:type="spellStart"/>
-      <w:r>
-        <w:t>Frokalr</w:t>
-      </w:r>
-      <w:proofErr w:type="spellEnd"/>
-      <w:r>
-        <w:t xml:space="preserve"> hele prosessen i egen seksjon. Unngå kronglete bilder. Sett heller ord på dette.</w:t>
-      </w:r>
-    </w:p>
-  </w:comment>
-  <w:comment w:id="12" w:author="Kamalan Rashasingham" w:date="2021-07-07T11:24:00Z" w:initials="KR">
-    <w:p>
-      <w:pPr>
-        <w:pStyle w:val="CommentText"/>
-      </w:pPr>
-      <w:r>
-        <w:rPr>
-          <w:rStyle w:val="CommentReference"/>
+  <w:comment w:id="10" w:author="Kamalan Rashasingham" w:date="2021-07-07T11:24:00Z" w:initials="KR">
+    <w:p>
+      <w:pPr>
+        <w:pStyle w:val="Merknadstekst"/>
+      </w:pPr>
+      <w:r>
+        <w:rPr>
+          <w:rStyle w:val="Merknadsreferanse"/>
         </w:rPr>
         <w:annotationRef/>
       </w:r>
@@ -1894,9 +1741,7 @@
 </file>
 
 <file path=word/commentsExtended.xml><?xml version="1.0" encoding="utf-8"?>
-<w15:commentsEx xmlns:wpc="http://schemas.microsoft.com/office/word/2010/wordprocessingCanvas" xmlns:cx="http://schemas.microsoft.com/office/drawing/2014/chartex" xmlns:cx1="http://schemas.microsoft.com/office/drawing/2015/9/8/chartex" xmlns:cx2="http://schemas.microsoft.com/office/drawing/2015/10/21/chartex" xmlns:cx3="http://schemas.microsoft.com/office/drawing/2016/5/9/chartex" xmlns:cx4="http://schemas.microsoft.com/office/drawing/2016/5/10/chartex" xmlns:cx5="http://schemas.microsoft.com/office/drawing/2016/5/11/chartex" xmlns:cx6="http://schemas.microsoft.com/office/drawing/2016/5/12/chartex" xmlns:cx7="http://schemas.microsoft.com/office/drawing/2016/5/13/chartex" xmlns:cx8="http://schemas.microsoft.com/office/drawing/2016/5/14/chartex" xmlns:mc="http://schemas.openxmlformats.org/markup-compatibility/2006" xmlns:aink="http://schemas.microsoft.com/office/drawing/2016/ink" xmlns:am3d="http://schemas.microsoft.com/office/drawing/2017/model3d" xmlns:o="urn:schemas-microsoft-com:office:office" xmlns:r="http://schemas.openxmlformats.org/officeDocument/2006/relationships" xmlns:m="http://schemas.openxmlformats.org/officeDocument/2006/math" xmlns:v="urn:schemas-microsoft-com:vml" xmlns:wp14="http://schemas.microsoft.com/office/word/2010/wordprocessingDrawing" xmlns:wp="http://schemas.openxmlformats.org/drawingml/2006/wordprocessingDrawing" xmlns:w10="urn:schemas-microsoft-com:office:word" xmlns:w="http://schemas.openxmlformats.org/wordprocessingml/2006/main" xmlns:w14="http://schemas.microsoft.com/office/word/2010/wordml" xmlns:w15="http://schemas.microsoft.com/office/word/2012/wordml" xmlns:w16cex="http://schemas.microsoft.com/office/word/2018/wordml/cex" xmlns:w16cid="http://schemas.microsoft.com/office/word/2016/wordml/cid" xmlns:w16="http://schemas.microsoft.com/office/word/2018/wordml" xmlns:w16se="http://schemas.microsoft.com/office/word/2015/wordml/symex" xmlns:wpg="http://schemas.microsoft.com/office/word/2010/wordprocessingGroup" xmlns:wpi="http://schemas.microsoft.com/office/word/2010/wordprocessingInk" xmlns:wne="http://schemas.microsoft.com/office/word/2006/wordml" xmlns:wps="http://schemas.microsoft.com/office/word/2010/wordprocessingShape" mc:Ignorable="w14 w15 w16se w16cid w16 w16cex wp14">
-  <w15:commentEx w15:paraId="1DAE6F5A" w15:done="0"/>
-  <w15:commentEx w15:paraId="4CF7AFB7" w15:done="0"/>
+<w15:commentsEx xmlns:wpc="http://schemas.microsoft.com/office/word/2010/wordprocessingCanvas" xmlns:cx="http://schemas.microsoft.com/office/drawing/2014/chartex" xmlns:cx1="http://schemas.microsoft.com/office/drawing/2015/9/8/chartex" xmlns:cx2="http://schemas.microsoft.com/office/drawing/2015/10/21/chartex" xmlns:cx3="http://schemas.microsoft.com/office/drawing/2016/5/9/chartex" xmlns:cx4="http://schemas.microsoft.com/office/drawing/2016/5/10/chartex" xmlns:cx5="http://schemas.microsoft.com/office/drawing/2016/5/11/chartex" xmlns:cx6="http://schemas.microsoft.com/office/drawing/2016/5/12/chartex" xmlns:cx7="http://schemas.microsoft.com/office/drawing/2016/5/13/chartex" xmlns:cx8="http://schemas.microsoft.com/office/drawing/2016/5/14/chartex" xmlns:mc="http://schemas.openxmlformats.org/markup-compatibility/2006" xmlns:aink="http://schemas.microsoft.com/office/drawing/2016/ink" xmlns:am3d="http://schemas.microsoft.com/office/drawing/2017/model3d" xmlns:o="urn:schemas-microsoft-com:office:office" xmlns:r="http://schemas.openxmlformats.org/officeDocument/2006/relationships" xmlns:m="http://schemas.openxmlformats.org/officeDocument/2006/math" xmlns:v="urn:schemas-microsoft-com:vml" xmlns:wp14="http://schemas.microsoft.com/office/word/2010/wordprocessingDrawing" xmlns:wp="http://schemas.openxmlformats.org/drawingml/2006/wordprocessingDrawing" xmlns:w10="urn:schemas-microsoft-com:office:word" xmlns:w="http://schemas.openxmlformats.org/wordprocessingml/2006/main" xmlns:w14="http://schemas.microsoft.com/office/word/2010/wordml" xmlns:w15="http://schemas.microsoft.com/office/word/2012/wordml" xmlns:w16cex="http://schemas.microsoft.com/office/word/2018/wordml/cex" xmlns:w16cid="http://schemas.microsoft.com/office/word/2016/wordml/cid" xmlns:w16="http://schemas.microsoft.com/office/word/2018/wordml" xmlns:w16sdtdh="http://schemas.microsoft.com/office/word/2020/wordml/sdtdatahash" xmlns:w16se="http://schemas.microsoft.com/office/word/2015/wordml/symex" xmlns:wpg="http://schemas.microsoft.com/office/word/2010/wordprocessingGroup" xmlns:wpi="http://schemas.microsoft.com/office/word/2010/wordprocessingInk" xmlns:wne="http://schemas.microsoft.com/office/word/2006/wordml" xmlns:wps="http://schemas.microsoft.com/office/word/2010/wordprocessingShape" mc:Ignorable="w14 w15 w16se w16cid w16 w16cex w16sdtdh wp14">
   <w15:commentEx w15:paraId="6B702242" w15:done="0"/>
   <w15:commentEx w15:paraId="209049AA" w15:done="0"/>
   <w15:commentEx w15:paraId="5E2BED24" w15:done="0"/>
@@ -1912,9 +1757,7 @@
 </file>
 
 <file path=word/commentsExtensible.xml><?xml version="1.0" encoding="utf-8"?>
-<w16cex:commentsExtensible xmlns:wpc="http://schemas.microsoft.com/office/word/2010/wordprocessingCanvas" xmlns:cx="http://schemas.microsoft.com/office/drawing/2014/chartex" xmlns:cx1="http://schemas.microsoft.com/office/drawing/2015/9/8/chartex" xmlns:cx2="http://schemas.microsoft.com/office/drawing/2015/10/21/chartex" xmlns:cx3="http://schemas.microsoft.com/office/drawing/2016/5/9/chartex" xmlns:cx4="http://schemas.microsoft.com/office/drawing/2016/5/10/chartex" xmlns:cx5="http://schemas.microsoft.com/office/drawing/2016/5/11/chartex" xmlns:cx6="http://schemas.microsoft.com/office/drawing/2016/5/12/chartex" xmlns:cx7="http://schemas.microsoft.com/office/drawing/2016/5/13/chartex" xmlns:cx8="http://schemas.microsoft.com/office/drawing/2016/5/14/chartex" xmlns:mc="http://schemas.openxmlformats.org/markup-compatibility/2006" xmlns:aink="http://schemas.microsoft.com/office/drawing/2016/ink" xmlns:am3d="http://schemas.microsoft.com/office/drawing/2017/model3d" xmlns:o="urn:schemas-microsoft-com:office:office" xmlns:r="http://schemas.openxmlformats.org/officeDocument/2006/relationships" xmlns:m="http://schemas.openxmlformats.org/officeDocument/2006/math" xmlns:v="urn:schemas-microsoft-com:vml" xmlns:wp14="http://schemas.microsoft.com/office/word/2010/wordprocessingDrawing" xmlns:wp="http://schemas.openxmlformats.org/drawingml/2006/wordprocessingDrawing" xmlns:w10="urn:schemas-microsoft-com:office:word" xmlns:w="http://schemas.openxmlformats.org/wordprocessingml/2006/main" xmlns:w14="http://schemas.microsoft.com/office/word/2010/wordml" xmlns:w15="http://schemas.microsoft.com/office/word/2012/wordml" xmlns:w16cex="http://schemas.microsoft.com/office/word/2018/wordml/cex" xmlns:w16cid="http://schemas.microsoft.com/office/word/2016/wordml/cid" xmlns:w16="http://schemas.microsoft.com/office/word/2018/wordml" xmlns:w16se="http://schemas.microsoft.com/office/word/2015/wordml/symex" xmlns:wpg="http://schemas.microsoft.com/office/word/2010/wordprocessingGroup" xmlns:wpi="http://schemas.microsoft.com/office/word/2010/wordprocessingInk" xmlns:wne="http://schemas.microsoft.com/office/word/2006/wordml" xmlns:wps="http://schemas.microsoft.com/office/word/2010/wordprocessingShape" mc:Ignorable="w14 w15 w16se w16cid w16 w16cex wp14">
-  <w16cex:commentExtensible w16cex:durableId="24900C47" w16cex:dateUtc="2021-07-07T09:19:00Z"/>
-  <w16cex:commentExtensible w16cex:durableId="24900C64" w16cex:dateUtc="2021-07-07T09:20:00Z"/>
+<w16cex:commentsExtensible xmlns:wpc="http://schemas.microsoft.com/office/word/2010/wordprocessingCanvas" xmlns:cx="http://schemas.microsoft.com/office/drawing/2014/chartex" xmlns:cx1="http://schemas.microsoft.com/office/drawing/2015/9/8/chartex" xmlns:cx2="http://schemas.microsoft.com/office/drawing/2015/10/21/chartex" xmlns:cx3="http://schemas.microsoft.com/office/drawing/2016/5/9/chartex" xmlns:cx4="http://schemas.microsoft.com/office/drawing/2016/5/10/chartex" xmlns:cx5="http://schemas.microsoft.com/office/drawing/2016/5/11/chartex" xmlns:cx6="http://schemas.microsoft.com/office/drawing/2016/5/12/chartex" xmlns:cx7="http://schemas.microsoft.com/office/drawing/2016/5/13/chartex" xmlns:cx8="http://schemas.microsoft.com/office/drawing/2016/5/14/chartex" xmlns:mc="http://schemas.openxmlformats.org/markup-compatibility/2006" xmlns:aink="http://schemas.microsoft.com/office/drawing/2016/ink" xmlns:am3d="http://schemas.microsoft.com/office/drawing/2017/model3d" xmlns:o="urn:schemas-microsoft-com:office:office" xmlns:r="http://schemas.openxmlformats.org/officeDocument/2006/relationships" xmlns:m="http://schemas.openxmlformats.org/officeDocument/2006/math" xmlns:v="urn:schemas-microsoft-com:vml" xmlns:wp14="http://schemas.microsoft.com/office/word/2010/wordprocessingDrawing" xmlns:wp="http://schemas.openxmlformats.org/drawingml/2006/wordprocessingDrawing" xmlns:w10="urn:schemas-microsoft-com:office:word" xmlns:w="http://schemas.openxmlformats.org/wordprocessingml/2006/main" xmlns:w14="http://schemas.microsoft.com/office/word/2010/wordml" xmlns:w15="http://schemas.microsoft.com/office/word/2012/wordml" xmlns:w16cex="http://schemas.microsoft.com/office/word/2018/wordml/cex" xmlns:w16cid="http://schemas.microsoft.com/office/word/2016/wordml/cid" xmlns:w16="http://schemas.microsoft.com/office/word/2018/wordml" xmlns:w16sdtdh="http://schemas.microsoft.com/office/word/2020/wordml/sdtdatahash" xmlns:w16se="http://schemas.microsoft.com/office/word/2015/wordml/symex" xmlns:wpg="http://schemas.microsoft.com/office/word/2010/wordprocessingGroup" xmlns:wpi="http://schemas.microsoft.com/office/word/2010/wordprocessingInk" xmlns:wne="http://schemas.microsoft.com/office/word/2006/wordml" xmlns:wps="http://schemas.microsoft.com/office/word/2010/wordprocessingShape" mc:Ignorable="w14 w15 w16se w16cid w16 w16cex w16sdtdh wp14">
   <w16cex:commentExtensible w16cex:durableId="24900C88" w16cex:dateUtc="2021-07-07T09:20:00Z"/>
   <w16cex:commentExtensible w16cex:durableId="24900C99" w16cex:dateUtc="2021-07-07T09:20:00Z"/>
   <w16cex:commentExtensible w16cex:durableId="24900CB1" w16cex:dateUtc="2021-07-07T09:21:00Z"/>
@@ -1930,9 +1773,7 @@
 </file>
 
 <file path=word/commentsIds.xml><?xml version="1.0" encoding="utf-8"?>
-<w16cid:commentsIds xmlns:wpc="http://schemas.microsoft.com/office/word/2010/wordprocessingCanvas" xmlns:cx="http://schemas.microsoft.com/office/drawing/2014/chartex" xmlns:cx1="http://schemas.microsoft.com/office/drawing/2015/9/8/chartex" xmlns:cx2="http://schemas.microsoft.com/office/drawing/2015/10/21/chartex" xmlns:cx3="http://schemas.microsoft.com/office/drawing/2016/5/9/chartex" xmlns:cx4="http://schemas.microsoft.com/office/drawing/2016/5/10/chartex" xmlns:cx5="http://schemas.microsoft.com/office/drawing/2016/5/11/chartex" xmlns:cx6="http://schemas.microsoft.com/office/drawing/2016/5/12/chartex" xmlns:cx7="http://schemas.microsoft.com/office/drawing/2016/5/13/chartex" xmlns:cx8="http://schemas.microsoft.com/office/drawing/2016/5/14/chartex" xmlns:mc="http://schemas.openxmlformats.org/markup-compatibility/2006" xmlns:aink="http://schemas.microsoft.com/office/drawing/2016/ink" xmlns:am3d="http://schemas.microsoft.com/office/drawing/2017/model3d" xmlns:o="urn:schemas-microsoft-com:office:office" xmlns:r="http://schemas.openxmlformats.org/officeDocument/2006/relationships" xmlns:m="http://schemas.openxmlformats.org/officeDocument/2006/math" xmlns:v="urn:schemas-microsoft-com:vml" xmlns:wp14="http://schemas.microsoft.com/office/word/2010/wordprocessingDrawing" xmlns:wp="http://schemas.openxmlformats.org/drawingml/2006/wordprocessingDrawing" xmlns:w10="urn:schemas-microsoft-com:office:word" xmlns:w="http://schemas.openxmlformats.org/wordprocessingml/2006/main" xmlns:w14="http://schemas.microsoft.com/office/word/2010/wordml" xmlns:w15="http://schemas.microsoft.com/office/word/2012/wordml" xmlns:w16cex="http://schemas.microsoft.com/office/word/2018/wordml/cex" xmlns:w16cid="http://schemas.microsoft.com/office/word/2016/wordml/cid" xmlns:w16="http://schemas.microsoft.com/office/word/2018/wordml" xmlns:w16se="http://schemas.microsoft.com/office/word/2015/wordml/symex" xmlns:wpg="http://schemas.microsoft.com/office/word/2010/wordprocessingGroup" xmlns:wpi="http://schemas.microsoft.com/office/word/2010/wordprocessingInk" xmlns:wne="http://schemas.microsoft.com/office/word/2006/wordml" xmlns:wps="http://schemas.microsoft.com/office/word/2010/wordprocessingShape" mc:Ignorable="w14 w15 w16se w16cid w16 w16cex wp14">
-  <w16cid:commentId w16cid:paraId="1DAE6F5A" w16cid:durableId="24900C47"/>
-  <w16cid:commentId w16cid:paraId="4CF7AFB7" w16cid:durableId="24900C64"/>
+<w16cid:commentsIds xmlns:wpc="http://schemas.microsoft.com/office/word/2010/wordprocessingCanvas" xmlns:cx="http://schemas.microsoft.com/office/drawing/2014/chartex" xmlns:cx1="http://schemas.microsoft.com/office/drawing/2015/9/8/chartex" xmlns:cx2="http://schemas.microsoft.com/office/drawing/2015/10/21/chartex" xmlns:cx3="http://schemas.microsoft.com/office/drawing/2016/5/9/chartex" xmlns:cx4="http://schemas.microsoft.com/office/drawing/2016/5/10/chartex" xmlns:cx5="http://schemas.microsoft.com/office/drawing/2016/5/11/chartex" xmlns:cx6="http://schemas.microsoft.com/office/drawing/2016/5/12/chartex" xmlns:cx7="http://schemas.microsoft.com/office/drawing/2016/5/13/chartex" xmlns:cx8="http://schemas.microsoft.com/office/drawing/2016/5/14/chartex" xmlns:mc="http://schemas.openxmlformats.org/markup-compatibility/2006" xmlns:aink="http://schemas.microsoft.com/office/drawing/2016/ink" xmlns:am3d="http://schemas.microsoft.com/office/drawing/2017/model3d" xmlns:o="urn:schemas-microsoft-com:office:office" xmlns:r="http://schemas.openxmlformats.org/officeDocument/2006/relationships" xmlns:m="http://schemas.openxmlformats.org/officeDocument/2006/math" xmlns:v="urn:schemas-microsoft-com:vml" xmlns:wp14="http://schemas.microsoft.com/office/word/2010/wordprocessingDrawing" xmlns:wp="http://schemas.openxmlformats.org/drawingml/2006/wordprocessingDrawing" xmlns:w10="urn:schemas-microsoft-com:office:word" xmlns:w="http://schemas.openxmlformats.org/wordprocessingml/2006/main" xmlns:w14="http://schemas.microsoft.com/office/word/2010/wordml" xmlns:w15="http://schemas.microsoft.com/office/word/2012/wordml" xmlns:w16cex="http://schemas.microsoft.com/office/word/2018/wordml/cex" xmlns:w16cid="http://schemas.microsoft.com/office/word/2016/wordml/cid" xmlns:w16="http://schemas.microsoft.com/office/word/2018/wordml" xmlns:w16sdtdh="http://schemas.microsoft.com/office/word/2020/wordml/sdtdatahash" xmlns:w16se="http://schemas.microsoft.com/office/word/2015/wordml/symex" xmlns:wpg="http://schemas.microsoft.com/office/word/2010/wordprocessingGroup" xmlns:wpi="http://schemas.microsoft.com/office/word/2010/wordprocessingInk" xmlns:wne="http://schemas.microsoft.com/office/word/2006/wordml" xmlns:wps="http://schemas.microsoft.com/office/word/2010/wordprocessingShape" mc:Ignorable="w14 w15 w16se w16cid w16 w16cex w16sdtdh wp14">
   <w16cid:commentId w16cid:paraId="6B702242" w16cid:durableId="24900C88"/>
   <w16cid:commentId w16cid:paraId="209049AA" w16cid:durableId="24900C99"/>
   <w16cid:commentId w16cid:paraId="5E2BED24" w16cid:durableId="24900CB1"/>
@@ -1948,7 +1789,7 @@
 </file>
 
 <file path=word/numbering.xml><?xml version="1.0" encoding="utf-8"?>
-<w:numbering xmlns:wpc="http://schemas.microsoft.com/office/word/2010/wordprocessingCanvas" xmlns:cx="http://schemas.microsoft.com/office/drawing/2014/chartex" xmlns:cx1="http://schemas.microsoft.com/office/drawing/2015/9/8/chartex" xmlns:cx2="http://schemas.microsoft.com/office/drawing/2015/10/21/chartex" xmlns:cx3="http://schemas.microsoft.com/office/drawing/2016/5/9/chartex" xmlns:cx4="http://schemas.microsoft.com/office/drawing/2016/5/10/chartex" xmlns:cx5="http://schemas.microsoft.com/office/drawing/2016/5/11/chartex" xmlns:cx6="http://schemas.microsoft.com/office/drawing/2016/5/12/chartex" xmlns:cx7="http://schemas.microsoft.com/office/drawing/2016/5/13/chartex" xmlns:cx8="http://schemas.microsoft.com/office/drawing/2016/5/14/chartex" xmlns:mc="http://schemas.openxmlformats.org/markup-compatibility/2006" xmlns:aink="http://schemas.microsoft.com/office/drawing/2016/ink" xmlns:am3d="http://schemas.microsoft.com/office/drawing/2017/model3d" xmlns:o="urn:schemas-microsoft-com:office:office" xmlns:r="http://schemas.openxmlformats.org/officeDocument/2006/relationships" xmlns:m="http://schemas.openxmlformats.org/officeDocument/2006/math" xmlns:v="urn:schemas-microsoft-com:vml" xmlns:wp14="http://schemas.microsoft.com/office/word/2010/wordprocessingDrawing" xmlns:wp="http://schemas.openxmlformats.org/drawingml/2006/wordprocessingDrawing" xmlns:w10="urn:schemas-microsoft-com:office:word" xmlns:w="http://schemas.openxmlformats.org/wordprocessingml/2006/main" xmlns:w14="http://schemas.microsoft.com/office/word/2010/wordml" xmlns:w15="http://schemas.microsoft.com/office/word/2012/wordml" xmlns:w16cex="http://schemas.microsoft.com/office/word/2018/wordml/cex" xmlns:w16cid="http://schemas.microsoft.com/office/word/2016/wordml/cid" xmlns:w16="http://schemas.microsoft.com/office/word/2018/wordml" xmlns:w16se="http://schemas.microsoft.com/office/word/2015/wordml/symex" xmlns:wpg="http://schemas.microsoft.com/office/word/2010/wordprocessingGroup" xmlns:wpi="http://schemas.microsoft.com/office/word/2010/wordprocessingInk" xmlns:wne="http://schemas.microsoft.com/office/word/2006/wordml" xmlns:wps="http://schemas.microsoft.com/office/word/2010/wordprocessingShape" mc:Ignorable="w14 w15 w16se w16cid w16 w16cex wp14">
+<w:numbering xmlns:wpc="http://schemas.microsoft.com/office/word/2010/wordprocessingCanvas" xmlns:cx="http://schemas.microsoft.com/office/drawing/2014/chartex" xmlns:cx1="http://schemas.microsoft.com/office/drawing/2015/9/8/chartex" xmlns:cx2="http://schemas.microsoft.com/office/drawing/2015/10/21/chartex" xmlns:cx3="http://schemas.microsoft.com/office/drawing/2016/5/9/chartex" xmlns:cx4="http://schemas.microsoft.com/office/drawing/2016/5/10/chartex" xmlns:cx5="http://schemas.microsoft.com/office/drawing/2016/5/11/chartex" xmlns:cx6="http://schemas.microsoft.com/office/drawing/2016/5/12/chartex" xmlns:cx7="http://schemas.microsoft.com/office/drawing/2016/5/13/chartex" xmlns:cx8="http://schemas.microsoft.com/office/drawing/2016/5/14/chartex" xmlns:mc="http://schemas.openxmlformats.org/markup-compatibility/2006" xmlns:aink="http://schemas.microsoft.com/office/drawing/2016/ink" xmlns:am3d="http://schemas.microsoft.com/office/drawing/2017/model3d" xmlns:o="urn:schemas-microsoft-com:office:office" xmlns:r="http://schemas.openxmlformats.org/officeDocument/2006/relationships" xmlns:m="http://schemas.openxmlformats.org/officeDocument/2006/math" xmlns:v="urn:schemas-microsoft-com:vml" xmlns:wp14="http://schemas.microsoft.com/office/word/2010/wordprocessingDrawing" xmlns:wp="http://schemas.openxmlformats.org/drawingml/2006/wordprocessingDrawing" xmlns:w10="urn:schemas-microsoft-com:office:word" xmlns:w="http://schemas.openxmlformats.org/wordprocessingml/2006/main" xmlns:w14="http://schemas.microsoft.com/office/word/2010/wordml" xmlns:w15="http://schemas.microsoft.com/office/word/2012/wordml" xmlns:w16cex="http://schemas.microsoft.com/office/word/2018/wordml/cex" xmlns:w16cid="http://schemas.microsoft.com/office/word/2016/wordml/cid" xmlns:w16="http://schemas.microsoft.com/office/word/2018/wordml" xmlns:w16sdtdh="http://schemas.microsoft.com/office/word/2020/wordml/sdtdatahash" xmlns:w16se="http://schemas.microsoft.com/office/word/2015/wordml/symex" xmlns:wpg="http://schemas.microsoft.com/office/word/2010/wordprocessingGroup" xmlns:wpi="http://schemas.microsoft.com/office/word/2010/wordprocessingInk" xmlns:wne="http://schemas.microsoft.com/office/word/2006/wordml" xmlns:wps="http://schemas.microsoft.com/office/word/2010/wordprocessingShape" mc:Ignorable="w14 w15 w16se w16cid w16 w16cex w16sdtdh wp14">
   <w:abstractNum w:abstractNumId="0" w15:restartNumberingAfterBreak="0">
     <w:nsid w:val="451C7EE4"/>
     <w:multiLevelType w:val="multilevel"/>
@@ -2105,7 +1946,7 @@
 </file>
 
 <file path=word/people.xml><?xml version="1.0" encoding="utf-8"?>
-<w15:people xmlns:wpc="http://schemas.microsoft.com/office/word/2010/wordprocessingCanvas" xmlns:cx="http://schemas.microsoft.com/office/drawing/2014/chartex" xmlns:cx1="http://schemas.microsoft.com/office/drawing/2015/9/8/chartex" xmlns:cx2="http://schemas.microsoft.com/office/drawing/2015/10/21/chartex" xmlns:cx3="http://schemas.microsoft.com/office/drawing/2016/5/9/chartex" xmlns:cx4="http://schemas.microsoft.com/office/drawing/2016/5/10/chartex" xmlns:cx5="http://schemas.microsoft.com/office/drawing/2016/5/11/chartex" xmlns:cx6="http://schemas.microsoft.com/office/drawing/2016/5/12/chartex" xmlns:cx7="http://schemas.microsoft.com/office/drawing/2016/5/13/chartex" xmlns:cx8="http://schemas.microsoft.com/office/drawing/2016/5/14/chartex" xmlns:mc="http://schemas.openxmlformats.org/markup-compatibility/2006" xmlns:aink="http://schemas.microsoft.com/office/drawing/2016/ink" xmlns:am3d="http://schemas.microsoft.com/office/drawing/2017/model3d" xmlns:o="urn:schemas-microsoft-com:office:office" xmlns:r="http://schemas.openxmlformats.org/officeDocument/2006/relationships" xmlns:m="http://schemas.openxmlformats.org/officeDocument/2006/math" xmlns:v="urn:schemas-microsoft-com:vml" xmlns:wp14="http://schemas.microsoft.com/office/word/2010/wordprocessingDrawing" xmlns:wp="http://schemas.openxmlformats.org/drawingml/2006/wordprocessingDrawing" xmlns:w10="urn:schemas-microsoft-com:office:word" xmlns:w="http://schemas.openxmlformats.org/wordprocessingml/2006/main" xmlns:w14="http://schemas.microsoft.com/office/word/2010/wordml" xmlns:w15="http://schemas.microsoft.com/office/word/2012/wordml" xmlns:w16cex="http://schemas.microsoft.com/office/word/2018/wordml/cex" xmlns:w16cid="http://schemas.microsoft.com/office/word/2016/wordml/cid" xmlns:w16="http://schemas.microsoft.com/office/word/2018/wordml" xmlns:w16se="http://schemas.microsoft.com/office/word/2015/wordml/symex" xmlns:wpg="http://schemas.microsoft.com/office/word/2010/wordprocessingGroup" xmlns:wpi="http://schemas.microsoft.com/office/word/2010/wordprocessingInk" xmlns:wne="http://schemas.microsoft.com/office/word/2006/wordml" xmlns:wps="http://schemas.microsoft.com/office/word/2010/wordprocessingShape" mc:Ignorable="w14 w15 w16se w16cid w16 w16cex wp14">
+<w15:people xmlns:wpc="http://schemas.microsoft.com/office/word/2010/wordprocessingCanvas" xmlns:cx="http://schemas.microsoft.com/office/drawing/2014/chartex" xmlns:cx1="http://schemas.microsoft.com/office/drawing/2015/9/8/chartex" xmlns:cx2="http://schemas.microsoft.com/office/drawing/2015/10/21/chartex" xmlns:cx3="http://schemas.microsoft.com/office/drawing/2016/5/9/chartex" xmlns:cx4="http://schemas.microsoft.com/office/drawing/2016/5/10/chartex" xmlns:cx5="http://schemas.microsoft.com/office/drawing/2016/5/11/chartex" xmlns:cx6="http://schemas.microsoft.com/office/drawing/2016/5/12/chartex" xmlns:cx7="http://schemas.microsoft.com/office/drawing/2016/5/13/chartex" xmlns:cx8="http://schemas.microsoft.com/office/drawing/2016/5/14/chartex" xmlns:mc="http://schemas.openxmlformats.org/markup-compatibility/2006" xmlns:aink="http://schemas.microsoft.com/office/drawing/2016/ink" xmlns:am3d="http://schemas.microsoft.com/office/drawing/2017/model3d" xmlns:o="urn:schemas-microsoft-com:office:office" xmlns:r="http://schemas.openxmlformats.org/officeDocument/2006/relationships" xmlns:m="http://schemas.openxmlformats.org/officeDocument/2006/math" xmlns:v="urn:schemas-microsoft-com:vml" xmlns:wp14="http://schemas.microsoft.com/office/word/2010/wordprocessingDrawing" xmlns:wp="http://schemas.openxmlformats.org/drawingml/2006/wordprocessingDrawing" xmlns:w10="urn:schemas-microsoft-com:office:word" xmlns:w="http://schemas.openxmlformats.org/wordprocessingml/2006/main" xmlns:w14="http://schemas.microsoft.com/office/word/2010/wordml" xmlns:w15="http://schemas.microsoft.com/office/word/2012/wordml" xmlns:w16cex="http://schemas.microsoft.com/office/word/2018/wordml/cex" xmlns:w16cid="http://schemas.microsoft.com/office/word/2016/wordml/cid" xmlns:w16="http://schemas.microsoft.com/office/word/2018/wordml" xmlns:w16sdtdh="http://schemas.microsoft.com/office/word/2020/wordml/sdtdatahash" xmlns:w16se="http://schemas.microsoft.com/office/word/2015/wordml/symex" xmlns:wpg="http://schemas.microsoft.com/office/word/2010/wordprocessingGroup" xmlns:wpi="http://schemas.microsoft.com/office/word/2010/wordprocessingInk" xmlns:wne="http://schemas.microsoft.com/office/word/2006/wordml" xmlns:wps="http://schemas.microsoft.com/office/word/2010/wordprocessingShape" mc:Ignorable="w14 w15 w16se w16cid w16 w16cex w16sdtdh wp14">
   <w15:person w15:author="Kamalan Rashasingham">
     <w15:presenceInfo w15:providerId="AD" w15:userId="S::rashasin@oslomet.no::d7834204-96d8-434a-86a8-701fe5ebaf80"/>
   </w15:person>
@@ -2113,7 +1954,7 @@
 </file>
 
 <file path=word/styles.xml><?xml version="1.0" encoding="utf-8"?>
-<w:styles xmlns:mc="http://schemas.openxmlformats.org/markup-compatibility/2006" xmlns:r="http://schemas.openxmlformats.org/officeDocument/2006/relationships" xmlns:w="http://schemas.openxmlformats.org/wordprocessingml/2006/main" xmlns:w14="http://schemas.microsoft.com/office/word/2010/wordml" xmlns:w15="http://schemas.microsoft.com/office/word/2012/wordml" xmlns:w16cex="http://schemas.microsoft.com/office/word/2018/wordml/cex" xmlns:w16cid="http://schemas.microsoft.com/office/word/2016/wordml/cid" xmlns:w16="http://schemas.microsoft.com/office/word/2018/wordml" xmlns:w16se="http://schemas.microsoft.com/office/word/2015/wordml/symex" mc:Ignorable="w14 w15 w16se w16cid w16 w16cex">
+<w:styles xmlns:mc="http://schemas.openxmlformats.org/markup-compatibility/2006" xmlns:r="http://schemas.openxmlformats.org/officeDocument/2006/relationships" xmlns:w="http://schemas.openxmlformats.org/wordprocessingml/2006/main" xmlns:w14="http://schemas.microsoft.com/office/word/2010/wordml" xmlns:w15="http://schemas.microsoft.com/office/word/2012/wordml" xmlns:w16cex="http://schemas.microsoft.com/office/word/2018/wordml/cex" xmlns:w16cid="http://schemas.microsoft.com/office/word/2016/wordml/cid" xmlns:w16="http://schemas.microsoft.com/office/word/2018/wordml" xmlns:w16sdtdh="http://schemas.microsoft.com/office/word/2020/wordml/sdtdatahash" xmlns:w16se="http://schemas.microsoft.com/office/word/2015/wordml/symex" mc:Ignorable="w14 w15 w16se w16cid w16 w16cex w16sdtdh">
   <w:docDefaults>
     <w:rPrDefault>
       <w:rPr>
@@ -2511,13 +2352,13 @@
     <w:name w:val="Normal"/>
     <w:qFormat/>
   </w:style>
-  <w:style w:type="character" w:default="1" w:styleId="DefaultParagraphFont">
+  <w:style w:type="character" w:default="1" w:styleId="Standardskriftforavsnitt">
     <w:name w:val="Default Paragraph Font"/>
     <w:uiPriority w:val="1"/>
     <w:semiHidden/>
     <w:unhideWhenUsed/>
   </w:style>
-  <w:style w:type="table" w:default="1" w:styleId="TableNormal">
+  <w:style w:type="table" w:default="1" w:styleId="Vanligtabell">
     <w:name w:val="Normal Table"/>
     <w:uiPriority w:val="99"/>
     <w:semiHidden/>
@@ -2532,15 +2373,15 @@
       </w:tblCellMar>
     </w:tblPr>
   </w:style>
-  <w:style w:type="numbering" w:default="1" w:styleId="NoList">
+  <w:style w:type="numbering" w:default="1" w:styleId="Ingenliste">
     <w:name w:val="No List"/>
     <w:uiPriority w:val="99"/>
     <w:semiHidden/>
     <w:unhideWhenUsed/>
   </w:style>
-  <w:style w:type="character" w:styleId="CommentReference">
+  <w:style w:type="character" w:styleId="Merknadsreferanse">
     <w:name w:val="annotation reference"/>
-    <w:basedOn w:val="DefaultParagraphFont"/>
+    <w:basedOn w:val="Standardskriftforavsnitt"/>
     <w:uiPriority w:val="99"/>
     <w:semiHidden/>
     <w:unhideWhenUsed/>
@@ -2550,10 +2391,10 @@
       <w:szCs w:val="16"/>
     </w:rPr>
   </w:style>
-  <w:style w:type="paragraph" w:styleId="CommentText">
+  <w:style w:type="paragraph" w:styleId="Merknadstekst">
     <w:name w:val="annotation text"/>
     <w:basedOn w:val="Normal"/>
-    <w:link w:val="CommentTextChar"/>
+    <w:link w:val="MerknadstekstTegn"/>
     <w:uiPriority w:val="99"/>
     <w:semiHidden/>
     <w:unhideWhenUsed/>
@@ -2566,10 +2407,10 @@
       <w:szCs w:val="20"/>
     </w:rPr>
   </w:style>
-  <w:style w:type="character" w:customStyle="1" w:styleId="CommentTextChar">
-    <w:name w:val="Comment Text Char"/>
-    <w:basedOn w:val="DefaultParagraphFont"/>
-    <w:link w:val="CommentText"/>
+  <w:style w:type="character" w:customStyle="1" w:styleId="MerknadstekstTegn">
+    <w:name w:val="Merknadstekst Tegn"/>
+    <w:basedOn w:val="Standardskriftforavsnitt"/>
+    <w:link w:val="Merknadstekst"/>
     <w:uiPriority w:val="99"/>
     <w:semiHidden/>
     <w:rsid w:val="00EC6BA1"/>
@@ -2578,11 +2419,11 @@
       <w:szCs w:val="20"/>
     </w:rPr>
   </w:style>
-  <w:style w:type="paragraph" w:styleId="CommentSubject">
+  <w:style w:type="paragraph" w:styleId="Kommentaremne">
     <w:name w:val="annotation subject"/>
-    <w:basedOn w:val="CommentText"/>
-    <w:next w:val="CommentText"/>
-    <w:link w:val="CommentSubjectChar"/>
+    <w:basedOn w:val="Merknadstekst"/>
+    <w:next w:val="Merknadstekst"/>
+    <w:link w:val="KommentaremneTegn"/>
     <w:uiPriority w:val="99"/>
     <w:semiHidden/>
     <w:unhideWhenUsed/>
@@ -2592,10 +2433,10 @@
       <w:bCs/>
     </w:rPr>
   </w:style>
-  <w:style w:type="character" w:customStyle="1" w:styleId="CommentSubjectChar">
-    <w:name w:val="Comment Subject Char"/>
-    <w:basedOn w:val="CommentTextChar"/>
-    <w:link w:val="CommentSubject"/>
+  <w:style w:type="character" w:customStyle="1" w:styleId="KommentaremneTegn">
+    <w:name w:val="Kommentaremne Tegn"/>
+    <w:basedOn w:val="MerknadstekstTegn"/>
+    <w:link w:val="Kommentaremne"/>
     <w:uiPriority w:val="99"/>
     <w:semiHidden/>
     <w:rsid w:val="00EC6BA1"/>
@@ -2905,15 +2746,6 @@
 </file>
 
 <file path=customXml/item1.xml><?xml version="1.0" encoding="utf-8"?>
-<?mso-contentType ?>
-<FormTemplates xmlns="http://schemas.microsoft.com/sharepoint/v3/contenttype/forms">
-  <Display>DocumentLibraryForm</Display>
-  <Edit>DocumentLibraryForm</Edit>
-  <New>DocumentLibraryForm</New>
-</FormTemplates>
-</file>
-
-<file path=customXml/item2.xml><?xml version="1.0" encoding="utf-8"?>
 <ct:contentTypeSchema xmlns:ct="http://schemas.microsoft.com/office/2006/metadata/contentType" xmlns:ma="http://schemas.microsoft.com/office/2006/metadata/properties/metaAttributes" ct:_="" ma:_="" ma:contentTypeName="Dokument" ma:contentTypeID="0x010100397E437080B18A4386D453C9A9FA6939" ma:contentTypeVersion="2" ma:contentTypeDescription="Opprett et nytt dokument." ma:contentTypeScope="" ma:versionID="e15f3e224d8dd52f2b13909b615be202">
   <xsd:schema xmlns:xsd="http://www.w3.org/2001/XMLSchema" xmlns:xs="http://www.w3.org/2001/XMLSchema" xmlns:p="http://schemas.microsoft.com/office/2006/metadata/properties" xmlns:ns3="6cdb2f02-6ea5-4b97-a175-fc1305aeb4c7" targetNamespace="http://schemas.microsoft.com/office/2006/metadata/properties" ma:root="true" ma:fieldsID="f879d4c43ed6cb24089376ac0a8c1ad7" ns3:_="">
     <xsd:import namespace="6cdb2f02-6ea5-4b97-a175-fc1305aeb4c7"/>
@@ -3045,6 +2877,15 @@
 </ct:contentTypeSchema>
 </file>
 
+<file path=customXml/item2.xml><?xml version="1.0" encoding="utf-8"?>
+<?mso-contentType ?>
+<FormTemplates xmlns="http://schemas.microsoft.com/sharepoint/v3/contenttype/forms">
+  <Display>DocumentLibraryForm</Display>
+  <Edit>DocumentLibraryForm</Edit>
+  <New>DocumentLibraryForm</New>
+</FormTemplates>
+</file>
+
 <file path=customXml/item3.xml><?xml version="1.0" encoding="utf-8"?>
 <p:properties xmlns:p="http://schemas.microsoft.com/office/2006/metadata/properties" xmlns:xsi="http://www.w3.org/2001/XMLSchema-instance" xmlns:pc="http://schemas.microsoft.com/office/infopath/2007/PartnerControls">
   <documentManagement/>
@@ -3052,14 +2893,6 @@
 </file>
 
 <file path=customXml/itemProps1.xml><?xml version="1.0" encoding="utf-8"?>
-<ds:datastoreItem xmlns:ds="http://schemas.openxmlformats.org/officeDocument/2006/customXml" ds:itemID="{9DAFE0DB-47C6-4C29-93D4-8CAB3FE01D68}">
-  <ds:schemaRefs>
-    <ds:schemaRef ds:uri="http://schemas.microsoft.com/sharepoint/v3/contenttype/forms"/>
-  </ds:schemaRefs>
-</ds:datastoreItem>
-</file>
-
-<file path=customXml/itemProps2.xml><?xml version="1.0" encoding="utf-8"?>
 <ds:datastoreItem xmlns:ds="http://schemas.openxmlformats.org/officeDocument/2006/customXml" ds:itemID="{9CA93C49-5A5D-4D00-B05E-FD86476A4AE4}">
   <ds:schemaRefs>
     <ds:schemaRef ds:uri="http://schemas.microsoft.com/office/2006/metadata/contentType"/>
@@ -3077,6 +2910,14 @@
 </ds:datastoreItem>
 </file>
 
+<file path=customXml/itemProps2.xml><?xml version="1.0" encoding="utf-8"?>
+<ds:datastoreItem xmlns:ds="http://schemas.openxmlformats.org/officeDocument/2006/customXml" ds:itemID="{9DAFE0DB-47C6-4C29-93D4-8CAB3FE01D68}">
+  <ds:schemaRefs>
+    <ds:schemaRef ds:uri="http://schemas.microsoft.com/sharepoint/v3/contenttype/forms"/>
+  </ds:schemaRefs>
+</ds:datastoreItem>
+</file>
+
 <file path=customXml/itemProps3.xml><?xml version="1.0" encoding="utf-8"?>
 <ds:datastoreItem xmlns:ds="http://schemas.openxmlformats.org/officeDocument/2006/customXml" ds:itemID="{78EE3D40-C055-4F89-B3F4-007C792F672E}">
   <ds:schemaRefs>

</xml_diff>

<commit_message>
endring i diku.xlsx fikset matte1000
</commit_message>
<xml_diff>
--- a/Digitalisering i bygg.docx
+++ b/Digitalisering i bygg.docx
@@ -301,7 +301,35 @@
           <w:sz w:val="24"/>
           <w:szCs w:val="24"/>
         </w:rPr>
-        <w:t xml:space="preserve">planen så har jeg laget et </w:t>
+        <w:t xml:space="preserve">planen </w:t>
+      </w:r>
+      <w:r>
+        <w:rPr>
+          <w:sz w:val="24"/>
+          <w:szCs w:val="24"/>
+        </w:rPr>
+        <w:t>har vi</w:t>
+      </w:r>
+      <w:r>
+        <w:rPr>
+          <w:sz w:val="24"/>
+          <w:szCs w:val="24"/>
+        </w:rPr>
+        <w:t xml:space="preserve"> </w:t>
+      </w:r>
+      <w:r>
+        <w:rPr>
+          <w:sz w:val="24"/>
+          <w:szCs w:val="24"/>
+        </w:rPr>
+        <w:t>utarbeidet</w:t>
+      </w:r>
+      <w:r>
+        <w:rPr>
+          <w:sz w:val="24"/>
+          <w:szCs w:val="24"/>
+        </w:rPr>
+        <w:t xml:space="preserve"> et </w:t>
       </w:r>
       <w:r>
         <w:rPr>
@@ -329,23 +357,21 @@
           <w:sz w:val="24"/>
           <w:szCs w:val="24"/>
         </w:rPr>
+        <w:t xml:space="preserve"> i</w:t>
+      </w:r>
+      <w:r>
+        <w:rPr>
+          <w:sz w:val="24"/>
+          <w:szCs w:val="24"/>
+        </w:rPr>
         <w:t xml:space="preserve"> </w:t>
       </w:r>
-      <w:proofErr w:type="spellStart"/>
-      <w:r>
-        <w:rPr>
-          <w:sz w:val="24"/>
-          <w:szCs w:val="24"/>
-        </w:rPr>
-        <w:t>bachelorprogammene</w:t>
-      </w:r>
-      <w:proofErr w:type="spellEnd"/>
-      <w:r>
-        <w:rPr>
-          <w:sz w:val="24"/>
-          <w:szCs w:val="24"/>
-        </w:rPr>
-        <w:t xml:space="preserve"> Byggingeniør og </w:t>
+      <w:r>
+        <w:rPr>
+          <w:sz w:val="24"/>
+          <w:szCs w:val="24"/>
+        </w:rPr>
+        <w:t xml:space="preserve">bachelorprogammene Byggingeniør og </w:t>
       </w:r>
       <w:r>
         <w:rPr>
@@ -425,110 +451,393 @@
           <w:szCs w:val="24"/>
         </w:rPr>
         <w:lastRenderedPageBreak/>
-        <w:t xml:space="preserve">Eksempel på oppsett: </w:t>
-      </w:r>
-    </w:p>
-    <w:p>
-      <w:pPr>
-        <w:spacing w:line="360" w:lineRule="auto"/>
-        <w:rPr>
-          <w:sz w:val="24"/>
-          <w:szCs w:val="24"/>
-        </w:rPr>
-      </w:pPr>
-    </w:p>
-    <w:p>
-      <w:pPr>
-        <w:spacing w:line="360" w:lineRule="auto"/>
-        <w:rPr>
-          <w:sz w:val="24"/>
-          <w:szCs w:val="24"/>
-        </w:rPr>
-      </w:pPr>
-      <w:r>
-        <w:rPr>
-          <w:sz w:val="24"/>
-          <w:szCs w:val="24"/>
-        </w:rPr>
-        <w:t>Vannkraftteknikk, BYVE3605:</w:t>
-      </w:r>
-    </w:p>
-    <w:p>
-      <w:pPr>
-        <w:rPr>
-          <w:sz w:val="24"/>
-          <w:szCs w:val="24"/>
-        </w:rPr>
-      </w:pPr>
-      <w:r>
-        <w:rPr>
-          <w:sz w:val="24"/>
-          <w:szCs w:val="24"/>
-        </w:rPr>
-        <w:t xml:space="preserve">Kunnskap: </w:t>
-      </w:r>
-    </w:p>
-    <w:p>
-      <w:pPr>
-        <w:spacing w:line="360" w:lineRule="auto"/>
-        <w:rPr>
-          <w:rFonts w:ascii="Calibri" w:eastAsia="Times New Roman" w:hAnsi="Calibri" w:cs="Calibri"/>
-          <w:color w:val="222222"/>
-          <w:sz w:val="24"/>
-          <w:szCs w:val="24"/>
-          <w:lang w:eastAsia="nb-NO"/>
-        </w:rPr>
-      </w:pPr>
-      <w:r>
-        <w:rPr>
-          <w:rFonts w:ascii="Calibri" w:eastAsia="Times New Roman" w:hAnsi="Calibri" w:cs="Calibri"/>
-          <w:color w:val="222222"/>
-          <w:sz w:val="24"/>
-          <w:szCs w:val="24"/>
-          <w:lang w:eastAsia="nb-NO"/>
-        </w:rPr>
-        <w:t>Studenten: kan grunnleggende hydrologi og hydraulikk for å forstå vannets kretsløp og egenskaper, herunder flomhydrologi, kan de grunnleggende begreper og beregningsmetoder for konstruksjoner i vassdrag.</w:t>
-      </w:r>
-    </w:p>
-    <w:p>
-      <w:pPr>
-        <w:spacing w:line="360" w:lineRule="auto"/>
-        <w:rPr>
-          <w:sz w:val="24"/>
-          <w:szCs w:val="24"/>
-        </w:rPr>
-      </w:pPr>
-    </w:p>
-    <w:p>
-      <w:pPr>
-        <w:spacing w:line="360" w:lineRule="auto"/>
-        <w:rPr>
-          <w:sz w:val="24"/>
-          <w:szCs w:val="24"/>
-        </w:rPr>
-      </w:pPr>
-      <w:r>
-        <w:rPr>
-          <w:sz w:val="24"/>
-          <w:szCs w:val="24"/>
-        </w:rPr>
-        <w:t>Ferdigheter:</w:t>
-      </w:r>
-    </w:p>
-    <w:p>
-      <w:pPr>
-        <w:spacing w:line="360" w:lineRule="auto"/>
-        <w:rPr>
-          <w:sz w:val="24"/>
-          <w:szCs w:val="24"/>
-        </w:rPr>
-      </w:pPr>
-      <w:r>
-        <w:rPr>
-          <w:sz w:val="24"/>
-          <w:szCs w:val="24"/>
-        </w:rPr>
-        <w:t>Studenten: kan benytte seg av de viktigste normer og retningslinjer for konstruksjoner i vassdrag, kan estimere tilgjengelig vannmengde for kraftproduksjon i et vassdrag, kan dimensjonere og stabilitetsberegne dammer og øvrige vassdragstekniske konstruksjoner, kan optimalisere kraftverk mht. produksjon og energibetraktninger, kan redegjøre for de vanligste turbintyper, deres funksjon og spesielle egenskaper</w:t>
+        <w:t xml:space="preserve">Deretter skrev jeg </w:t>
+      </w:r>
+      <w:r>
+        <w:rPr>
+          <w:sz w:val="24"/>
+          <w:szCs w:val="24"/>
+        </w:rPr>
+        <w:t>Python</w:t>
+      </w:r>
+      <w:r>
+        <w:rPr>
+          <w:sz w:val="24"/>
+          <w:szCs w:val="24"/>
+        </w:rPr>
+        <w:t xml:space="preserve">-kode for et program som går igjennom </w:t>
+      </w:r>
+      <w:r>
+        <w:rPr>
+          <w:sz w:val="24"/>
+          <w:szCs w:val="24"/>
+        </w:rPr>
+        <w:t>læringsutbytte-</w:t>
+      </w:r>
+      <w:r>
+        <w:rPr>
+          <w:sz w:val="24"/>
+          <w:szCs w:val="24"/>
+        </w:rPr>
+        <w:t xml:space="preserve">kolonner og </w:t>
+      </w:r>
+      <w:r>
+        <w:rPr>
+          <w:sz w:val="24"/>
+          <w:szCs w:val="24"/>
+        </w:rPr>
+        <w:t>søker etter bestemte ord og returnerer resultat i forskjellige format.</w:t>
+      </w:r>
+      <w:r>
+        <w:rPr>
+          <w:sz w:val="24"/>
+          <w:szCs w:val="24"/>
+        </w:rPr>
+        <w:t xml:space="preserve"> Her er et eksempel på </w:t>
+      </w:r>
+      <w:r>
+        <w:rPr>
+          <w:sz w:val="24"/>
+          <w:szCs w:val="24"/>
+        </w:rPr>
+        <w:t>et resultat</w:t>
+      </w:r>
+      <w:r>
+        <w:rPr>
+          <w:sz w:val="24"/>
+          <w:szCs w:val="24"/>
+        </w:rPr>
+        <w:t>:</w:t>
+      </w:r>
+      <w:commentRangeEnd w:id="0"/>
+      <w:r>
+        <w:rPr>
+          <w:rStyle w:val="Merknadsreferanse"/>
+        </w:rPr>
+        <w:commentReference w:id="0"/>
+      </w:r>
+    </w:p>
+    <w:p>
+      <w:pPr>
+        <w:spacing w:line="360" w:lineRule="auto"/>
+        <w:rPr>
+          <w:sz w:val="24"/>
+          <w:szCs w:val="24"/>
+        </w:rPr>
+      </w:pPr>
+    </w:p>
+    <w:p>
+      <w:pPr>
+        <w:spacing w:line="360" w:lineRule="auto"/>
+        <w:rPr>
+          <w:sz w:val="24"/>
+          <w:szCs w:val="24"/>
+        </w:rPr>
+      </w:pPr>
+    </w:p>
+    <w:p>
+      <w:pPr>
+        <w:spacing w:line="360" w:lineRule="auto"/>
+        <w:rPr>
+          <w:sz w:val="24"/>
+          <w:szCs w:val="24"/>
+        </w:rPr>
+      </w:pPr>
+    </w:p>
+    <w:p>
+      <w:pPr>
+        <w:spacing w:line="360" w:lineRule="auto"/>
+        <w:rPr>
+          <w:sz w:val="24"/>
+          <w:szCs w:val="24"/>
+        </w:rPr>
+      </w:pPr>
+    </w:p>
+    <w:p>
+      <w:pPr>
+        <w:spacing w:line="360" w:lineRule="auto"/>
+        <w:rPr>
+          <w:sz w:val="24"/>
+          <w:szCs w:val="24"/>
+        </w:rPr>
+      </w:pPr>
+    </w:p>
+    <w:p>
+      <w:pPr>
+        <w:spacing w:line="360" w:lineRule="auto"/>
+        <w:rPr>
+          <w:sz w:val="24"/>
+          <w:szCs w:val="24"/>
+        </w:rPr>
+      </w:pPr>
+      <w:r>
+        <w:rPr>
+          <w:sz w:val="24"/>
+          <w:szCs w:val="24"/>
+        </w:rPr>
+        <w:t xml:space="preserve"> </w:t>
+      </w:r>
+    </w:p>
+    <w:p>
+      <w:pPr>
+        <w:spacing w:line="360" w:lineRule="auto"/>
+        <w:rPr>
+          <w:sz w:val="24"/>
+          <w:szCs w:val="24"/>
+        </w:rPr>
+      </w:pPr>
+      <w:commentRangeStart w:id="1"/>
+      <w:commentRangeStart w:id="2"/>
+      <w:r>
+        <w:rPr>
+          <w:sz w:val="24"/>
+          <w:szCs w:val="24"/>
+        </w:rPr>
+        <w:t>Til</w:t>
+      </w:r>
+      <w:commentRangeEnd w:id="1"/>
+      <w:r>
+        <w:rPr>
+          <w:rStyle w:val="Merknadsreferanse"/>
+        </w:rPr>
+        <w:commentReference w:id="1"/>
+      </w:r>
+      <w:commentRangeEnd w:id="2"/>
+      <w:r>
+        <w:rPr>
+          <w:rStyle w:val="Merknadsreferanse"/>
+        </w:rPr>
+        <w:commentReference w:id="2"/>
+      </w:r>
+      <w:r>
+        <w:rPr>
+          <w:sz w:val="24"/>
+          <w:szCs w:val="24"/>
+        </w:rPr>
+        <w:t xml:space="preserve"> venstre så ser vi alle søkeordene som blir søkt på. Deretter kan vi se treff på de forskjellige kategoriene og til slutt kan man se alle treff på et bestemt søkeord. </w:t>
+      </w:r>
+      <w:commentRangeStart w:id="3"/>
+      <w:r>
+        <w:rPr>
+          <w:sz w:val="24"/>
+          <w:szCs w:val="24"/>
+        </w:rPr>
+        <w:t>Over diagrammene kan man også se tall for totale treff over alle søkeord</w:t>
+      </w:r>
+      <w:r>
+        <w:rPr>
+          <w:sz w:val="24"/>
+          <w:szCs w:val="24"/>
+        </w:rPr>
+        <w:t>, instanser</w:t>
+      </w:r>
+      <w:r>
+        <w:rPr>
+          <w:sz w:val="24"/>
+          <w:szCs w:val="24"/>
+        </w:rPr>
+        <w:t xml:space="preserve"> hvor</w:t>
+      </w:r>
+      <w:r>
+        <w:rPr>
+          <w:sz w:val="24"/>
+          <w:szCs w:val="24"/>
+        </w:rPr>
+        <w:t xml:space="preserve"> </w:t>
+      </w:r>
+      <w:r>
+        <w:rPr>
+          <w:sz w:val="24"/>
+          <w:szCs w:val="24"/>
+        </w:rPr>
+        <w:t>man</w:t>
+      </w:r>
+      <w:r>
+        <w:rPr>
+          <w:sz w:val="24"/>
+          <w:szCs w:val="24"/>
+        </w:rPr>
+        <w:t xml:space="preserve"> ikke hadde treff, og totaler for de forskjellige kategoriene. Jeg la også til et sektordiagram og stolpediagram som viser andelen av treff blant antall mulige treff. </w:t>
+      </w:r>
+      <w:commentRangeEnd w:id="3"/>
+      <w:r>
+        <w:rPr>
+          <w:rStyle w:val="Merknadsreferanse"/>
+        </w:rPr>
+        <w:commentReference w:id="3"/>
+      </w:r>
+    </w:p>
+    <w:p>
+      <w:pPr>
+        <w:spacing w:line="360" w:lineRule="auto"/>
+        <w:rPr>
+          <w:sz w:val="24"/>
+          <w:szCs w:val="24"/>
+        </w:rPr>
+      </w:pPr>
+      <w:commentRangeStart w:id="4"/>
+      <w:r>
+        <w:rPr>
+          <w:sz w:val="24"/>
+          <w:szCs w:val="24"/>
+        </w:rPr>
+        <w:t>Jeg f</w:t>
+      </w:r>
+      <w:r>
+        <w:rPr>
+          <w:sz w:val="24"/>
+          <w:szCs w:val="24"/>
+        </w:rPr>
+        <w:t xml:space="preserve">øler det er viktig å påpeke at </w:t>
+      </w:r>
+      <w:r>
+        <w:rPr>
+          <w:sz w:val="24"/>
+          <w:szCs w:val="24"/>
+        </w:rPr>
+        <w:t>noen fag</w:t>
+      </w:r>
+      <w:r>
+        <w:rPr>
+          <w:sz w:val="24"/>
+          <w:szCs w:val="24"/>
+        </w:rPr>
+        <w:t xml:space="preserve"> som Matematikk 1000 </w:t>
+      </w:r>
+      <w:r>
+        <w:rPr>
+          <w:sz w:val="24"/>
+          <w:szCs w:val="24"/>
+        </w:rPr>
+        <w:t xml:space="preserve">kommer flere ganger i søket. Grunnen til dette er at faget har forskjellig emnekode avhengig av hvilket studieløp det tilhører. Eksempel: på bygg så har Matematikk1000 emnekoden </w:t>
+      </w:r>
+      <w:commentRangeStart w:id="5"/>
+      <w:r>
+        <w:rPr>
+          <w:sz w:val="24"/>
+          <w:szCs w:val="24"/>
+        </w:rPr>
+        <w:t>BYPE1000 mens på energi og miljø har den emnekoden EMFE1000. Noen fag går også over begge løpene, men har samme emnekode. Her er duplikatene fjernet.</w:t>
+      </w:r>
+      <w:commentRangeEnd w:id="4"/>
+      <w:r>
+        <w:rPr>
+          <w:rStyle w:val="Merknadsreferanse"/>
+        </w:rPr>
+        <w:commentReference w:id="4"/>
+      </w:r>
+      <w:commentRangeEnd w:id="5"/>
+      <w:r>
+        <w:rPr>
+          <w:rStyle w:val="Merknadsreferanse"/>
+        </w:rPr>
+        <w:commentReference w:id="5"/>
+      </w:r>
+    </w:p>
+    <w:p>
+      <w:pPr>
+        <w:spacing w:line="360" w:lineRule="auto"/>
+        <w:rPr>
+          <w:sz w:val="24"/>
+          <w:szCs w:val="24"/>
+        </w:rPr>
+      </w:pPr>
+    </w:p>
+    <w:p>
+      <w:pPr>
+        <w:spacing w:line="360" w:lineRule="auto"/>
+        <w:rPr>
+          <w:sz w:val="24"/>
+          <w:szCs w:val="24"/>
+        </w:rPr>
+      </w:pPr>
+      <w:commentRangeStart w:id="6"/>
+      <w:r>
+        <w:rPr>
+          <w:sz w:val="24"/>
+          <w:szCs w:val="24"/>
+        </w:rPr>
+        <w:t>Noen av søkeordene har en [</w:t>
+      </w:r>
+      <w:proofErr w:type="gramStart"/>
+      <w:r>
+        <w:rPr>
+          <w:sz w:val="24"/>
+          <w:szCs w:val="24"/>
+        </w:rPr>
+        <w:t>- ]</w:t>
+      </w:r>
+      <w:proofErr w:type="gramEnd"/>
+      <w:r>
+        <w:rPr>
+          <w:sz w:val="24"/>
+          <w:szCs w:val="24"/>
+        </w:rPr>
+        <w:t xml:space="preserve"> etter ordet</w:t>
+      </w:r>
+      <w:commentRangeEnd w:id="6"/>
+      <w:r>
+        <w:rPr>
+          <w:rStyle w:val="Merknadsreferanse"/>
+        </w:rPr>
+        <w:commentReference w:id="6"/>
+      </w:r>
+      <w:r>
+        <w:rPr>
+          <w:sz w:val="24"/>
+          <w:szCs w:val="24"/>
+        </w:rPr>
+        <w:t xml:space="preserve">. Dette er «regex» bruk som gjør slik at ordet kun treffer om det er bindestrek eller mellomrom etter </w:t>
+      </w:r>
+      <w:r>
+        <w:rPr>
+          <w:sz w:val="24"/>
+          <w:szCs w:val="24"/>
+        </w:rPr>
+        <w:t>søke</w:t>
+      </w:r>
+      <w:r>
+        <w:rPr>
+          <w:sz w:val="24"/>
+          <w:szCs w:val="24"/>
+        </w:rPr>
+        <w:t xml:space="preserve">ordet. </w:t>
+      </w:r>
+      <w:commentRangeStart w:id="7"/>
+      <w:r>
+        <w:rPr>
+          <w:sz w:val="24"/>
+          <w:szCs w:val="24"/>
+        </w:rPr>
+        <w:t xml:space="preserve">Det ble tatt i bruk for at for eksempel </w:t>
+      </w:r>
+      <w:r>
+        <w:rPr>
+          <w:sz w:val="24"/>
+          <w:szCs w:val="24"/>
+        </w:rPr>
+        <w:t>AR</w:t>
+      </w:r>
+      <w:r>
+        <w:rPr>
+          <w:sz w:val="24"/>
+          <w:szCs w:val="24"/>
+        </w:rPr>
+        <w:t xml:space="preserve">eal ikke skulle treffe på AR, eller for eksempel </w:t>
+      </w:r>
+      <w:r>
+        <w:rPr>
+          <w:sz w:val="24"/>
+          <w:szCs w:val="24"/>
+        </w:rPr>
+        <w:t>aVRegning på VR</w:t>
+      </w:r>
+      <w:commentRangeEnd w:id="7"/>
+      <w:r>
+        <w:rPr>
+          <w:rStyle w:val="Merknadsreferanse"/>
+        </w:rPr>
+        <w:commentReference w:id="7"/>
       </w:r>
       <w:r>
         <w:rPr>
@@ -555,28 +864,53 @@
           <w:szCs w:val="24"/>
         </w:rPr>
       </w:pPr>
-      <w:r>
-        <w:rPr>
-          <w:sz w:val="24"/>
-          <w:szCs w:val="24"/>
-        </w:rPr>
-        <w:t>Generell kompetanse:</w:t>
-      </w:r>
-    </w:p>
-    <w:p>
-      <w:pPr>
-        <w:spacing w:line="360" w:lineRule="auto"/>
-        <w:rPr>
-          <w:sz w:val="24"/>
-          <w:szCs w:val="24"/>
-        </w:rPr>
-      </w:pPr>
-      <w:r>
-        <w:rPr>
-          <w:sz w:val="24"/>
-          <w:szCs w:val="24"/>
-        </w:rPr>
-        <w:t>Studenten: kan gjøre selvstendige vurderinger av et planlagt kraftverk, valg av damtype, installasjon og estimert produksjon, kan vurdere miljøfaglige spørsmål mht. utbygging av vannkraftverk</w:t>
+    </w:p>
+    <w:p>
+      <w:pPr>
+        <w:spacing w:line="360" w:lineRule="auto"/>
+        <w:rPr>
+          <w:sz w:val="24"/>
+          <w:szCs w:val="24"/>
+        </w:rPr>
+      </w:pPr>
+    </w:p>
+    <w:p>
+      <w:pPr>
+        <w:spacing w:line="360" w:lineRule="auto"/>
+        <w:rPr>
+          <w:sz w:val="24"/>
+          <w:szCs w:val="24"/>
+        </w:rPr>
+      </w:pPr>
+      <w:commentRangeStart w:id="8"/>
+      <w:r>
+        <w:rPr>
+          <w:sz w:val="24"/>
+          <w:szCs w:val="24"/>
+        </w:rPr>
+        <w:lastRenderedPageBreak/>
+        <w:t>I tillegg til det arket</w:t>
+      </w:r>
+      <w:r>
+        <w:rPr>
+          <w:sz w:val="24"/>
+          <w:szCs w:val="24"/>
+        </w:rPr>
+        <w:t xml:space="preserve"> som</w:t>
+      </w:r>
+      <w:r>
+        <w:rPr>
+          <w:sz w:val="24"/>
+          <w:szCs w:val="24"/>
+        </w:rPr>
+        <w:t xml:space="preserve"> vi ser over blir det også laget ark for hvert enkelt søkeord </w:t>
+      </w:r>
+      <w:r>
+        <w:rPr>
+          <w:sz w:val="24"/>
+          <w:szCs w:val="24"/>
+        </w:rPr>
+        <w:t>som gir treff</w:t>
       </w:r>
       <w:r>
         <w:rPr>
@@ -585,890 +919,118 @@
         </w:rPr>
         <w:t>.</w:t>
       </w:r>
-      <w:commentRangeEnd w:id="0"/>
+    </w:p>
+    <w:p>
+      <w:pPr>
+        <w:spacing w:line="360" w:lineRule="auto"/>
+        <w:rPr>
+          <w:sz w:val="24"/>
+          <w:szCs w:val="24"/>
+        </w:rPr>
+      </w:pPr>
+    </w:p>
+    <w:p>
+      <w:pPr>
+        <w:spacing w:line="360" w:lineRule="auto"/>
+        <w:rPr>
+          <w:sz w:val="24"/>
+          <w:szCs w:val="24"/>
+        </w:rPr>
+      </w:pPr>
+      <w:r>
+        <w:rPr>
+          <w:sz w:val="24"/>
+          <w:szCs w:val="24"/>
+        </w:rPr>
+        <w:t>Her kan man se hva som ble truffet på og hvilken kategori. La os ta en titt på søkeordet «samarbeid»</w:t>
+      </w:r>
+    </w:p>
+    <w:p>
+      <w:pPr>
+        <w:spacing w:line="360" w:lineRule="auto"/>
+        <w:rPr>
+          <w:sz w:val="24"/>
+          <w:szCs w:val="24"/>
+        </w:rPr>
+      </w:pPr>
+    </w:p>
+    <w:p>
+      <w:pPr>
+        <w:spacing w:line="360" w:lineRule="auto"/>
+        <w:rPr>
+          <w:sz w:val="24"/>
+          <w:szCs w:val="24"/>
+        </w:rPr>
+      </w:pPr>
+    </w:p>
+    <w:p>
+      <w:pPr>
+        <w:spacing w:line="360" w:lineRule="auto"/>
+        <w:rPr>
+          <w:sz w:val="24"/>
+          <w:szCs w:val="24"/>
+        </w:rPr>
+      </w:pPr>
+      <w:r>
+        <w:rPr>
+          <w:sz w:val="24"/>
+          <w:szCs w:val="24"/>
+        </w:rPr>
+        <w:t>Vi ser altså her at samarbeid fikk 1 treff på kunnskap, 1 treff på ferdighet og 2 treff på generell kompetanse for totalt 4 treff. Når vi da åpner arket som heter samarbeid</w:t>
+      </w:r>
+      <w:r>
+        <w:rPr>
+          <w:sz w:val="24"/>
+          <w:szCs w:val="24"/>
+        </w:rPr>
+        <w:t xml:space="preserve"> så</w:t>
+      </w:r>
+      <w:r>
+        <w:rPr>
+          <w:sz w:val="24"/>
+          <w:szCs w:val="24"/>
+        </w:rPr>
+        <w:t xml:space="preserve"> ser vi dette:</w:t>
+      </w:r>
+      <w:commentRangeEnd w:id="8"/>
       <w:r>
         <w:rPr>
           <w:rStyle w:val="Merknadsreferanse"/>
         </w:rPr>
-        <w:commentReference w:id="0"/>
-      </w:r>
-    </w:p>
-    <w:p>
-      <w:pPr>
-        <w:spacing w:line="360" w:lineRule="auto"/>
-        <w:rPr>
-          <w:sz w:val="24"/>
-          <w:szCs w:val="24"/>
-        </w:rPr>
-      </w:pPr>
-    </w:p>
-    <w:p>
-      <w:pPr>
-        <w:spacing w:line="360" w:lineRule="auto"/>
-        <w:rPr>
-          <w:sz w:val="24"/>
-          <w:szCs w:val="24"/>
-        </w:rPr>
-      </w:pPr>
-    </w:p>
-    <w:p>
-      <w:pPr>
-        <w:spacing w:line="360" w:lineRule="auto"/>
-        <w:rPr>
-          <w:sz w:val="24"/>
-          <w:szCs w:val="24"/>
-        </w:rPr>
-      </w:pPr>
-      <w:commentRangeStart w:id="1"/>
-      <w:r>
-        <w:rPr>
-          <w:sz w:val="24"/>
-          <w:szCs w:val="24"/>
-        </w:rPr>
-        <w:t xml:space="preserve">Deretter skrev jeg </w:t>
-      </w:r>
-      <w:r>
-        <w:rPr>
-          <w:sz w:val="24"/>
-          <w:szCs w:val="24"/>
-        </w:rPr>
-        <w:t>Python</w:t>
-      </w:r>
-      <w:r>
-        <w:rPr>
-          <w:sz w:val="24"/>
-          <w:szCs w:val="24"/>
-        </w:rPr>
-        <w:t xml:space="preserve">-kode for et program som går igjennom </w:t>
-      </w:r>
-      <w:r>
-        <w:rPr>
-          <w:sz w:val="24"/>
-          <w:szCs w:val="24"/>
-        </w:rPr>
-        <w:t>læringsutbytte-</w:t>
-      </w:r>
-      <w:r>
-        <w:rPr>
-          <w:sz w:val="24"/>
-          <w:szCs w:val="24"/>
-        </w:rPr>
-        <w:t xml:space="preserve">kolonner og </w:t>
-      </w:r>
-      <w:r>
-        <w:rPr>
-          <w:sz w:val="24"/>
-          <w:szCs w:val="24"/>
-        </w:rPr>
-        <w:t>søker etter bestemte ord og returnerer resultat i forskjellige format.</w:t>
-      </w:r>
-      <w:r>
-        <w:rPr>
-          <w:sz w:val="24"/>
-          <w:szCs w:val="24"/>
-        </w:rPr>
-        <w:t xml:space="preserve"> Her er et eksempel på </w:t>
-      </w:r>
-      <w:r>
-        <w:rPr>
-          <w:sz w:val="24"/>
-          <w:szCs w:val="24"/>
-        </w:rPr>
-        <w:t>et resultat</w:t>
-      </w:r>
-      <w:r>
-        <w:rPr>
-          <w:sz w:val="24"/>
-          <w:szCs w:val="24"/>
-        </w:rPr>
-        <w:t>:</w:t>
-      </w:r>
-      <w:commentRangeEnd w:id="1"/>
+        <w:commentReference w:id="8"/>
+      </w:r>
+    </w:p>
+    <w:p>
+      <w:pPr>
+        <w:spacing w:line="360" w:lineRule="auto"/>
+        <w:rPr>
+          <w:sz w:val="24"/>
+          <w:szCs w:val="24"/>
+        </w:rPr>
+      </w:pPr>
+    </w:p>
+    <w:p>
+      <w:pPr>
+        <w:spacing w:line="360" w:lineRule="auto"/>
+        <w:rPr>
+          <w:sz w:val="24"/>
+          <w:szCs w:val="24"/>
+        </w:rPr>
+      </w:pPr>
+      <w:commentRangeStart w:id="9"/>
+      <w:r>
+        <w:rPr>
+          <w:sz w:val="24"/>
+          <w:szCs w:val="24"/>
+        </w:rPr>
+        <w:t>Her ser vi emnekode, emnenavn og læringsutbytte fordelt etter de tre kategoriene</w:t>
+      </w:r>
+      <w:commentRangeEnd w:id="9"/>
       <w:r>
         <w:rPr>
           <w:rStyle w:val="Merknadsreferanse"/>
         </w:rPr>
-        <w:commentReference w:id="1"/>
-      </w:r>
-    </w:p>
-    <w:p>
-      <w:pPr>
-        <w:spacing w:line="360" w:lineRule="auto"/>
-        <w:rPr>
-          <w:sz w:val="24"/>
-          <w:szCs w:val="24"/>
-        </w:rPr>
-      </w:pPr>
-    </w:p>
-    <w:p>
-      <w:pPr>
-        <w:spacing w:line="360" w:lineRule="auto"/>
-        <w:rPr>
-          <w:sz w:val="24"/>
-          <w:szCs w:val="24"/>
-        </w:rPr>
-      </w:pPr>
-    </w:p>
-    <w:p>
-      <w:pPr>
-        <w:spacing w:line="360" w:lineRule="auto"/>
-        <w:rPr>
-          <w:sz w:val="24"/>
-          <w:szCs w:val="24"/>
-        </w:rPr>
-      </w:pPr>
-    </w:p>
-    <w:p>
-      <w:pPr>
-        <w:spacing w:line="360" w:lineRule="auto"/>
-        <w:rPr>
-          <w:sz w:val="24"/>
-          <w:szCs w:val="24"/>
-        </w:rPr>
-      </w:pPr>
-    </w:p>
-    <w:p>
-      <w:pPr>
-        <w:spacing w:line="360" w:lineRule="auto"/>
-        <w:rPr>
-          <w:sz w:val="24"/>
-          <w:szCs w:val="24"/>
-        </w:rPr>
-      </w:pPr>
-    </w:p>
-    <w:p>
-      <w:pPr>
-        <w:spacing w:line="360" w:lineRule="auto"/>
-        <w:rPr>
-          <w:sz w:val="24"/>
-          <w:szCs w:val="24"/>
-        </w:rPr>
-      </w:pPr>
-      <w:r>
-        <w:rPr>
-          <w:sz w:val="24"/>
-          <w:szCs w:val="24"/>
-        </w:rPr>
-        <w:t xml:space="preserve"> </w:t>
-      </w:r>
-      <w:r>
-        <w:rPr>
-          <w:noProof/>
-        </w:rPr>
-        <w:drawing>
-          <wp:inline distT="0" distB="0" distL="0" distR="0" wp14:anchorId="23D06D46" wp14:editId="0959B0CE">
-            <wp:extent cx="5760720" cy="2308860"/>
-            <wp:effectExtent l="0" t="0" r="0" b="0"/>
-            <wp:docPr id="3" name="Bilde 3"/>
-            <wp:cNvGraphicFramePr>
-              <a:graphicFrameLocks xmlns:a="http://schemas.openxmlformats.org/drawingml/2006/main" noChangeAspect="1"/>
-            </wp:cNvGraphicFramePr>
-            <a:graphic xmlns:a="http://schemas.openxmlformats.org/drawingml/2006/main">
-              <a:graphicData uri="http://schemas.openxmlformats.org/drawingml/2006/picture">
-                <pic:pic xmlns:pic="http://schemas.openxmlformats.org/drawingml/2006/picture">
-                  <pic:nvPicPr>
-                    <pic:cNvPr id="0" name="Picture 5"/>
-                    <pic:cNvPicPr>
-                      <a:picLocks noChangeAspect="1" noChangeArrowheads="1"/>
-                    </pic:cNvPicPr>
-                  </pic:nvPicPr>
-                  <pic:blipFill>
-                    <a:blip r:embed="rId12" cstate="print">
-                      <a:extLst>
-                        <a:ext uri="{28A0092B-C50C-407E-A947-70E740481C1C}">
-                          <a14:useLocalDpi xmlns:a14="http://schemas.microsoft.com/office/drawing/2010/main" val="0"/>
-                        </a:ext>
-                      </a:extLst>
-                    </a:blip>
-                    <a:srcRect/>
-                    <a:stretch>
-                      <a:fillRect/>
-                    </a:stretch>
-                  </pic:blipFill>
-                  <pic:spPr bwMode="auto">
-                    <a:xfrm>
-                      <a:off x="0" y="0"/>
-                      <a:ext cx="5760720" cy="2308860"/>
-                    </a:xfrm>
-                    <a:prstGeom prst="rect">
-                      <a:avLst/>
-                    </a:prstGeom>
-                    <a:noFill/>
-                    <a:ln>
-                      <a:noFill/>
-                    </a:ln>
-                  </pic:spPr>
-                </pic:pic>
-              </a:graphicData>
-            </a:graphic>
-          </wp:inline>
-        </w:drawing>
-      </w:r>
-    </w:p>
-    <w:p>
-      <w:pPr>
-        <w:spacing w:line="360" w:lineRule="auto"/>
-        <w:rPr>
-          <w:sz w:val="24"/>
-          <w:szCs w:val="24"/>
-        </w:rPr>
-      </w:pPr>
-      <w:commentRangeStart w:id="2"/>
-      <w:commentRangeStart w:id="3"/>
-      <w:r>
-        <w:rPr>
-          <w:sz w:val="24"/>
-          <w:szCs w:val="24"/>
-        </w:rPr>
-        <w:t>Til</w:t>
-      </w:r>
-      <w:commentRangeEnd w:id="2"/>
-      <w:r>
-        <w:rPr>
-          <w:rStyle w:val="Merknadsreferanse"/>
-        </w:rPr>
-        <w:commentReference w:id="2"/>
-      </w:r>
-      <w:commentRangeEnd w:id="3"/>
-      <w:r>
-        <w:rPr>
-          <w:rStyle w:val="Merknadsreferanse"/>
-        </w:rPr>
-        <w:commentReference w:id="3"/>
-      </w:r>
-      <w:r>
-        <w:rPr>
-          <w:sz w:val="24"/>
-          <w:szCs w:val="24"/>
-        </w:rPr>
-        <w:t xml:space="preserve"> venstre så ser vi alle søkeordene som blir søkt på. Deretter kan vi se treff på de forskjellige kategoriene og til slutt kan man se alle treff på et bestemt søkeord. </w:t>
-      </w:r>
-      <w:commentRangeStart w:id="4"/>
-      <w:r>
-        <w:rPr>
-          <w:sz w:val="24"/>
-          <w:szCs w:val="24"/>
-        </w:rPr>
-        <w:t>Over diagrammene kan man også se tall for totale treff over alle søkeord</w:t>
-      </w:r>
-      <w:r>
-        <w:rPr>
-          <w:sz w:val="24"/>
-          <w:szCs w:val="24"/>
-        </w:rPr>
-        <w:t>, instanser</w:t>
-      </w:r>
-      <w:r>
-        <w:rPr>
-          <w:sz w:val="24"/>
-          <w:szCs w:val="24"/>
-        </w:rPr>
-        <w:t xml:space="preserve"> hvor</w:t>
-      </w:r>
-      <w:r>
-        <w:rPr>
-          <w:sz w:val="24"/>
-          <w:szCs w:val="24"/>
-        </w:rPr>
-        <w:t xml:space="preserve"> </w:t>
-      </w:r>
-      <w:r>
-        <w:rPr>
-          <w:sz w:val="24"/>
-          <w:szCs w:val="24"/>
-        </w:rPr>
-        <w:t>man</w:t>
-      </w:r>
-      <w:r>
-        <w:rPr>
-          <w:sz w:val="24"/>
-          <w:szCs w:val="24"/>
-        </w:rPr>
-        <w:t xml:space="preserve"> ikke hadde treff, og totaler for de forskjellige kategoriene. Jeg la også til et sektordiagram og stolpediagram som viser andelen av treff blant antall mulige treff. </w:t>
-      </w:r>
-      <w:commentRangeEnd w:id="4"/>
-      <w:r>
-        <w:rPr>
-          <w:rStyle w:val="Merknadsreferanse"/>
-        </w:rPr>
-        <w:commentReference w:id="4"/>
-      </w:r>
-    </w:p>
-    <w:p>
-      <w:pPr>
-        <w:spacing w:line="360" w:lineRule="auto"/>
-        <w:rPr>
-          <w:sz w:val="24"/>
-          <w:szCs w:val="24"/>
-        </w:rPr>
-      </w:pPr>
-      <w:commentRangeStart w:id="5"/>
-      <w:r>
-        <w:rPr>
-          <w:sz w:val="24"/>
-          <w:szCs w:val="24"/>
-        </w:rPr>
-        <w:t>Jeg f</w:t>
-      </w:r>
-      <w:r>
-        <w:rPr>
-          <w:sz w:val="24"/>
-          <w:szCs w:val="24"/>
-        </w:rPr>
-        <w:t xml:space="preserve">øler det er viktig å påpeke at </w:t>
-      </w:r>
-      <w:r>
-        <w:rPr>
-          <w:sz w:val="24"/>
-          <w:szCs w:val="24"/>
-        </w:rPr>
-        <w:t>noen fag</w:t>
-      </w:r>
-      <w:r>
-        <w:rPr>
-          <w:sz w:val="24"/>
-          <w:szCs w:val="24"/>
-        </w:rPr>
-        <w:t xml:space="preserve"> som Matematikk 1000 </w:t>
-      </w:r>
-      <w:r>
-        <w:rPr>
-          <w:sz w:val="24"/>
-          <w:szCs w:val="24"/>
-        </w:rPr>
-        <w:t xml:space="preserve">kommer flere ganger i søket. Grunnen til dette er at faget har forskjellig emnekode avhengig av hvilket studieløp det tilhører. Eksempel: på bygg så har Matematikk1000 emnekoden </w:t>
-      </w:r>
-      <w:commentRangeStart w:id="6"/>
-      <w:r>
-        <w:rPr>
-          <w:sz w:val="24"/>
-          <w:szCs w:val="24"/>
-        </w:rPr>
-        <w:t>BYPE1000 mens på energi og miljø har den emnekoden EMFE1000. Noen fag går også over begge løpene, men har samme emnekode. Her er duplikatene fjernet.</w:t>
-      </w:r>
-      <w:commentRangeEnd w:id="5"/>
-      <w:r>
-        <w:rPr>
-          <w:rStyle w:val="Merknadsreferanse"/>
-        </w:rPr>
-        <w:commentReference w:id="5"/>
-      </w:r>
-      <w:commentRangeEnd w:id="6"/>
-      <w:r>
-        <w:rPr>
-          <w:rStyle w:val="Merknadsreferanse"/>
-        </w:rPr>
-        <w:commentReference w:id="6"/>
-      </w:r>
-    </w:p>
-    <w:p>
-      <w:pPr>
-        <w:spacing w:line="360" w:lineRule="auto"/>
-        <w:rPr>
-          <w:sz w:val="24"/>
-          <w:szCs w:val="24"/>
-        </w:rPr>
-      </w:pPr>
-    </w:p>
-    <w:p>
-      <w:pPr>
-        <w:spacing w:line="360" w:lineRule="auto"/>
-        <w:rPr>
-          <w:sz w:val="24"/>
-          <w:szCs w:val="24"/>
-        </w:rPr>
-      </w:pPr>
-      <w:commentRangeStart w:id="7"/>
-      <w:r>
-        <w:rPr>
-          <w:sz w:val="24"/>
-          <w:szCs w:val="24"/>
-        </w:rPr>
-        <w:t>Noen av søkeordene har en [</w:t>
-      </w:r>
-      <w:proofErr w:type="gramStart"/>
-      <w:r>
-        <w:rPr>
-          <w:sz w:val="24"/>
-          <w:szCs w:val="24"/>
-        </w:rPr>
-        <w:t>- ]</w:t>
-      </w:r>
-      <w:proofErr w:type="gramEnd"/>
-      <w:r>
-        <w:rPr>
-          <w:sz w:val="24"/>
-          <w:szCs w:val="24"/>
-        </w:rPr>
-        <w:t xml:space="preserve"> etter ordet</w:t>
-      </w:r>
-      <w:commentRangeEnd w:id="7"/>
-      <w:r>
-        <w:rPr>
-          <w:rStyle w:val="Merknadsreferanse"/>
-        </w:rPr>
-        <w:commentReference w:id="7"/>
-      </w:r>
-      <w:r>
-        <w:rPr>
-          <w:sz w:val="24"/>
-          <w:szCs w:val="24"/>
-        </w:rPr>
-        <w:t xml:space="preserve">. Dette er «regex» bruk som gjør slik at ordet kun treffer om det er bindestrek eller mellomrom etter </w:t>
-      </w:r>
-      <w:r>
-        <w:rPr>
-          <w:sz w:val="24"/>
-          <w:szCs w:val="24"/>
-        </w:rPr>
-        <w:t>søke</w:t>
-      </w:r>
-      <w:r>
-        <w:rPr>
-          <w:sz w:val="24"/>
-          <w:szCs w:val="24"/>
-        </w:rPr>
-        <w:t xml:space="preserve">ordet. </w:t>
-      </w:r>
-      <w:commentRangeStart w:id="8"/>
-      <w:r>
-        <w:rPr>
-          <w:sz w:val="24"/>
-          <w:szCs w:val="24"/>
-        </w:rPr>
-        <w:t xml:space="preserve">Det ble tatt i bruk for at for eksempel </w:t>
-      </w:r>
-      <w:r>
-        <w:rPr>
-          <w:sz w:val="24"/>
-          <w:szCs w:val="24"/>
-        </w:rPr>
-        <w:t>AR</w:t>
-      </w:r>
-      <w:r>
-        <w:rPr>
-          <w:sz w:val="24"/>
-          <w:szCs w:val="24"/>
-        </w:rPr>
-        <w:t xml:space="preserve">eal ikke skulle treffe på AR, eller for eksempel </w:t>
-      </w:r>
-      <w:r>
-        <w:rPr>
-          <w:sz w:val="24"/>
-          <w:szCs w:val="24"/>
-        </w:rPr>
-        <w:t>aVRegning på VR</w:t>
-      </w:r>
-      <w:commentRangeEnd w:id="8"/>
-      <w:r>
-        <w:rPr>
-          <w:rStyle w:val="Merknadsreferanse"/>
-        </w:rPr>
-        <w:commentReference w:id="8"/>
-      </w:r>
-      <w:r>
-        <w:rPr>
-          <w:sz w:val="24"/>
-          <w:szCs w:val="24"/>
-        </w:rPr>
-        <w:t>.</w:t>
-      </w:r>
-    </w:p>
-    <w:p>
-      <w:pPr>
-        <w:spacing w:line="360" w:lineRule="auto"/>
-        <w:rPr>
-          <w:sz w:val="24"/>
-          <w:szCs w:val="24"/>
-        </w:rPr>
-      </w:pPr>
-    </w:p>
-    <w:p>
-      <w:pPr>
-        <w:spacing w:line="360" w:lineRule="auto"/>
-        <w:rPr>
-          <w:sz w:val="24"/>
-          <w:szCs w:val="24"/>
-        </w:rPr>
-      </w:pPr>
-    </w:p>
-    <w:p>
-      <w:pPr>
-        <w:spacing w:line="360" w:lineRule="auto"/>
-        <w:rPr>
-          <w:sz w:val="24"/>
-          <w:szCs w:val="24"/>
-        </w:rPr>
-      </w:pPr>
-    </w:p>
-    <w:p>
-      <w:pPr>
-        <w:spacing w:line="360" w:lineRule="auto"/>
-        <w:rPr>
-          <w:sz w:val="24"/>
-          <w:szCs w:val="24"/>
-        </w:rPr>
-      </w:pPr>
-      <w:commentRangeStart w:id="9"/>
-      <w:r>
-        <w:rPr>
-          <w:sz w:val="24"/>
-          <w:szCs w:val="24"/>
-        </w:rPr>
-        <w:t>I tillegg til det arket</w:t>
-      </w:r>
-      <w:r>
-        <w:rPr>
-          <w:sz w:val="24"/>
-          <w:szCs w:val="24"/>
-        </w:rPr>
-        <w:t xml:space="preserve"> som</w:t>
-      </w:r>
-      <w:r>
-        <w:rPr>
-          <w:sz w:val="24"/>
-          <w:szCs w:val="24"/>
-        </w:rPr>
-        <w:t xml:space="preserve"> vi ser over blir det også laget ark for hvert enkelt søkeord </w:t>
-      </w:r>
-      <w:r>
-        <w:rPr>
-          <w:sz w:val="24"/>
-          <w:szCs w:val="24"/>
-        </w:rPr>
-        <w:t>som gir treff</w:t>
-      </w:r>
-      <w:r>
-        <w:rPr>
-          <w:sz w:val="24"/>
-          <w:szCs w:val="24"/>
-        </w:rPr>
-        <w:t>.</w:t>
-      </w:r>
-    </w:p>
-    <w:p>
-      <w:pPr>
-        <w:spacing w:line="360" w:lineRule="auto"/>
-        <w:rPr>
-          <w:sz w:val="24"/>
-          <w:szCs w:val="24"/>
-        </w:rPr>
-      </w:pPr>
-      <w:r>
-        <w:rPr>
-          <w:noProof/>
-        </w:rPr>
-        <w:drawing>
-          <wp:inline distT="0" distB="0" distL="0" distR="0" wp14:anchorId="653DC292" wp14:editId="66B3374C">
-            <wp:extent cx="5760720" cy="330200"/>
-            <wp:effectExtent l="0" t="0" r="0" b="0"/>
-            <wp:docPr id="5" name="Bilde 5"/>
-            <wp:cNvGraphicFramePr>
-              <a:graphicFrameLocks xmlns:a="http://schemas.openxmlformats.org/drawingml/2006/main" noChangeAspect="1"/>
-            </wp:cNvGraphicFramePr>
-            <a:graphic xmlns:a="http://schemas.openxmlformats.org/drawingml/2006/main">
-              <a:graphicData uri="http://schemas.openxmlformats.org/drawingml/2006/picture">
-                <pic:pic xmlns:pic="http://schemas.openxmlformats.org/drawingml/2006/picture">
-                  <pic:nvPicPr>
-                    <pic:cNvPr id="0" name="Picture 9"/>
-                    <pic:cNvPicPr>
-                      <a:picLocks noChangeAspect="1" noChangeArrowheads="1"/>
-                    </pic:cNvPicPr>
-                  </pic:nvPicPr>
-                  <pic:blipFill>
-                    <a:blip r:embed="rId13">
-                      <a:extLst>
-                        <a:ext uri="{28A0092B-C50C-407E-A947-70E740481C1C}">
-                          <a14:useLocalDpi xmlns:a14="http://schemas.microsoft.com/office/drawing/2010/main" val="0"/>
-                        </a:ext>
-                      </a:extLst>
-                    </a:blip>
-                    <a:srcRect/>
-                    <a:stretch>
-                      <a:fillRect/>
-                    </a:stretch>
-                  </pic:blipFill>
-                  <pic:spPr bwMode="auto">
-                    <a:xfrm>
-                      <a:off x="0" y="0"/>
-                      <a:ext cx="5760720" cy="330200"/>
-                    </a:xfrm>
-                    <a:prstGeom prst="rect">
-                      <a:avLst/>
-                    </a:prstGeom>
-                    <a:noFill/>
-                    <a:ln>
-                      <a:noFill/>
-                    </a:ln>
-                  </pic:spPr>
-                </pic:pic>
-              </a:graphicData>
-            </a:graphic>
-          </wp:inline>
-        </w:drawing>
-      </w:r>
-    </w:p>
-    <w:p>
-      <w:pPr>
-        <w:spacing w:line="360" w:lineRule="auto"/>
-        <w:rPr>
-          <w:sz w:val="24"/>
-          <w:szCs w:val="24"/>
-        </w:rPr>
-      </w:pPr>
-      <w:r>
-        <w:rPr>
-          <w:sz w:val="24"/>
-          <w:szCs w:val="24"/>
-        </w:rPr>
-        <w:t>Her kan man se hva som ble truffet på og hvilken kategori. La os ta en titt på søkeordet «samarbeid»</w:t>
-      </w:r>
-    </w:p>
-    <w:p>
-      <w:pPr>
-        <w:spacing w:line="360" w:lineRule="auto"/>
-        <w:rPr>
-          <w:sz w:val="24"/>
-          <w:szCs w:val="24"/>
-        </w:rPr>
-      </w:pPr>
-      <w:r>
-        <w:rPr>
-          <w:noProof/>
-        </w:rPr>
-        <w:drawing>
-          <wp:inline distT="0" distB="0" distL="0" distR="0" wp14:anchorId="335E3E32" wp14:editId="6810B7F0">
-            <wp:extent cx="4450080" cy="175260"/>
-            <wp:effectExtent l="0" t="0" r="7620" b="0"/>
-            <wp:docPr id="6" name="Bilde 6"/>
-            <wp:cNvGraphicFramePr>
-              <a:graphicFrameLocks xmlns:a="http://schemas.openxmlformats.org/drawingml/2006/main" noChangeAspect="1"/>
-            </wp:cNvGraphicFramePr>
-            <a:graphic xmlns:a="http://schemas.openxmlformats.org/drawingml/2006/main">
-              <a:graphicData uri="http://schemas.openxmlformats.org/drawingml/2006/picture">
-                <pic:pic xmlns:pic="http://schemas.openxmlformats.org/drawingml/2006/picture">
-                  <pic:nvPicPr>
-                    <pic:cNvPr id="0" name="Picture 11"/>
-                    <pic:cNvPicPr>
-                      <a:picLocks noChangeAspect="1" noChangeArrowheads="1"/>
-                    </pic:cNvPicPr>
-                  </pic:nvPicPr>
-                  <pic:blipFill>
-                    <a:blip r:embed="rId14">
-                      <a:extLst>
-                        <a:ext uri="{28A0092B-C50C-407E-A947-70E740481C1C}">
-                          <a14:useLocalDpi xmlns:a14="http://schemas.microsoft.com/office/drawing/2010/main" val="0"/>
-                        </a:ext>
-                      </a:extLst>
-                    </a:blip>
-                    <a:srcRect/>
-                    <a:stretch>
-                      <a:fillRect/>
-                    </a:stretch>
-                  </pic:blipFill>
-                  <pic:spPr bwMode="auto">
-                    <a:xfrm>
-                      <a:off x="0" y="0"/>
-                      <a:ext cx="4450080" cy="175260"/>
-                    </a:xfrm>
-                    <a:prstGeom prst="rect">
-                      <a:avLst/>
-                    </a:prstGeom>
-                    <a:noFill/>
-                    <a:ln>
-                      <a:noFill/>
-                    </a:ln>
-                  </pic:spPr>
-                </pic:pic>
-              </a:graphicData>
-            </a:graphic>
-          </wp:inline>
-        </w:drawing>
-      </w:r>
-    </w:p>
-    <w:p>
-      <w:pPr>
-        <w:spacing w:line="360" w:lineRule="auto"/>
-        <w:rPr>
-          <w:sz w:val="24"/>
-          <w:szCs w:val="24"/>
-        </w:rPr>
-      </w:pPr>
-      <w:r>
-        <w:rPr>
-          <w:noProof/>
-        </w:rPr>
-        <w:drawing>
-          <wp:inline distT="0" distB="0" distL="0" distR="0" wp14:anchorId="32C19A7F" wp14:editId="10855409">
-            <wp:extent cx="4450080" cy="175260"/>
-            <wp:effectExtent l="0" t="0" r="7620" b="0"/>
-            <wp:docPr id="4" name="Bilde 4"/>
-            <wp:cNvGraphicFramePr>
-              <a:graphicFrameLocks xmlns:a="http://schemas.openxmlformats.org/drawingml/2006/main" noChangeAspect="1"/>
-            </wp:cNvGraphicFramePr>
-            <a:graphic xmlns:a="http://schemas.openxmlformats.org/drawingml/2006/main">
-              <a:graphicData uri="http://schemas.openxmlformats.org/drawingml/2006/picture">
-                <pic:pic xmlns:pic="http://schemas.openxmlformats.org/drawingml/2006/picture">
-                  <pic:nvPicPr>
-                    <pic:cNvPr id="0" name="Picture 7"/>
-                    <pic:cNvPicPr>
-                      <a:picLocks noChangeAspect="1" noChangeArrowheads="1"/>
-                    </pic:cNvPicPr>
-                  </pic:nvPicPr>
-                  <pic:blipFill>
-                    <a:blip r:embed="rId15">
-                      <a:extLst>
-                        <a:ext uri="{28A0092B-C50C-407E-A947-70E740481C1C}">
-                          <a14:useLocalDpi xmlns:a14="http://schemas.microsoft.com/office/drawing/2010/main" val="0"/>
-                        </a:ext>
-                      </a:extLst>
-                    </a:blip>
-                    <a:srcRect/>
-                    <a:stretch>
-                      <a:fillRect/>
-                    </a:stretch>
-                  </pic:blipFill>
-                  <pic:spPr bwMode="auto">
-                    <a:xfrm>
-                      <a:off x="0" y="0"/>
-                      <a:ext cx="4450080" cy="175260"/>
-                    </a:xfrm>
-                    <a:prstGeom prst="rect">
-                      <a:avLst/>
-                    </a:prstGeom>
-                    <a:noFill/>
-                    <a:ln>
-                      <a:noFill/>
-                    </a:ln>
-                  </pic:spPr>
-                </pic:pic>
-              </a:graphicData>
-            </a:graphic>
-          </wp:inline>
-        </w:drawing>
-      </w:r>
-    </w:p>
-    <w:p>
-      <w:pPr>
-        <w:spacing w:line="360" w:lineRule="auto"/>
-        <w:rPr>
-          <w:sz w:val="24"/>
-          <w:szCs w:val="24"/>
-        </w:rPr>
-      </w:pPr>
-      <w:r>
-        <w:rPr>
-          <w:sz w:val="24"/>
-          <w:szCs w:val="24"/>
-        </w:rPr>
-        <w:t>Vi ser altså her at samarbeid fikk 1 treff på kunnskap, 1 treff på ferdighet og 2 treff på generell kompetanse for totalt 4 treff. Når vi da åpner arket som heter samarbeid</w:t>
-      </w:r>
-      <w:r>
-        <w:rPr>
-          <w:sz w:val="24"/>
-          <w:szCs w:val="24"/>
-        </w:rPr>
-        <w:t xml:space="preserve"> så</w:t>
-      </w:r>
-      <w:r>
-        <w:rPr>
-          <w:sz w:val="24"/>
-          <w:szCs w:val="24"/>
-        </w:rPr>
-        <w:t xml:space="preserve"> ser vi dette:</w:t>
-      </w:r>
-      <w:commentRangeEnd w:id="9"/>
-      <w:r>
-        <w:rPr>
-          <w:rStyle w:val="Merknadsreferanse"/>
-        </w:rPr>
         <w:commentReference w:id="9"/>
-      </w:r>
-    </w:p>
-    <w:p>
-      <w:pPr>
-        <w:spacing w:line="360" w:lineRule="auto"/>
-        <w:rPr>
-          <w:sz w:val="24"/>
-          <w:szCs w:val="24"/>
-        </w:rPr>
-      </w:pPr>
-      <w:r>
-        <w:rPr>
-          <w:noProof/>
-        </w:rPr>
-        <w:drawing>
-          <wp:inline distT="0" distB="0" distL="0" distR="0" wp14:anchorId="49A30E2C" wp14:editId="77A54F94">
-            <wp:extent cx="6555600" cy="2408400"/>
-            <wp:effectExtent l="0" t="0" r="0" b="0"/>
-            <wp:docPr id="7" name="Bilde 7" descr="Et bilde som inneholder tekst&#10;&#10;Automatisk generert beskrivelse"/>
-            <wp:cNvGraphicFramePr>
-              <a:graphicFrameLocks xmlns:a="http://schemas.openxmlformats.org/drawingml/2006/main" noChangeAspect="1"/>
-            </wp:cNvGraphicFramePr>
-            <a:graphic xmlns:a="http://schemas.openxmlformats.org/drawingml/2006/main">
-              <a:graphicData uri="http://schemas.openxmlformats.org/drawingml/2006/picture">
-                <pic:pic xmlns:pic="http://schemas.openxmlformats.org/drawingml/2006/picture">
-                  <pic:nvPicPr>
-                    <pic:cNvPr id="7" name="Bilde 7" descr="Et bilde som inneholder tekst&#10;&#10;Automatisk generert beskrivelse"/>
-                    <pic:cNvPicPr>
-                      <a:picLocks noChangeAspect="1" noChangeArrowheads="1"/>
-                    </pic:cNvPicPr>
-                  </pic:nvPicPr>
-                  <pic:blipFill>
-                    <a:blip r:embed="rId16" cstate="print">
-                      <a:extLst>
-                        <a:ext uri="{28A0092B-C50C-407E-A947-70E740481C1C}">
-                          <a14:useLocalDpi xmlns:a14="http://schemas.microsoft.com/office/drawing/2010/main" val="0"/>
-                        </a:ext>
-                      </a:extLst>
-                    </a:blip>
-                    <a:srcRect/>
-                    <a:stretch>
-                      <a:fillRect/>
-                    </a:stretch>
-                  </pic:blipFill>
-                  <pic:spPr bwMode="auto">
-                    <a:xfrm>
-                      <a:off x="0" y="0"/>
-                      <a:ext cx="6555600" cy="2408400"/>
-                    </a:xfrm>
-                    <a:prstGeom prst="rect">
-                      <a:avLst/>
-                    </a:prstGeom>
-                    <a:noFill/>
-                    <a:ln>
-                      <a:noFill/>
-                    </a:ln>
-                  </pic:spPr>
-                </pic:pic>
-              </a:graphicData>
-            </a:graphic>
-          </wp:inline>
-        </w:drawing>
-      </w:r>
-    </w:p>
-    <w:p>
-      <w:pPr>
-        <w:spacing w:line="360" w:lineRule="auto"/>
-        <w:rPr>
-          <w:sz w:val="24"/>
-          <w:szCs w:val="24"/>
-        </w:rPr>
-      </w:pPr>
-      <w:commentRangeStart w:id="10"/>
-      <w:r>
-        <w:rPr>
-          <w:sz w:val="24"/>
-          <w:szCs w:val="24"/>
-        </w:rPr>
-        <w:t>Her ser vi emnekode, emnenavn og læringsutbytte fordelt etter de tre kategoriene</w:t>
-      </w:r>
-      <w:commentRangeEnd w:id="10"/>
-      <w:r>
-        <w:rPr>
-          <w:rStyle w:val="Merknadsreferanse"/>
-        </w:rPr>
-        <w:commentReference w:id="10"/>
       </w:r>
       <w:r>
         <w:rPr>
@@ -1560,11 +1122,11 @@
         <w:annotationRef/>
       </w:r>
       <w:r>
-        <w:t>Dropp. Skriv heller om. Alle kjenner til dette.</w:t>
+        <w:t>Forklar prosessen. Unngå jeg-form og skriv formelt</w:t>
       </w:r>
     </w:p>
   </w:comment>
-  <w:comment w:id="1" w:author="Kamalan Rashasingham" w:date="2021-07-07T11:20:00Z" w:initials="KR">
+  <w:comment w:id="1" w:author="Kamalan Rashasingham" w:date="2021-07-07T11:21:00Z" w:initials="KR">
     <w:p>
       <w:pPr>
         <w:pStyle w:val="Merknadstekst"/>
@@ -1576,7 +1138,7 @@
         <w:annotationRef/>
       </w:r>
       <w:r>
-        <w:t>Forklar prosessen. Unngå jeg-form og skriv formelt</w:t>
+        <w:t>Få fram figurtekst. Følg gjerne APA-stil</w:t>
       </w:r>
     </w:p>
   </w:comment>
@@ -1591,12 +1153,17 @@
         </w:rPr>
         <w:annotationRef/>
       </w:r>
-      <w:r>
-        <w:t>Få fram figurtekst. Følg gjerne APA-stil</w:t>
+      <w:proofErr w:type="spellStart"/>
+      <w:r>
+        <w:t>Btw</w:t>
+      </w:r>
+      <w:proofErr w:type="spellEnd"/>
+      <w:r>
+        <w:t>, udugelig bilde. Skjønner ingenting</w:t>
       </w:r>
     </w:p>
   </w:comment>
-  <w:comment w:id="3" w:author="Kamalan Rashasingham" w:date="2021-07-07T11:21:00Z" w:initials="KR">
+  <w:comment w:id="3" w:author="Kamalan Rashasingham" w:date="2021-07-07T11:22:00Z" w:initials="KR">
     <w:p>
       <w:pPr>
         <w:pStyle w:val="Merknadstekst"/>
@@ -1607,13 +1174,8 @@
         </w:rPr>
         <w:annotationRef/>
       </w:r>
-      <w:proofErr w:type="spellStart"/>
-      <w:r>
-        <w:t>Btw</w:t>
-      </w:r>
-      <w:proofErr w:type="spellEnd"/>
-      <w:r>
-        <w:t>, udugelig bilde. Skjønner ingenting</w:t>
+      <w:r>
+        <w:t>Dropp. Forklar heller tankene og prosessen</w:t>
       </w:r>
     </w:p>
   </w:comment>
@@ -1629,7 +1191,7 @@
         <w:annotationRef/>
       </w:r>
       <w:r>
-        <w:t>Dropp. Forklar heller tankene og prosessen</w:t>
+        <w:t>Hvorfor dukker det opp?</w:t>
       </w:r>
     </w:p>
   </w:comment>
@@ -1645,7 +1207,7 @@
         <w:annotationRef/>
       </w:r>
       <w:r>
-        <w:t>Hvorfor dukker det opp?</w:t>
+        <w:t>Still gjerne spørsmålet – hvorfor dette?</w:t>
       </w:r>
     </w:p>
   </w:comment>
@@ -1661,11 +1223,11 @@
         <w:annotationRef/>
       </w:r>
       <w:r>
-        <w:t>Still gjerne spørsmålet – hvorfor dette?</w:t>
+        <w:t xml:space="preserve">Dropp. Forklar heller prosessen. </w:t>
       </w:r>
     </w:p>
   </w:comment>
-  <w:comment w:id="7" w:author="Kamalan Rashasingham" w:date="2021-07-07T11:22:00Z" w:initials="KR">
+  <w:comment w:id="7" w:author="Kamalan Rashasingham" w:date="2021-07-07T11:23:00Z" w:initials="KR">
     <w:p>
       <w:pPr>
         <w:pStyle w:val="Merknadstekst"/>
@@ -1677,7 +1239,10 @@
         <w:annotationRef/>
       </w:r>
       <w:r>
-        <w:t xml:space="preserve">Dropp. Forklar heller prosessen. </w:t>
+        <w:t>Bra forklaring! Men gjør denne forklaringen i egen seksjon. Kall det gjerne «</w:t>
+      </w:r>
+      <w:r>
+        <w:t>Detektivarbeid 1.0»</w:t>
       </w:r>
     </w:p>
   </w:comment>
@@ -1692,36 +1257,17 @@
         </w:rPr>
         <w:annotationRef/>
       </w:r>
-      <w:r>
-        <w:t>Bra forklaring! Men gjør denne forklaringen i egen seksjon. Kall det gjerne «</w:t>
-      </w:r>
-      <w:r>
-        <w:t>Detektivarbeid 1.0»</w:t>
+      <w:proofErr w:type="spellStart"/>
+      <w:r>
+        <w:t>Frokalr</w:t>
+      </w:r>
+      <w:proofErr w:type="spellEnd"/>
+      <w:r>
+        <w:t xml:space="preserve"> hele prosessen i egen seksjon. Unngå kronglete bilder. Sett heller ord på dette.</w:t>
       </w:r>
     </w:p>
   </w:comment>
-  <w:comment w:id="9" w:author="Kamalan Rashasingham" w:date="2021-07-07T11:23:00Z" w:initials="KR">
-    <w:p>
-      <w:pPr>
-        <w:pStyle w:val="Merknadstekst"/>
-      </w:pPr>
-      <w:r>
-        <w:rPr>
-          <w:rStyle w:val="Merknadsreferanse"/>
-        </w:rPr>
-        <w:annotationRef/>
-      </w:r>
-      <w:proofErr w:type="spellStart"/>
-      <w:r>
-        <w:t>Frokalr</w:t>
-      </w:r>
-      <w:proofErr w:type="spellEnd"/>
-      <w:r>
-        <w:t xml:space="preserve"> hele prosessen i egen seksjon. Unngå kronglete bilder. Sett heller ord på dette.</w:t>
-      </w:r>
-    </w:p>
-  </w:comment>
-  <w:comment w:id="10" w:author="Kamalan Rashasingham" w:date="2021-07-07T11:24:00Z" w:initials="KR">
+  <w:comment w:id="9" w:author="Kamalan Rashasingham" w:date="2021-07-07T11:24:00Z" w:initials="KR">
     <w:p>
       <w:pPr>
         <w:pStyle w:val="Merknadstekst"/>
@@ -1742,7 +1288,6 @@
 
 <file path=word/commentsExtended.xml><?xml version="1.0" encoding="utf-8"?>
 <w15:commentsEx xmlns:wpc="http://schemas.microsoft.com/office/word/2010/wordprocessingCanvas" xmlns:cx="http://schemas.microsoft.com/office/drawing/2014/chartex" xmlns:cx1="http://schemas.microsoft.com/office/drawing/2015/9/8/chartex" xmlns:cx2="http://schemas.microsoft.com/office/drawing/2015/10/21/chartex" xmlns:cx3="http://schemas.microsoft.com/office/drawing/2016/5/9/chartex" xmlns:cx4="http://schemas.microsoft.com/office/drawing/2016/5/10/chartex" xmlns:cx5="http://schemas.microsoft.com/office/drawing/2016/5/11/chartex" xmlns:cx6="http://schemas.microsoft.com/office/drawing/2016/5/12/chartex" xmlns:cx7="http://schemas.microsoft.com/office/drawing/2016/5/13/chartex" xmlns:cx8="http://schemas.microsoft.com/office/drawing/2016/5/14/chartex" xmlns:mc="http://schemas.openxmlformats.org/markup-compatibility/2006" xmlns:aink="http://schemas.microsoft.com/office/drawing/2016/ink" xmlns:am3d="http://schemas.microsoft.com/office/drawing/2017/model3d" xmlns:o="urn:schemas-microsoft-com:office:office" xmlns:r="http://schemas.openxmlformats.org/officeDocument/2006/relationships" xmlns:m="http://schemas.openxmlformats.org/officeDocument/2006/math" xmlns:v="urn:schemas-microsoft-com:vml" xmlns:wp14="http://schemas.microsoft.com/office/word/2010/wordprocessingDrawing" xmlns:wp="http://schemas.openxmlformats.org/drawingml/2006/wordprocessingDrawing" xmlns:w10="urn:schemas-microsoft-com:office:word" xmlns:w="http://schemas.openxmlformats.org/wordprocessingml/2006/main" xmlns:w14="http://schemas.microsoft.com/office/word/2010/wordml" xmlns:w15="http://schemas.microsoft.com/office/word/2012/wordml" xmlns:w16cex="http://schemas.microsoft.com/office/word/2018/wordml/cex" xmlns:w16cid="http://schemas.microsoft.com/office/word/2016/wordml/cid" xmlns:w16="http://schemas.microsoft.com/office/word/2018/wordml" xmlns:w16sdtdh="http://schemas.microsoft.com/office/word/2020/wordml/sdtdatahash" xmlns:w16se="http://schemas.microsoft.com/office/word/2015/wordml/symex" xmlns:wpg="http://schemas.microsoft.com/office/word/2010/wordprocessingGroup" xmlns:wpi="http://schemas.microsoft.com/office/word/2010/wordprocessingInk" xmlns:wne="http://schemas.microsoft.com/office/word/2006/wordml" xmlns:wps="http://schemas.microsoft.com/office/word/2010/wordprocessingShape" mc:Ignorable="w14 w15 w16se w16cid w16 w16cex w16sdtdh wp14">
-  <w15:commentEx w15:paraId="6B702242" w15:done="0"/>
   <w15:commentEx w15:paraId="209049AA" w15:done="0"/>
   <w15:commentEx w15:paraId="5E2BED24" w15:done="0"/>
   <w15:commentEx w15:paraId="6F33D505" w15:paraIdParent="5E2BED24" w15:done="0"/>
@@ -1758,7 +1303,6 @@
 
 <file path=word/commentsExtensible.xml><?xml version="1.0" encoding="utf-8"?>
 <w16cex:commentsExtensible xmlns:wpc="http://schemas.microsoft.com/office/word/2010/wordprocessingCanvas" xmlns:cx="http://schemas.microsoft.com/office/drawing/2014/chartex" xmlns:cx1="http://schemas.microsoft.com/office/drawing/2015/9/8/chartex" xmlns:cx2="http://schemas.microsoft.com/office/drawing/2015/10/21/chartex" xmlns:cx3="http://schemas.microsoft.com/office/drawing/2016/5/9/chartex" xmlns:cx4="http://schemas.microsoft.com/office/drawing/2016/5/10/chartex" xmlns:cx5="http://schemas.microsoft.com/office/drawing/2016/5/11/chartex" xmlns:cx6="http://schemas.microsoft.com/office/drawing/2016/5/12/chartex" xmlns:cx7="http://schemas.microsoft.com/office/drawing/2016/5/13/chartex" xmlns:cx8="http://schemas.microsoft.com/office/drawing/2016/5/14/chartex" xmlns:mc="http://schemas.openxmlformats.org/markup-compatibility/2006" xmlns:aink="http://schemas.microsoft.com/office/drawing/2016/ink" xmlns:am3d="http://schemas.microsoft.com/office/drawing/2017/model3d" xmlns:o="urn:schemas-microsoft-com:office:office" xmlns:r="http://schemas.openxmlformats.org/officeDocument/2006/relationships" xmlns:m="http://schemas.openxmlformats.org/officeDocument/2006/math" xmlns:v="urn:schemas-microsoft-com:vml" xmlns:wp14="http://schemas.microsoft.com/office/word/2010/wordprocessingDrawing" xmlns:wp="http://schemas.openxmlformats.org/drawingml/2006/wordprocessingDrawing" xmlns:w10="urn:schemas-microsoft-com:office:word" xmlns:w="http://schemas.openxmlformats.org/wordprocessingml/2006/main" xmlns:w14="http://schemas.microsoft.com/office/word/2010/wordml" xmlns:w15="http://schemas.microsoft.com/office/word/2012/wordml" xmlns:w16cex="http://schemas.microsoft.com/office/word/2018/wordml/cex" xmlns:w16cid="http://schemas.microsoft.com/office/word/2016/wordml/cid" xmlns:w16="http://schemas.microsoft.com/office/word/2018/wordml" xmlns:w16sdtdh="http://schemas.microsoft.com/office/word/2020/wordml/sdtdatahash" xmlns:w16se="http://schemas.microsoft.com/office/word/2015/wordml/symex" xmlns:wpg="http://schemas.microsoft.com/office/word/2010/wordprocessingGroup" xmlns:wpi="http://schemas.microsoft.com/office/word/2010/wordprocessingInk" xmlns:wne="http://schemas.microsoft.com/office/word/2006/wordml" xmlns:wps="http://schemas.microsoft.com/office/word/2010/wordprocessingShape" mc:Ignorable="w14 w15 w16se w16cid w16 w16cex w16sdtdh wp14">
-  <w16cex:commentExtensible w16cex:durableId="24900C88" w16cex:dateUtc="2021-07-07T09:20:00Z"/>
   <w16cex:commentExtensible w16cex:durableId="24900C99" w16cex:dateUtc="2021-07-07T09:20:00Z"/>
   <w16cex:commentExtensible w16cex:durableId="24900CB1" w16cex:dateUtc="2021-07-07T09:21:00Z"/>
   <w16cex:commentExtensible w16cex:durableId="24900CC2" w16cex:dateUtc="2021-07-07T09:21:00Z"/>
@@ -1774,7 +1318,6 @@
 
 <file path=word/commentsIds.xml><?xml version="1.0" encoding="utf-8"?>
 <w16cid:commentsIds xmlns:wpc="http://schemas.microsoft.com/office/word/2010/wordprocessingCanvas" xmlns:cx="http://schemas.microsoft.com/office/drawing/2014/chartex" xmlns:cx1="http://schemas.microsoft.com/office/drawing/2015/9/8/chartex" xmlns:cx2="http://schemas.microsoft.com/office/drawing/2015/10/21/chartex" xmlns:cx3="http://schemas.microsoft.com/office/drawing/2016/5/9/chartex" xmlns:cx4="http://schemas.microsoft.com/office/drawing/2016/5/10/chartex" xmlns:cx5="http://schemas.microsoft.com/office/drawing/2016/5/11/chartex" xmlns:cx6="http://schemas.microsoft.com/office/drawing/2016/5/12/chartex" xmlns:cx7="http://schemas.microsoft.com/office/drawing/2016/5/13/chartex" xmlns:cx8="http://schemas.microsoft.com/office/drawing/2016/5/14/chartex" xmlns:mc="http://schemas.openxmlformats.org/markup-compatibility/2006" xmlns:aink="http://schemas.microsoft.com/office/drawing/2016/ink" xmlns:am3d="http://schemas.microsoft.com/office/drawing/2017/model3d" xmlns:o="urn:schemas-microsoft-com:office:office" xmlns:r="http://schemas.openxmlformats.org/officeDocument/2006/relationships" xmlns:m="http://schemas.openxmlformats.org/officeDocument/2006/math" xmlns:v="urn:schemas-microsoft-com:vml" xmlns:wp14="http://schemas.microsoft.com/office/word/2010/wordprocessingDrawing" xmlns:wp="http://schemas.openxmlformats.org/drawingml/2006/wordprocessingDrawing" xmlns:w10="urn:schemas-microsoft-com:office:word" xmlns:w="http://schemas.openxmlformats.org/wordprocessingml/2006/main" xmlns:w14="http://schemas.microsoft.com/office/word/2010/wordml" xmlns:w15="http://schemas.microsoft.com/office/word/2012/wordml" xmlns:w16cex="http://schemas.microsoft.com/office/word/2018/wordml/cex" xmlns:w16cid="http://schemas.microsoft.com/office/word/2016/wordml/cid" xmlns:w16="http://schemas.microsoft.com/office/word/2018/wordml" xmlns:w16sdtdh="http://schemas.microsoft.com/office/word/2020/wordml/sdtdatahash" xmlns:w16se="http://schemas.microsoft.com/office/word/2015/wordml/symex" xmlns:wpg="http://schemas.microsoft.com/office/word/2010/wordprocessingGroup" xmlns:wpi="http://schemas.microsoft.com/office/word/2010/wordprocessingInk" xmlns:wne="http://schemas.microsoft.com/office/word/2006/wordml" xmlns:wps="http://schemas.microsoft.com/office/word/2010/wordprocessingShape" mc:Ignorable="w14 w15 w16se w16cid w16 w16cex w16sdtdh wp14">
-  <w16cid:commentId w16cid:paraId="6B702242" w16cid:durableId="24900C88"/>
   <w16cid:commentId w16cid:paraId="209049AA" w16cid:durableId="24900C99"/>
   <w16cid:commentId w16cid:paraId="5E2BED24" w16cid:durableId="24900CB1"/>
   <w16cid:commentId w16cid:paraId="6F33D505" w16cid:durableId="24900CC2"/>
@@ -2746,6 +2289,15 @@
 </file>
 
 <file path=customXml/item1.xml><?xml version="1.0" encoding="utf-8"?>
+<?mso-contentType ?>
+<FormTemplates xmlns="http://schemas.microsoft.com/sharepoint/v3/contenttype/forms">
+  <Display>DocumentLibraryForm</Display>
+  <Edit>DocumentLibraryForm</Edit>
+  <New>DocumentLibraryForm</New>
+</FormTemplates>
+</file>
+
+<file path=customXml/item2.xml><?xml version="1.0" encoding="utf-8"?>
 <ct:contentTypeSchema xmlns:ct="http://schemas.microsoft.com/office/2006/metadata/contentType" xmlns:ma="http://schemas.microsoft.com/office/2006/metadata/properties/metaAttributes" ct:_="" ma:_="" ma:contentTypeName="Dokument" ma:contentTypeID="0x010100397E437080B18A4386D453C9A9FA6939" ma:contentTypeVersion="2" ma:contentTypeDescription="Opprett et nytt dokument." ma:contentTypeScope="" ma:versionID="e15f3e224d8dd52f2b13909b615be202">
   <xsd:schema xmlns:xsd="http://www.w3.org/2001/XMLSchema" xmlns:xs="http://www.w3.org/2001/XMLSchema" xmlns:p="http://schemas.microsoft.com/office/2006/metadata/properties" xmlns:ns3="6cdb2f02-6ea5-4b97-a175-fc1305aeb4c7" targetNamespace="http://schemas.microsoft.com/office/2006/metadata/properties" ma:root="true" ma:fieldsID="f879d4c43ed6cb24089376ac0a8c1ad7" ns3:_="">
     <xsd:import namespace="6cdb2f02-6ea5-4b97-a175-fc1305aeb4c7"/>
@@ -2877,15 +2429,6 @@
 </ct:contentTypeSchema>
 </file>
 
-<file path=customXml/item2.xml><?xml version="1.0" encoding="utf-8"?>
-<?mso-contentType ?>
-<FormTemplates xmlns="http://schemas.microsoft.com/sharepoint/v3/contenttype/forms">
-  <Display>DocumentLibraryForm</Display>
-  <Edit>DocumentLibraryForm</Edit>
-  <New>DocumentLibraryForm</New>
-</FormTemplates>
-</file>
-
 <file path=customXml/item3.xml><?xml version="1.0" encoding="utf-8"?>
 <p:properties xmlns:p="http://schemas.microsoft.com/office/2006/metadata/properties" xmlns:xsi="http://www.w3.org/2001/XMLSchema-instance" xmlns:pc="http://schemas.microsoft.com/office/infopath/2007/PartnerControls">
   <documentManagement/>
@@ -2893,6 +2436,14 @@
 </file>
 
 <file path=customXml/itemProps1.xml><?xml version="1.0" encoding="utf-8"?>
+<ds:datastoreItem xmlns:ds="http://schemas.openxmlformats.org/officeDocument/2006/customXml" ds:itemID="{9DAFE0DB-47C6-4C29-93D4-8CAB3FE01D68}">
+  <ds:schemaRefs>
+    <ds:schemaRef ds:uri="http://schemas.microsoft.com/sharepoint/v3/contenttype/forms"/>
+  </ds:schemaRefs>
+</ds:datastoreItem>
+</file>
+
+<file path=customXml/itemProps2.xml><?xml version="1.0" encoding="utf-8"?>
 <ds:datastoreItem xmlns:ds="http://schemas.openxmlformats.org/officeDocument/2006/customXml" ds:itemID="{9CA93C49-5A5D-4D00-B05E-FD86476A4AE4}">
   <ds:schemaRefs>
     <ds:schemaRef ds:uri="http://schemas.microsoft.com/office/2006/metadata/contentType"/>
@@ -2910,14 +2461,6 @@
 </ds:datastoreItem>
 </file>
 
-<file path=customXml/itemProps2.xml><?xml version="1.0" encoding="utf-8"?>
-<ds:datastoreItem xmlns:ds="http://schemas.openxmlformats.org/officeDocument/2006/customXml" ds:itemID="{9DAFE0DB-47C6-4C29-93D4-8CAB3FE01D68}">
-  <ds:schemaRefs>
-    <ds:schemaRef ds:uri="http://schemas.microsoft.com/sharepoint/v3/contenttype/forms"/>
-  </ds:schemaRefs>
-</ds:datastoreItem>
-</file>
-
 <file path=customXml/itemProps3.xml><?xml version="1.0" encoding="utf-8"?>
 <ds:datastoreItem xmlns:ds="http://schemas.openxmlformats.org/officeDocument/2006/customXml" ds:itemID="{78EE3D40-C055-4F89-B3F4-007C792F672E}">
   <ds:schemaRefs>

</xml_diff>

<commit_message>
oppdateringer i wordfil og rettet skrivefeil
</commit_message>
<xml_diff>
--- a/Digitalisering i bygg.docx
+++ b/Digitalisering i bygg.docx
@@ -392,14 +392,63 @@
           <w:sz w:val="24"/>
           <w:szCs w:val="24"/>
         </w:rPr>
-        <w:t>har investigert</w:t>
-      </w:r>
-      <w:r>
-        <w:rPr>
-          <w:sz w:val="24"/>
-          <w:szCs w:val="24"/>
-        </w:rPr>
-        <w:t xml:space="preserve">. Her står det hva man skal kunne etter at faget er ferdig. Læringsutbytte er delt opp i 3 deler: kunnskap, ferdigheter og generell kompetanse. </w:t>
+        <w:t xml:space="preserve">har </w:t>
+      </w:r>
+      <w:r>
+        <w:rPr>
+          <w:sz w:val="24"/>
+          <w:szCs w:val="24"/>
+        </w:rPr>
+        <w:t>brukt videre</w:t>
+      </w:r>
+      <w:r>
+        <w:rPr>
+          <w:sz w:val="24"/>
+          <w:szCs w:val="24"/>
+        </w:rPr>
+        <w:t>. Her står det hva man skal kunne etter at faget er ferdig. Læringsutbytte er delt opp i</w:t>
+      </w:r>
+      <w:r>
+        <w:rPr>
+          <w:sz w:val="24"/>
+          <w:szCs w:val="24"/>
+        </w:rPr>
+        <w:t xml:space="preserve"> de</w:t>
+      </w:r>
+      <w:r>
+        <w:rPr>
+          <w:sz w:val="24"/>
+          <w:szCs w:val="24"/>
+        </w:rPr>
+        <w:t xml:space="preserve"> 3 </w:t>
+      </w:r>
+      <w:r>
+        <w:rPr>
+          <w:sz w:val="24"/>
+          <w:szCs w:val="24"/>
+        </w:rPr>
+        <w:t>kategorie</w:t>
+      </w:r>
+      <w:r>
+        <w:rPr>
+          <w:sz w:val="24"/>
+          <w:szCs w:val="24"/>
+        </w:rPr>
+        <w:t>ne</w:t>
+      </w:r>
+      <w:r>
+        <w:rPr>
+          <w:sz w:val="24"/>
+          <w:szCs w:val="24"/>
+        </w:rPr>
+        <w:t xml:space="preserve"> kunnskap, ferdigheter og generell kompetanse</w:t>
+      </w:r>
+      <w:r>
+        <w:rPr>
+          <w:sz w:val="24"/>
+          <w:szCs w:val="24"/>
+        </w:rPr>
+        <w:t xml:space="preserve"> på OsloMet sine nettsider. Derfor ble valget tatt om å gjøre det samme i Excel-arket. </w:t>
       </w:r>
       <w:r>
         <w:rPr>
@@ -408,695 +457,943 @@
         </w:rPr>
         <w:t xml:space="preserve"> </w:t>
       </w:r>
-    </w:p>
-    <w:p>
-      <w:pPr>
-        <w:spacing w:line="360" w:lineRule="auto"/>
-        <w:rPr>
-          <w:sz w:val="24"/>
-          <w:szCs w:val="24"/>
-        </w:rPr>
-      </w:pPr>
-    </w:p>
-    <w:p>
-      <w:pPr>
-        <w:spacing w:line="360" w:lineRule="auto"/>
-        <w:rPr>
-          <w:sz w:val="24"/>
-          <w:szCs w:val="24"/>
-        </w:rPr>
-      </w:pPr>
-    </w:p>
-    <w:p>
-      <w:pPr>
-        <w:spacing w:line="360" w:lineRule="auto"/>
-        <w:rPr>
-          <w:sz w:val="24"/>
-          <w:szCs w:val="24"/>
-        </w:rPr>
-      </w:pPr>
-    </w:p>
-    <w:p>
-      <w:pPr>
-        <w:spacing w:line="360" w:lineRule="auto"/>
-        <w:rPr>
-          <w:sz w:val="24"/>
-          <w:szCs w:val="24"/>
-        </w:rPr>
-      </w:pPr>
+      <w:r>
+        <w:rPr>
+          <w:sz w:val="24"/>
+          <w:szCs w:val="24"/>
+        </w:rPr>
+        <w:t xml:space="preserve"> </w:t>
+      </w:r>
+    </w:p>
+    <w:p>
+      <w:pPr>
+        <w:spacing w:line="360" w:lineRule="auto"/>
+        <w:rPr>
+          <w:sz w:val="24"/>
+          <w:szCs w:val="24"/>
+        </w:rPr>
+      </w:pPr>
+    </w:p>
+    <w:p>
+      <w:pPr>
+        <w:spacing w:line="360" w:lineRule="auto"/>
+        <w:rPr>
+          <w:sz w:val="24"/>
+          <w:szCs w:val="24"/>
+        </w:rPr>
+      </w:pPr>
+    </w:p>
+    <w:p>
+      <w:pPr>
+        <w:spacing w:line="360" w:lineRule="auto"/>
+        <w:rPr>
+          <w:sz w:val="24"/>
+          <w:szCs w:val="24"/>
+        </w:rPr>
+      </w:pPr>
+    </w:p>
+    <w:p>
+      <w:pPr>
+        <w:spacing w:line="360" w:lineRule="auto"/>
+        <w:rPr>
+          <w:sz w:val="24"/>
+          <w:szCs w:val="24"/>
+        </w:rPr>
+      </w:pPr>
+      <w:r>
+        <w:rPr>
+          <w:sz w:val="24"/>
+          <w:szCs w:val="24"/>
+        </w:rPr>
+        <w:t xml:space="preserve">Etter at Excel-filen ble ferdigstilt ble det påbegynt en Python-kode. Målet med koden var å kunne enkelt søke gjennom gitte </w:t>
+      </w:r>
+      <w:r>
+        <w:rPr>
+          <w:sz w:val="24"/>
+          <w:szCs w:val="24"/>
+        </w:rPr>
+        <w:t>Excel-</w:t>
+      </w:r>
+      <w:r>
+        <w:rPr>
+          <w:sz w:val="24"/>
+          <w:szCs w:val="24"/>
+        </w:rPr>
+        <w:t xml:space="preserve">kolonner etter nøkkelord som kan være relevante for digitalisering. </w:t>
+      </w:r>
+      <w:r>
+        <w:rPr>
+          <w:sz w:val="24"/>
+          <w:szCs w:val="24"/>
+        </w:rPr>
+        <w:t xml:space="preserve">I Python-koden er det opprettet en liste som inneholder nøkkelordene. </w:t>
+      </w:r>
       <w:commentRangeStart w:id="0"/>
       <w:r>
         <w:rPr>
           <w:sz w:val="24"/>
           <w:szCs w:val="24"/>
         </w:rPr>
+        <w:t xml:space="preserve">Dette gjør det </w:t>
+      </w:r>
+      <w:r>
+        <w:rPr>
+          <w:sz w:val="24"/>
+          <w:szCs w:val="24"/>
+        </w:rPr>
+        <w:t>simpelt</w:t>
+      </w:r>
+      <w:r>
+        <w:rPr>
+          <w:sz w:val="24"/>
+          <w:szCs w:val="24"/>
+        </w:rPr>
+        <w:t xml:space="preserve"> å eventuelt legge til eller fjerne enkelte ord</w:t>
+      </w:r>
+      <w:commentRangeEnd w:id="0"/>
+      <w:r>
+        <w:rPr>
+          <w:rStyle w:val="Merknadsreferanse"/>
+        </w:rPr>
+        <w:commentReference w:id="0"/>
+      </w:r>
+      <w:r>
+        <w:rPr>
+          <w:sz w:val="24"/>
+          <w:szCs w:val="24"/>
+        </w:rPr>
+        <w:t xml:space="preserve">. </w:t>
+      </w:r>
+    </w:p>
+    <w:p>
+      <w:pPr>
+        <w:spacing w:line="360" w:lineRule="auto"/>
+        <w:rPr>
+          <w:sz w:val="24"/>
+          <w:szCs w:val="24"/>
+        </w:rPr>
+      </w:pPr>
+      <w:r>
+        <w:rPr>
+          <w:sz w:val="24"/>
+          <w:szCs w:val="24"/>
+        </w:rPr>
+        <w:t>Nøkkelordene:</w:t>
+      </w:r>
+    </w:p>
+    <w:p>
+      <w:pPr>
+        <w:pStyle w:val="Listeavsnitt"/>
+        <w:numPr>
+          <w:ilvl w:val="0"/>
+          <w:numId w:val="2"/>
+        </w:numPr>
+        <w:spacing w:line="360" w:lineRule="auto"/>
+        <w:rPr>
+          <w:sz w:val="24"/>
+          <w:szCs w:val="24"/>
+        </w:rPr>
+      </w:pPr>
+      <w:r>
+        <w:rPr>
+          <w:sz w:val="24"/>
+          <w:szCs w:val="24"/>
+        </w:rPr>
+        <w:t>Digital tvilling</w:t>
+      </w:r>
+    </w:p>
+    <w:p>
+      <w:pPr>
+        <w:pStyle w:val="Listeavsnitt"/>
+        <w:numPr>
+          <w:ilvl w:val="0"/>
+          <w:numId w:val="2"/>
+        </w:numPr>
+        <w:spacing w:line="360" w:lineRule="auto"/>
+        <w:rPr>
+          <w:sz w:val="24"/>
+          <w:szCs w:val="24"/>
+        </w:rPr>
+      </w:pPr>
+      <w:r>
+        <w:rPr>
+          <w:sz w:val="24"/>
+          <w:szCs w:val="24"/>
+        </w:rPr>
+        <w:t>Virtuell</w:t>
+      </w:r>
+    </w:p>
+    <w:p>
+      <w:pPr>
+        <w:pStyle w:val="Listeavsnitt"/>
+        <w:numPr>
+          <w:ilvl w:val="0"/>
+          <w:numId w:val="2"/>
+        </w:numPr>
+        <w:spacing w:line="360" w:lineRule="auto"/>
+        <w:rPr>
+          <w:sz w:val="24"/>
+          <w:szCs w:val="24"/>
+        </w:rPr>
+      </w:pPr>
+      <w:r>
+        <w:rPr>
+          <w:sz w:val="24"/>
+          <w:szCs w:val="24"/>
+        </w:rPr>
+        <w:t>VR</w:t>
+      </w:r>
+    </w:p>
+    <w:p>
+      <w:pPr>
+        <w:pStyle w:val="Listeavsnitt"/>
+        <w:numPr>
+          <w:ilvl w:val="0"/>
+          <w:numId w:val="2"/>
+        </w:numPr>
+        <w:spacing w:line="360" w:lineRule="auto"/>
+        <w:rPr>
+          <w:sz w:val="24"/>
+          <w:szCs w:val="24"/>
+        </w:rPr>
+      </w:pPr>
+      <w:r>
+        <w:rPr>
+          <w:sz w:val="24"/>
+          <w:szCs w:val="24"/>
+        </w:rPr>
+        <w:t>AR</w:t>
+      </w:r>
+    </w:p>
+    <w:p>
+      <w:pPr>
+        <w:pStyle w:val="Listeavsnitt"/>
+        <w:numPr>
+          <w:ilvl w:val="0"/>
+          <w:numId w:val="2"/>
+        </w:numPr>
+        <w:spacing w:line="360" w:lineRule="auto"/>
+        <w:rPr>
+          <w:sz w:val="24"/>
+          <w:szCs w:val="24"/>
+        </w:rPr>
+      </w:pPr>
+      <w:r>
+        <w:rPr>
+          <w:sz w:val="24"/>
+          <w:szCs w:val="24"/>
+        </w:rPr>
+        <w:t>XR</w:t>
+      </w:r>
+    </w:p>
+    <w:p>
+      <w:pPr>
+        <w:pStyle w:val="Listeavsnitt"/>
+        <w:numPr>
+          <w:ilvl w:val="0"/>
+          <w:numId w:val="2"/>
+        </w:numPr>
+        <w:spacing w:line="360" w:lineRule="auto"/>
+        <w:rPr>
+          <w:sz w:val="24"/>
+          <w:szCs w:val="24"/>
+        </w:rPr>
+      </w:pPr>
+      <w:proofErr w:type="spellStart"/>
+      <w:r>
+        <w:rPr>
+          <w:sz w:val="24"/>
+          <w:szCs w:val="24"/>
+        </w:rPr>
+        <w:t>Hololens</w:t>
+      </w:r>
+      <w:proofErr w:type="spellEnd"/>
+    </w:p>
+    <w:p>
+      <w:pPr>
+        <w:pStyle w:val="Listeavsnitt"/>
+        <w:numPr>
+          <w:ilvl w:val="0"/>
+          <w:numId w:val="2"/>
+        </w:numPr>
+        <w:spacing w:line="360" w:lineRule="auto"/>
+        <w:rPr>
+          <w:sz w:val="24"/>
+          <w:szCs w:val="24"/>
+        </w:rPr>
+      </w:pPr>
+      <w:r>
+        <w:rPr>
+          <w:sz w:val="24"/>
+          <w:szCs w:val="24"/>
+        </w:rPr>
+        <w:t>Big Room</w:t>
+      </w:r>
+    </w:p>
+    <w:p>
+      <w:pPr>
+        <w:pStyle w:val="Listeavsnitt"/>
+        <w:numPr>
+          <w:ilvl w:val="0"/>
+          <w:numId w:val="2"/>
+        </w:numPr>
+        <w:spacing w:line="360" w:lineRule="auto"/>
+        <w:rPr>
+          <w:sz w:val="24"/>
+          <w:szCs w:val="24"/>
+        </w:rPr>
+      </w:pPr>
+      <w:proofErr w:type="spellStart"/>
+      <w:r>
+        <w:rPr>
+          <w:sz w:val="24"/>
+          <w:szCs w:val="24"/>
+        </w:rPr>
+        <w:t>Revit</w:t>
+      </w:r>
+      <w:proofErr w:type="spellEnd"/>
+    </w:p>
+    <w:p>
+      <w:pPr>
+        <w:pStyle w:val="Listeavsnitt"/>
+        <w:numPr>
+          <w:ilvl w:val="0"/>
+          <w:numId w:val="2"/>
+        </w:numPr>
+        <w:spacing w:line="360" w:lineRule="auto"/>
+        <w:rPr>
+          <w:sz w:val="24"/>
+          <w:szCs w:val="24"/>
+        </w:rPr>
+      </w:pPr>
+      <w:r>
+        <w:rPr>
+          <w:sz w:val="24"/>
+          <w:szCs w:val="24"/>
+        </w:rPr>
+        <w:t>Programvare</w:t>
+      </w:r>
+    </w:p>
+    <w:p>
+      <w:pPr>
+        <w:pStyle w:val="Listeavsnitt"/>
+        <w:numPr>
+          <w:ilvl w:val="0"/>
+          <w:numId w:val="2"/>
+        </w:numPr>
+        <w:spacing w:line="360" w:lineRule="auto"/>
+        <w:rPr>
+          <w:sz w:val="24"/>
+          <w:szCs w:val="24"/>
+        </w:rPr>
+      </w:pPr>
+      <w:r>
+        <w:rPr>
+          <w:sz w:val="24"/>
+          <w:szCs w:val="24"/>
+        </w:rPr>
+        <w:t>Trimble</w:t>
+      </w:r>
+    </w:p>
+    <w:p>
+      <w:pPr>
+        <w:pStyle w:val="Listeavsnitt"/>
+        <w:numPr>
+          <w:ilvl w:val="0"/>
+          <w:numId w:val="2"/>
+        </w:numPr>
+        <w:spacing w:line="360" w:lineRule="auto"/>
+        <w:rPr>
+          <w:sz w:val="24"/>
+          <w:szCs w:val="24"/>
+        </w:rPr>
+      </w:pPr>
+      <w:r>
+        <w:rPr>
+          <w:sz w:val="24"/>
+          <w:szCs w:val="24"/>
+        </w:rPr>
+        <w:t>BIM</w:t>
+      </w:r>
+    </w:p>
+    <w:p>
+      <w:pPr>
+        <w:pStyle w:val="Listeavsnitt"/>
+        <w:numPr>
+          <w:ilvl w:val="0"/>
+          <w:numId w:val="2"/>
+        </w:numPr>
+        <w:spacing w:line="360" w:lineRule="auto"/>
+        <w:rPr>
+          <w:sz w:val="24"/>
+          <w:szCs w:val="24"/>
+        </w:rPr>
+      </w:pPr>
+      <w:r>
+        <w:rPr>
+          <w:sz w:val="24"/>
+          <w:szCs w:val="24"/>
+        </w:rPr>
+        <w:t xml:space="preserve">Digital </w:t>
+      </w:r>
+      <w:proofErr w:type="spellStart"/>
+      <w:r>
+        <w:rPr>
+          <w:sz w:val="24"/>
+          <w:szCs w:val="24"/>
+        </w:rPr>
+        <w:t>samhand</w:t>
+      </w:r>
+      <w:proofErr w:type="spellEnd"/>
+    </w:p>
+    <w:p>
+      <w:pPr>
+        <w:pStyle w:val="Listeavsnitt"/>
+        <w:numPr>
+          <w:ilvl w:val="0"/>
+          <w:numId w:val="2"/>
+        </w:numPr>
+        <w:spacing w:line="360" w:lineRule="auto"/>
+        <w:rPr>
+          <w:sz w:val="24"/>
+          <w:szCs w:val="24"/>
+        </w:rPr>
+      </w:pPr>
+      <w:r>
+        <w:rPr>
+          <w:sz w:val="24"/>
+          <w:szCs w:val="24"/>
+        </w:rPr>
+        <w:t>Digital</w:t>
+      </w:r>
+    </w:p>
+    <w:p>
+      <w:pPr>
+        <w:pStyle w:val="Listeavsnitt"/>
+        <w:numPr>
+          <w:ilvl w:val="0"/>
+          <w:numId w:val="2"/>
+        </w:numPr>
+        <w:spacing w:line="360" w:lineRule="auto"/>
+        <w:rPr>
+          <w:sz w:val="24"/>
+          <w:szCs w:val="24"/>
+        </w:rPr>
+      </w:pPr>
+      <w:r>
+        <w:rPr>
+          <w:sz w:val="24"/>
+          <w:szCs w:val="24"/>
+        </w:rPr>
+        <w:t>Modell</w:t>
+      </w:r>
+    </w:p>
+    <w:p>
+      <w:pPr>
+        <w:pStyle w:val="Listeavsnitt"/>
+        <w:numPr>
+          <w:ilvl w:val="0"/>
+          <w:numId w:val="2"/>
+        </w:numPr>
+        <w:spacing w:line="360" w:lineRule="auto"/>
+        <w:rPr>
+          <w:sz w:val="24"/>
+          <w:szCs w:val="24"/>
+        </w:rPr>
+      </w:pPr>
+      <w:r>
+        <w:rPr>
+          <w:sz w:val="24"/>
+          <w:szCs w:val="24"/>
+        </w:rPr>
+        <w:t>Kunstig intelligens</w:t>
+      </w:r>
+    </w:p>
+    <w:p>
+      <w:pPr>
+        <w:pStyle w:val="Listeavsnitt"/>
+        <w:numPr>
+          <w:ilvl w:val="0"/>
+          <w:numId w:val="2"/>
+        </w:numPr>
+        <w:spacing w:line="360" w:lineRule="auto"/>
+        <w:rPr>
+          <w:sz w:val="24"/>
+          <w:szCs w:val="24"/>
+        </w:rPr>
+      </w:pPr>
+      <w:r>
+        <w:rPr>
+          <w:sz w:val="24"/>
+          <w:szCs w:val="24"/>
+        </w:rPr>
+        <w:t>ICE</w:t>
+      </w:r>
+    </w:p>
+    <w:p>
+      <w:pPr>
+        <w:pStyle w:val="Listeavsnitt"/>
+        <w:numPr>
+          <w:ilvl w:val="0"/>
+          <w:numId w:val="2"/>
+        </w:numPr>
+        <w:spacing w:line="360" w:lineRule="auto"/>
+        <w:rPr>
+          <w:sz w:val="24"/>
+          <w:szCs w:val="24"/>
+        </w:rPr>
+      </w:pPr>
+      <w:r>
+        <w:rPr>
+          <w:sz w:val="24"/>
+          <w:szCs w:val="24"/>
+        </w:rPr>
+        <w:t>VDC</w:t>
+      </w:r>
+    </w:p>
+    <w:p>
+      <w:pPr>
+        <w:pStyle w:val="Listeavsnitt"/>
+        <w:numPr>
+          <w:ilvl w:val="0"/>
+          <w:numId w:val="2"/>
+        </w:numPr>
+        <w:spacing w:line="360" w:lineRule="auto"/>
+        <w:rPr>
+          <w:sz w:val="24"/>
+          <w:szCs w:val="24"/>
+        </w:rPr>
+      </w:pPr>
+      <w:r>
+        <w:rPr>
+          <w:sz w:val="24"/>
+          <w:szCs w:val="24"/>
+        </w:rPr>
+        <w:t>Samtidig prosjektering</w:t>
+      </w:r>
+    </w:p>
+    <w:p>
+      <w:pPr>
+        <w:pStyle w:val="Listeavsnitt"/>
+        <w:numPr>
+          <w:ilvl w:val="0"/>
+          <w:numId w:val="2"/>
+        </w:numPr>
+        <w:spacing w:line="360" w:lineRule="auto"/>
+        <w:rPr>
+          <w:sz w:val="24"/>
+          <w:szCs w:val="24"/>
+        </w:rPr>
+      </w:pPr>
+      <w:r>
+        <w:rPr>
+          <w:sz w:val="24"/>
+          <w:szCs w:val="24"/>
+        </w:rPr>
+        <w:t>IPD</w:t>
+      </w:r>
+    </w:p>
+    <w:p>
+      <w:pPr>
+        <w:pStyle w:val="Listeavsnitt"/>
+        <w:numPr>
+          <w:ilvl w:val="0"/>
+          <w:numId w:val="2"/>
+        </w:numPr>
+        <w:spacing w:line="360" w:lineRule="auto"/>
+        <w:rPr>
+          <w:sz w:val="24"/>
+          <w:szCs w:val="24"/>
+        </w:rPr>
+      </w:pPr>
+      <w:r>
+        <w:rPr>
+          <w:sz w:val="24"/>
+          <w:szCs w:val="24"/>
+        </w:rPr>
+        <w:t>Lean</w:t>
+      </w:r>
+    </w:p>
+    <w:p>
+      <w:pPr>
+        <w:pStyle w:val="Listeavsnitt"/>
+        <w:numPr>
+          <w:ilvl w:val="0"/>
+          <w:numId w:val="2"/>
+        </w:numPr>
+        <w:spacing w:line="360" w:lineRule="auto"/>
+        <w:rPr>
+          <w:sz w:val="24"/>
+          <w:szCs w:val="24"/>
+        </w:rPr>
+      </w:pPr>
+      <w:r>
+        <w:rPr>
+          <w:sz w:val="24"/>
+          <w:szCs w:val="24"/>
+        </w:rPr>
+        <w:t>Maskinlæring</w:t>
+      </w:r>
+    </w:p>
+    <w:p>
+      <w:pPr>
+        <w:pStyle w:val="Listeavsnitt"/>
+        <w:numPr>
+          <w:ilvl w:val="0"/>
+          <w:numId w:val="2"/>
+        </w:numPr>
+        <w:spacing w:line="360" w:lineRule="auto"/>
+        <w:rPr>
+          <w:sz w:val="24"/>
+          <w:szCs w:val="24"/>
+        </w:rPr>
+      </w:pPr>
+      <w:r>
+        <w:rPr>
+          <w:sz w:val="24"/>
+          <w:szCs w:val="24"/>
+        </w:rPr>
+        <w:t>AI</w:t>
+      </w:r>
+    </w:p>
+    <w:p>
+      <w:pPr>
+        <w:pStyle w:val="Listeavsnitt"/>
+        <w:numPr>
+          <w:ilvl w:val="0"/>
+          <w:numId w:val="2"/>
+        </w:numPr>
+        <w:spacing w:line="360" w:lineRule="auto"/>
+        <w:rPr>
+          <w:sz w:val="24"/>
+          <w:szCs w:val="24"/>
+        </w:rPr>
+      </w:pPr>
+      <w:r>
+        <w:rPr>
+          <w:sz w:val="24"/>
+          <w:szCs w:val="24"/>
+        </w:rPr>
+        <w:t>IFC</w:t>
+      </w:r>
+    </w:p>
+    <w:p>
+      <w:pPr>
+        <w:pStyle w:val="Listeavsnitt"/>
+        <w:numPr>
+          <w:ilvl w:val="0"/>
+          <w:numId w:val="2"/>
+        </w:numPr>
+        <w:spacing w:line="360" w:lineRule="auto"/>
+        <w:rPr>
+          <w:sz w:val="24"/>
+          <w:szCs w:val="24"/>
+        </w:rPr>
+      </w:pPr>
+      <w:r>
+        <w:rPr>
+          <w:sz w:val="24"/>
+          <w:szCs w:val="24"/>
+        </w:rPr>
+        <w:t>Maker</w:t>
+      </w:r>
+    </w:p>
+    <w:p>
+      <w:pPr>
+        <w:pStyle w:val="Listeavsnitt"/>
+        <w:numPr>
+          <w:ilvl w:val="0"/>
+          <w:numId w:val="2"/>
+        </w:numPr>
+        <w:spacing w:line="360" w:lineRule="auto"/>
+        <w:rPr>
+          <w:sz w:val="24"/>
+          <w:szCs w:val="24"/>
+        </w:rPr>
+      </w:pPr>
+      <w:r>
+        <w:rPr>
+          <w:sz w:val="24"/>
+          <w:szCs w:val="24"/>
+        </w:rPr>
         <w:lastRenderedPageBreak/>
-        <w:t xml:space="preserve">Deretter skrev jeg </w:t>
-      </w:r>
-      <w:r>
-        <w:rPr>
-          <w:sz w:val="24"/>
-          <w:szCs w:val="24"/>
-        </w:rPr>
-        <w:t>Python</w:t>
-      </w:r>
-      <w:r>
-        <w:rPr>
-          <w:sz w:val="24"/>
-          <w:szCs w:val="24"/>
-        </w:rPr>
-        <w:t xml:space="preserve">-kode for et program som går igjennom </w:t>
-      </w:r>
-      <w:r>
-        <w:rPr>
-          <w:sz w:val="24"/>
-          <w:szCs w:val="24"/>
-        </w:rPr>
-        <w:t>læringsutbytte-</w:t>
-      </w:r>
-      <w:r>
-        <w:rPr>
-          <w:sz w:val="24"/>
-          <w:szCs w:val="24"/>
-        </w:rPr>
-        <w:t xml:space="preserve">kolonner og </w:t>
-      </w:r>
-      <w:r>
-        <w:rPr>
-          <w:sz w:val="24"/>
-          <w:szCs w:val="24"/>
-        </w:rPr>
-        <w:t>søker etter bestemte ord og returnerer resultat i forskjellige format.</w:t>
-      </w:r>
-      <w:r>
-        <w:rPr>
-          <w:sz w:val="24"/>
-          <w:szCs w:val="24"/>
-        </w:rPr>
-        <w:t xml:space="preserve"> Her er et eksempel på </w:t>
-      </w:r>
-      <w:r>
-        <w:rPr>
-          <w:sz w:val="24"/>
-          <w:szCs w:val="24"/>
-        </w:rPr>
-        <w:t>et resultat</w:t>
-      </w:r>
-      <w:r>
-        <w:rPr>
-          <w:sz w:val="24"/>
-          <w:szCs w:val="24"/>
-        </w:rPr>
-        <w:t>:</w:t>
-      </w:r>
-      <w:commentRangeEnd w:id="0"/>
+        <w:t>Samarbeid</w:t>
+      </w:r>
+    </w:p>
+    <w:p>
+      <w:pPr>
+        <w:pStyle w:val="Listeavsnitt"/>
+        <w:numPr>
+          <w:ilvl w:val="0"/>
+          <w:numId w:val="2"/>
+        </w:numPr>
+        <w:spacing w:line="360" w:lineRule="auto"/>
+        <w:rPr>
+          <w:sz w:val="24"/>
+          <w:szCs w:val="24"/>
+        </w:rPr>
+      </w:pPr>
+      <w:r>
+        <w:rPr>
+          <w:sz w:val="24"/>
+          <w:szCs w:val="24"/>
+        </w:rPr>
+        <w:t>Teknologi</w:t>
+      </w:r>
+    </w:p>
+    <w:p>
+      <w:pPr>
+        <w:pStyle w:val="Listeavsnitt"/>
+        <w:numPr>
+          <w:ilvl w:val="0"/>
+          <w:numId w:val="2"/>
+        </w:numPr>
+        <w:spacing w:line="360" w:lineRule="auto"/>
+        <w:rPr>
+          <w:sz w:val="24"/>
+          <w:szCs w:val="24"/>
+        </w:rPr>
+      </w:pPr>
+      <w:r>
+        <w:rPr>
+          <w:sz w:val="24"/>
+          <w:szCs w:val="24"/>
+        </w:rPr>
+        <w:t>Studentaktiv</w:t>
+      </w:r>
+    </w:p>
+    <w:p>
+      <w:pPr>
+        <w:pStyle w:val="Listeavsnitt"/>
+        <w:numPr>
+          <w:ilvl w:val="0"/>
+          <w:numId w:val="2"/>
+        </w:numPr>
+        <w:spacing w:line="360" w:lineRule="auto"/>
+        <w:rPr>
+          <w:sz w:val="24"/>
+          <w:szCs w:val="24"/>
+        </w:rPr>
+      </w:pPr>
+      <w:r>
+        <w:rPr>
+          <w:sz w:val="24"/>
+          <w:szCs w:val="24"/>
+        </w:rPr>
+        <w:t>Problembasert</w:t>
+      </w:r>
+    </w:p>
+    <w:p>
+      <w:pPr>
+        <w:pStyle w:val="Listeavsnitt"/>
+        <w:numPr>
+          <w:ilvl w:val="0"/>
+          <w:numId w:val="2"/>
+        </w:numPr>
+        <w:spacing w:line="360" w:lineRule="auto"/>
+        <w:rPr>
+          <w:sz w:val="24"/>
+          <w:szCs w:val="24"/>
+        </w:rPr>
+      </w:pPr>
+      <w:proofErr w:type="spellStart"/>
+      <w:r>
+        <w:rPr>
+          <w:sz w:val="24"/>
+          <w:szCs w:val="24"/>
+        </w:rPr>
+        <w:t>Program</w:t>
+      </w:r>
+      <w:r>
+        <w:rPr>
+          <w:sz w:val="24"/>
+          <w:szCs w:val="24"/>
+        </w:rPr>
+        <w:t>m</w:t>
+      </w:r>
+      <w:proofErr w:type="spellEnd"/>
+    </w:p>
+    <w:p>
+      <w:pPr>
+        <w:pStyle w:val="Listeavsnitt"/>
+        <w:numPr>
+          <w:ilvl w:val="0"/>
+          <w:numId w:val="2"/>
+        </w:numPr>
+        <w:spacing w:line="360" w:lineRule="auto"/>
+        <w:rPr>
+          <w:sz w:val="24"/>
+          <w:szCs w:val="24"/>
+        </w:rPr>
+      </w:pPr>
+      <w:r>
+        <w:rPr>
+          <w:sz w:val="24"/>
+          <w:szCs w:val="24"/>
+        </w:rPr>
+        <w:t>Script</w:t>
+      </w:r>
+    </w:p>
+    <w:p>
+      <w:pPr>
+        <w:spacing w:line="360" w:lineRule="auto"/>
+        <w:rPr>
+          <w:sz w:val="24"/>
+          <w:szCs w:val="24"/>
+        </w:rPr>
+      </w:pPr>
+    </w:p>
+    <w:p>
+      <w:pPr>
+        <w:spacing w:line="360" w:lineRule="auto"/>
+        <w:rPr>
+          <w:sz w:val="24"/>
+          <w:szCs w:val="24"/>
+        </w:rPr>
+      </w:pPr>
+      <w:commentRangeStart w:id="1"/>
+      <w:r>
+        <w:rPr>
+          <w:sz w:val="24"/>
+          <w:szCs w:val="24"/>
+        </w:rPr>
+        <w:t>For selve søkefunksjonen ble det tatt i bruk RegEx. RegEx er en innebygd Python modul som kjenner igjen mønstre innenfor strenger.</w:t>
+      </w:r>
+      <w:r>
+        <w:rPr>
+          <w:sz w:val="24"/>
+          <w:szCs w:val="24"/>
+        </w:rPr>
+        <w:t xml:space="preserve"> Dette kan man enkelt importere ved å skrive «import re» øverst i Python-filen.</w:t>
+      </w:r>
+    </w:p>
+    <w:p>
+      <w:pPr>
+        <w:spacing w:line="360" w:lineRule="auto"/>
+        <w:rPr>
+          <w:sz w:val="24"/>
+          <w:szCs w:val="24"/>
+        </w:rPr>
+      </w:pPr>
+      <w:r>
+        <w:rPr>
+          <w:sz w:val="24"/>
+          <w:szCs w:val="24"/>
+        </w:rPr>
+        <w:t>Med funksjonen «re.search» så sjekke</w:t>
+      </w:r>
+      <w:r>
+        <w:rPr>
+          <w:sz w:val="24"/>
+          <w:szCs w:val="24"/>
+        </w:rPr>
+        <w:t>s</w:t>
+      </w:r>
+      <w:r>
+        <w:rPr>
+          <w:sz w:val="24"/>
+          <w:szCs w:val="24"/>
+        </w:rPr>
+        <w:t xml:space="preserve"> de</w:t>
+      </w:r>
+      <w:r>
+        <w:rPr>
+          <w:sz w:val="24"/>
+          <w:szCs w:val="24"/>
+        </w:rPr>
+        <w:t>t</w:t>
+      </w:r>
+      <w:r>
+        <w:rPr>
+          <w:sz w:val="24"/>
+          <w:szCs w:val="24"/>
+        </w:rPr>
+        <w:t xml:space="preserve"> F.eks. om et oppgitt ord er inneholdt i en oppgitt streng.</w:t>
+      </w:r>
+      <w:r>
+        <w:rPr>
+          <w:sz w:val="24"/>
+          <w:szCs w:val="24"/>
+        </w:rPr>
+        <w:t xml:space="preserve"> RegEx inkluderer også «metategn» som gjør at man kan spesifisere søket sitt til en høyre grad. </w:t>
+      </w:r>
+      <w:r>
+        <w:rPr>
+          <w:sz w:val="24"/>
+          <w:szCs w:val="24"/>
+        </w:rPr>
+        <w:t xml:space="preserve">Hvis man hadde søkt på ordet AR så hadde «re.search» fått treff på ord som areal eller har, noe som ikke er ønskelig. Derfor ble det tatt i bruk metakarakterene [- ] i dette tilfellet. Disse metakarakterene spesifiserer søket slik at det kun blir treff hvis det er bindestrek eller mellomrom etter ordet. Ved å også legge inn mellomrom foran AR, slik at </w:t>
+      </w:r>
+      <w:r>
+        <w:rPr>
+          <w:sz w:val="24"/>
+          <w:szCs w:val="24"/>
+        </w:rPr>
+        <w:t>F.eks.</w:t>
+      </w:r>
+      <w:r>
+        <w:rPr>
+          <w:sz w:val="24"/>
+          <w:szCs w:val="24"/>
+        </w:rPr>
+        <w:t xml:space="preserve"> «har» ikke </w:t>
+      </w:r>
+      <w:r>
+        <w:rPr>
+          <w:sz w:val="24"/>
+          <w:szCs w:val="24"/>
+        </w:rPr>
+        <w:t>gir treff</w:t>
+      </w:r>
+      <w:r>
+        <w:rPr>
+          <w:sz w:val="24"/>
+          <w:szCs w:val="24"/>
+        </w:rPr>
+        <w:t xml:space="preserve">, så </w:t>
+      </w:r>
+      <w:r>
+        <w:rPr>
+          <w:sz w:val="24"/>
+          <w:szCs w:val="24"/>
+        </w:rPr>
+        <w:t>blir</w:t>
+      </w:r>
+      <w:r>
+        <w:rPr>
+          <w:sz w:val="24"/>
+          <w:szCs w:val="24"/>
+        </w:rPr>
+        <w:t xml:space="preserve"> disse potensielle fellene unngått. Både [- ]</w:t>
+      </w:r>
+      <w:r>
+        <w:rPr>
+          <w:sz w:val="24"/>
+          <w:szCs w:val="24"/>
+        </w:rPr>
+        <w:t xml:space="preserve"> etter</w:t>
+      </w:r>
+      <w:r>
+        <w:rPr>
+          <w:sz w:val="24"/>
+          <w:szCs w:val="24"/>
+        </w:rPr>
+        <w:t xml:space="preserve"> og mellomrom foran ble tatt i bruk ved «forkortelsesord».</w:t>
+      </w:r>
+      <w:r>
+        <w:rPr>
+          <w:sz w:val="24"/>
+          <w:szCs w:val="24"/>
+        </w:rPr>
+        <w:t xml:space="preserve"> </w:t>
+      </w:r>
+      <w:commentRangeEnd w:id="1"/>
       <w:r>
         <w:rPr>
           <w:rStyle w:val="Merknadsreferanse"/>
         </w:rPr>
-        <w:commentReference w:id="0"/>
-      </w:r>
-    </w:p>
-    <w:p>
-      <w:pPr>
-        <w:spacing w:line="360" w:lineRule="auto"/>
-        <w:rPr>
-          <w:sz w:val="24"/>
-          <w:szCs w:val="24"/>
-        </w:rPr>
-      </w:pPr>
-    </w:p>
-    <w:p>
-      <w:pPr>
-        <w:spacing w:line="360" w:lineRule="auto"/>
-        <w:rPr>
-          <w:sz w:val="24"/>
-          <w:szCs w:val="24"/>
-        </w:rPr>
-      </w:pPr>
-    </w:p>
-    <w:p>
-      <w:pPr>
-        <w:spacing w:line="360" w:lineRule="auto"/>
-        <w:rPr>
-          <w:sz w:val="24"/>
-          <w:szCs w:val="24"/>
-        </w:rPr>
-      </w:pPr>
-    </w:p>
-    <w:p>
-      <w:pPr>
-        <w:spacing w:line="360" w:lineRule="auto"/>
-        <w:rPr>
-          <w:sz w:val="24"/>
-          <w:szCs w:val="24"/>
-        </w:rPr>
-      </w:pPr>
-    </w:p>
-    <w:p>
-      <w:pPr>
-        <w:spacing w:line="360" w:lineRule="auto"/>
-        <w:rPr>
-          <w:sz w:val="24"/>
-          <w:szCs w:val="24"/>
-        </w:rPr>
-      </w:pPr>
-    </w:p>
-    <w:p>
-      <w:pPr>
-        <w:spacing w:line="360" w:lineRule="auto"/>
-        <w:rPr>
-          <w:sz w:val="24"/>
-          <w:szCs w:val="24"/>
-        </w:rPr>
-      </w:pPr>
-      <w:r>
-        <w:rPr>
-          <w:sz w:val="24"/>
-          <w:szCs w:val="24"/>
-        </w:rPr>
-        <w:t xml:space="preserve"> </w:t>
-      </w:r>
-    </w:p>
-    <w:p>
-      <w:pPr>
-        <w:spacing w:line="360" w:lineRule="auto"/>
-        <w:rPr>
-          <w:sz w:val="24"/>
-          <w:szCs w:val="24"/>
-        </w:rPr>
-      </w:pPr>
-      <w:commentRangeStart w:id="1"/>
-      <w:commentRangeStart w:id="2"/>
-      <w:r>
-        <w:rPr>
-          <w:sz w:val="24"/>
-          <w:szCs w:val="24"/>
-        </w:rPr>
-        <w:t>Til</w:t>
-      </w:r>
-      <w:commentRangeEnd w:id="1"/>
-      <w:r>
-        <w:rPr>
-          <w:rStyle w:val="Merknadsreferanse"/>
-        </w:rPr>
         <w:commentReference w:id="1"/>
       </w:r>
-      <w:commentRangeEnd w:id="2"/>
-      <w:r>
-        <w:rPr>
-          <w:rStyle w:val="Merknadsreferanse"/>
-        </w:rPr>
-        <w:commentReference w:id="2"/>
-      </w:r>
-      <w:r>
-        <w:rPr>
-          <w:sz w:val="24"/>
-          <w:szCs w:val="24"/>
-        </w:rPr>
-        <w:t xml:space="preserve"> venstre så ser vi alle søkeordene som blir søkt på. Deretter kan vi se treff på de forskjellige kategoriene og til slutt kan man se alle treff på et bestemt søkeord. </w:t>
-      </w:r>
-      <w:commentRangeStart w:id="3"/>
-      <w:r>
-        <w:rPr>
-          <w:sz w:val="24"/>
-          <w:szCs w:val="24"/>
-        </w:rPr>
-        <w:t>Over diagrammene kan man også se tall for totale treff over alle søkeord</w:t>
-      </w:r>
-      <w:r>
-        <w:rPr>
-          <w:sz w:val="24"/>
-          <w:szCs w:val="24"/>
-        </w:rPr>
-        <w:t>, instanser</w:t>
-      </w:r>
-      <w:r>
-        <w:rPr>
-          <w:sz w:val="24"/>
-          <w:szCs w:val="24"/>
-        </w:rPr>
-        <w:t xml:space="preserve"> hvor</w:t>
-      </w:r>
-      <w:r>
-        <w:rPr>
-          <w:sz w:val="24"/>
-          <w:szCs w:val="24"/>
-        </w:rPr>
-        <w:t xml:space="preserve"> </w:t>
-      </w:r>
-      <w:r>
-        <w:rPr>
-          <w:sz w:val="24"/>
-          <w:szCs w:val="24"/>
-        </w:rPr>
-        <w:t>man</w:t>
-      </w:r>
-      <w:r>
-        <w:rPr>
-          <w:sz w:val="24"/>
-          <w:szCs w:val="24"/>
-        </w:rPr>
-        <w:t xml:space="preserve"> ikke hadde treff, og totaler for de forskjellige kategoriene. Jeg la også til et sektordiagram og stolpediagram som viser andelen av treff blant antall mulige treff. </w:t>
-      </w:r>
-      <w:commentRangeEnd w:id="3"/>
-      <w:r>
-        <w:rPr>
-          <w:rStyle w:val="Merknadsreferanse"/>
-        </w:rPr>
-        <w:commentReference w:id="3"/>
-      </w:r>
-    </w:p>
-    <w:p>
-      <w:pPr>
-        <w:spacing w:line="360" w:lineRule="auto"/>
-        <w:rPr>
-          <w:sz w:val="24"/>
-          <w:szCs w:val="24"/>
-        </w:rPr>
-      </w:pPr>
-      <w:commentRangeStart w:id="4"/>
-      <w:r>
-        <w:rPr>
-          <w:sz w:val="24"/>
-          <w:szCs w:val="24"/>
-        </w:rPr>
-        <w:t>Jeg f</w:t>
-      </w:r>
-      <w:r>
-        <w:rPr>
-          <w:sz w:val="24"/>
-          <w:szCs w:val="24"/>
-        </w:rPr>
-        <w:t xml:space="preserve">øler det er viktig å påpeke at </w:t>
-      </w:r>
-      <w:r>
-        <w:rPr>
-          <w:sz w:val="24"/>
-          <w:szCs w:val="24"/>
-        </w:rPr>
-        <w:t>noen fag</w:t>
-      </w:r>
-      <w:r>
-        <w:rPr>
-          <w:sz w:val="24"/>
-          <w:szCs w:val="24"/>
-        </w:rPr>
-        <w:t xml:space="preserve"> som Matematikk 1000 </w:t>
-      </w:r>
-      <w:r>
-        <w:rPr>
-          <w:sz w:val="24"/>
-          <w:szCs w:val="24"/>
-        </w:rPr>
-        <w:t xml:space="preserve">kommer flere ganger i søket. Grunnen til dette er at faget har forskjellig emnekode avhengig av hvilket studieløp det tilhører. Eksempel: på bygg så har Matematikk1000 emnekoden </w:t>
-      </w:r>
-      <w:commentRangeStart w:id="5"/>
-      <w:r>
-        <w:rPr>
-          <w:sz w:val="24"/>
-          <w:szCs w:val="24"/>
-        </w:rPr>
-        <w:t>BYPE1000 mens på energi og miljø har den emnekoden EMFE1000. Noen fag går også over begge løpene, men har samme emnekode. Her er duplikatene fjernet.</w:t>
-      </w:r>
-      <w:commentRangeEnd w:id="4"/>
-      <w:r>
-        <w:rPr>
-          <w:rStyle w:val="Merknadsreferanse"/>
-        </w:rPr>
-        <w:commentReference w:id="4"/>
-      </w:r>
-      <w:commentRangeEnd w:id="5"/>
-      <w:r>
-        <w:rPr>
-          <w:rStyle w:val="Merknadsreferanse"/>
-        </w:rPr>
-        <w:commentReference w:id="5"/>
-      </w:r>
-    </w:p>
-    <w:p>
-      <w:pPr>
-        <w:spacing w:line="360" w:lineRule="auto"/>
-        <w:rPr>
-          <w:sz w:val="24"/>
-          <w:szCs w:val="24"/>
-        </w:rPr>
-      </w:pPr>
-    </w:p>
-    <w:p>
-      <w:pPr>
-        <w:spacing w:line="360" w:lineRule="auto"/>
-        <w:rPr>
-          <w:sz w:val="24"/>
-          <w:szCs w:val="24"/>
-        </w:rPr>
-      </w:pPr>
-      <w:commentRangeStart w:id="6"/>
-      <w:r>
-        <w:rPr>
-          <w:sz w:val="24"/>
-          <w:szCs w:val="24"/>
-        </w:rPr>
-        <w:t>Noen av søkeordene har en [</w:t>
-      </w:r>
-      <w:proofErr w:type="gramStart"/>
-      <w:r>
-        <w:rPr>
-          <w:sz w:val="24"/>
-          <w:szCs w:val="24"/>
-        </w:rPr>
-        <w:t>- ]</w:t>
-      </w:r>
-      <w:proofErr w:type="gramEnd"/>
-      <w:r>
-        <w:rPr>
-          <w:sz w:val="24"/>
-          <w:szCs w:val="24"/>
-        </w:rPr>
-        <w:t xml:space="preserve"> etter ordet</w:t>
-      </w:r>
-      <w:commentRangeEnd w:id="6"/>
-      <w:r>
-        <w:rPr>
-          <w:rStyle w:val="Merknadsreferanse"/>
-        </w:rPr>
-        <w:commentReference w:id="6"/>
-      </w:r>
-      <w:r>
-        <w:rPr>
-          <w:sz w:val="24"/>
-          <w:szCs w:val="24"/>
-        </w:rPr>
-        <w:t xml:space="preserve">. Dette er «regex» bruk som gjør slik at ordet kun treffer om det er bindestrek eller mellomrom etter </w:t>
-      </w:r>
-      <w:r>
-        <w:rPr>
-          <w:sz w:val="24"/>
-          <w:szCs w:val="24"/>
-        </w:rPr>
-        <w:t>søke</w:t>
-      </w:r>
-      <w:r>
-        <w:rPr>
-          <w:sz w:val="24"/>
-          <w:szCs w:val="24"/>
-        </w:rPr>
-        <w:t xml:space="preserve">ordet. </w:t>
-      </w:r>
-      <w:commentRangeStart w:id="7"/>
-      <w:r>
-        <w:rPr>
-          <w:sz w:val="24"/>
-          <w:szCs w:val="24"/>
-        </w:rPr>
-        <w:t xml:space="preserve">Det ble tatt i bruk for at for eksempel </w:t>
-      </w:r>
-      <w:r>
-        <w:rPr>
-          <w:sz w:val="24"/>
-          <w:szCs w:val="24"/>
-        </w:rPr>
-        <w:t>AR</w:t>
-      </w:r>
-      <w:r>
-        <w:rPr>
-          <w:sz w:val="24"/>
-          <w:szCs w:val="24"/>
-        </w:rPr>
-        <w:t xml:space="preserve">eal ikke skulle treffe på AR, eller for eksempel </w:t>
-      </w:r>
-      <w:r>
-        <w:rPr>
-          <w:sz w:val="24"/>
-          <w:szCs w:val="24"/>
-        </w:rPr>
-        <w:t>aVRegning på VR</w:t>
-      </w:r>
-      <w:commentRangeEnd w:id="7"/>
-      <w:r>
-        <w:rPr>
-          <w:rStyle w:val="Merknadsreferanse"/>
-        </w:rPr>
-        <w:commentReference w:id="7"/>
-      </w:r>
-      <w:r>
-        <w:rPr>
-          <w:sz w:val="24"/>
-          <w:szCs w:val="24"/>
-        </w:rPr>
-        <w:t>.</w:t>
-      </w:r>
-    </w:p>
-    <w:p>
-      <w:pPr>
-        <w:spacing w:line="360" w:lineRule="auto"/>
-        <w:rPr>
-          <w:sz w:val="24"/>
-          <w:szCs w:val="24"/>
-        </w:rPr>
-      </w:pPr>
-    </w:p>
-    <w:p>
-      <w:pPr>
-        <w:spacing w:line="360" w:lineRule="auto"/>
-        <w:rPr>
-          <w:sz w:val="24"/>
-          <w:szCs w:val="24"/>
-        </w:rPr>
-      </w:pPr>
-    </w:p>
-    <w:p>
-      <w:pPr>
-        <w:spacing w:line="360" w:lineRule="auto"/>
-        <w:rPr>
-          <w:sz w:val="24"/>
-          <w:szCs w:val="24"/>
-        </w:rPr>
-      </w:pPr>
-    </w:p>
-    <w:p>
-      <w:pPr>
-        <w:spacing w:line="360" w:lineRule="auto"/>
-        <w:rPr>
-          <w:sz w:val="24"/>
-          <w:szCs w:val="24"/>
-        </w:rPr>
-      </w:pPr>
-      <w:commentRangeStart w:id="8"/>
-      <w:r>
-        <w:rPr>
-          <w:sz w:val="24"/>
-          <w:szCs w:val="24"/>
-        </w:rPr>
-        <w:lastRenderedPageBreak/>
-        <w:t>I tillegg til det arket</w:t>
-      </w:r>
-      <w:r>
-        <w:rPr>
-          <w:sz w:val="24"/>
-          <w:szCs w:val="24"/>
-        </w:rPr>
-        <w:t xml:space="preserve"> som</w:t>
-      </w:r>
-      <w:r>
-        <w:rPr>
-          <w:sz w:val="24"/>
-          <w:szCs w:val="24"/>
-        </w:rPr>
-        <w:t xml:space="preserve"> vi ser over blir det også laget ark for hvert enkelt søkeord </w:t>
-      </w:r>
-      <w:r>
-        <w:rPr>
-          <w:sz w:val="24"/>
-          <w:szCs w:val="24"/>
-        </w:rPr>
-        <w:t>som gir treff</w:t>
-      </w:r>
-      <w:r>
-        <w:rPr>
-          <w:sz w:val="24"/>
-          <w:szCs w:val="24"/>
-        </w:rPr>
-        <w:t>.</w:t>
-      </w:r>
-    </w:p>
-    <w:p>
-      <w:pPr>
-        <w:spacing w:line="360" w:lineRule="auto"/>
-        <w:rPr>
-          <w:sz w:val="24"/>
-          <w:szCs w:val="24"/>
-        </w:rPr>
-      </w:pPr>
-    </w:p>
-    <w:p>
-      <w:pPr>
-        <w:spacing w:line="360" w:lineRule="auto"/>
-        <w:rPr>
-          <w:sz w:val="24"/>
-          <w:szCs w:val="24"/>
-        </w:rPr>
-      </w:pPr>
-      <w:r>
-        <w:rPr>
-          <w:sz w:val="24"/>
-          <w:szCs w:val="24"/>
-        </w:rPr>
-        <w:t>Her kan man se hva som ble truffet på og hvilken kategori. La os ta en titt på søkeordet «samarbeid»</w:t>
-      </w:r>
-    </w:p>
-    <w:p>
-      <w:pPr>
-        <w:spacing w:line="360" w:lineRule="auto"/>
-        <w:rPr>
-          <w:sz w:val="24"/>
-          <w:szCs w:val="24"/>
-        </w:rPr>
-      </w:pPr>
-    </w:p>
-    <w:p>
-      <w:pPr>
-        <w:spacing w:line="360" w:lineRule="auto"/>
-        <w:rPr>
-          <w:sz w:val="24"/>
-          <w:szCs w:val="24"/>
-        </w:rPr>
-      </w:pPr>
-    </w:p>
-    <w:p>
-      <w:pPr>
-        <w:spacing w:line="360" w:lineRule="auto"/>
-        <w:rPr>
-          <w:sz w:val="24"/>
-          <w:szCs w:val="24"/>
-        </w:rPr>
-      </w:pPr>
-      <w:r>
-        <w:rPr>
-          <w:sz w:val="24"/>
-          <w:szCs w:val="24"/>
-        </w:rPr>
-        <w:t>Vi ser altså her at samarbeid fikk 1 treff på kunnskap, 1 treff på ferdighet og 2 treff på generell kompetanse for totalt 4 treff. Når vi da åpner arket som heter samarbeid</w:t>
-      </w:r>
-      <w:r>
-        <w:rPr>
-          <w:sz w:val="24"/>
-          <w:szCs w:val="24"/>
-        </w:rPr>
-        <w:t xml:space="preserve"> så</w:t>
-      </w:r>
-      <w:r>
-        <w:rPr>
-          <w:sz w:val="24"/>
-          <w:szCs w:val="24"/>
-        </w:rPr>
-        <w:t xml:space="preserve"> ser vi dette:</w:t>
-      </w:r>
-      <w:commentRangeEnd w:id="8"/>
-      <w:r>
-        <w:rPr>
-          <w:rStyle w:val="Merknadsreferanse"/>
-        </w:rPr>
-        <w:commentReference w:id="8"/>
-      </w:r>
-    </w:p>
-    <w:p>
-      <w:pPr>
-        <w:spacing w:line="360" w:lineRule="auto"/>
-        <w:rPr>
-          <w:sz w:val="24"/>
-          <w:szCs w:val="24"/>
-        </w:rPr>
-      </w:pPr>
-    </w:p>
-    <w:p>
-      <w:pPr>
-        <w:spacing w:line="360" w:lineRule="auto"/>
-        <w:rPr>
-          <w:sz w:val="24"/>
-          <w:szCs w:val="24"/>
-        </w:rPr>
-      </w:pPr>
-      <w:commentRangeStart w:id="9"/>
-      <w:r>
-        <w:rPr>
-          <w:sz w:val="24"/>
-          <w:szCs w:val="24"/>
-        </w:rPr>
-        <w:t>Her ser vi emnekode, emnenavn og læringsutbytte fordelt etter de tre kategoriene</w:t>
-      </w:r>
-      <w:commentRangeEnd w:id="9"/>
-      <w:r>
-        <w:rPr>
-          <w:rStyle w:val="Merknadsreferanse"/>
-        </w:rPr>
-        <w:commentReference w:id="9"/>
-      </w:r>
-      <w:r>
-        <w:rPr>
-          <w:sz w:val="24"/>
-          <w:szCs w:val="24"/>
-        </w:rPr>
-        <w:t>.</w:t>
-      </w:r>
-      <w:r>
-        <w:rPr>
-          <w:sz w:val="24"/>
-          <w:szCs w:val="24"/>
-        </w:rPr>
-        <w:t xml:space="preserve"> Vi ser her at «samarbeid» egentlig kun traff på 2 forskjellig</w:t>
-      </w:r>
-      <w:r>
-        <w:rPr>
-          <w:sz w:val="24"/>
-          <w:szCs w:val="24"/>
-        </w:rPr>
-        <w:t>e</w:t>
-      </w:r>
-      <w:r>
-        <w:rPr>
-          <w:sz w:val="24"/>
-          <w:szCs w:val="24"/>
-        </w:rPr>
-        <w:t xml:space="preserve"> fag,</w:t>
-      </w:r>
-      <w:r>
-        <w:rPr>
-          <w:sz w:val="24"/>
-          <w:szCs w:val="24"/>
-        </w:rPr>
-        <w:t xml:space="preserve"> byggfa</w:t>
-      </w:r>
-      <w:r>
-        <w:rPr>
-          <w:sz w:val="24"/>
-          <w:szCs w:val="24"/>
-        </w:rPr>
-        <w:t>glig innføring og prosjektstyring,</w:t>
-      </w:r>
-      <w:r>
-        <w:rPr>
-          <w:sz w:val="24"/>
-          <w:szCs w:val="24"/>
-        </w:rPr>
-        <w:t xml:space="preserve"> men det traff på forskjellige deler av læringsutbyttet</w:t>
-      </w:r>
-      <w:r>
-        <w:rPr>
-          <w:sz w:val="24"/>
-          <w:szCs w:val="24"/>
-        </w:rPr>
-        <w:t>.</w:t>
-      </w:r>
-    </w:p>
-    <w:p>
-      <w:pPr>
-        <w:spacing w:line="360" w:lineRule="auto"/>
-        <w:rPr>
-          <w:sz w:val="24"/>
-          <w:szCs w:val="24"/>
-        </w:rPr>
-      </w:pPr>
     </w:p>
     <w:sectPr>
       <w:pgSz w:w="11906" w:h="16838"/>
@@ -1110,7 +1407,7 @@
 
 <file path=word/comments.xml><?xml version="1.0" encoding="utf-8"?>
 <w:comments xmlns:wpc="http://schemas.microsoft.com/office/word/2010/wordprocessingCanvas" xmlns:cx="http://schemas.microsoft.com/office/drawing/2014/chartex" xmlns:cx1="http://schemas.microsoft.com/office/drawing/2015/9/8/chartex" xmlns:cx2="http://schemas.microsoft.com/office/drawing/2015/10/21/chartex" xmlns:cx3="http://schemas.microsoft.com/office/drawing/2016/5/9/chartex" xmlns:cx4="http://schemas.microsoft.com/office/drawing/2016/5/10/chartex" xmlns:cx5="http://schemas.microsoft.com/office/drawing/2016/5/11/chartex" xmlns:cx6="http://schemas.microsoft.com/office/drawing/2016/5/12/chartex" xmlns:cx7="http://schemas.microsoft.com/office/drawing/2016/5/13/chartex" xmlns:cx8="http://schemas.microsoft.com/office/drawing/2016/5/14/chartex" xmlns:mc="http://schemas.openxmlformats.org/markup-compatibility/2006" xmlns:aink="http://schemas.microsoft.com/office/drawing/2016/ink" xmlns:am3d="http://schemas.microsoft.com/office/drawing/2017/model3d" xmlns:o="urn:schemas-microsoft-com:office:office" xmlns:r="http://schemas.openxmlformats.org/officeDocument/2006/relationships" xmlns:m="http://schemas.openxmlformats.org/officeDocument/2006/math" xmlns:v="urn:schemas-microsoft-com:vml" xmlns:wp14="http://schemas.microsoft.com/office/word/2010/wordprocessingDrawing" xmlns:wp="http://schemas.openxmlformats.org/drawingml/2006/wordprocessingDrawing" xmlns:w10="urn:schemas-microsoft-com:office:word" xmlns:w="http://schemas.openxmlformats.org/wordprocessingml/2006/main" xmlns:w14="http://schemas.microsoft.com/office/word/2010/wordml" xmlns:w15="http://schemas.microsoft.com/office/word/2012/wordml" xmlns:w16cex="http://schemas.microsoft.com/office/word/2018/wordml/cex" xmlns:w16cid="http://schemas.microsoft.com/office/word/2016/wordml/cid" xmlns:w16="http://schemas.microsoft.com/office/word/2018/wordml" xmlns:w16sdtdh="http://schemas.microsoft.com/office/word/2020/wordml/sdtdatahash" xmlns:w16se="http://schemas.microsoft.com/office/word/2015/wordml/symex" xmlns:wpg="http://schemas.microsoft.com/office/word/2010/wordprocessingGroup" xmlns:wpi="http://schemas.microsoft.com/office/word/2010/wordprocessingInk" xmlns:wne="http://schemas.microsoft.com/office/word/2006/wordml" xmlns:wps="http://schemas.microsoft.com/office/word/2010/wordprocessingShape" mc:Ignorable="w14 w15 w16se w16cid w16 w16cex w16sdtdh wp14">
-  <w:comment w:id="0" w:author="Kamalan Rashasingham" w:date="2021-07-07T11:20:00Z" w:initials="KR">
+  <w:comment w:id="0" w:author="Stian Furu" w:date="2021-07-07T14:02:00Z" w:initials="SF">
     <w:p>
       <w:pPr>
         <w:pStyle w:val="Merknadstekst"/>
@@ -1122,11 +1419,11 @@
         <w:annotationRef/>
       </w:r>
       <w:r>
-        <w:t>Forklar prosessen. Unngå jeg-form og skriv formelt</w:t>
+        <w:t>Kanskje unødvendig</w:t>
       </w:r>
     </w:p>
   </w:comment>
-  <w:comment w:id="1" w:author="Kamalan Rashasingham" w:date="2021-07-07T11:21:00Z" w:initials="KR">
+  <w:comment w:id="1" w:author="Stian Furu" w:date="2021-07-07T14:46:00Z" w:initials="SF">
     <w:p>
       <w:pPr>
         <w:pStyle w:val="Merknadstekst"/>
@@ -1138,148 +1435,7 @@
         <w:annotationRef/>
       </w:r>
       <w:r>
-        <w:t>Få fram figurtekst. Følg gjerne APA-stil</w:t>
-      </w:r>
-    </w:p>
-  </w:comment>
-  <w:comment w:id="2" w:author="Kamalan Rashasingham" w:date="2021-07-07T11:21:00Z" w:initials="KR">
-    <w:p>
-      <w:pPr>
-        <w:pStyle w:val="Merknadstekst"/>
-      </w:pPr>
-      <w:r>
-        <w:rPr>
-          <w:rStyle w:val="Merknadsreferanse"/>
-        </w:rPr>
-        <w:annotationRef/>
-      </w:r>
-      <w:proofErr w:type="spellStart"/>
-      <w:r>
-        <w:t>Btw</w:t>
-      </w:r>
-      <w:proofErr w:type="spellEnd"/>
-      <w:r>
-        <w:t>, udugelig bilde. Skjønner ingenting</w:t>
-      </w:r>
-    </w:p>
-  </w:comment>
-  <w:comment w:id="3" w:author="Kamalan Rashasingham" w:date="2021-07-07T11:22:00Z" w:initials="KR">
-    <w:p>
-      <w:pPr>
-        <w:pStyle w:val="Merknadstekst"/>
-      </w:pPr>
-      <w:r>
-        <w:rPr>
-          <w:rStyle w:val="Merknadsreferanse"/>
-        </w:rPr>
-        <w:annotationRef/>
-      </w:r>
-      <w:r>
-        <w:t>Dropp. Forklar heller tankene og prosessen</w:t>
-      </w:r>
-    </w:p>
-  </w:comment>
-  <w:comment w:id="4" w:author="Kamalan Rashasingham" w:date="2021-07-07T11:22:00Z" w:initials="KR">
-    <w:p>
-      <w:pPr>
-        <w:pStyle w:val="Merknadstekst"/>
-      </w:pPr>
-      <w:r>
-        <w:rPr>
-          <w:rStyle w:val="Merknadsreferanse"/>
-        </w:rPr>
-        <w:annotationRef/>
-      </w:r>
-      <w:r>
-        <w:t>Hvorfor dukker det opp?</w:t>
-      </w:r>
-    </w:p>
-  </w:comment>
-  <w:comment w:id="5" w:author="Kamalan Rashasingham" w:date="2021-07-07T11:22:00Z" w:initials="KR">
-    <w:p>
-      <w:pPr>
-        <w:pStyle w:val="Merknadstekst"/>
-      </w:pPr>
-      <w:r>
-        <w:rPr>
-          <w:rStyle w:val="Merknadsreferanse"/>
-        </w:rPr>
-        <w:annotationRef/>
-      </w:r>
-      <w:r>
-        <w:t>Still gjerne spørsmålet – hvorfor dette?</w:t>
-      </w:r>
-    </w:p>
-  </w:comment>
-  <w:comment w:id="6" w:author="Kamalan Rashasingham" w:date="2021-07-07T11:22:00Z" w:initials="KR">
-    <w:p>
-      <w:pPr>
-        <w:pStyle w:val="Merknadstekst"/>
-      </w:pPr>
-      <w:r>
-        <w:rPr>
-          <w:rStyle w:val="Merknadsreferanse"/>
-        </w:rPr>
-        <w:annotationRef/>
-      </w:r>
-      <w:r>
-        <w:t xml:space="preserve">Dropp. Forklar heller prosessen. </w:t>
-      </w:r>
-    </w:p>
-  </w:comment>
-  <w:comment w:id="7" w:author="Kamalan Rashasingham" w:date="2021-07-07T11:23:00Z" w:initials="KR">
-    <w:p>
-      <w:pPr>
-        <w:pStyle w:val="Merknadstekst"/>
-      </w:pPr>
-      <w:r>
-        <w:rPr>
-          <w:rStyle w:val="Merknadsreferanse"/>
-        </w:rPr>
-        <w:annotationRef/>
-      </w:r>
-      <w:r>
-        <w:t>Bra forklaring! Men gjør denne forklaringen i egen seksjon. Kall det gjerne «</w:t>
-      </w:r>
-      <w:r>
-        <w:t>Detektivarbeid 1.0»</w:t>
-      </w:r>
-    </w:p>
-  </w:comment>
-  <w:comment w:id="8" w:author="Kamalan Rashasingham" w:date="2021-07-07T11:23:00Z" w:initials="KR">
-    <w:p>
-      <w:pPr>
-        <w:pStyle w:val="Merknadstekst"/>
-      </w:pPr>
-      <w:r>
-        <w:rPr>
-          <w:rStyle w:val="Merknadsreferanse"/>
-        </w:rPr>
-        <w:annotationRef/>
-      </w:r>
-      <w:proofErr w:type="spellStart"/>
-      <w:r>
-        <w:t>Frokalr</w:t>
-      </w:r>
-      <w:proofErr w:type="spellEnd"/>
-      <w:r>
-        <w:t xml:space="preserve"> hele prosessen i egen seksjon. Unngå kronglete bilder. Sett heller ord på dette.</w:t>
-      </w:r>
-    </w:p>
-  </w:comment>
-  <w:comment w:id="9" w:author="Kamalan Rashasingham" w:date="2021-07-07T11:24:00Z" w:initials="KR">
-    <w:p>
-      <w:pPr>
-        <w:pStyle w:val="Merknadstekst"/>
-      </w:pPr>
-      <w:r>
-        <w:rPr>
-          <w:rStyle w:val="Merknadsreferanse"/>
-        </w:rPr>
-        <w:annotationRef/>
-      </w:r>
-      <w:r>
-        <w:t>Igjen, bildet er dårlig. Trenger ikke et bilde her. En bedre forklaring holder.</w:t>
+        <w:t>Blir dette for teknisk eller er det innafor?</w:t>
       </w:r>
     </w:p>
   </w:comment>
@@ -1288,52 +1444,141 @@
 
 <file path=word/commentsExtended.xml><?xml version="1.0" encoding="utf-8"?>
 <w15:commentsEx xmlns:wpc="http://schemas.microsoft.com/office/word/2010/wordprocessingCanvas" xmlns:cx="http://schemas.microsoft.com/office/drawing/2014/chartex" xmlns:cx1="http://schemas.microsoft.com/office/drawing/2015/9/8/chartex" xmlns:cx2="http://schemas.microsoft.com/office/drawing/2015/10/21/chartex" xmlns:cx3="http://schemas.microsoft.com/office/drawing/2016/5/9/chartex" xmlns:cx4="http://schemas.microsoft.com/office/drawing/2016/5/10/chartex" xmlns:cx5="http://schemas.microsoft.com/office/drawing/2016/5/11/chartex" xmlns:cx6="http://schemas.microsoft.com/office/drawing/2016/5/12/chartex" xmlns:cx7="http://schemas.microsoft.com/office/drawing/2016/5/13/chartex" xmlns:cx8="http://schemas.microsoft.com/office/drawing/2016/5/14/chartex" xmlns:mc="http://schemas.openxmlformats.org/markup-compatibility/2006" xmlns:aink="http://schemas.microsoft.com/office/drawing/2016/ink" xmlns:am3d="http://schemas.microsoft.com/office/drawing/2017/model3d" xmlns:o="urn:schemas-microsoft-com:office:office" xmlns:r="http://schemas.openxmlformats.org/officeDocument/2006/relationships" xmlns:m="http://schemas.openxmlformats.org/officeDocument/2006/math" xmlns:v="urn:schemas-microsoft-com:vml" xmlns:wp14="http://schemas.microsoft.com/office/word/2010/wordprocessingDrawing" xmlns:wp="http://schemas.openxmlformats.org/drawingml/2006/wordprocessingDrawing" xmlns:w10="urn:schemas-microsoft-com:office:word" xmlns:w="http://schemas.openxmlformats.org/wordprocessingml/2006/main" xmlns:w14="http://schemas.microsoft.com/office/word/2010/wordml" xmlns:w15="http://schemas.microsoft.com/office/word/2012/wordml" xmlns:w16cex="http://schemas.microsoft.com/office/word/2018/wordml/cex" xmlns:w16cid="http://schemas.microsoft.com/office/word/2016/wordml/cid" xmlns:w16="http://schemas.microsoft.com/office/word/2018/wordml" xmlns:w16sdtdh="http://schemas.microsoft.com/office/word/2020/wordml/sdtdatahash" xmlns:w16se="http://schemas.microsoft.com/office/word/2015/wordml/symex" xmlns:wpg="http://schemas.microsoft.com/office/word/2010/wordprocessingGroup" xmlns:wpi="http://schemas.microsoft.com/office/word/2010/wordprocessingInk" xmlns:wne="http://schemas.microsoft.com/office/word/2006/wordml" xmlns:wps="http://schemas.microsoft.com/office/word/2010/wordprocessingShape" mc:Ignorable="w14 w15 w16se w16cid w16 w16cex w16sdtdh wp14">
-  <w15:commentEx w15:paraId="209049AA" w15:done="0"/>
-  <w15:commentEx w15:paraId="5E2BED24" w15:done="0"/>
-  <w15:commentEx w15:paraId="6F33D505" w15:paraIdParent="5E2BED24" w15:done="0"/>
-  <w15:commentEx w15:paraId="5D77232F" w15:done="0"/>
-  <w15:commentEx w15:paraId="2EF0D007" w15:done="0"/>
-  <w15:commentEx w15:paraId="659945C0" w15:done="0"/>
-  <w15:commentEx w15:paraId="2D57A5D7" w15:done="0"/>
-  <w15:commentEx w15:paraId="0DC84277" w15:done="0"/>
-  <w15:commentEx w15:paraId="7489EFB8" w15:done="0"/>
-  <w15:commentEx w15:paraId="67A27961" w15:done="0"/>
+  <w15:commentEx w15:paraId="21B1C792" w15:done="0"/>
+  <w15:commentEx w15:paraId="356C61D5" w15:done="0"/>
 </w15:commentsEx>
 </file>
 
 <file path=word/commentsExtensible.xml><?xml version="1.0" encoding="utf-8"?>
 <w16cex:commentsExtensible xmlns:wpc="http://schemas.microsoft.com/office/word/2010/wordprocessingCanvas" xmlns:cx="http://schemas.microsoft.com/office/drawing/2014/chartex" xmlns:cx1="http://schemas.microsoft.com/office/drawing/2015/9/8/chartex" xmlns:cx2="http://schemas.microsoft.com/office/drawing/2015/10/21/chartex" xmlns:cx3="http://schemas.microsoft.com/office/drawing/2016/5/9/chartex" xmlns:cx4="http://schemas.microsoft.com/office/drawing/2016/5/10/chartex" xmlns:cx5="http://schemas.microsoft.com/office/drawing/2016/5/11/chartex" xmlns:cx6="http://schemas.microsoft.com/office/drawing/2016/5/12/chartex" xmlns:cx7="http://schemas.microsoft.com/office/drawing/2016/5/13/chartex" xmlns:cx8="http://schemas.microsoft.com/office/drawing/2016/5/14/chartex" xmlns:mc="http://schemas.openxmlformats.org/markup-compatibility/2006" xmlns:aink="http://schemas.microsoft.com/office/drawing/2016/ink" xmlns:am3d="http://schemas.microsoft.com/office/drawing/2017/model3d" xmlns:o="urn:schemas-microsoft-com:office:office" xmlns:r="http://schemas.openxmlformats.org/officeDocument/2006/relationships" xmlns:m="http://schemas.openxmlformats.org/officeDocument/2006/math" xmlns:v="urn:schemas-microsoft-com:vml" xmlns:wp14="http://schemas.microsoft.com/office/word/2010/wordprocessingDrawing" xmlns:wp="http://schemas.openxmlformats.org/drawingml/2006/wordprocessingDrawing" xmlns:w10="urn:schemas-microsoft-com:office:word" xmlns:w="http://schemas.openxmlformats.org/wordprocessingml/2006/main" xmlns:w14="http://schemas.microsoft.com/office/word/2010/wordml" xmlns:w15="http://schemas.microsoft.com/office/word/2012/wordml" xmlns:w16cex="http://schemas.microsoft.com/office/word/2018/wordml/cex" xmlns:w16cid="http://schemas.microsoft.com/office/word/2016/wordml/cid" xmlns:w16="http://schemas.microsoft.com/office/word/2018/wordml" xmlns:w16sdtdh="http://schemas.microsoft.com/office/word/2020/wordml/sdtdatahash" xmlns:w16se="http://schemas.microsoft.com/office/word/2015/wordml/symex" xmlns:wpg="http://schemas.microsoft.com/office/word/2010/wordprocessingGroup" xmlns:wpi="http://schemas.microsoft.com/office/word/2010/wordprocessingInk" xmlns:wne="http://schemas.microsoft.com/office/word/2006/wordml" xmlns:wps="http://schemas.microsoft.com/office/word/2010/wordprocessingShape" mc:Ignorable="w14 w15 w16se w16cid w16 w16cex w16sdtdh wp14">
-  <w16cex:commentExtensible w16cex:durableId="24900C99" w16cex:dateUtc="2021-07-07T09:20:00Z"/>
-  <w16cex:commentExtensible w16cex:durableId="24900CB1" w16cex:dateUtc="2021-07-07T09:21:00Z"/>
-  <w16cex:commentExtensible w16cex:durableId="24900CC2" w16cex:dateUtc="2021-07-07T09:21:00Z"/>
-  <w16cex:commentExtensible w16cex:durableId="24900CDD" w16cex:dateUtc="2021-07-07T09:22:00Z"/>
-  <w16cex:commentExtensible w16cex:durableId="24900CF1" w16cex:dateUtc="2021-07-07T09:22:00Z"/>
-  <w16cex:commentExtensible w16cex:durableId="24900CFD" w16cex:dateUtc="2021-07-07T09:22:00Z"/>
-  <w16cex:commentExtensible w16cex:durableId="24900D0C" w16cex:dateUtc="2021-07-07T09:22:00Z"/>
-  <w16cex:commentExtensible w16cex:durableId="24900D1D" w16cex:dateUtc="2021-07-07T09:23:00Z"/>
-  <w16cex:commentExtensible w16cex:durableId="24900D46" w16cex:dateUtc="2021-07-07T09:23:00Z"/>
-  <w16cex:commentExtensible w16cex:durableId="24900D64" w16cex:dateUtc="2021-07-07T09:24:00Z"/>
+  <w16cex:commentExtensible w16cex:durableId="2490325A" w16cex:dateUtc="2021-07-07T12:02:00Z"/>
+  <w16cex:commentExtensible w16cex:durableId="24903CA8" w16cex:dateUtc="2021-07-07T12:46:00Z"/>
 </w16cex:commentsExtensible>
 </file>
 
 <file path=word/commentsIds.xml><?xml version="1.0" encoding="utf-8"?>
 <w16cid:commentsIds xmlns:wpc="http://schemas.microsoft.com/office/word/2010/wordprocessingCanvas" xmlns:cx="http://schemas.microsoft.com/office/drawing/2014/chartex" xmlns:cx1="http://schemas.microsoft.com/office/drawing/2015/9/8/chartex" xmlns:cx2="http://schemas.microsoft.com/office/drawing/2015/10/21/chartex" xmlns:cx3="http://schemas.microsoft.com/office/drawing/2016/5/9/chartex" xmlns:cx4="http://schemas.microsoft.com/office/drawing/2016/5/10/chartex" xmlns:cx5="http://schemas.microsoft.com/office/drawing/2016/5/11/chartex" xmlns:cx6="http://schemas.microsoft.com/office/drawing/2016/5/12/chartex" xmlns:cx7="http://schemas.microsoft.com/office/drawing/2016/5/13/chartex" xmlns:cx8="http://schemas.microsoft.com/office/drawing/2016/5/14/chartex" xmlns:mc="http://schemas.openxmlformats.org/markup-compatibility/2006" xmlns:aink="http://schemas.microsoft.com/office/drawing/2016/ink" xmlns:am3d="http://schemas.microsoft.com/office/drawing/2017/model3d" xmlns:o="urn:schemas-microsoft-com:office:office" xmlns:r="http://schemas.openxmlformats.org/officeDocument/2006/relationships" xmlns:m="http://schemas.openxmlformats.org/officeDocument/2006/math" xmlns:v="urn:schemas-microsoft-com:vml" xmlns:wp14="http://schemas.microsoft.com/office/word/2010/wordprocessingDrawing" xmlns:wp="http://schemas.openxmlformats.org/drawingml/2006/wordprocessingDrawing" xmlns:w10="urn:schemas-microsoft-com:office:word" xmlns:w="http://schemas.openxmlformats.org/wordprocessingml/2006/main" xmlns:w14="http://schemas.microsoft.com/office/word/2010/wordml" xmlns:w15="http://schemas.microsoft.com/office/word/2012/wordml" xmlns:w16cex="http://schemas.microsoft.com/office/word/2018/wordml/cex" xmlns:w16cid="http://schemas.microsoft.com/office/word/2016/wordml/cid" xmlns:w16="http://schemas.microsoft.com/office/word/2018/wordml" xmlns:w16sdtdh="http://schemas.microsoft.com/office/word/2020/wordml/sdtdatahash" xmlns:w16se="http://schemas.microsoft.com/office/word/2015/wordml/symex" xmlns:wpg="http://schemas.microsoft.com/office/word/2010/wordprocessingGroup" xmlns:wpi="http://schemas.microsoft.com/office/word/2010/wordprocessingInk" xmlns:wne="http://schemas.microsoft.com/office/word/2006/wordml" xmlns:wps="http://schemas.microsoft.com/office/word/2010/wordprocessingShape" mc:Ignorable="w14 w15 w16se w16cid w16 w16cex w16sdtdh wp14">
-  <w16cid:commentId w16cid:paraId="209049AA" w16cid:durableId="24900C99"/>
-  <w16cid:commentId w16cid:paraId="5E2BED24" w16cid:durableId="24900CB1"/>
-  <w16cid:commentId w16cid:paraId="6F33D505" w16cid:durableId="24900CC2"/>
-  <w16cid:commentId w16cid:paraId="5D77232F" w16cid:durableId="24900CDD"/>
-  <w16cid:commentId w16cid:paraId="2EF0D007" w16cid:durableId="24900CF1"/>
-  <w16cid:commentId w16cid:paraId="659945C0" w16cid:durableId="24900CFD"/>
-  <w16cid:commentId w16cid:paraId="2D57A5D7" w16cid:durableId="24900D0C"/>
-  <w16cid:commentId w16cid:paraId="0DC84277" w16cid:durableId="24900D1D"/>
-  <w16cid:commentId w16cid:paraId="7489EFB8" w16cid:durableId="24900D46"/>
-  <w16cid:commentId w16cid:paraId="67A27961" w16cid:durableId="24900D64"/>
+  <w16cid:commentId w16cid:paraId="21B1C792" w16cid:durableId="2490325A"/>
+  <w16cid:commentId w16cid:paraId="356C61D5" w16cid:durableId="24903CA8"/>
 </w16cid:commentsIds>
 </file>
 
 <file path=word/numbering.xml><?xml version="1.0" encoding="utf-8"?>
 <w:numbering xmlns:wpc="http://schemas.microsoft.com/office/word/2010/wordprocessingCanvas" xmlns:cx="http://schemas.microsoft.com/office/drawing/2014/chartex" xmlns:cx1="http://schemas.microsoft.com/office/drawing/2015/9/8/chartex" xmlns:cx2="http://schemas.microsoft.com/office/drawing/2015/10/21/chartex" xmlns:cx3="http://schemas.microsoft.com/office/drawing/2016/5/9/chartex" xmlns:cx4="http://schemas.microsoft.com/office/drawing/2016/5/10/chartex" xmlns:cx5="http://schemas.microsoft.com/office/drawing/2016/5/11/chartex" xmlns:cx6="http://schemas.microsoft.com/office/drawing/2016/5/12/chartex" xmlns:cx7="http://schemas.microsoft.com/office/drawing/2016/5/13/chartex" xmlns:cx8="http://schemas.microsoft.com/office/drawing/2016/5/14/chartex" xmlns:mc="http://schemas.openxmlformats.org/markup-compatibility/2006" xmlns:aink="http://schemas.microsoft.com/office/drawing/2016/ink" xmlns:am3d="http://schemas.microsoft.com/office/drawing/2017/model3d" xmlns:o="urn:schemas-microsoft-com:office:office" xmlns:r="http://schemas.openxmlformats.org/officeDocument/2006/relationships" xmlns:m="http://schemas.openxmlformats.org/officeDocument/2006/math" xmlns:v="urn:schemas-microsoft-com:vml" xmlns:wp14="http://schemas.microsoft.com/office/word/2010/wordprocessingDrawing" xmlns:wp="http://schemas.openxmlformats.org/drawingml/2006/wordprocessingDrawing" xmlns:w10="urn:schemas-microsoft-com:office:word" xmlns:w="http://schemas.openxmlformats.org/wordprocessingml/2006/main" xmlns:w14="http://schemas.microsoft.com/office/word/2010/wordml" xmlns:w15="http://schemas.microsoft.com/office/word/2012/wordml" xmlns:w16cex="http://schemas.microsoft.com/office/word/2018/wordml/cex" xmlns:w16cid="http://schemas.microsoft.com/office/word/2016/wordml/cid" xmlns:w16="http://schemas.microsoft.com/office/word/2018/wordml" xmlns:w16sdtdh="http://schemas.microsoft.com/office/word/2020/wordml/sdtdatahash" xmlns:w16se="http://schemas.microsoft.com/office/word/2015/wordml/symex" xmlns:wpg="http://schemas.microsoft.com/office/word/2010/wordprocessingGroup" xmlns:wpi="http://schemas.microsoft.com/office/word/2010/wordprocessingInk" xmlns:wne="http://schemas.microsoft.com/office/word/2006/wordml" xmlns:wps="http://schemas.microsoft.com/office/word/2010/wordprocessingShape" mc:Ignorable="w14 w15 w16se w16cid w16 w16cex w16sdtdh wp14">
   <w:abstractNum w:abstractNumId="0" w15:restartNumberingAfterBreak="0">
+    <w:nsid w:val="15367DAF"/>
+    <w:multiLevelType w:val="hybridMultilevel"/>
+    <w:tmpl w:val="CDEA08CE"/>
+    <w:lvl w:ilvl="0" w:tplc="04140001">
+      <w:start w:val="1"/>
+      <w:numFmt w:val="bullet"/>
+      <w:lvlText w:val=""/>
+      <w:lvlJc w:val="left"/>
+      <w:pPr>
+        <w:ind w:left="720" w:hanging="360"/>
+      </w:pPr>
+      <w:rPr>
+        <w:rFonts w:ascii="Symbol" w:hAnsi="Symbol" w:hint="default"/>
+      </w:rPr>
+    </w:lvl>
+    <w:lvl w:ilvl="1" w:tplc="04140003" w:tentative="1">
+      <w:start w:val="1"/>
+      <w:numFmt w:val="bullet"/>
+      <w:lvlText w:val="o"/>
+      <w:lvlJc w:val="left"/>
+      <w:pPr>
+        <w:ind w:left="1440" w:hanging="360"/>
+      </w:pPr>
+      <w:rPr>
+        <w:rFonts w:ascii="Courier New" w:hAnsi="Courier New" w:cs="Courier New" w:hint="default"/>
+      </w:rPr>
+    </w:lvl>
+    <w:lvl w:ilvl="2" w:tplc="04140005" w:tentative="1">
+      <w:start w:val="1"/>
+      <w:numFmt w:val="bullet"/>
+      <w:lvlText w:val=""/>
+      <w:lvlJc w:val="left"/>
+      <w:pPr>
+        <w:ind w:left="2160" w:hanging="360"/>
+      </w:pPr>
+      <w:rPr>
+        <w:rFonts w:ascii="Wingdings" w:hAnsi="Wingdings" w:hint="default"/>
+      </w:rPr>
+    </w:lvl>
+    <w:lvl w:ilvl="3" w:tplc="04140001" w:tentative="1">
+      <w:start w:val="1"/>
+      <w:numFmt w:val="bullet"/>
+      <w:lvlText w:val=""/>
+      <w:lvlJc w:val="left"/>
+      <w:pPr>
+        <w:ind w:left="2880" w:hanging="360"/>
+      </w:pPr>
+      <w:rPr>
+        <w:rFonts w:ascii="Symbol" w:hAnsi="Symbol" w:hint="default"/>
+      </w:rPr>
+    </w:lvl>
+    <w:lvl w:ilvl="4" w:tplc="04140003" w:tentative="1">
+      <w:start w:val="1"/>
+      <w:numFmt w:val="bullet"/>
+      <w:lvlText w:val="o"/>
+      <w:lvlJc w:val="left"/>
+      <w:pPr>
+        <w:ind w:left="3600" w:hanging="360"/>
+      </w:pPr>
+      <w:rPr>
+        <w:rFonts w:ascii="Courier New" w:hAnsi="Courier New" w:cs="Courier New" w:hint="default"/>
+      </w:rPr>
+    </w:lvl>
+    <w:lvl w:ilvl="5" w:tplc="04140005" w:tentative="1">
+      <w:start w:val="1"/>
+      <w:numFmt w:val="bullet"/>
+      <w:lvlText w:val=""/>
+      <w:lvlJc w:val="left"/>
+      <w:pPr>
+        <w:ind w:left="4320" w:hanging="360"/>
+      </w:pPr>
+      <w:rPr>
+        <w:rFonts w:ascii="Wingdings" w:hAnsi="Wingdings" w:hint="default"/>
+      </w:rPr>
+    </w:lvl>
+    <w:lvl w:ilvl="6" w:tplc="04140001" w:tentative="1">
+      <w:start w:val="1"/>
+      <w:numFmt w:val="bullet"/>
+      <w:lvlText w:val=""/>
+      <w:lvlJc w:val="left"/>
+      <w:pPr>
+        <w:ind w:left="5040" w:hanging="360"/>
+      </w:pPr>
+      <w:rPr>
+        <w:rFonts w:ascii="Symbol" w:hAnsi="Symbol" w:hint="default"/>
+      </w:rPr>
+    </w:lvl>
+    <w:lvl w:ilvl="7" w:tplc="04140003" w:tentative="1">
+      <w:start w:val="1"/>
+      <w:numFmt w:val="bullet"/>
+      <w:lvlText w:val="o"/>
+      <w:lvlJc w:val="left"/>
+      <w:pPr>
+        <w:ind w:left="5760" w:hanging="360"/>
+      </w:pPr>
+      <w:rPr>
+        <w:rFonts w:ascii="Courier New" w:hAnsi="Courier New" w:cs="Courier New" w:hint="default"/>
+      </w:rPr>
+    </w:lvl>
+    <w:lvl w:ilvl="8" w:tplc="04140005" w:tentative="1">
+      <w:start w:val="1"/>
+      <w:numFmt w:val="bullet"/>
+      <w:lvlText w:val=""/>
+      <w:lvlJc w:val="left"/>
+      <w:pPr>
+        <w:ind w:left="6480" w:hanging="360"/>
+      </w:pPr>
+      <w:rPr>
+        <w:rFonts w:ascii="Wingdings" w:hAnsi="Wingdings" w:hint="default"/>
+      </w:rPr>
+    </w:lvl>
+  </w:abstractNum>
+  <w:abstractNum w:abstractNumId="1" w15:restartNumberingAfterBreak="0">
     <w:nsid w:val="451C7EE4"/>
     <w:multiLevelType w:val="multilevel"/>
     <w:tmpl w:val="979840E6"/>
@@ -1483,6 +1728,9 @@
     </w:lvl>
   </w:abstractNum>
   <w:num w:numId="1">
+    <w:abstractNumId w:val="1"/>
+  </w:num>
+  <w:num w:numId="2">
     <w:abstractNumId w:val="0"/>
   </w:num>
 </w:numbering>
@@ -1490,8 +1738,8 @@
 
 <file path=word/people.xml><?xml version="1.0" encoding="utf-8"?>
 <w15:people xmlns:wpc="http://schemas.microsoft.com/office/word/2010/wordprocessingCanvas" xmlns:cx="http://schemas.microsoft.com/office/drawing/2014/chartex" xmlns:cx1="http://schemas.microsoft.com/office/drawing/2015/9/8/chartex" xmlns:cx2="http://schemas.microsoft.com/office/drawing/2015/10/21/chartex" xmlns:cx3="http://schemas.microsoft.com/office/drawing/2016/5/9/chartex" xmlns:cx4="http://schemas.microsoft.com/office/drawing/2016/5/10/chartex" xmlns:cx5="http://schemas.microsoft.com/office/drawing/2016/5/11/chartex" xmlns:cx6="http://schemas.microsoft.com/office/drawing/2016/5/12/chartex" xmlns:cx7="http://schemas.microsoft.com/office/drawing/2016/5/13/chartex" xmlns:cx8="http://schemas.microsoft.com/office/drawing/2016/5/14/chartex" xmlns:mc="http://schemas.openxmlformats.org/markup-compatibility/2006" xmlns:aink="http://schemas.microsoft.com/office/drawing/2016/ink" xmlns:am3d="http://schemas.microsoft.com/office/drawing/2017/model3d" xmlns:o="urn:schemas-microsoft-com:office:office" xmlns:r="http://schemas.openxmlformats.org/officeDocument/2006/relationships" xmlns:m="http://schemas.openxmlformats.org/officeDocument/2006/math" xmlns:v="urn:schemas-microsoft-com:vml" xmlns:wp14="http://schemas.microsoft.com/office/word/2010/wordprocessingDrawing" xmlns:wp="http://schemas.openxmlformats.org/drawingml/2006/wordprocessingDrawing" xmlns:w10="urn:schemas-microsoft-com:office:word" xmlns:w="http://schemas.openxmlformats.org/wordprocessingml/2006/main" xmlns:w14="http://schemas.microsoft.com/office/word/2010/wordml" xmlns:w15="http://schemas.microsoft.com/office/word/2012/wordml" xmlns:w16cex="http://schemas.microsoft.com/office/word/2018/wordml/cex" xmlns:w16cid="http://schemas.microsoft.com/office/word/2016/wordml/cid" xmlns:w16="http://schemas.microsoft.com/office/word/2018/wordml" xmlns:w16sdtdh="http://schemas.microsoft.com/office/word/2020/wordml/sdtdatahash" xmlns:w16se="http://schemas.microsoft.com/office/word/2015/wordml/symex" xmlns:wpg="http://schemas.microsoft.com/office/word/2010/wordprocessingGroup" xmlns:wpi="http://schemas.microsoft.com/office/word/2010/wordprocessingInk" xmlns:wne="http://schemas.microsoft.com/office/word/2006/wordml" xmlns:wps="http://schemas.microsoft.com/office/word/2010/wordprocessingShape" mc:Ignorable="w14 w15 w16se w16cid w16 w16cex w16sdtdh wp14">
-  <w15:person w15:author="Kamalan Rashasingham">
-    <w15:presenceInfo w15:providerId="AD" w15:userId="S::rashasin@oslomet.no::d7834204-96d8-434a-86a8-701fe5ebaf80"/>
+  <w15:person w15:author="Stian Furu">
+    <w15:presenceInfo w15:providerId="None" w15:userId="Stian Furu"/>
   </w15:person>
 </w15:people>
 </file>
@@ -1990,6 +2238,17 @@
       <w:szCs w:val="20"/>
     </w:rPr>
   </w:style>
+  <w:style w:type="paragraph" w:styleId="Listeavsnitt">
+    <w:name w:val="List Paragraph"/>
+    <w:basedOn w:val="Normal"/>
+    <w:uiPriority w:val="34"/>
+    <w:qFormat/>
+    <w:rsid w:val="00140307"/>
+    <w:pPr>
+      <w:ind w:left="720"/>
+      <w:contextualSpacing/>
+    </w:pPr>
+  </w:style>
 </w:styles>
 </file>
 
@@ -2289,12 +2548,9 @@
 </file>
 
 <file path=customXml/item1.xml><?xml version="1.0" encoding="utf-8"?>
-<?mso-contentType ?>
-<FormTemplates xmlns="http://schemas.microsoft.com/sharepoint/v3/contenttype/forms">
-  <Display>DocumentLibraryForm</Display>
-  <Edit>DocumentLibraryForm</Edit>
-  <New>DocumentLibraryForm</New>
-</FormTemplates>
+<p:properties xmlns:p="http://schemas.microsoft.com/office/2006/metadata/properties" xmlns:xsi="http://www.w3.org/2001/XMLSchema-instance" xmlns:pc="http://schemas.microsoft.com/office/infopath/2007/PartnerControls">
+  <documentManagement/>
+</p:properties>
 </file>
 
 <file path=customXml/item2.xml><?xml version="1.0" encoding="utf-8"?>
@@ -2430,15 +2686,19 @@
 </file>
 
 <file path=customXml/item3.xml><?xml version="1.0" encoding="utf-8"?>
-<p:properties xmlns:p="http://schemas.microsoft.com/office/2006/metadata/properties" xmlns:xsi="http://www.w3.org/2001/XMLSchema-instance" xmlns:pc="http://schemas.microsoft.com/office/infopath/2007/PartnerControls">
-  <documentManagement/>
-</p:properties>
+<?mso-contentType ?>
+<FormTemplates xmlns="http://schemas.microsoft.com/sharepoint/v3/contenttype/forms">
+  <Display>DocumentLibraryForm</Display>
+  <Edit>DocumentLibraryForm</Edit>
+  <New>DocumentLibraryForm</New>
+</FormTemplates>
 </file>
 
 <file path=customXml/itemProps1.xml><?xml version="1.0" encoding="utf-8"?>
-<ds:datastoreItem xmlns:ds="http://schemas.openxmlformats.org/officeDocument/2006/customXml" ds:itemID="{9DAFE0DB-47C6-4C29-93D4-8CAB3FE01D68}">
+<ds:datastoreItem xmlns:ds="http://schemas.openxmlformats.org/officeDocument/2006/customXml" ds:itemID="{78EE3D40-C055-4F89-B3F4-007C792F672E}">
   <ds:schemaRefs>
-    <ds:schemaRef ds:uri="http://schemas.microsoft.com/sharepoint/v3/contenttype/forms"/>
+    <ds:schemaRef ds:uri="http://schemas.microsoft.com/office/2006/metadata/properties"/>
+    <ds:schemaRef ds:uri="http://schemas.microsoft.com/office/infopath/2007/PartnerControls"/>
   </ds:schemaRefs>
 </ds:datastoreItem>
 </file>
@@ -2462,10 +2722,9 @@
 </file>
 
 <file path=customXml/itemProps3.xml><?xml version="1.0" encoding="utf-8"?>
-<ds:datastoreItem xmlns:ds="http://schemas.openxmlformats.org/officeDocument/2006/customXml" ds:itemID="{78EE3D40-C055-4F89-B3F4-007C792F672E}">
+<ds:datastoreItem xmlns:ds="http://schemas.openxmlformats.org/officeDocument/2006/customXml" ds:itemID="{9DAFE0DB-47C6-4C29-93D4-8CAB3FE01D68}">
   <ds:schemaRefs>
-    <ds:schemaRef ds:uri="http://schemas.microsoft.com/office/2006/metadata/properties"/>
-    <ds:schemaRef ds:uri="http://schemas.microsoft.com/office/infopath/2007/PartnerControls"/>
+    <ds:schemaRef ds:uri="http://schemas.microsoft.com/sharepoint/v3/contenttype/forms"/>
   </ds:schemaRefs>
 </ds:datastoreItem>
 </file>
</xml_diff>

<commit_message>
skrevet i word-fil, endret småting i pptx
</commit_message>
<xml_diff>
--- a/Digitalisering i bygg.docx
+++ b/Digitalisering i bygg.docx
@@ -130,6 +130,35 @@
       <w:pPr>
         <w:spacing w:line="360" w:lineRule="auto"/>
         <w:rPr>
+          <w:b/>
+          <w:bCs/>
+          <w:sz w:val="28"/>
+          <w:szCs w:val="28"/>
+        </w:rPr>
+      </w:pPr>
+      <w:r>
+        <w:rPr>
+          <w:b/>
+          <w:bCs/>
+          <w:sz w:val="28"/>
+          <w:szCs w:val="28"/>
+        </w:rPr>
+        <w:t>Innledning</w:t>
+      </w:r>
+      <w:r>
+        <w:rPr>
+          <w:b/>
+          <w:bCs/>
+          <w:sz w:val="28"/>
+          <w:szCs w:val="28"/>
+        </w:rPr>
+        <w:t>:</w:t>
+      </w:r>
+    </w:p>
+    <w:p>
+      <w:pPr>
+        <w:spacing w:line="360" w:lineRule="auto"/>
+        <w:rPr>
           <w:sz w:val="24"/>
           <w:szCs w:val="24"/>
         </w:rPr>
@@ -269,10 +298,41 @@
       <w:pPr>
         <w:spacing w:line="360" w:lineRule="auto"/>
         <w:rPr>
-          <w:sz w:val="24"/>
-          <w:szCs w:val="24"/>
-        </w:rPr>
-      </w:pPr>
+          <w:b/>
+          <w:bCs/>
+          <w:sz w:val="28"/>
+          <w:szCs w:val="28"/>
+        </w:rPr>
+      </w:pPr>
+    </w:p>
+    <w:p>
+      <w:pPr>
+        <w:spacing w:line="360" w:lineRule="auto"/>
+        <w:rPr>
+          <w:b/>
+          <w:bCs/>
+          <w:sz w:val="28"/>
+          <w:szCs w:val="28"/>
+        </w:rPr>
+      </w:pPr>
+      <w:r>
+        <w:rPr>
+          <w:b/>
+          <w:bCs/>
+          <w:sz w:val="28"/>
+          <w:szCs w:val="28"/>
+        </w:rPr>
+        <w:t>Plan</w:t>
+      </w:r>
+      <w:r>
+        <w:rPr>
+          <w:b/>
+          <w:bCs/>
+          <w:sz w:val="28"/>
+          <w:szCs w:val="28"/>
+        </w:rPr>
+        <w:t>:</w:t>
+      </w:r>
     </w:p>
     <w:p>
       <w:pPr>
@@ -487,10 +547,21 @@
       <w:pPr>
         <w:spacing w:line="360" w:lineRule="auto"/>
         <w:rPr>
-          <w:sz w:val="24"/>
-          <w:szCs w:val="24"/>
-        </w:rPr>
-      </w:pPr>
+          <w:b/>
+          <w:bCs/>
+          <w:sz w:val="28"/>
+          <w:szCs w:val="28"/>
+        </w:rPr>
+      </w:pPr>
+      <w:r>
+        <w:rPr>
+          <w:b/>
+          <w:bCs/>
+          <w:sz w:val="28"/>
+          <w:szCs w:val="28"/>
+        </w:rPr>
+        <w:t>Kode:</w:t>
+      </w:r>
     </w:p>
     <w:p>
       <w:pPr>
@@ -526,7 +597,21 @@
           <w:sz w:val="24"/>
           <w:szCs w:val="24"/>
         </w:rPr>
-        <w:t xml:space="preserve">I Python-koden er det opprettet en liste som inneholder nøkkelordene. </w:t>
+        <w:t xml:space="preserve">I Python-koden </w:t>
+      </w:r>
+      <w:r>
+        <w:rPr>
+          <w:sz w:val="24"/>
+          <w:szCs w:val="24"/>
+        </w:rPr>
+        <w:t>blir</w:t>
+      </w:r>
+      <w:r>
+        <w:rPr>
+          <w:sz w:val="24"/>
+          <w:szCs w:val="24"/>
+        </w:rPr>
+        <w:t xml:space="preserve"> det opprettet en liste som inneholder nøkkelordene. </w:t>
       </w:r>
       <w:commentRangeStart w:id="0"/>
       <w:r>
@@ -699,7 +784,6 @@
           <w:szCs w:val="24"/>
         </w:rPr>
       </w:pPr>
-      <w:proofErr w:type="spellStart"/>
       <w:r>
         <w:rPr>
           <w:sz w:val="24"/>
@@ -707,7 +791,6 @@
         </w:rPr>
         <w:t>Hololens</w:t>
       </w:r>
-      <w:proofErr w:type="spellEnd"/>
     </w:p>
     <w:p>
       <w:pPr>
@@ -743,7 +826,6 @@
           <w:szCs w:val="24"/>
         </w:rPr>
       </w:pPr>
-      <w:proofErr w:type="spellStart"/>
       <w:r>
         <w:rPr>
           <w:sz w:val="24"/>
@@ -751,7 +833,6 @@
         </w:rPr>
         <w:t>Revit</w:t>
       </w:r>
-      <w:proofErr w:type="spellEnd"/>
     </w:p>
     <w:p>
       <w:pPr>
@@ -834,17 +915,8 @@
           <w:sz w:val="24"/>
           <w:szCs w:val="24"/>
         </w:rPr>
-        <w:t xml:space="preserve">Digital </w:t>
-      </w:r>
-      <w:proofErr w:type="spellStart"/>
-      <w:r>
-        <w:rPr>
-          <w:sz w:val="24"/>
-          <w:szCs w:val="24"/>
-        </w:rPr>
-        <w:t>samhand</w:t>
-      </w:r>
-      <w:proofErr w:type="spellEnd"/>
+        <w:t>Digital samhand</w:t>
+      </w:r>
     </w:p>
     <w:p>
       <w:pPr>
@@ -1053,6 +1125,7 @@
           <w:sz w:val="24"/>
           <w:szCs w:val="24"/>
         </w:rPr>
+        <w:lastRenderedPageBreak/>
         <w:t>AI</w:t>
       </w:r>
     </w:p>
@@ -1116,7 +1189,6 @@
           <w:sz w:val="24"/>
           <w:szCs w:val="24"/>
         </w:rPr>
-        <w:lastRenderedPageBreak/>
         <w:t>Samarbeid</w:t>
       </w:r>
     </w:p>
@@ -1196,7 +1268,6 @@
           <w:szCs w:val="24"/>
         </w:rPr>
       </w:pPr>
-      <w:proofErr w:type="spellStart"/>
       <w:r>
         <w:rPr>
           <w:sz w:val="24"/>
@@ -1211,7 +1282,6 @@
         </w:rPr>
         <w:t>m</w:t>
       </w:r>
-      <w:proofErr w:type="spellEnd"/>
     </w:p>
     <w:p>
       <w:pPr>
@@ -1315,14 +1385,84 @@
           <w:sz w:val="24"/>
           <w:szCs w:val="24"/>
         </w:rPr>
-        <w:t xml:space="preserve"> RegEx inkluderer også «metategn» som gjør at man kan spesifisere søket sitt til en høyre grad. </w:t>
-      </w:r>
-      <w:r>
-        <w:rPr>
-          <w:sz w:val="24"/>
-          <w:szCs w:val="24"/>
-        </w:rPr>
-        <w:t xml:space="preserve">Hvis man hadde søkt på ordet AR så hadde «re.search» fått treff på ord som areal eller har, noe som ikke er ønskelig. Derfor ble det tatt i bruk metakarakterene [- ] i dette tilfellet. Disse metakarakterene spesifiserer søket slik at det kun blir treff hvis det er bindestrek eller mellomrom etter ordet. Ved å også legge inn mellomrom foran AR, slik at </w:t>
+        <w:t xml:space="preserve"> RegEx inkluderer også «metategn» som gjør at man kan spesifisere søket sitt til en høy</w:t>
+      </w:r>
+      <w:r>
+        <w:rPr>
+          <w:sz w:val="24"/>
+          <w:szCs w:val="24"/>
+        </w:rPr>
+        <w:t>e</w:t>
+      </w:r>
+      <w:r>
+        <w:rPr>
+          <w:sz w:val="24"/>
+          <w:szCs w:val="24"/>
+        </w:rPr>
+        <w:t xml:space="preserve">re grad. </w:t>
+      </w:r>
+      <w:r>
+        <w:rPr>
+          <w:sz w:val="24"/>
+          <w:szCs w:val="24"/>
+        </w:rPr>
+        <w:t xml:space="preserve">Hvis man hadde søkt på ordet AR så hadde «re.search» fått treff på ord som </w:t>
+      </w:r>
+      <w:r>
+        <w:rPr>
+          <w:sz w:val="24"/>
+          <w:szCs w:val="24"/>
+        </w:rPr>
+        <w:t>«</w:t>
+      </w:r>
+      <w:r>
+        <w:rPr>
+          <w:sz w:val="24"/>
+          <w:szCs w:val="24"/>
+        </w:rPr>
+        <w:t>areal</w:t>
+      </w:r>
+      <w:r>
+        <w:rPr>
+          <w:sz w:val="24"/>
+          <w:szCs w:val="24"/>
+        </w:rPr>
+        <w:t>»</w:t>
+      </w:r>
+      <w:r>
+        <w:rPr>
+          <w:sz w:val="24"/>
+          <w:szCs w:val="24"/>
+        </w:rPr>
+        <w:t xml:space="preserve"> eller </w:t>
+      </w:r>
+      <w:r>
+        <w:rPr>
+          <w:sz w:val="24"/>
+          <w:szCs w:val="24"/>
+        </w:rPr>
+        <w:t>«</w:t>
+      </w:r>
+      <w:r>
+        <w:rPr>
+          <w:sz w:val="24"/>
+          <w:szCs w:val="24"/>
+        </w:rPr>
+        <w:t>har</w:t>
+      </w:r>
+      <w:r>
+        <w:rPr>
+          <w:sz w:val="24"/>
+          <w:szCs w:val="24"/>
+        </w:rPr>
+        <w:t>»</w:t>
+      </w:r>
+      <w:r>
+        <w:rPr>
+          <w:sz w:val="24"/>
+          <w:szCs w:val="24"/>
+        </w:rPr>
+        <w:t xml:space="preserve">, noe som ikke er ønskelig. Derfor ble det tatt i bruk metakarakterene [- ] i dette tilfellet. Disse metakarakterene spesifiserer søket slik at det kun blir treff hvis det er bindestrek eller mellomrom etter ordet. Ved å også legge inn mellomrom foran AR, slik at </w:t>
       </w:r>
       <w:r>
         <w:rPr>
@@ -1393,6 +1533,111 @@
           <w:rStyle w:val="Merknadsreferanse"/>
         </w:rPr>
         <w:commentReference w:id="1"/>
+      </w:r>
+    </w:p>
+    <w:p>
+      <w:pPr>
+        <w:spacing w:line="360" w:lineRule="auto"/>
+        <w:rPr>
+          <w:sz w:val="24"/>
+          <w:szCs w:val="24"/>
+        </w:rPr>
+      </w:pPr>
+    </w:p>
+    <w:p>
+      <w:pPr>
+        <w:spacing w:line="360" w:lineRule="auto"/>
+        <w:rPr>
+          <w:sz w:val="24"/>
+          <w:szCs w:val="24"/>
+        </w:rPr>
+      </w:pPr>
+      <w:r>
+        <w:rPr>
+          <w:sz w:val="24"/>
+          <w:szCs w:val="24"/>
+        </w:rPr>
+        <w:t>Resultatet av søket kommer i form av en ny Excel-fil. Denne filen blir automatisk opprettet i koden</w:t>
+      </w:r>
+      <w:r>
+        <w:rPr>
+          <w:sz w:val="24"/>
+          <w:szCs w:val="24"/>
+        </w:rPr>
+        <w:t xml:space="preserve"> og</w:t>
+      </w:r>
+      <w:r>
+        <w:rPr>
+          <w:sz w:val="24"/>
+          <w:szCs w:val="24"/>
+        </w:rPr>
+        <w:t xml:space="preserve"> </w:t>
+      </w:r>
+      <w:r>
+        <w:rPr>
+          <w:sz w:val="24"/>
+          <w:szCs w:val="24"/>
+        </w:rPr>
+        <w:t>diverse data</w:t>
+      </w:r>
+      <w:r>
+        <w:rPr>
+          <w:sz w:val="24"/>
+          <w:szCs w:val="24"/>
+        </w:rPr>
+        <w:t xml:space="preserve"> fra søket blir skrevet inn her. </w:t>
+      </w:r>
+      <w:r>
+        <w:rPr>
+          <w:sz w:val="24"/>
+          <w:szCs w:val="24"/>
+        </w:rPr>
+        <w:t xml:space="preserve">Det første arket i filen heter statistikk og her legges generell informasjon om søket. Alle søkeordene blir lagt inn i en kolonne og antall treff kommer til høyre for disse. Antall treff er delt opp i de tre læringsutbyttekategoriene. I tillegg </w:t>
+      </w:r>
+      <w:r>
+        <w:rPr>
+          <w:sz w:val="24"/>
+          <w:szCs w:val="24"/>
+        </w:rPr>
+        <w:t>så blir det lagt inn data for totale treff, både for ett bestemt søkeord og for alle totalt. For å enkelt kunne lage grafer eller diverse figurer så finner man også data om antall mulige treff, både for et bestemt ord og totalt.</w:t>
+      </w:r>
+    </w:p>
+    <w:p>
+      <w:pPr>
+        <w:spacing w:line="360" w:lineRule="auto"/>
+        <w:rPr>
+          <w:sz w:val="24"/>
+          <w:szCs w:val="24"/>
+        </w:rPr>
+      </w:pPr>
+      <w:r>
+        <w:rPr>
+          <w:sz w:val="24"/>
+          <w:szCs w:val="24"/>
+        </w:rPr>
+        <w:lastRenderedPageBreak/>
+        <w:t>Det blir også laget ark for hvert søkeord hvor det blir registrert et treff. I disse arkene ser man mer detaljert inform</w:t>
+      </w:r>
+      <w:r>
+        <w:rPr>
+          <w:sz w:val="24"/>
+          <w:szCs w:val="24"/>
+        </w:rPr>
+        <w:t>asjon over hvilke fag som blir truffet. Emnekode, emnenavn og læringsutbytte er formatet på utskriften i disse arkene.</w:t>
+      </w:r>
+      <w:r>
+        <w:rPr>
+          <w:sz w:val="24"/>
+          <w:szCs w:val="24"/>
+        </w:rPr>
+        <w:t xml:space="preserve"> Dette gjør at man enkelt kan frem til de spesifikke søkeordene og finne ut hvilken kontekst ordene befinner seg i</w:t>
+      </w:r>
+      <w:r>
+        <w:rPr>
+          <w:sz w:val="24"/>
+          <w:szCs w:val="24"/>
+        </w:rPr>
+        <w:t xml:space="preserve">. </w:t>
       </w:r>
     </w:p>
     <w:sectPr>

</xml_diff>

<commit_message>
la inn unik emne funksjonalitet
</commit_message>
<xml_diff>
--- a/Digitalisering i bygg.docx
+++ b/Digitalisering i bygg.docx
@@ -392,7 +392,14 @@
           <w:sz w:val="24"/>
           <w:szCs w:val="24"/>
         </w:rPr>
-        <w:t>-ark som inneholder alle fag</w:t>
+        <w:t xml:space="preserve">-ark som inneholder alle </w:t>
+      </w:r>
+      <w:r>
+        <w:rPr>
+          <w:sz w:val="24"/>
+          <w:szCs w:val="24"/>
+        </w:rPr>
+        <w:t>emn</w:t>
       </w:r>
       <w:r>
         <w:rPr>
@@ -434,7 +441,21 @@
           <w:sz w:val="24"/>
           <w:szCs w:val="24"/>
         </w:rPr>
-        <w:t xml:space="preserve">. Læringsutbytte av disse fagene er infoen vi </w:t>
+        <w:t xml:space="preserve">. Læringsutbytte av disse </w:t>
+      </w:r>
+      <w:r>
+        <w:rPr>
+          <w:sz w:val="24"/>
+          <w:szCs w:val="24"/>
+        </w:rPr>
+        <w:t>emn</w:t>
+      </w:r>
+      <w:r>
+        <w:rPr>
+          <w:sz w:val="24"/>
+          <w:szCs w:val="24"/>
+        </w:rPr>
+        <w:t xml:space="preserve">ene er infoen vi </w:t>
       </w:r>
       <w:r>
         <w:rPr>
@@ -455,7 +476,21 @@
           <w:sz w:val="24"/>
           <w:szCs w:val="24"/>
         </w:rPr>
-        <w:t>. Her står det hva man skal kunne etter at faget er ferdig. Læringsutbytte er delt opp i</w:t>
+        <w:t xml:space="preserve">. Her står det hva man skal kunne etter at </w:t>
+      </w:r>
+      <w:r>
+        <w:rPr>
+          <w:sz w:val="24"/>
+          <w:szCs w:val="24"/>
+        </w:rPr>
+        <w:t>emn</w:t>
+      </w:r>
+      <w:r>
+        <w:rPr>
+          <w:sz w:val="24"/>
+          <w:szCs w:val="24"/>
+        </w:rPr>
+        <w:t>et er ferdig. Læringsutbytte er delt opp i</w:t>
       </w:r>
       <w:r>
         <w:rPr>
@@ -607,17 +642,8 @@
           <w:sz w:val="24"/>
           <w:szCs w:val="24"/>
         </w:rPr>
-        <w:t>/</w:t>
-      </w:r>
-      <w:proofErr w:type="spellStart"/>
-      <w:r>
-        <w:rPr>
-          <w:sz w:val="24"/>
-          <w:szCs w:val="24"/>
-        </w:rPr>
-        <w:t>array</w:t>
-      </w:r>
-      <w:proofErr w:type="spellEnd"/>
+        <w:t>/array</w:t>
+      </w:r>
       <w:r>
         <w:rPr>
           <w:sz w:val="24"/>
@@ -711,14 +737,13 @@
           <w:sz w:val="24"/>
           <w:szCs w:val="24"/>
         </w:rPr>
-      </w:pPr>
-      <w:r>
-        <w:rPr>
-          <w:sz w:val="24"/>
-          <w:szCs w:val="24"/>
-        </w:rPr>
-        <w:t>Digital tvilling</w:t>
-      </w:r>
+        <w:sectPr>
+          <w:pgSz w:w="11906" w:h="16838"/>
+          <w:pgMar w:top="1417" w:right="1417" w:bottom="1417" w:left="1417" w:header="708" w:footer="708" w:gutter="0"/>
+          <w:cols w:space="708"/>
+          <w:docGrid w:linePitch="360"/>
+        </w:sectPr>
+      </w:pPr>
     </w:p>
     <w:p>
       <w:pPr>
@@ -738,7 +763,7 @@
           <w:sz w:val="24"/>
           <w:szCs w:val="24"/>
         </w:rPr>
-        <w:t>Virtuell</w:t>
+        <w:t>Digital tvilling</w:t>
       </w:r>
     </w:p>
     <w:p>
@@ -759,7 +784,7 @@
           <w:sz w:val="24"/>
           <w:szCs w:val="24"/>
         </w:rPr>
-        <w:t>VR</w:t>
+        <w:t>Virtuell</w:t>
       </w:r>
     </w:p>
     <w:p>
@@ -780,7 +805,7 @@
           <w:sz w:val="24"/>
           <w:szCs w:val="24"/>
         </w:rPr>
-        <w:t>AR</w:t>
+        <w:t>VR</w:t>
       </w:r>
     </w:p>
     <w:p>
@@ -801,7 +826,7 @@
           <w:sz w:val="24"/>
           <w:szCs w:val="24"/>
         </w:rPr>
-        <w:t>XR</w:t>
+        <w:t>AR</w:t>
       </w:r>
     </w:p>
     <w:p>
@@ -817,15 +842,13 @@
           <w:szCs w:val="24"/>
         </w:rPr>
       </w:pPr>
-      <w:proofErr w:type="spellStart"/>
-      <w:r>
-        <w:rPr>
-          <w:sz w:val="24"/>
-          <w:szCs w:val="24"/>
-        </w:rPr>
-        <w:t>Hololens</w:t>
-      </w:r>
-      <w:proofErr w:type="spellEnd"/>
+      <w:r>
+        <w:rPr>
+          <w:sz w:val="24"/>
+          <w:szCs w:val="24"/>
+        </w:rPr>
+        <w:t>XR</w:t>
+      </w:r>
     </w:p>
     <w:p>
       <w:pPr>
@@ -845,7 +868,7 @@
           <w:sz w:val="24"/>
           <w:szCs w:val="24"/>
         </w:rPr>
-        <w:t>Big Room</w:t>
+        <w:t>Hololens</w:t>
       </w:r>
     </w:p>
     <w:p>
@@ -861,15 +884,13 @@
           <w:szCs w:val="24"/>
         </w:rPr>
       </w:pPr>
-      <w:proofErr w:type="spellStart"/>
-      <w:r>
-        <w:rPr>
-          <w:sz w:val="24"/>
-          <w:szCs w:val="24"/>
-        </w:rPr>
-        <w:t>Revit</w:t>
-      </w:r>
-      <w:proofErr w:type="spellEnd"/>
+      <w:r>
+        <w:rPr>
+          <w:sz w:val="24"/>
+          <w:szCs w:val="24"/>
+        </w:rPr>
+        <w:t>Big Room</w:t>
+      </w:r>
     </w:p>
     <w:p>
       <w:pPr>
@@ -889,7 +910,7 @@
           <w:sz w:val="24"/>
           <w:szCs w:val="24"/>
         </w:rPr>
-        <w:t>Programvare</w:t>
+        <w:t>Revit</w:t>
       </w:r>
     </w:p>
     <w:p>
@@ -910,7 +931,7 @@
           <w:sz w:val="24"/>
           <w:szCs w:val="24"/>
         </w:rPr>
-        <w:t>Trimble</w:t>
+        <w:t>Programvare</w:t>
       </w:r>
     </w:p>
     <w:p>
@@ -931,7 +952,7 @@
           <w:sz w:val="24"/>
           <w:szCs w:val="24"/>
         </w:rPr>
-        <w:t>BIM</w:t>
+        <w:t>Trimble</w:t>
       </w:r>
     </w:p>
     <w:p>
@@ -952,17 +973,8 @@
           <w:sz w:val="24"/>
           <w:szCs w:val="24"/>
         </w:rPr>
-        <w:t xml:space="preserve">Digital </w:t>
-      </w:r>
-      <w:proofErr w:type="spellStart"/>
-      <w:r>
-        <w:rPr>
-          <w:sz w:val="24"/>
-          <w:szCs w:val="24"/>
-        </w:rPr>
-        <w:t>samhand</w:t>
-      </w:r>
-      <w:proofErr w:type="spellEnd"/>
+        <w:t>BIM</w:t>
+      </w:r>
     </w:p>
     <w:p>
       <w:pPr>
@@ -982,7 +994,7 @@
           <w:sz w:val="24"/>
           <w:szCs w:val="24"/>
         </w:rPr>
-        <w:t>Digital</w:t>
+        <w:t>Digital samhand</w:t>
       </w:r>
     </w:p>
     <w:p>
@@ -1003,7 +1015,7 @@
           <w:sz w:val="24"/>
           <w:szCs w:val="24"/>
         </w:rPr>
-        <w:t>Modell</w:t>
+        <w:t>Digital</w:t>
       </w:r>
     </w:p>
     <w:p>
@@ -1024,7 +1036,7 @@
           <w:sz w:val="24"/>
           <w:szCs w:val="24"/>
         </w:rPr>
-        <w:t>Kunstig intelligens</w:t>
+        <w:t>Modell</w:t>
       </w:r>
     </w:p>
     <w:p>
@@ -1045,7 +1057,7 @@
           <w:sz w:val="24"/>
           <w:szCs w:val="24"/>
         </w:rPr>
-        <w:t>ICE</w:t>
+        <w:t>Kunstig intelligens</w:t>
       </w:r>
     </w:p>
     <w:p>
@@ -1066,7 +1078,7 @@
           <w:sz w:val="24"/>
           <w:szCs w:val="24"/>
         </w:rPr>
-        <w:t>VDC</w:t>
+        <w:t>ICE</w:t>
       </w:r>
     </w:p>
     <w:p>
@@ -1087,7 +1099,7 @@
           <w:sz w:val="24"/>
           <w:szCs w:val="24"/>
         </w:rPr>
-        <w:t>Samtidig prosjektering</w:t>
+        <w:t>VDC</w:t>
       </w:r>
     </w:p>
     <w:p>
@@ -1108,7 +1120,7 @@
           <w:sz w:val="24"/>
           <w:szCs w:val="24"/>
         </w:rPr>
-        <w:t>IPD</w:t>
+        <w:t>Samtidig prosjektering</w:t>
       </w:r>
     </w:p>
     <w:p>
@@ -1129,7 +1141,7 @@
           <w:sz w:val="24"/>
           <w:szCs w:val="24"/>
         </w:rPr>
-        <w:t>Lean</w:t>
+        <w:t>IPD</w:t>
       </w:r>
     </w:p>
     <w:p>
@@ -1150,7 +1162,7 @@
           <w:sz w:val="24"/>
           <w:szCs w:val="24"/>
         </w:rPr>
-        <w:t>Maskinlæring</w:t>
+        <w:t>Lean</w:t>
       </w:r>
     </w:p>
     <w:p>
@@ -1171,8 +1183,7 @@
           <w:sz w:val="24"/>
           <w:szCs w:val="24"/>
         </w:rPr>
-        <w:lastRenderedPageBreak/>
-        <w:t>AI</w:t>
+        <w:t>Maskinlæring</w:t>
       </w:r>
     </w:p>
     <w:p>
@@ -1193,7 +1204,7 @@
           <w:sz w:val="24"/>
           <w:szCs w:val="24"/>
         </w:rPr>
-        <w:t>IFC</w:t>
+        <w:t>AI</w:t>
       </w:r>
     </w:p>
     <w:p>
@@ -1214,7 +1225,7 @@
           <w:sz w:val="24"/>
           <w:szCs w:val="24"/>
         </w:rPr>
-        <w:t>Maker</w:t>
+        <w:t>IFC</w:t>
       </w:r>
     </w:p>
     <w:p>
@@ -1235,7 +1246,7 @@
           <w:sz w:val="24"/>
           <w:szCs w:val="24"/>
         </w:rPr>
-        <w:t>Samarbeid</w:t>
+        <w:t>Maker</w:t>
       </w:r>
     </w:p>
     <w:p>
@@ -1256,7 +1267,7 @@
           <w:sz w:val="24"/>
           <w:szCs w:val="24"/>
         </w:rPr>
-        <w:t>Teknologi</w:t>
+        <w:t>Samarbeid</w:t>
       </w:r>
     </w:p>
     <w:p>
@@ -1277,7 +1288,7 @@
           <w:sz w:val="24"/>
           <w:szCs w:val="24"/>
         </w:rPr>
-        <w:t>Studentaktiv</w:t>
+        <w:t>Teknologi</w:t>
       </w:r>
     </w:p>
     <w:p>
@@ -1298,7 +1309,7 @@
           <w:sz w:val="24"/>
           <w:szCs w:val="24"/>
         </w:rPr>
-        <w:t>Problembasert</w:t>
+        <w:t>Studentaktiv</w:t>
       </w:r>
     </w:p>
     <w:p>
@@ -1314,22 +1325,13 @@
           <w:szCs w:val="24"/>
         </w:rPr>
       </w:pPr>
-      <w:proofErr w:type="spellStart"/>
-      <w:r>
-        <w:rPr>
-          <w:sz w:val="24"/>
-          <w:szCs w:val="24"/>
-        </w:rPr>
-        <w:t>Program</w:t>
-      </w:r>
-      <w:r>
-        <w:rPr>
-          <w:sz w:val="24"/>
-          <w:szCs w:val="24"/>
-        </w:rPr>
-        <w:t>m</w:t>
-      </w:r>
-      <w:proofErr w:type="spellEnd"/>
+      <w:r>
+        <w:rPr>
+          <w:sz w:val="24"/>
+          <w:szCs w:val="24"/>
+        </w:rPr>
+        <w:t>Problembasert</w:t>
+      </w:r>
     </w:p>
     <w:p>
       <w:pPr>
@@ -1349,6 +1351,34 @@
           <w:sz w:val="24"/>
           <w:szCs w:val="24"/>
         </w:rPr>
+        <w:t>Program</w:t>
+      </w:r>
+      <w:r>
+        <w:rPr>
+          <w:sz w:val="24"/>
+          <w:szCs w:val="24"/>
+        </w:rPr>
+        <w:t>m</w:t>
+      </w:r>
+    </w:p>
+    <w:p>
+      <w:pPr>
+        <w:pStyle w:val="Listeavsnitt"/>
+        <w:numPr>
+          <w:ilvl w:val="0"/>
+          <w:numId w:val="2"/>
+        </w:numPr>
+        <w:spacing w:line="360" w:lineRule="auto"/>
+        <w:rPr>
+          <w:sz w:val="24"/>
+          <w:szCs w:val="24"/>
+        </w:rPr>
+      </w:pPr>
+      <w:r>
+        <w:rPr>
+          <w:sz w:val="24"/>
+          <w:szCs w:val="24"/>
+        </w:rPr>
         <w:t>Script</w:t>
       </w:r>
     </w:p>
@@ -1359,6 +1389,22 @@
           <w:sz w:val="24"/>
           <w:szCs w:val="24"/>
         </w:rPr>
+        <w:sectPr>
+          <w:type w:val="continuous"/>
+          <w:pgSz w:w="11906" w:h="16838"/>
+          <w:pgMar w:top="1417" w:right="1417" w:bottom="1417" w:left="1417" w:header="708" w:footer="708" w:gutter="0"/>
+          <w:cols w:num="2" w:space="708"/>
+          <w:docGrid w:linePitch="360"/>
+        </w:sectPr>
+      </w:pPr>
+    </w:p>
+    <w:p>
+      <w:pPr>
+        <w:spacing w:line="360" w:lineRule="auto"/>
+        <w:rPr>
+          <w:sz w:val="24"/>
+          <w:szCs w:val="24"/>
+        </w:rPr>
       </w:pPr>
     </w:p>
     <w:p>
@@ -1398,6 +1444,7 @@
           <w:sz w:val="24"/>
           <w:szCs w:val="24"/>
         </w:rPr>
+        <w:lastRenderedPageBreak/>
         <w:t>Med funksjonen «re.search» så sjekke</w:t>
       </w:r>
       <w:r>
@@ -1426,7 +1473,28 @@
           <w:sz w:val="24"/>
           <w:szCs w:val="24"/>
         </w:rPr>
-        <w:t xml:space="preserve"> F.eks. om et oppgitt ord er inneholdt i en oppgitt streng.</w:t>
+        <w:t xml:space="preserve"> F.eks. om </w:t>
+      </w:r>
+      <w:r>
+        <w:rPr>
+          <w:sz w:val="24"/>
+          <w:szCs w:val="24"/>
+        </w:rPr>
+        <w:t xml:space="preserve">en </w:t>
+      </w:r>
+      <w:r>
+        <w:rPr>
+          <w:sz w:val="24"/>
+          <w:szCs w:val="24"/>
+        </w:rPr>
+        <w:t>streng inneholder et spesifikt ord eller setning</w:t>
+      </w:r>
+      <w:r>
+        <w:rPr>
+          <w:sz w:val="24"/>
+          <w:szCs w:val="24"/>
+        </w:rPr>
+        <w:t>.</w:t>
       </w:r>
       <w:r>
         <w:rPr>
@@ -1468,7 +1536,14 @@
           <w:sz w:val="24"/>
           <w:szCs w:val="24"/>
         </w:rPr>
-        <w:t>areal</w:t>
+        <w:t>AR</w:t>
+      </w:r>
+      <w:r>
+        <w:rPr>
+          <w:sz w:val="24"/>
+          <w:szCs w:val="24"/>
+        </w:rPr>
+        <w:t>eal</w:t>
       </w:r>
       <w:r>
         <w:rPr>
@@ -1491,13 +1566,22 @@
         </w:rPr>
         <w:t>«</w:t>
       </w:r>
-      <w:r>
-        <w:rPr>
-          <w:sz w:val="24"/>
-          <w:szCs w:val="24"/>
-        </w:rPr>
-        <w:t>har</w:t>
-      </w:r>
+      <w:proofErr w:type="spellStart"/>
+      <w:r>
+        <w:rPr>
+          <w:sz w:val="24"/>
+          <w:szCs w:val="24"/>
+        </w:rPr>
+        <w:t>h</w:t>
+      </w:r>
+      <w:r>
+        <w:rPr>
+          <w:sz w:val="24"/>
+          <w:szCs w:val="24"/>
+        </w:rPr>
+        <w:t>AR</w:t>
+      </w:r>
+      <w:proofErr w:type="spellEnd"/>
       <w:r>
         <w:rPr>
           <w:sz w:val="24"/>
@@ -1510,6 +1594,13 @@
           <w:sz w:val="24"/>
           <w:szCs w:val="24"/>
         </w:rPr>
+        <w:t xml:space="preserve"> eller at VR treffer på «aVRegning»</w:t>
+      </w:r>
+      <w:r>
+        <w:rPr>
+          <w:sz w:val="24"/>
+          <w:szCs w:val="24"/>
+        </w:rPr>
         <w:t xml:space="preserve">, noe som ikke er ønskelig. Derfor ble det tatt i bruk metakarakterene [- ] i dette tilfellet. Disse metakarakterene spesifiserer søket slik at det kun blir treff hvis det er bindestrek eller mellomrom etter ordet. Ved å også legge inn mellomrom foran AR, slik at </w:t>
       </w:r>
       <w:r>
@@ -1538,7 +1629,7 @@
           <w:sz w:val="24"/>
           <w:szCs w:val="24"/>
         </w:rPr>
-        <w:t xml:space="preserve">, så </w:t>
+        <w:t xml:space="preserve">, </w:t>
       </w:r>
       <w:r>
         <w:rPr>
@@ -1596,6 +1687,26 @@
       <w:pPr>
         <w:spacing w:line="360" w:lineRule="auto"/>
         <w:rPr>
+          <w:b/>
+          <w:bCs/>
+          <w:sz w:val="28"/>
+          <w:szCs w:val="28"/>
+        </w:rPr>
+      </w:pPr>
+      <w:r>
+        <w:rPr>
+          <w:b/>
+          <w:bCs/>
+          <w:sz w:val="28"/>
+          <w:szCs w:val="28"/>
+        </w:rPr>
+        <w:t>Resultatet:</w:t>
+      </w:r>
+    </w:p>
+    <w:p>
+      <w:pPr>
+        <w:spacing w:line="360" w:lineRule="auto"/>
+        <w:rPr>
           <w:sz w:val="24"/>
           <w:szCs w:val="24"/>
         </w:rPr>
@@ -1663,7 +1774,6 @@
           <w:sz w:val="24"/>
           <w:szCs w:val="24"/>
         </w:rPr>
-        <w:lastRenderedPageBreak/>
         <w:t>Det blir også laget ark for hvert søkeord hvor det blir registrert et treff. I disse arkene ser man mer detaljert inform</w:t>
       </w:r>
       <w:r>
@@ -1671,7 +1781,21 @@
           <w:sz w:val="24"/>
           <w:szCs w:val="24"/>
         </w:rPr>
-        <w:t>asjon over hvilke fag som blir truffet. Emnekode, emnenavn og læringsutbytte er formatet på utskriften i disse arkene.</w:t>
+        <w:t xml:space="preserve">asjon over hvilke </w:t>
+      </w:r>
+      <w:r>
+        <w:rPr>
+          <w:sz w:val="24"/>
+          <w:szCs w:val="24"/>
+        </w:rPr>
+        <w:t>emner</w:t>
+      </w:r>
+      <w:r>
+        <w:rPr>
+          <w:sz w:val="24"/>
+          <w:szCs w:val="24"/>
+        </w:rPr>
+        <w:t xml:space="preserve"> som blir truffet. Emnekode, emnenavn og læringsutbytte er formatet på utskriften i disse arkene.</w:t>
       </w:r>
       <w:r>
         <w:rPr>
@@ -1702,7 +1826,94 @@
         <w:t xml:space="preserve">. </w:t>
       </w:r>
     </w:p>
+    <w:p>
+      <w:pPr>
+        <w:spacing w:line="360" w:lineRule="auto"/>
+        <w:rPr>
+          <w:sz w:val="24"/>
+          <w:szCs w:val="24"/>
+        </w:rPr>
+      </w:pPr>
+      <w:r>
+        <w:rPr>
+          <w:sz w:val="24"/>
+          <w:szCs w:val="24"/>
+        </w:rPr>
+        <w:t xml:space="preserve">Totalt over både </w:t>
+      </w:r>
+      <w:r>
+        <w:rPr>
+          <w:sz w:val="24"/>
+          <w:szCs w:val="24"/>
+        </w:rPr>
+        <w:t xml:space="preserve">Byggingeniør og </w:t>
+      </w:r>
+      <w:r>
+        <w:rPr>
+          <w:sz w:val="24"/>
+          <w:szCs w:val="24"/>
+        </w:rPr>
+        <w:t>Energi og miljø i bygg – ingeniør</w:t>
+      </w:r>
+      <w:r>
+        <w:rPr>
+          <w:sz w:val="24"/>
+          <w:szCs w:val="24"/>
+        </w:rPr>
+        <w:t xml:space="preserve"> finnes det 42 </w:t>
+      </w:r>
+      <w:r>
+        <w:rPr>
+          <w:sz w:val="24"/>
+          <w:szCs w:val="24"/>
+        </w:rPr>
+        <w:t>emner</w:t>
+      </w:r>
+      <w:r>
+        <w:rPr>
+          <w:sz w:val="24"/>
+          <w:szCs w:val="24"/>
+        </w:rPr>
+        <w:t xml:space="preserve"> med unik emnekode. Siden læringsutbyttet er splittet i 3 så vil det si at hvert søkeord har 126 mulige treff. </w:t>
+      </w:r>
+      <w:r>
+        <w:rPr>
+          <w:sz w:val="24"/>
+          <w:szCs w:val="24"/>
+        </w:rPr>
+        <w:t xml:space="preserve">Dette betyr at et søkeord kan få 3 treff og at alle er fra samme </w:t>
+      </w:r>
+      <w:r>
+        <w:rPr>
+          <w:sz w:val="24"/>
+          <w:szCs w:val="24"/>
+        </w:rPr>
+        <w:t>emne</w:t>
+      </w:r>
+      <w:r>
+        <w:rPr>
+          <w:sz w:val="24"/>
+          <w:szCs w:val="24"/>
+        </w:rPr>
+        <w:t xml:space="preserve"> eller at det treffes på 1 del hver av 3 forskjellige </w:t>
+      </w:r>
+      <w:r>
+        <w:rPr>
+          <w:sz w:val="24"/>
+          <w:szCs w:val="24"/>
+        </w:rPr>
+        <w:t>emner.</w:t>
+      </w:r>
+      <w:r>
+        <w:rPr>
+          <w:sz w:val="24"/>
+          <w:szCs w:val="24"/>
+        </w:rPr>
+        <w:t xml:space="preserve"> </w:t>
+      </w:r>
+    </w:p>
     <w:sectPr>
+      <w:type w:val="continuous"/>
       <w:pgSz w:w="11906" w:h="16838"/>
       <w:pgMar w:top="1417" w:right="1417" w:bottom="1417" w:left="1417" w:header="708" w:footer="708" w:gutter="0"/>
       <w:cols w:space="708"/>
@@ -2855,12 +3066,9 @@
 </file>
 
 <file path=customXml/item1.xml><?xml version="1.0" encoding="utf-8"?>
-<?mso-contentType ?>
-<FormTemplates xmlns="http://schemas.microsoft.com/sharepoint/v3/contenttype/forms">
-  <Display>DocumentLibraryForm</Display>
-  <Edit>DocumentLibraryForm</Edit>
-  <New>DocumentLibraryForm</New>
-</FormTemplates>
+<p:properties xmlns:p="http://schemas.microsoft.com/office/2006/metadata/properties" xmlns:xsi="http://www.w3.org/2001/XMLSchema-instance" xmlns:pc="http://schemas.microsoft.com/office/infopath/2007/PartnerControls">
+  <documentManagement/>
+</p:properties>
 </file>
 
 <file path=customXml/item2.xml><?xml version="1.0" encoding="utf-8"?>
@@ -2996,15 +3204,19 @@
 </file>
 
 <file path=customXml/item3.xml><?xml version="1.0" encoding="utf-8"?>
-<p:properties xmlns:p="http://schemas.microsoft.com/office/2006/metadata/properties" xmlns:xsi="http://www.w3.org/2001/XMLSchema-instance" xmlns:pc="http://schemas.microsoft.com/office/infopath/2007/PartnerControls">
-  <documentManagement/>
-</p:properties>
+<?mso-contentType ?>
+<FormTemplates xmlns="http://schemas.microsoft.com/sharepoint/v3/contenttype/forms">
+  <Display>DocumentLibraryForm</Display>
+  <Edit>DocumentLibraryForm</Edit>
+  <New>DocumentLibraryForm</New>
+</FormTemplates>
 </file>
 
 <file path=customXml/itemProps1.xml><?xml version="1.0" encoding="utf-8"?>
-<ds:datastoreItem xmlns:ds="http://schemas.openxmlformats.org/officeDocument/2006/customXml" ds:itemID="{9DAFE0DB-47C6-4C29-93D4-8CAB3FE01D68}">
+<ds:datastoreItem xmlns:ds="http://schemas.openxmlformats.org/officeDocument/2006/customXml" ds:itemID="{78EE3D40-C055-4F89-B3F4-007C792F672E}">
   <ds:schemaRefs>
-    <ds:schemaRef ds:uri="http://schemas.microsoft.com/sharepoint/v3/contenttype/forms"/>
+    <ds:schemaRef ds:uri="http://schemas.microsoft.com/office/2006/metadata/properties"/>
+    <ds:schemaRef ds:uri="http://schemas.microsoft.com/office/infopath/2007/PartnerControls"/>
   </ds:schemaRefs>
 </ds:datastoreItem>
 </file>
@@ -3028,10 +3240,9 @@
 </file>
 
 <file path=customXml/itemProps3.xml><?xml version="1.0" encoding="utf-8"?>
-<ds:datastoreItem xmlns:ds="http://schemas.openxmlformats.org/officeDocument/2006/customXml" ds:itemID="{78EE3D40-C055-4F89-B3F4-007C792F672E}">
+<ds:datastoreItem xmlns:ds="http://schemas.openxmlformats.org/officeDocument/2006/customXml" ds:itemID="{9DAFE0DB-47C6-4C29-93D4-8CAB3FE01D68}">
   <ds:schemaRefs>
-    <ds:schemaRef ds:uri="http://schemas.microsoft.com/office/2006/metadata/properties"/>
-    <ds:schemaRef ds:uri="http://schemas.microsoft.com/office/infopath/2007/PartnerControls"/>
+    <ds:schemaRef ds:uri="http://schemas.microsoft.com/sharepoint/v3/contenttype/forms"/>
   </ds:schemaRefs>
 </ds:datastoreItem>
 </file>
</xml_diff>

<commit_message>
unike emner i word-filen
</commit_message>
<xml_diff>
--- a/Digitalisering i bygg.docx
+++ b/Digitalisering i bygg.docx
@@ -1566,7 +1566,6 @@
         </w:rPr>
         <w:t>«</w:t>
       </w:r>
-      <w:proofErr w:type="spellStart"/>
       <w:r>
         <w:rPr>
           <w:sz w:val="24"/>
@@ -1581,7 +1580,6 @@
         </w:rPr>
         <w:t>AR</w:t>
       </w:r>
-      <w:proofErr w:type="spellEnd"/>
       <w:r>
         <w:rPr>
           <w:sz w:val="24"/>
@@ -1839,14 +1837,7 @@
           <w:sz w:val="24"/>
           <w:szCs w:val="24"/>
         </w:rPr>
-        <w:t xml:space="preserve">Totalt over både </w:t>
-      </w:r>
-      <w:r>
-        <w:rPr>
-          <w:sz w:val="24"/>
-          <w:szCs w:val="24"/>
-        </w:rPr>
-        <w:t xml:space="preserve">Byggingeniør og </w:t>
+        <w:t xml:space="preserve">Totalt over både Byggingeniør og </w:t>
       </w:r>
       <w:r>
         <w:rPr>
@@ -1910,6 +1901,22 @@
           <w:szCs w:val="24"/>
         </w:rPr>
         <w:t xml:space="preserve"> </w:t>
+      </w:r>
+    </w:p>
+    <w:p>
+      <w:pPr>
+        <w:spacing w:line="360" w:lineRule="auto"/>
+        <w:rPr>
+          <w:sz w:val="24"/>
+          <w:szCs w:val="24"/>
+        </w:rPr>
+      </w:pPr>
+      <w:r>
+        <w:rPr>
+          <w:sz w:val="24"/>
+          <w:szCs w:val="24"/>
+        </w:rPr>
+        <w:t>Siden denne informasjonen kan være misvisende så ble det opprettet en kolonne som viser unike emner. Ta søkeordet «samarbeid» som eksempel. Dette søkeordet fikk totalt 4 treff, men kun 2 unike fag.</w:t>
       </w:r>
     </w:p>
     <w:sectPr>
@@ -3066,9 +3073,12 @@
 </file>
 
 <file path=customXml/item1.xml><?xml version="1.0" encoding="utf-8"?>
-<p:properties xmlns:p="http://schemas.microsoft.com/office/2006/metadata/properties" xmlns:xsi="http://www.w3.org/2001/XMLSchema-instance" xmlns:pc="http://schemas.microsoft.com/office/infopath/2007/PartnerControls">
-  <documentManagement/>
-</p:properties>
+<?mso-contentType ?>
+<FormTemplates xmlns="http://schemas.microsoft.com/sharepoint/v3/contenttype/forms">
+  <Display>DocumentLibraryForm</Display>
+  <Edit>DocumentLibraryForm</Edit>
+  <New>DocumentLibraryForm</New>
+</FormTemplates>
 </file>
 
 <file path=customXml/item2.xml><?xml version="1.0" encoding="utf-8"?>
@@ -3204,19 +3214,15 @@
 </file>
 
 <file path=customXml/item3.xml><?xml version="1.0" encoding="utf-8"?>
-<?mso-contentType ?>
-<FormTemplates xmlns="http://schemas.microsoft.com/sharepoint/v3/contenttype/forms">
-  <Display>DocumentLibraryForm</Display>
-  <Edit>DocumentLibraryForm</Edit>
-  <New>DocumentLibraryForm</New>
-</FormTemplates>
+<p:properties xmlns:p="http://schemas.microsoft.com/office/2006/metadata/properties" xmlns:xsi="http://www.w3.org/2001/XMLSchema-instance" xmlns:pc="http://schemas.microsoft.com/office/infopath/2007/PartnerControls">
+  <documentManagement/>
+</p:properties>
 </file>
 
 <file path=customXml/itemProps1.xml><?xml version="1.0" encoding="utf-8"?>
-<ds:datastoreItem xmlns:ds="http://schemas.openxmlformats.org/officeDocument/2006/customXml" ds:itemID="{78EE3D40-C055-4F89-B3F4-007C792F672E}">
+<ds:datastoreItem xmlns:ds="http://schemas.openxmlformats.org/officeDocument/2006/customXml" ds:itemID="{9DAFE0DB-47C6-4C29-93D4-8CAB3FE01D68}">
   <ds:schemaRefs>
-    <ds:schemaRef ds:uri="http://schemas.microsoft.com/office/2006/metadata/properties"/>
-    <ds:schemaRef ds:uri="http://schemas.microsoft.com/office/infopath/2007/PartnerControls"/>
+    <ds:schemaRef ds:uri="http://schemas.microsoft.com/sharepoint/v3/contenttype/forms"/>
   </ds:schemaRefs>
 </ds:datastoreItem>
 </file>
@@ -3240,9 +3246,10 @@
 </file>
 
 <file path=customXml/itemProps3.xml><?xml version="1.0" encoding="utf-8"?>
-<ds:datastoreItem xmlns:ds="http://schemas.openxmlformats.org/officeDocument/2006/customXml" ds:itemID="{9DAFE0DB-47C6-4C29-93D4-8CAB3FE01D68}">
+<ds:datastoreItem xmlns:ds="http://schemas.openxmlformats.org/officeDocument/2006/customXml" ds:itemID="{78EE3D40-C055-4F89-B3F4-007C792F672E}">
   <ds:schemaRefs>
-    <ds:schemaRef ds:uri="http://schemas.microsoft.com/sharepoint/v3/contenttype/forms"/>
+    <ds:schemaRef ds:uri="http://schemas.microsoft.com/office/2006/metadata/properties"/>
+    <ds:schemaRef ds:uri="http://schemas.microsoft.com/office/infopath/2007/PartnerControls"/>
   </ds:schemaRefs>
 </ds:datastoreItem>
 </file>
</xml_diff>

<commit_message>
oppdatert tekst med flowchart
</commit_message>
<xml_diff>
--- a/Digitalisering i bygg.docx
+++ b/Digitalisering i bygg.docx
@@ -1,10 +1,10 @@
 
 <file path=word/document.xml><?xml version="1.0" encoding="utf-8"?>
-<w:document xmlns:wpc="http://schemas.microsoft.com/office/word/2010/wordprocessingCanvas" xmlns:cx="http://schemas.microsoft.com/office/drawing/2014/chartex" xmlns:cx1="http://schemas.microsoft.com/office/drawing/2015/9/8/chartex" xmlns:cx2="http://schemas.microsoft.com/office/drawing/2015/10/21/chartex" xmlns:cx3="http://schemas.microsoft.com/office/drawing/2016/5/9/chartex" xmlns:cx4="http://schemas.microsoft.com/office/drawing/2016/5/10/chartex" xmlns:cx5="http://schemas.microsoft.com/office/drawing/2016/5/11/chartex" xmlns:cx6="http://schemas.microsoft.com/office/drawing/2016/5/12/chartex" xmlns:cx7="http://schemas.microsoft.com/office/drawing/2016/5/13/chartex" xmlns:cx8="http://schemas.microsoft.com/office/drawing/2016/5/14/chartex" xmlns:mc="http://schemas.openxmlformats.org/markup-compatibility/2006" xmlns:aink="http://schemas.microsoft.com/office/drawing/2016/ink" xmlns:am3d="http://schemas.microsoft.com/office/drawing/2017/model3d" xmlns:o="urn:schemas-microsoft-com:office:office" xmlns:r="http://schemas.openxmlformats.org/officeDocument/2006/relationships" xmlns:m="http://schemas.openxmlformats.org/officeDocument/2006/math" xmlns:v="urn:schemas-microsoft-com:vml" xmlns:wp14="http://schemas.microsoft.com/office/word/2010/wordprocessingDrawing" xmlns:wp="http://schemas.openxmlformats.org/drawingml/2006/wordprocessingDrawing" xmlns:w10="urn:schemas-microsoft-com:office:word" xmlns:w="http://schemas.openxmlformats.org/wordprocessingml/2006/main" xmlns:w14="http://schemas.microsoft.com/office/word/2010/wordml" xmlns:w15="http://schemas.microsoft.com/office/word/2012/wordml" xmlns:w16cex="http://schemas.microsoft.com/office/word/2018/wordml/cex" xmlns:w16cid="http://schemas.microsoft.com/office/word/2016/wordml/cid" xmlns:w16="http://schemas.microsoft.com/office/word/2018/wordml" xmlns:w16se="http://schemas.microsoft.com/office/word/2015/wordml/symex" xmlns:wpg="http://schemas.microsoft.com/office/word/2010/wordprocessingGroup" xmlns:wpi="http://schemas.microsoft.com/office/word/2010/wordprocessingInk" xmlns:wne="http://schemas.microsoft.com/office/word/2006/wordml" xmlns:wps="http://schemas.microsoft.com/office/word/2010/wordprocessingShape" mc:Ignorable="w14 w15 w16se w16cid w16 w16cex wp14">
+<w:document xmlns:wpc="http://schemas.microsoft.com/office/word/2010/wordprocessingCanvas" xmlns:cx="http://schemas.microsoft.com/office/drawing/2014/chartex" xmlns:cx1="http://schemas.microsoft.com/office/drawing/2015/9/8/chartex" xmlns:cx2="http://schemas.microsoft.com/office/drawing/2015/10/21/chartex" xmlns:cx3="http://schemas.microsoft.com/office/drawing/2016/5/9/chartex" xmlns:cx4="http://schemas.microsoft.com/office/drawing/2016/5/10/chartex" xmlns:cx5="http://schemas.microsoft.com/office/drawing/2016/5/11/chartex" xmlns:cx6="http://schemas.microsoft.com/office/drawing/2016/5/12/chartex" xmlns:cx7="http://schemas.microsoft.com/office/drawing/2016/5/13/chartex" xmlns:cx8="http://schemas.microsoft.com/office/drawing/2016/5/14/chartex" xmlns:mc="http://schemas.openxmlformats.org/markup-compatibility/2006" xmlns:aink="http://schemas.microsoft.com/office/drawing/2016/ink" xmlns:am3d="http://schemas.microsoft.com/office/drawing/2017/model3d" xmlns:o="urn:schemas-microsoft-com:office:office" xmlns:r="http://schemas.openxmlformats.org/officeDocument/2006/relationships" xmlns:m="http://schemas.openxmlformats.org/officeDocument/2006/math" xmlns:v="urn:schemas-microsoft-com:vml" xmlns:wp14="http://schemas.microsoft.com/office/word/2010/wordprocessingDrawing" xmlns:wp="http://schemas.openxmlformats.org/drawingml/2006/wordprocessingDrawing" xmlns:w10="urn:schemas-microsoft-com:office:word" xmlns:w="http://schemas.openxmlformats.org/wordprocessingml/2006/main" xmlns:w14="http://schemas.microsoft.com/office/word/2010/wordml" xmlns:w15="http://schemas.microsoft.com/office/word/2012/wordml" xmlns:w16cex="http://schemas.microsoft.com/office/word/2018/wordml/cex" xmlns:w16cid="http://schemas.microsoft.com/office/word/2016/wordml/cid" xmlns:w16="http://schemas.microsoft.com/office/word/2018/wordml" xmlns:w16sdtdh="http://schemas.microsoft.com/office/word/2020/wordml/sdtdatahash" xmlns:w16se="http://schemas.microsoft.com/office/word/2015/wordml/symex" xmlns:wpg="http://schemas.microsoft.com/office/word/2010/wordprocessingGroup" xmlns:wpi="http://schemas.microsoft.com/office/word/2010/wordprocessingInk" xmlns:wne="http://schemas.microsoft.com/office/word/2006/wordml" xmlns:wps="http://schemas.microsoft.com/office/word/2010/wordprocessingShape" mc:Ignorable="w14 w15 w16se w16cid w16 w16cex w16sdtdh wp14">
   <w:body>
     <w:p>
       <w:pPr>
-        <w:pStyle w:val="Title"/>
+        <w:pStyle w:val="Tittel"/>
         <w:rPr>
           <w:sz w:val="40"/>
           <w:szCs w:val="40"/>
@@ -62,7 +62,7 @@
     </w:p>
     <w:p>
       <w:pPr>
-        <w:pStyle w:val="Heading1"/>
+        <w:pStyle w:val="Overskrift1"/>
       </w:pPr>
       <w:r>
         <w:t>Innledning</w:t>
@@ -108,7 +108,7 @@
     </w:p>
     <w:p>
       <w:pPr>
-        <w:pStyle w:val="ListParagraph"/>
+        <w:pStyle w:val="Listeavsnitt"/>
         <w:numPr>
           <w:ilvl w:val="0"/>
           <w:numId w:val="5"/>
@@ -127,7 +127,7 @@
     </w:p>
     <w:p>
       <w:pPr>
-        <w:pStyle w:val="ListParagraph"/>
+        <w:pStyle w:val="Listeavsnitt"/>
         <w:numPr>
           <w:ilvl w:val="0"/>
           <w:numId w:val="5"/>
@@ -148,7 +148,7 @@
     <w:bookmarkEnd w:id="0"/>
     <w:p>
       <w:pPr>
-        <w:pStyle w:val="ListParagraph"/>
+        <w:pStyle w:val="Listeavsnitt"/>
         <w:numPr>
           <w:ilvl w:val="0"/>
           <w:numId w:val="5"/>
@@ -465,7 +465,7 @@
     </w:p>
     <w:p>
       <w:pPr>
-        <w:pStyle w:val="Heading1"/>
+        <w:pStyle w:val="Overskrift1"/>
       </w:pPr>
       <w:r>
         <w:t>Avvik fra opprinnelig plan</w:t>
@@ -478,27 +478,40 @@
     </w:p>
     <w:p>
       <w:pPr>
-        <w:pStyle w:val="Caption"/>
+        <w:pStyle w:val="Bildetekst"/>
         <w:keepNext/>
       </w:pPr>
       <w:r>
         <w:t xml:space="preserve">Tabell </w:t>
       </w:r>
-      <w:fldSimple w:instr=" SEQ Tabell \* ARABIC ">
-        <w:r>
-          <w:rPr>
-            <w:noProof/>
-          </w:rPr>
-          <w:t>1</w:t>
-        </w:r>
-      </w:fldSimple>
+      <w:r>
+        <w:fldChar w:fldCharType="begin"/>
+      </w:r>
+      <w:r>
+        <w:instrText xml:space="preserve"> SEQ Tabell \* ARABIC </w:instrText>
+      </w:r>
+      <w:r>
+        <w:fldChar w:fldCharType="separate"/>
+      </w:r>
+      <w:r>
+        <w:rPr>
+          <w:noProof/>
+        </w:rPr>
+        <w:t>1</w:t>
+      </w:r>
+      <w:r>
+        <w:rPr>
+          <w:noProof/>
+        </w:rPr>
+        <w:fldChar w:fldCharType="end"/>
+      </w:r>
       <w:r>
         <w:t>Milestones gjeldende Pilot 2 (hentet fra innsendt søknad til DIKU)</w:t>
       </w:r>
     </w:p>
     <w:tbl>
       <w:tblPr>
-        <w:tblStyle w:val="TableGrid"/>
+        <w:tblStyle w:val="Tabellrutenett"/>
         <w:tblW w:w="0" w:type="auto"/>
         <w:tblLook w:val="04A0" w:firstRow="1" w:lastRow="0" w:firstColumn="1" w:lastColumn="0" w:noHBand="0" w:noVBand="1"/>
       </w:tblPr>
@@ -733,15 +746,7 @@
           </w:tcPr>
           <w:p>
             <w:r>
-              <w:t xml:space="preserve">Evaluere gjennomføringen i vårsemesteret. Avklare hva som bør endres og </w:t>
-            </w:r>
-            <w:proofErr w:type="gramStart"/>
-            <w:r>
-              <w:t>implementere</w:t>
-            </w:r>
-            <w:proofErr w:type="gramEnd"/>
-            <w:r>
-              <w:t xml:space="preserve"> nødvendige endringer. Vurdere videre samarbeid om undervisning mellom instituttene.</w:t>
+              <w:t>Evaluere gjennomføringen i vårsemesteret. Avklare hva som bør endres og implementere nødvendige endringer. Vurdere videre samarbeid om undervisning mellom instituttene.</w:t>
             </w:r>
           </w:p>
         </w:tc>
@@ -856,7 +861,7 @@
     </w:p>
     <w:p>
       <w:pPr>
-        <w:pStyle w:val="ListParagraph"/>
+        <w:pStyle w:val="Listeavsnitt"/>
         <w:numPr>
           <w:ilvl w:val="0"/>
           <w:numId w:val="6"/>
@@ -883,7 +888,7 @@
     </w:p>
     <w:p>
       <w:pPr>
-        <w:pStyle w:val="ListParagraph"/>
+        <w:pStyle w:val="Listeavsnitt"/>
         <w:numPr>
           <w:ilvl w:val="0"/>
           <w:numId w:val="6"/>
@@ -895,7 +900,7 @@
     </w:p>
     <w:p>
       <w:pPr>
-        <w:pStyle w:val="ListParagraph"/>
+        <w:pStyle w:val="Listeavsnitt"/>
         <w:numPr>
           <w:ilvl w:val="0"/>
           <w:numId w:val="6"/>
@@ -908,14 +913,14 @@
       <w:commentRangeEnd w:id="1"/>
       <w:r>
         <w:rPr>
-          <w:rStyle w:val="CommentReference"/>
+          <w:rStyle w:val="Merknadsreferanse"/>
         </w:rPr>
         <w:commentReference w:id="1"/>
       </w:r>
     </w:p>
     <w:p>
       <w:pPr>
-        <w:pStyle w:val="ListParagraph"/>
+        <w:pStyle w:val="Listeavsnitt"/>
         <w:numPr>
           <w:ilvl w:val="0"/>
           <w:numId w:val="6"/>
@@ -936,7 +941,7 @@
     </w:p>
     <w:p>
       <w:pPr>
-        <w:pStyle w:val="ListParagraph"/>
+        <w:pStyle w:val="Listeavsnitt"/>
         <w:numPr>
           <w:ilvl w:val="0"/>
           <w:numId w:val="6"/>
@@ -960,7 +965,7 @@
     </w:p>
     <w:tbl>
       <w:tblPr>
-        <w:tblStyle w:val="TableGrid"/>
+        <w:tblStyle w:val="Tabellrutenett"/>
         <w:tblW w:w="0" w:type="auto"/>
         <w:tblLook w:val="04A0" w:firstRow="1" w:lastRow="0" w:firstColumn="1" w:lastColumn="0" w:noHBand="0" w:noVBand="1"/>
       </w:tblPr>
@@ -1296,21 +1301,7 @@
               <w:rPr>
                 <w:color w:val="FF0000"/>
               </w:rPr>
-              <w:t xml:space="preserve">Evaluere gjennomføringen i vårsemesteret. Avklare hva som bør endres og </w:t>
-            </w:r>
-            <w:proofErr w:type="gramStart"/>
-            <w:r>
-              <w:rPr>
-                <w:color w:val="FF0000"/>
-              </w:rPr>
-              <w:t>implementere</w:t>
-            </w:r>
-            <w:proofErr w:type="gramEnd"/>
-            <w:r>
-              <w:rPr>
-                <w:color w:val="FF0000"/>
-              </w:rPr>
-              <w:t xml:space="preserve"> nødvendige endringer. Vurdere videre samarbeid om undervisning mellom instituttene.</w:t>
+              <w:t>Evaluere gjennomføringen i vårsemesteret. Avklare hva som bør endres og implementere nødvendige endringer. Vurdere videre samarbeid om undervisning mellom instituttene.</w:t>
             </w:r>
           </w:p>
         </w:tc>
@@ -1487,7 +1478,7 @@
     </w:p>
     <w:p>
       <w:pPr>
-        <w:pStyle w:val="Heading1"/>
+        <w:pStyle w:val="Overskrift1"/>
       </w:pPr>
       <w:r>
         <w:lastRenderedPageBreak/>
@@ -1496,7 +1487,7 @@
     </w:p>
     <w:p>
       <w:pPr>
-        <w:pStyle w:val="Heading1"/>
+        <w:pStyle w:val="Overskrift1"/>
       </w:pPr>
       <w:r>
         <w:t>Organisering av arbeidet</w:t>
@@ -1512,7 +1503,7 @@
       <w:commentRangeEnd w:id="2"/>
       <w:r>
         <w:rPr>
-          <w:rStyle w:val="CommentReference"/>
+          <w:rStyle w:val="Merknadsreferanse"/>
         </w:rPr>
         <w:commentReference w:id="2"/>
       </w:r>
@@ -1626,50 +1617,105 @@
     <w:p/>
     <w:p>
       <w:pPr>
-        <w:pStyle w:val="Heading1"/>
+        <w:pStyle w:val="Overskrift1"/>
       </w:pPr>
       <w:r>
         <w:t>Prosessgangen i utarbeidelse av nytt emne</w:t>
       </w:r>
     </w:p>
     <w:p>
-      <w:r>
-        <w:t>-</w:t>
-      </w:r>
-      <w:proofErr w:type="spellStart"/>
-      <w:r>
-        <w:t>Flow</w:t>
-      </w:r>
-      <w:proofErr w:type="spellEnd"/>
+      <w:pPr>
+        <w:keepNext/>
+      </w:pPr>
+      <w:r>
+        <w:rPr>
+          <w:noProof/>
+        </w:rPr>
+        <w:drawing>
+          <wp:inline distT="0" distB="0" distL="0" distR="0" wp14:anchorId="4AB7CF5A" wp14:editId="1491E93C">
+            <wp:extent cx="9380220" cy="2950964"/>
+            <wp:effectExtent l="0" t="0" r="0" b="1905"/>
+            <wp:docPr id="2" name="Bilde 2"/>
+            <wp:cNvGraphicFramePr>
+              <a:graphicFrameLocks xmlns:a="http://schemas.openxmlformats.org/drawingml/2006/main" noChangeAspect="1"/>
+            </wp:cNvGraphicFramePr>
+            <a:graphic xmlns:a="http://schemas.openxmlformats.org/drawingml/2006/main">
+              <a:graphicData uri="http://schemas.openxmlformats.org/drawingml/2006/picture">
+                <pic:pic xmlns:pic="http://schemas.openxmlformats.org/drawingml/2006/picture">
+                  <pic:nvPicPr>
+                    <pic:cNvPr id="0" name="Picture 1"/>
+                    <pic:cNvPicPr>
+                      <a:picLocks noChangeAspect="1" noChangeArrowheads="1"/>
+                    </pic:cNvPicPr>
+                  </pic:nvPicPr>
+                  <pic:blipFill>
+                    <a:blip r:embed="rId15">
+                      <a:extLst>
+                        <a:ext uri="{28A0092B-C50C-407E-A947-70E740481C1C}">
+                          <a14:useLocalDpi xmlns:a14="http://schemas.microsoft.com/office/drawing/2010/main" val="0"/>
+                        </a:ext>
+                      </a:extLst>
+                    </a:blip>
+                    <a:srcRect/>
+                    <a:stretch>
+                      <a:fillRect/>
+                    </a:stretch>
+                  </pic:blipFill>
+                  <pic:spPr bwMode="auto">
+                    <a:xfrm>
+                      <a:off x="0" y="0"/>
+                      <a:ext cx="9380220" cy="2950964"/>
+                    </a:xfrm>
+                    <a:prstGeom prst="rect">
+                      <a:avLst/>
+                    </a:prstGeom>
+                    <a:noFill/>
+                    <a:ln>
+                      <a:noFill/>
+                    </a:ln>
+                  </pic:spPr>
+                </pic:pic>
+              </a:graphicData>
+            </a:graphic>
+          </wp:inline>
+        </w:drawing>
+      </w:r>
+    </w:p>
+    <w:p>
+      <w:pPr>
+        <w:pStyle w:val="Bildetekst"/>
+      </w:pPr>
+      <w:r>
+        <w:t xml:space="preserve">Figur </w:t>
+      </w:r>
+      <w:fldSimple w:instr=" SEQ Figur \* ARABIC ">
+        <w:r>
+          <w:rPr>
+            <w:noProof/>
+          </w:rPr>
+          <w:t>1</w:t>
+        </w:r>
+      </w:fldSimple>
+      <w:r>
+        <w:rPr>
+          <w:noProof/>
+        </w:rPr>
+        <w:t>Foreslått flytdiagram</w:t>
+      </w:r>
+    </w:p>
+    <w:p/>
+    <w:p>
+      <w:r>
+        <w:t xml:space="preserve">- Etablering av mål </w:t>
+      </w:r>
+      <w:r>
+        <w:t>–</w:t>
+      </w:r>
       <w:r>
         <w:t xml:space="preserve"> </w:t>
       </w:r>
-      <w:proofErr w:type="spellStart"/>
-      <w:r>
-        <w:t>chart</w:t>
-      </w:r>
-      <w:proofErr w:type="spellEnd"/>
-    </w:p>
-    <w:p>
-      <w:r>
-        <w:t xml:space="preserve">- Etablering av mål </w:t>
-      </w:r>
-      <w:r>
-        <w:t>–</w:t>
-      </w:r>
-      <w:r>
-        <w:t xml:space="preserve"> </w:t>
-      </w:r>
-      <w:r>
-        <w:t xml:space="preserve">Tverrfaglig samhandling, </w:t>
-      </w:r>
-      <w:proofErr w:type="gramStart"/>
-      <w:r>
-        <w:t>samarbeid,</w:t>
-      </w:r>
-      <w:proofErr w:type="gramEnd"/>
-      <w:r>
-        <w:t xml:space="preserve"> modellbruk </w:t>
+      <w:r>
+        <w:t xml:space="preserve">Tverrfaglig samhandling, samarbeid, modellbruk </w:t>
       </w:r>
     </w:p>
     <w:p/>
@@ -1680,7 +1726,7 @@
     </w:p>
     <w:p>
       <w:pPr>
-        <w:pStyle w:val="Heading1"/>
+        <w:pStyle w:val="Overskrift1"/>
       </w:pPr>
       <w:r>
         <w:lastRenderedPageBreak/>
@@ -1730,40 +1776,26 @@
         <w:rPr>
           <w:szCs w:val="24"/>
         </w:rPr>
-        <w:t xml:space="preserve">BYFE3100 Byggeprosess – Ingeniørfaglig </w:t>
-      </w:r>
-      <w:proofErr w:type="spellStart"/>
-      <w:r>
-        <w:rPr>
-          <w:szCs w:val="24"/>
-        </w:rPr>
-        <w:t>systememne</w:t>
-      </w:r>
-      <w:proofErr w:type="spellEnd"/>
-      <w:r>
-        <w:rPr>
-          <w:szCs w:val="24"/>
-        </w:rPr>
-        <w:t xml:space="preserve"> </w:t>
+        <w:t xml:space="preserve">BYFE3100 Byggeprosess – Ingeniørfaglig systememne </w:t>
       </w:r>
       <w:commentRangeEnd w:id="3"/>
       <w:r>
         <w:rPr>
-          <w:rStyle w:val="CommentReference"/>
+          <w:rStyle w:val="Merknadsreferanse"/>
         </w:rPr>
         <w:commentReference w:id="3"/>
       </w:r>
       <w:commentRangeEnd w:id="4"/>
       <w:r>
         <w:rPr>
-          <w:rStyle w:val="CommentReference"/>
+          <w:rStyle w:val="Merknadsreferanse"/>
         </w:rPr>
         <w:commentReference w:id="4"/>
       </w:r>
       <w:commentRangeEnd w:id="5"/>
       <w:r>
         <w:rPr>
-          <w:rStyle w:val="CommentReference"/>
+          <w:rStyle w:val="Merknadsreferanse"/>
         </w:rPr>
         <w:commentReference w:id="5"/>
       </w:r>
@@ -1776,10 +1808,10 @@
         </w:rPr>
         <w:t xml:space="preserve"> </w:t>
       </w:r>
-      <w:hyperlink r:id="rId15" w:history="1">
+      <w:hyperlink r:id="rId16" w:history="1">
         <w:r>
           <w:rPr>
-            <w:rStyle w:val="Hyperlink"/>
+            <w:rStyle w:val="Hyperkobling"/>
             <w:rFonts w:eastAsia="Times New Roman" w:cs="Times New Roman"/>
             <w:szCs w:val="24"/>
             <w:lang w:eastAsia="nb-NO"/>
@@ -1811,10 +1843,10 @@
         </w:rPr>
         <w:t xml:space="preserve"> </w:t>
       </w:r>
-      <w:hyperlink r:id="rId16" w:history="1">
+      <w:hyperlink r:id="rId17" w:history="1">
         <w:r>
           <w:rPr>
-            <w:rStyle w:val="Hyperlink"/>
+            <w:rStyle w:val="Hyperkobling"/>
             <w:rFonts w:eastAsia="Times New Roman" w:cs="Times New Roman"/>
             <w:szCs w:val="24"/>
             <w:lang w:eastAsia="nb-NO"/>
@@ -1850,10 +1882,10 @@
         </w:rPr>
         <w:t xml:space="preserve">BYFE1201 Byggfaglig innføring </w:t>
       </w:r>
-      <w:hyperlink r:id="rId17" w:history="1">
+      <w:hyperlink r:id="rId18" w:history="1">
         <w:r>
           <w:rPr>
-            <w:rStyle w:val="Hyperlink"/>
+            <w:rStyle w:val="Hyperkobling"/>
             <w:rFonts w:eastAsia="Times New Roman" w:cs="Times New Roman"/>
             <w:szCs w:val="24"/>
             <w:lang w:eastAsia="nb-NO"/>
@@ -1898,10 +1930,10 @@
         </w:rPr>
         <w:t xml:space="preserve"> Prosjektstyring </w:t>
       </w:r>
-      <w:hyperlink r:id="rId18" w:history="1">
+      <w:hyperlink r:id="rId19" w:history="1">
         <w:r>
           <w:rPr>
-            <w:rStyle w:val="Hyperlink"/>
+            <w:rStyle w:val="Hyperkobling"/>
             <w:rFonts w:eastAsia="Times New Roman" w:cs="Times New Roman"/>
             <w:szCs w:val="24"/>
             <w:lang w:eastAsia="nb-NO"/>
@@ -1937,10 +1969,10 @@
         </w:rPr>
         <w:t xml:space="preserve">EMPE3200 Prosjektledelse og økonomi </w:t>
       </w:r>
-      <w:hyperlink r:id="rId19" w:history="1">
+      <w:hyperlink r:id="rId20" w:history="1">
         <w:r>
           <w:rPr>
-            <w:rStyle w:val="Hyperlink"/>
+            <w:rStyle w:val="Hyperkobling"/>
             <w:rFonts w:eastAsia="Times New Roman" w:cs="Times New Roman"/>
             <w:szCs w:val="24"/>
             <w:lang w:eastAsia="nb-NO"/>
@@ -1961,7 +1993,7 @@
     <w:p>
       <w:pPr>
         <w:rPr>
-          <w:rStyle w:val="Hyperlink"/>
+          <w:rStyle w:val="Hyperkobling"/>
           <w:rFonts w:eastAsia="Times New Roman" w:cs="Times New Roman"/>
           <w:szCs w:val="24"/>
           <w:lang w:val="en-US" w:eastAsia="nb-NO"/>
@@ -1985,10 +2017,10 @@
         </w:rPr>
         <w:t xml:space="preserve">nd Society 2 </w:t>
       </w:r>
-      <w:hyperlink r:id="rId20" w:history="1">
+      <w:hyperlink r:id="rId21" w:history="1">
         <w:r>
           <w:rPr>
-            <w:rStyle w:val="Hyperlink"/>
+            <w:rStyle w:val="Hyperkobling"/>
             <w:rFonts w:eastAsia="Times New Roman" w:cs="Times New Roman"/>
             <w:szCs w:val="24"/>
             <w:lang w:val="en-US" w:eastAsia="nb-NO"/>
@@ -2156,7 +2188,7 @@
       <w:commentRangeEnd w:id="6"/>
       <w:r>
         <w:rPr>
-          <w:rStyle w:val="CommentReference"/>
+          <w:rStyle w:val="Merknadsreferanse"/>
         </w:rPr>
         <w:commentReference w:id="6"/>
       </w:r>
@@ -2387,34 +2419,20 @@
         <w:rPr>
           <w:szCs w:val="24"/>
         </w:rPr>
-        <w:t xml:space="preserve">Slik ser arrayet ut i koden. Man ser at etter noen ord så står det "[- ]". Siden det er tatt i bruk </w:t>
+        <w:t>Slik ser arrayet ut i koden. Man ser at etter noen ord så står det "[- ]". Siden det er tatt i bruk RegEx (</w:t>
       </w:r>
       <w:proofErr w:type="spellStart"/>
       <w:r>
         <w:rPr>
           <w:szCs w:val="24"/>
         </w:rPr>
-        <w:t>RegEx</w:t>
+        <w:t>Regular</w:t>
       </w:r>
       <w:proofErr w:type="spellEnd"/>
       <w:r>
         <w:rPr>
           <w:szCs w:val="24"/>
         </w:rPr>
-        <w:t xml:space="preserve"> (</w:t>
-      </w:r>
-      <w:proofErr w:type="spellStart"/>
-      <w:r>
-        <w:rPr>
-          <w:szCs w:val="24"/>
-        </w:rPr>
-        <w:t>Regular</w:t>
-      </w:r>
-      <w:proofErr w:type="spellEnd"/>
-      <w:r>
-        <w:rPr>
-          <w:szCs w:val="24"/>
-        </w:rPr>
         <w:t xml:space="preserve"> Expressions)</w:t>
       </w:r>
       <w:r>
@@ -2432,7 +2450,7 @@
       <w:commentRangeEnd w:id="7"/>
       <w:r>
         <w:rPr>
-          <w:rStyle w:val="CommentReference"/>
+          <w:rStyle w:val="Merknadsreferanse"/>
         </w:rPr>
         <w:commentReference w:id="7"/>
       </w:r>
@@ -2482,13 +2500,13 @@
       <w:commentRangeEnd w:id="9"/>
       <w:r>
         <w:rPr>
-          <w:rStyle w:val="CommentReference"/>
+          <w:rStyle w:val="Merknadsreferanse"/>
         </w:rPr>
         <w:commentReference w:id="8"/>
       </w:r>
       <w:r>
         <w:rPr>
-          <w:rStyle w:val="CommentReference"/>
+          <w:rStyle w:val="Merknadsreferanse"/>
         </w:rPr>
         <w:commentReference w:id="9"/>
       </w:r>
@@ -2572,14 +2590,14 @@
       <w:commentRangeEnd w:id="10"/>
       <w:r>
         <w:rPr>
-          <w:rStyle w:val="CommentReference"/>
+          <w:rStyle w:val="Merknadsreferanse"/>
         </w:rPr>
         <w:commentReference w:id="10"/>
       </w:r>
     </w:p>
     <w:p>
       <w:pPr>
-        <w:pStyle w:val="CommentText"/>
+        <w:pStyle w:val="Merknadstekst"/>
       </w:pPr>
       <w:r>
         <w:t xml:space="preserve"> </w:t>
@@ -2587,7 +2605,7 @@
     </w:p>
     <w:p>
       <w:pPr>
-        <w:pStyle w:val="CommentText"/>
+        <w:pStyle w:val="Merknadstekst"/>
       </w:pPr>
     </w:p>
     <w:p>
@@ -2597,12 +2615,12 @@
           <w:szCs w:val="24"/>
         </w:rPr>
         <w:sectPr>
-          <w:headerReference w:type="even" r:id="rId21"/>
-          <w:headerReference w:type="default" r:id="rId22"/>
-          <w:footerReference w:type="even" r:id="rId23"/>
-          <w:footerReference w:type="default" r:id="rId24"/>
-          <w:headerReference w:type="first" r:id="rId25"/>
-          <w:footerReference w:type="first" r:id="rId26"/>
+          <w:headerReference w:type="even" r:id="rId22"/>
+          <w:headerReference w:type="default" r:id="rId23"/>
+          <w:footerReference w:type="even" r:id="rId24"/>
+          <w:footerReference w:type="default" r:id="rId25"/>
+          <w:headerReference w:type="first" r:id="rId26"/>
+          <w:footerReference w:type="first" r:id="rId27"/>
           <w:pgSz w:w="11906" w:h="16838"/>
           <w:pgMar w:top="1417" w:right="1417" w:bottom="1417" w:left="1417" w:header="708" w:footer="708" w:gutter="0"/>
           <w:cols w:space="708"/>
@@ -3060,7 +3078,7 @@
       <w:commentRangeEnd w:id="11"/>
       <w:r>
         <w:rPr>
-          <w:rStyle w:val="CommentReference"/>
+          <w:rStyle w:val="Merknadsreferanse"/>
         </w:rPr>
         <w:commentReference w:id="11"/>
       </w:r>
@@ -3077,15 +3095,15 @@
 </file>
 
 <file path=word/comments.xml><?xml version="1.0" encoding="utf-8"?>
-<w:comments xmlns:wpc="http://schemas.microsoft.com/office/word/2010/wordprocessingCanvas" xmlns:cx="http://schemas.microsoft.com/office/drawing/2014/chartex" xmlns:cx1="http://schemas.microsoft.com/office/drawing/2015/9/8/chartex" xmlns:cx2="http://schemas.microsoft.com/office/drawing/2015/10/21/chartex" xmlns:cx3="http://schemas.microsoft.com/office/drawing/2016/5/9/chartex" xmlns:cx4="http://schemas.microsoft.com/office/drawing/2016/5/10/chartex" xmlns:cx5="http://schemas.microsoft.com/office/drawing/2016/5/11/chartex" xmlns:cx6="http://schemas.microsoft.com/office/drawing/2016/5/12/chartex" xmlns:cx7="http://schemas.microsoft.com/office/drawing/2016/5/13/chartex" xmlns:cx8="http://schemas.microsoft.com/office/drawing/2016/5/14/chartex" xmlns:mc="http://schemas.openxmlformats.org/markup-compatibility/2006" xmlns:aink="http://schemas.microsoft.com/office/drawing/2016/ink" xmlns:am3d="http://schemas.microsoft.com/office/drawing/2017/model3d" xmlns:o="urn:schemas-microsoft-com:office:office" xmlns:r="http://schemas.openxmlformats.org/officeDocument/2006/relationships" xmlns:m="http://schemas.openxmlformats.org/officeDocument/2006/math" xmlns:v="urn:schemas-microsoft-com:vml" xmlns:wp14="http://schemas.microsoft.com/office/word/2010/wordprocessingDrawing" xmlns:wp="http://schemas.openxmlformats.org/drawingml/2006/wordprocessingDrawing" xmlns:w10="urn:schemas-microsoft-com:office:word" xmlns:w="http://schemas.openxmlformats.org/wordprocessingml/2006/main" xmlns:w14="http://schemas.microsoft.com/office/word/2010/wordml" xmlns:w15="http://schemas.microsoft.com/office/word/2012/wordml" xmlns:w16cex="http://schemas.microsoft.com/office/word/2018/wordml/cex" xmlns:w16cid="http://schemas.microsoft.com/office/word/2016/wordml/cid" xmlns:w16="http://schemas.microsoft.com/office/word/2018/wordml" xmlns:w16se="http://schemas.microsoft.com/office/word/2015/wordml/symex" xmlns:wpg="http://schemas.microsoft.com/office/word/2010/wordprocessingGroup" xmlns:wpi="http://schemas.microsoft.com/office/word/2010/wordprocessingInk" xmlns:wne="http://schemas.microsoft.com/office/word/2006/wordml" xmlns:wps="http://schemas.microsoft.com/office/word/2010/wordprocessingShape" mc:Ignorable="w14 w15 w16se w16cid w16 w16cex wp14">
+<w:comments xmlns:wpc="http://schemas.microsoft.com/office/word/2010/wordprocessingCanvas" xmlns:cx="http://schemas.microsoft.com/office/drawing/2014/chartex" xmlns:cx1="http://schemas.microsoft.com/office/drawing/2015/9/8/chartex" xmlns:cx2="http://schemas.microsoft.com/office/drawing/2015/10/21/chartex" xmlns:cx3="http://schemas.microsoft.com/office/drawing/2016/5/9/chartex" xmlns:cx4="http://schemas.microsoft.com/office/drawing/2016/5/10/chartex" xmlns:cx5="http://schemas.microsoft.com/office/drawing/2016/5/11/chartex" xmlns:cx6="http://schemas.microsoft.com/office/drawing/2016/5/12/chartex" xmlns:cx7="http://schemas.microsoft.com/office/drawing/2016/5/13/chartex" xmlns:cx8="http://schemas.microsoft.com/office/drawing/2016/5/14/chartex" xmlns:mc="http://schemas.openxmlformats.org/markup-compatibility/2006" xmlns:aink="http://schemas.microsoft.com/office/drawing/2016/ink" xmlns:am3d="http://schemas.microsoft.com/office/drawing/2017/model3d" xmlns:o="urn:schemas-microsoft-com:office:office" xmlns:r="http://schemas.openxmlformats.org/officeDocument/2006/relationships" xmlns:m="http://schemas.openxmlformats.org/officeDocument/2006/math" xmlns:v="urn:schemas-microsoft-com:vml" xmlns:wp14="http://schemas.microsoft.com/office/word/2010/wordprocessingDrawing" xmlns:wp="http://schemas.openxmlformats.org/drawingml/2006/wordprocessingDrawing" xmlns:w10="urn:schemas-microsoft-com:office:word" xmlns:w="http://schemas.openxmlformats.org/wordprocessingml/2006/main" xmlns:w14="http://schemas.microsoft.com/office/word/2010/wordml" xmlns:w15="http://schemas.microsoft.com/office/word/2012/wordml" xmlns:w16cex="http://schemas.microsoft.com/office/word/2018/wordml/cex" xmlns:w16cid="http://schemas.microsoft.com/office/word/2016/wordml/cid" xmlns:w16="http://schemas.microsoft.com/office/word/2018/wordml" xmlns:w16sdtdh="http://schemas.microsoft.com/office/word/2020/wordml/sdtdatahash" xmlns:w16se="http://schemas.microsoft.com/office/word/2015/wordml/symex" xmlns:wpg="http://schemas.microsoft.com/office/word/2010/wordprocessingGroup" xmlns:wpi="http://schemas.microsoft.com/office/word/2010/wordprocessingInk" xmlns:wne="http://schemas.microsoft.com/office/word/2006/wordml" xmlns:wps="http://schemas.microsoft.com/office/word/2010/wordprocessingShape" mc:Ignorable="w14 w15 w16se w16cid w16 w16cex w16sdtdh wp14">
   <w:comment w:id="1" w:author="Kamalan Rashasingham" w:date="2021-08-05T10:58:00Z" w:initials="KR">
     <w:p>
       <w:pPr>
-        <w:pStyle w:val="CommentText"/>
-      </w:pPr>
-      <w:r>
-        <w:rPr>
-          <w:rStyle w:val="CommentReference"/>
+        <w:pStyle w:val="Merknadstekst"/>
+      </w:pPr>
+      <w:r>
+        <w:rPr>
+          <w:rStyle w:val="Merknadsreferanse"/>
         </w:rPr>
         <w:annotationRef/>
       </w:r>
@@ -3097,11 +3115,11 @@
   <w:comment w:id="2" w:author="Kamalan Rashasingham" w:date="2021-08-05T10:59:00Z" w:initials="KR">
     <w:p>
       <w:pPr>
-        <w:pStyle w:val="CommentText"/>
-      </w:pPr>
-      <w:r>
-        <w:rPr>
-          <w:rStyle w:val="CommentReference"/>
+        <w:pStyle w:val="Merknadstekst"/>
+      </w:pPr>
+      <w:r>
+        <w:rPr>
+          <w:rStyle w:val="Merknadsreferanse"/>
         </w:rPr>
         <w:annotationRef/>
       </w:r>
@@ -3111,12 +3129,12 @@
     </w:p>
     <w:p>
       <w:pPr>
-        <w:pStyle w:val="CommentText"/>
-      </w:pPr>
-    </w:p>
-    <w:p>
-      <w:pPr>
-        <w:pStyle w:val="CommentText"/>
+        <w:pStyle w:val="Merknadstekst"/>
+      </w:pPr>
+    </w:p>
+    <w:p>
+      <w:pPr>
+        <w:pStyle w:val="Merknadstekst"/>
       </w:pPr>
       <w:r>
         <w:t xml:space="preserve">Vidar </w:t>
@@ -3134,11 +3152,11 @@
   <w:comment w:id="3" w:author="Kamalan Rashasingham" w:date="2021-08-05T11:01:00Z" w:initials="KR">
     <w:p>
       <w:pPr>
-        <w:pStyle w:val="CommentText"/>
-      </w:pPr>
-      <w:r>
-        <w:rPr>
-          <w:rStyle w:val="CommentReference"/>
+        <w:pStyle w:val="Merknadstekst"/>
+      </w:pPr>
+      <w:r>
+        <w:rPr>
+          <w:rStyle w:val="Merknadsreferanse"/>
         </w:rPr>
         <w:annotationRef/>
       </w:r>
@@ -3153,29 +3171,29 @@
   <w:comment w:id="4" w:author="Stian Furu" w:date="2021-08-05T11:54:00Z" w:initials="SF">
     <w:p>
       <w:pPr>
-        <w:pStyle w:val="CommentText"/>
-      </w:pPr>
-      <w:r>
-        <w:rPr>
-          <w:rStyle w:val="CommentReference"/>
+        <w:pStyle w:val="Merknadstekst"/>
+      </w:pPr>
+      <w:r>
+        <w:rPr>
+          <w:rStyle w:val="Merknadsreferanse"/>
         </w:rPr>
         <w:annotationRef/>
       </w:r>
     </w:p>
     <w:p>
       <w:pPr>
-        <w:pStyle w:val="CommentText"/>
+        <w:pStyle w:val="Merknadstekst"/>
       </w:pPr>
     </w:p>
   </w:comment>
   <w:comment w:id="5" w:author="Kamalan Rashasingham" w:date="2021-08-05T13:38:00Z" w:initials="KR">
     <w:p>
       <w:pPr>
-        <w:pStyle w:val="CommentText"/>
-      </w:pPr>
-      <w:r>
-        <w:rPr>
-          <w:rStyle w:val="CommentReference"/>
+        <w:pStyle w:val="Merknadstekst"/>
+      </w:pPr>
+      <w:r>
+        <w:rPr>
+          <w:rStyle w:val="Merknadsreferanse"/>
         </w:rPr>
         <w:annotationRef/>
       </w:r>
@@ -3188,25 +3206,17 @@
       </w:r>
       <w:proofErr w:type="spellEnd"/>
       <w:r>
-        <w:t xml:space="preserve"> og hva er </w:t>
-      </w:r>
-      <w:proofErr w:type="spellStart"/>
-      <w:r>
-        <w:t>valgemne</w:t>
-      </w:r>
-      <w:proofErr w:type="spellEnd"/>
-      <w:r>
-        <w:t xml:space="preserve">? Er det obligatorisk for alle eller kun for eksempel bygg? </w:t>
-      </w:r>
-    </w:p>
-    <w:p>
-      <w:pPr>
-        <w:pStyle w:val="CommentText"/>
-      </w:pPr>
-    </w:p>
-    <w:p>
-      <w:pPr>
-        <w:pStyle w:val="CommentText"/>
+        <w:t xml:space="preserve"> og hva er valgemne? Er det obligatorisk for alle eller kun for eksempel bygg? </w:t>
+      </w:r>
+    </w:p>
+    <w:p>
+      <w:pPr>
+        <w:pStyle w:val="Merknadstekst"/>
+      </w:pPr>
+    </w:p>
+    <w:p>
+      <w:pPr>
+        <w:pStyle w:val="Merknadstekst"/>
       </w:pPr>
       <w:r>
         <w:t>Lag en inndeling, eks</w:t>
@@ -3227,11 +3237,11 @@
   <w:comment w:id="6" w:author="Stian Furu" w:date="2021-08-04T09:44:00Z" w:initials="SF">
     <w:p>
       <w:pPr>
-        <w:pStyle w:val="CommentText"/>
-      </w:pPr>
-      <w:r>
-        <w:rPr>
-          <w:rStyle w:val="CommentReference"/>
+        <w:pStyle w:val="Merknadstekst"/>
+      </w:pPr>
+      <w:r>
+        <w:rPr>
+          <w:rStyle w:val="Merknadsreferanse"/>
         </w:rPr>
         <w:annotationRef/>
       </w:r>
@@ -3243,11 +3253,11 @@
   <w:comment w:id="7" w:author="Stian Furu" w:date="2021-08-04T09:42:00Z" w:initials="SF">
     <w:p>
       <w:pPr>
-        <w:pStyle w:val="CommentText"/>
-      </w:pPr>
-      <w:r>
-        <w:rPr>
-          <w:rStyle w:val="CommentReference"/>
+        <w:pStyle w:val="Merknadstekst"/>
+      </w:pPr>
+      <w:r>
+        <w:rPr>
+          <w:rStyle w:val="Merknadsreferanse"/>
         </w:rPr>
         <w:annotationRef/>
       </w:r>
@@ -3259,11 +3269,11 @@
   <w:comment w:id="8" w:author="Kamalan Rashasingham" w:date="2021-08-02T14:59:00Z" w:initials="KR">
     <w:p>
       <w:pPr>
-        <w:pStyle w:val="CommentText"/>
-      </w:pPr>
-      <w:r>
-        <w:rPr>
-          <w:rStyle w:val="CommentReference"/>
+        <w:pStyle w:val="Merknadstekst"/>
+      </w:pPr>
+      <w:r>
+        <w:rPr>
+          <w:rStyle w:val="Merknadsreferanse"/>
         </w:rPr>
         <w:annotationRef/>
       </w:r>
@@ -3275,11 +3285,11 @@
   <w:comment w:id="9" w:author="Kamalan Rashasingham" w:date="2021-08-02T14:58:00Z" w:initials="KR">
     <w:p>
       <w:pPr>
-        <w:pStyle w:val="CommentText"/>
-      </w:pPr>
-      <w:r>
-        <w:rPr>
-          <w:rStyle w:val="CommentReference"/>
+        <w:pStyle w:val="Merknadstekst"/>
+      </w:pPr>
+      <w:r>
+        <w:rPr>
+          <w:rStyle w:val="Merknadsreferanse"/>
         </w:rPr>
         <w:annotationRef/>
       </w:r>
@@ -3288,11 +3298,11 @@
   <w:comment w:id="10" w:author="Kamalan Rashasingham" w:date="2021-08-02T14:59:00Z" w:initials="KR">
     <w:p>
       <w:pPr>
-        <w:pStyle w:val="CommentText"/>
-      </w:pPr>
-      <w:r>
-        <w:rPr>
-          <w:rStyle w:val="CommentReference"/>
+        <w:pStyle w:val="Merknadstekst"/>
+      </w:pPr>
+      <w:r>
+        <w:rPr>
+          <w:rStyle w:val="Merknadsreferanse"/>
         </w:rPr>
         <w:annotationRef/>
       </w:r>
@@ -3304,11 +3314,11 @@
   <w:comment w:id="11" w:author="Kamalan Rashasingham" w:date="2021-08-02T15:16:00Z" w:initials="KR">
     <w:p>
       <w:pPr>
-        <w:pStyle w:val="CommentText"/>
-      </w:pPr>
-      <w:r>
-        <w:rPr>
-          <w:rStyle w:val="CommentReference"/>
+        <w:pStyle w:val="Merknadstekst"/>
+      </w:pPr>
+      <w:r>
+        <w:rPr>
+          <w:rStyle w:val="Merknadsreferanse"/>
         </w:rPr>
         <w:annotationRef/>
       </w:r>
@@ -3321,7 +3331,7 @@
 </file>
 
 <file path=word/commentsExtended.xml><?xml version="1.0" encoding="utf-8"?>
-<w15:commentsEx xmlns:wpc="http://schemas.microsoft.com/office/word/2010/wordprocessingCanvas" xmlns:cx="http://schemas.microsoft.com/office/drawing/2014/chartex" xmlns:cx1="http://schemas.microsoft.com/office/drawing/2015/9/8/chartex" xmlns:cx2="http://schemas.microsoft.com/office/drawing/2015/10/21/chartex" xmlns:cx3="http://schemas.microsoft.com/office/drawing/2016/5/9/chartex" xmlns:cx4="http://schemas.microsoft.com/office/drawing/2016/5/10/chartex" xmlns:cx5="http://schemas.microsoft.com/office/drawing/2016/5/11/chartex" xmlns:cx6="http://schemas.microsoft.com/office/drawing/2016/5/12/chartex" xmlns:cx7="http://schemas.microsoft.com/office/drawing/2016/5/13/chartex" xmlns:cx8="http://schemas.microsoft.com/office/drawing/2016/5/14/chartex" xmlns:mc="http://schemas.openxmlformats.org/markup-compatibility/2006" xmlns:aink="http://schemas.microsoft.com/office/drawing/2016/ink" xmlns:am3d="http://schemas.microsoft.com/office/drawing/2017/model3d" xmlns:o="urn:schemas-microsoft-com:office:office" xmlns:r="http://schemas.openxmlformats.org/officeDocument/2006/relationships" xmlns:m="http://schemas.openxmlformats.org/officeDocument/2006/math" xmlns:v="urn:schemas-microsoft-com:vml" xmlns:wp14="http://schemas.microsoft.com/office/word/2010/wordprocessingDrawing" xmlns:wp="http://schemas.openxmlformats.org/drawingml/2006/wordprocessingDrawing" xmlns:w10="urn:schemas-microsoft-com:office:word" xmlns:w="http://schemas.openxmlformats.org/wordprocessingml/2006/main" xmlns:w14="http://schemas.microsoft.com/office/word/2010/wordml" xmlns:w15="http://schemas.microsoft.com/office/word/2012/wordml" xmlns:w16cex="http://schemas.microsoft.com/office/word/2018/wordml/cex" xmlns:w16cid="http://schemas.microsoft.com/office/word/2016/wordml/cid" xmlns:w16="http://schemas.microsoft.com/office/word/2018/wordml" xmlns:w16se="http://schemas.microsoft.com/office/word/2015/wordml/symex" xmlns:wpg="http://schemas.microsoft.com/office/word/2010/wordprocessingGroup" xmlns:wpi="http://schemas.microsoft.com/office/word/2010/wordprocessingInk" xmlns:wne="http://schemas.microsoft.com/office/word/2006/wordml" xmlns:wps="http://schemas.microsoft.com/office/word/2010/wordprocessingShape" mc:Ignorable="w14 w15 w16se w16cid w16 w16cex wp14">
+<w15:commentsEx xmlns:wpc="http://schemas.microsoft.com/office/word/2010/wordprocessingCanvas" xmlns:cx="http://schemas.microsoft.com/office/drawing/2014/chartex" xmlns:cx1="http://schemas.microsoft.com/office/drawing/2015/9/8/chartex" xmlns:cx2="http://schemas.microsoft.com/office/drawing/2015/10/21/chartex" xmlns:cx3="http://schemas.microsoft.com/office/drawing/2016/5/9/chartex" xmlns:cx4="http://schemas.microsoft.com/office/drawing/2016/5/10/chartex" xmlns:cx5="http://schemas.microsoft.com/office/drawing/2016/5/11/chartex" xmlns:cx6="http://schemas.microsoft.com/office/drawing/2016/5/12/chartex" xmlns:cx7="http://schemas.microsoft.com/office/drawing/2016/5/13/chartex" xmlns:cx8="http://schemas.microsoft.com/office/drawing/2016/5/14/chartex" xmlns:mc="http://schemas.openxmlformats.org/markup-compatibility/2006" xmlns:aink="http://schemas.microsoft.com/office/drawing/2016/ink" xmlns:am3d="http://schemas.microsoft.com/office/drawing/2017/model3d" xmlns:o="urn:schemas-microsoft-com:office:office" xmlns:r="http://schemas.openxmlformats.org/officeDocument/2006/relationships" xmlns:m="http://schemas.openxmlformats.org/officeDocument/2006/math" xmlns:v="urn:schemas-microsoft-com:vml" xmlns:wp14="http://schemas.microsoft.com/office/word/2010/wordprocessingDrawing" xmlns:wp="http://schemas.openxmlformats.org/drawingml/2006/wordprocessingDrawing" xmlns:w10="urn:schemas-microsoft-com:office:word" xmlns:w="http://schemas.openxmlformats.org/wordprocessingml/2006/main" xmlns:w14="http://schemas.microsoft.com/office/word/2010/wordml" xmlns:w15="http://schemas.microsoft.com/office/word/2012/wordml" xmlns:w16cex="http://schemas.microsoft.com/office/word/2018/wordml/cex" xmlns:w16cid="http://schemas.microsoft.com/office/word/2016/wordml/cid" xmlns:w16="http://schemas.microsoft.com/office/word/2018/wordml" xmlns:w16sdtdh="http://schemas.microsoft.com/office/word/2020/wordml/sdtdatahash" xmlns:w16se="http://schemas.microsoft.com/office/word/2015/wordml/symex" xmlns:wpg="http://schemas.microsoft.com/office/word/2010/wordprocessingGroup" xmlns:wpi="http://schemas.microsoft.com/office/word/2010/wordprocessingInk" xmlns:wne="http://schemas.microsoft.com/office/word/2006/wordml" xmlns:wps="http://schemas.microsoft.com/office/word/2010/wordprocessingShape" mc:Ignorable="w14 w15 w16se w16cid w16 w16cex w16sdtdh wp14">
   <w15:commentEx w15:paraId="3BC8C234" w15:done="0"/>
   <w15:commentEx w15:paraId="069BA3FB" w15:done="1"/>
   <w15:commentEx w15:paraId="3F0F7C47" w15:done="0"/>
@@ -3337,7 +3347,7 @@
 </file>
 
 <file path=word/commentsExtensible.xml><?xml version="1.0" encoding="utf-8"?>
-<w16cex:commentsExtensible xmlns:wpc="http://schemas.microsoft.com/office/word/2010/wordprocessingCanvas" xmlns:cx="http://schemas.microsoft.com/office/drawing/2014/chartex" xmlns:cx1="http://schemas.microsoft.com/office/drawing/2015/9/8/chartex" xmlns:cx2="http://schemas.microsoft.com/office/drawing/2015/10/21/chartex" xmlns:cx3="http://schemas.microsoft.com/office/drawing/2016/5/9/chartex" xmlns:cx4="http://schemas.microsoft.com/office/drawing/2016/5/10/chartex" xmlns:cx5="http://schemas.microsoft.com/office/drawing/2016/5/11/chartex" xmlns:cx6="http://schemas.microsoft.com/office/drawing/2016/5/12/chartex" xmlns:cx7="http://schemas.microsoft.com/office/drawing/2016/5/13/chartex" xmlns:cx8="http://schemas.microsoft.com/office/drawing/2016/5/14/chartex" xmlns:mc="http://schemas.openxmlformats.org/markup-compatibility/2006" xmlns:aink="http://schemas.microsoft.com/office/drawing/2016/ink" xmlns:am3d="http://schemas.microsoft.com/office/drawing/2017/model3d" xmlns:o="urn:schemas-microsoft-com:office:office" xmlns:r="http://schemas.openxmlformats.org/officeDocument/2006/relationships" xmlns:m="http://schemas.openxmlformats.org/officeDocument/2006/math" xmlns:v="urn:schemas-microsoft-com:vml" xmlns:wp14="http://schemas.microsoft.com/office/word/2010/wordprocessingDrawing" xmlns:wp="http://schemas.openxmlformats.org/drawingml/2006/wordprocessingDrawing" xmlns:w10="urn:schemas-microsoft-com:office:word" xmlns:w="http://schemas.openxmlformats.org/wordprocessingml/2006/main" xmlns:w14="http://schemas.microsoft.com/office/word/2010/wordml" xmlns:w15="http://schemas.microsoft.com/office/word/2012/wordml" xmlns:w16cex="http://schemas.microsoft.com/office/word/2018/wordml/cex" xmlns:w16cid="http://schemas.microsoft.com/office/word/2016/wordml/cid" xmlns:w16="http://schemas.microsoft.com/office/word/2018/wordml" xmlns:w16se="http://schemas.microsoft.com/office/word/2015/wordml/symex" xmlns:wpg="http://schemas.microsoft.com/office/word/2010/wordprocessingGroup" xmlns:wpi="http://schemas.microsoft.com/office/word/2010/wordprocessingInk" xmlns:wne="http://schemas.microsoft.com/office/word/2006/wordml" xmlns:wps="http://schemas.microsoft.com/office/word/2010/wordprocessingShape" mc:Ignorable="w14 w15 w16se w16cid w16 w16cex wp14">
+<w16cex:commentsExtensible xmlns:wpc="http://schemas.microsoft.com/office/word/2010/wordprocessingCanvas" xmlns:cx="http://schemas.microsoft.com/office/drawing/2014/chartex" xmlns:cx1="http://schemas.microsoft.com/office/drawing/2015/9/8/chartex" xmlns:cx2="http://schemas.microsoft.com/office/drawing/2015/10/21/chartex" xmlns:cx3="http://schemas.microsoft.com/office/drawing/2016/5/9/chartex" xmlns:cx4="http://schemas.microsoft.com/office/drawing/2016/5/10/chartex" xmlns:cx5="http://schemas.microsoft.com/office/drawing/2016/5/11/chartex" xmlns:cx6="http://schemas.microsoft.com/office/drawing/2016/5/12/chartex" xmlns:cx7="http://schemas.microsoft.com/office/drawing/2016/5/13/chartex" xmlns:cx8="http://schemas.microsoft.com/office/drawing/2016/5/14/chartex" xmlns:mc="http://schemas.openxmlformats.org/markup-compatibility/2006" xmlns:aink="http://schemas.microsoft.com/office/drawing/2016/ink" xmlns:am3d="http://schemas.microsoft.com/office/drawing/2017/model3d" xmlns:o="urn:schemas-microsoft-com:office:office" xmlns:r="http://schemas.openxmlformats.org/officeDocument/2006/relationships" xmlns:m="http://schemas.openxmlformats.org/officeDocument/2006/math" xmlns:v="urn:schemas-microsoft-com:vml" xmlns:wp14="http://schemas.microsoft.com/office/word/2010/wordprocessingDrawing" xmlns:wp="http://schemas.openxmlformats.org/drawingml/2006/wordprocessingDrawing" xmlns:w10="urn:schemas-microsoft-com:office:word" xmlns:w="http://schemas.openxmlformats.org/wordprocessingml/2006/main" xmlns:w14="http://schemas.microsoft.com/office/word/2010/wordml" xmlns:w15="http://schemas.microsoft.com/office/word/2012/wordml" xmlns:w16cex="http://schemas.microsoft.com/office/word/2018/wordml/cex" xmlns:w16cid="http://schemas.microsoft.com/office/word/2016/wordml/cid" xmlns:w16="http://schemas.microsoft.com/office/word/2018/wordml" xmlns:w16sdtdh="http://schemas.microsoft.com/office/word/2020/wordml/sdtdatahash" xmlns:w16se="http://schemas.microsoft.com/office/word/2015/wordml/symex" xmlns:wpg="http://schemas.microsoft.com/office/word/2010/wordprocessingGroup" xmlns:wpi="http://schemas.microsoft.com/office/word/2010/wordprocessingInk" xmlns:wne="http://schemas.microsoft.com/office/word/2006/wordml" xmlns:wps="http://schemas.microsoft.com/office/word/2010/wordprocessingShape" mc:Ignorable="w14 w15 w16se w16cid w16 w16cex w16sdtdh wp14">
   <w16cex:commentExtensible w16cex:durableId="24B642DE" w16cex:dateUtc="2021-08-05T08:58:00Z"/>
   <w16cex:commentExtensible w16cex:durableId="24B642F8" w16cex:dateUtc="2021-08-05T08:59:00Z"/>
   <w16cex:commentExtensible w16cex:durableId="24B64383" w16cex:dateUtc="2021-08-05T09:01:00Z"/>
@@ -3353,7 +3363,7 @@
 </file>
 
 <file path=word/commentsIds.xml><?xml version="1.0" encoding="utf-8"?>
-<w16cid:commentsIds xmlns:wpc="http://schemas.microsoft.com/office/word/2010/wordprocessingCanvas" xmlns:cx="http://schemas.microsoft.com/office/drawing/2014/chartex" xmlns:cx1="http://schemas.microsoft.com/office/drawing/2015/9/8/chartex" xmlns:cx2="http://schemas.microsoft.com/office/drawing/2015/10/21/chartex" xmlns:cx3="http://schemas.microsoft.com/office/drawing/2016/5/9/chartex" xmlns:cx4="http://schemas.microsoft.com/office/drawing/2016/5/10/chartex" xmlns:cx5="http://schemas.microsoft.com/office/drawing/2016/5/11/chartex" xmlns:cx6="http://schemas.microsoft.com/office/drawing/2016/5/12/chartex" xmlns:cx7="http://schemas.microsoft.com/office/drawing/2016/5/13/chartex" xmlns:cx8="http://schemas.microsoft.com/office/drawing/2016/5/14/chartex" xmlns:mc="http://schemas.openxmlformats.org/markup-compatibility/2006" xmlns:aink="http://schemas.microsoft.com/office/drawing/2016/ink" xmlns:am3d="http://schemas.microsoft.com/office/drawing/2017/model3d" xmlns:o="urn:schemas-microsoft-com:office:office" xmlns:r="http://schemas.openxmlformats.org/officeDocument/2006/relationships" xmlns:m="http://schemas.openxmlformats.org/officeDocument/2006/math" xmlns:v="urn:schemas-microsoft-com:vml" xmlns:wp14="http://schemas.microsoft.com/office/word/2010/wordprocessingDrawing" xmlns:wp="http://schemas.openxmlformats.org/drawingml/2006/wordprocessingDrawing" xmlns:w10="urn:schemas-microsoft-com:office:word" xmlns:w="http://schemas.openxmlformats.org/wordprocessingml/2006/main" xmlns:w14="http://schemas.microsoft.com/office/word/2010/wordml" xmlns:w15="http://schemas.microsoft.com/office/word/2012/wordml" xmlns:w16cex="http://schemas.microsoft.com/office/word/2018/wordml/cex" xmlns:w16cid="http://schemas.microsoft.com/office/word/2016/wordml/cid" xmlns:w16="http://schemas.microsoft.com/office/word/2018/wordml" xmlns:w16se="http://schemas.microsoft.com/office/word/2015/wordml/symex" xmlns:wpg="http://schemas.microsoft.com/office/word/2010/wordprocessingGroup" xmlns:wpi="http://schemas.microsoft.com/office/word/2010/wordprocessingInk" xmlns:wne="http://schemas.microsoft.com/office/word/2006/wordml" xmlns:wps="http://schemas.microsoft.com/office/word/2010/wordprocessingShape" mc:Ignorable="w14 w15 w16se w16cid w16 w16cex wp14">
+<w16cid:commentsIds xmlns:wpc="http://schemas.microsoft.com/office/word/2010/wordprocessingCanvas" xmlns:cx="http://schemas.microsoft.com/office/drawing/2014/chartex" xmlns:cx1="http://schemas.microsoft.com/office/drawing/2015/9/8/chartex" xmlns:cx2="http://schemas.microsoft.com/office/drawing/2015/10/21/chartex" xmlns:cx3="http://schemas.microsoft.com/office/drawing/2016/5/9/chartex" xmlns:cx4="http://schemas.microsoft.com/office/drawing/2016/5/10/chartex" xmlns:cx5="http://schemas.microsoft.com/office/drawing/2016/5/11/chartex" xmlns:cx6="http://schemas.microsoft.com/office/drawing/2016/5/12/chartex" xmlns:cx7="http://schemas.microsoft.com/office/drawing/2016/5/13/chartex" xmlns:cx8="http://schemas.microsoft.com/office/drawing/2016/5/14/chartex" xmlns:mc="http://schemas.openxmlformats.org/markup-compatibility/2006" xmlns:aink="http://schemas.microsoft.com/office/drawing/2016/ink" xmlns:am3d="http://schemas.microsoft.com/office/drawing/2017/model3d" xmlns:o="urn:schemas-microsoft-com:office:office" xmlns:r="http://schemas.openxmlformats.org/officeDocument/2006/relationships" xmlns:m="http://schemas.openxmlformats.org/officeDocument/2006/math" xmlns:v="urn:schemas-microsoft-com:vml" xmlns:wp14="http://schemas.microsoft.com/office/word/2010/wordprocessingDrawing" xmlns:wp="http://schemas.openxmlformats.org/drawingml/2006/wordprocessingDrawing" xmlns:w10="urn:schemas-microsoft-com:office:word" xmlns:w="http://schemas.openxmlformats.org/wordprocessingml/2006/main" xmlns:w14="http://schemas.microsoft.com/office/word/2010/wordml" xmlns:w15="http://schemas.microsoft.com/office/word/2012/wordml" xmlns:w16cex="http://schemas.microsoft.com/office/word/2018/wordml/cex" xmlns:w16cid="http://schemas.microsoft.com/office/word/2016/wordml/cid" xmlns:w16="http://schemas.microsoft.com/office/word/2018/wordml" xmlns:w16sdtdh="http://schemas.microsoft.com/office/word/2020/wordml/sdtdatahash" xmlns:w16se="http://schemas.microsoft.com/office/word/2015/wordml/symex" xmlns:wpg="http://schemas.microsoft.com/office/word/2010/wordprocessingGroup" xmlns:wpi="http://schemas.microsoft.com/office/word/2010/wordprocessingInk" xmlns:wne="http://schemas.microsoft.com/office/word/2006/wordml" xmlns:wps="http://schemas.microsoft.com/office/word/2010/wordprocessingShape" mc:Ignorable="w14 w15 w16se w16cid w16 w16cex w16sdtdh wp14">
   <w16cid:commentId w16cid:paraId="3BC8C234" w16cid:durableId="24B642DE"/>
   <w16cid:commentId w16cid:paraId="069BA3FB" w16cid:durableId="24B642F8"/>
   <w16cid:commentId w16cid:paraId="3F0F7C47" w16cid:durableId="24B64383"/>
@@ -3369,7 +3379,7 @@
 </file>
 
 <file path=word/endnotes.xml><?xml version="1.0" encoding="utf-8"?>
-<w:endnotes xmlns:wpc="http://schemas.microsoft.com/office/word/2010/wordprocessingCanvas" xmlns:cx="http://schemas.microsoft.com/office/drawing/2014/chartex" xmlns:cx1="http://schemas.microsoft.com/office/drawing/2015/9/8/chartex" xmlns:cx2="http://schemas.microsoft.com/office/drawing/2015/10/21/chartex" xmlns:cx3="http://schemas.microsoft.com/office/drawing/2016/5/9/chartex" xmlns:cx4="http://schemas.microsoft.com/office/drawing/2016/5/10/chartex" xmlns:cx5="http://schemas.microsoft.com/office/drawing/2016/5/11/chartex" xmlns:cx6="http://schemas.microsoft.com/office/drawing/2016/5/12/chartex" xmlns:cx7="http://schemas.microsoft.com/office/drawing/2016/5/13/chartex" xmlns:cx8="http://schemas.microsoft.com/office/drawing/2016/5/14/chartex" xmlns:mc="http://schemas.openxmlformats.org/markup-compatibility/2006" xmlns:aink="http://schemas.microsoft.com/office/drawing/2016/ink" xmlns:am3d="http://schemas.microsoft.com/office/drawing/2017/model3d" xmlns:o="urn:schemas-microsoft-com:office:office" xmlns:r="http://schemas.openxmlformats.org/officeDocument/2006/relationships" xmlns:m="http://schemas.openxmlformats.org/officeDocument/2006/math" xmlns:v="urn:schemas-microsoft-com:vml" xmlns:wp14="http://schemas.microsoft.com/office/word/2010/wordprocessingDrawing" xmlns:wp="http://schemas.openxmlformats.org/drawingml/2006/wordprocessingDrawing" xmlns:w10="urn:schemas-microsoft-com:office:word" xmlns:w="http://schemas.openxmlformats.org/wordprocessingml/2006/main" xmlns:w14="http://schemas.microsoft.com/office/word/2010/wordml" xmlns:w15="http://schemas.microsoft.com/office/word/2012/wordml" xmlns:w16cex="http://schemas.microsoft.com/office/word/2018/wordml/cex" xmlns:w16cid="http://schemas.microsoft.com/office/word/2016/wordml/cid" xmlns:w16="http://schemas.microsoft.com/office/word/2018/wordml" xmlns:w16se="http://schemas.microsoft.com/office/word/2015/wordml/symex" xmlns:wpg="http://schemas.microsoft.com/office/word/2010/wordprocessingGroup" xmlns:wpi="http://schemas.microsoft.com/office/word/2010/wordprocessingInk" xmlns:wne="http://schemas.microsoft.com/office/word/2006/wordml" xmlns:wps="http://schemas.microsoft.com/office/word/2010/wordprocessingShape" mc:Ignorable="w14 w15 w16se w16cid w16 w16cex wp14">
+<w:endnotes xmlns:wpc="http://schemas.microsoft.com/office/word/2010/wordprocessingCanvas" xmlns:cx="http://schemas.microsoft.com/office/drawing/2014/chartex" xmlns:cx1="http://schemas.microsoft.com/office/drawing/2015/9/8/chartex" xmlns:cx2="http://schemas.microsoft.com/office/drawing/2015/10/21/chartex" xmlns:cx3="http://schemas.microsoft.com/office/drawing/2016/5/9/chartex" xmlns:cx4="http://schemas.microsoft.com/office/drawing/2016/5/10/chartex" xmlns:cx5="http://schemas.microsoft.com/office/drawing/2016/5/11/chartex" xmlns:cx6="http://schemas.microsoft.com/office/drawing/2016/5/12/chartex" xmlns:cx7="http://schemas.microsoft.com/office/drawing/2016/5/13/chartex" xmlns:cx8="http://schemas.microsoft.com/office/drawing/2016/5/14/chartex" xmlns:mc="http://schemas.openxmlformats.org/markup-compatibility/2006" xmlns:aink="http://schemas.microsoft.com/office/drawing/2016/ink" xmlns:am3d="http://schemas.microsoft.com/office/drawing/2017/model3d" xmlns:o="urn:schemas-microsoft-com:office:office" xmlns:r="http://schemas.openxmlformats.org/officeDocument/2006/relationships" xmlns:m="http://schemas.openxmlformats.org/officeDocument/2006/math" xmlns:v="urn:schemas-microsoft-com:vml" xmlns:wp14="http://schemas.microsoft.com/office/word/2010/wordprocessingDrawing" xmlns:wp="http://schemas.openxmlformats.org/drawingml/2006/wordprocessingDrawing" xmlns:w10="urn:schemas-microsoft-com:office:word" xmlns:w="http://schemas.openxmlformats.org/wordprocessingml/2006/main" xmlns:w14="http://schemas.microsoft.com/office/word/2010/wordml" xmlns:w15="http://schemas.microsoft.com/office/word/2012/wordml" xmlns:w16cex="http://schemas.microsoft.com/office/word/2018/wordml/cex" xmlns:w16cid="http://schemas.microsoft.com/office/word/2016/wordml/cid" xmlns:w16="http://schemas.microsoft.com/office/word/2018/wordml" xmlns:w16sdtdh="http://schemas.microsoft.com/office/word/2020/wordml/sdtdatahash" xmlns:w16se="http://schemas.microsoft.com/office/word/2015/wordml/symex" xmlns:wpg="http://schemas.microsoft.com/office/word/2010/wordprocessingGroup" xmlns:wpi="http://schemas.microsoft.com/office/word/2010/wordprocessingInk" xmlns:wne="http://schemas.microsoft.com/office/word/2006/wordml" xmlns:wps="http://schemas.microsoft.com/office/word/2010/wordprocessingShape" mc:Ignorable="w14 w15 w16se w16cid w16 w16cex w16sdtdh wp14">
   <w:endnote w:type="separator" w:id="-1">
     <w:p>
       <w:pPr>
@@ -3394,37 +3404,37 @@
 </file>
 
 <file path=word/footer1.xml><?xml version="1.0" encoding="utf-8"?>
-<w:ftr xmlns:wpc="http://schemas.microsoft.com/office/word/2010/wordprocessingCanvas" xmlns:cx="http://schemas.microsoft.com/office/drawing/2014/chartex" xmlns:cx1="http://schemas.microsoft.com/office/drawing/2015/9/8/chartex" xmlns:cx2="http://schemas.microsoft.com/office/drawing/2015/10/21/chartex" xmlns:cx3="http://schemas.microsoft.com/office/drawing/2016/5/9/chartex" xmlns:cx4="http://schemas.microsoft.com/office/drawing/2016/5/10/chartex" xmlns:cx5="http://schemas.microsoft.com/office/drawing/2016/5/11/chartex" xmlns:cx6="http://schemas.microsoft.com/office/drawing/2016/5/12/chartex" xmlns:cx7="http://schemas.microsoft.com/office/drawing/2016/5/13/chartex" xmlns:cx8="http://schemas.microsoft.com/office/drawing/2016/5/14/chartex" xmlns:mc="http://schemas.openxmlformats.org/markup-compatibility/2006" xmlns:aink="http://schemas.microsoft.com/office/drawing/2016/ink" xmlns:am3d="http://schemas.microsoft.com/office/drawing/2017/model3d" xmlns:o="urn:schemas-microsoft-com:office:office" xmlns:r="http://schemas.openxmlformats.org/officeDocument/2006/relationships" xmlns:m="http://schemas.openxmlformats.org/officeDocument/2006/math" xmlns:v="urn:schemas-microsoft-com:vml" xmlns:wp14="http://schemas.microsoft.com/office/word/2010/wordprocessingDrawing" xmlns:wp="http://schemas.openxmlformats.org/drawingml/2006/wordprocessingDrawing" xmlns:w10="urn:schemas-microsoft-com:office:word" xmlns:w="http://schemas.openxmlformats.org/wordprocessingml/2006/main" xmlns:w14="http://schemas.microsoft.com/office/word/2010/wordml" xmlns:w15="http://schemas.microsoft.com/office/word/2012/wordml" xmlns:w16cex="http://schemas.microsoft.com/office/word/2018/wordml/cex" xmlns:w16cid="http://schemas.microsoft.com/office/word/2016/wordml/cid" xmlns:w16="http://schemas.microsoft.com/office/word/2018/wordml" xmlns:w16se="http://schemas.microsoft.com/office/word/2015/wordml/symex" xmlns:wpg="http://schemas.microsoft.com/office/word/2010/wordprocessingGroup" xmlns:wpi="http://schemas.microsoft.com/office/word/2010/wordprocessingInk" xmlns:wne="http://schemas.microsoft.com/office/word/2006/wordml" xmlns:wps="http://schemas.microsoft.com/office/word/2010/wordprocessingShape" mc:Ignorable="w14 w15 w16se w16cid w16 w16cex wp14">
+<w:ftr xmlns:wpc="http://schemas.microsoft.com/office/word/2010/wordprocessingCanvas" xmlns:cx="http://schemas.microsoft.com/office/drawing/2014/chartex" xmlns:cx1="http://schemas.microsoft.com/office/drawing/2015/9/8/chartex" xmlns:cx2="http://schemas.microsoft.com/office/drawing/2015/10/21/chartex" xmlns:cx3="http://schemas.microsoft.com/office/drawing/2016/5/9/chartex" xmlns:cx4="http://schemas.microsoft.com/office/drawing/2016/5/10/chartex" xmlns:cx5="http://schemas.microsoft.com/office/drawing/2016/5/11/chartex" xmlns:cx6="http://schemas.microsoft.com/office/drawing/2016/5/12/chartex" xmlns:cx7="http://schemas.microsoft.com/office/drawing/2016/5/13/chartex" xmlns:cx8="http://schemas.microsoft.com/office/drawing/2016/5/14/chartex" xmlns:mc="http://schemas.openxmlformats.org/markup-compatibility/2006" xmlns:aink="http://schemas.microsoft.com/office/drawing/2016/ink" xmlns:am3d="http://schemas.microsoft.com/office/drawing/2017/model3d" xmlns:o="urn:schemas-microsoft-com:office:office" xmlns:r="http://schemas.openxmlformats.org/officeDocument/2006/relationships" xmlns:m="http://schemas.openxmlformats.org/officeDocument/2006/math" xmlns:v="urn:schemas-microsoft-com:vml" xmlns:wp14="http://schemas.microsoft.com/office/word/2010/wordprocessingDrawing" xmlns:wp="http://schemas.openxmlformats.org/drawingml/2006/wordprocessingDrawing" xmlns:w10="urn:schemas-microsoft-com:office:word" xmlns:w="http://schemas.openxmlformats.org/wordprocessingml/2006/main" xmlns:w14="http://schemas.microsoft.com/office/word/2010/wordml" xmlns:w15="http://schemas.microsoft.com/office/word/2012/wordml" xmlns:w16cex="http://schemas.microsoft.com/office/word/2018/wordml/cex" xmlns:w16cid="http://schemas.microsoft.com/office/word/2016/wordml/cid" xmlns:w16="http://schemas.microsoft.com/office/word/2018/wordml" xmlns:w16sdtdh="http://schemas.microsoft.com/office/word/2020/wordml/sdtdatahash" xmlns:w16se="http://schemas.microsoft.com/office/word/2015/wordml/symex" xmlns:wpg="http://schemas.microsoft.com/office/word/2010/wordprocessingGroup" xmlns:wpi="http://schemas.microsoft.com/office/word/2010/wordprocessingInk" xmlns:wne="http://schemas.microsoft.com/office/word/2006/wordml" xmlns:wps="http://schemas.microsoft.com/office/word/2010/wordprocessingShape" mc:Ignorable="w14 w15 w16se w16cid w16 w16cex w16sdtdh wp14">
   <w:p>
     <w:pPr>
-      <w:pStyle w:val="Footer"/>
+      <w:pStyle w:val="Bunntekst"/>
     </w:pPr>
   </w:p>
 </w:ftr>
 </file>
 
 <file path=word/footer2.xml><?xml version="1.0" encoding="utf-8"?>
-<w:ftr xmlns:wpc="http://schemas.microsoft.com/office/word/2010/wordprocessingCanvas" xmlns:cx="http://schemas.microsoft.com/office/drawing/2014/chartex" xmlns:cx1="http://schemas.microsoft.com/office/drawing/2015/9/8/chartex" xmlns:cx2="http://schemas.microsoft.com/office/drawing/2015/10/21/chartex" xmlns:cx3="http://schemas.microsoft.com/office/drawing/2016/5/9/chartex" xmlns:cx4="http://schemas.microsoft.com/office/drawing/2016/5/10/chartex" xmlns:cx5="http://schemas.microsoft.com/office/drawing/2016/5/11/chartex" xmlns:cx6="http://schemas.microsoft.com/office/drawing/2016/5/12/chartex" xmlns:cx7="http://schemas.microsoft.com/office/drawing/2016/5/13/chartex" xmlns:cx8="http://schemas.microsoft.com/office/drawing/2016/5/14/chartex" xmlns:mc="http://schemas.openxmlformats.org/markup-compatibility/2006" xmlns:aink="http://schemas.microsoft.com/office/drawing/2016/ink" xmlns:am3d="http://schemas.microsoft.com/office/drawing/2017/model3d" xmlns:o="urn:schemas-microsoft-com:office:office" xmlns:r="http://schemas.openxmlformats.org/officeDocument/2006/relationships" xmlns:m="http://schemas.openxmlformats.org/officeDocument/2006/math" xmlns:v="urn:schemas-microsoft-com:vml" xmlns:wp14="http://schemas.microsoft.com/office/word/2010/wordprocessingDrawing" xmlns:wp="http://schemas.openxmlformats.org/drawingml/2006/wordprocessingDrawing" xmlns:w10="urn:schemas-microsoft-com:office:word" xmlns:w="http://schemas.openxmlformats.org/wordprocessingml/2006/main" xmlns:w14="http://schemas.microsoft.com/office/word/2010/wordml" xmlns:w15="http://schemas.microsoft.com/office/word/2012/wordml" xmlns:w16cex="http://schemas.microsoft.com/office/word/2018/wordml/cex" xmlns:w16cid="http://schemas.microsoft.com/office/word/2016/wordml/cid" xmlns:w16="http://schemas.microsoft.com/office/word/2018/wordml" xmlns:w16se="http://schemas.microsoft.com/office/word/2015/wordml/symex" xmlns:wpg="http://schemas.microsoft.com/office/word/2010/wordprocessingGroup" xmlns:wpi="http://schemas.microsoft.com/office/word/2010/wordprocessingInk" xmlns:wne="http://schemas.microsoft.com/office/word/2006/wordml" xmlns:wps="http://schemas.microsoft.com/office/word/2010/wordprocessingShape" mc:Ignorable="w14 w15 w16se w16cid w16 w16cex wp14">
+<w:ftr xmlns:wpc="http://schemas.microsoft.com/office/word/2010/wordprocessingCanvas" xmlns:cx="http://schemas.microsoft.com/office/drawing/2014/chartex" xmlns:cx1="http://schemas.microsoft.com/office/drawing/2015/9/8/chartex" xmlns:cx2="http://schemas.microsoft.com/office/drawing/2015/10/21/chartex" xmlns:cx3="http://schemas.microsoft.com/office/drawing/2016/5/9/chartex" xmlns:cx4="http://schemas.microsoft.com/office/drawing/2016/5/10/chartex" xmlns:cx5="http://schemas.microsoft.com/office/drawing/2016/5/11/chartex" xmlns:cx6="http://schemas.microsoft.com/office/drawing/2016/5/12/chartex" xmlns:cx7="http://schemas.microsoft.com/office/drawing/2016/5/13/chartex" xmlns:cx8="http://schemas.microsoft.com/office/drawing/2016/5/14/chartex" xmlns:mc="http://schemas.openxmlformats.org/markup-compatibility/2006" xmlns:aink="http://schemas.microsoft.com/office/drawing/2016/ink" xmlns:am3d="http://schemas.microsoft.com/office/drawing/2017/model3d" xmlns:o="urn:schemas-microsoft-com:office:office" xmlns:r="http://schemas.openxmlformats.org/officeDocument/2006/relationships" xmlns:m="http://schemas.openxmlformats.org/officeDocument/2006/math" xmlns:v="urn:schemas-microsoft-com:vml" xmlns:wp14="http://schemas.microsoft.com/office/word/2010/wordprocessingDrawing" xmlns:wp="http://schemas.openxmlformats.org/drawingml/2006/wordprocessingDrawing" xmlns:w10="urn:schemas-microsoft-com:office:word" xmlns:w="http://schemas.openxmlformats.org/wordprocessingml/2006/main" xmlns:w14="http://schemas.microsoft.com/office/word/2010/wordml" xmlns:w15="http://schemas.microsoft.com/office/word/2012/wordml" xmlns:w16cex="http://schemas.microsoft.com/office/word/2018/wordml/cex" xmlns:w16cid="http://schemas.microsoft.com/office/word/2016/wordml/cid" xmlns:w16="http://schemas.microsoft.com/office/word/2018/wordml" xmlns:w16sdtdh="http://schemas.microsoft.com/office/word/2020/wordml/sdtdatahash" xmlns:w16se="http://schemas.microsoft.com/office/word/2015/wordml/symex" xmlns:wpg="http://schemas.microsoft.com/office/word/2010/wordprocessingGroup" xmlns:wpi="http://schemas.microsoft.com/office/word/2010/wordprocessingInk" xmlns:wne="http://schemas.microsoft.com/office/word/2006/wordml" xmlns:wps="http://schemas.microsoft.com/office/word/2010/wordprocessingShape" mc:Ignorable="w14 w15 w16se w16cid w16 w16cex w16sdtdh wp14">
   <w:p>
     <w:pPr>
-      <w:pStyle w:val="Footer"/>
+      <w:pStyle w:val="Bunntekst"/>
     </w:pPr>
   </w:p>
 </w:ftr>
 </file>
 
 <file path=word/footer3.xml><?xml version="1.0" encoding="utf-8"?>
-<w:ftr xmlns:wpc="http://schemas.microsoft.com/office/word/2010/wordprocessingCanvas" xmlns:cx="http://schemas.microsoft.com/office/drawing/2014/chartex" xmlns:cx1="http://schemas.microsoft.com/office/drawing/2015/9/8/chartex" xmlns:cx2="http://schemas.microsoft.com/office/drawing/2015/10/21/chartex" xmlns:cx3="http://schemas.microsoft.com/office/drawing/2016/5/9/chartex" xmlns:cx4="http://schemas.microsoft.com/office/drawing/2016/5/10/chartex" xmlns:cx5="http://schemas.microsoft.com/office/drawing/2016/5/11/chartex" xmlns:cx6="http://schemas.microsoft.com/office/drawing/2016/5/12/chartex" xmlns:cx7="http://schemas.microsoft.com/office/drawing/2016/5/13/chartex" xmlns:cx8="http://schemas.microsoft.com/office/drawing/2016/5/14/chartex" xmlns:mc="http://schemas.openxmlformats.org/markup-compatibility/2006" xmlns:aink="http://schemas.microsoft.com/office/drawing/2016/ink" xmlns:am3d="http://schemas.microsoft.com/office/drawing/2017/model3d" xmlns:o="urn:schemas-microsoft-com:office:office" xmlns:r="http://schemas.openxmlformats.org/officeDocument/2006/relationships" xmlns:m="http://schemas.openxmlformats.org/officeDocument/2006/math" xmlns:v="urn:schemas-microsoft-com:vml" xmlns:wp14="http://schemas.microsoft.com/office/word/2010/wordprocessingDrawing" xmlns:wp="http://schemas.openxmlformats.org/drawingml/2006/wordprocessingDrawing" xmlns:w10="urn:schemas-microsoft-com:office:word" xmlns:w="http://schemas.openxmlformats.org/wordprocessingml/2006/main" xmlns:w14="http://schemas.microsoft.com/office/word/2010/wordml" xmlns:w15="http://schemas.microsoft.com/office/word/2012/wordml" xmlns:w16cex="http://schemas.microsoft.com/office/word/2018/wordml/cex" xmlns:w16cid="http://schemas.microsoft.com/office/word/2016/wordml/cid" xmlns:w16="http://schemas.microsoft.com/office/word/2018/wordml" xmlns:w16se="http://schemas.microsoft.com/office/word/2015/wordml/symex" xmlns:wpg="http://schemas.microsoft.com/office/word/2010/wordprocessingGroup" xmlns:wpi="http://schemas.microsoft.com/office/word/2010/wordprocessingInk" xmlns:wne="http://schemas.microsoft.com/office/word/2006/wordml" xmlns:wps="http://schemas.microsoft.com/office/word/2010/wordprocessingShape" mc:Ignorable="w14 w15 w16se w16cid w16 w16cex wp14">
+<w:ftr xmlns:wpc="http://schemas.microsoft.com/office/word/2010/wordprocessingCanvas" xmlns:cx="http://schemas.microsoft.com/office/drawing/2014/chartex" xmlns:cx1="http://schemas.microsoft.com/office/drawing/2015/9/8/chartex" xmlns:cx2="http://schemas.microsoft.com/office/drawing/2015/10/21/chartex" xmlns:cx3="http://schemas.microsoft.com/office/drawing/2016/5/9/chartex" xmlns:cx4="http://schemas.microsoft.com/office/drawing/2016/5/10/chartex" xmlns:cx5="http://schemas.microsoft.com/office/drawing/2016/5/11/chartex" xmlns:cx6="http://schemas.microsoft.com/office/drawing/2016/5/12/chartex" xmlns:cx7="http://schemas.microsoft.com/office/drawing/2016/5/13/chartex" xmlns:cx8="http://schemas.microsoft.com/office/drawing/2016/5/14/chartex" xmlns:mc="http://schemas.openxmlformats.org/markup-compatibility/2006" xmlns:aink="http://schemas.microsoft.com/office/drawing/2016/ink" xmlns:am3d="http://schemas.microsoft.com/office/drawing/2017/model3d" xmlns:o="urn:schemas-microsoft-com:office:office" xmlns:r="http://schemas.openxmlformats.org/officeDocument/2006/relationships" xmlns:m="http://schemas.openxmlformats.org/officeDocument/2006/math" xmlns:v="urn:schemas-microsoft-com:vml" xmlns:wp14="http://schemas.microsoft.com/office/word/2010/wordprocessingDrawing" xmlns:wp="http://schemas.openxmlformats.org/drawingml/2006/wordprocessingDrawing" xmlns:w10="urn:schemas-microsoft-com:office:word" xmlns:w="http://schemas.openxmlformats.org/wordprocessingml/2006/main" xmlns:w14="http://schemas.microsoft.com/office/word/2010/wordml" xmlns:w15="http://schemas.microsoft.com/office/word/2012/wordml" xmlns:w16cex="http://schemas.microsoft.com/office/word/2018/wordml/cex" xmlns:w16cid="http://schemas.microsoft.com/office/word/2016/wordml/cid" xmlns:w16="http://schemas.microsoft.com/office/word/2018/wordml" xmlns:w16sdtdh="http://schemas.microsoft.com/office/word/2020/wordml/sdtdatahash" xmlns:w16se="http://schemas.microsoft.com/office/word/2015/wordml/symex" xmlns:wpg="http://schemas.microsoft.com/office/word/2010/wordprocessingGroup" xmlns:wpi="http://schemas.microsoft.com/office/word/2010/wordprocessingInk" xmlns:wne="http://schemas.microsoft.com/office/word/2006/wordml" xmlns:wps="http://schemas.microsoft.com/office/word/2010/wordprocessingShape" mc:Ignorable="w14 w15 w16se w16cid w16 w16cex w16sdtdh wp14">
   <w:p>
     <w:pPr>
-      <w:pStyle w:val="Footer"/>
+      <w:pStyle w:val="Bunntekst"/>
     </w:pPr>
   </w:p>
 </w:ftr>
 </file>
 
 <file path=word/footnotes.xml><?xml version="1.0" encoding="utf-8"?>
-<w:footnotes xmlns:wpc="http://schemas.microsoft.com/office/word/2010/wordprocessingCanvas" xmlns:cx="http://schemas.microsoft.com/office/drawing/2014/chartex" xmlns:cx1="http://schemas.microsoft.com/office/drawing/2015/9/8/chartex" xmlns:cx2="http://schemas.microsoft.com/office/drawing/2015/10/21/chartex" xmlns:cx3="http://schemas.microsoft.com/office/drawing/2016/5/9/chartex" xmlns:cx4="http://schemas.microsoft.com/office/drawing/2016/5/10/chartex" xmlns:cx5="http://schemas.microsoft.com/office/drawing/2016/5/11/chartex" xmlns:cx6="http://schemas.microsoft.com/office/drawing/2016/5/12/chartex" xmlns:cx7="http://schemas.microsoft.com/office/drawing/2016/5/13/chartex" xmlns:cx8="http://schemas.microsoft.com/office/drawing/2016/5/14/chartex" xmlns:mc="http://schemas.openxmlformats.org/markup-compatibility/2006" xmlns:aink="http://schemas.microsoft.com/office/drawing/2016/ink" xmlns:am3d="http://schemas.microsoft.com/office/drawing/2017/model3d" xmlns:o="urn:schemas-microsoft-com:office:office" xmlns:r="http://schemas.openxmlformats.org/officeDocument/2006/relationships" xmlns:m="http://schemas.openxmlformats.org/officeDocument/2006/math" xmlns:v="urn:schemas-microsoft-com:vml" xmlns:wp14="http://schemas.microsoft.com/office/word/2010/wordprocessingDrawing" xmlns:wp="http://schemas.openxmlformats.org/drawingml/2006/wordprocessingDrawing" xmlns:w10="urn:schemas-microsoft-com:office:word" xmlns:w="http://schemas.openxmlformats.org/wordprocessingml/2006/main" xmlns:w14="http://schemas.microsoft.com/office/word/2010/wordml" xmlns:w15="http://schemas.microsoft.com/office/word/2012/wordml" xmlns:w16cex="http://schemas.microsoft.com/office/word/2018/wordml/cex" xmlns:w16cid="http://schemas.microsoft.com/office/word/2016/wordml/cid" xmlns:w16="http://schemas.microsoft.com/office/word/2018/wordml" xmlns:w16se="http://schemas.microsoft.com/office/word/2015/wordml/symex" xmlns:wpg="http://schemas.microsoft.com/office/word/2010/wordprocessingGroup" xmlns:wpi="http://schemas.microsoft.com/office/word/2010/wordprocessingInk" xmlns:wne="http://schemas.microsoft.com/office/word/2006/wordml" xmlns:wps="http://schemas.microsoft.com/office/word/2010/wordprocessingShape" mc:Ignorable="w14 w15 w16se w16cid w16 w16cex wp14">
+<w:footnotes xmlns:wpc="http://schemas.microsoft.com/office/word/2010/wordprocessingCanvas" xmlns:cx="http://schemas.microsoft.com/office/drawing/2014/chartex" xmlns:cx1="http://schemas.microsoft.com/office/drawing/2015/9/8/chartex" xmlns:cx2="http://schemas.microsoft.com/office/drawing/2015/10/21/chartex" xmlns:cx3="http://schemas.microsoft.com/office/drawing/2016/5/9/chartex" xmlns:cx4="http://schemas.microsoft.com/office/drawing/2016/5/10/chartex" xmlns:cx5="http://schemas.microsoft.com/office/drawing/2016/5/11/chartex" xmlns:cx6="http://schemas.microsoft.com/office/drawing/2016/5/12/chartex" xmlns:cx7="http://schemas.microsoft.com/office/drawing/2016/5/13/chartex" xmlns:cx8="http://schemas.microsoft.com/office/drawing/2016/5/14/chartex" xmlns:mc="http://schemas.openxmlformats.org/markup-compatibility/2006" xmlns:aink="http://schemas.microsoft.com/office/drawing/2016/ink" xmlns:am3d="http://schemas.microsoft.com/office/drawing/2017/model3d" xmlns:o="urn:schemas-microsoft-com:office:office" xmlns:r="http://schemas.openxmlformats.org/officeDocument/2006/relationships" xmlns:m="http://schemas.openxmlformats.org/officeDocument/2006/math" xmlns:v="urn:schemas-microsoft-com:vml" xmlns:wp14="http://schemas.microsoft.com/office/word/2010/wordprocessingDrawing" xmlns:wp="http://schemas.openxmlformats.org/drawingml/2006/wordprocessingDrawing" xmlns:w10="urn:schemas-microsoft-com:office:word" xmlns:w="http://schemas.openxmlformats.org/wordprocessingml/2006/main" xmlns:w14="http://schemas.microsoft.com/office/word/2010/wordml" xmlns:w15="http://schemas.microsoft.com/office/word/2012/wordml" xmlns:w16cex="http://schemas.microsoft.com/office/word/2018/wordml/cex" xmlns:w16cid="http://schemas.microsoft.com/office/word/2016/wordml/cid" xmlns:w16="http://schemas.microsoft.com/office/word/2018/wordml" xmlns:w16sdtdh="http://schemas.microsoft.com/office/word/2020/wordml/sdtdatahash" xmlns:w16se="http://schemas.microsoft.com/office/word/2015/wordml/symex" xmlns:wpg="http://schemas.microsoft.com/office/word/2010/wordprocessingGroup" xmlns:wpi="http://schemas.microsoft.com/office/word/2010/wordprocessingInk" xmlns:wne="http://schemas.microsoft.com/office/word/2006/wordml" xmlns:wps="http://schemas.microsoft.com/office/word/2010/wordprocessingShape" mc:Ignorable="w14 w15 w16se w16cid w16 w16cex w16sdtdh wp14">
   <w:footnote w:type="separator" w:id="-1">
     <w:p>
       <w:pPr>
@@ -3449,37 +3459,37 @@
 </file>
 
 <file path=word/header1.xml><?xml version="1.0" encoding="utf-8"?>
-<w:hdr xmlns:wpc="http://schemas.microsoft.com/office/word/2010/wordprocessingCanvas" xmlns:cx="http://schemas.microsoft.com/office/drawing/2014/chartex" xmlns:cx1="http://schemas.microsoft.com/office/drawing/2015/9/8/chartex" xmlns:cx2="http://schemas.microsoft.com/office/drawing/2015/10/21/chartex" xmlns:cx3="http://schemas.microsoft.com/office/drawing/2016/5/9/chartex" xmlns:cx4="http://schemas.microsoft.com/office/drawing/2016/5/10/chartex" xmlns:cx5="http://schemas.microsoft.com/office/drawing/2016/5/11/chartex" xmlns:cx6="http://schemas.microsoft.com/office/drawing/2016/5/12/chartex" xmlns:cx7="http://schemas.microsoft.com/office/drawing/2016/5/13/chartex" xmlns:cx8="http://schemas.microsoft.com/office/drawing/2016/5/14/chartex" xmlns:mc="http://schemas.openxmlformats.org/markup-compatibility/2006" xmlns:aink="http://schemas.microsoft.com/office/drawing/2016/ink" xmlns:am3d="http://schemas.microsoft.com/office/drawing/2017/model3d" xmlns:o="urn:schemas-microsoft-com:office:office" xmlns:r="http://schemas.openxmlformats.org/officeDocument/2006/relationships" xmlns:m="http://schemas.openxmlformats.org/officeDocument/2006/math" xmlns:v="urn:schemas-microsoft-com:vml" xmlns:wp14="http://schemas.microsoft.com/office/word/2010/wordprocessingDrawing" xmlns:wp="http://schemas.openxmlformats.org/drawingml/2006/wordprocessingDrawing" xmlns:w10="urn:schemas-microsoft-com:office:word" xmlns:w="http://schemas.openxmlformats.org/wordprocessingml/2006/main" xmlns:w14="http://schemas.microsoft.com/office/word/2010/wordml" xmlns:w15="http://schemas.microsoft.com/office/word/2012/wordml" xmlns:w16cex="http://schemas.microsoft.com/office/word/2018/wordml/cex" xmlns:w16cid="http://schemas.microsoft.com/office/word/2016/wordml/cid" xmlns:w16="http://schemas.microsoft.com/office/word/2018/wordml" xmlns:w16se="http://schemas.microsoft.com/office/word/2015/wordml/symex" xmlns:wpg="http://schemas.microsoft.com/office/word/2010/wordprocessingGroup" xmlns:wpi="http://schemas.microsoft.com/office/word/2010/wordprocessingInk" xmlns:wne="http://schemas.microsoft.com/office/word/2006/wordml" xmlns:wps="http://schemas.microsoft.com/office/word/2010/wordprocessingShape" mc:Ignorable="w14 w15 w16se w16cid w16 w16cex wp14">
+<w:hdr xmlns:wpc="http://schemas.microsoft.com/office/word/2010/wordprocessingCanvas" xmlns:cx="http://schemas.microsoft.com/office/drawing/2014/chartex" xmlns:cx1="http://schemas.microsoft.com/office/drawing/2015/9/8/chartex" xmlns:cx2="http://schemas.microsoft.com/office/drawing/2015/10/21/chartex" xmlns:cx3="http://schemas.microsoft.com/office/drawing/2016/5/9/chartex" xmlns:cx4="http://schemas.microsoft.com/office/drawing/2016/5/10/chartex" xmlns:cx5="http://schemas.microsoft.com/office/drawing/2016/5/11/chartex" xmlns:cx6="http://schemas.microsoft.com/office/drawing/2016/5/12/chartex" xmlns:cx7="http://schemas.microsoft.com/office/drawing/2016/5/13/chartex" xmlns:cx8="http://schemas.microsoft.com/office/drawing/2016/5/14/chartex" xmlns:mc="http://schemas.openxmlformats.org/markup-compatibility/2006" xmlns:aink="http://schemas.microsoft.com/office/drawing/2016/ink" xmlns:am3d="http://schemas.microsoft.com/office/drawing/2017/model3d" xmlns:o="urn:schemas-microsoft-com:office:office" xmlns:r="http://schemas.openxmlformats.org/officeDocument/2006/relationships" xmlns:m="http://schemas.openxmlformats.org/officeDocument/2006/math" xmlns:v="urn:schemas-microsoft-com:vml" xmlns:wp14="http://schemas.microsoft.com/office/word/2010/wordprocessingDrawing" xmlns:wp="http://schemas.openxmlformats.org/drawingml/2006/wordprocessingDrawing" xmlns:w10="urn:schemas-microsoft-com:office:word" xmlns:w="http://schemas.openxmlformats.org/wordprocessingml/2006/main" xmlns:w14="http://schemas.microsoft.com/office/word/2010/wordml" xmlns:w15="http://schemas.microsoft.com/office/word/2012/wordml" xmlns:w16cex="http://schemas.microsoft.com/office/word/2018/wordml/cex" xmlns:w16cid="http://schemas.microsoft.com/office/word/2016/wordml/cid" xmlns:w16="http://schemas.microsoft.com/office/word/2018/wordml" xmlns:w16sdtdh="http://schemas.microsoft.com/office/word/2020/wordml/sdtdatahash" xmlns:w16se="http://schemas.microsoft.com/office/word/2015/wordml/symex" xmlns:wpg="http://schemas.microsoft.com/office/word/2010/wordprocessingGroup" xmlns:wpi="http://schemas.microsoft.com/office/word/2010/wordprocessingInk" xmlns:wne="http://schemas.microsoft.com/office/word/2006/wordml" xmlns:wps="http://schemas.microsoft.com/office/word/2010/wordprocessingShape" mc:Ignorable="w14 w15 w16se w16cid w16 w16cex w16sdtdh wp14">
   <w:p>
     <w:pPr>
-      <w:pStyle w:val="Header"/>
+      <w:pStyle w:val="Topptekst"/>
     </w:pPr>
   </w:p>
 </w:hdr>
 </file>
 
 <file path=word/header2.xml><?xml version="1.0" encoding="utf-8"?>
-<w:hdr xmlns:wpc="http://schemas.microsoft.com/office/word/2010/wordprocessingCanvas" xmlns:cx="http://schemas.microsoft.com/office/drawing/2014/chartex" xmlns:cx1="http://schemas.microsoft.com/office/drawing/2015/9/8/chartex" xmlns:cx2="http://schemas.microsoft.com/office/drawing/2015/10/21/chartex" xmlns:cx3="http://schemas.microsoft.com/office/drawing/2016/5/9/chartex" xmlns:cx4="http://schemas.microsoft.com/office/drawing/2016/5/10/chartex" xmlns:cx5="http://schemas.microsoft.com/office/drawing/2016/5/11/chartex" xmlns:cx6="http://schemas.microsoft.com/office/drawing/2016/5/12/chartex" xmlns:cx7="http://schemas.microsoft.com/office/drawing/2016/5/13/chartex" xmlns:cx8="http://schemas.microsoft.com/office/drawing/2016/5/14/chartex" xmlns:mc="http://schemas.openxmlformats.org/markup-compatibility/2006" xmlns:aink="http://schemas.microsoft.com/office/drawing/2016/ink" xmlns:am3d="http://schemas.microsoft.com/office/drawing/2017/model3d" xmlns:o="urn:schemas-microsoft-com:office:office" xmlns:r="http://schemas.openxmlformats.org/officeDocument/2006/relationships" xmlns:m="http://schemas.openxmlformats.org/officeDocument/2006/math" xmlns:v="urn:schemas-microsoft-com:vml" xmlns:wp14="http://schemas.microsoft.com/office/word/2010/wordprocessingDrawing" xmlns:wp="http://schemas.openxmlformats.org/drawingml/2006/wordprocessingDrawing" xmlns:w10="urn:schemas-microsoft-com:office:word" xmlns:w="http://schemas.openxmlformats.org/wordprocessingml/2006/main" xmlns:w14="http://schemas.microsoft.com/office/word/2010/wordml" xmlns:w15="http://schemas.microsoft.com/office/word/2012/wordml" xmlns:w16cex="http://schemas.microsoft.com/office/word/2018/wordml/cex" xmlns:w16cid="http://schemas.microsoft.com/office/word/2016/wordml/cid" xmlns:w16="http://schemas.microsoft.com/office/word/2018/wordml" xmlns:w16se="http://schemas.microsoft.com/office/word/2015/wordml/symex" xmlns:wpg="http://schemas.microsoft.com/office/word/2010/wordprocessingGroup" xmlns:wpi="http://schemas.microsoft.com/office/word/2010/wordprocessingInk" xmlns:wne="http://schemas.microsoft.com/office/word/2006/wordml" xmlns:wps="http://schemas.microsoft.com/office/word/2010/wordprocessingShape" mc:Ignorable="w14 w15 w16se w16cid w16 w16cex wp14">
+<w:hdr xmlns:wpc="http://schemas.microsoft.com/office/word/2010/wordprocessingCanvas" xmlns:cx="http://schemas.microsoft.com/office/drawing/2014/chartex" xmlns:cx1="http://schemas.microsoft.com/office/drawing/2015/9/8/chartex" xmlns:cx2="http://schemas.microsoft.com/office/drawing/2015/10/21/chartex" xmlns:cx3="http://schemas.microsoft.com/office/drawing/2016/5/9/chartex" xmlns:cx4="http://schemas.microsoft.com/office/drawing/2016/5/10/chartex" xmlns:cx5="http://schemas.microsoft.com/office/drawing/2016/5/11/chartex" xmlns:cx6="http://schemas.microsoft.com/office/drawing/2016/5/12/chartex" xmlns:cx7="http://schemas.microsoft.com/office/drawing/2016/5/13/chartex" xmlns:cx8="http://schemas.microsoft.com/office/drawing/2016/5/14/chartex" xmlns:mc="http://schemas.openxmlformats.org/markup-compatibility/2006" xmlns:aink="http://schemas.microsoft.com/office/drawing/2016/ink" xmlns:am3d="http://schemas.microsoft.com/office/drawing/2017/model3d" xmlns:o="urn:schemas-microsoft-com:office:office" xmlns:r="http://schemas.openxmlformats.org/officeDocument/2006/relationships" xmlns:m="http://schemas.openxmlformats.org/officeDocument/2006/math" xmlns:v="urn:schemas-microsoft-com:vml" xmlns:wp14="http://schemas.microsoft.com/office/word/2010/wordprocessingDrawing" xmlns:wp="http://schemas.openxmlformats.org/drawingml/2006/wordprocessingDrawing" xmlns:w10="urn:schemas-microsoft-com:office:word" xmlns:w="http://schemas.openxmlformats.org/wordprocessingml/2006/main" xmlns:w14="http://schemas.microsoft.com/office/word/2010/wordml" xmlns:w15="http://schemas.microsoft.com/office/word/2012/wordml" xmlns:w16cex="http://schemas.microsoft.com/office/word/2018/wordml/cex" xmlns:w16cid="http://schemas.microsoft.com/office/word/2016/wordml/cid" xmlns:w16="http://schemas.microsoft.com/office/word/2018/wordml" xmlns:w16sdtdh="http://schemas.microsoft.com/office/word/2020/wordml/sdtdatahash" xmlns:w16se="http://schemas.microsoft.com/office/word/2015/wordml/symex" xmlns:wpg="http://schemas.microsoft.com/office/word/2010/wordprocessingGroup" xmlns:wpi="http://schemas.microsoft.com/office/word/2010/wordprocessingInk" xmlns:wne="http://schemas.microsoft.com/office/word/2006/wordml" xmlns:wps="http://schemas.microsoft.com/office/word/2010/wordprocessingShape" mc:Ignorable="w14 w15 w16se w16cid w16 w16cex w16sdtdh wp14">
   <w:p>
     <w:pPr>
-      <w:pStyle w:val="Header"/>
+      <w:pStyle w:val="Topptekst"/>
     </w:pPr>
   </w:p>
 </w:hdr>
 </file>
 
 <file path=word/header3.xml><?xml version="1.0" encoding="utf-8"?>
-<w:hdr xmlns:wpc="http://schemas.microsoft.com/office/word/2010/wordprocessingCanvas" xmlns:cx="http://schemas.microsoft.com/office/drawing/2014/chartex" xmlns:cx1="http://schemas.microsoft.com/office/drawing/2015/9/8/chartex" xmlns:cx2="http://schemas.microsoft.com/office/drawing/2015/10/21/chartex" xmlns:cx3="http://schemas.microsoft.com/office/drawing/2016/5/9/chartex" xmlns:cx4="http://schemas.microsoft.com/office/drawing/2016/5/10/chartex" xmlns:cx5="http://schemas.microsoft.com/office/drawing/2016/5/11/chartex" xmlns:cx6="http://schemas.microsoft.com/office/drawing/2016/5/12/chartex" xmlns:cx7="http://schemas.microsoft.com/office/drawing/2016/5/13/chartex" xmlns:cx8="http://schemas.microsoft.com/office/drawing/2016/5/14/chartex" xmlns:mc="http://schemas.openxmlformats.org/markup-compatibility/2006" xmlns:aink="http://schemas.microsoft.com/office/drawing/2016/ink" xmlns:am3d="http://schemas.microsoft.com/office/drawing/2017/model3d" xmlns:o="urn:schemas-microsoft-com:office:office" xmlns:r="http://schemas.openxmlformats.org/officeDocument/2006/relationships" xmlns:m="http://schemas.openxmlformats.org/officeDocument/2006/math" xmlns:v="urn:schemas-microsoft-com:vml" xmlns:wp14="http://schemas.microsoft.com/office/word/2010/wordprocessingDrawing" xmlns:wp="http://schemas.openxmlformats.org/drawingml/2006/wordprocessingDrawing" xmlns:w10="urn:schemas-microsoft-com:office:word" xmlns:w="http://schemas.openxmlformats.org/wordprocessingml/2006/main" xmlns:w14="http://schemas.microsoft.com/office/word/2010/wordml" xmlns:w15="http://schemas.microsoft.com/office/word/2012/wordml" xmlns:w16cex="http://schemas.microsoft.com/office/word/2018/wordml/cex" xmlns:w16cid="http://schemas.microsoft.com/office/word/2016/wordml/cid" xmlns:w16="http://schemas.microsoft.com/office/word/2018/wordml" xmlns:w16se="http://schemas.microsoft.com/office/word/2015/wordml/symex" xmlns:wpg="http://schemas.microsoft.com/office/word/2010/wordprocessingGroup" xmlns:wpi="http://schemas.microsoft.com/office/word/2010/wordprocessingInk" xmlns:wne="http://schemas.microsoft.com/office/word/2006/wordml" xmlns:wps="http://schemas.microsoft.com/office/word/2010/wordprocessingShape" mc:Ignorable="w14 w15 w16se w16cid w16 w16cex wp14">
+<w:hdr xmlns:wpc="http://schemas.microsoft.com/office/word/2010/wordprocessingCanvas" xmlns:cx="http://schemas.microsoft.com/office/drawing/2014/chartex" xmlns:cx1="http://schemas.microsoft.com/office/drawing/2015/9/8/chartex" xmlns:cx2="http://schemas.microsoft.com/office/drawing/2015/10/21/chartex" xmlns:cx3="http://schemas.microsoft.com/office/drawing/2016/5/9/chartex" xmlns:cx4="http://schemas.microsoft.com/office/drawing/2016/5/10/chartex" xmlns:cx5="http://schemas.microsoft.com/office/drawing/2016/5/11/chartex" xmlns:cx6="http://schemas.microsoft.com/office/drawing/2016/5/12/chartex" xmlns:cx7="http://schemas.microsoft.com/office/drawing/2016/5/13/chartex" xmlns:cx8="http://schemas.microsoft.com/office/drawing/2016/5/14/chartex" xmlns:mc="http://schemas.openxmlformats.org/markup-compatibility/2006" xmlns:aink="http://schemas.microsoft.com/office/drawing/2016/ink" xmlns:am3d="http://schemas.microsoft.com/office/drawing/2017/model3d" xmlns:o="urn:schemas-microsoft-com:office:office" xmlns:r="http://schemas.openxmlformats.org/officeDocument/2006/relationships" xmlns:m="http://schemas.openxmlformats.org/officeDocument/2006/math" xmlns:v="urn:schemas-microsoft-com:vml" xmlns:wp14="http://schemas.microsoft.com/office/word/2010/wordprocessingDrawing" xmlns:wp="http://schemas.openxmlformats.org/drawingml/2006/wordprocessingDrawing" xmlns:w10="urn:schemas-microsoft-com:office:word" xmlns:w="http://schemas.openxmlformats.org/wordprocessingml/2006/main" xmlns:w14="http://schemas.microsoft.com/office/word/2010/wordml" xmlns:w15="http://schemas.microsoft.com/office/word/2012/wordml" xmlns:w16cex="http://schemas.microsoft.com/office/word/2018/wordml/cex" xmlns:w16cid="http://schemas.microsoft.com/office/word/2016/wordml/cid" xmlns:w16="http://schemas.microsoft.com/office/word/2018/wordml" xmlns:w16sdtdh="http://schemas.microsoft.com/office/word/2020/wordml/sdtdatahash" xmlns:w16se="http://schemas.microsoft.com/office/word/2015/wordml/symex" xmlns:wpg="http://schemas.microsoft.com/office/word/2010/wordprocessingGroup" xmlns:wpi="http://schemas.microsoft.com/office/word/2010/wordprocessingInk" xmlns:wne="http://schemas.microsoft.com/office/word/2006/wordml" xmlns:wps="http://schemas.microsoft.com/office/word/2010/wordprocessingShape" mc:Ignorable="w14 w15 w16se w16cid w16 w16cex w16sdtdh wp14">
   <w:p>
     <w:pPr>
-      <w:pStyle w:val="Header"/>
+      <w:pStyle w:val="Topptekst"/>
     </w:pPr>
   </w:p>
 </w:hdr>
 </file>
 
 <file path=word/numbering.xml><?xml version="1.0" encoding="utf-8"?>
-<w:numbering xmlns:wpc="http://schemas.microsoft.com/office/word/2010/wordprocessingCanvas" xmlns:cx="http://schemas.microsoft.com/office/drawing/2014/chartex" xmlns:cx1="http://schemas.microsoft.com/office/drawing/2015/9/8/chartex" xmlns:cx2="http://schemas.microsoft.com/office/drawing/2015/10/21/chartex" xmlns:cx3="http://schemas.microsoft.com/office/drawing/2016/5/9/chartex" xmlns:cx4="http://schemas.microsoft.com/office/drawing/2016/5/10/chartex" xmlns:cx5="http://schemas.microsoft.com/office/drawing/2016/5/11/chartex" xmlns:cx6="http://schemas.microsoft.com/office/drawing/2016/5/12/chartex" xmlns:cx7="http://schemas.microsoft.com/office/drawing/2016/5/13/chartex" xmlns:cx8="http://schemas.microsoft.com/office/drawing/2016/5/14/chartex" xmlns:mc="http://schemas.openxmlformats.org/markup-compatibility/2006" xmlns:aink="http://schemas.microsoft.com/office/drawing/2016/ink" xmlns:am3d="http://schemas.microsoft.com/office/drawing/2017/model3d" xmlns:o="urn:schemas-microsoft-com:office:office" xmlns:r="http://schemas.openxmlformats.org/officeDocument/2006/relationships" xmlns:m="http://schemas.openxmlformats.org/officeDocument/2006/math" xmlns:v="urn:schemas-microsoft-com:vml" xmlns:wp14="http://schemas.microsoft.com/office/word/2010/wordprocessingDrawing" xmlns:wp="http://schemas.openxmlformats.org/drawingml/2006/wordprocessingDrawing" xmlns:w10="urn:schemas-microsoft-com:office:word" xmlns:w="http://schemas.openxmlformats.org/wordprocessingml/2006/main" xmlns:w14="http://schemas.microsoft.com/office/word/2010/wordml" xmlns:w15="http://schemas.microsoft.com/office/word/2012/wordml" xmlns:w16cex="http://schemas.microsoft.com/office/word/2018/wordml/cex" xmlns:w16cid="http://schemas.microsoft.com/office/word/2016/wordml/cid" xmlns:w16="http://schemas.microsoft.com/office/word/2018/wordml" xmlns:w16se="http://schemas.microsoft.com/office/word/2015/wordml/symex" xmlns:wpg="http://schemas.microsoft.com/office/word/2010/wordprocessingGroup" xmlns:wpi="http://schemas.microsoft.com/office/word/2010/wordprocessingInk" xmlns:wne="http://schemas.microsoft.com/office/word/2006/wordml" xmlns:wps="http://schemas.microsoft.com/office/word/2010/wordprocessingShape" mc:Ignorable="w14 w15 w16se w16cid w16 w16cex wp14">
+<w:numbering xmlns:wpc="http://schemas.microsoft.com/office/word/2010/wordprocessingCanvas" xmlns:cx="http://schemas.microsoft.com/office/drawing/2014/chartex" xmlns:cx1="http://schemas.microsoft.com/office/drawing/2015/9/8/chartex" xmlns:cx2="http://schemas.microsoft.com/office/drawing/2015/10/21/chartex" xmlns:cx3="http://schemas.microsoft.com/office/drawing/2016/5/9/chartex" xmlns:cx4="http://schemas.microsoft.com/office/drawing/2016/5/10/chartex" xmlns:cx5="http://schemas.microsoft.com/office/drawing/2016/5/11/chartex" xmlns:cx6="http://schemas.microsoft.com/office/drawing/2016/5/12/chartex" xmlns:cx7="http://schemas.microsoft.com/office/drawing/2016/5/13/chartex" xmlns:cx8="http://schemas.microsoft.com/office/drawing/2016/5/14/chartex" xmlns:mc="http://schemas.openxmlformats.org/markup-compatibility/2006" xmlns:aink="http://schemas.microsoft.com/office/drawing/2016/ink" xmlns:am3d="http://schemas.microsoft.com/office/drawing/2017/model3d" xmlns:o="urn:schemas-microsoft-com:office:office" xmlns:r="http://schemas.openxmlformats.org/officeDocument/2006/relationships" xmlns:m="http://schemas.openxmlformats.org/officeDocument/2006/math" xmlns:v="urn:schemas-microsoft-com:vml" xmlns:wp14="http://schemas.microsoft.com/office/word/2010/wordprocessingDrawing" xmlns:wp="http://schemas.openxmlformats.org/drawingml/2006/wordprocessingDrawing" xmlns:w10="urn:schemas-microsoft-com:office:word" xmlns:w="http://schemas.openxmlformats.org/wordprocessingml/2006/main" xmlns:w14="http://schemas.microsoft.com/office/word/2010/wordml" xmlns:w15="http://schemas.microsoft.com/office/word/2012/wordml" xmlns:w16cex="http://schemas.microsoft.com/office/word/2018/wordml/cex" xmlns:w16cid="http://schemas.microsoft.com/office/word/2016/wordml/cid" xmlns:w16="http://schemas.microsoft.com/office/word/2018/wordml" xmlns:w16sdtdh="http://schemas.microsoft.com/office/word/2020/wordml/sdtdatahash" xmlns:w16se="http://schemas.microsoft.com/office/word/2015/wordml/symex" xmlns:wpg="http://schemas.microsoft.com/office/word/2010/wordprocessingGroup" xmlns:wpi="http://schemas.microsoft.com/office/word/2010/wordprocessingInk" xmlns:wne="http://schemas.microsoft.com/office/word/2006/wordml" xmlns:wps="http://schemas.microsoft.com/office/word/2010/wordprocessingShape" mc:Ignorable="w14 w15 w16se w16cid w16 w16cex w16sdtdh wp14">
   <w:abstractNum w:abstractNumId="0" w15:restartNumberingAfterBreak="0">
     <w:nsid w:val="15367DAF"/>
     <w:multiLevelType w:val="hybridMultilevel"/>
@@ -4143,7 +4153,7 @@
 </file>
 
 <file path=word/people.xml><?xml version="1.0" encoding="utf-8"?>
-<w15:people xmlns:wpc="http://schemas.microsoft.com/office/word/2010/wordprocessingCanvas" xmlns:cx="http://schemas.microsoft.com/office/drawing/2014/chartex" xmlns:cx1="http://schemas.microsoft.com/office/drawing/2015/9/8/chartex" xmlns:cx2="http://schemas.microsoft.com/office/drawing/2015/10/21/chartex" xmlns:cx3="http://schemas.microsoft.com/office/drawing/2016/5/9/chartex" xmlns:cx4="http://schemas.microsoft.com/office/drawing/2016/5/10/chartex" xmlns:cx5="http://schemas.microsoft.com/office/drawing/2016/5/11/chartex" xmlns:cx6="http://schemas.microsoft.com/office/drawing/2016/5/12/chartex" xmlns:cx7="http://schemas.microsoft.com/office/drawing/2016/5/13/chartex" xmlns:cx8="http://schemas.microsoft.com/office/drawing/2016/5/14/chartex" xmlns:mc="http://schemas.openxmlformats.org/markup-compatibility/2006" xmlns:aink="http://schemas.microsoft.com/office/drawing/2016/ink" xmlns:am3d="http://schemas.microsoft.com/office/drawing/2017/model3d" xmlns:o="urn:schemas-microsoft-com:office:office" xmlns:r="http://schemas.openxmlformats.org/officeDocument/2006/relationships" xmlns:m="http://schemas.openxmlformats.org/officeDocument/2006/math" xmlns:v="urn:schemas-microsoft-com:vml" xmlns:wp14="http://schemas.microsoft.com/office/word/2010/wordprocessingDrawing" xmlns:wp="http://schemas.openxmlformats.org/drawingml/2006/wordprocessingDrawing" xmlns:w10="urn:schemas-microsoft-com:office:word" xmlns:w="http://schemas.openxmlformats.org/wordprocessingml/2006/main" xmlns:w14="http://schemas.microsoft.com/office/word/2010/wordml" xmlns:w15="http://schemas.microsoft.com/office/word/2012/wordml" xmlns:w16cex="http://schemas.microsoft.com/office/word/2018/wordml/cex" xmlns:w16cid="http://schemas.microsoft.com/office/word/2016/wordml/cid" xmlns:w16="http://schemas.microsoft.com/office/word/2018/wordml" xmlns:w16se="http://schemas.microsoft.com/office/word/2015/wordml/symex" xmlns:wpg="http://schemas.microsoft.com/office/word/2010/wordprocessingGroup" xmlns:wpi="http://schemas.microsoft.com/office/word/2010/wordprocessingInk" xmlns:wne="http://schemas.microsoft.com/office/word/2006/wordml" xmlns:wps="http://schemas.microsoft.com/office/word/2010/wordprocessingShape" mc:Ignorable="w14 w15 w16se w16cid w16 w16cex wp14">
+<w15:people xmlns:wpc="http://schemas.microsoft.com/office/word/2010/wordprocessingCanvas" xmlns:cx="http://schemas.microsoft.com/office/drawing/2014/chartex" xmlns:cx1="http://schemas.microsoft.com/office/drawing/2015/9/8/chartex" xmlns:cx2="http://schemas.microsoft.com/office/drawing/2015/10/21/chartex" xmlns:cx3="http://schemas.microsoft.com/office/drawing/2016/5/9/chartex" xmlns:cx4="http://schemas.microsoft.com/office/drawing/2016/5/10/chartex" xmlns:cx5="http://schemas.microsoft.com/office/drawing/2016/5/11/chartex" xmlns:cx6="http://schemas.microsoft.com/office/drawing/2016/5/12/chartex" xmlns:cx7="http://schemas.microsoft.com/office/drawing/2016/5/13/chartex" xmlns:cx8="http://schemas.microsoft.com/office/drawing/2016/5/14/chartex" xmlns:mc="http://schemas.openxmlformats.org/markup-compatibility/2006" xmlns:aink="http://schemas.microsoft.com/office/drawing/2016/ink" xmlns:am3d="http://schemas.microsoft.com/office/drawing/2017/model3d" xmlns:o="urn:schemas-microsoft-com:office:office" xmlns:r="http://schemas.openxmlformats.org/officeDocument/2006/relationships" xmlns:m="http://schemas.openxmlformats.org/officeDocument/2006/math" xmlns:v="urn:schemas-microsoft-com:vml" xmlns:wp14="http://schemas.microsoft.com/office/word/2010/wordprocessingDrawing" xmlns:wp="http://schemas.openxmlformats.org/drawingml/2006/wordprocessingDrawing" xmlns:w10="urn:schemas-microsoft-com:office:word" xmlns:w="http://schemas.openxmlformats.org/wordprocessingml/2006/main" xmlns:w14="http://schemas.microsoft.com/office/word/2010/wordml" xmlns:w15="http://schemas.microsoft.com/office/word/2012/wordml" xmlns:w16cex="http://schemas.microsoft.com/office/word/2018/wordml/cex" xmlns:w16cid="http://schemas.microsoft.com/office/word/2016/wordml/cid" xmlns:w16="http://schemas.microsoft.com/office/word/2018/wordml" xmlns:w16sdtdh="http://schemas.microsoft.com/office/word/2020/wordml/sdtdatahash" xmlns:w16se="http://schemas.microsoft.com/office/word/2015/wordml/symex" xmlns:wpg="http://schemas.microsoft.com/office/word/2010/wordprocessingGroup" xmlns:wpi="http://schemas.microsoft.com/office/word/2010/wordprocessingInk" xmlns:wne="http://schemas.microsoft.com/office/word/2006/wordml" xmlns:wps="http://schemas.microsoft.com/office/word/2010/wordprocessingShape" mc:Ignorable="w14 w15 w16se w16cid w16 w16cex w16sdtdh wp14">
   <w15:person w15:author="Kamalan Rashasingham">
     <w15:presenceInfo w15:providerId="AD" w15:userId="S::rashasin@oslomet.no::d7834204-96d8-434a-86a8-701fe5ebaf80"/>
   </w15:person>
@@ -4154,7 +4164,7 @@
 </file>
 
 <file path=word/styles.xml><?xml version="1.0" encoding="utf-8"?>
-<w:styles xmlns:mc="http://schemas.openxmlformats.org/markup-compatibility/2006" xmlns:r="http://schemas.openxmlformats.org/officeDocument/2006/relationships" xmlns:w="http://schemas.openxmlformats.org/wordprocessingml/2006/main" xmlns:w14="http://schemas.microsoft.com/office/word/2010/wordml" xmlns:w15="http://schemas.microsoft.com/office/word/2012/wordml" xmlns:w16cex="http://schemas.microsoft.com/office/word/2018/wordml/cex" xmlns:w16cid="http://schemas.microsoft.com/office/word/2016/wordml/cid" xmlns:w16="http://schemas.microsoft.com/office/word/2018/wordml" xmlns:w16se="http://schemas.microsoft.com/office/word/2015/wordml/symex" mc:Ignorable="w14 w15 w16se w16cid w16 w16cex">
+<w:styles xmlns:mc="http://schemas.openxmlformats.org/markup-compatibility/2006" xmlns:r="http://schemas.openxmlformats.org/officeDocument/2006/relationships" xmlns:w="http://schemas.openxmlformats.org/wordprocessingml/2006/main" xmlns:w14="http://schemas.microsoft.com/office/word/2010/wordml" xmlns:w15="http://schemas.microsoft.com/office/word/2012/wordml" xmlns:w16cex="http://schemas.microsoft.com/office/word/2018/wordml/cex" xmlns:w16cid="http://schemas.microsoft.com/office/word/2016/wordml/cid" xmlns:w16="http://schemas.microsoft.com/office/word/2018/wordml" xmlns:w16sdtdh="http://schemas.microsoft.com/office/word/2020/wordml/sdtdatahash" xmlns:w16se="http://schemas.microsoft.com/office/word/2015/wordml/symex" mc:Ignorable="w14 w15 w16se w16cid w16 w16cex w16sdtdh">
   <w:docDefaults>
     <w:rPrDefault>
       <w:rPr>
@@ -4557,11 +4567,11 @@
       <w:sz w:val="24"/>
     </w:rPr>
   </w:style>
-  <w:style w:type="paragraph" w:styleId="Heading1">
+  <w:style w:type="paragraph" w:styleId="Overskrift1">
     <w:name w:val="heading 1"/>
     <w:basedOn w:val="Normal"/>
     <w:next w:val="Normal"/>
-    <w:link w:val="Heading1Char"/>
+    <w:link w:val="Overskrift1Tegn"/>
     <w:uiPriority w:val="9"/>
     <w:qFormat/>
     <w:rsid w:val="007F329F"/>
@@ -4578,11 +4588,11 @@
       <w:szCs w:val="32"/>
     </w:rPr>
   </w:style>
-  <w:style w:type="paragraph" w:styleId="Heading2">
+  <w:style w:type="paragraph" w:styleId="Overskrift2">
     <w:name w:val="heading 2"/>
     <w:basedOn w:val="Normal"/>
     <w:next w:val="Normal"/>
-    <w:link w:val="Heading2Char"/>
+    <w:link w:val="Overskrift2Tegn"/>
     <w:uiPriority w:val="9"/>
     <w:unhideWhenUsed/>
     <w:qFormat/>
@@ -4600,13 +4610,13 @@
       <w:szCs w:val="26"/>
     </w:rPr>
   </w:style>
-  <w:style w:type="character" w:default="1" w:styleId="DefaultParagraphFont">
+  <w:style w:type="character" w:default="1" w:styleId="Standardskriftforavsnitt">
     <w:name w:val="Default Paragraph Font"/>
     <w:uiPriority w:val="1"/>
     <w:semiHidden/>
     <w:unhideWhenUsed/>
   </w:style>
-  <w:style w:type="table" w:default="1" w:styleId="TableNormal">
+  <w:style w:type="table" w:default="1" w:styleId="Vanligtabell">
     <w:name w:val="Normal Table"/>
     <w:uiPriority w:val="99"/>
     <w:semiHidden/>
@@ -4621,15 +4631,15 @@
       </w:tblCellMar>
     </w:tblPr>
   </w:style>
-  <w:style w:type="numbering" w:default="1" w:styleId="NoList">
+  <w:style w:type="numbering" w:default="1" w:styleId="Ingenliste">
     <w:name w:val="No List"/>
     <w:uiPriority w:val="99"/>
     <w:semiHidden/>
     <w:unhideWhenUsed/>
   </w:style>
-  <w:style w:type="character" w:styleId="CommentReference">
+  <w:style w:type="character" w:styleId="Merknadsreferanse">
     <w:name w:val="annotation reference"/>
-    <w:basedOn w:val="DefaultParagraphFont"/>
+    <w:basedOn w:val="Standardskriftforavsnitt"/>
     <w:uiPriority w:val="99"/>
     <w:semiHidden/>
     <w:unhideWhenUsed/>
@@ -4639,10 +4649,10 @@
       <w:szCs w:val="16"/>
     </w:rPr>
   </w:style>
-  <w:style w:type="paragraph" w:styleId="CommentText">
+  <w:style w:type="paragraph" w:styleId="Merknadstekst">
     <w:name w:val="annotation text"/>
     <w:basedOn w:val="Normal"/>
-    <w:link w:val="CommentTextChar"/>
+    <w:link w:val="MerknadstekstTegn"/>
     <w:uiPriority w:val="99"/>
     <w:semiHidden/>
     <w:unhideWhenUsed/>
@@ -4655,10 +4665,10 @@
       <w:szCs w:val="20"/>
     </w:rPr>
   </w:style>
-  <w:style w:type="character" w:customStyle="1" w:styleId="CommentTextChar">
-    <w:name w:val="Comment Text Char"/>
-    <w:basedOn w:val="DefaultParagraphFont"/>
-    <w:link w:val="CommentText"/>
+  <w:style w:type="character" w:customStyle="1" w:styleId="MerknadstekstTegn">
+    <w:name w:val="Merknadstekst Tegn"/>
+    <w:basedOn w:val="Standardskriftforavsnitt"/>
+    <w:link w:val="Merknadstekst"/>
     <w:uiPriority w:val="99"/>
     <w:semiHidden/>
     <w:rsid w:val="00EC6BA1"/>
@@ -4667,11 +4677,11 @@
       <w:szCs w:val="20"/>
     </w:rPr>
   </w:style>
-  <w:style w:type="paragraph" w:styleId="CommentSubject">
+  <w:style w:type="paragraph" w:styleId="Kommentaremne">
     <w:name w:val="annotation subject"/>
-    <w:basedOn w:val="CommentText"/>
-    <w:next w:val="CommentText"/>
-    <w:link w:val="CommentSubjectChar"/>
+    <w:basedOn w:val="Merknadstekst"/>
+    <w:next w:val="Merknadstekst"/>
+    <w:link w:val="KommentaremneTegn"/>
     <w:uiPriority w:val="99"/>
     <w:semiHidden/>
     <w:unhideWhenUsed/>
@@ -4681,10 +4691,10 @@
       <w:bCs/>
     </w:rPr>
   </w:style>
-  <w:style w:type="character" w:customStyle="1" w:styleId="CommentSubjectChar">
-    <w:name w:val="Comment Subject Char"/>
-    <w:basedOn w:val="CommentTextChar"/>
-    <w:link w:val="CommentSubject"/>
+  <w:style w:type="character" w:customStyle="1" w:styleId="KommentaremneTegn">
+    <w:name w:val="Kommentaremne Tegn"/>
+    <w:basedOn w:val="MerknadstekstTegn"/>
+    <w:link w:val="Kommentaremne"/>
     <w:uiPriority w:val="99"/>
     <w:semiHidden/>
     <w:rsid w:val="00EC6BA1"/>
@@ -4695,7 +4705,7 @@
       <w:szCs w:val="20"/>
     </w:rPr>
   </w:style>
-  <w:style w:type="paragraph" w:styleId="ListParagraph">
+  <w:style w:type="paragraph" w:styleId="Listeavsnitt">
     <w:name w:val="List Paragraph"/>
     <w:basedOn w:val="Normal"/>
     <w:uiPriority w:val="34"/>
@@ -4706,11 +4716,11 @@
       <w:contextualSpacing/>
     </w:pPr>
   </w:style>
-  <w:style w:type="paragraph" w:styleId="Title">
+  <w:style w:type="paragraph" w:styleId="Tittel">
     <w:name w:val="Title"/>
     <w:basedOn w:val="Normal"/>
     <w:next w:val="Normal"/>
-    <w:link w:val="TitleChar"/>
+    <w:link w:val="TittelTegn"/>
     <w:uiPriority w:val="10"/>
     <w:qFormat/>
     <w:rsid w:val="003F1DB8"/>
@@ -4726,10 +4736,10 @@
       <w:szCs w:val="56"/>
     </w:rPr>
   </w:style>
-  <w:style w:type="character" w:customStyle="1" w:styleId="TitleChar">
-    <w:name w:val="Title Char"/>
-    <w:basedOn w:val="DefaultParagraphFont"/>
-    <w:link w:val="Title"/>
+  <w:style w:type="character" w:customStyle="1" w:styleId="TittelTegn">
+    <w:name w:val="Tittel Tegn"/>
+    <w:basedOn w:val="Standardskriftforavsnitt"/>
+    <w:link w:val="Tittel"/>
     <w:uiPriority w:val="10"/>
     <w:rsid w:val="003F1DB8"/>
     <w:rPr>
@@ -4740,10 +4750,10 @@
       <w:szCs w:val="56"/>
     </w:rPr>
   </w:style>
-  <w:style w:type="paragraph" w:styleId="Header">
+  <w:style w:type="paragraph" w:styleId="Topptekst">
     <w:name w:val="header"/>
     <w:basedOn w:val="Normal"/>
-    <w:link w:val="HeaderChar"/>
+    <w:link w:val="TopptekstTegn"/>
     <w:uiPriority w:val="99"/>
     <w:unhideWhenUsed/>
     <w:rsid w:val="00EE213D"/>
@@ -4755,10 +4765,10 @@
       <w:spacing w:after="0" w:line="240" w:lineRule="auto"/>
     </w:pPr>
   </w:style>
-  <w:style w:type="character" w:customStyle="1" w:styleId="HeaderChar">
-    <w:name w:val="Header Char"/>
-    <w:basedOn w:val="DefaultParagraphFont"/>
-    <w:link w:val="Header"/>
+  <w:style w:type="character" w:customStyle="1" w:styleId="TopptekstTegn">
+    <w:name w:val="Topptekst Tegn"/>
+    <w:basedOn w:val="Standardskriftforavsnitt"/>
+    <w:link w:val="Topptekst"/>
     <w:uiPriority w:val="99"/>
     <w:rsid w:val="00EE213D"/>
     <w:rPr>
@@ -4766,10 +4776,10 @@
       <w:sz w:val="24"/>
     </w:rPr>
   </w:style>
-  <w:style w:type="paragraph" w:styleId="Footer">
+  <w:style w:type="paragraph" w:styleId="Bunntekst">
     <w:name w:val="footer"/>
     <w:basedOn w:val="Normal"/>
-    <w:link w:val="FooterChar"/>
+    <w:link w:val="BunntekstTegn"/>
     <w:uiPriority w:val="99"/>
     <w:unhideWhenUsed/>
     <w:rsid w:val="00EE213D"/>
@@ -4781,10 +4791,10 @@
       <w:spacing w:after="0" w:line="240" w:lineRule="auto"/>
     </w:pPr>
   </w:style>
-  <w:style w:type="character" w:customStyle="1" w:styleId="FooterChar">
-    <w:name w:val="Footer Char"/>
-    <w:basedOn w:val="DefaultParagraphFont"/>
-    <w:link w:val="Footer"/>
+  <w:style w:type="character" w:customStyle="1" w:styleId="BunntekstTegn">
+    <w:name w:val="Bunntekst Tegn"/>
+    <w:basedOn w:val="Standardskriftforavsnitt"/>
+    <w:link w:val="Bunntekst"/>
     <w:uiPriority w:val="99"/>
     <w:rsid w:val="00EE213D"/>
     <w:rPr>
@@ -4792,10 +4802,10 @@
       <w:sz w:val="24"/>
     </w:rPr>
   </w:style>
-  <w:style w:type="character" w:customStyle="1" w:styleId="Heading1Char">
-    <w:name w:val="Heading 1 Char"/>
-    <w:basedOn w:val="DefaultParagraphFont"/>
-    <w:link w:val="Heading1"/>
+  <w:style w:type="character" w:customStyle="1" w:styleId="Overskrift1Tegn">
+    <w:name w:val="Overskrift 1 Tegn"/>
+    <w:basedOn w:val="Standardskriftforavsnitt"/>
+    <w:link w:val="Overskrift1"/>
     <w:uiPriority w:val="9"/>
     <w:rsid w:val="007F329F"/>
     <w:rPr>
@@ -4805,10 +4815,10 @@
       <w:szCs w:val="32"/>
     </w:rPr>
   </w:style>
-  <w:style w:type="character" w:customStyle="1" w:styleId="Heading2Char">
-    <w:name w:val="Heading 2 Char"/>
-    <w:basedOn w:val="DefaultParagraphFont"/>
-    <w:link w:val="Heading2"/>
+  <w:style w:type="character" w:customStyle="1" w:styleId="Overskrift2Tegn">
+    <w:name w:val="Overskrift 2 Tegn"/>
+    <w:basedOn w:val="Standardskriftforavsnitt"/>
+    <w:link w:val="Overskrift2"/>
     <w:uiPriority w:val="9"/>
     <w:rsid w:val="007F329F"/>
     <w:rPr>
@@ -4818,9 +4828,9 @@
       <w:szCs w:val="26"/>
     </w:rPr>
   </w:style>
-  <w:style w:type="table" w:styleId="TableGrid">
+  <w:style w:type="table" w:styleId="Tabellrutenett">
     <w:name w:val="Table Grid"/>
-    <w:basedOn w:val="TableNormal"/>
+    <w:basedOn w:val="Vanligtabell"/>
     <w:uiPriority w:val="39"/>
     <w:rsid w:val="00B967F7"/>
     <w:pPr>
@@ -4837,7 +4847,7 @@
       </w:tblBorders>
     </w:tblPr>
   </w:style>
-  <w:style w:type="paragraph" w:styleId="Caption">
+  <w:style w:type="paragraph" w:styleId="Bildetekst">
     <w:name w:val="caption"/>
     <w:basedOn w:val="Normal"/>
     <w:next w:val="Normal"/>
@@ -4856,9 +4866,9 @@
       <w:szCs w:val="18"/>
     </w:rPr>
   </w:style>
-  <w:style w:type="character" w:styleId="Hyperlink">
+  <w:style w:type="character" w:styleId="Hyperkobling">
     <w:name w:val="Hyperlink"/>
-    <w:basedOn w:val="DefaultParagraphFont"/>
+    <w:basedOn w:val="Standardskriftforavsnitt"/>
     <w:uiPriority w:val="99"/>
     <w:unhideWhenUsed/>
     <w:rsid w:val="003B47EF"/>
@@ -4867,9 +4877,9 @@
       <w:u w:val="single"/>
     </w:rPr>
   </w:style>
-  <w:style w:type="character" w:styleId="UnresolvedMention">
+  <w:style w:type="character" w:styleId="Ulstomtale">
     <w:name w:val="Unresolved Mention"/>
-    <w:basedOn w:val="DefaultParagraphFont"/>
+    <w:basedOn w:val="Standardskriftforavsnitt"/>
     <w:uiPriority w:val="99"/>
     <w:semiHidden/>
     <w:unhideWhenUsed/>
@@ -5178,15 +5188,6 @@
 </file>
 
 <file path=customXml/item1.xml><?xml version="1.0" encoding="utf-8"?>
-<?mso-contentType ?>
-<FormTemplates xmlns="http://schemas.microsoft.com/sharepoint/v3/contenttype/forms">
-  <Display>DocumentLibraryForm</Display>
-  <Edit>DocumentLibraryForm</Edit>
-  <New>DocumentLibraryForm</New>
-</FormTemplates>
-</file>
-
-<file path=customXml/item2.xml><?xml version="1.0" encoding="utf-8"?>
 <ct:contentTypeSchema xmlns:ct="http://schemas.microsoft.com/office/2006/metadata/contentType" xmlns:ma="http://schemas.microsoft.com/office/2006/metadata/properties/metaAttributes" ct:_="" ma:_="" ma:contentTypeName="Dokument" ma:contentTypeID="0x010100397E437080B18A4386D453C9A9FA6939" ma:contentTypeVersion="2" ma:contentTypeDescription="Opprett et nytt dokument." ma:contentTypeScope="" ma:versionID="e15f3e224d8dd52f2b13909b615be202">
   <xsd:schema xmlns:xsd="http://www.w3.org/2001/XMLSchema" xmlns:xs="http://www.w3.org/2001/XMLSchema" xmlns:p="http://schemas.microsoft.com/office/2006/metadata/properties" xmlns:ns3="6cdb2f02-6ea5-4b97-a175-fc1305aeb4c7" targetNamespace="http://schemas.microsoft.com/office/2006/metadata/properties" ma:root="true" ma:fieldsID="f879d4c43ed6cb24089376ac0a8c1ad7" ns3:_="">
     <xsd:import namespace="6cdb2f02-6ea5-4b97-a175-fc1305aeb4c7"/>
@@ -5318,6 +5319,15 @@
 </ct:contentTypeSchema>
 </file>
 
+<file path=customXml/item2.xml><?xml version="1.0" encoding="utf-8"?>
+<?mso-contentType ?>
+<FormTemplates xmlns="http://schemas.microsoft.com/sharepoint/v3/contenttype/forms">
+  <Display>DocumentLibraryForm</Display>
+  <Edit>DocumentLibraryForm</Edit>
+  <New>DocumentLibraryForm</New>
+</FormTemplates>
+</file>
+
 <file path=customXml/item3.xml><?xml version="1.0" encoding="utf-8"?>
 <p:properties xmlns:p="http://schemas.microsoft.com/office/2006/metadata/properties" xmlns:xsi="http://www.w3.org/2001/XMLSchema-instance" xmlns:pc="http://schemas.microsoft.com/office/infopath/2007/PartnerControls">
   <documentManagement/>
@@ -5325,14 +5335,6 @@
 </file>
 
 <file path=customXml/itemProps1.xml><?xml version="1.0" encoding="utf-8"?>
-<ds:datastoreItem xmlns:ds="http://schemas.openxmlformats.org/officeDocument/2006/customXml" ds:itemID="{9DAFE0DB-47C6-4C29-93D4-8CAB3FE01D68}">
-  <ds:schemaRefs>
-    <ds:schemaRef ds:uri="http://schemas.microsoft.com/sharepoint/v3/contenttype/forms"/>
-  </ds:schemaRefs>
-</ds:datastoreItem>
-</file>
-
-<file path=customXml/itemProps2.xml><?xml version="1.0" encoding="utf-8"?>
 <ds:datastoreItem xmlns:ds="http://schemas.openxmlformats.org/officeDocument/2006/customXml" ds:itemID="{9CA93C49-5A5D-4D00-B05E-FD86476A4AE4}">
   <ds:schemaRefs>
     <ds:schemaRef ds:uri="http://schemas.microsoft.com/office/2006/metadata/contentType"/>
@@ -5350,6 +5352,14 @@
 </ds:datastoreItem>
 </file>
 
+<file path=customXml/itemProps2.xml><?xml version="1.0" encoding="utf-8"?>
+<ds:datastoreItem xmlns:ds="http://schemas.openxmlformats.org/officeDocument/2006/customXml" ds:itemID="{9DAFE0DB-47C6-4C29-93D4-8CAB3FE01D68}">
+  <ds:schemaRefs>
+    <ds:schemaRef ds:uri="http://schemas.microsoft.com/sharepoint/v3/contenttype/forms"/>
+  </ds:schemaRefs>
+</ds:datastoreItem>
+</file>
+
 <file path=customXml/itemProps3.xml><?xml version="1.0" encoding="utf-8"?>
 <ds:datastoreItem xmlns:ds="http://schemas.openxmlformats.org/officeDocument/2006/customXml" ds:itemID="{78EE3D40-C055-4F89-B3F4-007C792F672E}">
   <ds:schemaRefs>

</xml_diff>

<commit_message>
tatt for meg merknader
</commit_message>
<xml_diff>
--- a/Digitalisering i bygg.docx
+++ b/Digitalisering i bygg.docx
@@ -1,10 +1,10 @@
 
 <file path=word/document.xml><?xml version="1.0" encoding="utf-8"?>
-<w:document xmlns:wpc="http://schemas.microsoft.com/office/word/2010/wordprocessingCanvas" xmlns:cx="http://schemas.microsoft.com/office/drawing/2014/chartex" xmlns:cx1="http://schemas.microsoft.com/office/drawing/2015/9/8/chartex" xmlns:cx2="http://schemas.microsoft.com/office/drawing/2015/10/21/chartex" xmlns:cx3="http://schemas.microsoft.com/office/drawing/2016/5/9/chartex" xmlns:cx4="http://schemas.microsoft.com/office/drawing/2016/5/10/chartex" xmlns:cx5="http://schemas.microsoft.com/office/drawing/2016/5/11/chartex" xmlns:cx6="http://schemas.microsoft.com/office/drawing/2016/5/12/chartex" xmlns:cx7="http://schemas.microsoft.com/office/drawing/2016/5/13/chartex" xmlns:cx8="http://schemas.microsoft.com/office/drawing/2016/5/14/chartex" xmlns:mc="http://schemas.openxmlformats.org/markup-compatibility/2006" xmlns:aink="http://schemas.microsoft.com/office/drawing/2016/ink" xmlns:am3d="http://schemas.microsoft.com/office/drawing/2017/model3d" xmlns:o="urn:schemas-microsoft-com:office:office" xmlns:r="http://schemas.openxmlformats.org/officeDocument/2006/relationships" xmlns:m="http://schemas.openxmlformats.org/officeDocument/2006/math" xmlns:v="urn:schemas-microsoft-com:vml" xmlns:wp14="http://schemas.microsoft.com/office/word/2010/wordprocessingDrawing" xmlns:wp="http://schemas.openxmlformats.org/drawingml/2006/wordprocessingDrawing" xmlns:w10="urn:schemas-microsoft-com:office:word" xmlns:w="http://schemas.openxmlformats.org/wordprocessingml/2006/main" xmlns:w14="http://schemas.microsoft.com/office/word/2010/wordml" xmlns:w15="http://schemas.microsoft.com/office/word/2012/wordml" xmlns:w16cex="http://schemas.microsoft.com/office/word/2018/wordml/cex" xmlns:w16cid="http://schemas.microsoft.com/office/word/2016/wordml/cid" xmlns:w16="http://schemas.microsoft.com/office/word/2018/wordml" xmlns:w16se="http://schemas.microsoft.com/office/word/2015/wordml/symex" xmlns:wpg="http://schemas.microsoft.com/office/word/2010/wordprocessingGroup" xmlns:wpi="http://schemas.microsoft.com/office/word/2010/wordprocessingInk" xmlns:wne="http://schemas.microsoft.com/office/word/2006/wordml" xmlns:wps="http://schemas.microsoft.com/office/word/2010/wordprocessingShape" mc:Ignorable="w14 w15 w16se w16cid w16 w16cex wp14">
+<w:document xmlns:wpc="http://schemas.microsoft.com/office/word/2010/wordprocessingCanvas" xmlns:cx="http://schemas.microsoft.com/office/drawing/2014/chartex" xmlns:cx1="http://schemas.microsoft.com/office/drawing/2015/9/8/chartex" xmlns:cx2="http://schemas.microsoft.com/office/drawing/2015/10/21/chartex" xmlns:cx3="http://schemas.microsoft.com/office/drawing/2016/5/9/chartex" xmlns:cx4="http://schemas.microsoft.com/office/drawing/2016/5/10/chartex" xmlns:cx5="http://schemas.microsoft.com/office/drawing/2016/5/11/chartex" xmlns:cx6="http://schemas.microsoft.com/office/drawing/2016/5/12/chartex" xmlns:cx7="http://schemas.microsoft.com/office/drawing/2016/5/13/chartex" xmlns:cx8="http://schemas.microsoft.com/office/drawing/2016/5/14/chartex" xmlns:mc="http://schemas.openxmlformats.org/markup-compatibility/2006" xmlns:aink="http://schemas.microsoft.com/office/drawing/2016/ink" xmlns:am3d="http://schemas.microsoft.com/office/drawing/2017/model3d" xmlns:o="urn:schemas-microsoft-com:office:office" xmlns:r="http://schemas.openxmlformats.org/officeDocument/2006/relationships" xmlns:m="http://schemas.openxmlformats.org/officeDocument/2006/math" xmlns:v="urn:schemas-microsoft-com:vml" xmlns:wp14="http://schemas.microsoft.com/office/word/2010/wordprocessingDrawing" xmlns:wp="http://schemas.openxmlformats.org/drawingml/2006/wordprocessingDrawing" xmlns:w10="urn:schemas-microsoft-com:office:word" xmlns:w="http://schemas.openxmlformats.org/wordprocessingml/2006/main" xmlns:w14="http://schemas.microsoft.com/office/word/2010/wordml" xmlns:w15="http://schemas.microsoft.com/office/word/2012/wordml" xmlns:w16cex="http://schemas.microsoft.com/office/word/2018/wordml/cex" xmlns:w16cid="http://schemas.microsoft.com/office/word/2016/wordml/cid" xmlns:w16="http://schemas.microsoft.com/office/word/2018/wordml" xmlns:w16sdtdh="http://schemas.microsoft.com/office/word/2020/wordml/sdtdatahash" xmlns:w16se="http://schemas.microsoft.com/office/word/2015/wordml/symex" xmlns:wpg="http://schemas.microsoft.com/office/word/2010/wordprocessingGroup" xmlns:wpi="http://schemas.microsoft.com/office/word/2010/wordprocessingInk" xmlns:wne="http://schemas.microsoft.com/office/word/2006/wordml" xmlns:wps="http://schemas.microsoft.com/office/word/2010/wordprocessingShape" mc:Ignorable="w14 w15 w16se w16cid w16 w16cex w16sdtdh wp14">
   <w:body>
     <w:p>
       <w:pPr>
-        <w:pStyle w:val="Title"/>
+        <w:pStyle w:val="Tittel"/>
         <w:rPr>
           <w:sz w:val="40"/>
           <w:szCs w:val="40"/>
@@ -62,7 +62,7 @@
     </w:p>
     <w:p>
       <w:pPr>
-        <w:pStyle w:val="Heading1"/>
+        <w:pStyle w:val="Overskrift1"/>
       </w:pPr>
       <w:r>
         <w:t>Innledning</w:t>
@@ -108,7 +108,7 @@
     </w:p>
     <w:p>
       <w:pPr>
-        <w:pStyle w:val="ListParagraph"/>
+        <w:pStyle w:val="Listeavsnitt"/>
         <w:numPr>
           <w:ilvl w:val="0"/>
           <w:numId w:val="5"/>
@@ -127,7 +127,7 @@
     </w:p>
     <w:p>
       <w:pPr>
-        <w:pStyle w:val="ListParagraph"/>
+        <w:pStyle w:val="Listeavsnitt"/>
         <w:numPr>
           <w:ilvl w:val="0"/>
           <w:numId w:val="5"/>
@@ -148,7 +148,7 @@
     <w:bookmarkEnd w:id="0"/>
     <w:p>
       <w:pPr>
-        <w:pStyle w:val="ListParagraph"/>
+        <w:pStyle w:val="Listeavsnitt"/>
         <w:numPr>
           <w:ilvl w:val="0"/>
           <w:numId w:val="5"/>
@@ -189,246 +189,144 @@
     </w:p>
     <w:p>
       <w:pPr>
-        <w:spacing w:line="360" w:lineRule="auto"/>
-        <w:rPr>
-          <w:sz w:val="20"/>
-          <w:szCs w:val="20"/>
-        </w:rPr>
+        <w:pStyle w:val="Sitat"/>
       </w:pPr>
       <w:commentRangeStart w:id="1"/>
       <w:r>
-        <w:rPr>
-          <w:sz w:val="20"/>
-          <w:szCs w:val="20"/>
-        </w:rPr>
         <w:t>"</w:t>
       </w:r>
       <w:r>
-        <w:rPr>
-          <w:sz w:val="20"/>
-          <w:szCs w:val="20"/>
-        </w:rPr>
         <w:t>I pilot 2 skal ingeniørstudenter med ulik spesialisering samarbeide om å designe og utvikle løsninger i skjæringspunktet mellom de tre ingeniørprofesjonene, inspirert av arbeidsformen i arbeidslivet de skal ut i.</w:t>
       </w:r>
       <w:r>
-        <w:rPr>
-          <w:sz w:val="20"/>
-          <w:szCs w:val="20"/>
-        </w:rPr>
         <w:t>"</w:t>
       </w:r>
     </w:p>
     <w:p>
       <w:pPr>
-        <w:spacing w:line="360" w:lineRule="auto"/>
-        <w:rPr>
-          <w:sz w:val="20"/>
-          <w:szCs w:val="20"/>
-        </w:rPr>
-      </w:pPr>
-      <w:r>
-        <w:rPr>
-          <w:sz w:val="20"/>
-          <w:szCs w:val="20"/>
-        </w:rPr>
+        <w:pStyle w:val="Sitat"/>
+      </w:pPr>
+    </w:p>
+    <w:p>
+      <w:pPr>
+        <w:pStyle w:val="Sitat"/>
+      </w:pPr>
+      <w:r>
         <w:t>"</w:t>
       </w:r>
       <w:r>
-        <w:rPr>
-          <w:sz w:val="20"/>
-          <w:szCs w:val="20"/>
-        </w:rPr>
         <w:t>Studentene skal selv medvirke i alle faser av arbeidet</w:t>
       </w:r>
       <w:r>
-        <w:rPr>
-          <w:sz w:val="20"/>
-          <w:szCs w:val="20"/>
-        </w:rPr>
         <w:t>"</w:t>
       </w:r>
     </w:p>
     <w:p>
       <w:pPr>
-        <w:spacing w:line="360" w:lineRule="auto"/>
-        <w:rPr>
-          <w:sz w:val="20"/>
-          <w:szCs w:val="20"/>
-        </w:rPr>
-      </w:pPr>
-      <w:r>
-        <w:rPr>
-          <w:sz w:val="20"/>
-          <w:szCs w:val="20"/>
-        </w:rPr>
+        <w:pStyle w:val="Sitat"/>
+      </w:pPr>
+    </w:p>
+    <w:p>
+      <w:pPr>
+        <w:pStyle w:val="Sitat"/>
+      </w:pPr>
+      <w:r>
         <w:t>"</w:t>
       </w:r>
       <w:r>
-        <w:rPr>
-          <w:sz w:val="20"/>
-          <w:szCs w:val="20"/>
-        </w:rPr>
         <w:t xml:space="preserve">1. Utvikle et undervisningsopplegg på tvers av tre eksisterende emner ved tre ulike ingeniørutdanninger ved </w:t>
       </w:r>
       <w:r>
-        <w:rPr>
-          <w:sz w:val="20"/>
-          <w:szCs w:val="20"/>
-        </w:rPr>
         <w:t>teknologiinstituttene. Makerspace skal ha rollen som tverrfaglig læringsarena. 2) Utprøving av læringsdesignet utviklet som delmål 1. Dette vil skje andre året av prosjektperioden. (V21). 3) Evaluering av aktivitetene beskrevet i delmål 1 og 2.</w:t>
       </w:r>
       <w:r>
-        <w:rPr>
-          <w:sz w:val="20"/>
-          <w:szCs w:val="20"/>
-        </w:rPr>
         <w:t>"</w:t>
       </w:r>
     </w:p>
     <w:p>
       <w:pPr>
-        <w:spacing w:line="360" w:lineRule="auto"/>
-        <w:rPr>
-          <w:sz w:val="20"/>
-          <w:szCs w:val="20"/>
-        </w:rPr>
-      </w:pPr>
-      <w:r>
-        <w:rPr>
-          <w:sz w:val="20"/>
-          <w:szCs w:val="20"/>
-        </w:rPr>
+        <w:pStyle w:val="Sitat"/>
+      </w:pPr>
+    </w:p>
+    <w:p>
+      <w:pPr>
+        <w:pStyle w:val="Sitat"/>
+      </w:pPr>
+      <w:r>
         <w:t>"</w:t>
       </w:r>
       <w:r>
-        <w:rPr>
-          <w:sz w:val="20"/>
-          <w:szCs w:val="20"/>
-        </w:rPr>
         <w:t xml:space="preserve">Kandidatundersøkelsen 2017 (Støren &amp; Nesje, 2018) viser at tradisjonelle forelesninger er den dominerende </w:t>
       </w:r>
       <w:r>
-        <w:rPr>
-          <w:sz w:val="20"/>
-          <w:szCs w:val="20"/>
-        </w:rPr>
         <w:t>undervisningsmetoden</w:t>
       </w:r>
       <w:r>
-        <w:rPr>
-          <w:sz w:val="20"/>
-          <w:szCs w:val="20"/>
-        </w:rPr>
         <w:t>. Behovet for endring og fornying er godt dokumentert</w:t>
       </w:r>
       <w:r>
-        <w:rPr>
-          <w:sz w:val="20"/>
-          <w:szCs w:val="20"/>
-        </w:rPr>
         <w:t>"</w:t>
       </w:r>
     </w:p>
     <w:p>
       <w:pPr>
-        <w:spacing w:line="360" w:lineRule="auto"/>
-        <w:rPr>
-          <w:sz w:val="20"/>
-          <w:szCs w:val="20"/>
-        </w:rPr>
-      </w:pPr>
-      <w:r>
-        <w:rPr>
-          <w:sz w:val="20"/>
-          <w:szCs w:val="20"/>
-        </w:rPr>
+        <w:pStyle w:val="Sitat"/>
+      </w:pPr>
+    </w:p>
+    <w:p>
+      <w:pPr>
+        <w:pStyle w:val="Sitat"/>
+      </w:pPr>
+      <w:r>
         <w:t>"</w:t>
       </w:r>
       <w:r>
-        <w:rPr>
-          <w:sz w:val="20"/>
-          <w:szCs w:val="20"/>
-        </w:rPr>
         <w:t>Hovedmål to i OsloMets strategi (2018) er å være ledende i å ta i bruk ny teknologi</w:t>
       </w:r>
       <w:r>
-        <w:rPr>
-          <w:sz w:val="20"/>
-          <w:szCs w:val="20"/>
-        </w:rPr>
         <w:t>"</w:t>
       </w:r>
     </w:p>
     <w:p>
       <w:pPr>
-        <w:spacing w:line="360" w:lineRule="auto"/>
-        <w:rPr>
-          <w:sz w:val="20"/>
-          <w:szCs w:val="20"/>
-        </w:rPr>
-      </w:pPr>
-      <w:r>
-        <w:rPr>
-          <w:sz w:val="20"/>
-          <w:szCs w:val="20"/>
-        </w:rPr>
+        <w:pStyle w:val="Sitat"/>
+      </w:pPr>
+    </w:p>
+    <w:p>
+      <w:pPr>
+        <w:pStyle w:val="Sitat"/>
+      </w:pPr>
+      <w:r>
+        <w:lastRenderedPageBreak/>
         <w:t>"</w:t>
       </w:r>
       <w:r>
-        <w:rPr>
-          <w:sz w:val="20"/>
-          <w:szCs w:val="20"/>
-        </w:rPr>
         <w:t>Studentaktivitet er fellesnevneren. Studentene er problemløsere in spe som designer, lager prototyper, tester og forbedrer.</w:t>
       </w:r>
       <w:r>
-        <w:rPr>
-          <w:sz w:val="20"/>
-          <w:szCs w:val="20"/>
-        </w:rPr>
         <w:t>"</w:t>
       </w:r>
       <w:r>
-        <w:rPr>
-          <w:sz w:val="20"/>
-          <w:szCs w:val="20"/>
-        </w:rPr>
         <w:t xml:space="preserve"> </w:t>
       </w:r>
     </w:p>
     <w:p>
       <w:pPr>
-        <w:spacing w:line="360" w:lineRule="auto"/>
-        <w:rPr>
-          <w:sz w:val="20"/>
-          <w:szCs w:val="20"/>
-        </w:rPr>
-      </w:pPr>
-      <w:r>
-        <w:rPr>
-          <w:sz w:val="20"/>
-          <w:szCs w:val="20"/>
-        </w:rPr>
+        <w:pStyle w:val="Sitat"/>
+      </w:pPr>
+      <w:r>
         <w:t>"</w:t>
       </w:r>
       <w:r>
-        <w:rPr>
-          <w:sz w:val="20"/>
-          <w:szCs w:val="20"/>
-        </w:rPr>
         <w:t>Den nye forskriften om rammeplan for ingeniørutdanning (Kunnskapsdepartementet, 2018), …, krever at «Kandidaten kan arbeide i relevante fysiske og digitale laboratorier og behersker metoder og verktøy som grunnlag for målrettet og innovativt arbeid.»</w:t>
       </w:r>
       <w:r>
-        <w:rPr>
-          <w:sz w:val="20"/>
-          <w:szCs w:val="20"/>
-        </w:rPr>
         <w:t>"</w:t>
       </w:r>
       <w:commentRangeEnd w:id="1"/>
       <w:r>
         <w:rPr>
-          <w:rStyle w:val="CommentReference"/>
+          <w:rStyle w:val="Merknadsreferanse"/>
         </w:rPr>
         <w:commentReference w:id="1"/>
       </w:r>
@@ -473,7 +371,7 @@
     </w:p>
     <w:p>
       <w:pPr>
-        <w:pStyle w:val="Heading1"/>
+        <w:pStyle w:val="Overskrift1"/>
       </w:pPr>
       <w:r>
         <w:t>Avvik fra opprinnelig plan</w:t>
@@ -486,40 +384,27 @@
     </w:p>
     <w:p>
       <w:pPr>
-        <w:pStyle w:val="Caption"/>
+        <w:pStyle w:val="Bildetekst"/>
         <w:keepNext/>
       </w:pPr>
       <w:r>
         <w:t xml:space="preserve">Tabell </w:t>
       </w:r>
-      <w:r>
-        <w:fldChar w:fldCharType="begin"/>
-      </w:r>
-      <w:r>
-        <w:instrText xml:space="preserve"> SEQ Tabell \* ARABIC </w:instrText>
-      </w:r>
-      <w:r>
-        <w:fldChar w:fldCharType="separate"/>
-      </w:r>
-      <w:r>
-        <w:rPr>
-          <w:noProof/>
-        </w:rPr>
-        <w:t>1</w:t>
-      </w:r>
-      <w:r>
-        <w:rPr>
-          <w:noProof/>
-        </w:rPr>
-        <w:fldChar w:fldCharType="end"/>
-      </w:r>
+      <w:fldSimple w:instr=" SEQ Tabell \* ARABIC ">
+        <w:r>
+          <w:rPr>
+            <w:noProof/>
+          </w:rPr>
+          <w:t>1</w:t>
+        </w:r>
+      </w:fldSimple>
       <w:r>
         <w:t>Milestones gjeldende Pilot 2 (hentet fra innsendt søknad til DIKU)</w:t>
       </w:r>
     </w:p>
     <w:tbl>
       <w:tblPr>
-        <w:tblStyle w:val="TableGrid"/>
+        <w:tblStyle w:val="Tabellrutenett"/>
         <w:tblW w:w="0" w:type="auto"/>
         <w:tblLook w:val="04A0" w:firstRow="1" w:lastRow="0" w:firstColumn="1" w:lastColumn="0" w:noHBand="0" w:noVBand="1"/>
       </w:tblPr>
@@ -877,7 +762,7 @@
     </w:p>
     <w:p>
       <w:pPr>
-        <w:pStyle w:val="ListParagraph"/>
+        <w:pStyle w:val="Listeavsnitt"/>
         <w:numPr>
           <w:ilvl w:val="0"/>
           <w:numId w:val="6"/>
@@ -889,27 +774,19 @@
     </w:p>
     <w:p>
       <w:pPr>
-        <w:pStyle w:val="ListParagraph"/>
+        <w:pStyle w:val="Listeavsnitt"/>
         <w:numPr>
           <w:ilvl w:val="0"/>
           <w:numId w:val="6"/>
         </w:numPr>
       </w:pPr>
       <w:r>
-        <w:t xml:space="preserve">Emnet skal få innpass i studieplanen for </w:t>
-      </w:r>
-      <w:proofErr w:type="spellStart"/>
-      <w:r>
-        <w:t>byggingeniør</w:t>
-      </w:r>
-      <w:proofErr w:type="spellEnd"/>
-      <w:r>
-        <w:t xml:space="preserve"> og energi og miljø i bygg-ingeniør</w:t>
-      </w:r>
-    </w:p>
-    <w:p>
-      <w:pPr>
-        <w:pStyle w:val="ListParagraph"/>
+        <w:t>Emnet skal få innpass i studieplanen for byggingeniør og energi og miljø i bygg-ingeniør</w:t>
+      </w:r>
+    </w:p>
+    <w:p>
+      <w:pPr>
+        <w:pStyle w:val="Listeavsnitt"/>
         <w:numPr>
           <w:ilvl w:val="0"/>
           <w:numId w:val="6"/>
@@ -921,13 +798,8 @@
       <w:r>
         <w:t xml:space="preserve">valgt å </w:t>
       </w:r>
-      <w:proofErr w:type="gramStart"/>
-      <w:r>
-        <w:t>fokusere</w:t>
-      </w:r>
-      <w:proofErr w:type="gramEnd"/>
-      <w:r>
-        <w:t xml:space="preserve"> på å e</w:t>
+      <w:r>
+        <w:t>fokusere på å e</w:t>
       </w:r>
       <w:r>
         <w:t>tablere et</w:t>
@@ -941,7 +813,7 @@
     </w:p>
     <w:p>
       <w:pPr>
-        <w:pStyle w:val="ListParagraph"/>
+        <w:pStyle w:val="Listeavsnitt"/>
         <w:numPr>
           <w:ilvl w:val="0"/>
           <w:numId w:val="6"/>
@@ -962,7 +834,7 @@
     </w:p>
     <w:p>
       <w:pPr>
-        <w:pStyle w:val="ListParagraph"/>
+        <w:pStyle w:val="Listeavsnitt"/>
         <w:numPr>
           <w:ilvl w:val="0"/>
           <w:numId w:val="6"/>
@@ -975,18 +847,12 @@
     <w:p/>
     <w:p>
       <w:r>
-        <w:br w:type="page"/>
-      </w:r>
-    </w:p>
-    <w:p>
-      <w:r>
-        <w:lastRenderedPageBreak/>
         <w:t xml:space="preserve">Ny framdriftsplan: </w:t>
       </w:r>
     </w:p>
     <w:tbl>
       <w:tblPr>
-        <w:tblStyle w:val="TableGrid"/>
+        <w:tblStyle w:val="Tabellrutenett"/>
         <w:tblW w:w="0" w:type="auto"/>
         <w:tblLook w:val="04A0" w:firstRow="1" w:lastRow="0" w:firstColumn="1" w:lastColumn="0" w:noHBand="0" w:noVBand="1"/>
       </w:tblPr>
@@ -1237,10 +1103,7 @@
           </w:tcPr>
           <w:p>
             <w:r>
-              <w:t xml:space="preserve">Utvikling av </w:t>
-            </w:r>
-            <w:r>
-              <w:t xml:space="preserve">læringsmodell og </w:t>
+              <w:t xml:space="preserve">Utvikling av læringsmodell og </w:t>
             </w:r>
             <w:r>
               <w:t>emneplan</w:t>
@@ -1564,7 +1427,7 @@
     </w:p>
     <w:p>
       <w:pPr>
-        <w:pStyle w:val="Heading1"/>
+        <w:pStyle w:val="Overskrift1"/>
       </w:pPr>
       <w:r>
         <w:lastRenderedPageBreak/>
@@ -1573,7 +1436,7 @@
     </w:p>
     <w:p>
       <w:pPr>
-        <w:pStyle w:val="Heading1"/>
+        <w:pStyle w:val="Overskrift1"/>
       </w:pPr>
       <w:r>
         <w:t>Organisering av arbeidet</w:t>
@@ -1589,7 +1452,7 @@
       <w:commentRangeEnd w:id="2"/>
       <w:r>
         <w:rPr>
-          <w:rStyle w:val="CommentReference"/>
+          <w:rStyle w:val="Merknadsreferanse"/>
         </w:rPr>
         <w:commentReference w:id="2"/>
       </w:r>
@@ -1703,7 +1566,7 @@
       <w:commentRangeEnd w:id="3"/>
       <w:r>
         <w:rPr>
-          <w:rStyle w:val="CommentReference"/>
+          <w:rStyle w:val="Merknadsreferanse"/>
         </w:rPr>
         <w:commentReference w:id="3"/>
       </w:r>
@@ -1785,54 +1648,33 @@
     </w:p>
     <w:p>
       <w:pPr>
-        <w:pStyle w:val="Caption"/>
+        <w:pStyle w:val="Bildetekst"/>
       </w:pPr>
       <w:r>
         <w:t xml:space="preserve">Figur </w:t>
       </w:r>
-      <w:r>
-        <w:fldChar w:fldCharType="begin"/>
-      </w:r>
-      <w:r>
-        <w:instrText xml:space="preserve"> SEQ Figur \* ARABIC </w:instrText>
-      </w:r>
-      <w:r>
-        <w:fldChar w:fldCharType="separate"/>
-      </w:r>
+      <w:fldSimple w:instr=" SEQ Figur \* ARABIC ">
+        <w:r>
+          <w:rPr>
+            <w:noProof/>
+          </w:rPr>
+          <w:t>1</w:t>
+        </w:r>
+      </w:fldSimple>
       <w:r>
         <w:rPr>
           <w:noProof/>
         </w:rPr>
-        <w:t>1</w:t>
-      </w:r>
-      <w:r>
-        <w:rPr>
-          <w:noProof/>
-        </w:rPr>
-        <w:fldChar w:fldCharType="end"/>
-      </w:r>
-      <w:r>
-        <w:rPr>
-          <w:noProof/>
-        </w:rPr>
         <w:t>Foreslått flytdiagram</w:t>
       </w:r>
     </w:p>
     <w:p/>
     <w:p>
       <w:pPr>
-        <w:pStyle w:val="Heading1"/>
-      </w:pPr>
-      <w:r>
-        <w:t xml:space="preserve">Status </w:t>
-      </w:r>
-      <w:proofErr w:type="spellStart"/>
-      <w:r>
-        <w:t>quo</w:t>
-      </w:r>
-      <w:proofErr w:type="spellEnd"/>
-      <w:r>
-        <w:t xml:space="preserve"> i studieplan bachelorprogram bygg og</w:t>
+        <w:pStyle w:val="Overskrift1"/>
+      </w:pPr>
+      <w:r>
+        <w:t>Status quo i studieplan bachelorprogram bygg og</w:t>
       </w:r>
       <w:r>
         <w:t xml:space="preserve"> energiteknikk </w:t>
@@ -1853,7 +1695,7 @@
     </w:p>
     <w:p>
       <w:pPr>
-        <w:pStyle w:val="ListParagraph"/>
+        <w:pStyle w:val="Listeavsnitt"/>
         <w:numPr>
           <w:ilvl w:val="0"/>
           <w:numId w:val="7"/>
@@ -1889,7 +1731,7 @@
     </w:p>
     <w:p>
       <w:pPr>
-        <w:pStyle w:val="ListParagraph"/>
+        <w:pStyle w:val="Listeavsnitt"/>
         <w:numPr>
           <w:ilvl w:val="0"/>
           <w:numId w:val="7"/>
@@ -1902,21 +1744,7 @@
         <w:rPr>
           <w:szCs w:val="24"/>
         </w:rPr>
-        <w:t xml:space="preserve">Kartlegge emner som </w:t>
-      </w:r>
-      <w:proofErr w:type="gramStart"/>
-      <w:r>
-        <w:rPr>
-          <w:szCs w:val="24"/>
-        </w:rPr>
-        <w:t>fokuserer</w:t>
-      </w:r>
-      <w:proofErr w:type="gramEnd"/>
-      <w:r>
-        <w:rPr>
-          <w:szCs w:val="24"/>
-        </w:rPr>
-        <w:t xml:space="preserve"> på </w:t>
+        <w:t xml:space="preserve">Kartlegge emner som fokuserer på </w:t>
       </w:r>
       <w:r>
         <w:rPr>
@@ -1927,7 +1755,7 @@
     </w:p>
     <w:p>
       <w:pPr>
-        <w:pStyle w:val="Heading3"/>
+        <w:pStyle w:val="Overskrift3"/>
       </w:pPr>
       <w:r>
         <w:t>Investigering av eksisterende studieplaner</w:t>
@@ -2003,7 +1831,7 @@
     </w:p>
     <w:tbl>
       <w:tblPr>
-        <w:tblStyle w:val="TableGrid"/>
+        <w:tblStyle w:val="Tabellrutenett"/>
         <w:tblW w:w="0" w:type="auto"/>
         <w:tblInd w:w="864" w:type="dxa"/>
         <w:tblLook w:val="04A0" w:firstRow="1" w:lastRow="0" w:firstColumn="1" w:lastColumn="0" w:noHBand="0" w:noVBand="1"/>
@@ -2018,10 +1846,9 @@
           </w:tcPr>
           <w:p>
             <w:pPr>
-              <w:pStyle w:val="Quote"/>
+              <w:pStyle w:val="Sitat"/>
               <w:ind w:left="0"/>
             </w:pPr>
-            <w:proofErr w:type="gramStart"/>
             <w:r>
               <w:t>[</w:t>
             </w:r>
@@ -2029,11 +1856,10 @@
               <w:t xml:space="preserve"> </w:t>
             </w:r>
             <w:r>
-              <w:t>'</w:t>
-            </w:r>
-            <w:proofErr w:type="gramEnd"/>
-            <w:r>
-              <w:t>virtuell', VR[- ]',' AR[- ]',' XR[- ]','</w:t>
+              <w:t>virtuell, VR, AR, XR,</w:t>
+            </w:r>
+            <w:r>
+              <w:t xml:space="preserve"> </w:t>
             </w:r>
             <w:proofErr w:type="spellStart"/>
             <w:r>
@@ -2041,7 +1867,10 @@
             </w:r>
             <w:proofErr w:type="spellEnd"/>
             <w:r>
-              <w:t>','</w:t>
+              <w:t>,</w:t>
+            </w:r>
+            <w:r>
+              <w:t xml:space="preserve"> </w:t>
             </w:r>
             <w:proofErr w:type="spellStart"/>
             <w:r>
@@ -2057,7 +1886,10 @@
             </w:r>
             <w:proofErr w:type="spellEnd"/>
             <w:r>
-              <w:t>','</w:t>
+              <w:t>,</w:t>
+            </w:r>
+            <w:r>
+              <w:t xml:space="preserve"> </w:t>
             </w:r>
             <w:proofErr w:type="spellStart"/>
             <w:r>
@@ -2065,7 +1897,16 @@
             </w:r>
             <w:proofErr w:type="spellEnd"/>
             <w:r>
-              <w:t>','programvare','</w:t>
+              <w:t>,</w:t>
+            </w:r>
+            <w:r>
+              <w:t xml:space="preserve"> </w:t>
+            </w:r>
+            <w:r>
+              <w:t>programvare,</w:t>
+            </w:r>
+            <w:r>
+              <w:t xml:space="preserve"> </w:t>
             </w:r>
             <w:proofErr w:type="spellStart"/>
             <w:r>
@@ -2073,96 +1914,155 @@
             </w:r>
             <w:proofErr w:type="spellEnd"/>
             <w:r>
-              <w:t>'</w:t>
+              <w:t>,</w:t>
             </w:r>
             <w:r>
               <w:t xml:space="preserve"> </w:t>
             </w:r>
             <w:r>
-              <w:t>,' BIM[- ]','</w:t>
+              <w:t>BIM,</w:t>
+            </w:r>
+            <w:r>
+              <w:t xml:space="preserve"> </w:t>
+            </w:r>
+            <w:r>
+              <w:t>digital,</w:t>
+            </w:r>
+            <w:r>
+              <w:t xml:space="preserve"> </w:t>
+            </w:r>
+            <w:r>
+              <w:t>modell,</w:t>
+            </w:r>
+            <w:r>
+              <w:t xml:space="preserve"> </w:t>
+            </w:r>
+            <w:r>
+              <w:t xml:space="preserve">kunstig intelligens, ICE, </w:t>
             </w:r>
             <w:proofErr w:type="spellStart"/>
             <w:r>
-              <w:t>digital','modell','kunstig</w:t>
+              <w:t>VDC,samtidig</w:t>
             </w:r>
             <w:proofErr w:type="spellEnd"/>
             <w:r>
-              <w:t xml:space="preserve"> intelligens',' ICE[- ]',' VDC[- ]','samtidig prosjektering'</w:t>
+              <w:t xml:space="preserve"> prosjektering, IPD,</w:t>
             </w:r>
             <w:r>
               <w:t xml:space="preserve"> </w:t>
             </w:r>
-            <w:r>
-              <w:t>,' IPD[- ]','</w:t>
-            </w:r>
             <w:proofErr w:type="spellStart"/>
             <w:r>
               <w:t>lean</w:t>
             </w:r>
             <w:proofErr w:type="spellEnd"/>
             <w:r>
-              <w:t>', 'maskinlæring',' AI[- ]',' IFC[</w:t>
-            </w:r>
-            <w:r>
-              <w:t xml:space="preserve">- </w:t>
-            </w:r>
-            <w:r>
-              <w:t>]','maker','samarbeid','tverrfaglig','teknologi','studentaktiv','problembasert','programm','script'</w:t>
+              <w:t>, maskinlæring, AI, IFC,</w:t>
             </w:r>
             <w:r>
               <w:t xml:space="preserve"> </w:t>
             </w:r>
             <w:r>
+              <w:t>maker,</w:t>
+            </w:r>
+            <w:r>
+              <w:t xml:space="preserve"> </w:t>
+            </w:r>
+            <w:r>
+              <w:t>samarbeid,</w:t>
+            </w:r>
+            <w:r>
+              <w:t xml:space="preserve"> </w:t>
+            </w:r>
+            <w:r>
+              <w:t>tverrfaglig,</w:t>
+            </w:r>
+            <w:r>
+              <w:t xml:space="preserve"> </w:t>
+            </w:r>
+            <w:r>
+              <w:t>teknologi,</w:t>
+            </w:r>
+            <w:r>
+              <w:t xml:space="preserve"> </w:t>
+            </w:r>
+            <w:r>
+              <w:t>studentaktiv,</w:t>
+            </w:r>
+            <w:r>
+              <w:t xml:space="preserve"> </w:t>
+            </w:r>
+            <w:r>
+              <w:t>problembasert,</w:t>
+            </w:r>
+            <w:r>
+              <w:t xml:space="preserve"> </w:t>
+            </w:r>
+            <w:proofErr w:type="spellStart"/>
+            <w:r>
+              <w:t>programm</w:t>
+            </w:r>
+            <w:proofErr w:type="spellEnd"/>
+            <w:r>
+              <w:t>,</w:t>
+            </w:r>
+            <w:r>
+              <w:t xml:space="preserve"> </w:t>
+            </w:r>
+            <w:r>
+              <w:t>script</w:t>
+            </w:r>
+            <w:r>
+              <w:t xml:space="preserve"> </w:t>
+            </w:r>
+            <w:r>
               <w:t>]</w:t>
             </w:r>
+          </w:p>
+          <w:p>
+            <w:pPr>
+              <w:pStyle w:val="Sitat"/>
+              <w:ind w:left="0"/>
+            </w:pPr>
             <w:commentRangeStart w:id="4"/>
             <w:commentRangeEnd w:id="4"/>
             <w:r>
               <w:rPr>
-                <w:rStyle w:val="CommentReference"/>
+                <w:rStyle w:val="Merknadsreferanse"/>
               </w:rPr>
               <w:commentReference w:id="4"/>
             </w:r>
             <w:commentRangeStart w:id="5"/>
+            <w:commentRangeStart w:id="6"/>
             <w:commentRangeEnd w:id="5"/>
             <w:r>
               <w:rPr>
-                <w:rStyle w:val="CommentReference"/>
+                <w:rStyle w:val="Merknadsreferanse"/>
                 <w:i w:val="0"/>
                 <w:iCs w:val="0"/>
                 <w:color w:val="auto"/>
               </w:rPr>
               <w:commentReference w:id="5"/>
             </w:r>
+            <w:commentRangeEnd w:id="6"/>
+            <w:r>
+              <w:rPr>
+                <w:rStyle w:val="Merknadsreferanse"/>
+                <w:i w:val="0"/>
+                <w:iCs w:val="0"/>
+                <w:color w:val="auto"/>
+              </w:rPr>
+              <w:commentReference w:id="6"/>
+            </w:r>
           </w:p>
         </w:tc>
       </w:tr>
     </w:tbl>
-    <w:p>
-      <w:pPr>
-        <w:pStyle w:val="Quote"/>
-      </w:pPr>
-    </w:p>
-    <w:p>
-      <w:pPr>
-        <w:rPr>
-          <w:i/>
-          <w:iCs/>
-          <w:color w:val="404040" w:themeColor="text1" w:themeTint="BF"/>
-        </w:rPr>
-      </w:pPr>
-      <w:r>
-        <w:br w:type="page"/>
-      </w:r>
-    </w:p>
-    <w:p>
-      <w:pPr>
-        <w:pStyle w:val="Quote"/>
-      </w:pPr>
-    </w:p>
-    <w:p>
-      <w:pPr>
-        <w:pStyle w:val="ListParagraph"/>
+    <w:p/>
+    <w:p/>
+    <w:p>
+      <w:pPr>
+        <w:pStyle w:val="Listeavsnitt"/>
         <w:numPr>
           <w:ilvl w:val="0"/>
           <w:numId w:val="7"/>
@@ -2210,7 +2110,7 @@
     </w:p>
     <w:p>
       <w:pPr>
-        <w:pStyle w:val="ListParagraph"/>
+        <w:pStyle w:val="Listeavsnitt"/>
         <w:numPr>
           <w:ilvl w:val="0"/>
           <w:numId w:val="7"/>
@@ -2240,7 +2140,7 @@
     </w:p>
     <w:p>
       <w:pPr>
-        <w:pStyle w:val="ListParagraph"/>
+        <w:pStyle w:val="Listeavsnitt"/>
         <w:numPr>
           <w:ilvl w:val="1"/>
           <w:numId w:val="7"/>
@@ -2289,49 +2189,356 @@
         </w:rPr>
         <w:t xml:space="preserve">emnene; </w:t>
       </w:r>
-      <w:commentRangeStart w:id="6"/>
-      <w:commentRangeStart w:id="7"/>
-      <w:commentRangeStart w:id="8"/>
-      <w:r>
-        <w:rPr>
-          <w:szCs w:val="24"/>
-        </w:rPr>
-        <w:t xml:space="preserve">BYFE3100 Byggeprosess – Ingeniørfaglig systememne </w:t>
-      </w:r>
-      <w:commentRangeEnd w:id="6"/>
-      <w:r>
-        <w:rPr>
-          <w:rStyle w:val="CommentReference"/>
-        </w:rPr>
-        <w:commentReference w:id="6"/>
-      </w:r>
-      <w:commentRangeEnd w:id="7"/>
-      <w:r>
-        <w:rPr>
-          <w:rStyle w:val="CommentReference"/>
-        </w:rPr>
-        <w:commentReference w:id="7"/>
-      </w:r>
-      <w:commentRangeEnd w:id="8"/>
-      <w:r>
-        <w:rPr>
-          <w:rStyle w:val="CommentReference"/>
-        </w:rPr>
-        <w:commentReference w:id="8"/>
-      </w:r>
-      <w:r>
-        <w:rPr>
-          <w:rFonts w:ascii="Calibri" w:eastAsia="Times New Roman" w:hAnsi="Calibri" w:cs="Calibri"/>
+    </w:p>
+    <w:p>
+      <w:pPr>
+        <w:rPr>
+          <w:b/>
+          <w:bCs/>
+          <w:szCs w:val="24"/>
+        </w:rPr>
+      </w:pPr>
+    </w:p>
+    <w:p>
+      <w:pPr>
+        <w:rPr>
+          <w:b/>
+          <w:bCs/>
+          <w:szCs w:val="24"/>
+        </w:rPr>
+      </w:pPr>
+    </w:p>
+    <w:p>
+      <w:pPr>
+        <w:rPr>
+          <w:b/>
+          <w:bCs/>
+          <w:szCs w:val="24"/>
+        </w:rPr>
+      </w:pPr>
+      <w:r>
+        <w:rPr>
+          <w:b/>
+          <w:bCs/>
+          <w:szCs w:val="24"/>
+        </w:rPr>
+        <w:t>Obligatoriske emner:</w:t>
+      </w:r>
+    </w:p>
+    <w:p>
+      <w:pPr>
+        <w:ind w:left="708"/>
+        <w:rPr>
+          <w:rFonts w:eastAsia="Times New Roman" w:cs="Times New Roman"/>
           <w:color w:val="000000"/>
           <w:szCs w:val="24"/>
           <w:lang w:eastAsia="nb-NO"/>
+        </w:rPr>
+      </w:pPr>
+      <w:r>
+        <w:rPr>
+          <w:szCs w:val="24"/>
+        </w:rPr>
+        <w:t>BEPE1700 Grunnleggende programmering</w:t>
+      </w:r>
+      <w:r>
+        <w:rPr>
+          <w:rFonts w:cs="Times New Roman"/>
+          <w:sz w:val="28"/>
+          <w:szCs w:val="28"/>
         </w:rPr>
         <w:t xml:space="preserve"> </w:t>
       </w:r>
       <w:hyperlink r:id="rId16" w:history="1">
         <w:r>
           <w:rPr>
-            <w:rStyle w:val="Hyperlink"/>
+            <w:rStyle w:val="Hyperkobling"/>
+            <w:rFonts w:eastAsia="Times New Roman" w:cs="Times New Roman"/>
+            <w:szCs w:val="24"/>
+            <w:lang w:eastAsia="nb-NO"/>
+          </w:rPr>
+          <w:t>https://student.oslomet.no/studier/-/studieinfo/emne/BEPE1700/2021/H%C3%98ST</w:t>
+        </w:r>
+      </w:hyperlink>
+      <w:r>
+        <w:rPr>
+          <w:rFonts w:eastAsia="Times New Roman" w:cs="Times New Roman"/>
+          <w:color w:val="000000"/>
+          <w:szCs w:val="24"/>
+          <w:lang w:eastAsia="nb-NO"/>
+        </w:rPr>
+        <w:t xml:space="preserve"> </w:t>
+      </w:r>
+    </w:p>
+    <w:p>
+      <w:pPr>
+        <w:ind w:left="708"/>
+        <w:rPr>
+          <w:rFonts w:eastAsia="Times New Roman" w:cs="Times New Roman"/>
+          <w:color w:val="000000"/>
+          <w:szCs w:val="24"/>
+          <w:lang w:eastAsia="nb-NO"/>
+        </w:rPr>
+      </w:pPr>
+      <w:r>
+        <w:rPr>
+          <w:rFonts w:eastAsia="Times New Roman" w:cs="Times New Roman"/>
+          <w:color w:val="000000"/>
+          <w:szCs w:val="24"/>
+          <w:lang w:eastAsia="nb-NO"/>
+        </w:rPr>
+        <w:t xml:space="preserve">BYFE1201 Byggfaglig innføring </w:t>
+      </w:r>
+      <w:hyperlink r:id="rId17" w:history="1">
+        <w:r>
+          <w:rPr>
+            <w:rStyle w:val="Hyperkobling"/>
+            <w:rFonts w:eastAsia="Times New Roman" w:cs="Times New Roman"/>
+            <w:szCs w:val="24"/>
+            <w:lang w:eastAsia="nb-NO"/>
+          </w:rPr>
+          <w:t>https://student.oslomet.no/studier/-/studieinfo/emne/BYFE1201/2021/H%C3%98ST</w:t>
+        </w:r>
+      </w:hyperlink>
+      <w:r>
+        <w:rPr>
+          <w:rFonts w:eastAsia="Times New Roman" w:cs="Times New Roman"/>
+          <w:color w:val="000000"/>
+          <w:szCs w:val="24"/>
+          <w:lang w:eastAsia="nb-NO"/>
+        </w:rPr>
+        <w:t xml:space="preserve"> </w:t>
+      </w:r>
+    </w:p>
+    <w:p>
+      <w:pPr>
+        <w:ind w:left="708"/>
+        <w:rPr>
+          <w:rFonts w:eastAsia="Times New Roman" w:cs="Times New Roman"/>
+          <w:color w:val="000000"/>
+          <w:szCs w:val="24"/>
+          <w:lang w:eastAsia="nb-NO"/>
+        </w:rPr>
+      </w:pPr>
+      <w:r>
+        <w:rPr>
+          <w:rFonts w:eastAsia="Times New Roman" w:cs="Times New Roman"/>
+          <w:color w:val="000000"/>
+          <w:szCs w:val="24"/>
+          <w:lang w:eastAsia="nb-NO"/>
+        </w:rPr>
+        <w:t>BYPE2700</w:t>
+      </w:r>
+      <w:r>
+        <w:rPr>
+          <w:rFonts w:eastAsia="Times New Roman" w:cs="Times New Roman"/>
+          <w:color w:val="000000"/>
+          <w:szCs w:val="24"/>
+          <w:lang w:eastAsia="nb-NO"/>
+        </w:rPr>
+        <w:t xml:space="preserve"> Prosjektstyring </w:t>
+      </w:r>
+      <w:hyperlink r:id="rId18" w:history="1">
+        <w:r>
+          <w:rPr>
+            <w:rStyle w:val="Hyperkobling"/>
+            <w:rFonts w:eastAsia="Times New Roman" w:cs="Times New Roman"/>
+            <w:szCs w:val="24"/>
+            <w:lang w:eastAsia="nb-NO"/>
+          </w:rPr>
+          <w:t>https://student.oslomet.no/studier/-/studieinfo/emne/BYPE2700/2021/H%C3%98ST</w:t>
+        </w:r>
+      </w:hyperlink>
+      <w:r>
+        <w:rPr>
+          <w:rFonts w:eastAsia="Times New Roman" w:cs="Times New Roman"/>
+          <w:color w:val="000000"/>
+          <w:szCs w:val="24"/>
+          <w:lang w:eastAsia="nb-NO"/>
+        </w:rPr>
+        <w:t xml:space="preserve"> </w:t>
+      </w:r>
+    </w:p>
+    <w:p>
+      <w:pPr>
+        <w:ind w:left="708"/>
+        <w:rPr>
+          <w:rFonts w:ascii="Calibri" w:eastAsia="Times New Roman" w:hAnsi="Calibri" w:cs="Calibri"/>
+          <w:color w:val="000000"/>
+          <w:sz w:val="22"/>
+          <w:lang w:eastAsia="nb-NO"/>
+        </w:rPr>
+      </w:pPr>
+      <w:r>
+        <w:rPr>
+          <w:rFonts w:eastAsia="Times New Roman" w:cs="Times New Roman"/>
+          <w:color w:val="000000"/>
+          <w:szCs w:val="24"/>
+          <w:lang w:eastAsia="nb-NO"/>
+        </w:rPr>
+        <w:t xml:space="preserve">EMPE3200 Prosjektledelse og økonomi </w:t>
+      </w:r>
+      <w:hyperlink r:id="rId19" w:history="1">
+        <w:r>
+          <w:rPr>
+            <w:rStyle w:val="Hyperkobling"/>
+            <w:rFonts w:eastAsia="Times New Roman" w:cs="Times New Roman"/>
+            <w:szCs w:val="24"/>
+            <w:lang w:eastAsia="nb-NO"/>
+          </w:rPr>
+          <w:t>https://student.oslomet.no/studier/-/studieinfo/emne/EMPE3200/2021/H%C3%98ST</w:t>
+        </w:r>
+      </w:hyperlink>
+      <w:r>
+        <w:rPr>
+          <w:rFonts w:eastAsia="Times New Roman" w:cs="Times New Roman"/>
+          <w:color w:val="000000"/>
+          <w:szCs w:val="24"/>
+          <w:lang w:eastAsia="nb-NO"/>
+        </w:rPr>
+        <w:t xml:space="preserve"> </w:t>
+      </w:r>
+    </w:p>
+    <w:p>
+      <w:pPr>
+        <w:rPr>
+          <w:rFonts w:eastAsia="Times New Roman" w:cs="Times New Roman"/>
+          <w:color w:val="000000"/>
+          <w:szCs w:val="24"/>
+          <w:lang w:val="en-US" w:eastAsia="nb-NO"/>
+        </w:rPr>
+      </w:pPr>
+    </w:p>
+    <w:p>
+      <w:pPr>
+        <w:rPr>
+          <w:rFonts w:eastAsia="Times New Roman" w:cs="Times New Roman"/>
+          <w:b/>
+          <w:bCs/>
+          <w:color w:val="000000"/>
+          <w:szCs w:val="24"/>
+          <w:lang w:val="en-US" w:eastAsia="nb-NO"/>
+        </w:rPr>
+      </w:pPr>
+      <w:proofErr w:type="spellStart"/>
+      <w:r>
+        <w:rPr>
+          <w:rFonts w:eastAsia="Times New Roman" w:cs="Times New Roman"/>
+          <w:b/>
+          <w:bCs/>
+          <w:color w:val="000000"/>
+          <w:szCs w:val="24"/>
+          <w:lang w:val="en-US" w:eastAsia="nb-NO"/>
+        </w:rPr>
+        <w:lastRenderedPageBreak/>
+        <w:t>Valgemner</w:t>
+      </w:r>
+      <w:proofErr w:type="spellEnd"/>
+      <w:r>
+        <w:rPr>
+          <w:rFonts w:eastAsia="Times New Roman" w:cs="Times New Roman"/>
+          <w:b/>
+          <w:bCs/>
+          <w:color w:val="000000"/>
+          <w:szCs w:val="24"/>
+          <w:lang w:val="en-US" w:eastAsia="nb-NO"/>
+        </w:rPr>
+        <w:t>:</w:t>
+      </w:r>
+    </w:p>
+    <w:p>
+      <w:pPr>
+        <w:ind w:left="708"/>
+        <w:rPr>
+          <w:rStyle w:val="Hyperkobling"/>
+          <w:rFonts w:eastAsia="Times New Roman" w:cs="Times New Roman"/>
+          <w:szCs w:val="24"/>
+          <w:lang w:val="en-US" w:eastAsia="nb-NO"/>
+        </w:rPr>
+      </w:pPr>
+      <w:r>
+        <w:rPr>
+          <w:rFonts w:eastAsia="Times New Roman" w:cs="Times New Roman"/>
+          <w:color w:val="000000"/>
+          <w:szCs w:val="24"/>
+          <w:lang w:val="en-US" w:eastAsia="nb-NO"/>
+        </w:rPr>
+        <w:t>STKD6610 Technology a</w:t>
+      </w:r>
+      <w:r>
+        <w:rPr>
+          <w:rFonts w:eastAsia="Times New Roman" w:cs="Times New Roman"/>
+          <w:color w:val="000000"/>
+          <w:szCs w:val="24"/>
+          <w:lang w:val="en-US" w:eastAsia="nb-NO"/>
+        </w:rPr>
+        <w:t xml:space="preserve">nd Society 2 </w:t>
+      </w:r>
+      <w:hyperlink r:id="rId20" w:history="1">
+        <w:r>
+          <w:rPr>
+            <w:rStyle w:val="Hyperkobling"/>
+            <w:rFonts w:eastAsia="Times New Roman" w:cs="Times New Roman"/>
+            <w:szCs w:val="24"/>
+            <w:lang w:val="en-US" w:eastAsia="nb-NO"/>
+          </w:rPr>
+          <w:t>https://student.oslomet.no/studier/-/studieinfo/emne/STKD6610/2021/H%C3%98ST</w:t>
+        </w:r>
+      </w:hyperlink>
+    </w:p>
+    <w:p>
+      <w:pPr>
+        <w:ind w:left="708"/>
+        <w:rPr>
+          <w:rStyle w:val="Hyperkobling"/>
+          <w:rFonts w:eastAsia="Times New Roman" w:cs="Times New Roman"/>
+          <w:szCs w:val="24"/>
+          <w:lang w:eastAsia="nb-NO"/>
+        </w:rPr>
+      </w:pPr>
+      <w:commentRangeStart w:id="7"/>
+      <w:commentRangeStart w:id="8"/>
+      <w:commentRangeStart w:id="9"/>
+      <w:r>
+        <w:rPr>
+          <w:szCs w:val="24"/>
+        </w:rPr>
+        <w:t xml:space="preserve">BYFE3100 Byggeprosess – Ingeniørfaglig systememne </w:t>
+      </w:r>
+      <w:commentRangeEnd w:id="7"/>
+      <w:r>
+        <w:rPr>
+          <w:rStyle w:val="Merknadsreferanse"/>
+        </w:rPr>
+        <w:commentReference w:id="7"/>
+      </w:r>
+      <w:commentRangeEnd w:id="8"/>
+      <w:r>
+        <w:rPr>
+          <w:rStyle w:val="Merknadsreferanse"/>
+        </w:rPr>
+        <w:commentReference w:id="8"/>
+      </w:r>
+      <w:commentRangeEnd w:id="9"/>
+      <w:r>
+        <w:rPr>
+          <w:rStyle w:val="Merknadsreferanse"/>
+        </w:rPr>
+        <w:commentReference w:id="9"/>
+      </w:r>
+      <w:r>
+        <w:rPr>
+          <w:rFonts w:ascii="Calibri" w:eastAsia="Times New Roman" w:hAnsi="Calibri" w:cs="Calibri"/>
+          <w:color w:val="000000"/>
+          <w:szCs w:val="24"/>
+          <w:lang w:eastAsia="nb-NO"/>
+        </w:rPr>
+        <w:t xml:space="preserve"> </w:t>
+      </w:r>
+      <w:hyperlink r:id="rId21" w:history="1">
+        <w:r>
+          <w:rPr>
+            <w:rStyle w:val="Hyperkobling"/>
             <w:rFonts w:eastAsia="Times New Roman" w:cs="Times New Roman"/>
             <w:szCs w:val="24"/>
             <w:lang w:eastAsia="nb-NO"/>
@@ -2342,137 +2549,9 @@
     </w:p>
     <w:p>
       <w:pPr>
-        <w:rPr>
-          <w:rFonts w:eastAsia="Times New Roman" w:cs="Times New Roman"/>
-          <w:color w:val="000000"/>
-          <w:szCs w:val="24"/>
-          <w:lang w:eastAsia="nb-NO"/>
-        </w:rPr>
-      </w:pPr>
-      <w:r>
-        <w:rPr>
-          <w:szCs w:val="24"/>
-        </w:rPr>
-        <w:t>BEPE1700 Grunnleggende programmering</w:t>
-      </w:r>
-      <w:r>
-        <w:rPr>
-          <w:rFonts w:cs="Times New Roman"/>
-          <w:sz w:val="28"/>
-          <w:szCs w:val="28"/>
-        </w:rPr>
-        <w:t xml:space="preserve"> </w:t>
-      </w:r>
-      <w:hyperlink r:id="rId17" w:history="1">
-        <w:r>
-          <w:rPr>
-            <w:rStyle w:val="Hyperlink"/>
-            <w:rFonts w:eastAsia="Times New Roman" w:cs="Times New Roman"/>
-            <w:szCs w:val="24"/>
-            <w:lang w:eastAsia="nb-NO"/>
-          </w:rPr>
-          <w:t>https://student.oslomet.no/studier/-/studieinfo/emne/BEPE1700/2021/H%C3%98ST</w:t>
-        </w:r>
-      </w:hyperlink>
-      <w:r>
-        <w:rPr>
-          <w:rFonts w:eastAsia="Times New Roman" w:cs="Times New Roman"/>
-          <w:color w:val="000000"/>
-          <w:szCs w:val="24"/>
-          <w:lang w:eastAsia="nb-NO"/>
-        </w:rPr>
-        <w:t xml:space="preserve"> </w:t>
-      </w:r>
-    </w:p>
-    <w:p>
-      <w:pPr>
-        <w:rPr>
-          <w:rFonts w:eastAsia="Times New Roman" w:cs="Times New Roman"/>
-          <w:color w:val="000000"/>
-          <w:szCs w:val="24"/>
-          <w:lang w:eastAsia="nb-NO"/>
-        </w:rPr>
-      </w:pPr>
-      <w:r>
-        <w:rPr>
-          <w:rFonts w:eastAsia="Times New Roman" w:cs="Times New Roman"/>
-          <w:color w:val="000000"/>
-          <w:szCs w:val="24"/>
-          <w:lang w:eastAsia="nb-NO"/>
-        </w:rPr>
-        <w:t xml:space="preserve">BYFE1201 Byggfaglig innføring </w:t>
-      </w:r>
-      <w:hyperlink r:id="rId18" w:history="1">
-        <w:r>
-          <w:rPr>
-            <w:rStyle w:val="Hyperlink"/>
-            <w:rFonts w:eastAsia="Times New Roman" w:cs="Times New Roman"/>
-            <w:szCs w:val="24"/>
-            <w:lang w:eastAsia="nb-NO"/>
-          </w:rPr>
-          <w:t>https://student.oslomet.no/studier/-/studieinfo/emne/BYFE1201/2021/H%C3%98ST</w:t>
-        </w:r>
-      </w:hyperlink>
-      <w:r>
-        <w:rPr>
-          <w:rFonts w:eastAsia="Times New Roman" w:cs="Times New Roman"/>
-          <w:color w:val="000000"/>
-          <w:szCs w:val="24"/>
-          <w:lang w:eastAsia="nb-NO"/>
-        </w:rPr>
-        <w:t xml:space="preserve"> </w:t>
-      </w:r>
-    </w:p>
-    <w:p>
-      <w:pPr>
-        <w:rPr>
-          <w:rFonts w:eastAsia="Times New Roman" w:cs="Times New Roman"/>
-          <w:color w:val="000000"/>
-          <w:szCs w:val="24"/>
-          <w:lang w:eastAsia="nb-NO"/>
-        </w:rPr>
-      </w:pPr>
-      <w:r>
-        <w:rPr>
-          <w:rFonts w:eastAsia="Times New Roman" w:cs="Times New Roman"/>
-          <w:color w:val="000000"/>
-          <w:szCs w:val="24"/>
-          <w:lang w:eastAsia="nb-NO"/>
-        </w:rPr>
-        <w:t>BYPE2700</w:t>
-      </w:r>
-      <w:r>
-        <w:rPr>
-          <w:rFonts w:eastAsia="Times New Roman" w:cs="Times New Roman"/>
-          <w:color w:val="000000"/>
-          <w:szCs w:val="24"/>
-          <w:lang w:eastAsia="nb-NO"/>
-        </w:rPr>
-        <w:t xml:space="preserve"> Prosjektstyring </w:t>
-      </w:r>
-      <w:hyperlink r:id="rId19" w:history="1">
-        <w:r>
-          <w:rPr>
-            <w:rStyle w:val="Hyperlink"/>
-            <w:rFonts w:eastAsia="Times New Roman" w:cs="Times New Roman"/>
-            <w:szCs w:val="24"/>
-            <w:lang w:eastAsia="nb-NO"/>
-          </w:rPr>
-          <w:t>https://student.oslomet.no/studier/-/studieinfo/emne/BYPE2700/2021/H%C3%98ST</w:t>
-        </w:r>
-      </w:hyperlink>
-      <w:r>
-        <w:rPr>
-          <w:rFonts w:eastAsia="Times New Roman" w:cs="Times New Roman"/>
-          <w:color w:val="000000"/>
-          <w:szCs w:val="24"/>
-          <w:lang w:eastAsia="nb-NO"/>
-        </w:rPr>
-        <w:t xml:space="preserve"> </w:t>
-      </w:r>
-    </w:p>
-    <w:p>
-      <w:pPr>
+        <w:tabs>
+          <w:tab w:val="left" w:pos="7350"/>
+        </w:tabs>
         <w:rPr>
           <w:rFonts w:ascii="Calibri" w:eastAsia="Times New Roman" w:hAnsi="Calibri" w:cs="Calibri"/>
           <w:color w:val="000000"/>
@@ -2487,19 +2566,8 @@
           <w:szCs w:val="24"/>
           <w:lang w:eastAsia="nb-NO"/>
         </w:rPr>
-        <w:t xml:space="preserve">EMPE3200 Prosjektledelse og økonomi </w:t>
-      </w:r>
-      <w:hyperlink r:id="rId20" w:history="1">
-        <w:r>
-          <w:rPr>
-            <w:rStyle w:val="Hyperlink"/>
-            <w:rFonts w:eastAsia="Times New Roman" w:cs="Times New Roman"/>
-            <w:szCs w:val="24"/>
-            <w:lang w:eastAsia="nb-NO"/>
-          </w:rPr>
-          <w:t>https://student.oslomet.no/studier/-/studieinfo/emne/EMPE3200/2021/H%C3%98ST</w:t>
-        </w:r>
-      </w:hyperlink>
+        <w:t xml:space="preserve"> </w:t>
+      </w:r>
       <w:r>
         <w:rPr>
           <w:rFonts w:eastAsia="Times New Roman" w:cs="Times New Roman"/>
@@ -2507,126 +2575,290 @@
           <w:szCs w:val="24"/>
           <w:lang w:eastAsia="nb-NO"/>
         </w:rPr>
+        <w:tab/>
+      </w:r>
+    </w:p>
+    <w:p>
+      <w:pPr>
+        <w:spacing w:line="360" w:lineRule="auto"/>
+        <w:rPr>
+          <w:szCs w:val="24"/>
+        </w:rPr>
+      </w:pPr>
+    </w:p>
+    <w:p>
+      <w:pPr>
+        <w:spacing w:line="360" w:lineRule="auto"/>
+        <w:rPr>
+          <w:szCs w:val="24"/>
+        </w:rPr>
+      </w:pPr>
+      <w:r>
+        <w:rPr>
+          <w:szCs w:val="24"/>
+        </w:rPr>
+        <w:t>Tabelloversikten gir oss en indikasjon over utbyttet studentene vil ha etter fullført emne.</w:t>
+      </w:r>
+      <w:r>
+        <w:rPr>
+          <w:szCs w:val="24"/>
+        </w:rPr>
+        <w:t xml:space="preserve"> Vi valgte å kartlegge alle emnene ved studieretningen </w:t>
+      </w:r>
+      <w:r>
+        <w:rPr>
+          <w:szCs w:val="24"/>
+        </w:rPr>
+        <w:t>med fokus på digitalisering.</w:t>
+      </w:r>
+      <w:r>
+        <w:rPr>
+          <w:szCs w:val="24"/>
+        </w:rPr>
         <w:t xml:space="preserve"> </w:t>
       </w:r>
-    </w:p>
-    <w:p>
-      <w:pPr>
-        <w:rPr>
-          <w:rStyle w:val="Hyperlink"/>
-          <w:rFonts w:eastAsia="Times New Roman" w:cs="Times New Roman"/>
-          <w:szCs w:val="24"/>
-          <w:lang w:val="en-US" w:eastAsia="nb-NO"/>
-        </w:rPr>
-      </w:pPr>
-      <w:r>
-        <w:rPr>
-          <w:rFonts w:eastAsia="Times New Roman" w:cs="Times New Roman"/>
-          <w:color w:val="000000"/>
-          <w:szCs w:val="24"/>
-          <w:lang w:val="en-US" w:eastAsia="nb-NO"/>
-        </w:rPr>
-        <w:t>STKD6610 Technology a</w:t>
-      </w:r>
-      <w:r>
-        <w:rPr>
-          <w:rFonts w:eastAsia="Times New Roman" w:cs="Times New Roman"/>
-          <w:color w:val="000000"/>
-          <w:szCs w:val="24"/>
-          <w:lang w:val="en-US" w:eastAsia="nb-NO"/>
-        </w:rPr>
-        <w:t xml:space="preserve">nd Society 2 </w:t>
-      </w:r>
-      <w:hyperlink r:id="rId21" w:history="1">
-        <w:r>
-          <w:rPr>
-            <w:rStyle w:val="Hyperlink"/>
-            <w:rFonts w:eastAsia="Times New Roman" w:cs="Times New Roman"/>
-            <w:szCs w:val="24"/>
-            <w:lang w:val="en-US" w:eastAsia="nb-NO"/>
-          </w:rPr>
-          <w:t>https://student.oslomet.no/studier/-/studieinfo/emne/STKD6610/2021/H%C3%98ST</w:t>
-        </w:r>
-      </w:hyperlink>
-    </w:p>
-    <w:p>
-      <w:pPr>
-        <w:tabs>
-          <w:tab w:val="left" w:pos="7350"/>
-        </w:tabs>
-        <w:rPr>
-          <w:rFonts w:ascii="Calibri" w:eastAsia="Times New Roman" w:hAnsi="Calibri" w:cs="Calibri"/>
-          <w:color w:val="000000"/>
-          <w:sz w:val="22"/>
-          <w:lang w:val="en-US" w:eastAsia="nb-NO"/>
-        </w:rPr>
-      </w:pPr>
-      <w:r>
-        <w:rPr>
-          <w:rFonts w:eastAsia="Times New Roman" w:cs="Times New Roman"/>
-          <w:color w:val="000000"/>
-          <w:szCs w:val="24"/>
-          <w:lang w:val="en-US" w:eastAsia="nb-NO"/>
+      <w:r>
+        <w:rPr>
+          <w:szCs w:val="24"/>
+        </w:rPr>
+        <w:t xml:space="preserve">Arbeidsgruppen ønsket å finne ut av hvor mange emner ved studieretningen som fokuserte på samarbeid, digitalisering og tverrfaglig samhandling. Det ble programmert en løsning som lar en </w:t>
+      </w:r>
+      <w:r>
+        <w:rPr>
+          <w:szCs w:val="24"/>
+        </w:rPr>
+        <w:t xml:space="preserve">søke etter bestemte begreper i </w:t>
+      </w:r>
+      <w:r>
+        <w:rPr>
+          <w:szCs w:val="24"/>
+        </w:rPr>
+        <w:t xml:space="preserve">læringsutbyttet til alle fag i studieplanen. </w:t>
+      </w:r>
+      <w:r>
+        <w:rPr>
+          <w:szCs w:val="24"/>
+        </w:rPr>
+        <w:t xml:space="preserve">Selv om læringsutbytte kan bli oppfattet å være delt opp i tre; </w:t>
+      </w:r>
+    </w:p>
+    <w:p>
+      <w:pPr>
+        <w:spacing w:line="360" w:lineRule="auto"/>
+        <w:rPr>
+          <w:szCs w:val="24"/>
+        </w:rPr>
+      </w:pPr>
+      <w:commentRangeStart w:id="10"/>
+      <w:r>
+        <w:rPr>
+          <w:szCs w:val="24"/>
+        </w:rPr>
+        <w:t>1</w:t>
+      </w:r>
+      <w:r>
+        <w:rPr>
+          <w:szCs w:val="24"/>
+        </w:rPr>
+        <w:t xml:space="preserve"> Kunnskap</w:t>
+      </w:r>
+    </w:p>
+    <w:p>
+      <w:pPr>
+        <w:spacing w:line="360" w:lineRule="auto"/>
+        <w:rPr>
+          <w:szCs w:val="24"/>
+        </w:rPr>
+      </w:pPr>
+      <w:r>
+        <w:rPr>
+          <w:szCs w:val="24"/>
+        </w:rPr>
+        <w:t>2</w:t>
+      </w:r>
+      <w:r>
+        <w:rPr>
+          <w:szCs w:val="24"/>
+        </w:rPr>
+        <w:t xml:space="preserve"> Ferdigheter</w:t>
+      </w:r>
+    </w:p>
+    <w:p>
+      <w:pPr>
+        <w:spacing w:line="360" w:lineRule="auto"/>
+        <w:rPr>
+          <w:szCs w:val="24"/>
+        </w:rPr>
+      </w:pPr>
+      <w:r>
+        <w:rPr>
+          <w:szCs w:val="24"/>
+        </w:rPr>
+        <w:t>3</w:t>
+      </w:r>
+      <w:r>
+        <w:rPr>
+          <w:szCs w:val="24"/>
+        </w:rPr>
+        <w:t xml:space="preserve"> Generell kompetanse</w:t>
+      </w:r>
+      <w:commentRangeEnd w:id="10"/>
+      <w:r>
+        <w:rPr>
+          <w:rStyle w:val="Merknadsreferanse"/>
+        </w:rPr>
+        <w:commentReference w:id="10"/>
+      </w:r>
+    </w:p>
+    <w:p>
+      <w:pPr>
+        <w:spacing w:line="360" w:lineRule="auto"/>
+        <w:rPr>
+          <w:szCs w:val="24"/>
+        </w:rPr>
+      </w:pPr>
+      <w:r>
+        <w:rPr>
+          <w:szCs w:val="24"/>
+        </w:rPr>
+        <w:t>b</w:t>
+      </w:r>
+      <w:r>
+        <w:rPr>
+          <w:szCs w:val="24"/>
+        </w:rPr>
+        <w:t xml:space="preserve">le alle </w:t>
+      </w:r>
+      <w:r>
+        <w:rPr>
+          <w:szCs w:val="24"/>
+        </w:rPr>
+        <w:t xml:space="preserve">tre områder av læringsutbyttet gjennomgått av programkoden. Arbeidsgruppen etablerte et sett med begreper </w:t>
+      </w:r>
+      <w:r>
+        <w:rPr>
+          <w:szCs w:val="24"/>
+        </w:rPr>
+        <w:t xml:space="preserve">som kunne assosieres med digitalisering, modellbruk, tverrfaglighet og samarbeid: </w:t>
+      </w:r>
+    </w:p>
+    <w:p>
+      <w:pPr>
+        <w:spacing w:line="360" w:lineRule="auto"/>
+        <w:rPr>
+          <w:szCs w:val="24"/>
+        </w:rPr>
+      </w:pPr>
+      <w:commentRangeStart w:id="11"/>
+      <w:commentRangeStart w:id="12"/>
+      <w:r>
+        <w:rPr>
+          <w:szCs w:val="24"/>
+        </w:rPr>
+        <w:t>På regjeringen.no finner vi en definisjon som sier noe mer om hva konseptet digitalisering sitt mål er. Der står det «</w:t>
+      </w:r>
+      <w:r>
+        <w:rPr>
+          <w:szCs w:val="24"/>
+        </w:rPr>
+        <w:t>Digitalisering handler om å bruke teknologi til å fornye, forenkle og forbedre</w:t>
+      </w:r>
+      <w:r>
+        <w:rPr>
+          <w:szCs w:val="24"/>
+        </w:rPr>
+        <w:t>».</w:t>
+      </w:r>
+      <w:r>
+        <w:rPr>
+          <w:szCs w:val="24"/>
+        </w:rPr>
+        <w:tab/>
+      </w:r>
+      <w:commentRangeEnd w:id="11"/>
+      <w:commentRangeEnd w:id="12"/>
+      <w:r>
+        <w:rPr>
+          <w:rStyle w:val="Merknadsreferanse"/>
+        </w:rPr>
+        <w:commentReference w:id="11"/>
+      </w:r>
+      <w:r>
+        <w:rPr>
+          <w:rStyle w:val="Merknadsreferanse"/>
+        </w:rPr>
+        <w:commentReference w:id="12"/>
+      </w:r>
+    </w:p>
+    <w:p>
+      <w:pPr>
+        <w:spacing w:line="360" w:lineRule="auto"/>
+        <w:rPr>
+          <w:szCs w:val="24"/>
+        </w:rPr>
+      </w:pPr>
+    </w:p>
+    <w:p>
+      <w:pPr>
+        <w:spacing w:line="360" w:lineRule="auto"/>
+        <w:rPr>
+          <w:szCs w:val="24"/>
+        </w:rPr>
+      </w:pPr>
+      <w:r>
+        <w:rPr>
+          <w:szCs w:val="24"/>
+        </w:rPr>
+        <w:t>Det er derfor viktig å få digitaliseringsrelaterte elementer med i lær</w:t>
+      </w:r>
+      <w:r>
+        <w:rPr>
+          <w:szCs w:val="24"/>
+        </w:rPr>
+        <w:t>e</w:t>
+      </w:r>
+      <w:r>
+        <w:rPr>
+          <w:szCs w:val="24"/>
+        </w:rPr>
+        <w:t xml:space="preserve">planen på diverse studier. </w:t>
+      </w:r>
+      <w:commentRangeStart w:id="13"/>
+      <w:r>
+        <w:rPr>
+          <w:szCs w:val="24"/>
+        </w:rPr>
+        <w:t>En digitalisert hverdag er fremtiden og det er derfor viktig at fremtidens arbeidskraft er rustet</w:t>
+      </w:r>
+      <w:r>
+        <w:rPr>
+          <w:szCs w:val="24"/>
         </w:rPr>
         <w:t xml:space="preserve"> </w:t>
       </w:r>
       <w:r>
         <w:rPr>
-          <w:rFonts w:eastAsia="Times New Roman" w:cs="Times New Roman"/>
-          <w:color w:val="000000"/>
-          <w:szCs w:val="24"/>
-          <w:lang w:val="en-US" w:eastAsia="nb-NO"/>
-        </w:rPr>
-        <w:tab/>
-      </w:r>
-    </w:p>
-    <w:p>
-      <w:pPr>
-        <w:spacing w:line="360" w:lineRule="auto"/>
-        <w:rPr>
-          <w:szCs w:val="24"/>
-          <w:lang w:val="en-US"/>
-        </w:rPr>
-      </w:pPr>
-    </w:p>
-    <w:p>
-      <w:pPr>
-        <w:spacing w:line="360" w:lineRule="auto"/>
-        <w:rPr>
-          <w:szCs w:val="24"/>
-        </w:rPr>
-      </w:pPr>
-      <w:r>
-        <w:rPr>
-          <w:szCs w:val="24"/>
-        </w:rPr>
-        <w:t>Tabelloversikten gir oss en indikasjon over utbyttet studentene vil ha etter fullført emne.</w:t>
-      </w:r>
-      <w:r>
-        <w:rPr>
-          <w:szCs w:val="24"/>
-        </w:rPr>
-        <w:t xml:space="preserve"> Vi valgte å kartlegge alle emnene ved studieretningen </w:t>
-      </w:r>
-      <w:r>
-        <w:rPr>
-          <w:szCs w:val="24"/>
-        </w:rPr>
-        <w:t xml:space="preserve">med </w:t>
-      </w:r>
-      <w:proofErr w:type="gramStart"/>
-      <w:r>
-        <w:rPr>
-          <w:szCs w:val="24"/>
-        </w:rPr>
-        <w:t>fokus</w:t>
-      </w:r>
-      <w:proofErr w:type="gramEnd"/>
-      <w:r>
-        <w:rPr>
-          <w:szCs w:val="24"/>
-        </w:rPr>
-        <w:t xml:space="preserve"> på digitalisering.</w:t>
+          <w:szCs w:val="24"/>
+        </w:rPr>
+        <w:t xml:space="preserve">for dette. </w:t>
+      </w:r>
+      <w:r>
+        <w:rPr>
+          <w:szCs w:val="24"/>
+        </w:rPr>
+        <w:t xml:space="preserve">En læreplan med </w:t>
+      </w:r>
+      <w:r>
+        <w:rPr>
+          <w:szCs w:val="24"/>
+        </w:rPr>
+        <w:t>søkelys</w:t>
+      </w:r>
+      <w:r>
+        <w:rPr>
+          <w:szCs w:val="24"/>
+        </w:rPr>
+        <w:t xml:space="preserve"> på digitalisering ville hjulpet studenter bli klar for morgendagens arbeidsliv med oppdaterte ferdigheter i nye verktøy.</w:t>
       </w:r>
       <w:r>
         <w:rPr>
@@ -2634,413 +2866,25 @@
         </w:rPr>
         <w:t xml:space="preserve"> </w:t>
       </w:r>
-      <w:r>
-        <w:rPr>
-          <w:szCs w:val="24"/>
-        </w:rPr>
-        <w:t xml:space="preserve">Arbeidsgruppen ønsket å finne ut av hvor mange emner ved studieretningen som </w:t>
-      </w:r>
-      <w:proofErr w:type="gramStart"/>
-      <w:r>
-        <w:rPr>
-          <w:szCs w:val="24"/>
-        </w:rPr>
-        <w:t>fokuserte</w:t>
-      </w:r>
-      <w:proofErr w:type="gramEnd"/>
-      <w:r>
-        <w:rPr>
-          <w:szCs w:val="24"/>
-        </w:rPr>
-        <w:t xml:space="preserve"> på samarbeid, digitalisering og tverrfaglig samhandling. Det ble programmert en løsning som lar en </w:t>
-      </w:r>
-      <w:r>
-        <w:rPr>
-          <w:szCs w:val="24"/>
-        </w:rPr>
-        <w:t xml:space="preserve">søke etter bestemte begreper i </w:t>
-      </w:r>
-      <w:r>
-        <w:rPr>
-          <w:szCs w:val="24"/>
-        </w:rPr>
-        <w:t xml:space="preserve">læringsutbyttet til alle fag i studieplanen. </w:t>
-      </w:r>
-      <w:r>
-        <w:rPr>
-          <w:szCs w:val="24"/>
-        </w:rPr>
-        <w:t xml:space="preserve">Selv om læringsutbytte kan bli oppfattet å være delt opp i tre; </w:t>
-      </w:r>
-    </w:p>
-    <w:p>
-      <w:pPr>
-        <w:spacing w:line="360" w:lineRule="auto"/>
-        <w:rPr>
-          <w:szCs w:val="24"/>
-        </w:rPr>
-      </w:pPr>
-      <w:commentRangeStart w:id="9"/>
-      <w:r>
-        <w:rPr>
-          <w:szCs w:val="24"/>
-        </w:rPr>
-        <w:t>1</w:t>
-      </w:r>
-      <w:r>
-        <w:rPr>
-          <w:szCs w:val="24"/>
-        </w:rPr>
-        <w:t xml:space="preserve"> Kunnskap</w:t>
-      </w:r>
-    </w:p>
-    <w:p>
-      <w:pPr>
-        <w:spacing w:line="360" w:lineRule="auto"/>
-        <w:rPr>
-          <w:szCs w:val="24"/>
-        </w:rPr>
-      </w:pPr>
-      <w:r>
-        <w:rPr>
-          <w:szCs w:val="24"/>
-        </w:rPr>
-        <w:t>2</w:t>
-      </w:r>
-      <w:r>
-        <w:rPr>
-          <w:szCs w:val="24"/>
-        </w:rPr>
-        <w:t xml:space="preserve"> Ferdigheter</w:t>
-      </w:r>
-    </w:p>
-    <w:p>
-      <w:pPr>
-        <w:spacing w:line="360" w:lineRule="auto"/>
-        <w:rPr>
-          <w:szCs w:val="24"/>
-        </w:rPr>
-      </w:pPr>
-      <w:r>
-        <w:rPr>
-          <w:szCs w:val="24"/>
-        </w:rPr>
-        <w:t>3</w:t>
-      </w:r>
-      <w:r>
-        <w:rPr>
-          <w:szCs w:val="24"/>
-        </w:rPr>
-        <w:t xml:space="preserve"> Generell kompetanse</w:t>
-      </w:r>
-      <w:commentRangeEnd w:id="9"/>
-      <w:r>
-        <w:rPr>
-          <w:rStyle w:val="CommentReference"/>
-        </w:rPr>
-        <w:commentReference w:id="9"/>
-      </w:r>
-    </w:p>
-    <w:p>
-      <w:pPr>
-        <w:spacing w:line="360" w:lineRule="auto"/>
-        <w:rPr>
-          <w:szCs w:val="24"/>
-        </w:rPr>
-      </w:pPr>
-      <w:r>
-        <w:rPr>
-          <w:szCs w:val="24"/>
-        </w:rPr>
-        <w:t>b</w:t>
-      </w:r>
-      <w:r>
-        <w:rPr>
-          <w:szCs w:val="24"/>
-        </w:rPr>
-        <w:t xml:space="preserve">le alle </w:t>
-      </w:r>
-      <w:r>
-        <w:rPr>
-          <w:szCs w:val="24"/>
-        </w:rPr>
-        <w:t xml:space="preserve">tre områder av læringsutbyttet gjennomgått av programkoden. Arbeidsgruppen etablerte et sett med begreper </w:t>
-      </w:r>
-      <w:r>
-        <w:rPr>
-          <w:szCs w:val="24"/>
-        </w:rPr>
-        <w:t xml:space="preserve">som kunne assosieres med digitalisering, modellbruk, tverrfaglighet og samarbeid: </w:t>
-      </w:r>
-    </w:p>
-    <w:p>
-      <w:pPr>
-        <w:spacing w:line="360" w:lineRule="auto"/>
-        <w:rPr>
-          <w:szCs w:val="24"/>
-        </w:rPr>
-      </w:pPr>
-    </w:p>
-    <w:p>
-      <w:pPr>
-        <w:spacing w:line="360" w:lineRule="auto"/>
-        <w:rPr>
-          <w:b/>
-          <w:bCs/>
-          <w:sz w:val="18"/>
-          <w:szCs w:val="18"/>
-        </w:rPr>
-      </w:pPr>
-    </w:p>
-    <w:p>
-      <w:pPr>
-        <w:spacing w:line="360" w:lineRule="auto"/>
-        <w:rPr>
-          <w:szCs w:val="24"/>
-        </w:rPr>
-      </w:pPr>
-      <w:commentRangeStart w:id="10"/>
-      <w:commentRangeStart w:id="11"/>
-      <w:r>
-        <w:rPr>
-          <w:szCs w:val="24"/>
-        </w:rPr>
-        <w:t>Slik ser arrayet ut i koden. Man ser at etter noen ord så står det "[</w:t>
-      </w:r>
-      <w:proofErr w:type="gramStart"/>
-      <w:r>
-        <w:rPr>
-          <w:szCs w:val="24"/>
-        </w:rPr>
-        <w:t>- ]</w:t>
-      </w:r>
-      <w:proofErr w:type="gramEnd"/>
-      <w:r>
-        <w:rPr>
-          <w:szCs w:val="24"/>
-        </w:rPr>
-        <w:t xml:space="preserve">". Siden det er tatt i bruk </w:t>
-      </w:r>
-      <w:proofErr w:type="spellStart"/>
-      <w:r>
-        <w:rPr>
-          <w:szCs w:val="24"/>
-        </w:rPr>
-        <w:t>RegEx</w:t>
-      </w:r>
-      <w:proofErr w:type="spellEnd"/>
-      <w:r>
-        <w:rPr>
-          <w:szCs w:val="24"/>
-        </w:rPr>
-        <w:t xml:space="preserve"> (</w:t>
-      </w:r>
-      <w:proofErr w:type="spellStart"/>
-      <w:r>
-        <w:rPr>
-          <w:szCs w:val="24"/>
-        </w:rPr>
-        <w:t>Regular</w:t>
-      </w:r>
-      <w:proofErr w:type="spellEnd"/>
-      <w:r>
-        <w:rPr>
-          <w:szCs w:val="24"/>
-        </w:rPr>
-        <w:t xml:space="preserve"> Expressions)</w:t>
-      </w:r>
-      <w:r>
-        <w:rPr>
-          <w:szCs w:val="24"/>
-        </w:rPr>
-        <w:t xml:space="preserve"> for selve søket, så kan man spesifisere søket sitt ytterligere. Utrykket "[</w:t>
-      </w:r>
-      <w:proofErr w:type="gramStart"/>
-      <w:r>
-        <w:rPr>
-          <w:szCs w:val="24"/>
-        </w:rPr>
-        <w:t>- ]</w:t>
-      </w:r>
-      <w:proofErr w:type="gramEnd"/>
-      <w:r>
-        <w:rPr>
-          <w:szCs w:val="24"/>
-        </w:rPr>
-        <w:t>" betyr at søket kun gir treff hvis det er mellomrom eller bindestrek etter ordet. Dette er for å forhindre eventuelle treff hvor søkeordet er en del av et større ord. For eksempel så ville VR gitt treff på aVRegning hvis søket ikke var spesifisert slik. Det er også derfor noen av ordene har mellomrom foran.</w:t>
-      </w:r>
-      <w:r>
-        <w:rPr>
-          <w:szCs w:val="24"/>
-        </w:rPr>
-        <w:t xml:space="preserve"> Ordet "programm" er også et produkt av RegEx. Ordet er skrevet på denne måten slik at det gir treff på ord som programmering eller programmere, men ikke treff på program eller programvare.</w:t>
-      </w:r>
-      <w:commentRangeEnd w:id="10"/>
-      <w:r>
-        <w:rPr>
-          <w:rStyle w:val="CommentReference"/>
-        </w:rPr>
-        <w:commentReference w:id="10"/>
-      </w:r>
-      <w:commentRangeEnd w:id="11"/>
-      <w:r>
-        <w:rPr>
-          <w:rStyle w:val="CommentReference"/>
-        </w:rPr>
-        <w:commentReference w:id="11"/>
-      </w:r>
-    </w:p>
-    <w:p>
-      <w:pPr>
-        <w:spacing w:line="360" w:lineRule="auto"/>
-        <w:rPr>
-          <w:szCs w:val="24"/>
-        </w:rPr>
-      </w:pPr>
-    </w:p>
-    <w:p>
-      <w:pPr>
-        <w:spacing w:line="360" w:lineRule="auto"/>
-        <w:rPr>
-          <w:szCs w:val="24"/>
-        </w:rPr>
-      </w:pPr>
-      <w:commentRangeStart w:id="12"/>
-      <w:commentRangeStart w:id="13"/>
-      <w:r>
-        <w:rPr>
-          <w:szCs w:val="24"/>
-        </w:rPr>
-        <w:t>På regjeringen.no finner vi en definisjon som sier noe mer om hva konseptet digitalisering sitt mål er. Der står det «</w:t>
-      </w:r>
-      <w:r>
-        <w:rPr>
-          <w:szCs w:val="24"/>
-        </w:rPr>
-        <w:t>Digitalisering handler om å bruke teknologi til å fornye, forenkle og forbedre</w:t>
-      </w:r>
-      <w:r>
-        <w:rPr>
-          <w:szCs w:val="24"/>
-        </w:rPr>
-        <w:t>».</w:t>
-      </w:r>
-      <w:r>
-        <w:rPr>
-          <w:szCs w:val="24"/>
-        </w:rPr>
-        <w:tab/>
-      </w:r>
-      <w:commentRangeEnd w:id="12"/>
       <w:commentRangeEnd w:id="13"/>
       <w:r>
         <w:rPr>
-          <w:rStyle w:val="CommentReference"/>
-        </w:rPr>
-        <w:commentReference w:id="12"/>
-      </w:r>
-      <w:r>
-        <w:rPr>
-          <w:rStyle w:val="CommentReference"/>
+          <w:rStyle w:val="Merknadsreferanse"/>
         </w:rPr>
         <w:commentReference w:id="13"/>
       </w:r>
     </w:p>
     <w:p>
       <w:pPr>
-        <w:spacing w:line="360" w:lineRule="auto"/>
-        <w:rPr>
-          <w:szCs w:val="24"/>
-        </w:rPr>
-      </w:pPr>
-    </w:p>
-    <w:p>
-      <w:pPr>
-        <w:spacing w:line="360" w:lineRule="auto"/>
-        <w:rPr>
-          <w:szCs w:val="24"/>
-        </w:rPr>
-      </w:pPr>
-      <w:r>
-        <w:rPr>
-          <w:szCs w:val="24"/>
-        </w:rPr>
-        <w:t>Det er derfor viktig å få digitaliseringsrelaterte elementer med i lær</w:t>
-      </w:r>
-      <w:r>
-        <w:rPr>
-          <w:szCs w:val="24"/>
-        </w:rPr>
-        <w:t>e</w:t>
-      </w:r>
-      <w:r>
-        <w:rPr>
-          <w:szCs w:val="24"/>
-        </w:rPr>
-        <w:t xml:space="preserve">planen på diverse studier. </w:t>
-      </w:r>
-      <w:commentRangeStart w:id="14"/>
-      <w:r>
-        <w:rPr>
-          <w:szCs w:val="24"/>
-        </w:rPr>
-        <w:t>En digitalisert hverdag er fremtiden og det er derfor viktig at fremtidens arbeidskraft er rustet</w:t>
-      </w:r>
-      <w:r>
-        <w:rPr>
-          <w:szCs w:val="24"/>
-        </w:rPr>
+        <w:pStyle w:val="Merknadstekst"/>
+      </w:pPr>
+      <w:r>
         <w:t xml:space="preserve"> </w:t>
       </w:r>
-      <w:r>
-        <w:rPr>
-          <w:szCs w:val="24"/>
-        </w:rPr>
-        <w:t xml:space="preserve">for dette. </w:t>
-      </w:r>
-      <w:r>
-        <w:rPr>
-          <w:szCs w:val="24"/>
-        </w:rPr>
-        <w:t xml:space="preserve">En læreplan med </w:t>
-      </w:r>
-      <w:r>
-        <w:rPr>
-          <w:szCs w:val="24"/>
-        </w:rPr>
-        <w:t>søkelys</w:t>
-      </w:r>
-      <w:r>
-        <w:rPr>
-          <w:szCs w:val="24"/>
-        </w:rPr>
-        <w:t xml:space="preserve"> på digitalisering ville hjulpet studenter bli klar for morgendagens arbeidsliv med oppdaterte ferdigheter i nye verktøy.</w:t>
-      </w:r>
-      <w:r>
-        <w:rPr>
-          <w:szCs w:val="24"/>
-        </w:rPr>
-        <w:t xml:space="preserve"> </w:t>
-      </w:r>
-      <w:commentRangeEnd w:id="14"/>
-      <w:r>
-        <w:rPr>
-          <w:rStyle w:val="CommentReference"/>
-        </w:rPr>
-        <w:commentReference w:id="14"/>
-      </w:r>
-    </w:p>
-    <w:p>
-      <w:pPr>
-        <w:pStyle w:val="CommentText"/>
-      </w:pPr>
-      <w:r>
-        <w:t xml:space="preserve"> </w:t>
-      </w:r>
-    </w:p>
-    <w:p>
-      <w:pPr>
-        <w:pStyle w:val="CommentText"/>
+    </w:p>
+    <w:p>
+      <w:pPr>
+        <w:pStyle w:val="Merknadstekst"/>
       </w:pPr>
     </w:p>
     <w:p>
@@ -3083,7 +2927,7 @@
           <w:szCs w:val="28"/>
         </w:rPr>
       </w:pPr>
-      <w:commentRangeStart w:id="15"/>
+      <w:commentRangeStart w:id="14"/>
       <w:r>
         <w:rPr>
           <w:b/>
@@ -3091,6 +2935,7 @@
           <w:sz w:val="28"/>
           <w:szCs w:val="28"/>
         </w:rPr>
+        <w:lastRenderedPageBreak/>
         <w:t>Resultatet:</w:t>
       </w:r>
     </w:p>
@@ -3173,14 +3018,7 @@
         <w:rPr>
           <w:szCs w:val="24"/>
         </w:rPr>
-        <w:t xml:space="preserve"> som blir truffet. Emnekode, emnenavn og </w:t>
-      </w:r>
-      <w:r>
-        <w:rPr>
-          <w:szCs w:val="24"/>
-        </w:rPr>
-        <w:lastRenderedPageBreak/>
-        <w:t>læringsutbytte er formatet på utskriften i disse arkene.</w:t>
+        <w:t xml:space="preserve"> som blir truffet. Emnekode, emnenavn og læringsutbytte er formatet på utskriften i disse arkene.</w:t>
       </w:r>
       <w:r>
         <w:rPr>
@@ -3356,21 +3194,7 @@
         <w:rPr>
           <w:szCs w:val="24"/>
         </w:rPr>
-        <w:t xml:space="preserve">Ut ifra denne dataen er det enkelt å se om det legges </w:t>
-      </w:r>
-      <w:proofErr w:type="gramStart"/>
-      <w:r>
-        <w:rPr>
-          <w:szCs w:val="24"/>
-        </w:rPr>
-        <w:t>fokus</w:t>
-      </w:r>
-      <w:proofErr w:type="gramEnd"/>
-      <w:r>
-        <w:rPr>
-          <w:szCs w:val="24"/>
-        </w:rPr>
-        <w:t xml:space="preserve"> på disse digitaliseringsrelaterte ordene. </w:t>
+        <w:t xml:space="preserve">Ut ifra denne dataen er det enkelt å se om det legges fokus på disse digitaliseringsrelaterte ordene. </w:t>
       </w:r>
       <w:r>
         <w:rPr>
@@ -3463,7 +3287,14 @@
         <w:rPr>
           <w:szCs w:val="24"/>
         </w:rPr>
-        <w:t xml:space="preserve">Det er flere måter å klassifisere og analysere dette problemet på. </w:t>
+        <w:t xml:space="preserve">Det er flere måter å klassifisere og </w:t>
+      </w:r>
+      <w:r>
+        <w:rPr>
+          <w:szCs w:val="24"/>
+        </w:rPr>
+        <w:lastRenderedPageBreak/>
+        <w:t xml:space="preserve">analysere dette problemet på. </w:t>
       </w:r>
       <w:r>
         <w:rPr>
@@ -3521,14 +3352,7 @@
         <w:rPr>
           <w:szCs w:val="24"/>
         </w:rPr>
-        <w:t xml:space="preserve"> Trengs det et nytt fag dedikert til digitalisering eller må det bli vevd inn i eksisterende </w:t>
-      </w:r>
-      <w:r>
-        <w:rPr>
-          <w:szCs w:val="24"/>
-        </w:rPr>
-        <w:lastRenderedPageBreak/>
-        <w:t xml:space="preserve">fag? Hvor mye kommer en slik digitaliseringsreform til å koste? Har forelesere og veiledere god nok kompetanse til å kunne gjennomføre dette? </w:t>
+        <w:t xml:space="preserve"> Trengs det et nytt fag dedikert til digitalisering eller må det bli vevd inn i eksisterende fag? Hvor mye kommer en slik digitaliseringsreform til å koste? Har forelesere og veiledere god nok kompetanse til å kunne gjennomføre dette? </w:t>
       </w:r>
       <w:r>
         <w:rPr>
@@ -3536,12 +3360,12 @@
         </w:rPr>
         <w:t>Har OsloMet en god nok digital infrastruktur til å støtte et eventuelt digitaliseringsprosjekt?</w:t>
       </w:r>
-      <w:commentRangeEnd w:id="15"/>
-      <w:r>
-        <w:rPr>
-          <w:rStyle w:val="CommentReference"/>
-        </w:rPr>
-        <w:commentReference w:id="15"/>
+      <w:commentRangeEnd w:id="14"/>
+      <w:r>
+        <w:rPr>
+          <w:rStyle w:val="Merknadsreferanse"/>
+        </w:rPr>
+        <w:commentReference w:id="14"/>
       </w:r>
     </w:p>
     <w:sectPr>
@@ -3556,15 +3380,15 @@
 </file>
 
 <file path=word/comments.xml><?xml version="1.0" encoding="utf-8"?>
-<w:comments xmlns:wpc="http://schemas.microsoft.com/office/word/2010/wordprocessingCanvas" xmlns:cx="http://schemas.microsoft.com/office/drawing/2014/chartex" xmlns:cx1="http://schemas.microsoft.com/office/drawing/2015/9/8/chartex" xmlns:cx2="http://schemas.microsoft.com/office/drawing/2015/10/21/chartex" xmlns:cx3="http://schemas.microsoft.com/office/drawing/2016/5/9/chartex" xmlns:cx4="http://schemas.microsoft.com/office/drawing/2016/5/10/chartex" xmlns:cx5="http://schemas.microsoft.com/office/drawing/2016/5/11/chartex" xmlns:cx6="http://schemas.microsoft.com/office/drawing/2016/5/12/chartex" xmlns:cx7="http://schemas.microsoft.com/office/drawing/2016/5/13/chartex" xmlns:cx8="http://schemas.microsoft.com/office/drawing/2016/5/14/chartex" xmlns:mc="http://schemas.openxmlformats.org/markup-compatibility/2006" xmlns:aink="http://schemas.microsoft.com/office/drawing/2016/ink" xmlns:am3d="http://schemas.microsoft.com/office/drawing/2017/model3d" xmlns:o="urn:schemas-microsoft-com:office:office" xmlns:r="http://schemas.openxmlformats.org/officeDocument/2006/relationships" xmlns:m="http://schemas.openxmlformats.org/officeDocument/2006/math" xmlns:v="urn:schemas-microsoft-com:vml" xmlns:wp14="http://schemas.microsoft.com/office/word/2010/wordprocessingDrawing" xmlns:wp="http://schemas.openxmlformats.org/drawingml/2006/wordprocessingDrawing" xmlns:w10="urn:schemas-microsoft-com:office:word" xmlns:w="http://schemas.openxmlformats.org/wordprocessingml/2006/main" xmlns:w14="http://schemas.microsoft.com/office/word/2010/wordml" xmlns:w15="http://schemas.microsoft.com/office/word/2012/wordml" xmlns:w16cex="http://schemas.microsoft.com/office/word/2018/wordml/cex" xmlns:w16cid="http://schemas.microsoft.com/office/word/2016/wordml/cid" xmlns:w16="http://schemas.microsoft.com/office/word/2018/wordml" xmlns:w16se="http://schemas.microsoft.com/office/word/2015/wordml/symex" xmlns:wpg="http://schemas.microsoft.com/office/word/2010/wordprocessingGroup" xmlns:wpi="http://schemas.microsoft.com/office/word/2010/wordprocessingInk" xmlns:wne="http://schemas.microsoft.com/office/word/2006/wordml" xmlns:wps="http://schemas.microsoft.com/office/word/2010/wordprocessingShape" mc:Ignorable="w14 w15 w16se w16cid w16 w16cex wp14">
+<w:comments xmlns:wpc="http://schemas.microsoft.com/office/word/2010/wordprocessingCanvas" xmlns:cx="http://schemas.microsoft.com/office/drawing/2014/chartex" xmlns:cx1="http://schemas.microsoft.com/office/drawing/2015/9/8/chartex" xmlns:cx2="http://schemas.microsoft.com/office/drawing/2015/10/21/chartex" xmlns:cx3="http://schemas.microsoft.com/office/drawing/2016/5/9/chartex" xmlns:cx4="http://schemas.microsoft.com/office/drawing/2016/5/10/chartex" xmlns:cx5="http://schemas.microsoft.com/office/drawing/2016/5/11/chartex" xmlns:cx6="http://schemas.microsoft.com/office/drawing/2016/5/12/chartex" xmlns:cx7="http://schemas.microsoft.com/office/drawing/2016/5/13/chartex" xmlns:cx8="http://schemas.microsoft.com/office/drawing/2016/5/14/chartex" xmlns:mc="http://schemas.openxmlformats.org/markup-compatibility/2006" xmlns:aink="http://schemas.microsoft.com/office/drawing/2016/ink" xmlns:am3d="http://schemas.microsoft.com/office/drawing/2017/model3d" xmlns:o="urn:schemas-microsoft-com:office:office" xmlns:r="http://schemas.openxmlformats.org/officeDocument/2006/relationships" xmlns:m="http://schemas.openxmlformats.org/officeDocument/2006/math" xmlns:v="urn:schemas-microsoft-com:vml" xmlns:wp14="http://schemas.microsoft.com/office/word/2010/wordprocessingDrawing" xmlns:wp="http://schemas.openxmlformats.org/drawingml/2006/wordprocessingDrawing" xmlns:w10="urn:schemas-microsoft-com:office:word" xmlns:w="http://schemas.openxmlformats.org/wordprocessingml/2006/main" xmlns:w14="http://schemas.microsoft.com/office/word/2010/wordml" xmlns:w15="http://schemas.microsoft.com/office/word/2012/wordml" xmlns:w16cex="http://schemas.microsoft.com/office/word/2018/wordml/cex" xmlns:w16cid="http://schemas.microsoft.com/office/word/2016/wordml/cid" xmlns:w16="http://schemas.microsoft.com/office/word/2018/wordml" xmlns:w16sdtdh="http://schemas.microsoft.com/office/word/2020/wordml/sdtdatahash" xmlns:w16se="http://schemas.microsoft.com/office/word/2015/wordml/symex" xmlns:wpg="http://schemas.microsoft.com/office/word/2010/wordprocessingGroup" xmlns:wpi="http://schemas.microsoft.com/office/word/2010/wordprocessingInk" xmlns:wne="http://schemas.microsoft.com/office/word/2006/wordml" xmlns:wps="http://schemas.microsoft.com/office/word/2010/wordprocessingShape" mc:Ignorable="w14 w15 w16se w16cid w16 w16cex w16sdtdh wp14">
   <w:comment w:id="1" w:author="Kamalan Rashasingham" w:date="2021-08-05T14:36:00Z" w:initials="KR">
     <w:p>
       <w:pPr>
-        <w:pStyle w:val="CommentText"/>
-      </w:pPr>
-      <w:r>
-        <w:rPr>
-          <w:rStyle w:val="CommentReference"/>
+        <w:pStyle w:val="Merknadstekst"/>
+      </w:pPr>
+      <w:r>
+        <w:rPr>
+          <w:rStyle w:val="Merknadsreferanse"/>
         </w:rPr>
         <w:annotationRef/>
       </w:r>
@@ -3576,11 +3400,11 @@
   <w:comment w:id="2" w:author="Kamalan Rashasingham" w:date="2021-08-05T10:59:00Z" w:initials="KR">
     <w:p>
       <w:pPr>
-        <w:pStyle w:val="CommentText"/>
-      </w:pPr>
-      <w:r>
-        <w:rPr>
-          <w:rStyle w:val="CommentReference"/>
+        <w:pStyle w:val="Merknadstekst"/>
+      </w:pPr>
+      <w:r>
+        <w:rPr>
+          <w:rStyle w:val="Merknadsreferanse"/>
         </w:rPr>
         <w:annotationRef/>
       </w:r>
@@ -3590,12 +3414,12 @@
     </w:p>
     <w:p>
       <w:pPr>
-        <w:pStyle w:val="CommentText"/>
-      </w:pPr>
-    </w:p>
-    <w:p>
-      <w:pPr>
-        <w:pStyle w:val="CommentText"/>
+        <w:pStyle w:val="Merknadstekst"/>
+      </w:pPr>
+    </w:p>
+    <w:p>
+      <w:pPr>
+        <w:pStyle w:val="Merknadstekst"/>
       </w:pPr>
       <w:r>
         <w:t xml:space="preserve">Vidar </w:t>
@@ -3613,11 +3437,11 @@
   <w:comment w:id="3" w:author="Kamalan Rashasingham" w:date="2021-08-05T14:47:00Z" w:initials="KR">
     <w:p>
       <w:pPr>
-        <w:pStyle w:val="CommentText"/>
-      </w:pPr>
-      <w:r>
-        <w:rPr>
-          <w:rStyle w:val="CommentReference"/>
+        <w:pStyle w:val="Merknadstekst"/>
+      </w:pPr>
+      <w:r>
+        <w:rPr>
+          <w:rStyle w:val="Merknadsreferanse"/>
         </w:rPr>
         <w:annotationRef/>
       </w:r>
@@ -3634,11 +3458,11 @@
   <w:comment w:id="4" w:author="Kamalan Rashasingham" w:date="2021-08-05T14:57:00Z" w:initials="KR">
     <w:p>
       <w:pPr>
-        <w:pStyle w:val="CommentText"/>
-      </w:pPr>
-      <w:r>
-        <w:rPr>
-          <w:rStyle w:val="CommentReference"/>
+        <w:pStyle w:val="Merknadstekst"/>
+      </w:pPr>
+      <w:r>
+        <w:rPr>
+          <w:rStyle w:val="Merknadsreferanse"/>
         </w:rPr>
         <w:annotationRef/>
       </w:r>
@@ -3650,11 +3474,11 @@
   <w:comment w:id="5" w:author="Kamalan Rashasingham" w:date="2021-08-05T14:59:00Z" w:initials="KR">
     <w:p>
       <w:pPr>
-        <w:pStyle w:val="CommentText"/>
-      </w:pPr>
-      <w:r>
-        <w:rPr>
-          <w:rStyle w:val="CommentReference"/>
+        <w:pStyle w:val="Merknadstekst"/>
+      </w:pPr>
+      <w:r>
+        <w:rPr>
+          <w:rStyle w:val="Merknadsreferanse"/>
         </w:rPr>
         <w:annotationRef/>
       </w:r>
@@ -3663,54 +3487,67 @@
       </w:r>
     </w:p>
   </w:comment>
-  <w:comment w:id="6" w:author="Kamalan Rashasingham" w:date="2021-08-05T11:01:00Z" w:initials="KR">
-    <w:p>
-      <w:pPr>
-        <w:pStyle w:val="CommentText"/>
-      </w:pPr>
-      <w:r>
-        <w:rPr>
-          <w:rStyle w:val="CommentReference"/>
+  <w:comment w:id="6" w:author="Stian Furu" w:date="2021-08-05T15:07:00Z" w:initials="SF">
+    <w:p>
+      <w:pPr>
+        <w:pStyle w:val="Merknadstekst"/>
+      </w:pPr>
+      <w:r>
+        <w:rPr>
+          <w:rStyle w:val="Merknadsreferanse"/>
         </w:rPr>
         <w:annotationRef/>
       </w:r>
       <w:r>
-        <w:t xml:space="preserve">Hyperlink. Gjør dette for alle fag. </w:t>
-      </w:r>
-      <w:r>
-        <w:t>List de opp</w:t>
+        <w:t>Sånn?</w:t>
       </w:r>
     </w:p>
   </w:comment>
-  <w:comment w:id="7" w:author="Stian Furu" w:date="2021-08-05T11:54:00Z" w:initials="SF">
-    <w:p>
-      <w:pPr>
-        <w:pStyle w:val="CommentText"/>
-      </w:pPr>
-      <w:r>
-        <w:rPr>
-          <w:rStyle w:val="CommentReference"/>
+  <w:comment w:id="7" w:author="Kamalan Rashasingham" w:date="2021-08-05T11:01:00Z" w:initials="KR">
+    <w:p>
+      <w:pPr>
+        <w:pStyle w:val="Merknadstekst"/>
+      </w:pPr>
+      <w:r>
+        <w:rPr>
+          <w:rStyle w:val="Merknadsreferanse"/>
         </w:rPr>
         <w:annotationRef/>
       </w:r>
-    </w:p>
-    <w:p>
-      <w:pPr>
-        <w:pStyle w:val="CommentText"/>
-      </w:pPr>
+      <w:r>
+        <w:t>Hyperlink. Gjør dette for alle fag. List de opp</w:t>
+      </w:r>
     </w:p>
   </w:comment>
-  <w:comment w:id="8" w:author="Kamalan Rashasingham" w:date="2021-08-05T13:38:00Z" w:initials="KR">
-    <w:p>
-      <w:pPr>
-        <w:pStyle w:val="CommentText"/>
-      </w:pPr>
-      <w:r>
-        <w:rPr>
-          <w:rStyle w:val="CommentReference"/>
+  <w:comment w:id="8" w:author="Stian Furu" w:date="2021-08-05T11:54:00Z" w:initials="SF">
+    <w:p>
+      <w:pPr>
+        <w:pStyle w:val="Merknadstekst"/>
+      </w:pPr>
+      <w:r>
+        <w:rPr>
+          <w:rStyle w:val="Merknadsreferanse"/>
         </w:rPr>
         <w:annotationRef/>
       </w:r>
+    </w:p>
+    <w:p>
+      <w:pPr>
+        <w:pStyle w:val="Merknadstekst"/>
+      </w:pPr>
+    </w:p>
+  </w:comment>
+  <w:comment w:id="9" w:author="Kamalan Rashasingham" w:date="2021-08-05T13:38:00Z" w:initials="KR">
+    <w:p>
+      <w:pPr>
+        <w:pStyle w:val="Merknadstekst"/>
+      </w:pPr>
+      <w:r>
+        <w:rPr>
+          <w:rStyle w:val="Merknadsreferanse"/>
+        </w:rPr>
+        <w:annotationRef/>
+      </w:r>
       <w:r>
         <w:t xml:space="preserve">Hva er </w:t>
       </w:r>
@@ -3725,12 +3562,12 @@
     </w:p>
     <w:p>
       <w:pPr>
-        <w:pStyle w:val="CommentText"/>
-      </w:pPr>
-    </w:p>
-    <w:p>
-      <w:pPr>
-        <w:pStyle w:val="CommentText"/>
+        <w:pStyle w:val="Merknadstekst"/>
+      </w:pPr>
+    </w:p>
+    <w:p>
+      <w:pPr>
+        <w:pStyle w:val="Merknadstekst"/>
       </w:pPr>
       <w:r>
         <w:t>Lag en inndeling, eks</w:t>
@@ -3744,18 +3581,25 @@
       </w:r>
       <w:r>
         <w:br/>
-        <w:t xml:space="preserve">Valgemner for alle studenter: </w:t>
+      </w:r>
+      <w:proofErr w:type="spellStart"/>
+      <w:r>
+        <w:t>Valgemner</w:t>
+      </w:r>
+      <w:proofErr w:type="spellEnd"/>
+      <w:r>
+        <w:t xml:space="preserve"> for alle studenter: </w:t>
       </w:r>
     </w:p>
   </w:comment>
-  <w:comment w:id="9" w:author="Stian Furu" w:date="2021-08-04T09:44:00Z" w:initials="SF">
-    <w:p>
-      <w:pPr>
-        <w:pStyle w:val="CommentText"/>
-      </w:pPr>
-      <w:r>
-        <w:rPr>
-          <w:rStyle w:val="CommentReference"/>
+  <w:comment w:id="10" w:author="Stian Furu" w:date="2021-08-04T09:44:00Z" w:initials="SF">
+    <w:p>
+      <w:pPr>
+        <w:pStyle w:val="Merknadstekst"/>
+      </w:pPr>
+      <w:r>
+        <w:rPr>
+          <w:rStyle w:val="Merknadsreferanse"/>
         </w:rPr>
         <w:annotationRef/>
       </w:r>
@@ -3764,91 +3608,59 @@
       </w:r>
     </w:p>
   </w:comment>
-  <w:comment w:id="10" w:author="Stian Furu" w:date="2021-08-04T09:42:00Z" w:initials="SF">
-    <w:p>
-      <w:pPr>
-        <w:pStyle w:val="CommentText"/>
-      </w:pPr>
-      <w:r>
-        <w:rPr>
-          <w:rStyle w:val="CommentReference"/>
+  <w:comment w:id="11" w:author="Kamalan Rashasingham" w:date="2021-08-02T14:59:00Z" w:initials="KR">
+    <w:p>
+      <w:pPr>
+        <w:pStyle w:val="Merknadstekst"/>
+      </w:pPr>
+      <w:r>
+        <w:rPr>
+          <w:rStyle w:val="Merknadsreferanse"/>
         </w:rPr>
         <w:annotationRef/>
       </w:r>
       <w:r>
-        <w:t>Innafor?</w:t>
+        <w:t>Behold, men skriv om</w:t>
       </w:r>
     </w:p>
   </w:comment>
-  <w:comment w:id="11" w:author="Kamalan Rashasingham" w:date="2021-08-05T14:59:00Z" w:initials="KR">
-    <w:p>
-      <w:pPr>
-        <w:pStyle w:val="CommentText"/>
-      </w:pPr>
-      <w:r>
-        <w:rPr>
-          <w:rStyle w:val="CommentReference"/>
+  <w:comment w:id="12" w:author="Kamalan Rashasingham" w:date="2021-08-02T14:58:00Z" w:initials="KR">
+    <w:p>
+      <w:pPr>
+        <w:pStyle w:val="Merknadstekst"/>
+      </w:pPr>
+      <w:r>
+        <w:rPr>
+          <w:rStyle w:val="Merknadsreferanse"/>
         </w:rPr>
         <w:annotationRef/>
       </w:r>
-      <w:r>
-        <w:t>Fjern</w:t>
-      </w:r>
     </w:p>
   </w:comment>
-  <w:comment w:id="12" w:author="Kamalan Rashasingham" w:date="2021-08-02T14:59:00Z" w:initials="KR">
-    <w:p>
-      <w:pPr>
-        <w:pStyle w:val="CommentText"/>
-      </w:pPr>
-      <w:r>
-        <w:rPr>
-          <w:rStyle w:val="CommentReference"/>
+  <w:comment w:id="13" w:author="Kamalan Rashasingham" w:date="2021-08-02T14:59:00Z" w:initials="KR">
+    <w:p>
+      <w:pPr>
+        <w:pStyle w:val="Merknadstekst"/>
+      </w:pPr>
+      <w:r>
+        <w:rPr>
+          <w:rStyle w:val="Merknadsreferanse"/>
         </w:rPr>
         <w:annotationRef/>
       </w:r>
       <w:r>
-        <w:t>Behold, men skriv om</w:t>
+        <w:t>Skriv litt om krav fra næringslivet. Finn artikler på TU.no eller Bygg.no eller lignende som skriker etter ferdigheter nye bygg/energi-studenter må ha</w:t>
       </w:r>
     </w:p>
   </w:comment>
-  <w:comment w:id="13" w:author="Kamalan Rashasingham" w:date="2021-08-02T14:58:00Z" w:initials="KR">
-    <w:p>
-      <w:pPr>
-        <w:pStyle w:val="CommentText"/>
-      </w:pPr>
-      <w:r>
-        <w:rPr>
-          <w:rStyle w:val="CommentReference"/>
-        </w:rPr>
-        <w:annotationRef/>
-      </w:r>
-    </w:p>
-  </w:comment>
-  <w:comment w:id="14" w:author="Kamalan Rashasingham" w:date="2021-08-02T14:59:00Z" w:initials="KR">
-    <w:p>
-      <w:pPr>
-        <w:pStyle w:val="CommentText"/>
-      </w:pPr>
-      <w:r>
-        <w:rPr>
-          <w:rStyle w:val="CommentReference"/>
-        </w:rPr>
-        <w:annotationRef/>
-      </w:r>
-      <w:r>
-        <w:t>Skriv litt om krav fra næringslivet. Finn artikler på TU.no eller Bygg.no eller lignende som skriker etter ferdigheter nye bygg/energi-studenter må ha</w:t>
-      </w:r>
-    </w:p>
-  </w:comment>
-  <w:comment w:id="15" w:author="Kamalan Rashasingham" w:date="2021-08-02T15:16:00Z" w:initials="KR">
-    <w:p>
-      <w:pPr>
-        <w:pStyle w:val="CommentText"/>
-      </w:pPr>
-      <w:r>
-        <w:rPr>
-          <w:rStyle w:val="CommentReference"/>
+  <w:comment w:id="14" w:author="Kamalan Rashasingham" w:date="2021-08-02T15:16:00Z" w:initials="KR">
+    <w:p>
+      <w:pPr>
+        <w:pStyle w:val="Merknadstekst"/>
+      </w:pPr>
+      <w:r>
+        <w:rPr>
+          <w:rStyle w:val="Merknadsreferanse"/>
         </w:rPr>
         <w:annotationRef/>
       </w:r>
@@ -3861,18 +3673,17 @@
 </file>
 
 <file path=word/commentsExtended.xml><?xml version="1.0" encoding="utf-8"?>
-<w15:commentsEx xmlns:wpc="http://schemas.microsoft.com/office/word/2010/wordprocessingCanvas" xmlns:cx="http://schemas.microsoft.com/office/drawing/2014/chartex" xmlns:cx1="http://schemas.microsoft.com/office/drawing/2015/9/8/chartex" xmlns:cx2="http://schemas.microsoft.com/office/drawing/2015/10/21/chartex" xmlns:cx3="http://schemas.microsoft.com/office/drawing/2016/5/9/chartex" xmlns:cx4="http://schemas.microsoft.com/office/drawing/2016/5/10/chartex" xmlns:cx5="http://schemas.microsoft.com/office/drawing/2016/5/11/chartex" xmlns:cx6="http://schemas.microsoft.com/office/drawing/2016/5/12/chartex" xmlns:cx7="http://schemas.microsoft.com/office/drawing/2016/5/13/chartex" xmlns:cx8="http://schemas.microsoft.com/office/drawing/2016/5/14/chartex" xmlns:mc="http://schemas.openxmlformats.org/markup-compatibility/2006" xmlns:aink="http://schemas.microsoft.com/office/drawing/2016/ink" xmlns:am3d="http://schemas.microsoft.com/office/drawing/2017/model3d" xmlns:o="urn:schemas-microsoft-com:office:office" xmlns:r="http://schemas.openxmlformats.org/officeDocument/2006/relationships" xmlns:m="http://schemas.openxmlformats.org/officeDocument/2006/math" xmlns:v="urn:schemas-microsoft-com:vml" xmlns:wp14="http://schemas.microsoft.com/office/word/2010/wordprocessingDrawing" xmlns:wp="http://schemas.openxmlformats.org/drawingml/2006/wordprocessingDrawing" xmlns:w10="urn:schemas-microsoft-com:office:word" xmlns:w="http://schemas.openxmlformats.org/wordprocessingml/2006/main" xmlns:w14="http://schemas.microsoft.com/office/word/2010/wordml" xmlns:w15="http://schemas.microsoft.com/office/word/2012/wordml" xmlns:w16cex="http://schemas.microsoft.com/office/word/2018/wordml/cex" xmlns:w16cid="http://schemas.microsoft.com/office/word/2016/wordml/cid" xmlns:w16="http://schemas.microsoft.com/office/word/2018/wordml" xmlns:w16se="http://schemas.microsoft.com/office/word/2015/wordml/symex" xmlns:wpg="http://schemas.microsoft.com/office/word/2010/wordprocessingGroup" xmlns:wpi="http://schemas.microsoft.com/office/word/2010/wordprocessingInk" xmlns:wne="http://schemas.microsoft.com/office/word/2006/wordml" xmlns:wps="http://schemas.microsoft.com/office/word/2010/wordprocessingShape" mc:Ignorable="w14 w15 w16se w16cid w16 w16cex wp14">
-  <w15:commentEx w15:paraId="1A742C1C" w15:done="0"/>
+<w15:commentsEx xmlns:wpc="http://schemas.microsoft.com/office/word/2010/wordprocessingCanvas" xmlns:cx="http://schemas.microsoft.com/office/drawing/2014/chartex" xmlns:cx1="http://schemas.microsoft.com/office/drawing/2015/9/8/chartex" xmlns:cx2="http://schemas.microsoft.com/office/drawing/2015/10/21/chartex" xmlns:cx3="http://schemas.microsoft.com/office/drawing/2016/5/9/chartex" xmlns:cx4="http://schemas.microsoft.com/office/drawing/2016/5/10/chartex" xmlns:cx5="http://schemas.microsoft.com/office/drawing/2016/5/11/chartex" xmlns:cx6="http://schemas.microsoft.com/office/drawing/2016/5/12/chartex" xmlns:cx7="http://schemas.microsoft.com/office/drawing/2016/5/13/chartex" xmlns:cx8="http://schemas.microsoft.com/office/drawing/2016/5/14/chartex" xmlns:mc="http://schemas.openxmlformats.org/markup-compatibility/2006" xmlns:aink="http://schemas.microsoft.com/office/drawing/2016/ink" xmlns:am3d="http://schemas.microsoft.com/office/drawing/2017/model3d" xmlns:o="urn:schemas-microsoft-com:office:office" xmlns:r="http://schemas.openxmlformats.org/officeDocument/2006/relationships" xmlns:m="http://schemas.openxmlformats.org/officeDocument/2006/math" xmlns:v="urn:schemas-microsoft-com:vml" xmlns:wp14="http://schemas.microsoft.com/office/word/2010/wordprocessingDrawing" xmlns:wp="http://schemas.openxmlformats.org/drawingml/2006/wordprocessingDrawing" xmlns:w10="urn:schemas-microsoft-com:office:word" xmlns:w="http://schemas.openxmlformats.org/wordprocessingml/2006/main" xmlns:w14="http://schemas.microsoft.com/office/word/2010/wordml" xmlns:w15="http://schemas.microsoft.com/office/word/2012/wordml" xmlns:w16cex="http://schemas.microsoft.com/office/word/2018/wordml/cex" xmlns:w16cid="http://schemas.microsoft.com/office/word/2016/wordml/cid" xmlns:w16="http://schemas.microsoft.com/office/word/2018/wordml" xmlns:w16sdtdh="http://schemas.microsoft.com/office/word/2020/wordml/sdtdatahash" xmlns:w16se="http://schemas.microsoft.com/office/word/2015/wordml/symex" xmlns:wpg="http://schemas.microsoft.com/office/word/2010/wordprocessingGroup" xmlns:wpi="http://schemas.microsoft.com/office/word/2010/wordprocessingInk" xmlns:wne="http://schemas.microsoft.com/office/word/2006/wordml" xmlns:wps="http://schemas.microsoft.com/office/word/2010/wordprocessingShape" mc:Ignorable="w14 w15 w16se w16cid w16 w16cex w16sdtdh wp14">
+  <w15:commentEx w15:paraId="1A742C1C" w15:done="1"/>
   <w15:commentEx w15:paraId="069BA3FB" w15:done="1"/>
   <w15:commentEx w15:paraId="1BEA3C2B" w15:done="0"/>
-  <w15:commentEx w15:paraId="5052EBFC" w15:done="0"/>
-  <w15:commentEx w15:paraId="1833F02D" w15:paraIdParent="5052EBFC" w15:done="0"/>
-  <w15:commentEx w15:paraId="3F0F7C47" w15:done="0"/>
-  <w15:commentEx w15:paraId="09C98651" w15:paraIdParent="3F0F7C47" w15:done="0"/>
-  <w15:commentEx w15:paraId="488EC311" w15:paraIdParent="3F0F7C47" w15:done="0"/>
+  <w15:commentEx w15:paraId="5052EBFC" w15:done="1"/>
+  <w15:commentEx w15:paraId="1833F02D" w15:paraIdParent="5052EBFC" w15:done="1"/>
+  <w15:commentEx w15:paraId="13F8DBC7" w15:paraIdParent="5052EBFC" w15:done="1"/>
+  <w15:commentEx w15:paraId="34993CCF" w15:done="1"/>
+  <w15:commentEx w15:paraId="2E781306" w15:paraIdParent="34993CCF" w15:done="1"/>
+  <w15:commentEx w15:paraId="3123B701" w15:paraIdParent="34993CCF" w15:done="1"/>
   <w15:commentEx w15:paraId="654B92D6" w15:done="0"/>
-  <w15:commentEx w15:paraId="31A7A475" w15:done="0"/>
-  <w15:commentEx w15:paraId="186FB75B" w15:paraIdParent="31A7A475" w15:done="0"/>
   <w15:commentEx w15:paraId="4E5207DA" w15:done="0"/>
   <w15:commentEx w15:paraId="09A2145E" w15:done="1"/>
   <w15:commentEx w15:paraId="780A430D" w15:done="1"/>
@@ -3881,18 +3692,17 @@
 </file>
 
 <file path=word/commentsExtensible.xml><?xml version="1.0" encoding="utf-8"?>
-<w16cex:commentsExtensible xmlns:wpc="http://schemas.microsoft.com/office/word/2010/wordprocessingCanvas" xmlns:cx="http://schemas.microsoft.com/office/drawing/2014/chartex" xmlns:cx1="http://schemas.microsoft.com/office/drawing/2015/9/8/chartex" xmlns:cx2="http://schemas.microsoft.com/office/drawing/2015/10/21/chartex" xmlns:cx3="http://schemas.microsoft.com/office/drawing/2016/5/9/chartex" xmlns:cx4="http://schemas.microsoft.com/office/drawing/2016/5/10/chartex" xmlns:cx5="http://schemas.microsoft.com/office/drawing/2016/5/11/chartex" xmlns:cx6="http://schemas.microsoft.com/office/drawing/2016/5/12/chartex" xmlns:cx7="http://schemas.microsoft.com/office/drawing/2016/5/13/chartex" xmlns:cx8="http://schemas.microsoft.com/office/drawing/2016/5/14/chartex" xmlns:mc="http://schemas.openxmlformats.org/markup-compatibility/2006" xmlns:aink="http://schemas.microsoft.com/office/drawing/2016/ink" xmlns:am3d="http://schemas.microsoft.com/office/drawing/2017/model3d" xmlns:o="urn:schemas-microsoft-com:office:office" xmlns:r="http://schemas.openxmlformats.org/officeDocument/2006/relationships" xmlns:m="http://schemas.openxmlformats.org/officeDocument/2006/math" xmlns:v="urn:schemas-microsoft-com:vml" xmlns:wp14="http://schemas.microsoft.com/office/word/2010/wordprocessingDrawing" xmlns:wp="http://schemas.openxmlformats.org/drawingml/2006/wordprocessingDrawing" xmlns:w10="urn:schemas-microsoft-com:office:word" xmlns:w="http://schemas.openxmlformats.org/wordprocessingml/2006/main" xmlns:w14="http://schemas.microsoft.com/office/word/2010/wordml" xmlns:w15="http://schemas.microsoft.com/office/word/2012/wordml" xmlns:w16cex="http://schemas.microsoft.com/office/word/2018/wordml/cex" xmlns:w16cid="http://schemas.microsoft.com/office/word/2016/wordml/cid" xmlns:w16="http://schemas.microsoft.com/office/word/2018/wordml" xmlns:w16se="http://schemas.microsoft.com/office/word/2015/wordml/symex" xmlns:wpg="http://schemas.microsoft.com/office/word/2010/wordprocessingGroup" xmlns:wpi="http://schemas.microsoft.com/office/word/2010/wordprocessingInk" xmlns:wne="http://schemas.microsoft.com/office/word/2006/wordml" xmlns:wps="http://schemas.microsoft.com/office/word/2010/wordprocessingShape" mc:Ignorable="w14 w15 w16se w16cid w16 w16cex wp14">
+<w16cex:commentsExtensible xmlns:wpc="http://schemas.microsoft.com/office/word/2010/wordprocessingCanvas" xmlns:cx="http://schemas.microsoft.com/office/drawing/2014/chartex" xmlns:cx1="http://schemas.microsoft.com/office/drawing/2015/9/8/chartex" xmlns:cx2="http://schemas.microsoft.com/office/drawing/2015/10/21/chartex" xmlns:cx3="http://schemas.microsoft.com/office/drawing/2016/5/9/chartex" xmlns:cx4="http://schemas.microsoft.com/office/drawing/2016/5/10/chartex" xmlns:cx5="http://schemas.microsoft.com/office/drawing/2016/5/11/chartex" xmlns:cx6="http://schemas.microsoft.com/office/drawing/2016/5/12/chartex" xmlns:cx7="http://schemas.microsoft.com/office/drawing/2016/5/13/chartex" xmlns:cx8="http://schemas.microsoft.com/office/drawing/2016/5/14/chartex" xmlns:mc="http://schemas.openxmlformats.org/markup-compatibility/2006" xmlns:aink="http://schemas.microsoft.com/office/drawing/2016/ink" xmlns:am3d="http://schemas.microsoft.com/office/drawing/2017/model3d" xmlns:o="urn:schemas-microsoft-com:office:office" xmlns:r="http://schemas.openxmlformats.org/officeDocument/2006/relationships" xmlns:m="http://schemas.openxmlformats.org/officeDocument/2006/math" xmlns:v="urn:schemas-microsoft-com:vml" xmlns:wp14="http://schemas.microsoft.com/office/word/2010/wordprocessingDrawing" xmlns:wp="http://schemas.openxmlformats.org/drawingml/2006/wordprocessingDrawing" xmlns:w10="urn:schemas-microsoft-com:office:word" xmlns:w="http://schemas.openxmlformats.org/wordprocessingml/2006/main" xmlns:w14="http://schemas.microsoft.com/office/word/2010/wordml" xmlns:w15="http://schemas.microsoft.com/office/word/2012/wordml" xmlns:w16cex="http://schemas.microsoft.com/office/word/2018/wordml/cex" xmlns:w16cid="http://schemas.microsoft.com/office/word/2016/wordml/cid" xmlns:w16="http://schemas.microsoft.com/office/word/2018/wordml" xmlns:w16sdtdh="http://schemas.microsoft.com/office/word/2020/wordml/sdtdatahash" xmlns:w16se="http://schemas.microsoft.com/office/word/2015/wordml/symex" xmlns:wpg="http://schemas.microsoft.com/office/word/2010/wordprocessingGroup" xmlns:wpi="http://schemas.microsoft.com/office/word/2010/wordprocessingInk" xmlns:wne="http://schemas.microsoft.com/office/word/2006/wordml" xmlns:wps="http://schemas.microsoft.com/office/word/2010/wordprocessingShape" mc:Ignorable="w14 w15 w16se w16cid w16 w16cex w16sdtdh wp14">
   <w16cex:commentExtensible w16cex:durableId="24B675E1" w16cex:dateUtc="2021-08-05T12:36:00Z"/>
   <w16cex:commentExtensible w16cex:durableId="24B642F8" w16cex:dateUtc="2021-08-05T08:59:00Z"/>
   <w16cex:commentExtensible w16cex:durableId="24B67877" w16cex:dateUtc="2021-08-05T12:47:00Z"/>
   <w16cex:commentExtensible w16cex:durableId="24B67AF6" w16cex:dateUtc="2021-08-05T12:57:00Z"/>
   <w16cex:commentExtensible w16cex:durableId="24B67B4D" w16cex:dateUtc="2021-08-05T12:59:00Z"/>
+  <w16cex:commentExtensible w16cex:durableId="24B67D47" w16cex:dateUtc="2021-08-05T13:07:00Z"/>
   <w16cex:commentExtensible w16cex:durableId="24B64383" w16cex:dateUtc="2021-08-05T09:01:00Z"/>
   <w16cex:commentExtensible w16cex:durableId="24B64FF0" w16cex:dateUtc="2021-08-05T09:54:00Z"/>
   <w16cex:commentExtensible w16cex:durableId="24B66844" w16cex:dateUtc="2021-08-05T11:38:00Z"/>
   <w16cex:commentExtensible w16cex:durableId="24B4DFEE" w16cex:dateUtc="2021-08-04T07:44:00Z"/>
-  <w16cex:commentExtensible w16cex:durableId="24B4DF8E" w16cex:dateUtc="2021-08-04T07:42:00Z"/>
-  <w16cex:commentExtensible w16cex:durableId="24B67B44" w16cex:dateUtc="2021-08-05T12:59:00Z"/>
   <w16cex:commentExtensible w16cex:durableId="24B286C1" w16cex:dateUtc="2021-08-02T12:59:00Z"/>
   <w16cex:commentExtensible w16cex:durableId="24B286AC" w16cex:dateUtc="2021-08-02T12:58:00Z"/>
   <w16cex:commentExtensible w16cex:durableId="24B286DA" w16cex:dateUtc="2021-08-02T12:59:00Z"/>
@@ -3901,18 +3711,17 @@
 </file>
 
 <file path=word/commentsIds.xml><?xml version="1.0" encoding="utf-8"?>
-<w16cid:commentsIds xmlns:wpc="http://schemas.microsoft.com/office/word/2010/wordprocessingCanvas" xmlns:cx="http://schemas.microsoft.com/office/drawing/2014/chartex" xmlns:cx1="http://schemas.microsoft.com/office/drawing/2015/9/8/chartex" xmlns:cx2="http://schemas.microsoft.com/office/drawing/2015/10/21/chartex" xmlns:cx3="http://schemas.microsoft.com/office/drawing/2016/5/9/chartex" xmlns:cx4="http://schemas.microsoft.com/office/drawing/2016/5/10/chartex" xmlns:cx5="http://schemas.microsoft.com/office/drawing/2016/5/11/chartex" xmlns:cx6="http://schemas.microsoft.com/office/drawing/2016/5/12/chartex" xmlns:cx7="http://schemas.microsoft.com/office/drawing/2016/5/13/chartex" xmlns:cx8="http://schemas.microsoft.com/office/drawing/2016/5/14/chartex" xmlns:mc="http://schemas.openxmlformats.org/markup-compatibility/2006" xmlns:aink="http://schemas.microsoft.com/office/drawing/2016/ink" xmlns:am3d="http://schemas.microsoft.com/office/drawing/2017/model3d" xmlns:o="urn:schemas-microsoft-com:office:office" xmlns:r="http://schemas.openxmlformats.org/officeDocument/2006/relationships" xmlns:m="http://schemas.openxmlformats.org/officeDocument/2006/math" xmlns:v="urn:schemas-microsoft-com:vml" xmlns:wp14="http://schemas.microsoft.com/office/word/2010/wordprocessingDrawing" xmlns:wp="http://schemas.openxmlformats.org/drawingml/2006/wordprocessingDrawing" xmlns:w10="urn:schemas-microsoft-com:office:word" xmlns:w="http://schemas.openxmlformats.org/wordprocessingml/2006/main" xmlns:w14="http://schemas.microsoft.com/office/word/2010/wordml" xmlns:w15="http://schemas.microsoft.com/office/word/2012/wordml" xmlns:w16cex="http://schemas.microsoft.com/office/word/2018/wordml/cex" xmlns:w16cid="http://schemas.microsoft.com/office/word/2016/wordml/cid" xmlns:w16="http://schemas.microsoft.com/office/word/2018/wordml" xmlns:w16se="http://schemas.microsoft.com/office/word/2015/wordml/symex" xmlns:wpg="http://schemas.microsoft.com/office/word/2010/wordprocessingGroup" xmlns:wpi="http://schemas.microsoft.com/office/word/2010/wordprocessingInk" xmlns:wne="http://schemas.microsoft.com/office/word/2006/wordml" xmlns:wps="http://schemas.microsoft.com/office/word/2010/wordprocessingShape" mc:Ignorable="w14 w15 w16se w16cid w16 w16cex wp14">
+<w16cid:commentsIds xmlns:wpc="http://schemas.microsoft.com/office/word/2010/wordprocessingCanvas" xmlns:cx="http://schemas.microsoft.com/office/drawing/2014/chartex" xmlns:cx1="http://schemas.microsoft.com/office/drawing/2015/9/8/chartex" xmlns:cx2="http://schemas.microsoft.com/office/drawing/2015/10/21/chartex" xmlns:cx3="http://schemas.microsoft.com/office/drawing/2016/5/9/chartex" xmlns:cx4="http://schemas.microsoft.com/office/drawing/2016/5/10/chartex" xmlns:cx5="http://schemas.microsoft.com/office/drawing/2016/5/11/chartex" xmlns:cx6="http://schemas.microsoft.com/office/drawing/2016/5/12/chartex" xmlns:cx7="http://schemas.microsoft.com/office/drawing/2016/5/13/chartex" xmlns:cx8="http://schemas.microsoft.com/office/drawing/2016/5/14/chartex" xmlns:mc="http://schemas.openxmlformats.org/markup-compatibility/2006" xmlns:aink="http://schemas.microsoft.com/office/drawing/2016/ink" xmlns:am3d="http://schemas.microsoft.com/office/drawing/2017/model3d" xmlns:o="urn:schemas-microsoft-com:office:office" xmlns:r="http://schemas.openxmlformats.org/officeDocument/2006/relationships" xmlns:m="http://schemas.openxmlformats.org/officeDocument/2006/math" xmlns:v="urn:schemas-microsoft-com:vml" xmlns:wp14="http://schemas.microsoft.com/office/word/2010/wordprocessingDrawing" xmlns:wp="http://schemas.openxmlformats.org/drawingml/2006/wordprocessingDrawing" xmlns:w10="urn:schemas-microsoft-com:office:word" xmlns:w="http://schemas.openxmlformats.org/wordprocessingml/2006/main" xmlns:w14="http://schemas.microsoft.com/office/word/2010/wordml" xmlns:w15="http://schemas.microsoft.com/office/word/2012/wordml" xmlns:w16cex="http://schemas.microsoft.com/office/word/2018/wordml/cex" xmlns:w16cid="http://schemas.microsoft.com/office/word/2016/wordml/cid" xmlns:w16="http://schemas.microsoft.com/office/word/2018/wordml" xmlns:w16sdtdh="http://schemas.microsoft.com/office/word/2020/wordml/sdtdatahash" xmlns:w16se="http://schemas.microsoft.com/office/word/2015/wordml/symex" xmlns:wpg="http://schemas.microsoft.com/office/word/2010/wordprocessingGroup" xmlns:wpi="http://schemas.microsoft.com/office/word/2010/wordprocessingInk" xmlns:wne="http://schemas.microsoft.com/office/word/2006/wordml" xmlns:wps="http://schemas.microsoft.com/office/word/2010/wordprocessingShape" mc:Ignorable="w14 w15 w16se w16cid w16 w16cex w16sdtdh wp14">
   <w16cid:commentId w16cid:paraId="1A742C1C" w16cid:durableId="24B675E1"/>
   <w16cid:commentId w16cid:paraId="069BA3FB" w16cid:durableId="24B642F8"/>
   <w16cid:commentId w16cid:paraId="1BEA3C2B" w16cid:durableId="24B67877"/>
   <w16cid:commentId w16cid:paraId="5052EBFC" w16cid:durableId="24B67AF6"/>
   <w16cid:commentId w16cid:paraId="1833F02D" w16cid:durableId="24B67B4D"/>
-  <w16cid:commentId w16cid:paraId="3F0F7C47" w16cid:durableId="24B64383"/>
-  <w16cid:commentId w16cid:paraId="09C98651" w16cid:durableId="24B64FF0"/>
-  <w16cid:commentId w16cid:paraId="488EC311" w16cid:durableId="24B66844"/>
+  <w16cid:commentId w16cid:paraId="13F8DBC7" w16cid:durableId="24B67D47"/>
+  <w16cid:commentId w16cid:paraId="34993CCF" w16cid:durableId="24B64383"/>
+  <w16cid:commentId w16cid:paraId="2E781306" w16cid:durableId="24B64FF0"/>
+  <w16cid:commentId w16cid:paraId="3123B701" w16cid:durableId="24B66844"/>
   <w16cid:commentId w16cid:paraId="654B92D6" w16cid:durableId="24B4DFEE"/>
-  <w16cid:commentId w16cid:paraId="31A7A475" w16cid:durableId="24B4DF8E"/>
-  <w16cid:commentId w16cid:paraId="186FB75B" w16cid:durableId="24B67B44"/>
   <w16cid:commentId w16cid:paraId="4E5207DA" w16cid:durableId="24B286C1"/>
   <w16cid:commentId w16cid:paraId="09A2145E" w16cid:durableId="24B286AC"/>
   <w16cid:commentId w16cid:paraId="780A430D" w16cid:durableId="24B286DA"/>
@@ -3921,7 +3730,7 @@
 </file>
 
 <file path=word/endnotes.xml><?xml version="1.0" encoding="utf-8"?>
-<w:endnotes xmlns:wpc="http://schemas.microsoft.com/office/word/2010/wordprocessingCanvas" xmlns:cx="http://schemas.microsoft.com/office/drawing/2014/chartex" xmlns:cx1="http://schemas.microsoft.com/office/drawing/2015/9/8/chartex" xmlns:cx2="http://schemas.microsoft.com/office/drawing/2015/10/21/chartex" xmlns:cx3="http://schemas.microsoft.com/office/drawing/2016/5/9/chartex" xmlns:cx4="http://schemas.microsoft.com/office/drawing/2016/5/10/chartex" xmlns:cx5="http://schemas.microsoft.com/office/drawing/2016/5/11/chartex" xmlns:cx6="http://schemas.microsoft.com/office/drawing/2016/5/12/chartex" xmlns:cx7="http://schemas.microsoft.com/office/drawing/2016/5/13/chartex" xmlns:cx8="http://schemas.microsoft.com/office/drawing/2016/5/14/chartex" xmlns:mc="http://schemas.openxmlformats.org/markup-compatibility/2006" xmlns:aink="http://schemas.microsoft.com/office/drawing/2016/ink" xmlns:am3d="http://schemas.microsoft.com/office/drawing/2017/model3d" xmlns:o="urn:schemas-microsoft-com:office:office" xmlns:r="http://schemas.openxmlformats.org/officeDocument/2006/relationships" xmlns:m="http://schemas.openxmlformats.org/officeDocument/2006/math" xmlns:v="urn:schemas-microsoft-com:vml" xmlns:wp14="http://schemas.microsoft.com/office/word/2010/wordprocessingDrawing" xmlns:wp="http://schemas.openxmlformats.org/drawingml/2006/wordprocessingDrawing" xmlns:w10="urn:schemas-microsoft-com:office:word" xmlns:w="http://schemas.openxmlformats.org/wordprocessingml/2006/main" xmlns:w14="http://schemas.microsoft.com/office/word/2010/wordml" xmlns:w15="http://schemas.microsoft.com/office/word/2012/wordml" xmlns:w16cex="http://schemas.microsoft.com/office/word/2018/wordml/cex" xmlns:w16cid="http://schemas.microsoft.com/office/word/2016/wordml/cid" xmlns:w16="http://schemas.microsoft.com/office/word/2018/wordml" xmlns:w16se="http://schemas.microsoft.com/office/word/2015/wordml/symex" xmlns:wpg="http://schemas.microsoft.com/office/word/2010/wordprocessingGroup" xmlns:wpi="http://schemas.microsoft.com/office/word/2010/wordprocessingInk" xmlns:wne="http://schemas.microsoft.com/office/word/2006/wordml" xmlns:wps="http://schemas.microsoft.com/office/word/2010/wordprocessingShape" mc:Ignorable="w14 w15 w16se w16cid w16 w16cex wp14">
+<w:endnotes xmlns:wpc="http://schemas.microsoft.com/office/word/2010/wordprocessingCanvas" xmlns:cx="http://schemas.microsoft.com/office/drawing/2014/chartex" xmlns:cx1="http://schemas.microsoft.com/office/drawing/2015/9/8/chartex" xmlns:cx2="http://schemas.microsoft.com/office/drawing/2015/10/21/chartex" xmlns:cx3="http://schemas.microsoft.com/office/drawing/2016/5/9/chartex" xmlns:cx4="http://schemas.microsoft.com/office/drawing/2016/5/10/chartex" xmlns:cx5="http://schemas.microsoft.com/office/drawing/2016/5/11/chartex" xmlns:cx6="http://schemas.microsoft.com/office/drawing/2016/5/12/chartex" xmlns:cx7="http://schemas.microsoft.com/office/drawing/2016/5/13/chartex" xmlns:cx8="http://schemas.microsoft.com/office/drawing/2016/5/14/chartex" xmlns:mc="http://schemas.openxmlformats.org/markup-compatibility/2006" xmlns:aink="http://schemas.microsoft.com/office/drawing/2016/ink" xmlns:am3d="http://schemas.microsoft.com/office/drawing/2017/model3d" xmlns:o="urn:schemas-microsoft-com:office:office" xmlns:r="http://schemas.openxmlformats.org/officeDocument/2006/relationships" xmlns:m="http://schemas.openxmlformats.org/officeDocument/2006/math" xmlns:v="urn:schemas-microsoft-com:vml" xmlns:wp14="http://schemas.microsoft.com/office/word/2010/wordprocessingDrawing" xmlns:wp="http://schemas.openxmlformats.org/drawingml/2006/wordprocessingDrawing" xmlns:w10="urn:schemas-microsoft-com:office:word" xmlns:w="http://schemas.openxmlformats.org/wordprocessingml/2006/main" xmlns:w14="http://schemas.microsoft.com/office/word/2010/wordml" xmlns:w15="http://schemas.microsoft.com/office/word/2012/wordml" xmlns:w16cex="http://schemas.microsoft.com/office/word/2018/wordml/cex" xmlns:w16cid="http://schemas.microsoft.com/office/word/2016/wordml/cid" xmlns:w16="http://schemas.microsoft.com/office/word/2018/wordml" xmlns:w16sdtdh="http://schemas.microsoft.com/office/word/2020/wordml/sdtdatahash" xmlns:w16se="http://schemas.microsoft.com/office/word/2015/wordml/symex" xmlns:wpg="http://schemas.microsoft.com/office/word/2010/wordprocessingGroup" xmlns:wpi="http://schemas.microsoft.com/office/word/2010/wordprocessingInk" xmlns:wne="http://schemas.microsoft.com/office/word/2006/wordml" xmlns:wps="http://schemas.microsoft.com/office/word/2010/wordprocessingShape" mc:Ignorable="w14 w15 w16se w16cid w16 w16cex w16sdtdh wp14">
   <w:endnote w:type="separator" w:id="-1">
     <w:p>
       <w:pPr>
@@ -3946,37 +3755,37 @@
 </file>
 
 <file path=word/footer1.xml><?xml version="1.0" encoding="utf-8"?>
-<w:ftr xmlns:wpc="http://schemas.microsoft.com/office/word/2010/wordprocessingCanvas" xmlns:cx="http://schemas.microsoft.com/office/drawing/2014/chartex" xmlns:cx1="http://schemas.microsoft.com/office/drawing/2015/9/8/chartex" xmlns:cx2="http://schemas.microsoft.com/office/drawing/2015/10/21/chartex" xmlns:cx3="http://schemas.microsoft.com/office/drawing/2016/5/9/chartex" xmlns:cx4="http://schemas.microsoft.com/office/drawing/2016/5/10/chartex" xmlns:cx5="http://schemas.microsoft.com/office/drawing/2016/5/11/chartex" xmlns:cx6="http://schemas.microsoft.com/office/drawing/2016/5/12/chartex" xmlns:cx7="http://schemas.microsoft.com/office/drawing/2016/5/13/chartex" xmlns:cx8="http://schemas.microsoft.com/office/drawing/2016/5/14/chartex" xmlns:mc="http://schemas.openxmlformats.org/markup-compatibility/2006" xmlns:aink="http://schemas.microsoft.com/office/drawing/2016/ink" xmlns:am3d="http://schemas.microsoft.com/office/drawing/2017/model3d" xmlns:o="urn:schemas-microsoft-com:office:office" xmlns:r="http://schemas.openxmlformats.org/officeDocument/2006/relationships" xmlns:m="http://schemas.openxmlformats.org/officeDocument/2006/math" xmlns:v="urn:schemas-microsoft-com:vml" xmlns:wp14="http://schemas.microsoft.com/office/word/2010/wordprocessingDrawing" xmlns:wp="http://schemas.openxmlformats.org/drawingml/2006/wordprocessingDrawing" xmlns:w10="urn:schemas-microsoft-com:office:word" xmlns:w="http://schemas.openxmlformats.org/wordprocessingml/2006/main" xmlns:w14="http://schemas.microsoft.com/office/word/2010/wordml" xmlns:w15="http://schemas.microsoft.com/office/word/2012/wordml" xmlns:w16cex="http://schemas.microsoft.com/office/word/2018/wordml/cex" xmlns:w16cid="http://schemas.microsoft.com/office/word/2016/wordml/cid" xmlns:w16="http://schemas.microsoft.com/office/word/2018/wordml" xmlns:w16se="http://schemas.microsoft.com/office/word/2015/wordml/symex" xmlns:wpg="http://schemas.microsoft.com/office/word/2010/wordprocessingGroup" xmlns:wpi="http://schemas.microsoft.com/office/word/2010/wordprocessingInk" xmlns:wne="http://schemas.microsoft.com/office/word/2006/wordml" xmlns:wps="http://schemas.microsoft.com/office/word/2010/wordprocessingShape" mc:Ignorable="w14 w15 w16se w16cid w16 w16cex wp14">
+<w:ftr xmlns:wpc="http://schemas.microsoft.com/office/word/2010/wordprocessingCanvas" xmlns:cx="http://schemas.microsoft.com/office/drawing/2014/chartex" xmlns:cx1="http://schemas.microsoft.com/office/drawing/2015/9/8/chartex" xmlns:cx2="http://schemas.microsoft.com/office/drawing/2015/10/21/chartex" xmlns:cx3="http://schemas.microsoft.com/office/drawing/2016/5/9/chartex" xmlns:cx4="http://schemas.microsoft.com/office/drawing/2016/5/10/chartex" xmlns:cx5="http://schemas.microsoft.com/office/drawing/2016/5/11/chartex" xmlns:cx6="http://schemas.microsoft.com/office/drawing/2016/5/12/chartex" xmlns:cx7="http://schemas.microsoft.com/office/drawing/2016/5/13/chartex" xmlns:cx8="http://schemas.microsoft.com/office/drawing/2016/5/14/chartex" xmlns:mc="http://schemas.openxmlformats.org/markup-compatibility/2006" xmlns:aink="http://schemas.microsoft.com/office/drawing/2016/ink" xmlns:am3d="http://schemas.microsoft.com/office/drawing/2017/model3d" xmlns:o="urn:schemas-microsoft-com:office:office" xmlns:r="http://schemas.openxmlformats.org/officeDocument/2006/relationships" xmlns:m="http://schemas.openxmlformats.org/officeDocument/2006/math" xmlns:v="urn:schemas-microsoft-com:vml" xmlns:wp14="http://schemas.microsoft.com/office/word/2010/wordprocessingDrawing" xmlns:wp="http://schemas.openxmlformats.org/drawingml/2006/wordprocessingDrawing" xmlns:w10="urn:schemas-microsoft-com:office:word" xmlns:w="http://schemas.openxmlformats.org/wordprocessingml/2006/main" xmlns:w14="http://schemas.microsoft.com/office/word/2010/wordml" xmlns:w15="http://schemas.microsoft.com/office/word/2012/wordml" xmlns:w16cex="http://schemas.microsoft.com/office/word/2018/wordml/cex" xmlns:w16cid="http://schemas.microsoft.com/office/word/2016/wordml/cid" xmlns:w16="http://schemas.microsoft.com/office/word/2018/wordml" xmlns:w16sdtdh="http://schemas.microsoft.com/office/word/2020/wordml/sdtdatahash" xmlns:w16se="http://schemas.microsoft.com/office/word/2015/wordml/symex" xmlns:wpg="http://schemas.microsoft.com/office/word/2010/wordprocessingGroup" xmlns:wpi="http://schemas.microsoft.com/office/word/2010/wordprocessingInk" xmlns:wne="http://schemas.microsoft.com/office/word/2006/wordml" xmlns:wps="http://schemas.microsoft.com/office/word/2010/wordprocessingShape" mc:Ignorable="w14 w15 w16se w16cid w16 w16cex w16sdtdh wp14">
   <w:p>
     <w:pPr>
-      <w:pStyle w:val="Footer"/>
+      <w:pStyle w:val="Bunntekst"/>
     </w:pPr>
   </w:p>
 </w:ftr>
 </file>
 
 <file path=word/footer2.xml><?xml version="1.0" encoding="utf-8"?>
-<w:ftr xmlns:wpc="http://schemas.microsoft.com/office/word/2010/wordprocessingCanvas" xmlns:cx="http://schemas.microsoft.com/office/drawing/2014/chartex" xmlns:cx1="http://schemas.microsoft.com/office/drawing/2015/9/8/chartex" xmlns:cx2="http://schemas.microsoft.com/office/drawing/2015/10/21/chartex" xmlns:cx3="http://schemas.microsoft.com/office/drawing/2016/5/9/chartex" xmlns:cx4="http://schemas.microsoft.com/office/drawing/2016/5/10/chartex" xmlns:cx5="http://schemas.microsoft.com/office/drawing/2016/5/11/chartex" xmlns:cx6="http://schemas.microsoft.com/office/drawing/2016/5/12/chartex" xmlns:cx7="http://schemas.microsoft.com/office/drawing/2016/5/13/chartex" xmlns:cx8="http://schemas.microsoft.com/office/drawing/2016/5/14/chartex" xmlns:mc="http://schemas.openxmlformats.org/markup-compatibility/2006" xmlns:aink="http://schemas.microsoft.com/office/drawing/2016/ink" xmlns:am3d="http://schemas.microsoft.com/office/drawing/2017/model3d" xmlns:o="urn:schemas-microsoft-com:office:office" xmlns:r="http://schemas.openxmlformats.org/officeDocument/2006/relationships" xmlns:m="http://schemas.openxmlformats.org/officeDocument/2006/math" xmlns:v="urn:schemas-microsoft-com:vml" xmlns:wp14="http://schemas.microsoft.com/office/word/2010/wordprocessingDrawing" xmlns:wp="http://schemas.openxmlformats.org/drawingml/2006/wordprocessingDrawing" xmlns:w10="urn:schemas-microsoft-com:office:word" xmlns:w="http://schemas.openxmlformats.org/wordprocessingml/2006/main" xmlns:w14="http://schemas.microsoft.com/office/word/2010/wordml" xmlns:w15="http://schemas.microsoft.com/office/word/2012/wordml" xmlns:w16cex="http://schemas.microsoft.com/office/word/2018/wordml/cex" xmlns:w16cid="http://schemas.microsoft.com/office/word/2016/wordml/cid" xmlns:w16="http://schemas.microsoft.com/office/word/2018/wordml" xmlns:w16se="http://schemas.microsoft.com/office/word/2015/wordml/symex" xmlns:wpg="http://schemas.microsoft.com/office/word/2010/wordprocessingGroup" xmlns:wpi="http://schemas.microsoft.com/office/word/2010/wordprocessingInk" xmlns:wne="http://schemas.microsoft.com/office/word/2006/wordml" xmlns:wps="http://schemas.microsoft.com/office/word/2010/wordprocessingShape" mc:Ignorable="w14 w15 w16se w16cid w16 w16cex wp14">
+<w:ftr xmlns:wpc="http://schemas.microsoft.com/office/word/2010/wordprocessingCanvas" xmlns:cx="http://schemas.microsoft.com/office/drawing/2014/chartex" xmlns:cx1="http://schemas.microsoft.com/office/drawing/2015/9/8/chartex" xmlns:cx2="http://schemas.microsoft.com/office/drawing/2015/10/21/chartex" xmlns:cx3="http://schemas.microsoft.com/office/drawing/2016/5/9/chartex" xmlns:cx4="http://schemas.microsoft.com/office/drawing/2016/5/10/chartex" xmlns:cx5="http://schemas.microsoft.com/office/drawing/2016/5/11/chartex" xmlns:cx6="http://schemas.microsoft.com/office/drawing/2016/5/12/chartex" xmlns:cx7="http://schemas.microsoft.com/office/drawing/2016/5/13/chartex" xmlns:cx8="http://schemas.microsoft.com/office/drawing/2016/5/14/chartex" xmlns:mc="http://schemas.openxmlformats.org/markup-compatibility/2006" xmlns:aink="http://schemas.microsoft.com/office/drawing/2016/ink" xmlns:am3d="http://schemas.microsoft.com/office/drawing/2017/model3d" xmlns:o="urn:schemas-microsoft-com:office:office" xmlns:r="http://schemas.openxmlformats.org/officeDocument/2006/relationships" xmlns:m="http://schemas.openxmlformats.org/officeDocument/2006/math" xmlns:v="urn:schemas-microsoft-com:vml" xmlns:wp14="http://schemas.microsoft.com/office/word/2010/wordprocessingDrawing" xmlns:wp="http://schemas.openxmlformats.org/drawingml/2006/wordprocessingDrawing" xmlns:w10="urn:schemas-microsoft-com:office:word" xmlns:w="http://schemas.openxmlformats.org/wordprocessingml/2006/main" xmlns:w14="http://schemas.microsoft.com/office/word/2010/wordml" xmlns:w15="http://schemas.microsoft.com/office/word/2012/wordml" xmlns:w16cex="http://schemas.microsoft.com/office/word/2018/wordml/cex" xmlns:w16cid="http://schemas.microsoft.com/office/word/2016/wordml/cid" xmlns:w16="http://schemas.microsoft.com/office/word/2018/wordml" xmlns:w16sdtdh="http://schemas.microsoft.com/office/word/2020/wordml/sdtdatahash" xmlns:w16se="http://schemas.microsoft.com/office/word/2015/wordml/symex" xmlns:wpg="http://schemas.microsoft.com/office/word/2010/wordprocessingGroup" xmlns:wpi="http://schemas.microsoft.com/office/word/2010/wordprocessingInk" xmlns:wne="http://schemas.microsoft.com/office/word/2006/wordml" xmlns:wps="http://schemas.microsoft.com/office/word/2010/wordprocessingShape" mc:Ignorable="w14 w15 w16se w16cid w16 w16cex w16sdtdh wp14">
   <w:p>
     <w:pPr>
-      <w:pStyle w:val="Footer"/>
+      <w:pStyle w:val="Bunntekst"/>
     </w:pPr>
   </w:p>
 </w:ftr>
 </file>
 
 <file path=word/footer3.xml><?xml version="1.0" encoding="utf-8"?>
-<w:ftr xmlns:wpc="http://schemas.microsoft.com/office/word/2010/wordprocessingCanvas" xmlns:cx="http://schemas.microsoft.com/office/drawing/2014/chartex" xmlns:cx1="http://schemas.microsoft.com/office/drawing/2015/9/8/chartex" xmlns:cx2="http://schemas.microsoft.com/office/drawing/2015/10/21/chartex" xmlns:cx3="http://schemas.microsoft.com/office/drawing/2016/5/9/chartex" xmlns:cx4="http://schemas.microsoft.com/office/drawing/2016/5/10/chartex" xmlns:cx5="http://schemas.microsoft.com/office/drawing/2016/5/11/chartex" xmlns:cx6="http://schemas.microsoft.com/office/drawing/2016/5/12/chartex" xmlns:cx7="http://schemas.microsoft.com/office/drawing/2016/5/13/chartex" xmlns:cx8="http://schemas.microsoft.com/office/drawing/2016/5/14/chartex" xmlns:mc="http://schemas.openxmlformats.org/markup-compatibility/2006" xmlns:aink="http://schemas.microsoft.com/office/drawing/2016/ink" xmlns:am3d="http://schemas.microsoft.com/office/drawing/2017/model3d" xmlns:o="urn:schemas-microsoft-com:office:office" xmlns:r="http://schemas.openxmlformats.org/officeDocument/2006/relationships" xmlns:m="http://schemas.openxmlformats.org/officeDocument/2006/math" xmlns:v="urn:schemas-microsoft-com:vml" xmlns:wp14="http://schemas.microsoft.com/office/word/2010/wordprocessingDrawing" xmlns:wp="http://schemas.openxmlformats.org/drawingml/2006/wordprocessingDrawing" xmlns:w10="urn:schemas-microsoft-com:office:word" xmlns:w="http://schemas.openxmlformats.org/wordprocessingml/2006/main" xmlns:w14="http://schemas.microsoft.com/office/word/2010/wordml" xmlns:w15="http://schemas.microsoft.com/office/word/2012/wordml" xmlns:w16cex="http://schemas.microsoft.com/office/word/2018/wordml/cex" xmlns:w16cid="http://schemas.microsoft.com/office/word/2016/wordml/cid" xmlns:w16="http://schemas.microsoft.com/office/word/2018/wordml" xmlns:w16se="http://schemas.microsoft.com/office/word/2015/wordml/symex" xmlns:wpg="http://schemas.microsoft.com/office/word/2010/wordprocessingGroup" xmlns:wpi="http://schemas.microsoft.com/office/word/2010/wordprocessingInk" xmlns:wne="http://schemas.microsoft.com/office/word/2006/wordml" xmlns:wps="http://schemas.microsoft.com/office/word/2010/wordprocessingShape" mc:Ignorable="w14 w15 w16se w16cid w16 w16cex wp14">
+<w:ftr xmlns:wpc="http://schemas.microsoft.com/office/word/2010/wordprocessingCanvas" xmlns:cx="http://schemas.microsoft.com/office/drawing/2014/chartex" xmlns:cx1="http://schemas.microsoft.com/office/drawing/2015/9/8/chartex" xmlns:cx2="http://schemas.microsoft.com/office/drawing/2015/10/21/chartex" xmlns:cx3="http://schemas.microsoft.com/office/drawing/2016/5/9/chartex" xmlns:cx4="http://schemas.microsoft.com/office/drawing/2016/5/10/chartex" xmlns:cx5="http://schemas.microsoft.com/office/drawing/2016/5/11/chartex" xmlns:cx6="http://schemas.microsoft.com/office/drawing/2016/5/12/chartex" xmlns:cx7="http://schemas.microsoft.com/office/drawing/2016/5/13/chartex" xmlns:cx8="http://schemas.microsoft.com/office/drawing/2016/5/14/chartex" xmlns:mc="http://schemas.openxmlformats.org/markup-compatibility/2006" xmlns:aink="http://schemas.microsoft.com/office/drawing/2016/ink" xmlns:am3d="http://schemas.microsoft.com/office/drawing/2017/model3d" xmlns:o="urn:schemas-microsoft-com:office:office" xmlns:r="http://schemas.openxmlformats.org/officeDocument/2006/relationships" xmlns:m="http://schemas.openxmlformats.org/officeDocument/2006/math" xmlns:v="urn:schemas-microsoft-com:vml" xmlns:wp14="http://schemas.microsoft.com/office/word/2010/wordprocessingDrawing" xmlns:wp="http://schemas.openxmlformats.org/drawingml/2006/wordprocessingDrawing" xmlns:w10="urn:schemas-microsoft-com:office:word" xmlns:w="http://schemas.openxmlformats.org/wordprocessingml/2006/main" xmlns:w14="http://schemas.microsoft.com/office/word/2010/wordml" xmlns:w15="http://schemas.microsoft.com/office/word/2012/wordml" xmlns:w16cex="http://schemas.microsoft.com/office/word/2018/wordml/cex" xmlns:w16cid="http://schemas.microsoft.com/office/word/2016/wordml/cid" xmlns:w16="http://schemas.microsoft.com/office/word/2018/wordml" xmlns:w16sdtdh="http://schemas.microsoft.com/office/word/2020/wordml/sdtdatahash" xmlns:w16se="http://schemas.microsoft.com/office/word/2015/wordml/symex" xmlns:wpg="http://schemas.microsoft.com/office/word/2010/wordprocessingGroup" xmlns:wpi="http://schemas.microsoft.com/office/word/2010/wordprocessingInk" xmlns:wne="http://schemas.microsoft.com/office/word/2006/wordml" xmlns:wps="http://schemas.microsoft.com/office/word/2010/wordprocessingShape" mc:Ignorable="w14 w15 w16se w16cid w16 w16cex w16sdtdh wp14">
   <w:p>
     <w:pPr>
-      <w:pStyle w:val="Footer"/>
+      <w:pStyle w:val="Bunntekst"/>
     </w:pPr>
   </w:p>
 </w:ftr>
 </file>
 
 <file path=word/footnotes.xml><?xml version="1.0" encoding="utf-8"?>
-<w:footnotes xmlns:wpc="http://schemas.microsoft.com/office/word/2010/wordprocessingCanvas" xmlns:cx="http://schemas.microsoft.com/office/drawing/2014/chartex" xmlns:cx1="http://schemas.microsoft.com/office/drawing/2015/9/8/chartex" xmlns:cx2="http://schemas.microsoft.com/office/drawing/2015/10/21/chartex" xmlns:cx3="http://schemas.microsoft.com/office/drawing/2016/5/9/chartex" xmlns:cx4="http://schemas.microsoft.com/office/drawing/2016/5/10/chartex" xmlns:cx5="http://schemas.microsoft.com/office/drawing/2016/5/11/chartex" xmlns:cx6="http://schemas.microsoft.com/office/drawing/2016/5/12/chartex" xmlns:cx7="http://schemas.microsoft.com/office/drawing/2016/5/13/chartex" xmlns:cx8="http://schemas.microsoft.com/office/drawing/2016/5/14/chartex" xmlns:mc="http://schemas.openxmlformats.org/markup-compatibility/2006" xmlns:aink="http://schemas.microsoft.com/office/drawing/2016/ink" xmlns:am3d="http://schemas.microsoft.com/office/drawing/2017/model3d" xmlns:o="urn:schemas-microsoft-com:office:office" xmlns:r="http://schemas.openxmlformats.org/officeDocument/2006/relationships" xmlns:m="http://schemas.openxmlformats.org/officeDocument/2006/math" xmlns:v="urn:schemas-microsoft-com:vml" xmlns:wp14="http://schemas.microsoft.com/office/word/2010/wordprocessingDrawing" xmlns:wp="http://schemas.openxmlformats.org/drawingml/2006/wordprocessingDrawing" xmlns:w10="urn:schemas-microsoft-com:office:word" xmlns:w="http://schemas.openxmlformats.org/wordprocessingml/2006/main" xmlns:w14="http://schemas.microsoft.com/office/word/2010/wordml" xmlns:w15="http://schemas.microsoft.com/office/word/2012/wordml" xmlns:w16cex="http://schemas.microsoft.com/office/word/2018/wordml/cex" xmlns:w16cid="http://schemas.microsoft.com/office/word/2016/wordml/cid" xmlns:w16="http://schemas.microsoft.com/office/word/2018/wordml" xmlns:w16se="http://schemas.microsoft.com/office/word/2015/wordml/symex" xmlns:wpg="http://schemas.microsoft.com/office/word/2010/wordprocessingGroup" xmlns:wpi="http://schemas.microsoft.com/office/word/2010/wordprocessingInk" xmlns:wne="http://schemas.microsoft.com/office/word/2006/wordml" xmlns:wps="http://schemas.microsoft.com/office/word/2010/wordprocessingShape" mc:Ignorable="w14 w15 w16se w16cid w16 w16cex wp14">
+<w:footnotes xmlns:wpc="http://schemas.microsoft.com/office/word/2010/wordprocessingCanvas" xmlns:cx="http://schemas.microsoft.com/office/drawing/2014/chartex" xmlns:cx1="http://schemas.microsoft.com/office/drawing/2015/9/8/chartex" xmlns:cx2="http://schemas.microsoft.com/office/drawing/2015/10/21/chartex" xmlns:cx3="http://schemas.microsoft.com/office/drawing/2016/5/9/chartex" xmlns:cx4="http://schemas.microsoft.com/office/drawing/2016/5/10/chartex" xmlns:cx5="http://schemas.microsoft.com/office/drawing/2016/5/11/chartex" xmlns:cx6="http://schemas.microsoft.com/office/drawing/2016/5/12/chartex" xmlns:cx7="http://schemas.microsoft.com/office/drawing/2016/5/13/chartex" xmlns:cx8="http://schemas.microsoft.com/office/drawing/2016/5/14/chartex" xmlns:mc="http://schemas.openxmlformats.org/markup-compatibility/2006" xmlns:aink="http://schemas.microsoft.com/office/drawing/2016/ink" xmlns:am3d="http://schemas.microsoft.com/office/drawing/2017/model3d" xmlns:o="urn:schemas-microsoft-com:office:office" xmlns:r="http://schemas.openxmlformats.org/officeDocument/2006/relationships" xmlns:m="http://schemas.openxmlformats.org/officeDocument/2006/math" xmlns:v="urn:schemas-microsoft-com:vml" xmlns:wp14="http://schemas.microsoft.com/office/word/2010/wordprocessingDrawing" xmlns:wp="http://schemas.openxmlformats.org/drawingml/2006/wordprocessingDrawing" xmlns:w10="urn:schemas-microsoft-com:office:word" xmlns:w="http://schemas.openxmlformats.org/wordprocessingml/2006/main" xmlns:w14="http://schemas.microsoft.com/office/word/2010/wordml" xmlns:w15="http://schemas.microsoft.com/office/word/2012/wordml" xmlns:w16cex="http://schemas.microsoft.com/office/word/2018/wordml/cex" xmlns:w16cid="http://schemas.microsoft.com/office/word/2016/wordml/cid" xmlns:w16="http://schemas.microsoft.com/office/word/2018/wordml" xmlns:w16sdtdh="http://schemas.microsoft.com/office/word/2020/wordml/sdtdatahash" xmlns:w16se="http://schemas.microsoft.com/office/word/2015/wordml/symex" xmlns:wpg="http://schemas.microsoft.com/office/word/2010/wordprocessingGroup" xmlns:wpi="http://schemas.microsoft.com/office/word/2010/wordprocessingInk" xmlns:wne="http://schemas.microsoft.com/office/word/2006/wordml" xmlns:wps="http://schemas.microsoft.com/office/word/2010/wordprocessingShape" mc:Ignorable="w14 w15 w16se w16cid w16 w16cex w16sdtdh wp14">
   <w:footnote w:type="separator" w:id="-1">
     <w:p>
       <w:pPr>
@@ -4001,37 +3810,37 @@
 </file>
 
 <file path=word/header1.xml><?xml version="1.0" encoding="utf-8"?>
-<w:hdr xmlns:wpc="http://schemas.microsoft.com/office/word/2010/wordprocessingCanvas" xmlns:cx="http://schemas.microsoft.com/office/drawing/2014/chartex" xmlns:cx1="http://schemas.microsoft.com/office/drawing/2015/9/8/chartex" xmlns:cx2="http://schemas.microsoft.com/office/drawing/2015/10/21/chartex" xmlns:cx3="http://schemas.microsoft.com/office/drawing/2016/5/9/chartex" xmlns:cx4="http://schemas.microsoft.com/office/drawing/2016/5/10/chartex" xmlns:cx5="http://schemas.microsoft.com/office/drawing/2016/5/11/chartex" xmlns:cx6="http://schemas.microsoft.com/office/drawing/2016/5/12/chartex" xmlns:cx7="http://schemas.microsoft.com/office/drawing/2016/5/13/chartex" xmlns:cx8="http://schemas.microsoft.com/office/drawing/2016/5/14/chartex" xmlns:mc="http://schemas.openxmlformats.org/markup-compatibility/2006" xmlns:aink="http://schemas.microsoft.com/office/drawing/2016/ink" xmlns:am3d="http://schemas.microsoft.com/office/drawing/2017/model3d" xmlns:o="urn:schemas-microsoft-com:office:office" xmlns:r="http://schemas.openxmlformats.org/officeDocument/2006/relationships" xmlns:m="http://schemas.openxmlformats.org/officeDocument/2006/math" xmlns:v="urn:schemas-microsoft-com:vml" xmlns:wp14="http://schemas.microsoft.com/office/word/2010/wordprocessingDrawing" xmlns:wp="http://schemas.openxmlformats.org/drawingml/2006/wordprocessingDrawing" xmlns:w10="urn:schemas-microsoft-com:office:word" xmlns:w="http://schemas.openxmlformats.org/wordprocessingml/2006/main" xmlns:w14="http://schemas.microsoft.com/office/word/2010/wordml" xmlns:w15="http://schemas.microsoft.com/office/word/2012/wordml" xmlns:w16cex="http://schemas.microsoft.com/office/word/2018/wordml/cex" xmlns:w16cid="http://schemas.microsoft.com/office/word/2016/wordml/cid" xmlns:w16="http://schemas.microsoft.com/office/word/2018/wordml" xmlns:w16se="http://schemas.microsoft.com/office/word/2015/wordml/symex" xmlns:wpg="http://schemas.microsoft.com/office/word/2010/wordprocessingGroup" xmlns:wpi="http://schemas.microsoft.com/office/word/2010/wordprocessingInk" xmlns:wne="http://schemas.microsoft.com/office/word/2006/wordml" xmlns:wps="http://schemas.microsoft.com/office/word/2010/wordprocessingShape" mc:Ignorable="w14 w15 w16se w16cid w16 w16cex wp14">
+<w:hdr xmlns:wpc="http://schemas.microsoft.com/office/word/2010/wordprocessingCanvas" xmlns:cx="http://schemas.microsoft.com/office/drawing/2014/chartex" xmlns:cx1="http://schemas.microsoft.com/office/drawing/2015/9/8/chartex" xmlns:cx2="http://schemas.microsoft.com/office/drawing/2015/10/21/chartex" xmlns:cx3="http://schemas.microsoft.com/office/drawing/2016/5/9/chartex" xmlns:cx4="http://schemas.microsoft.com/office/drawing/2016/5/10/chartex" xmlns:cx5="http://schemas.microsoft.com/office/drawing/2016/5/11/chartex" xmlns:cx6="http://schemas.microsoft.com/office/drawing/2016/5/12/chartex" xmlns:cx7="http://schemas.microsoft.com/office/drawing/2016/5/13/chartex" xmlns:cx8="http://schemas.microsoft.com/office/drawing/2016/5/14/chartex" xmlns:mc="http://schemas.openxmlformats.org/markup-compatibility/2006" xmlns:aink="http://schemas.microsoft.com/office/drawing/2016/ink" xmlns:am3d="http://schemas.microsoft.com/office/drawing/2017/model3d" xmlns:o="urn:schemas-microsoft-com:office:office" xmlns:r="http://schemas.openxmlformats.org/officeDocument/2006/relationships" xmlns:m="http://schemas.openxmlformats.org/officeDocument/2006/math" xmlns:v="urn:schemas-microsoft-com:vml" xmlns:wp14="http://schemas.microsoft.com/office/word/2010/wordprocessingDrawing" xmlns:wp="http://schemas.openxmlformats.org/drawingml/2006/wordprocessingDrawing" xmlns:w10="urn:schemas-microsoft-com:office:word" xmlns:w="http://schemas.openxmlformats.org/wordprocessingml/2006/main" xmlns:w14="http://schemas.microsoft.com/office/word/2010/wordml" xmlns:w15="http://schemas.microsoft.com/office/word/2012/wordml" xmlns:w16cex="http://schemas.microsoft.com/office/word/2018/wordml/cex" xmlns:w16cid="http://schemas.microsoft.com/office/word/2016/wordml/cid" xmlns:w16="http://schemas.microsoft.com/office/word/2018/wordml" xmlns:w16sdtdh="http://schemas.microsoft.com/office/word/2020/wordml/sdtdatahash" xmlns:w16se="http://schemas.microsoft.com/office/word/2015/wordml/symex" xmlns:wpg="http://schemas.microsoft.com/office/word/2010/wordprocessingGroup" xmlns:wpi="http://schemas.microsoft.com/office/word/2010/wordprocessingInk" xmlns:wne="http://schemas.microsoft.com/office/word/2006/wordml" xmlns:wps="http://schemas.microsoft.com/office/word/2010/wordprocessingShape" mc:Ignorable="w14 w15 w16se w16cid w16 w16cex w16sdtdh wp14">
   <w:p>
     <w:pPr>
-      <w:pStyle w:val="Header"/>
+      <w:pStyle w:val="Topptekst"/>
     </w:pPr>
   </w:p>
 </w:hdr>
 </file>
 
 <file path=word/header2.xml><?xml version="1.0" encoding="utf-8"?>
-<w:hdr xmlns:wpc="http://schemas.microsoft.com/office/word/2010/wordprocessingCanvas" xmlns:cx="http://schemas.microsoft.com/office/drawing/2014/chartex" xmlns:cx1="http://schemas.microsoft.com/office/drawing/2015/9/8/chartex" xmlns:cx2="http://schemas.microsoft.com/office/drawing/2015/10/21/chartex" xmlns:cx3="http://schemas.microsoft.com/office/drawing/2016/5/9/chartex" xmlns:cx4="http://schemas.microsoft.com/office/drawing/2016/5/10/chartex" xmlns:cx5="http://schemas.microsoft.com/office/drawing/2016/5/11/chartex" xmlns:cx6="http://schemas.microsoft.com/office/drawing/2016/5/12/chartex" xmlns:cx7="http://schemas.microsoft.com/office/drawing/2016/5/13/chartex" xmlns:cx8="http://schemas.microsoft.com/office/drawing/2016/5/14/chartex" xmlns:mc="http://schemas.openxmlformats.org/markup-compatibility/2006" xmlns:aink="http://schemas.microsoft.com/office/drawing/2016/ink" xmlns:am3d="http://schemas.microsoft.com/office/drawing/2017/model3d" xmlns:o="urn:schemas-microsoft-com:office:office" xmlns:r="http://schemas.openxmlformats.org/officeDocument/2006/relationships" xmlns:m="http://schemas.openxmlformats.org/officeDocument/2006/math" xmlns:v="urn:schemas-microsoft-com:vml" xmlns:wp14="http://schemas.microsoft.com/office/word/2010/wordprocessingDrawing" xmlns:wp="http://schemas.openxmlformats.org/drawingml/2006/wordprocessingDrawing" xmlns:w10="urn:schemas-microsoft-com:office:word" xmlns:w="http://schemas.openxmlformats.org/wordprocessingml/2006/main" xmlns:w14="http://schemas.microsoft.com/office/word/2010/wordml" xmlns:w15="http://schemas.microsoft.com/office/word/2012/wordml" xmlns:w16cex="http://schemas.microsoft.com/office/word/2018/wordml/cex" xmlns:w16cid="http://schemas.microsoft.com/office/word/2016/wordml/cid" xmlns:w16="http://schemas.microsoft.com/office/word/2018/wordml" xmlns:w16se="http://schemas.microsoft.com/office/word/2015/wordml/symex" xmlns:wpg="http://schemas.microsoft.com/office/word/2010/wordprocessingGroup" xmlns:wpi="http://schemas.microsoft.com/office/word/2010/wordprocessingInk" xmlns:wne="http://schemas.microsoft.com/office/word/2006/wordml" xmlns:wps="http://schemas.microsoft.com/office/word/2010/wordprocessingShape" mc:Ignorable="w14 w15 w16se w16cid w16 w16cex wp14">
+<w:hdr xmlns:wpc="http://schemas.microsoft.com/office/word/2010/wordprocessingCanvas" xmlns:cx="http://schemas.microsoft.com/office/drawing/2014/chartex" xmlns:cx1="http://schemas.microsoft.com/office/drawing/2015/9/8/chartex" xmlns:cx2="http://schemas.microsoft.com/office/drawing/2015/10/21/chartex" xmlns:cx3="http://schemas.microsoft.com/office/drawing/2016/5/9/chartex" xmlns:cx4="http://schemas.microsoft.com/office/drawing/2016/5/10/chartex" xmlns:cx5="http://schemas.microsoft.com/office/drawing/2016/5/11/chartex" xmlns:cx6="http://schemas.microsoft.com/office/drawing/2016/5/12/chartex" xmlns:cx7="http://schemas.microsoft.com/office/drawing/2016/5/13/chartex" xmlns:cx8="http://schemas.microsoft.com/office/drawing/2016/5/14/chartex" xmlns:mc="http://schemas.openxmlformats.org/markup-compatibility/2006" xmlns:aink="http://schemas.microsoft.com/office/drawing/2016/ink" xmlns:am3d="http://schemas.microsoft.com/office/drawing/2017/model3d" xmlns:o="urn:schemas-microsoft-com:office:office" xmlns:r="http://schemas.openxmlformats.org/officeDocument/2006/relationships" xmlns:m="http://schemas.openxmlformats.org/officeDocument/2006/math" xmlns:v="urn:schemas-microsoft-com:vml" xmlns:wp14="http://schemas.microsoft.com/office/word/2010/wordprocessingDrawing" xmlns:wp="http://schemas.openxmlformats.org/drawingml/2006/wordprocessingDrawing" xmlns:w10="urn:schemas-microsoft-com:office:word" xmlns:w="http://schemas.openxmlformats.org/wordprocessingml/2006/main" xmlns:w14="http://schemas.microsoft.com/office/word/2010/wordml" xmlns:w15="http://schemas.microsoft.com/office/word/2012/wordml" xmlns:w16cex="http://schemas.microsoft.com/office/word/2018/wordml/cex" xmlns:w16cid="http://schemas.microsoft.com/office/word/2016/wordml/cid" xmlns:w16="http://schemas.microsoft.com/office/word/2018/wordml" xmlns:w16sdtdh="http://schemas.microsoft.com/office/word/2020/wordml/sdtdatahash" xmlns:w16se="http://schemas.microsoft.com/office/word/2015/wordml/symex" xmlns:wpg="http://schemas.microsoft.com/office/word/2010/wordprocessingGroup" xmlns:wpi="http://schemas.microsoft.com/office/word/2010/wordprocessingInk" xmlns:wne="http://schemas.microsoft.com/office/word/2006/wordml" xmlns:wps="http://schemas.microsoft.com/office/word/2010/wordprocessingShape" mc:Ignorable="w14 w15 w16se w16cid w16 w16cex w16sdtdh wp14">
   <w:p>
     <w:pPr>
-      <w:pStyle w:val="Header"/>
+      <w:pStyle w:val="Topptekst"/>
     </w:pPr>
   </w:p>
 </w:hdr>
 </file>
 
 <file path=word/header3.xml><?xml version="1.0" encoding="utf-8"?>
-<w:hdr xmlns:wpc="http://schemas.microsoft.com/office/word/2010/wordprocessingCanvas" xmlns:cx="http://schemas.microsoft.com/office/drawing/2014/chartex" xmlns:cx1="http://schemas.microsoft.com/office/drawing/2015/9/8/chartex" xmlns:cx2="http://schemas.microsoft.com/office/drawing/2015/10/21/chartex" xmlns:cx3="http://schemas.microsoft.com/office/drawing/2016/5/9/chartex" xmlns:cx4="http://schemas.microsoft.com/office/drawing/2016/5/10/chartex" xmlns:cx5="http://schemas.microsoft.com/office/drawing/2016/5/11/chartex" xmlns:cx6="http://schemas.microsoft.com/office/drawing/2016/5/12/chartex" xmlns:cx7="http://schemas.microsoft.com/office/drawing/2016/5/13/chartex" xmlns:cx8="http://schemas.microsoft.com/office/drawing/2016/5/14/chartex" xmlns:mc="http://schemas.openxmlformats.org/markup-compatibility/2006" xmlns:aink="http://schemas.microsoft.com/office/drawing/2016/ink" xmlns:am3d="http://schemas.microsoft.com/office/drawing/2017/model3d" xmlns:o="urn:schemas-microsoft-com:office:office" xmlns:r="http://schemas.openxmlformats.org/officeDocument/2006/relationships" xmlns:m="http://schemas.openxmlformats.org/officeDocument/2006/math" xmlns:v="urn:schemas-microsoft-com:vml" xmlns:wp14="http://schemas.microsoft.com/office/word/2010/wordprocessingDrawing" xmlns:wp="http://schemas.openxmlformats.org/drawingml/2006/wordprocessingDrawing" xmlns:w10="urn:schemas-microsoft-com:office:word" xmlns:w="http://schemas.openxmlformats.org/wordprocessingml/2006/main" xmlns:w14="http://schemas.microsoft.com/office/word/2010/wordml" xmlns:w15="http://schemas.microsoft.com/office/word/2012/wordml" xmlns:w16cex="http://schemas.microsoft.com/office/word/2018/wordml/cex" xmlns:w16cid="http://schemas.microsoft.com/office/word/2016/wordml/cid" xmlns:w16="http://schemas.microsoft.com/office/word/2018/wordml" xmlns:w16se="http://schemas.microsoft.com/office/word/2015/wordml/symex" xmlns:wpg="http://schemas.microsoft.com/office/word/2010/wordprocessingGroup" xmlns:wpi="http://schemas.microsoft.com/office/word/2010/wordprocessingInk" xmlns:wne="http://schemas.microsoft.com/office/word/2006/wordml" xmlns:wps="http://schemas.microsoft.com/office/word/2010/wordprocessingShape" mc:Ignorable="w14 w15 w16se w16cid w16 w16cex wp14">
+<w:hdr xmlns:wpc="http://schemas.microsoft.com/office/word/2010/wordprocessingCanvas" xmlns:cx="http://schemas.microsoft.com/office/drawing/2014/chartex" xmlns:cx1="http://schemas.microsoft.com/office/drawing/2015/9/8/chartex" xmlns:cx2="http://schemas.microsoft.com/office/drawing/2015/10/21/chartex" xmlns:cx3="http://schemas.microsoft.com/office/drawing/2016/5/9/chartex" xmlns:cx4="http://schemas.microsoft.com/office/drawing/2016/5/10/chartex" xmlns:cx5="http://schemas.microsoft.com/office/drawing/2016/5/11/chartex" xmlns:cx6="http://schemas.microsoft.com/office/drawing/2016/5/12/chartex" xmlns:cx7="http://schemas.microsoft.com/office/drawing/2016/5/13/chartex" xmlns:cx8="http://schemas.microsoft.com/office/drawing/2016/5/14/chartex" xmlns:mc="http://schemas.openxmlformats.org/markup-compatibility/2006" xmlns:aink="http://schemas.microsoft.com/office/drawing/2016/ink" xmlns:am3d="http://schemas.microsoft.com/office/drawing/2017/model3d" xmlns:o="urn:schemas-microsoft-com:office:office" xmlns:r="http://schemas.openxmlformats.org/officeDocument/2006/relationships" xmlns:m="http://schemas.openxmlformats.org/officeDocument/2006/math" xmlns:v="urn:schemas-microsoft-com:vml" xmlns:wp14="http://schemas.microsoft.com/office/word/2010/wordprocessingDrawing" xmlns:wp="http://schemas.openxmlformats.org/drawingml/2006/wordprocessingDrawing" xmlns:w10="urn:schemas-microsoft-com:office:word" xmlns:w="http://schemas.openxmlformats.org/wordprocessingml/2006/main" xmlns:w14="http://schemas.microsoft.com/office/word/2010/wordml" xmlns:w15="http://schemas.microsoft.com/office/word/2012/wordml" xmlns:w16cex="http://schemas.microsoft.com/office/word/2018/wordml/cex" xmlns:w16cid="http://schemas.microsoft.com/office/word/2016/wordml/cid" xmlns:w16="http://schemas.microsoft.com/office/word/2018/wordml" xmlns:w16sdtdh="http://schemas.microsoft.com/office/word/2020/wordml/sdtdatahash" xmlns:w16se="http://schemas.microsoft.com/office/word/2015/wordml/symex" xmlns:wpg="http://schemas.microsoft.com/office/word/2010/wordprocessingGroup" xmlns:wpi="http://schemas.microsoft.com/office/word/2010/wordprocessingInk" xmlns:wne="http://schemas.microsoft.com/office/word/2006/wordml" xmlns:wps="http://schemas.microsoft.com/office/word/2010/wordprocessingShape" mc:Ignorable="w14 w15 w16se w16cid w16 w16cex w16sdtdh wp14">
   <w:p>
     <w:pPr>
-      <w:pStyle w:val="Header"/>
+      <w:pStyle w:val="Topptekst"/>
     </w:pPr>
   </w:p>
 </w:hdr>
 </file>
 
 <file path=word/numbering.xml><?xml version="1.0" encoding="utf-8"?>
-<w:numbering xmlns:wpc="http://schemas.microsoft.com/office/word/2010/wordprocessingCanvas" xmlns:cx="http://schemas.microsoft.com/office/drawing/2014/chartex" xmlns:cx1="http://schemas.microsoft.com/office/drawing/2015/9/8/chartex" xmlns:cx2="http://schemas.microsoft.com/office/drawing/2015/10/21/chartex" xmlns:cx3="http://schemas.microsoft.com/office/drawing/2016/5/9/chartex" xmlns:cx4="http://schemas.microsoft.com/office/drawing/2016/5/10/chartex" xmlns:cx5="http://schemas.microsoft.com/office/drawing/2016/5/11/chartex" xmlns:cx6="http://schemas.microsoft.com/office/drawing/2016/5/12/chartex" xmlns:cx7="http://schemas.microsoft.com/office/drawing/2016/5/13/chartex" xmlns:cx8="http://schemas.microsoft.com/office/drawing/2016/5/14/chartex" xmlns:mc="http://schemas.openxmlformats.org/markup-compatibility/2006" xmlns:aink="http://schemas.microsoft.com/office/drawing/2016/ink" xmlns:am3d="http://schemas.microsoft.com/office/drawing/2017/model3d" xmlns:o="urn:schemas-microsoft-com:office:office" xmlns:r="http://schemas.openxmlformats.org/officeDocument/2006/relationships" xmlns:m="http://schemas.openxmlformats.org/officeDocument/2006/math" xmlns:v="urn:schemas-microsoft-com:vml" xmlns:wp14="http://schemas.microsoft.com/office/word/2010/wordprocessingDrawing" xmlns:wp="http://schemas.openxmlformats.org/drawingml/2006/wordprocessingDrawing" xmlns:w10="urn:schemas-microsoft-com:office:word" xmlns:w="http://schemas.openxmlformats.org/wordprocessingml/2006/main" xmlns:w14="http://schemas.microsoft.com/office/word/2010/wordml" xmlns:w15="http://schemas.microsoft.com/office/word/2012/wordml" xmlns:w16cex="http://schemas.microsoft.com/office/word/2018/wordml/cex" xmlns:w16cid="http://schemas.microsoft.com/office/word/2016/wordml/cid" xmlns:w16="http://schemas.microsoft.com/office/word/2018/wordml" xmlns:w16se="http://schemas.microsoft.com/office/word/2015/wordml/symex" xmlns:wpg="http://schemas.microsoft.com/office/word/2010/wordprocessingGroup" xmlns:wpi="http://schemas.microsoft.com/office/word/2010/wordprocessingInk" xmlns:wne="http://schemas.microsoft.com/office/word/2006/wordml" xmlns:wps="http://schemas.microsoft.com/office/word/2010/wordprocessingShape" mc:Ignorable="w14 w15 w16se w16cid w16 w16cex wp14">
+<w:numbering xmlns:wpc="http://schemas.microsoft.com/office/word/2010/wordprocessingCanvas" xmlns:cx="http://schemas.microsoft.com/office/drawing/2014/chartex" xmlns:cx1="http://schemas.microsoft.com/office/drawing/2015/9/8/chartex" xmlns:cx2="http://schemas.microsoft.com/office/drawing/2015/10/21/chartex" xmlns:cx3="http://schemas.microsoft.com/office/drawing/2016/5/9/chartex" xmlns:cx4="http://schemas.microsoft.com/office/drawing/2016/5/10/chartex" xmlns:cx5="http://schemas.microsoft.com/office/drawing/2016/5/11/chartex" xmlns:cx6="http://schemas.microsoft.com/office/drawing/2016/5/12/chartex" xmlns:cx7="http://schemas.microsoft.com/office/drawing/2016/5/13/chartex" xmlns:cx8="http://schemas.microsoft.com/office/drawing/2016/5/14/chartex" xmlns:mc="http://schemas.openxmlformats.org/markup-compatibility/2006" xmlns:aink="http://schemas.microsoft.com/office/drawing/2016/ink" xmlns:am3d="http://schemas.microsoft.com/office/drawing/2017/model3d" xmlns:o="urn:schemas-microsoft-com:office:office" xmlns:r="http://schemas.openxmlformats.org/officeDocument/2006/relationships" xmlns:m="http://schemas.openxmlformats.org/officeDocument/2006/math" xmlns:v="urn:schemas-microsoft-com:vml" xmlns:wp14="http://schemas.microsoft.com/office/word/2010/wordprocessingDrawing" xmlns:wp="http://schemas.openxmlformats.org/drawingml/2006/wordprocessingDrawing" xmlns:w10="urn:schemas-microsoft-com:office:word" xmlns:w="http://schemas.openxmlformats.org/wordprocessingml/2006/main" xmlns:w14="http://schemas.microsoft.com/office/word/2010/wordml" xmlns:w15="http://schemas.microsoft.com/office/word/2012/wordml" xmlns:w16cex="http://schemas.microsoft.com/office/word/2018/wordml/cex" xmlns:w16cid="http://schemas.microsoft.com/office/word/2016/wordml/cid" xmlns:w16="http://schemas.microsoft.com/office/word/2018/wordml" xmlns:w16sdtdh="http://schemas.microsoft.com/office/word/2020/wordml/sdtdatahash" xmlns:w16se="http://schemas.microsoft.com/office/word/2015/wordml/symex" xmlns:wpg="http://schemas.microsoft.com/office/word/2010/wordprocessingGroup" xmlns:wpi="http://schemas.microsoft.com/office/word/2010/wordprocessingInk" xmlns:wne="http://schemas.microsoft.com/office/word/2006/wordml" xmlns:wps="http://schemas.microsoft.com/office/word/2010/wordprocessingShape" mc:Ignorable="w14 w15 w16se w16cid w16 w16cex w16sdtdh wp14">
   <w:abstractNum w:abstractNumId="0" w15:restartNumberingAfterBreak="0">
     <w:nsid w:val="130B3455"/>
     <w:multiLevelType w:val="hybridMultilevel"/>
@@ -4787,7 +4596,7 @@
 </file>
 
 <file path=word/people.xml><?xml version="1.0" encoding="utf-8"?>
-<w15:people xmlns:wpc="http://schemas.microsoft.com/office/word/2010/wordprocessingCanvas" xmlns:cx="http://schemas.microsoft.com/office/drawing/2014/chartex" xmlns:cx1="http://schemas.microsoft.com/office/drawing/2015/9/8/chartex" xmlns:cx2="http://schemas.microsoft.com/office/drawing/2015/10/21/chartex" xmlns:cx3="http://schemas.microsoft.com/office/drawing/2016/5/9/chartex" xmlns:cx4="http://schemas.microsoft.com/office/drawing/2016/5/10/chartex" xmlns:cx5="http://schemas.microsoft.com/office/drawing/2016/5/11/chartex" xmlns:cx6="http://schemas.microsoft.com/office/drawing/2016/5/12/chartex" xmlns:cx7="http://schemas.microsoft.com/office/drawing/2016/5/13/chartex" xmlns:cx8="http://schemas.microsoft.com/office/drawing/2016/5/14/chartex" xmlns:mc="http://schemas.openxmlformats.org/markup-compatibility/2006" xmlns:aink="http://schemas.microsoft.com/office/drawing/2016/ink" xmlns:am3d="http://schemas.microsoft.com/office/drawing/2017/model3d" xmlns:o="urn:schemas-microsoft-com:office:office" xmlns:r="http://schemas.openxmlformats.org/officeDocument/2006/relationships" xmlns:m="http://schemas.openxmlformats.org/officeDocument/2006/math" xmlns:v="urn:schemas-microsoft-com:vml" xmlns:wp14="http://schemas.microsoft.com/office/word/2010/wordprocessingDrawing" xmlns:wp="http://schemas.openxmlformats.org/drawingml/2006/wordprocessingDrawing" xmlns:w10="urn:schemas-microsoft-com:office:word" xmlns:w="http://schemas.openxmlformats.org/wordprocessingml/2006/main" xmlns:w14="http://schemas.microsoft.com/office/word/2010/wordml" xmlns:w15="http://schemas.microsoft.com/office/word/2012/wordml" xmlns:w16cex="http://schemas.microsoft.com/office/word/2018/wordml/cex" xmlns:w16cid="http://schemas.microsoft.com/office/word/2016/wordml/cid" xmlns:w16="http://schemas.microsoft.com/office/word/2018/wordml" xmlns:w16se="http://schemas.microsoft.com/office/word/2015/wordml/symex" xmlns:wpg="http://schemas.microsoft.com/office/word/2010/wordprocessingGroup" xmlns:wpi="http://schemas.microsoft.com/office/word/2010/wordprocessingInk" xmlns:wne="http://schemas.microsoft.com/office/word/2006/wordml" xmlns:wps="http://schemas.microsoft.com/office/word/2010/wordprocessingShape" mc:Ignorable="w14 w15 w16se w16cid w16 w16cex wp14">
+<w15:people xmlns:wpc="http://schemas.microsoft.com/office/word/2010/wordprocessingCanvas" xmlns:cx="http://schemas.microsoft.com/office/drawing/2014/chartex" xmlns:cx1="http://schemas.microsoft.com/office/drawing/2015/9/8/chartex" xmlns:cx2="http://schemas.microsoft.com/office/drawing/2015/10/21/chartex" xmlns:cx3="http://schemas.microsoft.com/office/drawing/2016/5/9/chartex" xmlns:cx4="http://schemas.microsoft.com/office/drawing/2016/5/10/chartex" xmlns:cx5="http://schemas.microsoft.com/office/drawing/2016/5/11/chartex" xmlns:cx6="http://schemas.microsoft.com/office/drawing/2016/5/12/chartex" xmlns:cx7="http://schemas.microsoft.com/office/drawing/2016/5/13/chartex" xmlns:cx8="http://schemas.microsoft.com/office/drawing/2016/5/14/chartex" xmlns:mc="http://schemas.openxmlformats.org/markup-compatibility/2006" xmlns:aink="http://schemas.microsoft.com/office/drawing/2016/ink" xmlns:am3d="http://schemas.microsoft.com/office/drawing/2017/model3d" xmlns:o="urn:schemas-microsoft-com:office:office" xmlns:r="http://schemas.openxmlformats.org/officeDocument/2006/relationships" xmlns:m="http://schemas.openxmlformats.org/officeDocument/2006/math" xmlns:v="urn:schemas-microsoft-com:vml" xmlns:wp14="http://schemas.microsoft.com/office/word/2010/wordprocessingDrawing" xmlns:wp="http://schemas.openxmlformats.org/drawingml/2006/wordprocessingDrawing" xmlns:w10="urn:schemas-microsoft-com:office:word" xmlns:w="http://schemas.openxmlformats.org/wordprocessingml/2006/main" xmlns:w14="http://schemas.microsoft.com/office/word/2010/wordml" xmlns:w15="http://schemas.microsoft.com/office/word/2012/wordml" xmlns:w16cex="http://schemas.microsoft.com/office/word/2018/wordml/cex" xmlns:w16cid="http://schemas.microsoft.com/office/word/2016/wordml/cid" xmlns:w16="http://schemas.microsoft.com/office/word/2018/wordml" xmlns:w16sdtdh="http://schemas.microsoft.com/office/word/2020/wordml/sdtdatahash" xmlns:w16se="http://schemas.microsoft.com/office/word/2015/wordml/symex" xmlns:wpg="http://schemas.microsoft.com/office/word/2010/wordprocessingGroup" xmlns:wpi="http://schemas.microsoft.com/office/word/2010/wordprocessingInk" xmlns:wne="http://schemas.microsoft.com/office/word/2006/wordml" xmlns:wps="http://schemas.microsoft.com/office/word/2010/wordprocessingShape" mc:Ignorable="w14 w15 w16se w16cid w16 w16cex w16sdtdh wp14">
   <w15:person w15:author="Kamalan Rashasingham">
     <w15:presenceInfo w15:providerId="AD" w15:userId="S::rashasin@oslomet.no::d7834204-96d8-434a-86a8-701fe5ebaf80"/>
   </w15:person>
@@ -4798,7 +4607,7 @@
 </file>
 
 <file path=word/styles.xml><?xml version="1.0" encoding="utf-8"?>
-<w:styles xmlns:mc="http://schemas.openxmlformats.org/markup-compatibility/2006" xmlns:r="http://schemas.openxmlformats.org/officeDocument/2006/relationships" xmlns:w="http://schemas.openxmlformats.org/wordprocessingml/2006/main" xmlns:w14="http://schemas.microsoft.com/office/word/2010/wordml" xmlns:w15="http://schemas.microsoft.com/office/word/2012/wordml" xmlns:w16cex="http://schemas.microsoft.com/office/word/2018/wordml/cex" xmlns:w16cid="http://schemas.microsoft.com/office/word/2016/wordml/cid" xmlns:w16="http://schemas.microsoft.com/office/word/2018/wordml" xmlns:w16se="http://schemas.microsoft.com/office/word/2015/wordml/symex" mc:Ignorable="w14 w15 w16se w16cid w16 w16cex">
+<w:styles xmlns:mc="http://schemas.openxmlformats.org/markup-compatibility/2006" xmlns:r="http://schemas.openxmlformats.org/officeDocument/2006/relationships" xmlns:w="http://schemas.openxmlformats.org/wordprocessingml/2006/main" xmlns:w14="http://schemas.microsoft.com/office/word/2010/wordml" xmlns:w15="http://schemas.microsoft.com/office/word/2012/wordml" xmlns:w16cex="http://schemas.microsoft.com/office/word/2018/wordml/cex" xmlns:w16cid="http://schemas.microsoft.com/office/word/2016/wordml/cid" xmlns:w16="http://schemas.microsoft.com/office/word/2018/wordml" xmlns:w16sdtdh="http://schemas.microsoft.com/office/word/2020/wordml/sdtdatahash" xmlns:w16se="http://schemas.microsoft.com/office/word/2015/wordml/symex" mc:Ignorable="w14 w15 w16se w16cid w16 w16cex w16sdtdh">
   <w:docDefaults>
     <w:rPrDefault>
       <w:rPr>
@@ -5201,11 +5010,11 @@
       <w:sz w:val="24"/>
     </w:rPr>
   </w:style>
-  <w:style w:type="paragraph" w:styleId="Heading1">
+  <w:style w:type="paragraph" w:styleId="Overskrift1">
     <w:name w:val="heading 1"/>
     <w:basedOn w:val="Normal"/>
     <w:next w:val="Normal"/>
-    <w:link w:val="Heading1Char"/>
+    <w:link w:val="Overskrift1Tegn"/>
     <w:uiPriority w:val="9"/>
     <w:qFormat/>
     <w:rsid w:val="007F329F"/>
@@ -5222,11 +5031,11 @@
       <w:szCs w:val="32"/>
     </w:rPr>
   </w:style>
-  <w:style w:type="paragraph" w:styleId="Heading2">
+  <w:style w:type="paragraph" w:styleId="Overskrift2">
     <w:name w:val="heading 2"/>
     <w:basedOn w:val="Normal"/>
     <w:next w:val="Normal"/>
-    <w:link w:val="Heading2Char"/>
+    <w:link w:val="Overskrift2Tegn"/>
     <w:uiPriority w:val="9"/>
     <w:unhideWhenUsed/>
     <w:qFormat/>
@@ -5244,11 +5053,11 @@
       <w:szCs w:val="26"/>
     </w:rPr>
   </w:style>
-  <w:style w:type="paragraph" w:styleId="Heading3">
+  <w:style w:type="paragraph" w:styleId="Overskrift3">
     <w:name w:val="heading 3"/>
     <w:basedOn w:val="Normal"/>
     <w:next w:val="Normal"/>
-    <w:link w:val="Heading3Char"/>
+    <w:link w:val="Overskrift3Tegn"/>
     <w:uiPriority w:val="9"/>
     <w:unhideWhenUsed/>
     <w:qFormat/>
@@ -5265,13 +5074,13 @@
       <w:szCs w:val="24"/>
     </w:rPr>
   </w:style>
-  <w:style w:type="character" w:default="1" w:styleId="DefaultParagraphFont">
+  <w:style w:type="character" w:default="1" w:styleId="Standardskriftforavsnitt">
     <w:name w:val="Default Paragraph Font"/>
     <w:uiPriority w:val="1"/>
     <w:semiHidden/>
     <w:unhideWhenUsed/>
   </w:style>
-  <w:style w:type="table" w:default="1" w:styleId="TableNormal">
+  <w:style w:type="table" w:default="1" w:styleId="Vanligtabell">
     <w:name w:val="Normal Table"/>
     <w:uiPriority w:val="99"/>
     <w:semiHidden/>
@@ -5286,15 +5095,15 @@
       </w:tblCellMar>
     </w:tblPr>
   </w:style>
-  <w:style w:type="numbering" w:default="1" w:styleId="NoList">
+  <w:style w:type="numbering" w:default="1" w:styleId="Ingenliste">
     <w:name w:val="No List"/>
     <w:uiPriority w:val="99"/>
     <w:semiHidden/>
     <w:unhideWhenUsed/>
   </w:style>
-  <w:style w:type="character" w:styleId="CommentReference">
+  <w:style w:type="character" w:styleId="Merknadsreferanse">
     <w:name w:val="annotation reference"/>
-    <w:basedOn w:val="DefaultParagraphFont"/>
+    <w:basedOn w:val="Standardskriftforavsnitt"/>
     <w:uiPriority w:val="99"/>
     <w:semiHidden/>
     <w:unhideWhenUsed/>
@@ -5304,10 +5113,10 @@
       <w:szCs w:val="16"/>
     </w:rPr>
   </w:style>
-  <w:style w:type="paragraph" w:styleId="CommentText">
+  <w:style w:type="paragraph" w:styleId="Merknadstekst">
     <w:name w:val="annotation text"/>
     <w:basedOn w:val="Normal"/>
-    <w:link w:val="CommentTextChar"/>
+    <w:link w:val="MerknadstekstTegn"/>
     <w:uiPriority w:val="99"/>
     <w:semiHidden/>
     <w:unhideWhenUsed/>
@@ -5320,10 +5129,10 @@
       <w:szCs w:val="20"/>
     </w:rPr>
   </w:style>
-  <w:style w:type="character" w:customStyle="1" w:styleId="CommentTextChar">
-    <w:name w:val="Comment Text Char"/>
-    <w:basedOn w:val="DefaultParagraphFont"/>
-    <w:link w:val="CommentText"/>
+  <w:style w:type="character" w:customStyle="1" w:styleId="MerknadstekstTegn">
+    <w:name w:val="Merknadstekst Tegn"/>
+    <w:basedOn w:val="Standardskriftforavsnitt"/>
+    <w:link w:val="Merknadstekst"/>
     <w:uiPriority w:val="99"/>
     <w:semiHidden/>
     <w:rsid w:val="00EC6BA1"/>
@@ -5332,11 +5141,11 @@
       <w:szCs w:val="20"/>
     </w:rPr>
   </w:style>
-  <w:style w:type="paragraph" w:styleId="CommentSubject">
+  <w:style w:type="paragraph" w:styleId="Kommentaremne">
     <w:name w:val="annotation subject"/>
-    <w:basedOn w:val="CommentText"/>
-    <w:next w:val="CommentText"/>
-    <w:link w:val="CommentSubjectChar"/>
+    <w:basedOn w:val="Merknadstekst"/>
+    <w:next w:val="Merknadstekst"/>
+    <w:link w:val="KommentaremneTegn"/>
     <w:uiPriority w:val="99"/>
     <w:semiHidden/>
     <w:unhideWhenUsed/>
@@ -5346,10 +5155,10 @@
       <w:bCs/>
     </w:rPr>
   </w:style>
-  <w:style w:type="character" w:customStyle="1" w:styleId="CommentSubjectChar">
-    <w:name w:val="Comment Subject Char"/>
-    <w:basedOn w:val="CommentTextChar"/>
-    <w:link w:val="CommentSubject"/>
+  <w:style w:type="character" w:customStyle="1" w:styleId="KommentaremneTegn">
+    <w:name w:val="Kommentaremne Tegn"/>
+    <w:basedOn w:val="MerknadstekstTegn"/>
+    <w:link w:val="Kommentaremne"/>
     <w:uiPriority w:val="99"/>
     <w:semiHidden/>
     <w:rsid w:val="00EC6BA1"/>
@@ -5360,7 +5169,7 @@
       <w:szCs w:val="20"/>
     </w:rPr>
   </w:style>
-  <w:style w:type="paragraph" w:styleId="ListParagraph">
+  <w:style w:type="paragraph" w:styleId="Listeavsnitt">
     <w:name w:val="List Paragraph"/>
     <w:basedOn w:val="Normal"/>
     <w:uiPriority w:val="34"/>
@@ -5371,11 +5180,11 @@
       <w:contextualSpacing/>
     </w:pPr>
   </w:style>
-  <w:style w:type="paragraph" w:styleId="Title">
+  <w:style w:type="paragraph" w:styleId="Tittel">
     <w:name w:val="Title"/>
     <w:basedOn w:val="Normal"/>
     <w:next w:val="Normal"/>
-    <w:link w:val="TitleChar"/>
+    <w:link w:val="TittelTegn"/>
     <w:uiPriority w:val="10"/>
     <w:qFormat/>
     <w:rsid w:val="003F1DB8"/>
@@ -5391,10 +5200,10 @@
       <w:szCs w:val="56"/>
     </w:rPr>
   </w:style>
-  <w:style w:type="character" w:customStyle="1" w:styleId="TitleChar">
-    <w:name w:val="Title Char"/>
-    <w:basedOn w:val="DefaultParagraphFont"/>
-    <w:link w:val="Title"/>
+  <w:style w:type="character" w:customStyle="1" w:styleId="TittelTegn">
+    <w:name w:val="Tittel Tegn"/>
+    <w:basedOn w:val="Standardskriftforavsnitt"/>
+    <w:link w:val="Tittel"/>
     <w:uiPriority w:val="10"/>
     <w:rsid w:val="003F1DB8"/>
     <w:rPr>
@@ -5405,10 +5214,10 @@
       <w:szCs w:val="56"/>
     </w:rPr>
   </w:style>
-  <w:style w:type="paragraph" w:styleId="Header">
+  <w:style w:type="paragraph" w:styleId="Topptekst">
     <w:name w:val="header"/>
     <w:basedOn w:val="Normal"/>
-    <w:link w:val="HeaderChar"/>
+    <w:link w:val="TopptekstTegn"/>
     <w:uiPriority w:val="99"/>
     <w:unhideWhenUsed/>
     <w:rsid w:val="00EE213D"/>
@@ -5420,10 +5229,10 @@
       <w:spacing w:after="0" w:line="240" w:lineRule="auto"/>
     </w:pPr>
   </w:style>
-  <w:style w:type="character" w:customStyle="1" w:styleId="HeaderChar">
-    <w:name w:val="Header Char"/>
-    <w:basedOn w:val="DefaultParagraphFont"/>
-    <w:link w:val="Header"/>
+  <w:style w:type="character" w:customStyle="1" w:styleId="TopptekstTegn">
+    <w:name w:val="Topptekst Tegn"/>
+    <w:basedOn w:val="Standardskriftforavsnitt"/>
+    <w:link w:val="Topptekst"/>
     <w:uiPriority w:val="99"/>
     <w:rsid w:val="00EE213D"/>
     <w:rPr>
@@ -5431,10 +5240,10 @@
       <w:sz w:val="24"/>
     </w:rPr>
   </w:style>
-  <w:style w:type="paragraph" w:styleId="Footer">
+  <w:style w:type="paragraph" w:styleId="Bunntekst">
     <w:name w:val="footer"/>
     <w:basedOn w:val="Normal"/>
-    <w:link w:val="FooterChar"/>
+    <w:link w:val="BunntekstTegn"/>
     <w:uiPriority w:val="99"/>
     <w:unhideWhenUsed/>
     <w:rsid w:val="00EE213D"/>
@@ -5446,10 +5255,10 @@
       <w:spacing w:after="0" w:line="240" w:lineRule="auto"/>
     </w:pPr>
   </w:style>
-  <w:style w:type="character" w:customStyle="1" w:styleId="FooterChar">
-    <w:name w:val="Footer Char"/>
-    <w:basedOn w:val="DefaultParagraphFont"/>
-    <w:link w:val="Footer"/>
+  <w:style w:type="character" w:customStyle="1" w:styleId="BunntekstTegn">
+    <w:name w:val="Bunntekst Tegn"/>
+    <w:basedOn w:val="Standardskriftforavsnitt"/>
+    <w:link w:val="Bunntekst"/>
     <w:uiPriority w:val="99"/>
     <w:rsid w:val="00EE213D"/>
     <w:rPr>
@@ -5457,10 +5266,10 @@
       <w:sz w:val="24"/>
     </w:rPr>
   </w:style>
-  <w:style w:type="character" w:customStyle="1" w:styleId="Heading1Char">
-    <w:name w:val="Heading 1 Char"/>
-    <w:basedOn w:val="DefaultParagraphFont"/>
-    <w:link w:val="Heading1"/>
+  <w:style w:type="character" w:customStyle="1" w:styleId="Overskrift1Tegn">
+    <w:name w:val="Overskrift 1 Tegn"/>
+    <w:basedOn w:val="Standardskriftforavsnitt"/>
+    <w:link w:val="Overskrift1"/>
     <w:uiPriority w:val="9"/>
     <w:rsid w:val="007F329F"/>
     <w:rPr>
@@ -5470,10 +5279,10 @@
       <w:szCs w:val="32"/>
     </w:rPr>
   </w:style>
-  <w:style w:type="character" w:customStyle="1" w:styleId="Heading2Char">
-    <w:name w:val="Heading 2 Char"/>
-    <w:basedOn w:val="DefaultParagraphFont"/>
-    <w:link w:val="Heading2"/>
+  <w:style w:type="character" w:customStyle="1" w:styleId="Overskrift2Tegn">
+    <w:name w:val="Overskrift 2 Tegn"/>
+    <w:basedOn w:val="Standardskriftforavsnitt"/>
+    <w:link w:val="Overskrift2"/>
     <w:uiPriority w:val="9"/>
     <w:rsid w:val="007F329F"/>
     <w:rPr>
@@ -5483,9 +5292,9 @@
       <w:szCs w:val="26"/>
     </w:rPr>
   </w:style>
-  <w:style w:type="table" w:styleId="TableGrid">
+  <w:style w:type="table" w:styleId="Tabellrutenett">
     <w:name w:val="Table Grid"/>
-    <w:basedOn w:val="TableNormal"/>
+    <w:basedOn w:val="Vanligtabell"/>
     <w:uiPriority w:val="39"/>
     <w:rsid w:val="00B967F7"/>
     <w:pPr>
@@ -5502,7 +5311,7 @@
       </w:tblBorders>
     </w:tblPr>
   </w:style>
-  <w:style w:type="paragraph" w:styleId="Caption">
+  <w:style w:type="paragraph" w:styleId="Bildetekst">
     <w:name w:val="caption"/>
     <w:basedOn w:val="Normal"/>
     <w:next w:val="Normal"/>
@@ -5521,9 +5330,9 @@
       <w:szCs w:val="18"/>
     </w:rPr>
   </w:style>
-  <w:style w:type="character" w:styleId="Hyperlink">
+  <w:style w:type="character" w:styleId="Hyperkobling">
     <w:name w:val="Hyperlink"/>
-    <w:basedOn w:val="DefaultParagraphFont"/>
+    <w:basedOn w:val="Standardskriftforavsnitt"/>
     <w:uiPriority w:val="99"/>
     <w:unhideWhenUsed/>
     <w:rsid w:val="003B47EF"/>
@@ -5532,9 +5341,9 @@
       <w:u w:val="single"/>
     </w:rPr>
   </w:style>
-  <w:style w:type="character" w:styleId="UnresolvedMention">
+  <w:style w:type="character" w:styleId="Ulstomtale">
     <w:name w:val="Unresolved Mention"/>
-    <w:basedOn w:val="DefaultParagraphFont"/>
+    <w:basedOn w:val="Standardskriftforavsnitt"/>
     <w:uiPriority w:val="99"/>
     <w:semiHidden/>
     <w:unhideWhenUsed/>
@@ -5544,10 +5353,10 @@
       <w:shd w:val="clear" w:color="auto" w:fill="E1DFDD"/>
     </w:rPr>
   </w:style>
-  <w:style w:type="character" w:customStyle="1" w:styleId="Heading3Char">
-    <w:name w:val="Heading 3 Char"/>
-    <w:basedOn w:val="DefaultParagraphFont"/>
-    <w:link w:val="Heading3"/>
+  <w:style w:type="character" w:customStyle="1" w:styleId="Overskrift3Tegn">
+    <w:name w:val="Overskrift 3 Tegn"/>
+    <w:basedOn w:val="Standardskriftforavsnitt"/>
+    <w:link w:val="Overskrift3"/>
     <w:uiPriority w:val="9"/>
     <w:rsid w:val="00FB0699"/>
     <w:rPr>
@@ -5557,11 +5366,11 @@
       <w:szCs w:val="24"/>
     </w:rPr>
   </w:style>
-  <w:style w:type="paragraph" w:styleId="Quote">
+  <w:style w:type="paragraph" w:styleId="Sitat">
     <w:name w:val="Quote"/>
     <w:basedOn w:val="Normal"/>
     <w:next w:val="Normal"/>
-    <w:link w:val="QuoteChar"/>
+    <w:link w:val="SitatTegn"/>
     <w:uiPriority w:val="29"/>
     <w:qFormat/>
     <w:rsid w:val="007200C9"/>
@@ -5576,10 +5385,10 @@
       <w:color w:val="404040" w:themeColor="text1" w:themeTint="BF"/>
     </w:rPr>
   </w:style>
-  <w:style w:type="character" w:customStyle="1" w:styleId="QuoteChar">
-    <w:name w:val="Quote Char"/>
-    <w:basedOn w:val="DefaultParagraphFont"/>
-    <w:link w:val="Quote"/>
+  <w:style w:type="character" w:customStyle="1" w:styleId="SitatTegn">
+    <w:name w:val="Sitat Tegn"/>
+    <w:basedOn w:val="Standardskriftforavsnitt"/>
+    <w:link w:val="Sitat"/>
     <w:uiPriority w:val="29"/>
     <w:rsid w:val="007200C9"/>
     <w:rPr>
@@ -5889,18 +5698,18 @@
 </file>
 
 <file path=customXml/item1.xml><?xml version="1.0" encoding="utf-8"?>
-<p:properties xmlns:p="http://schemas.microsoft.com/office/2006/metadata/properties" xmlns:xsi="http://www.w3.org/2001/XMLSchema-instance" xmlns:pc="http://schemas.microsoft.com/office/infopath/2007/PartnerControls">
-  <documentManagement/>
-</p:properties>
-</file>
-
-<file path=customXml/item2.xml><?xml version="1.0" encoding="utf-8"?>
 <?mso-contentType ?>
 <FormTemplates xmlns="http://schemas.microsoft.com/sharepoint/v3/contenttype/forms">
   <Display>DocumentLibraryForm</Display>
   <Edit>DocumentLibraryForm</Edit>
   <New>DocumentLibraryForm</New>
 </FormTemplates>
+</file>
+
+<file path=customXml/item2.xml><?xml version="1.0" encoding="utf-8"?>
+<p:properties xmlns:p="http://schemas.microsoft.com/office/2006/metadata/properties" xmlns:xsi="http://www.w3.org/2001/XMLSchema-instance" xmlns:pc="http://schemas.microsoft.com/office/infopath/2007/PartnerControls">
+  <documentManagement/>
+</p:properties>
 </file>
 
 <file path=customXml/item3.xml><?xml version="1.0" encoding="utf-8"?>
@@ -6036,18 +5845,18 @@
 </file>
 
 <file path=customXml/itemProps1.xml><?xml version="1.0" encoding="utf-8"?>
-<ds:datastoreItem xmlns:ds="http://schemas.openxmlformats.org/officeDocument/2006/customXml" ds:itemID="{78EE3D40-C055-4F89-B3F4-007C792F672E}">
+<ds:datastoreItem xmlns:ds="http://schemas.openxmlformats.org/officeDocument/2006/customXml" ds:itemID="{9DAFE0DB-47C6-4C29-93D4-8CAB3FE01D68}">
   <ds:schemaRefs>
-    <ds:schemaRef ds:uri="http://schemas.microsoft.com/office/2006/metadata/properties"/>
-    <ds:schemaRef ds:uri="http://schemas.microsoft.com/office/infopath/2007/PartnerControls"/>
+    <ds:schemaRef ds:uri="http://schemas.microsoft.com/sharepoint/v3/contenttype/forms"/>
   </ds:schemaRefs>
 </ds:datastoreItem>
 </file>
 
 <file path=customXml/itemProps2.xml><?xml version="1.0" encoding="utf-8"?>
-<ds:datastoreItem xmlns:ds="http://schemas.openxmlformats.org/officeDocument/2006/customXml" ds:itemID="{9DAFE0DB-47C6-4C29-93D4-8CAB3FE01D68}">
+<ds:datastoreItem xmlns:ds="http://schemas.openxmlformats.org/officeDocument/2006/customXml" ds:itemID="{78EE3D40-C055-4F89-B3F4-007C792F672E}">
   <ds:schemaRefs>
-    <ds:schemaRef ds:uri="http://schemas.microsoft.com/sharepoint/v3/contenttype/forms"/>
+    <ds:schemaRef ds:uri="http://schemas.microsoft.com/office/2006/metadata/properties"/>
+    <ds:schemaRef ds:uri="http://schemas.microsoft.com/office/infopath/2007/PartnerControls"/>
   </ds:schemaRefs>
 </ds:datastoreItem>
 </file>

</xml_diff>

<commit_message>
stats for emnet og koden forklart
</commit_message>
<xml_diff>
--- a/Digitalisering i bygg.docx
+++ b/Digitalisering i bygg.docx
@@ -1,10 +1,10 @@
 
 <file path=word/document.xml><?xml version="1.0" encoding="utf-8"?>
-<w:document xmlns:wpc="http://schemas.microsoft.com/office/word/2010/wordprocessingCanvas" xmlns:cx="http://schemas.microsoft.com/office/drawing/2014/chartex" xmlns:cx1="http://schemas.microsoft.com/office/drawing/2015/9/8/chartex" xmlns:cx2="http://schemas.microsoft.com/office/drawing/2015/10/21/chartex" xmlns:cx3="http://schemas.microsoft.com/office/drawing/2016/5/9/chartex" xmlns:cx4="http://schemas.microsoft.com/office/drawing/2016/5/10/chartex" xmlns:cx5="http://schemas.microsoft.com/office/drawing/2016/5/11/chartex" xmlns:cx6="http://schemas.microsoft.com/office/drawing/2016/5/12/chartex" xmlns:cx7="http://schemas.microsoft.com/office/drawing/2016/5/13/chartex" xmlns:cx8="http://schemas.microsoft.com/office/drawing/2016/5/14/chartex" xmlns:mc="http://schemas.openxmlformats.org/markup-compatibility/2006" xmlns:aink="http://schemas.microsoft.com/office/drawing/2016/ink" xmlns:am3d="http://schemas.microsoft.com/office/drawing/2017/model3d" xmlns:o="urn:schemas-microsoft-com:office:office" xmlns:r="http://schemas.openxmlformats.org/officeDocument/2006/relationships" xmlns:m="http://schemas.openxmlformats.org/officeDocument/2006/math" xmlns:v="urn:schemas-microsoft-com:vml" xmlns:wp14="http://schemas.microsoft.com/office/word/2010/wordprocessingDrawing" xmlns:wp="http://schemas.openxmlformats.org/drawingml/2006/wordprocessingDrawing" xmlns:w10="urn:schemas-microsoft-com:office:word" xmlns:w="http://schemas.openxmlformats.org/wordprocessingml/2006/main" xmlns:w14="http://schemas.microsoft.com/office/word/2010/wordml" xmlns:w15="http://schemas.microsoft.com/office/word/2012/wordml" xmlns:w16cex="http://schemas.microsoft.com/office/word/2018/wordml/cex" xmlns:w16cid="http://schemas.microsoft.com/office/word/2016/wordml/cid" xmlns:w16="http://schemas.microsoft.com/office/word/2018/wordml" xmlns:w16se="http://schemas.microsoft.com/office/word/2015/wordml/symex" xmlns:wpg="http://schemas.microsoft.com/office/word/2010/wordprocessingGroup" xmlns:wpi="http://schemas.microsoft.com/office/word/2010/wordprocessingInk" xmlns:wne="http://schemas.microsoft.com/office/word/2006/wordml" xmlns:wps="http://schemas.microsoft.com/office/word/2010/wordprocessingShape" mc:Ignorable="w14 w15 w16se w16cid w16 w16cex wp14">
+<w:document xmlns:wpc="http://schemas.microsoft.com/office/word/2010/wordprocessingCanvas" xmlns:cx="http://schemas.microsoft.com/office/drawing/2014/chartex" xmlns:cx1="http://schemas.microsoft.com/office/drawing/2015/9/8/chartex" xmlns:cx2="http://schemas.microsoft.com/office/drawing/2015/10/21/chartex" xmlns:cx3="http://schemas.microsoft.com/office/drawing/2016/5/9/chartex" xmlns:cx4="http://schemas.microsoft.com/office/drawing/2016/5/10/chartex" xmlns:cx5="http://schemas.microsoft.com/office/drawing/2016/5/11/chartex" xmlns:cx6="http://schemas.microsoft.com/office/drawing/2016/5/12/chartex" xmlns:cx7="http://schemas.microsoft.com/office/drawing/2016/5/13/chartex" xmlns:cx8="http://schemas.microsoft.com/office/drawing/2016/5/14/chartex" xmlns:mc="http://schemas.openxmlformats.org/markup-compatibility/2006" xmlns:aink="http://schemas.microsoft.com/office/drawing/2016/ink" xmlns:am3d="http://schemas.microsoft.com/office/drawing/2017/model3d" xmlns:o="urn:schemas-microsoft-com:office:office" xmlns:r="http://schemas.openxmlformats.org/officeDocument/2006/relationships" xmlns:m="http://schemas.openxmlformats.org/officeDocument/2006/math" xmlns:v="urn:schemas-microsoft-com:vml" xmlns:wp14="http://schemas.microsoft.com/office/word/2010/wordprocessingDrawing" xmlns:wp="http://schemas.openxmlformats.org/drawingml/2006/wordprocessingDrawing" xmlns:w10="urn:schemas-microsoft-com:office:word" xmlns:w="http://schemas.openxmlformats.org/wordprocessingml/2006/main" xmlns:w14="http://schemas.microsoft.com/office/word/2010/wordml" xmlns:w15="http://schemas.microsoft.com/office/word/2012/wordml" xmlns:w16cex="http://schemas.microsoft.com/office/word/2018/wordml/cex" xmlns:w16cid="http://schemas.microsoft.com/office/word/2016/wordml/cid" xmlns:w16="http://schemas.microsoft.com/office/word/2018/wordml" xmlns:w16sdtdh="http://schemas.microsoft.com/office/word/2020/wordml/sdtdatahash" xmlns:w16se="http://schemas.microsoft.com/office/word/2015/wordml/symex" xmlns:wpg="http://schemas.microsoft.com/office/word/2010/wordprocessingGroup" xmlns:wpi="http://schemas.microsoft.com/office/word/2010/wordprocessingInk" xmlns:wne="http://schemas.microsoft.com/office/word/2006/wordml" xmlns:wps="http://schemas.microsoft.com/office/word/2010/wordprocessingShape" mc:Ignorable="w14 w15 w16se w16cid w16 w16cex w16sdtdh wp14">
   <w:body>
     <w:p>
       <w:pPr>
-        <w:pStyle w:val="Title"/>
+        <w:pStyle w:val="Tittel"/>
         <w:rPr>
           <w:sz w:val="40"/>
           <w:szCs w:val="40"/>
@@ -62,7 +62,7 @@
     </w:p>
     <w:p>
       <w:pPr>
-        <w:pStyle w:val="Heading1"/>
+        <w:pStyle w:val="Overskrift1"/>
       </w:pPr>
       <w:r>
         <w:t>Innledning</w:t>
@@ -108,7 +108,7 @@
     </w:p>
     <w:p>
       <w:pPr>
-        <w:pStyle w:val="ListParagraph"/>
+        <w:pStyle w:val="Listeavsnitt"/>
         <w:numPr>
           <w:ilvl w:val="0"/>
           <w:numId w:val="5"/>
@@ -127,7 +127,7 @@
     </w:p>
     <w:p>
       <w:pPr>
-        <w:pStyle w:val="ListParagraph"/>
+        <w:pStyle w:val="Listeavsnitt"/>
         <w:numPr>
           <w:ilvl w:val="0"/>
           <w:numId w:val="5"/>
@@ -148,7 +148,7 @@
     <w:bookmarkEnd w:id="0"/>
     <w:p>
       <w:pPr>
-        <w:pStyle w:val="ListParagraph"/>
+        <w:pStyle w:val="Listeavsnitt"/>
         <w:numPr>
           <w:ilvl w:val="0"/>
           <w:numId w:val="5"/>
@@ -189,7 +189,7 @@
     </w:p>
     <w:p>
       <w:pPr>
-        <w:pStyle w:val="Quote"/>
+        <w:pStyle w:val="Sitat"/>
       </w:pPr>
       <w:r>
         <w:t>"</w:t>
@@ -203,12 +203,12 @@
     </w:p>
     <w:p>
       <w:pPr>
-        <w:pStyle w:val="Quote"/>
-      </w:pPr>
-    </w:p>
-    <w:p>
-      <w:pPr>
-        <w:pStyle w:val="Quote"/>
+        <w:pStyle w:val="Sitat"/>
+      </w:pPr>
+    </w:p>
+    <w:p>
+      <w:pPr>
+        <w:pStyle w:val="Sitat"/>
       </w:pPr>
       <w:r>
         <w:t>"</w:t>
@@ -222,12 +222,12 @@
     </w:p>
     <w:p>
       <w:pPr>
-        <w:pStyle w:val="Quote"/>
-      </w:pPr>
-    </w:p>
-    <w:p>
-      <w:pPr>
-        <w:pStyle w:val="Quote"/>
+        <w:pStyle w:val="Sitat"/>
+      </w:pPr>
+    </w:p>
+    <w:p>
+      <w:pPr>
+        <w:pStyle w:val="Sitat"/>
       </w:pPr>
       <w:r>
         <w:t>"</w:t>
@@ -244,12 +244,12 @@
     </w:p>
     <w:p>
       <w:pPr>
-        <w:pStyle w:val="Quote"/>
-      </w:pPr>
-    </w:p>
-    <w:p>
-      <w:pPr>
-        <w:pStyle w:val="Quote"/>
+        <w:pStyle w:val="Sitat"/>
+      </w:pPr>
+    </w:p>
+    <w:p>
+      <w:pPr>
+        <w:pStyle w:val="Sitat"/>
       </w:pPr>
       <w:r>
         <w:t>"</w:t>
@@ -269,12 +269,12 @@
     </w:p>
     <w:p>
       <w:pPr>
-        <w:pStyle w:val="Quote"/>
-      </w:pPr>
-    </w:p>
-    <w:p>
-      <w:pPr>
-        <w:pStyle w:val="Quote"/>
+        <w:pStyle w:val="Sitat"/>
+      </w:pPr>
+    </w:p>
+    <w:p>
+      <w:pPr>
+        <w:pStyle w:val="Sitat"/>
       </w:pPr>
       <w:r>
         <w:t>"</w:t>
@@ -288,12 +288,12 @@
     </w:p>
     <w:p>
       <w:pPr>
-        <w:pStyle w:val="Quote"/>
-      </w:pPr>
-    </w:p>
-    <w:p>
-      <w:pPr>
-        <w:pStyle w:val="Heading1"/>
+        <w:pStyle w:val="Sitat"/>
+      </w:pPr>
+    </w:p>
+    <w:p>
+      <w:pPr>
+        <w:pStyle w:val="Overskrift1"/>
       </w:pPr>
       <w:r>
         <w:lastRenderedPageBreak/>
@@ -307,40 +307,27 @@
     </w:p>
     <w:p>
       <w:pPr>
-        <w:pStyle w:val="Caption"/>
+        <w:pStyle w:val="Bildetekst"/>
         <w:keepNext/>
       </w:pPr>
       <w:r>
         <w:t xml:space="preserve">Tabell </w:t>
       </w:r>
-      <w:r>
-        <w:fldChar w:fldCharType="begin"/>
-      </w:r>
-      <w:r>
-        <w:instrText xml:space="preserve"> SEQ Tabell \* ARABIC </w:instrText>
-      </w:r>
-      <w:r>
-        <w:fldChar w:fldCharType="separate"/>
-      </w:r>
-      <w:r>
-        <w:rPr>
-          <w:noProof/>
-        </w:rPr>
-        <w:t>1</w:t>
-      </w:r>
-      <w:r>
-        <w:rPr>
-          <w:noProof/>
-        </w:rPr>
-        <w:fldChar w:fldCharType="end"/>
-      </w:r>
+      <w:fldSimple w:instr=" SEQ Tabell \* ARABIC ">
+        <w:r>
+          <w:rPr>
+            <w:noProof/>
+          </w:rPr>
+          <w:t>1</w:t>
+        </w:r>
+      </w:fldSimple>
       <w:r>
         <w:t>Milestones gjeldende Pilot 2 (hentet fra innsendt søknad til DIKU)</w:t>
       </w:r>
     </w:p>
     <w:tbl>
       <w:tblPr>
-        <w:tblStyle w:val="TableGrid"/>
+        <w:tblStyle w:val="Tabellrutenett"/>
         <w:tblW w:w="0" w:type="auto"/>
         <w:tblLook w:val="04A0" w:firstRow="1" w:lastRow="0" w:firstColumn="1" w:lastColumn="0" w:noHBand="0" w:noVBand="1"/>
       </w:tblPr>
@@ -575,7 +562,15 @@
           </w:tcPr>
           <w:p>
             <w:r>
-              <w:t>Evaluere gjennomføringen i vårsemesteret. Avklare hva som bør endres og implementere nødvendige endringer. Vurdere videre samarbeid om undervisning mellom instituttene.</w:t>
+              <w:t xml:space="preserve">Evaluere gjennomføringen i vårsemesteret. Avklare hva som bør endres og </w:t>
+            </w:r>
+            <w:proofErr w:type="gramStart"/>
+            <w:r>
+              <w:t>implementere</w:t>
+            </w:r>
+            <w:proofErr w:type="gramEnd"/>
+            <w:r>
+              <w:t xml:space="preserve"> nødvendige endringer. Vurdere videre samarbeid om undervisning mellom instituttene.</w:t>
             </w:r>
           </w:p>
         </w:tc>
@@ -690,7 +685,7 @@
     </w:p>
     <w:p>
       <w:pPr>
-        <w:pStyle w:val="ListParagraph"/>
+        <w:pStyle w:val="Listeavsnitt"/>
         <w:numPr>
           <w:ilvl w:val="0"/>
           <w:numId w:val="6"/>
@@ -702,7 +697,7 @@
     </w:p>
     <w:p>
       <w:pPr>
-        <w:pStyle w:val="ListParagraph"/>
+        <w:pStyle w:val="Listeavsnitt"/>
         <w:numPr>
           <w:ilvl w:val="0"/>
           <w:numId w:val="6"/>
@@ -714,7 +709,7 @@
     </w:p>
     <w:p>
       <w:pPr>
-        <w:pStyle w:val="ListParagraph"/>
+        <w:pStyle w:val="Listeavsnitt"/>
         <w:numPr>
           <w:ilvl w:val="0"/>
           <w:numId w:val="6"/>
@@ -741,7 +736,7 @@
     </w:p>
     <w:p>
       <w:pPr>
-        <w:pStyle w:val="ListParagraph"/>
+        <w:pStyle w:val="Listeavsnitt"/>
         <w:numPr>
           <w:ilvl w:val="0"/>
           <w:numId w:val="6"/>
@@ -762,7 +757,7 @@
     </w:p>
     <w:p>
       <w:pPr>
-        <w:pStyle w:val="ListParagraph"/>
+        <w:pStyle w:val="Listeavsnitt"/>
         <w:numPr>
           <w:ilvl w:val="0"/>
           <w:numId w:val="6"/>
@@ -780,7 +775,7 @@
     </w:p>
     <w:tbl>
       <w:tblPr>
-        <w:tblStyle w:val="TableGrid"/>
+        <w:tblStyle w:val="Tabellrutenett"/>
         <w:tblW w:w="0" w:type="auto"/>
         <w:tblLook w:val="04A0" w:firstRow="1" w:lastRow="0" w:firstColumn="1" w:lastColumn="0" w:noHBand="0" w:noVBand="1"/>
       </w:tblPr>
@@ -1243,7 +1238,15 @@
           </w:tcPr>
           <w:p>
             <w:r>
-              <w:t>Evaluere gjennomføringen i vårsemesteret. Avklare hva som bør endres og implementere nødvendige endringer. Vurdere videre samarbeid med ulike parter</w:t>
+              <w:t xml:space="preserve">Evaluere gjennomføringen i vårsemesteret. Avklare hva som bør endres og </w:t>
+            </w:r>
+            <w:proofErr w:type="gramStart"/>
+            <w:r>
+              <w:t>implementere</w:t>
+            </w:r>
+            <w:proofErr w:type="gramEnd"/>
+            <w:r>
+              <w:t xml:space="preserve"> nødvendige endringer. Vurdere videre samarbeid med ulike parter</w:t>
             </w:r>
           </w:p>
         </w:tc>
@@ -1343,12 +1346,12 @@
     </w:tbl>
     <w:p>
       <w:pPr>
-        <w:pStyle w:val="Heading1"/>
-      </w:pPr>
-    </w:p>
-    <w:p>
-      <w:pPr>
-        <w:pStyle w:val="Heading1"/>
+        <w:pStyle w:val="Overskrift1"/>
+      </w:pPr>
+    </w:p>
+    <w:p>
+      <w:pPr>
+        <w:pStyle w:val="Overskrift1"/>
       </w:pPr>
       <w:r>
         <w:t>Organisering av arbeidet</w:t>
@@ -1364,7 +1367,7 @@
       <w:commentRangeEnd w:id="1"/>
       <w:r>
         <w:rPr>
-          <w:rStyle w:val="CommentReference"/>
+          <w:rStyle w:val="Merknadsreferanse"/>
         </w:rPr>
         <w:commentReference w:id="1"/>
       </w:r>
@@ -1553,43 +1556,26 @@
     </w:p>
     <w:p>
       <w:pPr>
-        <w:pStyle w:val="Caption"/>
+        <w:pStyle w:val="Bildetekst"/>
       </w:pPr>
       <w:r>
         <w:t xml:space="preserve">Figur </w:t>
       </w:r>
-      <w:r>
-        <w:fldChar w:fldCharType="begin"/>
-      </w:r>
-      <w:r>
-        <w:instrText xml:space="preserve"> SEQ Figur \* ARABIC </w:instrText>
-      </w:r>
-      <w:r>
-        <w:fldChar w:fldCharType="separate"/>
-      </w:r>
-      <w:r>
-        <w:rPr>
-          <w:noProof/>
-        </w:rPr>
-        <w:t>1</w:t>
-      </w:r>
-      <w:r>
-        <w:rPr>
-          <w:noProof/>
-        </w:rPr>
-        <w:fldChar w:fldCharType="end"/>
-      </w:r>
-      <w:r>
-        <w:rPr>
-          <w:noProof/>
-        </w:rPr>
-        <w:t>Foreslått flytdiagram</w:t>
-      </w:r>
-    </w:p>
-    <w:p/>
-    <w:p>
-      <w:pPr>
-        <w:pStyle w:val="Heading1"/>
+      <w:fldSimple w:instr=" SEQ Figur \* ARABIC ">
+        <w:r>
+          <w:rPr>
+            <w:noProof/>
+          </w:rPr>
+          <w:t>1</w:t>
+        </w:r>
+      </w:fldSimple>
+      <w:r>
+        <w:t xml:space="preserve"> Foreslått flytdiagram</w:t>
+      </w:r>
+    </w:p>
+    <w:p>
+      <w:pPr>
+        <w:pStyle w:val="Overskrift1"/>
       </w:pPr>
       <w:r>
         <w:t>Status quo i studieplan bachelorprogram bygg og</w:t>
@@ -1613,7 +1599,7 @@
     </w:p>
     <w:p>
       <w:pPr>
-        <w:pStyle w:val="ListParagraph"/>
+        <w:pStyle w:val="Listeavsnitt"/>
         <w:numPr>
           <w:ilvl w:val="0"/>
           <w:numId w:val="7"/>
@@ -1649,7 +1635,7 @@
     </w:p>
     <w:p>
       <w:pPr>
-        <w:pStyle w:val="ListParagraph"/>
+        <w:pStyle w:val="Listeavsnitt"/>
         <w:numPr>
           <w:ilvl w:val="0"/>
           <w:numId w:val="7"/>
@@ -1673,31 +1659,69 @@
     </w:p>
     <w:p>
       <w:pPr>
-        <w:pStyle w:val="Heading3"/>
+        <w:pStyle w:val="Overskrift3"/>
       </w:pPr>
       <w:r>
         <w:t>Investigering av eksisterende studieplaner</w:t>
       </w:r>
     </w:p>
     <w:p>
+      <w:r>
+        <w:rPr>
+          <w:szCs w:val="24"/>
+        </w:rPr>
+        <w:t xml:space="preserve">Totalt over både Byggingeniør og </w:t>
+      </w:r>
+      <w:r>
+        <w:rPr>
+          <w:szCs w:val="24"/>
+        </w:rPr>
+        <w:t>Energi og miljø i bygg – ingeniør</w:t>
+      </w:r>
+      <w:r>
+        <w:rPr>
+          <w:szCs w:val="24"/>
+        </w:rPr>
+        <w:t xml:space="preserve"> finnes det 42 emner med unik emnekode</w:t>
+      </w:r>
+      <w:r>
+        <w:rPr>
+          <w:szCs w:val="24"/>
+        </w:rPr>
+        <w:t>. Dette inkluderer både obligatoriske og valgfrie emner.</w:t>
+      </w:r>
       <w:commentRangeStart w:id="2"/>
       <w:commentRangeStart w:id="3"/>
-      <w:r>
-        <w:t xml:space="preserve">Litt om antall emner etc. </w:t>
+      <w:commentRangeStart w:id="4"/>
+      <w:r>
+        <w:t xml:space="preserve"> </w:t>
       </w:r>
       <w:commentRangeEnd w:id="2"/>
       <w:r>
         <w:rPr>
-          <w:rStyle w:val="CommentReference"/>
+          <w:rStyle w:val="Merknadsreferanse"/>
         </w:rPr>
         <w:commentReference w:id="2"/>
       </w:r>
       <w:commentRangeEnd w:id="3"/>
       <w:r>
         <w:rPr>
-          <w:rStyle w:val="CommentReference"/>
+          <w:rStyle w:val="Merknadsreferanse"/>
         </w:rPr>
         <w:commentReference w:id="3"/>
+      </w:r>
+      <w:commentRangeEnd w:id="4"/>
+      <w:r>
+        <w:rPr>
+          <w:rStyle w:val="Merknadsreferanse"/>
+        </w:rPr>
+        <w:commentReference w:id="4"/>
+      </w:r>
+      <w:r>
+        <w:t>Av disse 42 emnene så er 8 av disse valgfrie; 2 eksklusivt til bygg, 2 til energiteknikk og 4 som begge kan velge. I tillegg så er det ett fag som er obligatorisk for konstruksjonsteknikk-retningen av bygg med valgfritt for teknisk planlegging-retningen.</w:t>
+      </w:r>
+      <w:r>
+        <w:t xml:space="preserve"> Dvs. at det er 33 obligatoriske fag over disse to studieretningene. 2 av disse er felles for bygg og energiteknikk. 14 fag i energiteknikk og 17 i bygg. Blant disse 17 så er 3 eksklusive til konstruksjonsteknikk og 2 eksklusive for teknisk planlegging</w:t>
       </w:r>
     </w:p>
     <w:p/>
@@ -1772,27 +1796,49 @@
     </w:p>
     <w:p>
       <w:pPr>
-        <w:pStyle w:val="Caption"/>
+        <w:pStyle w:val="Bildetekst"/>
         <w:keepNext/>
       </w:pPr>
+    </w:p>
+    <w:p>
+      <w:pPr>
+        <w:pStyle w:val="Bildetekst"/>
+        <w:keepNext/>
+      </w:pPr>
       <w:r>
         <w:t xml:space="preserve">Tabell </w:t>
       </w:r>
-      <w:fldSimple w:instr=" SEQ Tabell \* ARABIC ">
-        <w:r>
-          <w:rPr>
-            <w:noProof/>
-          </w:rPr>
-          <w:t>2</w:t>
-        </w:r>
-      </w:fldSimple>
+      <w:r>
+        <w:fldChar w:fldCharType="begin"/>
+      </w:r>
+      <w:r>
+        <w:instrText xml:space="preserve"> </w:instrText>
+      </w:r>
+      <w:r>
+        <w:instrText xml:space="preserve">SEQ Tabell \* ARABIC </w:instrText>
+      </w:r>
+      <w:r>
+        <w:fldChar w:fldCharType="separate"/>
+      </w:r>
+      <w:r>
+        <w:rPr>
+          <w:noProof/>
+        </w:rPr>
+        <w:t>2</w:t>
+      </w:r>
+      <w:r>
+        <w:rPr>
+          <w:noProof/>
+        </w:rPr>
+        <w:fldChar w:fldCharType="end"/>
+      </w:r>
       <w:r>
         <w:t xml:space="preserve"> Søkebegreper</w:t>
       </w:r>
     </w:p>
     <w:tbl>
       <w:tblPr>
-        <w:tblStyle w:val="TableGrid"/>
+        <w:tblStyle w:val="Tabellrutenett"/>
         <w:tblW w:w="0" w:type="auto"/>
         <w:tblInd w:w="864" w:type="dxa"/>
         <w:tblLook w:val="04A0" w:firstRow="1" w:lastRow="0" w:firstColumn="1" w:lastColumn="0" w:noHBand="0" w:noVBand="1"/>
@@ -1807,7 +1853,7 @@
           </w:tcPr>
           <w:p>
             <w:pPr>
-              <w:pStyle w:val="Quote"/>
+              <w:pStyle w:val="Sitat"/>
               <w:ind w:left="0"/>
             </w:pPr>
             <w:r>
@@ -1976,7 +2022,7 @@
           </w:p>
           <w:p>
             <w:pPr>
-              <w:pStyle w:val="Quote"/>
+              <w:pStyle w:val="Sitat"/>
               <w:ind w:left="0"/>
             </w:pPr>
           </w:p>
@@ -1986,7 +2032,6 @@
     <w:p/>
     <w:p>
       <w:r>
-        <w:lastRenderedPageBreak/>
         <w:t xml:space="preserve">Førsteinntrykket </w:t>
       </w:r>
       <w:r>
@@ -1998,16 +2043,16 @@
       <w:r>
         <w:t xml:space="preserve">resultatet er nedslående. </w:t>
       </w:r>
-      <w:commentRangeStart w:id="4"/>
+      <w:commentRangeStart w:id="5"/>
       <w:r>
         <w:t xml:space="preserve">Diagrammet under </w:t>
       </w:r>
-      <w:commentRangeEnd w:id="4"/>
-      <w:r>
-        <w:rPr>
-          <w:rStyle w:val="CommentReference"/>
-        </w:rPr>
-        <w:commentReference w:id="4"/>
+      <w:commentRangeEnd w:id="5"/>
+      <w:r>
+        <w:rPr>
+          <w:rStyle w:val="Merknadsreferanse"/>
+        </w:rPr>
+        <w:commentReference w:id="5"/>
       </w:r>
       <w:r>
         <w:t xml:space="preserve">viser </w:t>
@@ -2050,19 +2095,32 @@
     </w:p>
     <w:p>
       <w:pPr>
-        <w:pStyle w:val="Caption"/>
+        <w:pStyle w:val="Bildetekst"/>
       </w:pPr>
       <w:r>
         <w:t xml:space="preserve">Figur </w:t>
       </w:r>
-      <w:fldSimple w:instr=" SEQ Figur \* ARABIC ">
-        <w:r>
-          <w:rPr>
-            <w:noProof/>
-          </w:rPr>
-          <w:t>2</w:t>
-        </w:r>
-      </w:fldSimple>
+      <w:r>
+        <w:fldChar w:fldCharType="begin"/>
+      </w:r>
+      <w:r>
+        <w:instrText xml:space="preserve"> SEQ Figur \* ARABIC </w:instrText>
+      </w:r>
+      <w:r>
+        <w:fldChar w:fldCharType="separate"/>
+      </w:r>
+      <w:r>
+        <w:rPr>
+          <w:noProof/>
+        </w:rPr>
+        <w:t>3</w:t>
+      </w:r>
+      <w:r>
+        <w:rPr>
+          <w:noProof/>
+        </w:rPr>
+        <w:fldChar w:fldCharType="end"/>
+      </w:r>
       <w:r>
         <w:t xml:space="preserve"> Diagrammet viser antall fag søkebegrepet er nevnt i læringsutbyttet</w:t>
       </w:r>
@@ -2108,33 +2166,6 @@
           <w:szCs w:val="24"/>
         </w:rPr>
       </w:pPr>
-      <w:commentRangeStart w:id="5"/>
-      <w:r>
-        <w:t xml:space="preserve">Koden som ble utviklet gir også mer detaljert informasjon om hvilke emner </w:t>
-      </w:r>
-      <w:r>
-        <w:t xml:space="preserve">som tar for seg de ulike søkebegrepene i læringsutbyttet. </w:t>
-      </w:r>
-      <w:r>
-        <w:rPr>
-          <w:szCs w:val="24"/>
-        </w:rPr>
-        <w:t xml:space="preserve">Dette gjør at man enkelt kan frem til de spesifikke søkeordene i læringsutbytte og finne ut hvilken kontekst ordene befinner seg i. </w:t>
-      </w:r>
-      <w:commentRangeEnd w:id="5"/>
-      <w:r>
-        <w:rPr>
-          <w:rStyle w:val="CommentReference"/>
-        </w:rPr>
-        <w:commentReference w:id="5"/>
-      </w:r>
-    </w:p>
-    <w:p>
-      <w:pPr>
-        <w:rPr>
-          <w:szCs w:val="24"/>
-        </w:rPr>
-      </w:pPr>
     </w:p>
     <w:p>
       <w:commentRangeStart w:id="6"/>
@@ -2144,7 +2175,7 @@
       <w:commentRangeEnd w:id="6"/>
       <w:r>
         <w:rPr>
-          <w:rStyle w:val="CommentReference"/>
+          <w:rStyle w:val="Merknadsreferanse"/>
         </w:rPr>
         <w:commentReference w:id="6"/>
       </w:r>
@@ -2156,7 +2187,7 @@
     </w:p>
     <w:p>
       <w:pPr>
-        <w:pStyle w:val="Heading2"/>
+        <w:pStyle w:val="Overskrift2"/>
       </w:pPr>
       <w:r>
         <w:t>Undervisningsform</w:t>
@@ -2164,12 +2195,12 @@
     </w:p>
     <w:p>
       <w:pPr>
-        <w:pStyle w:val="Heading2"/>
-      </w:pPr>
-    </w:p>
-    <w:p>
-      <w:pPr>
-        <w:pStyle w:val="Heading2"/>
+        <w:pStyle w:val="Overskrift2"/>
+      </w:pPr>
+    </w:p>
+    <w:p>
+      <w:pPr>
+        <w:pStyle w:val="Overskrift2"/>
       </w:pPr>
       <w:r>
         <w:t>Arbeidskrav</w:t>
@@ -2177,12 +2208,12 @@
     </w:p>
     <w:p>
       <w:pPr>
-        <w:pStyle w:val="Heading2"/>
-      </w:pPr>
-    </w:p>
-    <w:p>
-      <w:pPr>
-        <w:pStyle w:val="Heading2"/>
+        <w:pStyle w:val="Overskrift2"/>
+      </w:pPr>
+    </w:p>
+    <w:p>
+      <w:pPr>
+        <w:pStyle w:val="Overskrift2"/>
       </w:pPr>
       <w:r>
         <w:t xml:space="preserve">Vurderingsform </w:t>
@@ -2206,7 +2237,7 @@
       <w:commentRangeEnd w:id="7"/>
       <w:r>
         <w:rPr>
-          <w:rStyle w:val="CommentReference"/>
+          <w:rStyle w:val="Merknadsreferanse"/>
         </w:rPr>
         <w:commentReference w:id="7"/>
       </w:r>
@@ -2222,7 +2253,7 @@
     </w:p>
     <w:p>
       <w:pPr>
-        <w:pStyle w:val="Quote"/>
+        <w:pStyle w:val="Sitat"/>
       </w:pPr>
       <w:r>
         <w:t>"</w:t>
@@ -2239,7 +2270,7 @@
     </w:p>
     <w:p>
       <w:pPr>
-        <w:pStyle w:val="Quote"/>
+        <w:pStyle w:val="Sitat"/>
       </w:pPr>
       <w:r>
         <w:t>"</w:t>
@@ -2332,7 +2363,7 @@
       <w:hyperlink r:id="rId17" w:history="1">
         <w:r>
           <w:rPr>
-            <w:rStyle w:val="Hyperlink"/>
+            <w:rStyle w:val="Hyperkobling"/>
             <w:rFonts w:eastAsia="Times New Roman" w:cs="Times New Roman"/>
             <w:szCs w:val="24"/>
             <w:lang w:eastAsia="nb-NO"/>
@@ -2372,7 +2403,7 @@
       <w:hyperlink r:id="rId18" w:history="1">
         <w:r>
           <w:rPr>
-            <w:rStyle w:val="Hyperlink"/>
+            <w:rStyle w:val="Hyperkobling"/>
             <w:rFonts w:eastAsia="Times New Roman" w:cs="Times New Roman"/>
             <w:szCs w:val="24"/>
             <w:lang w:eastAsia="nb-NO"/>
@@ -2421,7 +2452,7 @@
       <w:hyperlink r:id="rId19" w:history="1">
         <w:r>
           <w:rPr>
-            <w:rStyle w:val="Hyperlink"/>
+            <w:rStyle w:val="Hyperkobling"/>
             <w:rFonts w:eastAsia="Times New Roman" w:cs="Times New Roman"/>
             <w:szCs w:val="24"/>
             <w:lang w:eastAsia="nb-NO"/>
@@ -2461,7 +2492,7 @@
       <w:hyperlink r:id="rId20" w:history="1">
         <w:r>
           <w:rPr>
-            <w:rStyle w:val="Hyperlink"/>
+            <w:rStyle w:val="Hyperkobling"/>
             <w:rFonts w:eastAsia="Times New Roman" w:cs="Times New Roman"/>
             <w:szCs w:val="24"/>
             <w:lang w:eastAsia="nb-NO"/>
@@ -2540,7 +2571,7 @@
       <w:pPr>
         <w:ind w:left="708"/>
         <w:rPr>
-          <w:rStyle w:val="Hyperlink"/>
+          <w:rStyle w:val="Hyperkobling"/>
           <w:rFonts w:eastAsia="Times New Roman" w:cs="Times New Roman"/>
           <w:szCs w:val="24"/>
           <w:lang w:val="en-US" w:eastAsia="nb-NO"/>
@@ -2567,7 +2598,7 @@
       <w:hyperlink r:id="rId21" w:history="1">
         <w:r>
           <w:rPr>
-            <w:rStyle w:val="Hyperlink"/>
+            <w:rStyle w:val="Hyperkobling"/>
             <w:rFonts w:eastAsia="Times New Roman" w:cs="Times New Roman"/>
             <w:szCs w:val="24"/>
             <w:lang w:val="en-US" w:eastAsia="nb-NO"/>
@@ -2580,7 +2611,7 @@
       <w:pPr>
         <w:ind w:left="708"/>
         <w:rPr>
-          <w:rStyle w:val="Hyperlink"/>
+          <w:rStyle w:val="Hyperkobling"/>
           <w:rFonts w:eastAsia="Times New Roman" w:cs="Times New Roman"/>
           <w:szCs w:val="24"/>
           <w:lang w:eastAsia="nb-NO"/>
@@ -2604,7 +2635,7 @@
       <w:hyperlink r:id="rId22" w:history="1">
         <w:r>
           <w:rPr>
-            <w:rStyle w:val="Hyperlink"/>
+            <w:rStyle w:val="Hyperkobling"/>
             <w:rFonts w:eastAsia="Times New Roman" w:cs="Times New Roman"/>
             <w:szCs w:val="24"/>
             <w:lang w:eastAsia="nb-NO"/>
@@ -2732,14 +2763,14 @@
       <w:commentRangeEnd w:id="8"/>
       <w:r>
         <w:rPr>
-          <w:rStyle w:val="CommentReference"/>
+          <w:rStyle w:val="Merknadsreferanse"/>
         </w:rPr>
         <w:commentReference w:id="8"/>
       </w:r>
     </w:p>
     <w:p>
       <w:pPr>
-        <w:pStyle w:val="CommentText"/>
+        <w:pStyle w:val="Merknadstekst"/>
       </w:pPr>
       <w:r>
         <w:t xml:space="preserve"> </w:t>
@@ -2747,7 +2778,7 @@
     </w:p>
     <w:p>
       <w:pPr>
-        <w:pStyle w:val="CommentText"/>
+        <w:pStyle w:val="Merknadstekst"/>
       </w:pPr>
     </w:p>
     <w:p>
@@ -2826,56 +2857,6 @@
         </w:rPr>
         <w:t xml:space="preserve"> </w:t>
       </w:r>
-      <w:commentRangeStart w:id="10"/>
-      <w:r>
-        <w:rPr>
-          <w:szCs w:val="24"/>
-        </w:rPr>
-        <w:t>Ta søkeordet «samarbeid» som eksempel. Dette søkeordet</w:t>
-      </w:r>
-      <w:r>
-        <w:rPr>
-          <w:szCs w:val="24"/>
-        </w:rPr>
-        <w:t xml:space="preserve"> gir</w:t>
-      </w:r>
-      <w:r>
-        <w:rPr>
-          <w:szCs w:val="24"/>
-        </w:rPr>
-        <w:t xml:space="preserve"> totalt 4 treff</w:t>
-      </w:r>
-      <w:r>
-        <w:rPr>
-          <w:szCs w:val="24"/>
-        </w:rPr>
-        <w:t>:</w:t>
-      </w:r>
-      <w:r>
-        <w:rPr>
-          <w:szCs w:val="24"/>
-        </w:rPr>
-        <w:t xml:space="preserve"> </w:t>
-      </w:r>
-      <w:r>
-        <w:rPr>
-          <w:szCs w:val="24"/>
-        </w:rPr>
-        <w:t>BYPE2700 på kunnskap, BYFE1201 på ferdighet og både BYFE1201 og BYPE2700 på generell kompetanse. Unike emner viser da 2 treff siden det kun er 2 forskjellige emner</w:t>
-      </w:r>
-      <w:r>
-        <w:rPr>
-          <w:szCs w:val="24"/>
-        </w:rPr>
-        <w:t xml:space="preserve"> på de 4 treffene.</w:t>
-      </w:r>
-      <w:commentRangeEnd w:id="10"/>
-      <w:r>
-        <w:rPr>
-          <w:rStyle w:val="CommentReference"/>
-        </w:rPr>
-        <w:commentReference w:id="10"/>
-      </w:r>
     </w:p>
     <w:p>
       <w:pPr>
@@ -2884,6 +2865,237 @@
           <w:szCs w:val="24"/>
         </w:rPr>
       </w:pPr>
+      <w:r>
+        <w:rPr>
+          <w:noProof/>
+          <w:szCs w:val="24"/>
+        </w:rPr>
+        <mc:AlternateContent>
+          <mc:Choice Requires="wps">
+            <w:drawing>
+              <wp:anchor distT="45720" distB="45720" distL="114300" distR="114300" simplePos="0" relativeHeight="251659264" behindDoc="0" locked="0" layoutInCell="1" allowOverlap="1" wp14:anchorId="07931EA6" wp14:editId="3F87DB52">
+                <wp:simplePos x="0" y="0"/>
+                <wp:positionH relativeFrom="margin">
+                  <wp:posOffset>29845</wp:posOffset>
+                </wp:positionH>
+                <wp:positionV relativeFrom="paragraph">
+                  <wp:posOffset>898525</wp:posOffset>
+                </wp:positionV>
+                <wp:extent cx="6316980" cy="2811780"/>
+                <wp:effectExtent l="0" t="0" r="26670" b="26670"/>
+                <wp:wrapSquare wrapText="bothSides"/>
+                <wp:docPr id="217" name="Tekstboks 2"/>
+                <wp:cNvGraphicFramePr>
+                  <a:graphicFrameLocks xmlns:a="http://schemas.openxmlformats.org/drawingml/2006/main"/>
+                </wp:cNvGraphicFramePr>
+                <a:graphic xmlns:a="http://schemas.openxmlformats.org/drawingml/2006/main">
+                  <a:graphicData uri="http://schemas.microsoft.com/office/word/2010/wordprocessingShape">
+                    <wps:wsp>
+                      <wps:cNvSpPr txBox="1">
+                        <a:spLocks noChangeArrowheads="1"/>
+                      </wps:cNvSpPr>
+                      <wps:spPr bwMode="auto">
+                        <a:xfrm>
+                          <a:off x="0" y="0"/>
+                          <a:ext cx="6316980" cy="2811780"/>
+                        </a:xfrm>
+                        <a:prstGeom prst="rect">
+                          <a:avLst/>
+                        </a:prstGeom>
+                        <a:solidFill>
+                          <a:srgbClr val="FFFFFF"/>
+                        </a:solidFill>
+                        <a:ln w="9525">
+                          <a:solidFill>
+                            <a:srgbClr val="000000"/>
+                          </a:solidFill>
+                          <a:miter lim="800000"/>
+                          <a:headEnd/>
+                          <a:tailEnd/>
+                        </a:ln>
+                      </wps:spPr>
+                      <wps:txbx>
+                        <w:txbxContent>
+                          <w:p>
+                            <w:pPr>
+                              <w:jc w:val="center"/>
+                              <w:rPr>
+                                <w:b/>
+                                <w:bCs/>
+                              </w:rPr>
+                            </w:pPr>
+                            <w:r>
+                              <w:rPr>
+                                <w:b/>
+                                <w:bCs/>
+                              </w:rPr>
+                              <w:t>Koden forklart:</w:t>
+                            </w:r>
+                          </w:p>
+                          <w:p>
+                            <w:pPr>
+                              <w:rPr>
+                                <w:szCs w:val="24"/>
+                              </w:rPr>
+                            </w:pPr>
+                            <w:r>
+                              <w:t>Koden er skrevet i Python og bruker flere forskjellige moduler for å lese inn informasjon fra et Excel-ark, gjennomføre søket</w:t>
+                            </w:r>
+                            <w:r>
+                              <w:t>, teller antall treff</w:t>
+                            </w:r>
+                            <w:r>
+                              <w:t xml:space="preserve"> og skrive</w:t>
+                            </w:r>
+                            <w:r>
+                              <w:t xml:space="preserve"> resultatet til en nytt Excel-ark</w:t>
+                            </w:r>
+                            <w:r>
+                              <w:t xml:space="preserve">. Siden læringsutbyttet er splittet i 3 deler så blir det dannet 3 forskjellige lister som gjennomgås på hvert søkeord. Det ble også dannet en teller for unike emner. Dette gjør at samme fag ikke blir telt flere ganger, noe som skjer siden den går igjennom 3 lister. Ta søkeordet "samarbeid" som eksempel. </w:t>
+                            </w:r>
+                            <w:r>
+                              <w:rPr>
+                                <w:szCs w:val="24"/>
+                              </w:rPr>
+                              <w:t>Dette søkeordet gir totalt 4 treff: BYPE2700 på kunnskap, BYFE1201 på ferdighet og både BYFE1201 og BYPE2700 på generell kompetanse. Unike emner viser da 2 treff siden det kun er 2 forskjellige emner på de 4 treffene.</w:t>
+                            </w:r>
+                            <w:r>
+                              <w:rPr>
+                                <w:rStyle w:val="Merknadsreferanse"/>
+                              </w:rPr>
+                              <w:annotationRef/>
+                            </w:r>
+                          </w:p>
+                          <w:p>
+                            <w:pPr>
+                              <w:rPr>
+                                <w:szCs w:val="24"/>
+                              </w:rPr>
+                            </w:pPr>
+                            <w:r>
+                              <w:t xml:space="preserve">Koden som ble utviklet gir også mer detaljert informasjon om hvilke emner som tar for seg de ulike søkebegrepene i læringsutbyttet. </w:t>
+                            </w:r>
+                            <w:r>
+                              <w:rPr>
+                                <w:szCs w:val="24"/>
+                              </w:rPr>
+                              <w:t xml:space="preserve">Dette gjør at man enkelt kan frem til de spesifikke søkeordene i læringsutbytte og finne ut hvilken kontekst ordene befinner seg i. </w:t>
+                            </w:r>
+                            <w:r>
+                              <w:rPr>
+                                <w:rStyle w:val="Merknadsreferanse"/>
+                              </w:rPr>
+                              <w:annotationRef/>
+                            </w:r>
+                          </w:p>
+                          <w:p/>
+                        </w:txbxContent>
+                      </wps:txbx>
+                      <wps:bodyPr rot="0" vert="horz" wrap="square" lIns="91440" tIns="45720" rIns="91440" bIns="45720" anchor="t" anchorCtr="0">
+                        <a:noAutofit/>
+                      </wps:bodyPr>
+                    </wps:wsp>
+                  </a:graphicData>
+                </a:graphic>
+                <wp14:sizeRelH relativeFrom="margin">
+                  <wp14:pctWidth>0</wp14:pctWidth>
+                </wp14:sizeRelH>
+                <wp14:sizeRelV relativeFrom="margin">
+                  <wp14:pctHeight>0</wp14:pctHeight>
+                </wp14:sizeRelV>
+              </wp:anchor>
+            </w:drawing>
+          </mc:Choice>
+          <mc:Fallback>
+            <w:pict>
+              <v:shapetype w14:anchorId="07931EA6" id="_x0000_t202" coordsize="21600,21600" o:spt="202" path="m,l,21600r21600,l21600,xe">
+                <v:stroke joinstyle="miter"/>
+                <v:path gradientshapeok="t" o:connecttype="rect"/>
+              </v:shapetype>
+              <v:shape id="Tekstboks 2" o:spid="_x0000_s1026" type="#_x0000_t202" style="position:absolute;margin-left:2.35pt;margin-top:70.75pt;width:497.4pt;height:221.4pt;z-index:251659264;visibility:visible;mso-wrap-style:square;mso-width-percent:0;mso-height-percent:0;mso-wrap-distance-left:9pt;mso-wrap-distance-top:3.6pt;mso-wrap-distance-right:9pt;mso-wrap-distance-bottom:3.6pt;mso-position-horizontal:absolute;mso-position-horizontal-relative:margin;mso-position-vertical:absolute;mso-position-vertical-relative:text;mso-width-percent:0;mso-height-percent:0;mso-width-relative:margin;mso-height-relative:margin;v-text-anchor:top" o:gfxdata="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">
+                <v:textbox>
+                  <w:txbxContent>
+                    <w:p>
+                      <w:pPr>
+                        <w:jc w:val="center"/>
+                        <w:rPr>
+                          <w:b/>
+                          <w:bCs/>
+                        </w:rPr>
+                      </w:pPr>
+                      <w:r>
+                        <w:rPr>
+                          <w:b/>
+                          <w:bCs/>
+                        </w:rPr>
+                        <w:t>Koden forklart:</w:t>
+                      </w:r>
+                    </w:p>
+                    <w:p>
+                      <w:pPr>
+                        <w:rPr>
+                          <w:szCs w:val="24"/>
+                        </w:rPr>
+                      </w:pPr>
+                      <w:r>
+                        <w:t>Koden er skrevet i Python og bruker flere forskjellige moduler for å lese inn informasjon fra et Excel-ark, gjennomføre søket</w:t>
+                      </w:r>
+                      <w:r>
+                        <w:t>, teller antall treff</w:t>
+                      </w:r>
+                      <w:r>
+                        <w:t xml:space="preserve"> og skrive</w:t>
+                      </w:r>
+                      <w:r>
+                        <w:t xml:space="preserve"> resultatet til en nytt Excel-ark</w:t>
+                      </w:r>
+                      <w:r>
+                        <w:t xml:space="preserve">. Siden læringsutbyttet er splittet i 3 deler så blir det dannet 3 forskjellige lister som gjennomgås på hvert søkeord. Det ble også dannet en teller for unike emner. Dette gjør at samme fag ikke blir telt flere ganger, noe som skjer siden den går igjennom 3 lister. Ta søkeordet "samarbeid" som eksempel. </w:t>
+                      </w:r>
+                      <w:r>
+                        <w:rPr>
+                          <w:szCs w:val="24"/>
+                        </w:rPr>
+                        <w:t>Dette søkeordet gir totalt 4 treff: BYPE2700 på kunnskap, BYFE1201 på ferdighet og både BYFE1201 og BYPE2700 på generell kompetanse. Unike emner viser da 2 treff siden det kun er 2 forskjellige emner på de 4 treffene.</w:t>
+                      </w:r>
+                      <w:r>
+                        <w:rPr>
+                          <w:rStyle w:val="Merknadsreferanse"/>
+                        </w:rPr>
+                        <w:annotationRef/>
+                      </w:r>
+                    </w:p>
+                    <w:p>
+                      <w:pPr>
+                        <w:rPr>
+                          <w:szCs w:val="24"/>
+                        </w:rPr>
+                      </w:pPr>
+                      <w:r>
+                        <w:t xml:space="preserve">Koden som ble utviklet gir også mer detaljert informasjon om hvilke emner som tar for seg de ulike søkebegrepene i læringsutbyttet. </w:t>
+                      </w:r>
+                      <w:r>
+                        <w:rPr>
+                          <w:szCs w:val="24"/>
+                        </w:rPr>
+                        <w:t xml:space="preserve">Dette gjør at man enkelt kan frem til de spesifikke søkeordene i læringsutbytte og finne ut hvilken kontekst ordene befinner seg i. </w:t>
+                      </w:r>
+                      <w:r>
+                        <w:rPr>
+                          <w:rStyle w:val="Merknadsreferanse"/>
+                        </w:rPr>
+                        <w:annotationRef/>
+                      </w:r>
+                    </w:p>
+                    <w:p/>
+                  </w:txbxContent>
+                </v:textbox>
+                <w10:wrap type="square" anchorx="margin"/>
+              </v:shape>
+            </w:pict>
+          </mc:Fallback>
+        </mc:AlternateContent>
+      </w:r>
       <w:r>
         <w:rPr>
           <w:szCs w:val="24"/>
@@ -2933,17 +3145,15 @@
           <w:szCs w:val="28"/>
         </w:rPr>
       </w:pPr>
-    </w:p>
-    <w:p>
-      <w:pPr>
-        <w:spacing w:line="360" w:lineRule="auto"/>
+      <w:r>
         <w:rPr>
           <w:b/>
           <w:bCs/>
           <w:sz w:val="28"/>
           <w:szCs w:val="28"/>
         </w:rPr>
-      </w:pPr>
+        <w:t>Problem</w:t>
+      </w:r>
       <w:r>
         <w:rPr>
           <w:b/>
@@ -2951,15 +3161,6 @@
           <w:sz w:val="28"/>
           <w:szCs w:val="28"/>
         </w:rPr>
-        <w:t>Problem</w:t>
-      </w:r>
-      <w:r>
-        <w:rPr>
-          <w:b/>
-          <w:bCs/>
-          <w:sz w:val="28"/>
-          <w:szCs w:val="28"/>
-        </w:rPr>
         <w:t>:</w:t>
       </w:r>
     </w:p>
@@ -3010,7 +3211,14 @@
         <w:rPr>
           <w:szCs w:val="24"/>
         </w:rPr>
-        <w:t xml:space="preserve">vi vet hva problemet er, og mål er også relativt kjent. Vi vet at mer digitalisering i læringsplanen er målet, men ikke eksakte mengder og virkemiddel som skal gi oss en løsning. Derfor kan man si at veien er ukjent. Det er løsningen og gjennomførbarheten som må jobbes med. Dette fører videre til spørsmålet: «Hvordan kan </w:t>
+        <w:t xml:space="preserve">vi vet hva problemet er, og mål er også relativt kjent. Vi vet at mer digitalisering i læringsplanen er målet, men ikke eksakte mengder og virkemiddel som skal gi </w:t>
+      </w:r>
+      <w:r>
+        <w:rPr>
+          <w:szCs w:val="24"/>
+        </w:rPr>
+        <w:lastRenderedPageBreak/>
+        <w:t xml:space="preserve">oss en løsning. Derfor kan man si at veien er ukjent. Det er løsningen og gjennomførbarheten som må jobbes med. Dette fører videre til spørsmålet: «Hvordan kan </w:t>
       </w:r>
       <w:r>
         <w:rPr>
@@ -3050,14 +3258,7 @@
         <w:rPr>
           <w:szCs w:val="24"/>
         </w:rPr>
-        <w:t xml:space="preserve"> Trengs det et nytt fag dedikert til digitalisering eller må det bli vevd inn i eksisterende </w:t>
-      </w:r>
-      <w:r>
-        <w:rPr>
-          <w:szCs w:val="24"/>
-        </w:rPr>
-        <w:lastRenderedPageBreak/>
-        <w:t xml:space="preserve">fag? Hvor mye kommer en slik digitaliseringsreform til å koste? Har forelesere og veiledere god nok kompetanse til å kunne gjennomføre dette? </w:t>
+        <w:t xml:space="preserve"> Trengs det et nytt fag dedikert til digitalisering eller må det bli vevd inn i eksisterende fag? Hvor mye kommer en slik digitaliseringsreform til å koste? Har forelesere og veiledere god nok kompetanse til å kunne gjennomføre dette? </w:t>
       </w:r>
       <w:r>
         <w:rPr>
@@ -3080,7 +3281,7 @@
       <w:commentRangeEnd w:id="9"/>
       <w:r>
         <w:rPr>
-          <w:rStyle w:val="CommentReference"/>
+          <w:rStyle w:val="Merknadsreferanse"/>
         </w:rPr>
         <w:commentReference w:id="9"/>
       </w:r>
@@ -3111,7 +3312,7 @@
     </w:p>
     <w:p>
       <w:pPr>
-        <w:pStyle w:val="ListParagraph"/>
+        <w:pStyle w:val="Listeavsnitt"/>
         <w:numPr>
           <w:ilvl w:val="0"/>
           <w:numId w:val="8"/>
@@ -3129,7 +3330,7 @@
     </w:p>
     <w:p>
       <w:pPr>
-        <w:pStyle w:val="ListParagraph"/>
+        <w:pStyle w:val="Listeavsnitt"/>
         <w:numPr>
           <w:ilvl w:val="0"/>
           <w:numId w:val="8"/>
@@ -3147,7 +3348,7 @@
     </w:p>
     <w:p>
       <w:pPr>
-        <w:pStyle w:val="ListParagraph"/>
+        <w:pStyle w:val="Listeavsnitt"/>
         <w:numPr>
           <w:ilvl w:val="1"/>
           <w:numId w:val="8"/>
@@ -3183,15 +3384,15 @@
 </file>
 
 <file path=word/comments.xml><?xml version="1.0" encoding="utf-8"?>
-<w:comments xmlns:wpc="http://schemas.microsoft.com/office/word/2010/wordprocessingCanvas" xmlns:cx="http://schemas.microsoft.com/office/drawing/2014/chartex" xmlns:cx1="http://schemas.microsoft.com/office/drawing/2015/9/8/chartex" xmlns:cx2="http://schemas.microsoft.com/office/drawing/2015/10/21/chartex" xmlns:cx3="http://schemas.microsoft.com/office/drawing/2016/5/9/chartex" xmlns:cx4="http://schemas.microsoft.com/office/drawing/2016/5/10/chartex" xmlns:cx5="http://schemas.microsoft.com/office/drawing/2016/5/11/chartex" xmlns:cx6="http://schemas.microsoft.com/office/drawing/2016/5/12/chartex" xmlns:cx7="http://schemas.microsoft.com/office/drawing/2016/5/13/chartex" xmlns:cx8="http://schemas.microsoft.com/office/drawing/2016/5/14/chartex" xmlns:mc="http://schemas.openxmlformats.org/markup-compatibility/2006" xmlns:aink="http://schemas.microsoft.com/office/drawing/2016/ink" xmlns:am3d="http://schemas.microsoft.com/office/drawing/2017/model3d" xmlns:o="urn:schemas-microsoft-com:office:office" xmlns:r="http://schemas.openxmlformats.org/officeDocument/2006/relationships" xmlns:m="http://schemas.openxmlformats.org/officeDocument/2006/math" xmlns:v="urn:schemas-microsoft-com:vml" xmlns:wp14="http://schemas.microsoft.com/office/word/2010/wordprocessingDrawing" xmlns:wp="http://schemas.openxmlformats.org/drawingml/2006/wordprocessingDrawing" xmlns:w10="urn:schemas-microsoft-com:office:word" xmlns:w="http://schemas.openxmlformats.org/wordprocessingml/2006/main" xmlns:w14="http://schemas.microsoft.com/office/word/2010/wordml" xmlns:w15="http://schemas.microsoft.com/office/word/2012/wordml" xmlns:w16cex="http://schemas.microsoft.com/office/word/2018/wordml/cex" xmlns:w16cid="http://schemas.microsoft.com/office/word/2016/wordml/cid" xmlns:w16="http://schemas.microsoft.com/office/word/2018/wordml" xmlns:w16se="http://schemas.microsoft.com/office/word/2015/wordml/symex" xmlns:wpg="http://schemas.microsoft.com/office/word/2010/wordprocessingGroup" xmlns:wpi="http://schemas.microsoft.com/office/word/2010/wordprocessingInk" xmlns:wne="http://schemas.microsoft.com/office/word/2006/wordml" xmlns:wps="http://schemas.microsoft.com/office/word/2010/wordprocessingShape" mc:Ignorable="w14 w15 w16se w16cid w16 w16cex wp14">
+<w:comments xmlns:wpc="http://schemas.microsoft.com/office/word/2010/wordprocessingCanvas" xmlns:cx="http://schemas.microsoft.com/office/drawing/2014/chartex" xmlns:cx1="http://schemas.microsoft.com/office/drawing/2015/9/8/chartex" xmlns:cx2="http://schemas.microsoft.com/office/drawing/2015/10/21/chartex" xmlns:cx3="http://schemas.microsoft.com/office/drawing/2016/5/9/chartex" xmlns:cx4="http://schemas.microsoft.com/office/drawing/2016/5/10/chartex" xmlns:cx5="http://schemas.microsoft.com/office/drawing/2016/5/11/chartex" xmlns:cx6="http://schemas.microsoft.com/office/drawing/2016/5/12/chartex" xmlns:cx7="http://schemas.microsoft.com/office/drawing/2016/5/13/chartex" xmlns:cx8="http://schemas.microsoft.com/office/drawing/2016/5/14/chartex" xmlns:mc="http://schemas.openxmlformats.org/markup-compatibility/2006" xmlns:aink="http://schemas.microsoft.com/office/drawing/2016/ink" xmlns:am3d="http://schemas.microsoft.com/office/drawing/2017/model3d" xmlns:o="urn:schemas-microsoft-com:office:office" xmlns:r="http://schemas.openxmlformats.org/officeDocument/2006/relationships" xmlns:m="http://schemas.openxmlformats.org/officeDocument/2006/math" xmlns:v="urn:schemas-microsoft-com:vml" xmlns:wp14="http://schemas.microsoft.com/office/word/2010/wordprocessingDrawing" xmlns:wp="http://schemas.openxmlformats.org/drawingml/2006/wordprocessingDrawing" xmlns:w10="urn:schemas-microsoft-com:office:word" xmlns:w="http://schemas.openxmlformats.org/wordprocessingml/2006/main" xmlns:w14="http://schemas.microsoft.com/office/word/2010/wordml" xmlns:w15="http://schemas.microsoft.com/office/word/2012/wordml" xmlns:w16cex="http://schemas.microsoft.com/office/word/2018/wordml/cex" xmlns:w16cid="http://schemas.microsoft.com/office/word/2016/wordml/cid" xmlns:w16="http://schemas.microsoft.com/office/word/2018/wordml" xmlns:w16sdtdh="http://schemas.microsoft.com/office/word/2020/wordml/sdtdatahash" xmlns:w16se="http://schemas.microsoft.com/office/word/2015/wordml/symex" xmlns:wpg="http://schemas.microsoft.com/office/word/2010/wordprocessingGroup" xmlns:wpi="http://schemas.microsoft.com/office/word/2010/wordprocessingInk" xmlns:wne="http://schemas.microsoft.com/office/word/2006/wordml" xmlns:wps="http://schemas.microsoft.com/office/word/2010/wordprocessingShape" mc:Ignorable="w14 w15 w16se w16cid w16 w16cex w16sdtdh wp14">
   <w:comment w:id="1" w:author="Kamalan Rashasingham" w:date="2021-08-05T10:59:00Z" w:initials="KR">
     <w:p>
       <w:pPr>
-        <w:pStyle w:val="CommentText"/>
-      </w:pPr>
-      <w:r>
-        <w:rPr>
-          <w:rStyle w:val="CommentReference"/>
+        <w:pStyle w:val="Merknadstekst"/>
+      </w:pPr>
+      <w:r>
+        <w:rPr>
+          <w:rStyle w:val="Merknadsreferanse"/>
         </w:rPr>
         <w:annotationRef/>
       </w:r>
@@ -3201,12 +3402,12 @@
     </w:p>
     <w:p>
       <w:pPr>
-        <w:pStyle w:val="CommentText"/>
-      </w:pPr>
-    </w:p>
-    <w:p>
-      <w:pPr>
-        <w:pStyle w:val="CommentText"/>
+        <w:pStyle w:val="Merknadstekst"/>
+      </w:pPr>
+    </w:p>
+    <w:p>
+      <w:pPr>
+        <w:pStyle w:val="Merknadstekst"/>
       </w:pPr>
       <w:r>
         <w:t xml:space="preserve">Vidar </w:t>
@@ -3224,11 +3425,11 @@
   <w:comment w:id="2" w:author="Kamalan Rashasingham" w:date="2021-08-06T11:45:00Z" w:initials="KR">
     <w:p>
       <w:pPr>
-        <w:pStyle w:val="CommentText"/>
-      </w:pPr>
-      <w:r>
-        <w:rPr>
-          <w:rStyle w:val="CommentReference"/>
+        <w:pStyle w:val="Merknadstekst"/>
+      </w:pPr>
+      <w:r>
+        <w:rPr>
+          <w:rStyle w:val="Merknadsreferanse"/>
         </w:rPr>
         <w:annotationRef/>
       </w:r>
@@ -3240,11 +3441,11 @@
   <w:comment w:id="3" w:author="Kamalan Rashasingham" w:date="2021-08-06T11:46:00Z" w:initials="KR">
     <w:p>
       <w:pPr>
-        <w:pStyle w:val="CommentText"/>
-      </w:pPr>
-      <w:r>
-        <w:rPr>
-          <w:rStyle w:val="CommentReference"/>
+        <w:pStyle w:val="Merknadstekst"/>
+      </w:pPr>
+      <w:r>
+        <w:rPr>
+          <w:rStyle w:val="Merknadsreferanse"/>
         </w:rPr>
         <w:annotationRef/>
       </w:r>
@@ -3252,84 +3453,67 @@
         <w:rPr>
           <w:szCs w:val="24"/>
         </w:rPr>
-        <w:t xml:space="preserve">Totalt over både </w:t>
+        <w:t xml:space="preserve">Totalt over både Byggingeniør og </w:t>
+      </w:r>
+      <w:r>
+        <w:rPr>
+          <w:szCs w:val="24"/>
+        </w:rPr>
+        <w:t>Energi og miljø i bygg – ingeniør</w:t>
+      </w:r>
+      <w:r>
+        <w:rPr>
+          <w:szCs w:val="24"/>
+        </w:rPr>
+        <w:t xml:space="preserve"> finnes det 42 emner med unik emnekode</w:t>
+      </w:r>
+    </w:p>
+  </w:comment>
+  <w:comment w:id="4" w:author="Stian Furu" w:date="2021-08-06T12:20:00Z" w:initials="SF">
+    <w:p>
+      <w:pPr>
+        <w:pStyle w:val="Merknadstekst"/>
+      </w:pPr>
+      <w:r>
+        <w:rPr>
+          <w:rStyle w:val="Merknadsreferanse"/>
+        </w:rPr>
+        <w:annotationRef/>
+      </w:r>
+      <w:r>
+        <w:t>Greit?</w:t>
+      </w:r>
+    </w:p>
+  </w:comment>
+  <w:comment w:id="5" w:author="Kamalan Rashasingham" w:date="2021-08-06T11:34:00Z" w:initials="KR">
+    <w:p>
+      <w:pPr>
+        <w:pStyle w:val="Merknadstekst"/>
+      </w:pPr>
+      <w:r>
+        <w:rPr>
+          <w:rStyle w:val="Merknadsreferanse"/>
+        </w:rPr>
+        <w:annotationRef/>
+      </w:r>
+      <w:r>
+        <w:t xml:space="preserve">Kryss referanse til </w:t>
       </w:r>
       <w:proofErr w:type="spellStart"/>
       <w:r>
-        <w:rPr>
-          <w:szCs w:val="24"/>
-        </w:rPr>
-        <w:t>Byggingeniør</w:t>
+        <w:t>figura</w:t>
       </w:r>
       <w:proofErr w:type="spellEnd"/>
-      <w:r>
-        <w:rPr>
-          <w:szCs w:val="24"/>
-        </w:rPr>
-        <w:t xml:space="preserve"> og </w:t>
-      </w:r>
-      <w:r>
-        <w:rPr>
-          <w:szCs w:val="24"/>
-        </w:rPr>
-        <w:t>Energi og miljø i bygg – ingeniør</w:t>
-      </w:r>
-      <w:r>
-        <w:rPr>
-          <w:szCs w:val="24"/>
-        </w:rPr>
-        <w:t xml:space="preserve"> finnes det 42 emner med unik emnekode</w:t>
-      </w:r>
-    </w:p>
-  </w:comment>
-  <w:comment w:id="4" w:author="Kamalan Rashasingham" w:date="2021-08-06T11:34:00Z" w:initials="KR">
-    <w:p>
-      <w:pPr>
-        <w:pStyle w:val="CommentText"/>
-      </w:pPr>
-      <w:r>
-        <w:rPr>
-          <w:rStyle w:val="CommentReference"/>
-        </w:rPr>
-        <w:annotationRef/>
-      </w:r>
-      <w:r>
-        <w:t xml:space="preserve">Kryss referanse til </w:t>
-      </w:r>
-      <w:proofErr w:type="spellStart"/>
-      <w:r>
-        <w:t>figura</w:t>
-      </w:r>
-      <w:proofErr w:type="spellEnd"/>
-    </w:p>
-  </w:comment>
-  <w:comment w:id="5" w:author="Kamalan Rashasingham" w:date="2021-08-06T11:54:00Z" w:initials="KR">
-    <w:p>
-      <w:pPr>
-        <w:pStyle w:val="CommentText"/>
-      </w:pPr>
-      <w:r>
-        <w:rPr>
-          <w:rStyle w:val="CommentReference"/>
-        </w:rPr>
-        <w:annotationRef/>
-      </w:r>
-      <w:r>
-        <w:t>Bak inn som en del av «koden forklart»</w:t>
-      </w:r>
-      <w:r>
-        <w:t xml:space="preserve"> Se kommentar lenger ned</w:t>
-      </w:r>
     </w:p>
   </w:comment>
   <w:comment w:id="6" w:author="Kamalan Rashasingham" w:date="2021-08-06T11:49:00Z" w:initials="KR">
     <w:p>
       <w:pPr>
-        <w:pStyle w:val="CommentText"/>
-      </w:pPr>
-      <w:r>
-        <w:rPr>
-          <w:rStyle w:val="CommentReference"/>
+        <w:pStyle w:val="Merknadstekst"/>
+      </w:pPr>
+      <w:r>
+        <w:rPr>
+          <w:rStyle w:val="Merknadsreferanse"/>
         </w:rPr>
         <w:annotationRef/>
       </w:r>
@@ -3341,11 +3525,11 @@
   <w:comment w:id="7" w:author="Kamalan Rashasingham" w:date="2021-08-06T11:41:00Z" w:initials="KR">
     <w:p>
       <w:pPr>
-        <w:pStyle w:val="CommentText"/>
-      </w:pPr>
-      <w:r>
-        <w:rPr>
-          <w:rStyle w:val="CommentReference"/>
+        <w:pStyle w:val="Merknadstekst"/>
+      </w:pPr>
+      <w:r>
+        <w:rPr>
+          <w:rStyle w:val="Merknadsreferanse"/>
         </w:rPr>
         <w:annotationRef/>
       </w:r>
@@ -3357,51 +3541,27 @@
   <w:comment w:id="8" w:author="Kamalan Rashasingham" w:date="2021-08-02T14:59:00Z" w:initials="KR">
     <w:p>
       <w:pPr>
-        <w:pStyle w:val="CommentText"/>
-      </w:pPr>
-      <w:r>
-        <w:rPr>
-          <w:rStyle w:val="CommentReference"/>
+        <w:pStyle w:val="Merknadstekst"/>
+      </w:pPr>
+      <w:r>
+        <w:rPr>
+          <w:rStyle w:val="Merknadsreferanse"/>
         </w:rPr>
         <w:annotationRef/>
       </w:r>
       <w:r>
         <w:t>Skriv litt om krav fra næringslivet. Finn artikler på TU.no eller Bygg.no eller lignende som skriker etter ferdigheter nye bygg/energi-studenter må ha</w:t>
-      </w:r>
-    </w:p>
-  </w:comment>
-  <w:comment w:id="10" w:author="Kamalan Rashasingham" w:date="2021-08-06T11:47:00Z" w:initials="KR">
-    <w:p>
-      <w:pPr>
-        <w:pStyle w:val="CommentText"/>
-      </w:pPr>
-      <w:r>
-        <w:rPr>
-          <w:rStyle w:val="CommentReference"/>
-        </w:rPr>
-        <w:annotationRef/>
-      </w:r>
-      <w:r>
-        <w:t>Lag en faktaboks (</w:t>
-      </w:r>
-      <w:proofErr w:type="spellStart"/>
-      <w:r>
-        <w:t>ref</w:t>
-      </w:r>
-      <w:proofErr w:type="spellEnd"/>
-      <w:r>
-        <w:t xml:space="preserve"> avis). Som du kaller «Koden forklart: også limer du inn denne teksten. Bra skrevet! </w:t>
       </w:r>
     </w:p>
   </w:comment>
   <w:comment w:id="9" w:author="Kamalan Rashasingham" w:date="2021-08-02T15:16:00Z" w:initials="KR">
     <w:p>
       <w:pPr>
-        <w:pStyle w:val="CommentText"/>
-      </w:pPr>
-      <w:r>
-        <w:rPr>
-          <w:rStyle w:val="CommentReference"/>
+        <w:pStyle w:val="Merknadstekst"/>
+      </w:pPr>
+      <w:r>
+        <w:rPr>
+          <w:rStyle w:val="Merknadsreferanse"/>
         </w:rPr>
         <w:annotationRef/>
       </w:r>
@@ -3414,52 +3574,49 @@
 </file>
 
 <file path=word/commentsExtended.xml><?xml version="1.0" encoding="utf-8"?>
-<w15:commentsEx xmlns:wpc="http://schemas.microsoft.com/office/word/2010/wordprocessingCanvas" xmlns:cx="http://schemas.microsoft.com/office/drawing/2014/chartex" xmlns:cx1="http://schemas.microsoft.com/office/drawing/2015/9/8/chartex" xmlns:cx2="http://schemas.microsoft.com/office/drawing/2015/10/21/chartex" xmlns:cx3="http://schemas.microsoft.com/office/drawing/2016/5/9/chartex" xmlns:cx4="http://schemas.microsoft.com/office/drawing/2016/5/10/chartex" xmlns:cx5="http://schemas.microsoft.com/office/drawing/2016/5/11/chartex" xmlns:cx6="http://schemas.microsoft.com/office/drawing/2016/5/12/chartex" xmlns:cx7="http://schemas.microsoft.com/office/drawing/2016/5/13/chartex" xmlns:cx8="http://schemas.microsoft.com/office/drawing/2016/5/14/chartex" xmlns:mc="http://schemas.openxmlformats.org/markup-compatibility/2006" xmlns:aink="http://schemas.microsoft.com/office/drawing/2016/ink" xmlns:am3d="http://schemas.microsoft.com/office/drawing/2017/model3d" xmlns:o="urn:schemas-microsoft-com:office:office" xmlns:r="http://schemas.openxmlformats.org/officeDocument/2006/relationships" xmlns:m="http://schemas.openxmlformats.org/officeDocument/2006/math" xmlns:v="urn:schemas-microsoft-com:vml" xmlns:wp14="http://schemas.microsoft.com/office/word/2010/wordprocessingDrawing" xmlns:wp="http://schemas.openxmlformats.org/drawingml/2006/wordprocessingDrawing" xmlns:w10="urn:schemas-microsoft-com:office:word" xmlns:w="http://schemas.openxmlformats.org/wordprocessingml/2006/main" xmlns:w14="http://schemas.microsoft.com/office/word/2010/wordml" xmlns:w15="http://schemas.microsoft.com/office/word/2012/wordml" xmlns:w16cex="http://schemas.microsoft.com/office/word/2018/wordml/cex" xmlns:w16cid="http://schemas.microsoft.com/office/word/2016/wordml/cid" xmlns:w16="http://schemas.microsoft.com/office/word/2018/wordml" xmlns:w16se="http://schemas.microsoft.com/office/word/2015/wordml/symex" xmlns:wpg="http://schemas.microsoft.com/office/word/2010/wordprocessingGroup" xmlns:wpi="http://schemas.microsoft.com/office/word/2010/wordprocessingInk" xmlns:wne="http://schemas.microsoft.com/office/word/2006/wordml" xmlns:wps="http://schemas.microsoft.com/office/word/2010/wordprocessingShape" mc:Ignorable="w14 w15 w16se w16cid w16 w16cex wp14">
+<w15:commentsEx xmlns:wpc="http://schemas.microsoft.com/office/word/2010/wordprocessingCanvas" xmlns:cx="http://schemas.microsoft.com/office/drawing/2014/chartex" xmlns:cx1="http://schemas.microsoft.com/office/drawing/2015/9/8/chartex" xmlns:cx2="http://schemas.microsoft.com/office/drawing/2015/10/21/chartex" xmlns:cx3="http://schemas.microsoft.com/office/drawing/2016/5/9/chartex" xmlns:cx4="http://schemas.microsoft.com/office/drawing/2016/5/10/chartex" xmlns:cx5="http://schemas.microsoft.com/office/drawing/2016/5/11/chartex" xmlns:cx6="http://schemas.microsoft.com/office/drawing/2016/5/12/chartex" xmlns:cx7="http://schemas.microsoft.com/office/drawing/2016/5/13/chartex" xmlns:cx8="http://schemas.microsoft.com/office/drawing/2016/5/14/chartex" xmlns:mc="http://schemas.openxmlformats.org/markup-compatibility/2006" xmlns:aink="http://schemas.microsoft.com/office/drawing/2016/ink" xmlns:am3d="http://schemas.microsoft.com/office/drawing/2017/model3d" xmlns:o="urn:schemas-microsoft-com:office:office" xmlns:r="http://schemas.openxmlformats.org/officeDocument/2006/relationships" xmlns:m="http://schemas.openxmlformats.org/officeDocument/2006/math" xmlns:v="urn:schemas-microsoft-com:vml" xmlns:wp14="http://schemas.microsoft.com/office/word/2010/wordprocessingDrawing" xmlns:wp="http://schemas.openxmlformats.org/drawingml/2006/wordprocessingDrawing" xmlns:w10="urn:schemas-microsoft-com:office:word" xmlns:w="http://schemas.openxmlformats.org/wordprocessingml/2006/main" xmlns:w14="http://schemas.microsoft.com/office/word/2010/wordml" xmlns:w15="http://schemas.microsoft.com/office/word/2012/wordml" xmlns:w16cex="http://schemas.microsoft.com/office/word/2018/wordml/cex" xmlns:w16cid="http://schemas.microsoft.com/office/word/2016/wordml/cid" xmlns:w16="http://schemas.microsoft.com/office/word/2018/wordml" xmlns:w16sdtdh="http://schemas.microsoft.com/office/word/2020/wordml/sdtdatahash" xmlns:w16se="http://schemas.microsoft.com/office/word/2015/wordml/symex" xmlns:wpg="http://schemas.microsoft.com/office/word/2010/wordprocessingGroup" xmlns:wpi="http://schemas.microsoft.com/office/word/2010/wordprocessingInk" xmlns:wne="http://schemas.microsoft.com/office/word/2006/wordml" xmlns:wps="http://schemas.microsoft.com/office/word/2010/wordprocessingShape" mc:Ignorable="w14 w15 w16se w16cid w16 w16cex w16sdtdh wp14">
   <w15:commentEx w15:paraId="069BA3FB" w15:done="1"/>
   <w15:commentEx w15:paraId="6BC859F8" w15:done="0"/>
   <w15:commentEx w15:paraId="0524117B" w15:paraIdParent="6BC859F8" w15:done="0"/>
+  <w15:commentEx w15:paraId="42537CA2" w15:paraIdParent="6BC859F8" w15:done="0"/>
   <w15:commentEx w15:paraId="347107D8" w15:done="0"/>
-  <w15:commentEx w15:paraId="0DBEB2FE" w15:done="0"/>
   <w15:commentEx w15:paraId="1F416C67" w15:done="0"/>
   <w15:commentEx w15:paraId="6F2C5F0F" w15:done="0"/>
   <w15:commentEx w15:paraId="780A430D" w15:done="1"/>
-  <w15:commentEx w15:paraId="22AC0FBE" w15:done="0"/>
   <w15:commentEx w15:paraId="4C40D775" w15:done="0"/>
 </w15:commentsEx>
 </file>
 
 <file path=word/commentsExtensible.xml><?xml version="1.0" encoding="utf-8"?>
-<w16cex:commentsExtensible xmlns:wpc="http://schemas.microsoft.com/office/word/2010/wordprocessingCanvas" xmlns:cx="http://schemas.microsoft.com/office/drawing/2014/chartex" xmlns:cx1="http://schemas.microsoft.com/office/drawing/2015/9/8/chartex" xmlns:cx2="http://schemas.microsoft.com/office/drawing/2015/10/21/chartex" xmlns:cx3="http://schemas.microsoft.com/office/drawing/2016/5/9/chartex" xmlns:cx4="http://schemas.microsoft.com/office/drawing/2016/5/10/chartex" xmlns:cx5="http://schemas.microsoft.com/office/drawing/2016/5/11/chartex" xmlns:cx6="http://schemas.microsoft.com/office/drawing/2016/5/12/chartex" xmlns:cx7="http://schemas.microsoft.com/office/drawing/2016/5/13/chartex" xmlns:cx8="http://schemas.microsoft.com/office/drawing/2016/5/14/chartex" xmlns:mc="http://schemas.openxmlformats.org/markup-compatibility/2006" xmlns:aink="http://schemas.microsoft.com/office/drawing/2016/ink" xmlns:am3d="http://schemas.microsoft.com/office/drawing/2017/model3d" xmlns:o="urn:schemas-microsoft-com:office:office" xmlns:r="http://schemas.openxmlformats.org/officeDocument/2006/relationships" xmlns:m="http://schemas.openxmlformats.org/officeDocument/2006/math" xmlns:v="urn:schemas-microsoft-com:vml" xmlns:wp14="http://schemas.microsoft.com/office/word/2010/wordprocessingDrawing" xmlns:wp="http://schemas.openxmlformats.org/drawingml/2006/wordprocessingDrawing" xmlns:w10="urn:schemas-microsoft-com:office:word" xmlns:w="http://schemas.openxmlformats.org/wordprocessingml/2006/main" xmlns:w14="http://schemas.microsoft.com/office/word/2010/wordml" xmlns:w15="http://schemas.microsoft.com/office/word/2012/wordml" xmlns:w16cex="http://schemas.microsoft.com/office/word/2018/wordml/cex" xmlns:w16cid="http://schemas.microsoft.com/office/word/2016/wordml/cid" xmlns:w16="http://schemas.microsoft.com/office/word/2018/wordml" xmlns:w16se="http://schemas.microsoft.com/office/word/2015/wordml/symex" xmlns:wpg="http://schemas.microsoft.com/office/word/2010/wordprocessingGroup" xmlns:wpi="http://schemas.microsoft.com/office/word/2010/wordprocessingInk" xmlns:wne="http://schemas.microsoft.com/office/word/2006/wordml" xmlns:wps="http://schemas.microsoft.com/office/word/2010/wordprocessingShape" mc:Ignorable="w14 w15 w16se w16cid w16 w16cex wp14">
+<w16cex:commentsExtensible xmlns:wpc="http://schemas.microsoft.com/office/word/2010/wordprocessingCanvas" xmlns:cx="http://schemas.microsoft.com/office/drawing/2014/chartex" xmlns:cx1="http://schemas.microsoft.com/office/drawing/2015/9/8/chartex" xmlns:cx2="http://schemas.microsoft.com/office/drawing/2015/10/21/chartex" xmlns:cx3="http://schemas.microsoft.com/office/drawing/2016/5/9/chartex" xmlns:cx4="http://schemas.microsoft.com/office/drawing/2016/5/10/chartex" xmlns:cx5="http://schemas.microsoft.com/office/drawing/2016/5/11/chartex" xmlns:cx6="http://schemas.microsoft.com/office/drawing/2016/5/12/chartex" xmlns:cx7="http://schemas.microsoft.com/office/drawing/2016/5/13/chartex" xmlns:cx8="http://schemas.microsoft.com/office/drawing/2016/5/14/chartex" xmlns:mc="http://schemas.openxmlformats.org/markup-compatibility/2006" xmlns:aink="http://schemas.microsoft.com/office/drawing/2016/ink" xmlns:am3d="http://schemas.microsoft.com/office/drawing/2017/model3d" xmlns:o="urn:schemas-microsoft-com:office:office" xmlns:r="http://schemas.openxmlformats.org/officeDocument/2006/relationships" xmlns:m="http://schemas.openxmlformats.org/officeDocument/2006/math" xmlns:v="urn:schemas-microsoft-com:vml" xmlns:wp14="http://schemas.microsoft.com/office/word/2010/wordprocessingDrawing" xmlns:wp="http://schemas.openxmlformats.org/drawingml/2006/wordprocessingDrawing" xmlns:w10="urn:schemas-microsoft-com:office:word" xmlns:w="http://schemas.openxmlformats.org/wordprocessingml/2006/main" xmlns:w14="http://schemas.microsoft.com/office/word/2010/wordml" xmlns:w15="http://schemas.microsoft.com/office/word/2012/wordml" xmlns:w16cex="http://schemas.microsoft.com/office/word/2018/wordml/cex" xmlns:w16cid="http://schemas.microsoft.com/office/word/2016/wordml/cid" xmlns:w16="http://schemas.microsoft.com/office/word/2018/wordml" xmlns:w16sdtdh="http://schemas.microsoft.com/office/word/2020/wordml/sdtdatahash" xmlns:w16se="http://schemas.microsoft.com/office/word/2015/wordml/symex" xmlns:wpg="http://schemas.microsoft.com/office/word/2010/wordprocessingGroup" xmlns:wpi="http://schemas.microsoft.com/office/word/2010/wordprocessingInk" xmlns:wne="http://schemas.microsoft.com/office/word/2006/wordml" xmlns:wps="http://schemas.microsoft.com/office/word/2010/wordprocessingShape" mc:Ignorable="w14 w15 w16se w16cid w16 w16cex w16sdtdh wp14">
   <w16cex:commentExtensible w16cex:durableId="24B642F8" w16cex:dateUtc="2021-08-05T08:59:00Z"/>
   <w16cex:commentExtensible w16cex:durableId="24B79F67" w16cex:dateUtc="2021-08-06T09:45:00Z"/>
   <w16cex:commentExtensible w16cex:durableId="24B79F86" w16cex:dateUtc="2021-08-06T09:46:00Z"/>
+  <w16cex:commentExtensible w16cex:durableId="24B7A782" w16cex:dateUtc="2021-08-06T10:20:00Z"/>
   <w16cex:commentExtensible w16cex:durableId="24B79CD7" w16cex:dateUtc="2021-08-06T09:34:00Z"/>
-  <w16cex:commentExtensible w16cex:durableId="24B7A17C" w16cex:dateUtc="2021-08-06T09:54:00Z"/>
   <w16cex:commentExtensible w16cex:durableId="24B7A02E" w16cex:dateUtc="2021-08-06T09:49:00Z"/>
   <w16cex:commentExtensible w16cex:durableId="24B79E52" w16cex:dateUtc="2021-08-06T09:41:00Z"/>
   <w16cex:commentExtensible w16cex:durableId="24B286DA" w16cex:dateUtc="2021-08-02T12:59:00Z"/>
-  <w16cex:commentExtensible w16cex:durableId="24B79FBC" w16cex:dateUtc="2021-08-06T09:47:00Z"/>
   <w16cex:commentExtensible w16cex:durableId="24B28AE9" w16cex:dateUtc="2021-08-02T13:16:00Z"/>
 </w16cex:commentsExtensible>
 </file>
 
 <file path=word/commentsIds.xml><?xml version="1.0" encoding="utf-8"?>
-<w16cid:commentsIds xmlns:wpc="http://schemas.microsoft.com/office/word/2010/wordprocessingCanvas" xmlns:cx="http://schemas.microsoft.com/office/drawing/2014/chartex" xmlns:cx1="http://schemas.microsoft.com/office/drawing/2015/9/8/chartex" xmlns:cx2="http://schemas.microsoft.com/office/drawing/2015/10/21/chartex" xmlns:cx3="http://schemas.microsoft.com/office/drawing/2016/5/9/chartex" xmlns:cx4="http://schemas.microsoft.com/office/drawing/2016/5/10/chartex" xmlns:cx5="http://schemas.microsoft.com/office/drawing/2016/5/11/chartex" xmlns:cx6="http://schemas.microsoft.com/office/drawing/2016/5/12/chartex" xmlns:cx7="http://schemas.microsoft.com/office/drawing/2016/5/13/chartex" xmlns:cx8="http://schemas.microsoft.com/office/drawing/2016/5/14/chartex" xmlns:mc="http://schemas.openxmlformats.org/markup-compatibility/2006" xmlns:aink="http://schemas.microsoft.com/office/drawing/2016/ink" xmlns:am3d="http://schemas.microsoft.com/office/drawing/2017/model3d" xmlns:o="urn:schemas-microsoft-com:office:office" xmlns:r="http://schemas.openxmlformats.org/officeDocument/2006/relationships" xmlns:m="http://schemas.openxmlformats.org/officeDocument/2006/math" xmlns:v="urn:schemas-microsoft-com:vml" xmlns:wp14="http://schemas.microsoft.com/office/word/2010/wordprocessingDrawing" xmlns:wp="http://schemas.openxmlformats.org/drawingml/2006/wordprocessingDrawing" xmlns:w10="urn:schemas-microsoft-com:office:word" xmlns:w="http://schemas.openxmlformats.org/wordprocessingml/2006/main" xmlns:w14="http://schemas.microsoft.com/office/word/2010/wordml" xmlns:w15="http://schemas.microsoft.com/office/word/2012/wordml" xmlns:w16cex="http://schemas.microsoft.com/office/word/2018/wordml/cex" xmlns:w16cid="http://schemas.microsoft.com/office/word/2016/wordml/cid" xmlns:w16="http://schemas.microsoft.com/office/word/2018/wordml" xmlns:w16se="http://schemas.microsoft.com/office/word/2015/wordml/symex" xmlns:wpg="http://schemas.microsoft.com/office/word/2010/wordprocessingGroup" xmlns:wpi="http://schemas.microsoft.com/office/word/2010/wordprocessingInk" xmlns:wne="http://schemas.microsoft.com/office/word/2006/wordml" xmlns:wps="http://schemas.microsoft.com/office/word/2010/wordprocessingShape" mc:Ignorable="w14 w15 w16se w16cid w16 w16cex wp14">
+<w16cid:commentsIds xmlns:wpc="http://schemas.microsoft.com/office/word/2010/wordprocessingCanvas" xmlns:cx="http://schemas.microsoft.com/office/drawing/2014/chartex" xmlns:cx1="http://schemas.microsoft.com/office/drawing/2015/9/8/chartex" xmlns:cx2="http://schemas.microsoft.com/office/drawing/2015/10/21/chartex" xmlns:cx3="http://schemas.microsoft.com/office/drawing/2016/5/9/chartex" xmlns:cx4="http://schemas.microsoft.com/office/drawing/2016/5/10/chartex" xmlns:cx5="http://schemas.microsoft.com/office/drawing/2016/5/11/chartex" xmlns:cx6="http://schemas.microsoft.com/office/drawing/2016/5/12/chartex" xmlns:cx7="http://schemas.microsoft.com/office/drawing/2016/5/13/chartex" xmlns:cx8="http://schemas.microsoft.com/office/drawing/2016/5/14/chartex" xmlns:mc="http://schemas.openxmlformats.org/markup-compatibility/2006" xmlns:aink="http://schemas.microsoft.com/office/drawing/2016/ink" xmlns:am3d="http://schemas.microsoft.com/office/drawing/2017/model3d" xmlns:o="urn:schemas-microsoft-com:office:office" xmlns:r="http://schemas.openxmlformats.org/officeDocument/2006/relationships" xmlns:m="http://schemas.openxmlformats.org/officeDocument/2006/math" xmlns:v="urn:schemas-microsoft-com:vml" xmlns:wp14="http://schemas.microsoft.com/office/word/2010/wordprocessingDrawing" xmlns:wp="http://schemas.openxmlformats.org/drawingml/2006/wordprocessingDrawing" xmlns:w10="urn:schemas-microsoft-com:office:word" xmlns:w="http://schemas.openxmlformats.org/wordprocessingml/2006/main" xmlns:w14="http://schemas.microsoft.com/office/word/2010/wordml" xmlns:w15="http://schemas.microsoft.com/office/word/2012/wordml" xmlns:w16cex="http://schemas.microsoft.com/office/word/2018/wordml/cex" xmlns:w16cid="http://schemas.microsoft.com/office/word/2016/wordml/cid" xmlns:w16="http://schemas.microsoft.com/office/word/2018/wordml" xmlns:w16sdtdh="http://schemas.microsoft.com/office/word/2020/wordml/sdtdatahash" xmlns:w16se="http://schemas.microsoft.com/office/word/2015/wordml/symex" xmlns:wpg="http://schemas.microsoft.com/office/word/2010/wordprocessingGroup" xmlns:wpi="http://schemas.microsoft.com/office/word/2010/wordprocessingInk" xmlns:wne="http://schemas.microsoft.com/office/word/2006/wordml" xmlns:wps="http://schemas.microsoft.com/office/word/2010/wordprocessingShape" mc:Ignorable="w14 w15 w16se w16cid w16 w16cex w16sdtdh wp14">
   <w16cid:commentId w16cid:paraId="069BA3FB" w16cid:durableId="24B642F8"/>
   <w16cid:commentId w16cid:paraId="6BC859F8" w16cid:durableId="24B79F67"/>
   <w16cid:commentId w16cid:paraId="0524117B" w16cid:durableId="24B79F86"/>
+  <w16cid:commentId w16cid:paraId="42537CA2" w16cid:durableId="24B7A782"/>
   <w16cid:commentId w16cid:paraId="347107D8" w16cid:durableId="24B79CD7"/>
-  <w16cid:commentId w16cid:paraId="0DBEB2FE" w16cid:durableId="24B7A17C"/>
   <w16cid:commentId w16cid:paraId="1F416C67" w16cid:durableId="24B7A02E"/>
   <w16cid:commentId w16cid:paraId="6F2C5F0F" w16cid:durableId="24B79E52"/>
   <w16cid:commentId w16cid:paraId="780A430D" w16cid:durableId="24B286DA"/>
-  <w16cid:commentId w16cid:paraId="22AC0FBE" w16cid:durableId="24B79FBC"/>
   <w16cid:commentId w16cid:paraId="4C40D775" w16cid:durableId="24B28AE9"/>
 </w16cid:commentsIds>
 </file>
 
 <file path=word/endnotes.xml><?xml version="1.0" encoding="utf-8"?>
-<w:endnotes xmlns:wpc="http://schemas.microsoft.com/office/word/2010/wordprocessingCanvas" xmlns:cx="http://schemas.microsoft.com/office/drawing/2014/chartex" xmlns:cx1="http://schemas.microsoft.com/office/drawing/2015/9/8/chartex" xmlns:cx2="http://schemas.microsoft.com/office/drawing/2015/10/21/chartex" xmlns:cx3="http://schemas.microsoft.com/office/drawing/2016/5/9/chartex" xmlns:cx4="http://schemas.microsoft.com/office/drawing/2016/5/10/chartex" xmlns:cx5="http://schemas.microsoft.com/office/drawing/2016/5/11/chartex" xmlns:cx6="http://schemas.microsoft.com/office/drawing/2016/5/12/chartex" xmlns:cx7="http://schemas.microsoft.com/office/drawing/2016/5/13/chartex" xmlns:cx8="http://schemas.microsoft.com/office/drawing/2016/5/14/chartex" xmlns:mc="http://schemas.openxmlformats.org/markup-compatibility/2006" xmlns:aink="http://schemas.microsoft.com/office/drawing/2016/ink" xmlns:am3d="http://schemas.microsoft.com/office/drawing/2017/model3d" xmlns:o="urn:schemas-microsoft-com:office:office" xmlns:r="http://schemas.openxmlformats.org/officeDocument/2006/relationships" xmlns:m="http://schemas.openxmlformats.org/officeDocument/2006/math" xmlns:v="urn:schemas-microsoft-com:vml" xmlns:wp14="http://schemas.microsoft.com/office/word/2010/wordprocessingDrawing" xmlns:wp="http://schemas.openxmlformats.org/drawingml/2006/wordprocessingDrawing" xmlns:w10="urn:schemas-microsoft-com:office:word" xmlns:w="http://schemas.openxmlformats.org/wordprocessingml/2006/main" xmlns:w14="http://schemas.microsoft.com/office/word/2010/wordml" xmlns:w15="http://schemas.microsoft.com/office/word/2012/wordml" xmlns:w16cex="http://schemas.microsoft.com/office/word/2018/wordml/cex" xmlns:w16cid="http://schemas.microsoft.com/office/word/2016/wordml/cid" xmlns:w16="http://schemas.microsoft.com/office/word/2018/wordml" xmlns:w16se="http://schemas.microsoft.com/office/word/2015/wordml/symex" xmlns:wpg="http://schemas.microsoft.com/office/word/2010/wordprocessingGroup" xmlns:wpi="http://schemas.microsoft.com/office/word/2010/wordprocessingInk" xmlns:wne="http://schemas.microsoft.com/office/word/2006/wordml" xmlns:wps="http://schemas.microsoft.com/office/word/2010/wordprocessingShape" mc:Ignorable="w14 w15 w16se w16cid w16 w16cex wp14">
+<w:endnotes xmlns:wpc="http://schemas.microsoft.com/office/word/2010/wordprocessingCanvas" xmlns:cx="http://schemas.microsoft.com/office/drawing/2014/chartex" xmlns:cx1="http://schemas.microsoft.com/office/drawing/2015/9/8/chartex" xmlns:cx2="http://schemas.microsoft.com/office/drawing/2015/10/21/chartex" xmlns:cx3="http://schemas.microsoft.com/office/drawing/2016/5/9/chartex" xmlns:cx4="http://schemas.microsoft.com/office/drawing/2016/5/10/chartex" xmlns:cx5="http://schemas.microsoft.com/office/drawing/2016/5/11/chartex" xmlns:cx6="http://schemas.microsoft.com/office/drawing/2016/5/12/chartex" xmlns:cx7="http://schemas.microsoft.com/office/drawing/2016/5/13/chartex" xmlns:cx8="http://schemas.microsoft.com/office/drawing/2016/5/14/chartex" xmlns:mc="http://schemas.openxmlformats.org/markup-compatibility/2006" xmlns:aink="http://schemas.microsoft.com/office/drawing/2016/ink" xmlns:am3d="http://schemas.microsoft.com/office/drawing/2017/model3d" xmlns:o="urn:schemas-microsoft-com:office:office" xmlns:r="http://schemas.openxmlformats.org/officeDocument/2006/relationships" xmlns:m="http://schemas.openxmlformats.org/officeDocument/2006/math" xmlns:v="urn:schemas-microsoft-com:vml" xmlns:wp14="http://schemas.microsoft.com/office/word/2010/wordprocessingDrawing" xmlns:wp="http://schemas.openxmlformats.org/drawingml/2006/wordprocessingDrawing" xmlns:w10="urn:schemas-microsoft-com:office:word" xmlns:w="http://schemas.openxmlformats.org/wordprocessingml/2006/main" xmlns:w14="http://schemas.microsoft.com/office/word/2010/wordml" xmlns:w15="http://schemas.microsoft.com/office/word/2012/wordml" xmlns:w16cex="http://schemas.microsoft.com/office/word/2018/wordml/cex" xmlns:w16cid="http://schemas.microsoft.com/office/word/2016/wordml/cid" xmlns:w16="http://schemas.microsoft.com/office/word/2018/wordml" xmlns:w16sdtdh="http://schemas.microsoft.com/office/word/2020/wordml/sdtdatahash" xmlns:w16se="http://schemas.microsoft.com/office/word/2015/wordml/symex" xmlns:wpg="http://schemas.microsoft.com/office/word/2010/wordprocessingGroup" xmlns:wpi="http://schemas.microsoft.com/office/word/2010/wordprocessingInk" xmlns:wne="http://schemas.microsoft.com/office/word/2006/wordml" xmlns:wps="http://schemas.microsoft.com/office/word/2010/wordprocessingShape" mc:Ignorable="w14 w15 w16se w16cid w16 w16cex w16sdtdh wp14">
   <w:endnote w:type="separator" w:id="-1">
     <w:p>
       <w:pPr>
@@ -3484,37 +3641,37 @@
 </file>
 
 <file path=word/footer1.xml><?xml version="1.0" encoding="utf-8"?>
-<w:ftr xmlns:wpc="http://schemas.microsoft.com/office/word/2010/wordprocessingCanvas" xmlns:cx="http://schemas.microsoft.com/office/drawing/2014/chartex" xmlns:cx1="http://schemas.microsoft.com/office/drawing/2015/9/8/chartex" xmlns:cx2="http://schemas.microsoft.com/office/drawing/2015/10/21/chartex" xmlns:cx3="http://schemas.microsoft.com/office/drawing/2016/5/9/chartex" xmlns:cx4="http://schemas.microsoft.com/office/drawing/2016/5/10/chartex" xmlns:cx5="http://schemas.microsoft.com/office/drawing/2016/5/11/chartex" xmlns:cx6="http://schemas.microsoft.com/office/drawing/2016/5/12/chartex" xmlns:cx7="http://schemas.microsoft.com/office/drawing/2016/5/13/chartex" xmlns:cx8="http://schemas.microsoft.com/office/drawing/2016/5/14/chartex" xmlns:mc="http://schemas.openxmlformats.org/markup-compatibility/2006" xmlns:aink="http://schemas.microsoft.com/office/drawing/2016/ink" xmlns:am3d="http://schemas.microsoft.com/office/drawing/2017/model3d" xmlns:o="urn:schemas-microsoft-com:office:office" xmlns:r="http://schemas.openxmlformats.org/officeDocument/2006/relationships" xmlns:m="http://schemas.openxmlformats.org/officeDocument/2006/math" xmlns:v="urn:schemas-microsoft-com:vml" xmlns:wp14="http://schemas.microsoft.com/office/word/2010/wordprocessingDrawing" xmlns:wp="http://schemas.openxmlformats.org/drawingml/2006/wordprocessingDrawing" xmlns:w10="urn:schemas-microsoft-com:office:word" xmlns:w="http://schemas.openxmlformats.org/wordprocessingml/2006/main" xmlns:w14="http://schemas.microsoft.com/office/word/2010/wordml" xmlns:w15="http://schemas.microsoft.com/office/word/2012/wordml" xmlns:w16cex="http://schemas.microsoft.com/office/word/2018/wordml/cex" xmlns:w16cid="http://schemas.microsoft.com/office/word/2016/wordml/cid" xmlns:w16="http://schemas.microsoft.com/office/word/2018/wordml" xmlns:w16se="http://schemas.microsoft.com/office/word/2015/wordml/symex" xmlns:wpg="http://schemas.microsoft.com/office/word/2010/wordprocessingGroup" xmlns:wpi="http://schemas.microsoft.com/office/word/2010/wordprocessingInk" xmlns:wne="http://schemas.microsoft.com/office/word/2006/wordml" xmlns:wps="http://schemas.microsoft.com/office/word/2010/wordprocessingShape" mc:Ignorable="w14 w15 w16se w16cid w16 w16cex wp14">
+<w:ftr xmlns:wpc="http://schemas.microsoft.com/office/word/2010/wordprocessingCanvas" xmlns:cx="http://schemas.microsoft.com/office/drawing/2014/chartex" xmlns:cx1="http://schemas.microsoft.com/office/drawing/2015/9/8/chartex" xmlns:cx2="http://schemas.microsoft.com/office/drawing/2015/10/21/chartex" xmlns:cx3="http://schemas.microsoft.com/office/drawing/2016/5/9/chartex" xmlns:cx4="http://schemas.microsoft.com/office/drawing/2016/5/10/chartex" xmlns:cx5="http://schemas.microsoft.com/office/drawing/2016/5/11/chartex" xmlns:cx6="http://schemas.microsoft.com/office/drawing/2016/5/12/chartex" xmlns:cx7="http://schemas.microsoft.com/office/drawing/2016/5/13/chartex" xmlns:cx8="http://schemas.microsoft.com/office/drawing/2016/5/14/chartex" xmlns:mc="http://schemas.openxmlformats.org/markup-compatibility/2006" xmlns:aink="http://schemas.microsoft.com/office/drawing/2016/ink" xmlns:am3d="http://schemas.microsoft.com/office/drawing/2017/model3d" xmlns:o="urn:schemas-microsoft-com:office:office" xmlns:r="http://schemas.openxmlformats.org/officeDocument/2006/relationships" xmlns:m="http://schemas.openxmlformats.org/officeDocument/2006/math" xmlns:v="urn:schemas-microsoft-com:vml" xmlns:wp14="http://schemas.microsoft.com/office/word/2010/wordprocessingDrawing" xmlns:wp="http://schemas.openxmlformats.org/drawingml/2006/wordprocessingDrawing" xmlns:w10="urn:schemas-microsoft-com:office:word" xmlns:w="http://schemas.openxmlformats.org/wordprocessingml/2006/main" xmlns:w14="http://schemas.microsoft.com/office/word/2010/wordml" xmlns:w15="http://schemas.microsoft.com/office/word/2012/wordml" xmlns:w16cex="http://schemas.microsoft.com/office/word/2018/wordml/cex" xmlns:w16cid="http://schemas.microsoft.com/office/word/2016/wordml/cid" xmlns:w16="http://schemas.microsoft.com/office/word/2018/wordml" xmlns:w16sdtdh="http://schemas.microsoft.com/office/word/2020/wordml/sdtdatahash" xmlns:w16se="http://schemas.microsoft.com/office/word/2015/wordml/symex" xmlns:wpg="http://schemas.microsoft.com/office/word/2010/wordprocessingGroup" xmlns:wpi="http://schemas.microsoft.com/office/word/2010/wordprocessingInk" xmlns:wne="http://schemas.microsoft.com/office/word/2006/wordml" xmlns:wps="http://schemas.microsoft.com/office/word/2010/wordprocessingShape" mc:Ignorable="w14 w15 w16se w16cid w16 w16cex w16sdtdh wp14">
   <w:p>
     <w:pPr>
-      <w:pStyle w:val="Footer"/>
+      <w:pStyle w:val="Bunntekst"/>
     </w:pPr>
   </w:p>
 </w:ftr>
 </file>
 
 <file path=word/footer2.xml><?xml version="1.0" encoding="utf-8"?>
-<w:ftr xmlns:wpc="http://schemas.microsoft.com/office/word/2010/wordprocessingCanvas" xmlns:cx="http://schemas.microsoft.com/office/drawing/2014/chartex" xmlns:cx1="http://schemas.microsoft.com/office/drawing/2015/9/8/chartex" xmlns:cx2="http://schemas.microsoft.com/office/drawing/2015/10/21/chartex" xmlns:cx3="http://schemas.microsoft.com/office/drawing/2016/5/9/chartex" xmlns:cx4="http://schemas.microsoft.com/office/drawing/2016/5/10/chartex" xmlns:cx5="http://schemas.microsoft.com/office/drawing/2016/5/11/chartex" xmlns:cx6="http://schemas.microsoft.com/office/drawing/2016/5/12/chartex" xmlns:cx7="http://schemas.microsoft.com/office/drawing/2016/5/13/chartex" xmlns:cx8="http://schemas.microsoft.com/office/drawing/2016/5/14/chartex" xmlns:mc="http://schemas.openxmlformats.org/markup-compatibility/2006" xmlns:aink="http://schemas.microsoft.com/office/drawing/2016/ink" xmlns:am3d="http://schemas.microsoft.com/office/drawing/2017/model3d" xmlns:o="urn:schemas-microsoft-com:office:office" xmlns:r="http://schemas.openxmlformats.org/officeDocument/2006/relationships" xmlns:m="http://schemas.openxmlformats.org/officeDocument/2006/math" xmlns:v="urn:schemas-microsoft-com:vml" xmlns:wp14="http://schemas.microsoft.com/office/word/2010/wordprocessingDrawing" xmlns:wp="http://schemas.openxmlformats.org/drawingml/2006/wordprocessingDrawing" xmlns:w10="urn:schemas-microsoft-com:office:word" xmlns:w="http://schemas.openxmlformats.org/wordprocessingml/2006/main" xmlns:w14="http://schemas.microsoft.com/office/word/2010/wordml" xmlns:w15="http://schemas.microsoft.com/office/word/2012/wordml" xmlns:w16cex="http://schemas.microsoft.com/office/word/2018/wordml/cex" xmlns:w16cid="http://schemas.microsoft.com/office/word/2016/wordml/cid" xmlns:w16="http://schemas.microsoft.com/office/word/2018/wordml" xmlns:w16se="http://schemas.microsoft.com/office/word/2015/wordml/symex" xmlns:wpg="http://schemas.microsoft.com/office/word/2010/wordprocessingGroup" xmlns:wpi="http://schemas.microsoft.com/office/word/2010/wordprocessingInk" xmlns:wne="http://schemas.microsoft.com/office/word/2006/wordml" xmlns:wps="http://schemas.microsoft.com/office/word/2010/wordprocessingShape" mc:Ignorable="w14 w15 w16se w16cid w16 w16cex wp14">
+<w:ftr xmlns:wpc="http://schemas.microsoft.com/office/word/2010/wordprocessingCanvas" xmlns:cx="http://schemas.microsoft.com/office/drawing/2014/chartex" xmlns:cx1="http://schemas.microsoft.com/office/drawing/2015/9/8/chartex" xmlns:cx2="http://schemas.microsoft.com/office/drawing/2015/10/21/chartex" xmlns:cx3="http://schemas.microsoft.com/office/drawing/2016/5/9/chartex" xmlns:cx4="http://schemas.microsoft.com/office/drawing/2016/5/10/chartex" xmlns:cx5="http://schemas.microsoft.com/office/drawing/2016/5/11/chartex" xmlns:cx6="http://schemas.microsoft.com/office/drawing/2016/5/12/chartex" xmlns:cx7="http://schemas.microsoft.com/office/drawing/2016/5/13/chartex" xmlns:cx8="http://schemas.microsoft.com/office/drawing/2016/5/14/chartex" xmlns:mc="http://schemas.openxmlformats.org/markup-compatibility/2006" xmlns:aink="http://schemas.microsoft.com/office/drawing/2016/ink" xmlns:am3d="http://schemas.microsoft.com/office/drawing/2017/model3d" xmlns:o="urn:schemas-microsoft-com:office:office" xmlns:r="http://schemas.openxmlformats.org/officeDocument/2006/relationships" xmlns:m="http://schemas.openxmlformats.org/officeDocument/2006/math" xmlns:v="urn:schemas-microsoft-com:vml" xmlns:wp14="http://schemas.microsoft.com/office/word/2010/wordprocessingDrawing" xmlns:wp="http://schemas.openxmlformats.org/drawingml/2006/wordprocessingDrawing" xmlns:w10="urn:schemas-microsoft-com:office:word" xmlns:w="http://schemas.openxmlformats.org/wordprocessingml/2006/main" xmlns:w14="http://schemas.microsoft.com/office/word/2010/wordml" xmlns:w15="http://schemas.microsoft.com/office/word/2012/wordml" xmlns:w16cex="http://schemas.microsoft.com/office/word/2018/wordml/cex" xmlns:w16cid="http://schemas.microsoft.com/office/word/2016/wordml/cid" xmlns:w16="http://schemas.microsoft.com/office/word/2018/wordml" xmlns:w16sdtdh="http://schemas.microsoft.com/office/word/2020/wordml/sdtdatahash" xmlns:w16se="http://schemas.microsoft.com/office/word/2015/wordml/symex" xmlns:wpg="http://schemas.microsoft.com/office/word/2010/wordprocessingGroup" xmlns:wpi="http://schemas.microsoft.com/office/word/2010/wordprocessingInk" xmlns:wne="http://schemas.microsoft.com/office/word/2006/wordml" xmlns:wps="http://schemas.microsoft.com/office/word/2010/wordprocessingShape" mc:Ignorable="w14 w15 w16se w16cid w16 w16cex w16sdtdh wp14">
   <w:p>
     <w:pPr>
-      <w:pStyle w:val="Footer"/>
+      <w:pStyle w:val="Bunntekst"/>
     </w:pPr>
   </w:p>
 </w:ftr>
 </file>
 
 <file path=word/footer3.xml><?xml version="1.0" encoding="utf-8"?>
-<w:ftr xmlns:wpc="http://schemas.microsoft.com/office/word/2010/wordprocessingCanvas" xmlns:cx="http://schemas.microsoft.com/office/drawing/2014/chartex" xmlns:cx1="http://schemas.microsoft.com/office/drawing/2015/9/8/chartex" xmlns:cx2="http://schemas.microsoft.com/office/drawing/2015/10/21/chartex" xmlns:cx3="http://schemas.microsoft.com/office/drawing/2016/5/9/chartex" xmlns:cx4="http://schemas.microsoft.com/office/drawing/2016/5/10/chartex" xmlns:cx5="http://schemas.microsoft.com/office/drawing/2016/5/11/chartex" xmlns:cx6="http://schemas.microsoft.com/office/drawing/2016/5/12/chartex" xmlns:cx7="http://schemas.microsoft.com/office/drawing/2016/5/13/chartex" xmlns:cx8="http://schemas.microsoft.com/office/drawing/2016/5/14/chartex" xmlns:mc="http://schemas.openxmlformats.org/markup-compatibility/2006" xmlns:aink="http://schemas.microsoft.com/office/drawing/2016/ink" xmlns:am3d="http://schemas.microsoft.com/office/drawing/2017/model3d" xmlns:o="urn:schemas-microsoft-com:office:office" xmlns:r="http://schemas.openxmlformats.org/officeDocument/2006/relationships" xmlns:m="http://schemas.openxmlformats.org/officeDocument/2006/math" xmlns:v="urn:schemas-microsoft-com:vml" xmlns:wp14="http://schemas.microsoft.com/office/word/2010/wordprocessingDrawing" xmlns:wp="http://schemas.openxmlformats.org/drawingml/2006/wordprocessingDrawing" xmlns:w10="urn:schemas-microsoft-com:office:word" xmlns:w="http://schemas.openxmlformats.org/wordprocessingml/2006/main" xmlns:w14="http://schemas.microsoft.com/office/word/2010/wordml" xmlns:w15="http://schemas.microsoft.com/office/word/2012/wordml" xmlns:w16cex="http://schemas.microsoft.com/office/word/2018/wordml/cex" xmlns:w16cid="http://schemas.microsoft.com/office/word/2016/wordml/cid" xmlns:w16="http://schemas.microsoft.com/office/word/2018/wordml" xmlns:w16se="http://schemas.microsoft.com/office/word/2015/wordml/symex" xmlns:wpg="http://schemas.microsoft.com/office/word/2010/wordprocessingGroup" xmlns:wpi="http://schemas.microsoft.com/office/word/2010/wordprocessingInk" xmlns:wne="http://schemas.microsoft.com/office/word/2006/wordml" xmlns:wps="http://schemas.microsoft.com/office/word/2010/wordprocessingShape" mc:Ignorable="w14 w15 w16se w16cid w16 w16cex wp14">
+<w:ftr xmlns:wpc="http://schemas.microsoft.com/office/word/2010/wordprocessingCanvas" xmlns:cx="http://schemas.microsoft.com/office/drawing/2014/chartex" xmlns:cx1="http://schemas.microsoft.com/office/drawing/2015/9/8/chartex" xmlns:cx2="http://schemas.microsoft.com/office/drawing/2015/10/21/chartex" xmlns:cx3="http://schemas.microsoft.com/office/drawing/2016/5/9/chartex" xmlns:cx4="http://schemas.microsoft.com/office/drawing/2016/5/10/chartex" xmlns:cx5="http://schemas.microsoft.com/office/drawing/2016/5/11/chartex" xmlns:cx6="http://schemas.microsoft.com/office/drawing/2016/5/12/chartex" xmlns:cx7="http://schemas.microsoft.com/office/drawing/2016/5/13/chartex" xmlns:cx8="http://schemas.microsoft.com/office/drawing/2016/5/14/chartex" xmlns:mc="http://schemas.openxmlformats.org/markup-compatibility/2006" xmlns:aink="http://schemas.microsoft.com/office/drawing/2016/ink" xmlns:am3d="http://schemas.microsoft.com/office/drawing/2017/model3d" xmlns:o="urn:schemas-microsoft-com:office:office" xmlns:r="http://schemas.openxmlformats.org/officeDocument/2006/relationships" xmlns:m="http://schemas.openxmlformats.org/officeDocument/2006/math" xmlns:v="urn:schemas-microsoft-com:vml" xmlns:wp14="http://schemas.microsoft.com/office/word/2010/wordprocessingDrawing" xmlns:wp="http://schemas.openxmlformats.org/drawingml/2006/wordprocessingDrawing" xmlns:w10="urn:schemas-microsoft-com:office:word" xmlns:w="http://schemas.openxmlformats.org/wordprocessingml/2006/main" xmlns:w14="http://schemas.microsoft.com/office/word/2010/wordml" xmlns:w15="http://schemas.microsoft.com/office/word/2012/wordml" xmlns:w16cex="http://schemas.microsoft.com/office/word/2018/wordml/cex" xmlns:w16cid="http://schemas.microsoft.com/office/word/2016/wordml/cid" xmlns:w16="http://schemas.microsoft.com/office/word/2018/wordml" xmlns:w16sdtdh="http://schemas.microsoft.com/office/word/2020/wordml/sdtdatahash" xmlns:w16se="http://schemas.microsoft.com/office/word/2015/wordml/symex" xmlns:wpg="http://schemas.microsoft.com/office/word/2010/wordprocessingGroup" xmlns:wpi="http://schemas.microsoft.com/office/word/2010/wordprocessingInk" xmlns:wne="http://schemas.microsoft.com/office/word/2006/wordml" xmlns:wps="http://schemas.microsoft.com/office/word/2010/wordprocessingShape" mc:Ignorable="w14 w15 w16se w16cid w16 w16cex w16sdtdh wp14">
   <w:p>
     <w:pPr>
-      <w:pStyle w:val="Footer"/>
+      <w:pStyle w:val="Bunntekst"/>
     </w:pPr>
   </w:p>
 </w:ftr>
 </file>
 
 <file path=word/footnotes.xml><?xml version="1.0" encoding="utf-8"?>
-<w:footnotes xmlns:wpc="http://schemas.microsoft.com/office/word/2010/wordprocessingCanvas" xmlns:cx="http://schemas.microsoft.com/office/drawing/2014/chartex" xmlns:cx1="http://schemas.microsoft.com/office/drawing/2015/9/8/chartex" xmlns:cx2="http://schemas.microsoft.com/office/drawing/2015/10/21/chartex" xmlns:cx3="http://schemas.microsoft.com/office/drawing/2016/5/9/chartex" xmlns:cx4="http://schemas.microsoft.com/office/drawing/2016/5/10/chartex" xmlns:cx5="http://schemas.microsoft.com/office/drawing/2016/5/11/chartex" xmlns:cx6="http://schemas.microsoft.com/office/drawing/2016/5/12/chartex" xmlns:cx7="http://schemas.microsoft.com/office/drawing/2016/5/13/chartex" xmlns:cx8="http://schemas.microsoft.com/office/drawing/2016/5/14/chartex" xmlns:mc="http://schemas.openxmlformats.org/markup-compatibility/2006" xmlns:aink="http://schemas.microsoft.com/office/drawing/2016/ink" xmlns:am3d="http://schemas.microsoft.com/office/drawing/2017/model3d" xmlns:o="urn:schemas-microsoft-com:office:office" xmlns:r="http://schemas.openxmlformats.org/officeDocument/2006/relationships" xmlns:m="http://schemas.openxmlformats.org/officeDocument/2006/math" xmlns:v="urn:schemas-microsoft-com:vml" xmlns:wp14="http://schemas.microsoft.com/office/word/2010/wordprocessingDrawing" xmlns:wp="http://schemas.openxmlformats.org/drawingml/2006/wordprocessingDrawing" xmlns:w10="urn:schemas-microsoft-com:office:word" xmlns:w="http://schemas.openxmlformats.org/wordprocessingml/2006/main" xmlns:w14="http://schemas.microsoft.com/office/word/2010/wordml" xmlns:w15="http://schemas.microsoft.com/office/word/2012/wordml" xmlns:w16cex="http://schemas.microsoft.com/office/word/2018/wordml/cex" xmlns:w16cid="http://schemas.microsoft.com/office/word/2016/wordml/cid" xmlns:w16="http://schemas.microsoft.com/office/word/2018/wordml" xmlns:w16se="http://schemas.microsoft.com/office/word/2015/wordml/symex" xmlns:wpg="http://schemas.microsoft.com/office/word/2010/wordprocessingGroup" xmlns:wpi="http://schemas.microsoft.com/office/word/2010/wordprocessingInk" xmlns:wne="http://schemas.microsoft.com/office/word/2006/wordml" xmlns:wps="http://schemas.microsoft.com/office/word/2010/wordprocessingShape" mc:Ignorable="w14 w15 w16se w16cid w16 w16cex wp14">
+<w:footnotes xmlns:wpc="http://schemas.microsoft.com/office/word/2010/wordprocessingCanvas" xmlns:cx="http://schemas.microsoft.com/office/drawing/2014/chartex" xmlns:cx1="http://schemas.microsoft.com/office/drawing/2015/9/8/chartex" xmlns:cx2="http://schemas.microsoft.com/office/drawing/2015/10/21/chartex" xmlns:cx3="http://schemas.microsoft.com/office/drawing/2016/5/9/chartex" xmlns:cx4="http://schemas.microsoft.com/office/drawing/2016/5/10/chartex" xmlns:cx5="http://schemas.microsoft.com/office/drawing/2016/5/11/chartex" xmlns:cx6="http://schemas.microsoft.com/office/drawing/2016/5/12/chartex" xmlns:cx7="http://schemas.microsoft.com/office/drawing/2016/5/13/chartex" xmlns:cx8="http://schemas.microsoft.com/office/drawing/2016/5/14/chartex" xmlns:mc="http://schemas.openxmlformats.org/markup-compatibility/2006" xmlns:aink="http://schemas.microsoft.com/office/drawing/2016/ink" xmlns:am3d="http://schemas.microsoft.com/office/drawing/2017/model3d" xmlns:o="urn:schemas-microsoft-com:office:office" xmlns:r="http://schemas.openxmlformats.org/officeDocument/2006/relationships" xmlns:m="http://schemas.openxmlformats.org/officeDocument/2006/math" xmlns:v="urn:schemas-microsoft-com:vml" xmlns:wp14="http://schemas.microsoft.com/office/word/2010/wordprocessingDrawing" xmlns:wp="http://schemas.openxmlformats.org/drawingml/2006/wordprocessingDrawing" xmlns:w10="urn:schemas-microsoft-com:office:word" xmlns:w="http://schemas.openxmlformats.org/wordprocessingml/2006/main" xmlns:w14="http://schemas.microsoft.com/office/word/2010/wordml" xmlns:w15="http://schemas.microsoft.com/office/word/2012/wordml" xmlns:w16cex="http://schemas.microsoft.com/office/word/2018/wordml/cex" xmlns:w16cid="http://schemas.microsoft.com/office/word/2016/wordml/cid" xmlns:w16="http://schemas.microsoft.com/office/word/2018/wordml" xmlns:w16sdtdh="http://schemas.microsoft.com/office/word/2020/wordml/sdtdatahash" xmlns:w16se="http://schemas.microsoft.com/office/word/2015/wordml/symex" xmlns:wpg="http://schemas.microsoft.com/office/word/2010/wordprocessingGroup" xmlns:wpi="http://schemas.microsoft.com/office/word/2010/wordprocessingInk" xmlns:wne="http://schemas.microsoft.com/office/word/2006/wordml" xmlns:wps="http://schemas.microsoft.com/office/word/2010/wordprocessingShape" mc:Ignorable="w14 w15 w16se w16cid w16 w16cex w16sdtdh wp14">
   <w:footnote w:type="separator" w:id="-1">
     <w:p>
       <w:pPr>
@@ -3539,37 +3696,37 @@
 </file>
 
 <file path=word/header1.xml><?xml version="1.0" encoding="utf-8"?>
-<w:hdr xmlns:wpc="http://schemas.microsoft.com/office/word/2010/wordprocessingCanvas" xmlns:cx="http://schemas.microsoft.com/office/drawing/2014/chartex" xmlns:cx1="http://schemas.microsoft.com/office/drawing/2015/9/8/chartex" xmlns:cx2="http://schemas.microsoft.com/office/drawing/2015/10/21/chartex" xmlns:cx3="http://schemas.microsoft.com/office/drawing/2016/5/9/chartex" xmlns:cx4="http://schemas.microsoft.com/office/drawing/2016/5/10/chartex" xmlns:cx5="http://schemas.microsoft.com/office/drawing/2016/5/11/chartex" xmlns:cx6="http://schemas.microsoft.com/office/drawing/2016/5/12/chartex" xmlns:cx7="http://schemas.microsoft.com/office/drawing/2016/5/13/chartex" xmlns:cx8="http://schemas.microsoft.com/office/drawing/2016/5/14/chartex" xmlns:mc="http://schemas.openxmlformats.org/markup-compatibility/2006" xmlns:aink="http://schemas.microsoft.com/office/drawing/2016/ink" xmlns:am3d="http://schemas.microsoft.com/office/drawing/2017/model3d" xmlns:o="urn:schemas-microsoft-com:office:office" xmlns:r="http://schemas.openxmlformats.org/officeDocument/2006/relationships" xmlns:m="http://schemas.openxmlformats.org/officeDocument/2006/math" xmlns:v="urn:schemas-microsoft-com:vml" xmlns:wp14="http://schemas.microsoft.com/office/word/2010/wordprocessingDrawing" xmlns:wp="http://schemas.openxmlformats.org/drawingml/2006/wordprocessingDrawing" xmlns:w10="urn:schemas-microsoft-com:office:word" xmlns:w="http://schemas.openxmlformats.org/wordprocessingml/2006/main" xmlns:w14="http://schemas.microsoft.com/office/word/2010/wordml" xmlns:w15="http://schemas.microsoft.com/office/word/2012/wordml" xmlns:w16cex="http://schemas.microsoft.com/office/word/2018/wordml/cex" xmlns:w16cid="http://schemas.microsoft.com/office/word/2016/wordml/cid" xmlns:w16="http://schemas.microsoft.com/office/word/2018/wordml" xmlns:w16se="http://schemas.microsoft.com/office/word/2015/wordml/symex" xmlns:wpg="http://schemas.microsoft.com/office/word/2010/wordprocessingGroup" xmlns:wpi="http://schemas.microsoft.com/office/word/2010/wordprocessingInk" xmlns:wne="http://schemas.microsoft.com/office/word/2006/wordml" xmlns:wps="http://schemas.microsoft.com/office/word/2010/wordprocessingShape" mc:Ignorable="w14 w15 w16se w16cid w16 w16cex wp14">
+<w:hdr xmlns:wpc="http://schemas.microsoft.com/office/word/2010/wordprocessingCanvas" xmlns:cx="http://schemas.microsoft.com/office/drawing/2014/chartex" xmlns:cx1="http://schemas.microsoft.com/office/drawing/2015/9/8/chartex" xmlns:cx2="http://schemas.microsoft.com/office/drawing/2015/10/21/chartex" xmlns:cx3="http://schemas.microsoft.com/office/drawing/2016/5/9/chartex" xmlns:cx4="http://schemas.microsoft.com/office/drawing/2016/5/10/chartex" xmlns:cx5="http://schemas.microsoft.com/office/drawing/2016/5/11/chartex" xmlns:cx6="http://schemas.microsoft.com/office/drawing/2016/5/12/chartex" xmlns:cx7="http://schemas.microsoft.com/office/drawing/2016/5/13/chartex" xmlns:cx8="http://schemas.microsoft.com/office/drawing/2016/5/14/chartex" xmlns:mc="http://schemas.openxmlformats.org/markup-compatibility/2006" xmlns:aink="http://schemas.microsoft.com/office/drawing/2016/ink" xmlns:am3d="http://schemas.microsoft.com/office/drawing/2017/model3d" xmlns:o="urn:schemas-microsoft-com:office:office" xmlns:r="http://schemas.openxmlformats.org/officeDocument/2006/relationships" xmlns:m="http://schemas.openxmlformats.org/officeDocument/2006/math" xmlns:v="urn:schemas-microsoft-com:vml" xmlns:wp14="http://schemas.microsoft.com/office/word/2010/wordprocessingDrawing" xmlns:wp="http://schemas.openxmlformats.org/drawingml/2006/wordprocessingDrawing" xmlns:w10="urn:schemas-microsoft-com:office:word" xmlns:w="http://schemas.openxmlformats.org/wordprocessingml/2006/main" xmlns:w14="http://schemas.microsoft.com/office/word/2010/wordml" xmlns:w15="http://schemas.microsoft.com/office/word/2012/wordml" xmlns:w16cex="http://schemas.microsoft.com/office/word/2018/wordml/cex" xmlns:w16cid="http://schemas.microsoft.com/office/word/2016/wordml/cid" xmlns:w16="http://schemas.microsoft.com/office/word/2018/wordml" xmlns:w16sdtdh="http://schemas.microsoft.com/office/word/2020/wordml/sdtdatahash" xmlns:w16se="http://schemas.microsoft.com/office/word/2015/wordml/symex" xmlns:wpg="http://schemas.microsoft.com/office/word/2010/wordprocessingGroup" xmlns:wpi="http://schemas.microsoft.com/office/word/2010/wordprocessingInk" xmlns:wne="http://schemas.microsoft.com/office/word/2006/wordml" xmlns:wps="http://schemas.microsoft.com/office/word/2010/wordprocessingShape" mc:Ignorable="w14 w15 w16se w16cid w16 w16cex w16sdtdh wp14">
   <w:p>
     <w:pPr>
-      <w:pStyle w:val="Header"/>
+      <w:pStyle w:val="Topptekst"/>
     </w:pPr>
   </w:p>
 </w:hdr>
 </file>
 
 <file path=word/header2.xml><?xml version="1.0" encoding="utf-8"?>
-<w:hdr xmlns:wpc="http://schemas.microsoft.com/office/word/2010/wordprocessingCanvas" xmlns:cx="http://schemas.microsoft.com/office/drawing/2014/chartex" xmlns:cx1="http://schemas.microsoft.com/office/drawing/2015/9/8/chartex" xmlns:cx2="http://schemas.microsoft.com/office/drawing/2015/10/21/chartex" xmlns:cx3="http://schemas.microsoft.com/office/drawing/2016/5/9/chartex" xmlns:cx4="http://schemas.microsoft.com/office/drawing/2016/5/10/chartex" xmlns:cx5="http://schemas.microsoft.com/office/drawing/2016/5/11/chartex" xmlns:cx6="http://schemas.microsoft.com/office/drawing/2016/5/12/chartex" xmlns:cx7="http://schemas.microsoft.com/office/drawing/2016/5/13/chartex" xmlns:cx8="http://schemas.microsoft.com/office/drawing/2016/5/14/chartex" xmlns:mc="http://schemas.openxmlformats.org/markup-compatibility/2006" xmlns:aink="http://schemas.microsoft.com/office/drawing/2016/ink" xmlns:am3d="http://schemas.microsoft.com/office/drawing/2017/model3d" xmlns:o="urn:schemas-microsoft-com:office:office" xmlns:r="http://schemas.openxmlformats.org/officeDocument/2006/relationships" xmlns:m="http://schemas.openxmlformats.org/officeDocument/2006/math" xmlns:v="urn:schemas-microsoft-com:vml" xmlns:wp14="http://schemas.microsoft.com/office/word/2010/wordprocessingDrawing" xmlns:wp="http://schemas.openxmlformats.org/drawingml/2006/wordprocessingDrawing" xmlns:w10="urn:schemas-microsoft-com:office:word" xmlns:w="http://schemas.openxmlformats.org/wordprocessingml/2006/main" xmlns:w14="http://schemas.microsoft.com/office/word/2010/wordml" xmlns:w15="http://schemas.microsoft.com/office/word/2012/wordml" xmlns:w16cex="http://schemas.microsoft.com/office/word/2018/wordml/cex" xmlns:w16cid="http://schemas.microsoft.com/office/word/2016/wordml/cid" xmlns:w16="http://schemas.microsoft.com/office/word/2018/wordml" xmlns:w16se="http://schemas.microsoft.com/office/word/2015/wordml/symex" xmlns:wpg="http://schemas.microsoft.com/office/word/2010/wordprocessingGroup" xmlns:wpi="http://schemas.microsoft.com/office/word/2010/wordprocessingInk" xmlns:wne="http://schemas.microsoft.com/office/word/2006/wordml" xmlns:wps="http://schemas.microsoft.com/office/word/2010/wordprocessingShape" mc:Ignorable="w14 w15 w16se w16cid w16 w16cex wp14">
+<w:hdr xmlns:wpc="http://schemas.microsoft.com/office/word/2010/wordprocessingCanvas" xmlns:cx="http://schemas.microsoft.com/office/drawing/2014/chartex" xmlns:cx1="http://schemas.microsoft.com/office/drawing/2015/9/8/chartex" xmlns:cx2="http://schemas.microsoft.com/office/drawing/2015/10/21/chartex" xmlns:cx3="http://schemas.microsoft.com/office/drawing/2016/5/9/chartex" xmlns:cx4="http://schemas.microsoft.com/office/drawing/2016/5/10/chartex" xmlns:cx5="http://schemas.microsoft.com/office/drawing/2016/5/11/chartex" xmlns:cx6="http://schemas.microsoft.com/office/drawing/2016/5/12/chartex" xmlns:cx7="http://schemas.microsoft.com/office/drawing/2016/5/13/chartex" xmlns:cx8="http://schemas.microsoft.com/office/drawing/2016/5/14/chartex" xmlns:mc="http://schemas.openxmlformats.org/markup-compatibility/2006" xmlns:aink="http://schemas.microsoft.com/office/drawing/2016/ink" xmlns:am3d="http://schemas.microsoft.com/office/drawing/2017/model3d" xmlns:o="urn:schemas-microsoft-com:office:office" xmlns:r="http://schemas.openxmlformats.org/officeDocument/2006/relationships" xmlns:m="http://schemas.openxmlformats.org/officeDocument/2006/math" xmlns:v="urn:schemas-microsoft-com:vml" xmlns:wp14="http://schemas.microsoft.com/office/word/2010/wordprocessingDrawing" xmlns:wp="http://schemas.openxmlformats.org/drawingml/2006/wordprocessingDrawing" xmlns:w10="urn:schemas-microsoft-com:office:word" xmlns:w="http://schemas.openxmlformats.org/wordprocessingml/2006/main" xmlns:w14="http://schemas.microsoft.com/office/word/2010/wordml" xmlns:w15="http://schemas.microsoft.com/office/word/2012/wordml" xmlns:w16cex="http://schemas.microsoft.com/office/word/2018/wordml/cex" xmlns:w16cid="http://schemas.microsoft.com/office/word/2016/wordml/cid" xmlns:w16="http://schemas.microsoft.com/office/word/2018/wordml" xmlns:w16sdtdh="http://schemas.microsoft.com/office/word/2020/wordml/sdtdatahash" xmlns:w16se="http://schemas.microsoft.com/office/word/2015/wordml/symex" xmlns:wpg="http://schemas.microsoft.com/office/word/2010/wordprocessingGroup" xmlns:wpi="http://schemas.microsoft.com/office/word/2010/wordprocessingInk" xmlns:wne="http://schemas.microsoft.com/office/word/2006/wordml" xmlns:wps="http://schemas.microsoft.com/office/word/2010/wordprocessingShape" mc:Ignorable="w14 w15 w16se w16cid w16 w16cex w16sdtdh wp14">
   <w:p>
     <w:pPr>
-      <w:pStyle w:val="Header"/>
+      <w:pStyle w:val="Topptekst"/>
     </w:pPr>
   </w:p>
 </w:hdr>
 </file>
 
 <file path=word/header3.xml><?xml version="1.0" encoding="utf-8"?>
-<w:hdr xmlns:wpc="http://schemas.microsoft.com/office/word/2010/wordprocessingCanvas" xmlns:cx="http://schemas.microsoft.com/office/drawing/2014/chartex" xmlns:cx1="http://schemas.microsoft.com/office/drawing/2015/9/8/chartex" xmlns:cx2="http://schemas.microsoft.com/office/drawing/2015/10/21/chartex" xmlns:cx3="http://schemas.microsoft.com/office/drawing/2016/5/9/chartex" xmlns:cx4="http://schemas.microsoft.com/office/drawing/2016/5/10/chartex" xmlns:cx5="http://schemas.microsoft.com/office/drawing/2016/5/11/chartex" xmlns:cx6="http://schemas.microsoft.com/office/drawing/2016/5/12/chartex" xmlns:cx7="http://schemas.microsoft.com/office/drawing/2016/5/13/chartex" xmlns:cx8="http://schemas.microsoft.com/office/drawing/2016/5/14/chartex" xmlns:mc="http://schemas.openxmlformats.org/markup-compatibility/2006" xmlns:aink="http://schemas.microsoft.com/office/drawing/2016/ink" xmlns:am3d="http://schemas.microsoft.com/office/drawing/2017/model3d" xmlns:o="urn:schemas-microsoft-com:office:office" xmlns:r="http://schemas.openxmlformats.org/officeDocument/2006/relationships" xmlns:m="http://schemas.openxmlformats.org/officeDocument/2006/math" xmlns:v="urn:schemas-microsoft-com:vml" xmlns:wp14="http://schemas.microsoft.com/office/word/2010/wordprocessingDrawing" xmlns:wp="http://schemas.openxmlformats.org/drawingml/2006/wordprocessingDrawing" xmlns:w10="urn:schemas-microsoft-com:office:word" xmlns:w="http://schemas.openxmlformats.org/wordprocessingml/2006/main" xmlns:w14="http://schemas.microsoft.com/office/word/2010/wordml" xmlns:w15="http://schemas.microsoft.com/office/word/2012/wordml" xmlns:w16cex="http://schemas.microsoft.com/office/word/2018/wordml/cex" xmlns:w16cid="http://schemas.microsoft.com/office/word/2016/wordml/cid" xmlns:w16="http://schemas.microsoft.com/office/word/2018/wordml" xmlns:w16se="http://schemas.microsoft.com/office/word/2015/wordml/symex" xmlns:wpg="http://schemas.microsoft.com/office/word/2010/wordprocessingGroup" xmlns:wpi="http://schemas.microsoft.com/office/word/2010/wordprocessingInk" xmlns:wne="http://schemas.microsoft.com/office/word/2006/wordml" xmlns:wps="http://schemas.microsoft.com/office/word/2010/wordprocessingShape" mc:Ignorable="w14 w15 w16se w16cid w16 w16cex wp14">
+<w:hdr xmlns:wpc="http://schemas.microsoft.com/office/word/2010/wordprocessingCanvas" xmlns:cx="http://schemas.microsoft.com/office/drawing/2014/chartex" xmlns:cx1="http://schemas.microsoft.com/office/drawing/2015/9/8/chartex" xmlns:cx2="http://schemas.microsoft.com/office/drawing/2015/10/21/chartex" xmlns:cx3="http://schemas.microsoft.com/office/drawing/2016/5/9/chartex" xmlns:cx4="http://schemas.microsoft.com/office/drawing/2016/5/10/chartex" xmlns:cx5="http://schemas.microsoft.com/office/drawing/2016/5/11/chartex" xmlns:cx6="http://schemas.microsoft.com/office/drawing/2016/5/12/chartex" xmlns:cx7="http://schemas.microsoft.com/office/drawing/2016/5/13/chartex" xmlns:cx8="http://schemas.microsoft.com/office/drawing/2016/5/14/chartex" xmlns:mc="http://schemas.openxmlformats.org/markup-compatibility/2006" xmlns:aink="http://schemas.microsoft.com/office/drawing/2016/ink" xmlns:am3d="http://schemas.microsoft.com/office/drawing/2017/model3d" xmlns:o="urn:schemas-microsoft-com:office:office" xmlns:r="http://schemas.openxmlformats.org/officeDocument/2006/relationships" xmlns:m="http://schemas.openxmlformats.org/officeDocument/2006/math" xmlns:v="urn:schemas-microsoft-com:vml" xmlns:wp14="http://schemas.microsoft.com/office/word/2010/wordprocessingDrawing" xmlns:wp="http://schemas.openxmlformats.org/drawingml/2006/wordprocessingDrawing" xmlns:w10="urn:schemas-microsoft-com:office:word" xmlns:w="http://schemas.openxmlformats.org/wordprocessingml/2006/main" xmlns:w14="http://schemas.microsoft.com/office/word/2010/wordml" xmlns:w15="http://schemas.microsoft.com/office/word/2012/wordml" xmlns:w16cex="http://schemas.microsoft.com/office/word/2018/wordml/cex" xmlns:w16cid="http://schemas.microsoft.com/office/word/2016/wordml/cid" xmlns:w16="http://schemas.microsoft.com/office/word/2018/wordml" xmlns:w16sdtdh="http://schemas.microsoft.com/office/word/2020/wordml/sdtdatahash" xmlns:w16se="http://schemas.microsoft.com/office/word/2015/wordml/symex" xmlns:wpg="http://schemas.microsoft.com/office/word/2010/wordprocessingGroup" xmlns:wpi="http://schemas.microsoft.com/office/word/2010/wordprocessingInk" xmlns:wne="http://schemas.microsoft.com/office/word/2006/wordml" xmlns:wps="http://schemas.microsoft.com/office/word/2010/wordprocessingShape" mc:Ignorable="w14 w15 w16se w16cid w16 w16cex w16sdtdh wp14">
   <w:p>
     <w:pPr>
-      <w:pStyle w:val="Header"/>
+      <w:pStyle w:val="Topptekst"/>
     </w:pPr>
   </w:p>
 </w:hdr>
 </file>
 
 <file path=word/numbering.xml><?xml version="1.0" encoding="utf-8"?>
-<w:numbering xmlns:wpc="http://schemas.microsoft.com/office/word/2010/wordprocessingCanvas" xmlns:cx="http://schemas.microsoft.com/office/drawing/2014/chartex" xmlns:cx1="http://schemas.microsoft.com/office/drawing/2015/9/8/chartex" xmlns:cx2="http://schemas.microsoft.com/office/drawing/2015/10/21/chartex" xmlns:cx3="http://schemas.microsoft.com/office/drawing/2016/5/9/chartex" xmlns:cx4="http://schemas.microsoft.com/office/drawing/2016/5/10/chartex" xmlns:cx5="http://schemas.microsoft.com/office/drawing/2016/5/11/chartex" xmlns:cx6="http://schemas.microsoft.com/office/drawing/2016/5/12/chartex" xmlns:cx7="http://schemas.microsoft.com/office/drawing/2016/5/13/chartex" xmlns:cx8="http://schemas.microsoft.com/office/drawing/2016/5/14/chartex" xmlns:mc="http://schemas.openxmlformats.org/markup-compatibility/2006" xmlns:aink="http://schemas.microsoft.com/office/drawing/2016/ink" xmlns:am3d="http://schemas.microsoft.com/office/drawing/2017/model3d" xmlns:o="urn:schemas-microsoft-com:office:office" xmlns:r="http://schemas.openxmlformats.org/officeDocument/2006/relationships" xmlns:m="http://schemas.openxmlformats.org/officeDocument/2006/math" xmlns:v="urn:schemas-microsoft-com:vml" xmlns:wp14="http://schemas.microsoft.com/office/word/2010/wordprocessingDrawing" xmlns:wp="http://schemas.openxmlformats.org/drawingml/2006/wordprocessingDrawing" xmlns:w10="urn:schemas-microsoft-com:office:word" xmlns:w="http://schemas.openxmlformats.org/wordprocessingml/2006/main" xmlns:w14="http://schemas.microsoft.com/office/word/2010/wordml" xmlns:w15="http://schemas.microsoft.com/office/word/2012/wordml" xmlns:w16cex="http://schemas.microsoft.com/office/word/2018/wordml/cex" xmlns:w16cid="http://schemas.microsoft.com/office/word/2016/wordml/cid" xmlns:w16="http://schemas.microsoft.com/office/word/2018/wordml" xmlns:w16se="http://schemas.microsoft.com/office/word/2015/wordml/symex" xmlns:wpg="http://schemas.microsoft.com/office/word/2010/wordprocessingGroup" xmlns:wpi="http://schemas.microsoft.com/office/word/2010/wordprocessingInk" xmlns:wne="http://schemas.microsoft.com/office/word/2006/wordml" xmlns:wps="http://schemas.microsoft.com/office/word/2010/wordprocessingShape" mc:Ignorable="w14 w15 w16se w16cid w16 w16cex wp14">
+<w:numbering xmlns:wpc="http://schemas.microsoft.com/office/word/2010/wordprocessingCanvas" xmlns:cx="http://schemas.microsoft.com/office/drawing/2014/chartex" xmlns:cx1="http://schemas.microsoft.com/office/drawing/2015/9/8/chartex" xmlns:cx2="http://schemas.microsoft.com/office/drawing/2015/10/21/chartex" xmlns:cx3="http://schemas.microsoft.com/office/drawing/2016/5/9/chartex" xmlns:cx4="http://schemas.microsoft.com/office/drawing/2016/5/10/chartex" xmlns:cx5="http://schemas.microsoft.com/office/drawing/2016/5/11/chartex" xmlns:cx6="http://schemas.microsoft.com/office/drawing/2016/5/12/chartex" xmlns:cx7="http://schemas.microsoft.com/office/drawing/2016/5/13/chartex" xmlns:cx8="http://schemas.microsoft.com/office/drawing/2016/5/14/chartex" xmlns:mc="http://schemas.openxmlformats.org/markup-compatibility/2006" xmlns:aink="http://schemas.microsoft.com/office/drawing/2016/ink" xmlns:am3d="http://schemas.microsoft.com/office/drawing/2017/model3d" xmlns:o="urn:schemas-microsoft-com:office:office" xmlns:r="http://schemas.openxmlformats.org/officeDocument/2006/relationships" xmlns:m="http://schemas.openxmlformats.org/officeDocument/2006/math" xmlns:v="urn:schemas-microsoft-com:vml" xmlns:wp14="http://schemas.microsoft.com/office/word/2010/wordprocessingDrawing" xmlns:wp="http://schemas.openxmlformats.org/drawingml/2006/wordprocessingDrawing" xmlns:w10="urn:schemas-microsoft-com:office:word" xmlns:w="http://schemas.openxmlformats.org/wordprocessingml/2006/main" xmlns:w14="http://schemas.microsoft.com/office/word/2010/wordml" xmlns:w15="http://schemas.microsoft.com/office/word/2012/wordml" xmlns:w16cex="http://schemas.microsoft.com/office/word/2018/wordml/cex" xmlns:w16cid="http://schemas.microsoft.com/office/word/2016/wordml/cid" xmlns:w16="http://schemas.microsoft.com/office/word/2018/wordml" xmlns:w16sdtdh="http://schemas.microsoft.com/office/word/2020/wordml/sdtdatahash" xmlns:w16se="http://schemas.microsoft.com/office/word/2015/wordml/symex" xmlns:wpg="http://schemas.microsoft.com/office/word/2010/wordprocessingGroup" xmlns:wpi="http://schemas.microsoft.com/office/word/2010/wordprocessingInk" xmlns:wne="http://schemas.microsoft.com/office/word/2006/wordml" xmlns:wps="http://schemas.microsoft.com/office/word/2010/wordprocessingShape" mc:Ignorable="w14 w15 w16se w16cid w16 w16cex w16sdtdh wp14">
   <w:abstractNum w:abstractNumId="0" w15:restartNumberingAfterBreak="0">
     <w:nsid w:val="130B3455"/>
     <w:multiLevelType w:val="hybridMultilevel"/>
@@ -4417,15 +4574,18 @@
 </file>
 
 <file path=word/people.xml><?xml version="1.0" encoding="utf-8"?>
-<w15:people xmlns:wpc="http://schemas.microsoft.com/office/word/2010/wordprocessingCanvas" xmlns:cx="http://schemas.microsoft.com/office/drawing/2014/chartex" xmlns:cx1="http://schemas.microsoft.com/office/drawing/2015/9/8/chartex" xmlns:cx2="http://schemas.microsoft.com/office/drawing/2015/10/21/chartex" xmlns:cx3="http://schemas.microsoft.com/office/drawing/2016/5/9/chartex" xmlns:cx4="http://schemas.microsoft.com/office/drawing/2016/5/10/chartex" xmlns:cx5="http://schemas.microsoft.com/office/drawing/2016/5/11/chartex" xmlns:cx6="http://schemas.microsoft.com/office/drawing/2016/5/12/chartex" xmlns:cx7="http://schemas.microsoft.com/office/drawing/2016/5/13/chartex" xmlns:cx8="http://schemas.microsoft.com/office/drawing/2016/5/14/chartex" xmlns:mc="http://schemas.openxmlformats.org/markup-compatibility/2006" xmlns:aink="http://schemas.microsoft.com/office/drawing/2016/ink" xmlns:am3d="http://schemas.microsoft.com/office/drawing/2017/model3d" xmlns:o="urn:schemas-microsoft-com:office:office" xmlns:r="http://schemas.openxmlformats.org/officeDocument/2006/relationships" xmlns:m="http://schemas.openxmlformats.org/officeDocument/2006/math" xmlns:v="urn:schemas-microsoft-com:vml" xmlns:wp14="http://schemas.microsoft.com/office/word/2010/wordprocessingDrawing" xmlns:wp="http://schemas.openxmlformats.org/drawingml/2006/wordprocessingDrawing" xmlns:w10="urn:schemas-microsoft-com:office:word" xmlns:w="http://schemas.openxmlformats.org/wordprocessingml/2006/main" xmlns:w14="http://schemas.microsoft.com/office/word/2010/wordml" xmlns:w15="http://schemas.microsoft.com/office/word/2012/wordml" xmlns:w16cex="http://schemas.microsoft.com/office/word/2018/wordml/cex" xmlns:w16cid="http://schemas.microsoft.com/office/word/2016/wordml/cid" xmlns:w16="http://schemas.microsoft.com/office/word/2018/wordml" xmlns:w16se="http://schemas.microsoft.com/office/word/2015/wordml/symex" xmlns:wpg="http://schemas.microsoft.com/office/word/2010/wordprocessingGroup" xmlns:wpi="http://schemas.microsoft.com/office/word/2010/wordprocessingInk" xmlns:wne="http://schemas.microsoft.com/office/word/2006/wordml" xmlns:wps="http://schemas.microsoft.com/office/word/2010/wordprocessingShape" mc:Ignorable="w14 w15 w16se w16cid w16 w16cex wp14">
+<w15:people xmlns:wpc="http://schemas.microsoft.com/office/word/2010/wordprocessingCanvas" xmlns:cx="http://schemas.microsoft.com/office/drawing/2014/chartex" xmlns:cx1="http://schemas.microsoft.com/office/drawing/2015/9/8/chartex" xmlns:cx2="http://schemas.microsoft.com/office/drawing/2015/10/21/chartex" xmlns:cx3="http://schemas.microsoft.com/office/drawing/2016/5/9/chartex" xmlns:cx4="http://schemas.microsoft.com/office/drawing/2016/5/10/chartex" xmlns:cx5="http://schemas.microsoft.com/office/drawing/2016/5/11/chartex" xmlns:cx6="http://schemas.microsoft.com/office/drawing/2016/5/12/chartex" xmlns:cx7="http://schemas.microsoft.com/office/drawing/2016/5/13/chartex" xmlns:cx8="http://schemas.microsoft.com/office/drawing/2016/5/14/chartex" xmlns:mc="http://schemas.openxmlformats.org/markup-compatibility/2006" xmlns:aink="http://schemas.microsoft.com/office/drawing/2016/ink" xmlns:am3d="http://schemas.microsoft.com/office/drawing/2017/model3d" xmlns:o="urn:schemas-microsoft-com:office:office" xmlns:r="http://schemas.openxmlformats.org/officeDocument/2006/relationships" xmlns:m="http://schemas.openxmlformats.org/officeDocument/2006/math" xmlns:v="urn:schemas-microsoft-com:vml" xmlns:wp14="http://schemas.microsoft.com/office/word/2010/wordprocessingDrawing" xmlns:wp="http://schemas.openxmlformats.org/drawingml/2006/wordprocessingDrawing" xmlns:w10="urn:schemas-microsoft-com:office:word" xmlns:w="http://schemas.openxmlformats.org/wordprocessingml/2006/main" xmlns:w14="http://schemas.microsoft.com/office/word/2010/wordml" xmlns:w15="http://schemas.microsoft.com/office/word/2012/wordml" xmlns:w16cex="http://schemas.microsoft.com/office/word/2018/wordml/cex" xmlns:w16cid="http://schemas.microsoft.com/office/word/2016/wordml/cid" xmlns:w16="http://schemas.microsoft.com/office/word/2018/wordml" xmlns:w16sdtdh="http://schemas.microsoft.com/office/word/2020/wordml/sdtdatahash" xmlns:w16se="http://schemas.microsoft.com/office/word/2015/wordml/symex" xmlns:wpg="http://schemas.microsoft.com/office/word/2010/wordprocessingGroup" xmlns:wpi="http://schemas.microsoft.com/office/word/2010/wordprocessingInk" xmlns:wne="http://schemas.microsoft.com/office/word/2006/wordml" xmlns:wps="http://schemas.microsoft.com/office/word/2010/wordprocessingShape" mc:Ignorable="w14 w15 w16se w16cid w16 w16cex w16sdtdh wp14">
   <w15:person w15:author="Kamalan Rashasingham">
     <w15:presenceInfo w15:providerId="AD" w15:userId="S::rashasin@oslomet.no::d7834204-96d8-434a-86a8-701fe5ebaf80"/>
+  </w15:person>
+  <w15:person w15:author="Stian Furu">
+    <w15:presenceInfo w15:providerId="None" w15:userId="Stian Furu"/>
   </w15:person>
 </w15:people>
 </file>
 
 <file path=word/styles.xml><?xml version="1.0" encoding="utf-8"?>
-<w:styles xmlns:mc="http://schemas.openxmlformats.org/markup-compatibility/2006" xmlns:r="http://schemas.openxmlformats.org/officeDocument/2006/relationships" xmlns:w="http://schemas.openxmlformats.org/wordprocessingml/2006/main" xmlns:w14="http://schemas.microsoft.com/office/word/2010/wordml" xmlns:w15="http://schemas.microsoft.com/office/word/2012/wordml" xmlns:w16cex="http://schemas.microsoft.com/office/word/2018/wordml/cex" xmlns:w16cid="http://schemas.microsoft.com/office/word/2016/wordml/cid" xmlns:w16="http://schemas.microsoft.com/office/word/2018/wordml" xmlns:w16se="http://schemas.microsoft.com/office/word/2015/wordml/symex" mc:Ignorable="w14 w15 w16se w16cid w16 w16cex">
+<w:styles xmlns:mc="http://schemas.openxmlformats.org/markup-compatibility/2006" xmlns:r="http://schemas.openxmlformats.org/officeDocument/2006/relationships" xmlns:w="http://schemas.openxmlformats.org/wordprocessingml/2006/main" xmlns:w14="http://schemas.microsoft.com/office/word/2010/wordml" xmlns:w15="http://schemas.microsoft.com/office/word/2012/wordml" xmlns:w16cex="http://schemas.microsoft.com/office/word/2018/wordml/cex" xmlns:w16cid="http://schemas.microsoft.com/office/word/2016/wordml/cid" xmlns:w16="http://schemas.microsoft.com/office/word/2018/wordml" xmlns:w16sdtdh="http://schemas.microsoft.com/office/word/2020/wordml/sdtdatahash" xmlns:w16se="http://schemas.microsoft.com/office/word/2015/wordml/symex" mc:Ignorable="w14 w15 w16se w16cid w16 w16cex w16sdtdh">
   <w:docDefaults>
     <w:rPrDefault>
       <w:rPr>
@@ -4828,11 +4988,11 @@
       <w:sz w:val="24"/>
     </w:rPr>
   </w:style>
-  <w:style w:type="paragraph" w:styleId="Heading1">
+  <w:style w:type="paragraph" w:styleId="Overskrift1">
     <w:name w:val="heading 1"/>
     <w:basedOn w:val="Normal"/>
     <w:next w:val="Normal"/>
-    <w:link w:val="Heading1Char"/>
+    <w:link w:val="Overskrift1Tegn"/>
     <w:uiPriority w:val="9"/>
     <w:qFormat/>
     <w:rsid w:val="007F329F"/>
@@ -4849,11 +5009,11 @@
       <w:szCs w:val="32"/>
     </w:rPr>
   </w:style>
-  <w:style w:type="paragraph" w:styleId="Heading2">
+  <w:style w:type="paragraph" w:styleId="Overskrift2">
     <w:name w:val="heading 2"/>
     <w:basedOn w:val="Normal"/>
     <w:next w:val="Normal"/>
-    <w:link w:val="Heading2Char"/>
+    <w:link w:val="Overskrift2Tegn"/>
     <w:uiPriority w:val="9"/>
     <w:unhideWhenUsed/>
     <w:qFormat/>
@@ -4871,11 +5031,11 @@
       <w:szCs w:val="26"/>
     </w:rPr>
   </w:style>
-  <w:style w:type="paragraph" w:styleId="Heading3">
+  <w:style w:type="paragraph" w:styleId="Overskrift3">
     <w:name w:val="heading 3"/>
     <w:basedOn w:val="Normal"/>
     <w:next w:val="Normal"/>
-    <w:link w:val="Heading3Char"/>
+    <w:link w:val="Overskrift3Tegn"/>
     <w:uiPriority w:val="9"/>
     <w:unhideWhenUsed/>
     <w:qFormat/>
@@ -4892,13 +5052,13 @@
       <w:szCs w:val="24"/>
     </w:rPr>
   </w:style>
-  <w:style w:type="character" w:default="1" w:styleId="DefaultParagraphFont">
+  <w:style w:type="character" w:default="1" w:styleId="Standardskriftforavsnitt">
     <w:name w:val="Default Paragraph Font"/>
     <w:uiPriority w:val="1"/>
     <w:semiHidden/>
     <w:unhideWhenUsed/>
   </w:style>
-  <w:style w:type="table" w:default="1" w:styleId="TableNormal">
+  <w:style w:type="table" w:default="1" w:styleId="Vanligtabell">
     <w:name w:val="Normal Table"/>
     <w:uiPriority w:val="99"/>
     <w:semiHidden/>
@@ -4913,15 +5073,15 @@
       </w:tblCellMar>
     </w:tblPr>
   </w:style>
-  <w:style w:type="numbering" w:default="1" w:styleId="NoList">
+  <w:style w:type="numbering" w:default="1" w:styleId="Ingenliste">
     <w:name w:val="No List"/>
     <w:uiPriority w:val="99"/>
     <w:semiHidden/>
     <w:unhideWhenUsed/>
   </w:style>
-  <w:style w:type="character" w:styleId="CommentReference">
+  <w:style w:type="character" w:styleId="Merknadsreferanse">
     <w:name w:val="annotation reference"/>
-    <w:basedOn w:val="DefaultParagraphFont"/>
+    <w:basedOn w:val="Standardskriftforavsnitt"/>
     <w:uiPriority w:val="99"/>
     <w:semiHidden/>
     <w:unhideWhenUsed/>
@@ -4931,10 +5091,10 @@
       <w:szCs w:val="16"/>
     </w:rPr>
   </w:style>
-  <w:style w:type="paragraph" w:styleId="CommentText">
+  <w:style w:type="paragraph" w:styleId="Merknadstekst">
     <w:name w:val="annotation text"/>
     <w:basedOn w:val="Normal"/>
-    <w:link w:val="CommentTextChar"/>
+    <w:link w:val="MerknadstekstTegn"/>
     <w:uiPriority w:val="99"/>
     <w:semiHidden/>
     <w:unhideWhenUsed/>
@@ -4947,10 +5107,10 @@
       <w:szCs w:val="20"/>
     </w:rPr>
   </w:style>
-  <w:style w:type="character" w:customStyle="1" w:styleId="CommentTextChar">
-    <w:name w:val="Comment Text Char"/>
-    <w:basedOn w:val="DefaultParagraphFont"/>
-    <w:link w:val="CommentText"/>
+  <w:style w:type="character" w:customStyle="1" w:styleId="MerknadstekstTegn">
+    <w:name w:val="Merknadstekst Tegn"/>
+    <w:basedOn w:val="Standardskriftforavsnitt"/>
+    <w:link w:val="Merknadstekst"/>
     <w:uiPriority w:val="99"/>
     <w:semiHidden/>
     <w:rsid w:val="00EC6BA1"/>
@@ -4959,11 +5119,11 @@
       <w:szCs w:val="20"/>
     </w:rPr>
   </w:style>
-  <w:style w:type="paragraph" w:styleId="CommentSubject">
+  <w:style w:type="paragraph" w:styleId="Kommentaremne">
     <w:name w:val="annotation subject"/>
-    <w:basedOn w:val="CommentText"/>
-    <w:next w:val="CommentText"/>
-    <w:link w:val="CommentSubjectChar"/>
+    <w:basedOn w:val="Merknadstekst"/>
+    <w:next w:val="Merknadstekst"/>
+    <w:link w:val="KommentaremneTegn"/>
     <w:uiPriority w:val="99"/>
     <w:semiHidden/>
     <w:unhideWhenUsed/>
@@ -4973,10 +5133,10 @@
       <w:bCs/>
     </w:rPr>
   </w:style>
-  <w:style w:type="character" w:customStyle="1" w:styleId="CommentSubjectChar">
-    <w:name w:val="Comment Subject Char"/>
-    <w:basedOn w:val="CommentTextChar"/>
-    <w:link w:val="CommentSubject"/>
+  <w:style w:type="character" w:customStyle="1" w:styleId="KommentaremneTegn">
+    <w:name w:val="Kommentaremne Tegn"/>
+    <w:basedOn w:val="MerknadstekstTegn"/>
+    <w:link w:val="Kommentaremne"/>
     <w:uiPriority w:val="99"/>
     <w:semiHidden/>
     <w:rsid w:val="00EC6BA1"/>
@@ -4987,7 +5147,7 @@
       <w:szCs w:val="20"/>
     </w:rPr>
   </w:style>
-  <w:style w:type="paragraph" w:styleId="ListParagraph">
+  <w:style w:type="paragraph" w:styleId="Listeavsnitt">
     <w:name w:val="List Paragraph"/>
     <w:basedOn w:val="Normal"/>
     <w:uiPriority w:val="34"/>
@@ -4998,11 +5158,11 @@
       <w:contextualSpacing/>
     </w:pPr>
   </w:style>
-  <w:style w:type="paragraph" w:styleId="Title">
+  <w:style w:type="paragraph" w:styleId="Tittel">
     <w:name w:val="Title"/>
     <w:basedOn w:val="Normal"/>
     <w:next w:val="Normal"/>
-    <w:link w:val="TitleChar"/>
+    <w:link w:val="TittelTegn"/>
     <w:uiPriority w:val="10"/>
     <w:qFormat/>
     <w:rsid w:val="003F1DB8"/>
@@ -5018,10 +5178,10 @@
       <w:szCs w:val="56"/>
     </w:rPr>
   </w:style>
-  <w:style w:type="character" w:customStyle="1" w:styleId="TitleChar">
-    <w:name w:val="Title Char"/>
-    <w:basedOn w:val="DefaultParagraphFont"/>
-    <w:link w:val="Title"/>
+  <w:style w:type="character" w:customStyle="1" w:styleId="TittelTegn">
+    <w:name w:val="Tittel Tegn"/>
+    <w:basedOn w:val="Standardskriftforavsnitt"/>
+    <w:link w:val="Tittel"/>
     <w:uiPriority w:val="10"/>
     <w:rsid w:val="003F1DB8"/>
     <w:rPr>
@@ -5032,10 +5192,10 @@
       <w:szCs w:val="56"/>
     </w:rPr>
   </w:style>
-  <w:style w:type="paragraph" w:styleId="Header">
+  <w:style w:type="paragraph" w:styleId="Topptekst">
     <w:name w:val="header"/>
     <w:basedOn w:val="Normal"/>
-    <w:link w:val="HeaderChar"/>
+    <w:link w:val="TopptekstTegn"/>
     <w:uiPriority w:val="99"/>
     <w:unhideWhenUsed/>
     <w:rsid w:val="00EE213D"/>
@@ -5047,10 +5207,10 @@
       <w:spacing w:after="0" w:line="240" w:lineRule="auto"/>
     </w:pPr>
   </w:style>
-  <w:style w:type="character" w:customStyle="1" w:styleId="HeaderChar">
-    <w:name w:val="Header Char"/>
-    <w:basedOn w:val="DefaultParagraphFont"/>
-    <w:link w:val="Header"/>
+  <w:style w:type="character" w:customStyle="1" w:styleId="TopptekstTegn">
+    <w:name w:val="Topptekst Tegn"/>
+    <w:basedOn w:val="Standardskriftforavsnitt"/>
+    <w:link w:val="Topptekst"/>
     <w:uiPriority w:val="99"/>
     <w:rsid w:val="00EE213D"/>
     <w:rPr>
@@ -5058,10 +5218,10 @@
       <w:sz w:val="24"/>
     </w:rPr>
   </w:style>
-  <w:style w:type="paragraph" w:styleId="Footer">
+  <w:style w:type="paragraph" w:styleId="Bunntekst">
     <w:name w:val="footer"/>
     <w:basedOn w:val="Normal"/>
-    <w:link w:val="FooterChar"/>
+    <w:link w:val="BunntekstTegn"/>
     <w:uiPriority w:val="99"/>
     <w:unhideWhenUsed/>
     <w:rsid w:val="00EE213D"/>
@@ -5073,10 +5233,10 @@
       <w:spacing w:after="0" w:line="240" w:lineRule="auto"/>
     </w:pPr>
   </w:style>
-  <w:style w:type="character" w:customStyle="1" w:styleId="FooterChar">
-    <w:name w:val="Footer Char"/>
-    <w:basedOn w:val="DefaultParagraphFont"/>
-    <w:link w:val="Footer"/>
+  <w:style w:type="character" w:customStyle="1" w:styleId="BunntekstTegn">
+    <w:name w:val="Bunntekst Tegn"/>
+    <w:basedOn w:val="Standardskriftforavsnitt"/>
+    <w:link w:val="Bunntekst"/>
     <w:uiPriority w:val="99"/>
     <w:rsid w:val="00EE213D"/>
     <w:rPr>
@@ -5084,10 +5244,10 @@
       <w:sz w:val="24"/>
     </w:rPr>
   </w:style>
-  <w:style w:type="character" w:customStyle="1" w:styleId="Heading1Char">
-    <w:name w:val="Heading 1 Char"/>
-    <w:basedOn w:val="DefaultParagraphFont"/>
-    <w:link w:val="Heading1"/>
+  <w:style w:type="character" w:customStyle="1" w:styleId="Overskrift1Tegn">
+    <w:name w:val="Overskrift 1 Tegn"/>
+    <w:basedOn w:val="Standardskriftforavsnitt"/>
+    <w:link w:val="Overskrift1"/>
     <w:uiPriority w:val="9"/>
     <w:rsid w:val="007F329F"/>
     <w:rPr>
@@ -5097,10 +5257,10 @@
       <w:szCs w:val="32"/>
     </w:rPr>
   </w:style>
-  <w:style w:type="character" w:customStyle="1" w:styleId="Heading2Char">
-    <w:name w:val="Heading 2 Char"/>
-    <w:basedOn w:val="DefaultParagraphFont"/>
-    <w:link w:val="Heading2"/>
+  <w:style w:type="character" w:customStyle="1" w:styleId="Overskrift2Tegn">
+    <w:name w:val="Overskrift 2 Tegn"/>
+    <w:basedOn w:val="Standardskriftforavsnitt"/>
+    <w:link w:val="Overskrift2"/>
     <w:uiPriority w:val="9"/>
     <w:rsid w:val="007F329F"/>
     <w:rPr>
@@ -5110,9 +5270,9 @@
       <w:szCs w:val="26"/>
     </w:rPr>
   </w:style>
-  <w:style w:type="table" w:styleId="TableGrid">
+  <w:style w:type="table" w:styleId="Tabellrutenett">
     <w:name w:val="Table Grid"/>
-    <w:basedOn w:val="TableNormal"/>
+    <w:basedOn w:val="Vanligtabell"/>
     <w:uiPriority w:val="39"/>
     <w:rsid w:val="00B967F7"/>
     <w:pPr>
@@ -5129,7 +5289,7 @@
       </w:tblBorders>
     </w:tblPr>
   </w:style>
-  <w:style w:type="paragraph" w:styleId="Caption">
+  <w:style w:type="paragraph" w:styleId="Bildetekst">
     <w:name w:val="caption"/>
     <w:basedOn w:val="Normal"/>
     <w:next w:val="Normal"/>
@@ -5148,9 +5308,9 @@
       <w:szCs w:val="18"/>
     </w:rPr>
   </w:style>
-  <w:style w:type="character" w:styleId="Hyperlink">
+  <w:style w:type="character" w:styleId="Hyperkobling">
     <w:name w:val="Hyperlink"/>
-    <w:basedOn w:val="DefaultParagraphFont"/>
+    <w:basedOn w:val="Standardskriftforavsnitt"/>
     <w:uiPriority w:val="99"/>
     <w:unhideWhenUsed/>
     <w:rsid w:val="003B47EF"/>
@@ -5159,9 +5319,9 @@
       <w:u w:val="single"/>
     </w:rPr>
   </w:style>
-  <w:style w:type="character" w:styleId="UnresolvedMention">
+  <w:style w:type="character" w:styleId="Ulstomtale">
     <w:name w:val="Unresolved Mention"/>
-    <w:basedOn w:val="DefaultParagraphFont"/>
+    <w:basedOn w:val="Standardskriftforavsnitt"/>
     <w:uiPriority w:val="99"/>
     <w:semiHidden/>
     <w:unhideWhenUsed/>
@@ -5171,10 +5331,10 @@
       <w:shd w:val="clear" w:color="auto" w:fill="E1DFDD"/>
     </w:rPr>
   </w:style>
-  <w:style w:type="character" w:customStyle="1" w:styleId="Heading3Char">
-    <w:name w:val="Heading 3 Char"/>
-    <w:basedOn w:val="DefaultParagraphFont"/>
-    <w:link w:val="Heading3"/>
+  <w:style w:type="character" w:customStyle="1" w:styleId="Overskrift3Tegn">
+    <w:name w:val="Overskrift 3 Tegn"/>
+    <w:basedOn w:val="Standardskriftforavsnitt"/>
+    <w:link w:val="Overskrift3"/>
     <w:uiPriority w:val="9"/>
     <w:rsid w:val="00FB0699"/>
     <w:rPr>
@@ -5184,11 +5344,11 @@
       <w:szCs w:val="24"/>
     </w:rPr>
   </w:style>
-  <w:style w:type="paragraph" w:styleId="Quote">
+  <w:style w:type="paragraph" w:styleId="Sitat">
     <w:name w:val="Quote"/>
     <w:basedOn w:val="Normal"/>
     <w:next w:val="Normal"/>
-    <w:link w:val="QuoteChar"/>
+    <w:link w:val="SitatTegn"/>
     <w:uiPriority w:val="29"/>
     <w:qFormat/>
     <w:rsid w:val="007200C9"/>
@@ -5203,10 +5363,10 @@
       <w:color w:val="404040" w:themeColor="text1" w:themeTint="BF"/>
     </w:rPr>
   </w:style>
-  <w:style w:type="character" w:customStyle="1" w:styleId="QuoteChar">
-    <w:name w:val="Quote Char"/>
-    <w:basedOn w:val="DefaultParagraphFont"/>
-    <w:link w:val="Quote"/>
+  <w:style w:type="character" w:customStyle="1" w:styleId="SitatTegn">
+    <w:name w:val="Sitat Tegn"/>
+    <w:basedOn w:val="Standardskriftforavsnitt"/>
+    <w:link w:val="Sitat"/>
     <w:uiPriority w:val="29"/>
     <w:rsid w:val="007200C9"/>
     <w:rPr>
@@ -5223,7 +5383,7 @@
 <file path=word/charts/chart1.xml><?xml version="1.0" encoding="utf-8"?>
 <c:chartSpace xmlns:c="http://schemas.openxmlformats.org/drawingml/2006/chart" xmlns:a="http://schemas.openxmlformats.org/drawingml/2006/main" xmlns:r="http://schemas.openxmlformats.org/officeDocument/2006/relationships" xmlns:c16r2="http://schemas.microsoft.com/office/drawing/2015/06/chart">
   <c:date1904 val="0"/>
-  <c:lang val="en-US"/>
+  <c:lang val="nb-NO"/>
   <c:roundedCorners val="0"/>
   <mc:AlternateContent xmlns:mc="http://schemas.openxmlformats.org/markup-compatibility/2006">
     <mc:Choice xmlns:c14="http://schemas.microsoft.com/office/drawing/2007/8/2/chart" Requires="c14">
@@ -5959,6 +6119,12 @@
 </file>
 
 <file path=customXml/item1.xml><?xml version="1.0" encoding="utf-8"?>
+<p:properties xmlns:p="http://schemas.microsoft.com/office/2006/metadata/properties" xmlns:xsi="http://www.w3.org/2001/XMLSchema-instance" xmlns:pc="http://schemas.microsoft.com/office/infopath/2007/PartnerControls">
+  <documentManagement/>
+</p:properties>
+</file>
+
+<file path=customXml/item2.xml><?xml version="1.0" encoding="utf-8"?>
 <ct:contentTypeSchema xmlns:ct="http://schemas.microsoft.com/office/2006/metadata/contentType" xmlns:ma="http://schemas.microsoft.com/office/2006/metadata/properties/metaAttributes" ct:_="" ma:_="" ma:contentTypeName="Dokument" ma:contentTypeID="0x010100397E437080B18A4386D453C9A9FA6939" ma:contentTypeVersion="2" ma:contentTypeDescription="Opprett et nytt dokument." ma:contentTypeScope="" ma:versionID="e15f3e224d8dd52f2b13909b615be202">
   <xsd:schema xmlns:xsd="http://www.w3.org/2001/XMLSchema" xmlns:xs="http://www.w3.org/2001/XMLSchema" xmlns:p="http://schemas.microsoft.com/office/2006/metadata/properties" xmlns:ns3="6cdb2f02-6ea5-4b97-a175-fc1305aeb4c7" targetNamespace="http://schemas.microsoft.com/office/2006/metadata/properties" ma:root="true" ma:fieldsID="f879d4c43ed6cb24089376ac0a8c1ad7" ns3:_="">
     <xsd:import namespace="6cdb2f02-6ea5-4b97-a175-fc1305aeb4c7"/>
@@ -6090,12 +6256,6 @@
 </ct:contentTypeSchema>
 </file>
 
-<file path=customXml/item2.xml><?xml version="1.0" encoding="utf-8"?>
-<p:properties xmlns:p="http://schemas.microsoft.com/office/2006/metadata/properties" xmlns:xsi="http://www.w3.org/2001/XMLSchema-instance" xmlns:pc="http://schemas.microsoft.com/office/infopath/2007/PartnerControls">
-  <documentManagement/>
-</p:properties>
-</file>
-
 <file path=customXml/item3.xml><?xml version="1.0" encoding="utf-8"?>
 <?mso-contentType ?>
 <FormTemplates xmlns="http://schemas.microsoft.com/sharepoint/v3/contenttype/forms">
@@ -6106,6 +6266,15 @@
 </file>
 
 <file path=customXml/itemProps1.xml><?xml version="1.0" encoding="utf-8"?>
+<ds:datastoreItem xmlns:ds="http://schemas.openxmlformats.org/officeDocument/2006/customXml" ds:itemID="{78EE3D40-C055-4F89-B3F4-007C792F672E}">
+  <ds:schemaRefs>
+    <ds:schemaRef ds:uri="http://schemas.microsoft.com/office/2006/metadata/properties"/>
+    <ds:schemaRef ds:uri="http://schemas.microsoft.com/office/infopath/2007/PartnerControls"/>
+  </ds:schemaRefs>
+</ds:datastoreItem>
+</file>
+
+<file path=customXml/itemProps2.xml><?xml version="1.0" encoding="utf-8"?>
 <ds:datastoreItem xmlns:ds="http://schemas.openxmlformats.org/officeDocument/2006/customXml" ds:itemID="{9CA93C49-5A5D-4D00-B05E-FD86476A4AE4}">
   <ds:schemaRefs>
     <ds:schemaRef ds:uri="http://schemas.microsoft.com/office/2006/metadata/contentType"/>
@@ -6123,15 +6292,6 @@
 </ds:datastoreItem>
 </file>
 
-<file path=customXml/itemProps2.xml><?xml version="1.0" encoding="utf-8"?>
-<ds:datastoreItem xmlns:ds="http://schemas.openxmlformats.org/officeDocument/2006/customXml" ds:itemID="{78EE3D40-C055-4F89-B3F4-007C792F672E}">
-  <ds:schemaRefs>
-    <ds:schemaRef ds:uri="http://schemas.microsoft.com/office/2006/metadata/properties"/>
-    <ds:schemaRef ds:uri="http://schemas.microsoft.com/office/infopath/2007/PartnerControls"/>
-  </ds:schemaRefs>
-</ds:datastoreItem>
-</file>
-
 <file path=customXml/itemProps3.xml><?xml version="1.0" encoding="utf-8"?>
 <ds:datastoreItem xmlns:ds="http://schemas.openxmlformats.org/officeDocument/2006/customXml" ds:itemID="{9DAFE0DB-47C6-4C29-93D4-8CAB3FE01D68}">
   <ds:schemaRefs>

</xml_diff>

<commit_message>
oppdatert word og ny excel
</commit_message>
<xml_diff>
--- a/Digitalisering i bygg.docx
+++ b/Digitalisering i bygg.docx
@@ -1,10 +1,10 @@
 
 <file path=word/document.xml><?xml version="1.0" encoding="utf-8"?>
-<w:document xmlns:wpc="http://schemas.microsoft.com/office/word/2010/wordprocessingCanvas" xmlns:cx="http://schemas.microsoft.com/office/drawing/2014/chartex" xmlns:cx1="http://schemas.microsoft.com/office/drawing/2015/9/8/chartex" xmlns:cx2="http://schemas.microsoft.com/office/drawing/2015/10/21/chartex" xmlns:cx3="http://schemas.microsoft.com/office/drawing/2016/5/9/chartex" xmlns:cx4="http://schemas.microsoft.com/office/drawing/2016/5/10/chartex" xmlns:cx5="http://schemas.microsoft.com/office/drawing/2016/5/11/chartex" xmlns:cx6="http://schemas.microsoft.com/office/drawing/2016/5/12/chartex" xmlns:cx7="http://schemas.microsoft.com/office/drawing/2016/5/13/chartex" xmlns:cx8="http://schemas.microsoft.com/office/drawing/2016/5/14/chartex" xmlns:mc="http://schemas.openxmlformats.org/markup-compatibility/2006" xmlns:aink="http://schemas.microsoft.com/office/drawing/2016/ink" xmlns:am3d="http://schemas.microsoft.com/office/drawing/2017/model3d" xmlns:o="urn:schemas-microsoft-com:office:office" xmlns:r="http://schemas.openxmlformats.org/officeDocument/2006/relationships" xmlns:m="http://schemas.openxmlformats.org/officeDocument/2006/math" xmlns:v="urn:schemas-microsoft-com:vml" xmlns:wp14="http://schemas.microsoft.com/office/word/2010/wordprocessingDrawing" xmlns:wp="http://schemas.openxmlformats.org/drawingml/2006/wordprocessingDrawing" xmlns:w10="urn:schemas-microsoft-com:office:word" xmlns:w="http://schemas.openxmlformats.org/wordprocessingml/2006/main" xmlns:w14="http://schemas.microsoft.com/office/word/2010/wordml" xmlns:w15="http://schemas.microsoft.com/office/word/2012/wordml" xmlns:w16cex="http://schemas.microsoft.com/office/word/2018/wordml/cex" xmlns:w16cid="http://schemas.microsoft.com/office/word/2016/wordml/cid" xmlns:w16="http://schemas.microsoft.com/office/word/2018/wordml" xmlns:w16se="http://schemas.microsoft.com/office/word/2015/wordml/symex" xmlns:wpg="http://schemas.microsoft.com/office/word/2010/wordprocessingGroup" xmlns:wpi="http://schemas.microsoft.com/office/word/2010/wordprocessingInk" xmlns:wne="http://schemas.microsoft.com/office/word/2006/wordml" xmlns:wps="http://schemas.microsoft.com/office/word/2010/wordprocessingShape" mc:Ignorable="w14 w15 w16se w16cid w16 w16cex wp14">
+<w:document xmlns:wpc="http://schemas.microsoft.com/office/word/2010/wordprocessingCanvas" xmlns:cx="http://schemas.microsoft.com/office/drawing/2014/chartex" xmlns:cx1="http://schemas.microsoft.com/office/drawing/2015/9/8/chartex" xmlns:cx2="http://schemas.microsoft.com/office/drawing/2015/10/21/chartex" xmlns:cx3="http://schemas.microsoft.com/office/drawing/2016/5/9/chartex" xmlns:cx4="http://schemas.microsoft.com/office/drawing/2016/5/10/chartex" xmlns:cx5="http://schemas.microsoft.com/office/drawing/2016/5/11/chartex" xmlns:cx6="http://schemas.microsoft.com/office/drawing/2016/5/12/chartex" xmlns:cx7="http://schemas.microsoft.com/office/drawing/2016/5/13/chartex" xmlns:cx8="http://schemas.microsoft.com/office/drawing/2016/5/14/chartex" xmlns:mc="http://schemas.openxmlformats.org/markup-compatibility/2006" xmlns:aink="http://schemas.microsoft.com/office/drawing/2016/ink" xmlns:am3d="http://schemas.microsoft.com/office/drawing/2017/model3d" xmlns:o="urn:schemas-microsoft-com:office:office" xmlns:r="http://schemas.openxmlformats.org/officeDocument/2006/relationships" xmlns:m="http://schemas.openxmlformats.org/officeDocument/2006/math" xmlns:v="urn:schemas-microsoft-com:vml" xmlns:wp14="http://schemas.microsoft.com/office/word/2010/wordprocessingDrawing" xmlns:wp="http://schemas.openxmlformats.org/drawingml/2006/wordprocessingDrawing" xmlns:w10="urn:schemas-microsoft-com:office:word" xmlns:w="http://schemas.openxmlformats.org/wordprocessingml/2006/main" xmlns:w14="http://schemas.microsoft.com/office/word/2010/wordml" xmlns:w15="http://schemas.microsoft.com/office/word/2012/wordml" xmlns:w16cex="http://schemas.microsoft.com/office/word/2018/wordml/cex" xmlns:w16cid="http://schemas.microsoft.com/office/word/2016/wordml/cid" xmlns:w16="http://schemas.microsoft.com/office/word/2018/wordml" xmlns:w16sdtdh="http://schemas.microsoft.com/office/word/2020/wordml/sdtdatahash" xmlns:w16se="http://schemas.microsoft.com/office/word/2015/wordml/symex" xmlns:wpg="http://schemas.microsoft.com/office/word/2010/wordprocessingGroup" xmlns:wpi="http://schemas.microsoft.com/office/word/2010/wordprocessingInk" xmlns:wne="http://schemas.microsoft.com/office/word/2006/wordml" xmlns:wps="http://schemas.microsoft.com/office/word/2010/wordprocessingShape" mc:Ignorable="w14 w15 w16se w16cid w16 w16cex w16sdtdh wp14">
   <w:body>
     <w:p>
       <w:pPr>
-        <w:pStyle w:val="Title"/>
+        <w:pStyle w:val="Tittel"/>
         <w:rPr>
           <w:sz w:val="40"/>
           <w:szCs w:val="40"/>
@@ -94,7 +94,7 @@
       <w:sdtContent>
         <w:p>
           <w:pPr>
-            <w:pStyle w:val="TOCHeading"/>
+            <w:pStyle w:val="Overskriftforinnholdsfortegnelse"/>
           </w:pPr>
           <w:r>
             <w:t>Innhold</w:t>
@@ -105,7 +105,7 @@
         </w:p>
         <w:p>
           <w:pPr>
-            <w:pStyle w:val="TOC1"/>
+            <w:pStyle w:val="INNH1"/>
             <w:rPr>
               <w:rFonts w:asciiTheme="minorHAnsi" w:eastAsiaTheme="minorEastAsia" w:hAnsiTheme="minorHAnsi"/>
               <w:noProof/>
@@ -125,7 +125,7 @@
           <w:hyperlink w:anchor="_Toc79155245" w:history="1">
             <w:r>
               <w:rPr>
-                <w:rStyle w:val="Hyperlink"/>
+                <w:rStyle w:val="Hyperkobling"/>
                 <w:noProof/>
               </w:rPr>
               <w:t>1.</w:t>
@@ -141,7 +141,7 @@
             </w:r>
             <w:r>
               <w:rPr>
-                <w:rStyle w:val="Hyperlink"/>
+                <w:rStyle w:val="Hyperkobling"/>
                 <w:noProof/>
               </w:rPr>
               <w:t>Innledning</w:t>
@@ -198,7 +198,7 @@
         </w:p>
         <w:p>
           <w:pPr>
-            <w:pStyle w:val="TOC1"/>
+            <w:pStyle w:val="INNH1"/>
             <w:rPr>
               <w:rFonts w:asciiTheme="minorHAnsi" w:eastAsiaTheme="minorEastAsia" w:hAnsiTheme="minorHAnsi"/>
               <w:noProof/>
@@ -209,7 +209,7 @@
           <w:hyperlink w:anchor="_Toc79155246" w:history="1">
             <w:r>
               <w:rPr>
-                <w:rStyle w:val="Hyperlink"/>
+                <w:rStyle w:val="Hyperkobling"/>
                 <w:noProof/>
               </w:rPr>
               <w:t>2.</w:t>
@@ -225,7 +225,7 @@
             </w:r>
             <w:r>
               <w:rPr>
-                <w:rStyle w:val="Hyperlink"/>
+                <w:rStyle w:val="Hyperkobling"/>
                 <w:noProof/>
               </w:rPr>
               <w:t>Avvik fra opprinnelig plan</w:t>
@@ -282,7 +282,7 @@
         </w:p>
         <w:p>
           <w:pPr>
-            <w:pStyle w:val="TOC1"/>
+            <w:pStyle w:val="INNH1"/>
             <w:rPr>
               <w:rFonts w:asciiTheme="minorHAnsi" w:eastAsiaTheme="minorEastAsia" w:hAnsiTheme="minorHAnsi"/>
               <w:noProof/>
@@ -293,7 +293,7 @@
           <w:hyperlink w:anchor="_Toc79155247" w:history="1">
             <w:r>
               <w:rPr>
-                <w:rStyle w:val="Hyperlink"/>
+                <w:rStyle w:val="Hyperkobling"/>
                 <w:noProof/>
               </w:rPr>
               <w:t>3.</w:t>
@@ -309,7 +309,7 @@
             </w:r>
             <w:r>
               <w:rPr>
-                <w:rStyle w:val="Hyperlink"/>
+                <w:rStyle w:val="Hyperkobling"/>
                 <w:noProof/>
               </w:rPr>
               <w:t>Organisering av arbeidet</w:t>
@@ -366,7 +366,7 @@
         </w:p>
         <w:p>
           <w:pPr>
-            <w:pStyle w:val="TOC1"/>
+            <w:pStyle w:val="INNH1"/>
             <w:rPr>
               <w:rFonts w:asciiTheme="minorHAnsi" w:eastAsiaTheme="minorEastAsia" w:hAnsiTheme="minorHAnsi"/>
               <w:noProof/>
@@ -377,7 +377,7 @@
           <w:hyperlink w:anchor="_Toc79155248" w:history="1">
             <w:r>
               <w:rPr>
-                <w:rStyle w:val="Hyperlink"/>
+                <w:rStyle w:val="Hyperkobling"/>
                 <w:noProof/>
               </w:rPr>
               <w:t>4.</w:t>
@@ -393,7 +393,7 @@
             </w:r>
             <w:r>
               <w:rPr>
-                <w:rStyle w:val="Hyperlink"/>
+                <w:rStyle w:val="Hyperkobling"/>
                 <w:noProof/>
               </w:rPr>
               <w:t>Status quo i studieplan bachelorprogram bygg og energiteknikk</w:t>
@@ -450,7 +450,7 @@
         </w:p>
         <w:p>
           <w:pPr>
-            <w:pStyle w:val="TOC3"/>
+            <w:pStyle w:val="INNH3"/>
             <w:tabs>
               <w:tab w:val="left" w:pos="1100"/>
               <w:tab w:val="right" w:leader="dot" w:pos="9062"/>
@@ -465,7 +465,7 @@
           <w:hyperlink w:anchor="_Toc79155249" w:history="1">
             <w:r>
               <w:rPr>
-                <w:rStyle w:val="Hyperlink"/>
+                <w:rStyle w:val="Hyperkobling"/>
                 <w:noProof/>
               </w:rPr>
               <w:t>4.1.</w:t>
@@ -481,7 +481,7 @@
             </w:r>
             <w:r>
               <w:rPr>
-                <w:rStyle w:val="Hyperlink"/>
+                <w:rStyle w:val="Hyperkobling"/>
                 <w:noProof/>
               </w:rPr>
               <w:t>Kort om bachelorprogrammet</w:t>
@@ -538,7 +538,7 @@
         </w:p>
         <w:p>
           <w:pPr>
-            <w:pStyle w:val="TOC1"/>
+            <w:pStyle w:val="INNH1"/>
             <w:rPr>
               <w:rFonts w:asciiTheme="minorHAnsi" w:eastAsiaTheme="minorEastAsia" w:hAnsiTheme="minorHAnsi"/>
               <w:noProof/>
@@ -549,7 +549,7 @@
           <w:hyperlink w:anchor="_Toc79155250" w:history="1">
             <w:r>
               <w:rPr>
-                <w:rStyle w:val="Hyperlink"/>
+                <w:rStyle w:val="Hyperkobling"/>
                 <w:noProof/>
               </w:rPr>
               <w:t>5.</w:t>
@@ -565,7 +565,7 @@
             </w:r>
             <w:r>
               <w:rPr>
-                <w:rStyle w:val="Hyperlink"/>
+                <w:rStyle w:val="Hyperkobling"/>
                 <w:noProof/>
               </w:rPr>
               <w:t>Investigering av studieplan og emner</w:t>
@@ -622,7 +622,7 @@
         </w:p>
         <w:p>
           <w:pPr>
-            <w:pStyle w:val="TOC2"/>
+            <w:pStyle w:val="INNH2"/>
             <w:tabs>
               <w:tab w:val="left" w:pos="880"/>
               <w:tab w:val="right" w:leader="dot" w:pos="9062"/>
@@ -637,7 +637,7 @@
           <w:hyperlink w:anchor="_Toc79155251" w:history="1">
             <w:r>
               <w:rPr>
-                <w:rStyle w:val="Hyperlink"/>
+                <w:rStyle w:val="Hyperkobling"/>
                 <w:noProof/>
               </w:rPr>
               <w:t>5.1.</w:t>
@@ -653,7 +653,7 @@
             </w:r>
             <w:r>
               <w:rPr>
-                <w:rStyle w:val="Hyperlink"/>
+                <w:rStyle w:val="Hyperkobling"/>
                 <w:noProof/>
               </w:rPr>
               <w:t>Undervisningsform, arbeidskrav og vurderingsform</w:t>
@@ -721,7 +721,7 @@
     </w:sdt>
     <w:p>
       <w:pPr>
-        <w:pStyle w:val="TOCHeading"/>
+        <w:pStyle w:val="Overskriftforinnholdsfortegnelse"/>
       </w:pPr>
       <w:proofErr w:type="spellStart"/>
       <w:r>
@@ -731,14 +731,13 @@
     </w:p>
     <w:p>
       <w:pPr>
-        <w:pStyle w:val="TableofFigures"/>
+        <w:pStyle w:val="Figurliste"/>
         <w:tabs>
           <w:tab w:val="right" w:leader="dot" w:pos="9062"/>
         </w:tabs>
         <w:rPr>
+          <w:rStyle w:val="Hyperkobling"/>
           <w:noProof/>
-          <w:color w:val="0563C1" w:themeColor="hyperlink"/>
-          <w:u w:val="single"/>
         </w:rPr>
       </w:pPr>
       <w:r>
@@ -759,13 +758,13 @@
         </w:rPr>
         <w:fldChar w:fldCharType="separate"/>
       </w:r>
-      <w:hyperlink w:anchor="_Toc79155308" w:history="1">
+      <w:hyperlink w:anchor="_Toc79407379" w:history="1">
         <w:r>
           <w:rPr>
-            <w:rStyle w:val="Hyperlink"/>
+            <w:rStyle w:val="Hyperkobling"/>
             <w:noProof/>
           </w:rPr>
-          <w:t>Figur 1 Foreslått flytdiagram</w:t>
+          <w:t>Figur 1 Organisasjonskart</w:t>
         </w:r>
         <w:r>
           <w:rPr>
@@ -786,7 +785,7 @@
             <w:noProof/>
             <w:webHidden/>
           </w:rPr>
-          <w:instrText xml:space="preserve"> PAGEREF _Toc79155308 \h </w:instrText>
+          <w:instrText xml:space="preserve"> PAGEREF _Toc79407379 \h </w:instrText>
         </w:r>
         <w:r>
           <w:rPr>
@@ -817,23 +816,25 @@
         </w:r>
       </w:hyperlink>
     </w:p>
-    <w:p>
-      <w:pPr>
-        <w:pStyle w:val="TableofFigures"/>
+    <w:p/>
+    <w:p>
+      <w:pPr>
+        <w:pStyle w:val="Figurliste"/>
         <w:tabs>
           <w:tab w:val="right" w:leader="dot" w:pos="9062"/>
         </w:tabs>
         <w:rPr>
+          <w:rStyle w:val="Hyperkobling"/>
           <w:noProof/>
         </w:rPr>
       </w:pPr>
-      <w:hyperlink w:anchor="_Toc79155309" w:history="1">
+      <w:hyperlink w:anchor="_Toc79407380" w:history="1">
         <w:r>
           <w:rPr>
-            <w:rStyle w:val="Hyperlink"/>
+            <w:rStyle w:val="Hyperkobling"/>
             <w:noProof/>
           </w:rPr>
-          <w:t>Figur 2 Diagrammet viser antall fag søkebegrepet er nevnt i læringsutbyttet</w:t>
+          <w:t>Figur 2 Foreslått flytdiagram</w:t>
         </w:r>
         <w:r>
           <w:rPr>
@@ -854,7 +855,7 @@
             <w:noProof/>
             <w:webHidden/>
           </w:rPr>
-          <w:instrText xml:space="preserve"> PAGEREF _Toc79155309 \h </w:instrText>
+          <w:instrText xml:space="preserve"> PAGEREF _Toc79407380 \h </w:instrText>
         </w:r>
         <w:r>
           <w:rPr>
@@ -885,66 +886,25 @@
         </w:r>
       </w:hyperlink>
     </w:p>
-    <w:p>
-      <w:pPr>
-        <w:pStyle w:val="TOCHeading"/>
-        <w:rPr>
-          <w:szCs w:val="24"/>
-        </w:rPr>
-      </w:pPr>
-      <w:r>
-        <w:rPr>
-          <w:szCs w:val="24"/>
-        </w:rPr>
-        <w:fldChar w:fldCharType="end"/>
-      </w:r>
-    </w:p>
-    <w:p>
-      <w:pPr>
-        <w:pStyle w:val="TOCHeading"/>
-      </w:pPr>
-      <w:proofErr w:type="spellStart"/>
-      <w:r>
-        <w:t>Tabelliste</w:t>
-      </w:r>
-      <w:proofErr w:type="spellEnd"/>
-    </w:p>
-    <w:p>
-      <w:pPr>
-        <w:pStyle w:val="TableofFigures"/>
+    <w:p/>
+    <w:p>
+      <w:pPr>
+        <w:pStyle w:val="Figurliste"/>
         <w:tabs>
           <w:tab w:val="right" w:leader="dot" w:pos="9062"/>
         </w:tabs>
         <w:rPr>
-          <w:rStyle w:val="Hyperlink"/>
+          <w:rStyle w:val="Hyperkobling"/>
           <w:noProof/>
         </w:rPr>
       </w:pPr>
-      <w:r>
-        <w:rPr>
-          <w:szCs w:val="24"/>
-        </w:rPr>
-        <w:fldChar w:fldCharType="begin"/>
-      </w:r>
-      <w:r>
-        <w:rPr>
-          <w:szCs w:val="24"/>
-        </w:rPr>
-        <w:instrText xml:space="preserve"> TOC \h \z \c "Tabell" </w:instrText>
-      </w:r>
-      <w:r>
-        <w:rPr>
-          <w:szCs w:val="24"/>
-        </w:rPr>
-        <w:fldChar w:fldCharType="separate"/>
-      </w:r>
-      <w:hyperlink w:anchor="_Toc79155439" w:history="1">
+      <w:hyperlink w:anchor="_Toc79407381" w:history="1">
         <w:r>
           <w:rPr>
-            <w:rStyle w:val="Hyperlink"/>
+            <w:rStyle w:val="Hyperkobling"/>
             <w:noProof/>
           </w:rPr>
-          <w:t>Tabell 1Milestones gjeldende Pilot 2 (hentet fra innsendt søknad til DIKU)</w:t>
+          <w:t>Figur 3 Diagrammet viser antall fag søkebegrepet er nevnt i læringsutbyttet</w:t>
         </w:r>
         <w:r>
           <w:rPr>
@@ -965,7 +925,188 @@
             <w:noProof/>
             <w:webHidden/>
           </w:rPr>
-          <w:instrText xml:space="preserve"> PAGEREF _Toc79155439 \h </w:instrText>
+          <w:instrText xml:space="preserve"> PAGEREF _Toc79407381 \h </w:instrText>
+        </w:r>
+        <w:r>
+          <w:rPr>
+            <w:noProof/>
+            <w:webHidden/>
+          </w:rPr>
+        </w:r>
+        <w:r>
+          <w:rPr>
+            <w:noProof/>
+            <w:webHidden/>
+          </w:rPr>
+          <w:fldChar w:fldCharType="separate"/>
+        </w:r>
+        <w:r>
+          <w:rPr>
+            <w:noProof/>
+            <w:webHidden/>
+          </w:rPr>
+          <w:t>6</w:t>
+        </w:r>
+        <w:r>
+          <w:rPr>
+            <w:noProof/>
+            <w:webHidden/>
+          </w:rPr>
+          <w:fldChar w:fldCharType="end"/>
+        </w:r>
+      </w:hyperlink>
+    </w:p>
+    <w:p/>
+    <w:p>
+      <w:pPr>
+        <w:pStyle w:val="Figurliste"/>
+        <w:tabs>
+          <w:tab w:val="right" w:leader="dot" w:pos="9062"/>
+        </w:tabs>
+        <w:rPr>
+          <w:rFonts w:asciiTheme="minorHAnsi" w:eastAsiaTheme="minorEastAsia" w:hAnsiTheme="minorHAnsi"/>
+          <w:noProof/>
+          <w:sz w:val="22"/>
+          <w:lang w:eastAsia="nb-NO"/>
+        </w:rPr>
+      </w:pPr>
+      <w:hyperlink w:anchor="_Toc79407382" w:history="1">
+        <w:r>
+          <w:rPr>
+            <w:rStyle w:val="Hyperkobling"/>
+            <w:noProof/>
+          </w:rPr>
+          <w:t>Figur 4 Læringsmodellen</w:t>
+        </w:r>
+        <w:r>
+          <w:rPr>
+            <w:noProof/>
+            <w:webHidden/>
+          </w:rPr>
+          <w:tab/>
+        </w:r>
+        <w:r>
+          <w:rPr>
+            <w:noProof/>
+            <w:webHidden/>
+          </w:rPr>
+          <w:fldChar w:fldCharType="begin"/>
+        </w:r>
+        <w:r>
+          <w:rPr>
+            <w:noProof/>
+            <w:webHidden/>
+          </w:rPr>
+          <w:instrText xml:space="preserve"> PAGEREF _Toc79407382 \h </w:instrText>
+        </w:r>
+        <w:r>
+          <w:rPr>
+            <w:noProof/>
+            <w:webHidden/>
+          </w:rPr>
+        </w:r>
+        <w:r>
+          <w:rPr>
+            <w:noProof/>
+            <w:webHidden/>
+          </w:rPr>
+          <w:fldChar w:fldCharType="separate"/>
+        </w:r>
+        <w:r>
+          <w:rPr>
+            <w:noProof/>
+            <w:webHidden/>
+          </w:rPr>
+          <w:t>10</w:t>
+        </w:r>
+        <w:r>
+          <w:rPr>
+            <w:noProof/>
+            <w:webHidden/>
+          </w:rPr>
+          <w:fldChar w:fldCharType="end"/>
+        </w:r>
+      </w:hyperlink>
+    </w:p>
+    <w:p>
+      <w:pPr>
+        <w:spacing w:line="360" w:lineRule="auto"/>
+        <w:rPr>
+          <w:szCs w:val="24"/>
+        </w:rPr>
+      </w:pPr>
+      <w:r>
+        <w:rPr>
+          <w:szCs w:val="24"/>
+        </w:rPr>
+        <w:fldChar w:fldCharType="end"/>
+      </w:r>
+    </w:p>
+    <w:p>
+      <w:pPr>
+        <w:pStyle w:val="Overskriftforinnholdsfortegnelse"/>
+      </w:pPr>
+      <w:r>
+        <w:t>Tabell liste</w:t>
+      </w:r>
+    </w:p>
+    <w:p>
+      <w:pPr>
+        <w:pStyle w:val="Figurliste"/>
+        <w:tabs>
+          <w:tab w:val="right" w:leader="dot" w:pos="9062"/>
+        </w:tabs>
+        <w:rPr>
+          <w:rStyle w:val="Hyperkobling"/>
+          <w:noProof/>
+        </w:rPr>
+      </w:pPr>
+      <w:r>
+        <w:rPr>
+          <w:szCs w:val="24"/>
+        </w:rPr>
+        <w:fldChar w:fldCharType="begin"/>
+      </w:r>
+      <w:r>
+        <w:rPr>
+          <w:szCs w:val="24"/>
+        </w:rPr>
+        <w:instrText xml:space="preserve"> TOC \h \z \c "Tabell" </w:instrText>
+      </w:r>
+      <w:r>
+        <w:rPr>
+          <w:szCs w:val="24"/>
+        </w:rPr>
+        <w:fldChar w:fldCharType="separate"/>
+      </w:r>
+      <w:hyperlink w:anchor="_Toc79407401" w:history="1">
+        <w:r>
+          <w:rPr>
+            <w:rStyle w:val="Hyperkobling"/>
+            <w:noProof/>
+          </w:rPr>
+          <w:t>Tabell 1 Milestones gjeldende Pilot 2 (hentet fra innsendt søknad til DIKU)</w:t>
+        </w:r>
+        <w:r>
+          <w:rPr>
+            <w:noProof/>
+            <w:webHidden/>
+          </w:rPr>
+          <w:tab/>
+        </w:r>
+        <w:r>
+          <w:rPr>
+            <w:noProof/>
+            <w:webHidden/>
+          </w:rPr>
+          <w:fldChar w:fldCharType="begin"/>
+        </w:r>
+        <w:r>
+          <w:rPr>
+            <w:noProof/>
+            <w:webHidden/>
+          </w:rPr>
+          <w:instrText xml:space="preserve"> PAGEREF _Toc79407401 \h </w:instrText>
         </w:r>
         <w:r>
           <w:rPr>
@@ -996,9 +1137,10 @@
         </w:r>
       </w:hyperlink>
     </w:p>
-    <w:p>
-      <w:pPr>
-        <w:pStyle w:val="TableofFigures"/>
+    <w:p/>
+    <w:p>
+      <w:pPr>
+        <w:pStyle w:val="Figurliste"/>
         <w:tabs>
           <w:tab w:val="right" w:leader="dot" w:pos="9062"/>
         </w:tabs>
@@ -1009,10 +1151,10 @@
           <w:lang w:eastAsia="nb-NO"/>
         </w:rPr>
       </w:pPr>
-      <w:hyperlink w:anchor="_Toc79155440" w:history="1">
+      <w:hyperlink w:anchor="_Toc79407402" w:history="1">
         <w:r>
           <w:rPr>
-            <w:rStyle w:val="Hyperlink"/>
+            <w:rStyle w:val="Hyperkobling"/>
             <w:noProof/>
           </w:rPr>
           <w:t>Tabell 2 Søkebegreper</w:t>
@@ -1036,7 +1178,7 @@
             <w:noProof/>
             <w:webHidden/>
           </w:rPr>
-          <w:instrText xml:space="preserve"> PAGEREF _Toc79155440 \h </w:instrText>
+          <w:instrText xml:space="preserve"> PAGEREF _Toc79407402 \h </w:instrText>
         </w:r>
         <w:r>
           <w:rPr>
@@ -1115,39 +1257,7 @@
     </w:p>
     <w:p>
       <w:pPr>
-        <w:spacing w:line="360" w:lineRule="auto"/>
-        <w:rPr>
-          <w:szCs w:val="24"/>
-        </w:rPr>
-      </w:pPr>
-    </w:p>
-    <w:p>
-      <w:pPr>
-        <w:spacing w:line="360" w:lineRule="auto"/>
-        <w:rPr>
-          <w:szCs w:val="24"/>
-        </w:rPr>
-      </w:pPr>
-    </w:p>
-    <w:p>
-      <w:pPr>
-        <w:spacing w:line="360" w:lineRule="auto"/>
-        <w:rPr>
-          <w:szCs w:val="24"/>
-        </w:rPr>
-      </w:pPr>
-    </w:p>
-    <w:p>
-      <w:pPr>
-        <w:spacing w:line="360" w:lineRule="auto"/>
-        <w:rPr>
-          <w:szCs w:val="24"/>
-        </w:rPr>
-      </w:pPr>
-    </w:p>
-    <w:p>
-      <w:pPr>
-        <w:pStyle w:val="Heading1"/>
+        <w:pStyle w:val="Overskrift1"/>
         <w:numPr>
           <w:ilvl w:val="0"/>
           <w:numId w:val="15"/>
@@ -1200,7 +1310,7 @@
     </w:p>
     <w:p>
       <w:pPr>
-        <w:pStyle w:val="ListParagraph"/>
+        <w:pStyle w:val="Listeavsnitt"/>
         <w:numPr>
           <w:ilvl w:val="0"/>
           <w:numId w:val="5"/>
@@ -1219,7 +1329,7 @@
     </w:p>
     <w:p>
       <w:pPr>
-        <w:pStyle w:val="ListParagraph"/>
+        <w:pStyle w:val="Listeavsnitt"/>
         <w:numPr>
           <w:ilvl w:val="0"/>
           <w:numId w:val="5"/>
@@ -1240,7 +1350,7 @@
     <w:bookmarkEnd w:id="1"/>
     <w:p>
       <w:pPr>
-        <w:pStyle w:val="ListParagraph"/>
+        <w:pStyle w:val="Listeavsnitt"/>
         <w:numPr>
           <w:ilvl w:val="0"/>
           <w:numId w:val="5"/>
@@ -1281,7 +1391,7 @@
     </w:p>
     <w:p>
       <w:pPr>
-        <w:pStyle w:val="Quote"/>
+        <w:pStyle w:val="Sitat"/>
       </w:pPr>
       <w:r>
         <w:t>"</w:t>
@@ -1295,14 +1405,14 @@
     </w:p>
     <w:p>
       <w:pPr>
-        <w:pStyle w:val="Quote"/>
+        <w:pStyle w:val="Sitat"/>
         <w:ind w:left="0"/>
         <w:jc w:val="left"/>
       </w:pPr>
     </w:p>
     <w:p>
       <w:pPr>
-        <w:pStyle w:val="Quote"/>
+        <w:pStyle w:val="Sitat"/>
       </w:pPr>
       <w:r>
         <w:t>"</w:t>
@@ -1319,26 +1429,18 @@
     </w:p>
     <w:p>
       <w:pPr>
-        <w:pStyle w:val="Quote"/>
-      </w:pPr>
-    </w:p>
-    <w:p>
-      <w:pPr>
-        <w:pStyle w:val="Quote"/>
+        <w:pStyle w:val="Sitat"/>
+      </w:pPr>
+    </w:p>
+    <w:p>
+      <w:pPr>
+        <w:pStyle w:val="Sitat"/>
       </w:pPr>
       <w:r>
         <w:t>"</w:t>
       </w:r>
       <w:r>
-        <w:t xml:space="preserve">Hovedmål to i </w:t>
-      </w:r>
-      <w:proofErr w:type="spellStart"/>
-      <w:r>
-        <w:t>OsloMets</w:t>
-      </w:r>
-      <w:proofErr w:type="spellEnd"/>
-      <w:r>
-        <w:t xml:space="preserve"> strategi (2018) er å være ledende i å ta i bruk ny teknologi</w:t>
+        <w:t>Hovedmål to i OsloMets strategi (2018) er å være ledende i å ta i bruk ny teknologi</w:t>
       </w:r>
       <w:r>
         <w:t>"</w:t>
@@ -1346,7 +1448,7 @@
     </w:p>
     <w:p>
       <w:pPr>
-        <w:pStyle w:val="Quote"/>
+        <w:pStyle w:val="Sitat"/>
       </w:pPr>
     </w:p>
     <w:p>
@@ -1365,7 +1467,7 @@
     </w:p>
     <w:p>
       <w:pPr>
-        <w:pStyle w:val="Heading1"/>
+        <w:pStyle w:val="Overskrift1"/>
         <w:numPr>
           <w:ilvl w:val="0"/>
           <w:numId w:val="15"/>
@@ -1384,29 +1486,50 @@
     </w:p>
     <w:p>
       <w:pPr>
-        <w:pStyle w:val="Caption"/>
+        <w:pStyle w:val="Bildetekst"/>
         <w:keepNext/>
       </w:pPr>
       <w:bookmarkStart w:id="3" w:name="_Toc79155439"/>
+      <w:bookmarkStart w:id="4" w:name="_Toc79407401"/>
       <w:r>
         <w:t xml:space="preserve">Tabell </w:t>
       </w:r>
-      <w:fldSimple w:instr=" SEQ Tabell \* ARABIC ">
-        <w:r>
-          <w:rPr>
-            <w:noProof/>
-          </w:rPr>
-          <w:t>1</w:t>
-        </w:r>
-      </w:fldSimple>
+      <w:r>
+        <w:fldChar w:fldCharType="begin"/>
+      </w:r>
+      <w:r>
+        <w:instrText xml:space="preserve"> SEQ Tabell \* ARABIC </w:instrText>
+      </w:r>
+      <w:r>
+        <w:fldChar w:fldCharType="separate"/>
+      </w:r>
+      <w:r>
+        <w:rPr>
+          <w:noProof/>
+        </w:rPr>
+        <w:t>1</w:t>
+      </w:r>
+      <w:r>
+        <w:rPr>
+          <w:noProof/>
+        </w:rPr>
+        <w:fldChar w:fldCharType="end"/>
+      </w:r>
+      <w:r>
+        <w:rPr>
+          <w:noProof/>
+        </w:rPr>
+        <w:t xml:space="preserve"> </w:t>
+      </w:r>
       <w:r>
         <w:t>Milestones gjeldende Pilot 2 (hentet fra innsendt søknad til DIKU)</w:t>
       </w:r>
       <w:bookmarkEnd w:id="3"/>
+      <w:bookmarkEnd w:id="4"/>
     </w:p>
     <w:tbl>
       <w:tblPr>
-        <w:tblStyle w:val="TableGrid"/>
+        <w:tblStyle w:val="Tabellrutenett"/>
         <w:tblW w:w="0" w:type="auto"/>
         <w:tblLook w:val="04A0" w:firstRow="1" w:lastRow="0" w:firstColumn="1" w:lastColumn="0" w:noHBand="0" w:noVBand="1"/>
       </w:tblPr>
@@ -1756,7 +1879,7 @@
     </w:p>
     <w:p>
       <w:pPr>
-        <w:pStyle w:val="ListParagraph"/>
+        <w:pStyle w:val="Listeavsnitt"/>
         <w:numPr>
           <w:ilvl w:val="0"/>
           <w:numId w:val="6"/>
@@ -1768,7 +1891,7 @@
     </w:p>
     <w:p>
       <w:pPr>
-        <w:pStyle w:val="ListParagraph"/>
+        <w:pStyle w:val="Listeavsnitt"/>
         <w:numPr>
           <w:ilvl w:val="0"/>
           <w:numId w:val="6"/>
@@ -1780,7 +1903,7 @@
     </w:p>
     <w:p>
       <w:pPr>
-        <w:pStyle w:val="ListParagraph"/>
+        <w:pStyle w:val="Listeavsnitt"/>
         <w:numPr>
           <w:ilvl w:val="0"/>
           <w:numId w:val="6"/>
@@ -1807,7 +1930,7 @@
     </w:p>
     <w:p>
       <w:pPr>
-        <w:pStyle w:val="ListParagraph"/>
+        <w:pStyle w:val="Listeavsnitt"/>
         <w:numPr>
           <w:ilvl w:val="0"/>
           <w:numId w:val="6"/>
@@ -1828,7 +1951,7 @@
     </w:p>
     <w:p>
       <w:pPr>
-        <w:pStyle w:val="ListParagraph"/>
+        <w:pStyle w:val="Listeavsnitt"/>
         <w:numPr>
           <w:ilvl w:val="0"/>
           <w:numId w:val="6"/>
@@ -1846,7 +1969,7 @@
     </w:p>
     <w:tbl>
       <w:tblPr>
-        <w:tblStyle w:val="TableGrid"/>
+        <w:tblStyle w:val="Tabellrutenett"/>
         <w:tblW w:w="0" w:type="auto"/>
         <w:tblLook w:val="04A0" w:firstRow="1" w:lastRow="0" w:firstColumn="1" w:lastColumn="0" w:noHBand="0" w:noVBand="1"/>
       </w:tblPr>
@@ -2409,41 +2532,40 @@
     </w:tbl>
     <w:p>
       <w:pPr>
-        <w:pStyle w:val="Heading1"/>
+        <w:pStyle w:val="Overskrift1"/>
         <w:numPr>
           <w:ilvl w:val="0"/>
           <w:numId w:val="15"/>
         </w:numPr>
       </w:pPr>
-      <w:bookmarkStart w:id="4" w:name="_Toc79155247"/>
+      <w:bookmarkStart w:id="5" w:name="_Toc79155247"/>
       <w:r>
         <w:t>Organisering av arbeidet</w:t>
       </w:r>
-      <w:bookmarkEnd w:id="4"/>
-    </w:p>
-    <w:p>
-      <w:r>
-        <w:t>-Organisasjonskart</w:t>
-      </w:r>
-    </w:p>
-    <w:p>
-      <w:commentRangeStart w:id="5"/>
-      <w:commentRangeEnd w:id="5"/>
-      <w:r>
-        <w:rPr>
-          <w:rStyle w:val="CommentReference"/>
-        </w:rPr>
-        <w:commentReference w:id="5"/>
+      <w:bookmarkEnd w:id="5"/>
+    </w:p>
+    <w:p/>
+    <w:p>
+      <w:pPr>
+        <w:keepNext/>
+      </w:pPr>
+      <w:commentRangeStart w:id="6"/>
+      <w:commentRangeEnd w:id="6"/>
+      <w:r>
+        <w:rPr>
+          <w:rStyle w:val="Merknadsreferanse"/>
+        </w:rPr>
+        <w:commentReference w:id="6"/>
       </w:r>
       <w:r>
         <w:rPr>
           <w:noProof/>
         </w:rPr>
         <w:drawing>
-          <wp:inline distT="0" distB="0" distL="0" distR="0" wp14:anchorId="4E08E0AF" wp14:editId="7BA1EB50">
-            <wp:extent cx="5760720" cy="1736090"/>
+          <wp:inline distT="0" distB="0" distL="0" distR="0" wp14:anchorId="75A1651F" wp14:editId="562E7AAA">
+            <wp:extent cx="5760720" cy="1723390"/>
             <wp:effectExtent l="0" t="0" r="0" b="0"/>
-            <wp:docPr id="1" name="Bilde 1"/>
+            <wp:docPr id="5" name="Bilde 5"/>
             <wp:cNvGraphicFramePr>
               <a:graphicFrameLocks xmlns:a="http://schemas.openxmlformats.org/drawingml/2006/main" noChangeAspect="1"/>
             </wp:cNvGraphicFramePr>
@@ -2472,7 +2594,7 @@
                   <pic:spPr bwMode="auto">
                     <a:xfrm>
                       <a:off x="0" y="0"/>
-                      <a:ext cx="5760720" cy="1736090"/>
+                      <a:ext cx="5760720" cy="1723390"/>
                     </a:xfrm>
                     <a:prstGeom prst="rect">
                       <a:avLst/>
@@ -2489,6 +2611,27 @@
         </w:drawing>
       </w:r>
     </w:p>
+    <w:p>
+      <w:pPr>
+        <w:pStyle w:val="Bildetekst"/>
+      </w:pPr>
+      <w:bookmarkStart w:id="7" w:name="_Toc79407379"/>
+      <w:r>
+        <w:t xml:space="preserve">Figur </w:t>
+      </w:r>
+      <w:fldSimple w:instr=" SEQ Figur \* ARABIC ">
+        <w:r>
+          <w:rPr>
+            <w:noProof/>
+          </w:rPr>
+          <w:t>1</w:t>
+        </w:r>
+      </w:fldSimple>
+      <w:r>
+        <w:t xml:space="preserve"> Organisasjonskart</w:t>
+      </w:r>
+      <w:bookmarkEnd w:id="7"/>
+    </w:p>
     <w:p/>
     <w:p>
       <w:r>
@@ -2504,7 +2647,7 @@
         <w:t>Instituttråd</w:t>
       </w:r>
       <w:r>
-        <w:t>: Hallgrim Hjelmbrekke (Instituttleder), Sigbjørn</w:t>
+        <w:t>: Sigbjørn</w:t>
       </w:r>
       <w:r>
         <w:t xml:space="preserve"> Derås</w:t>
@@ -2540,6 +2683,17 @@
       <w:proofErr w:type="spellEnd"/>
       <w:r>
         <w:t xml:space="preserve"> Hansen (universitetslektor)</w:t>
+      </w:r>
+      <w:r>
+        <w:t xml:space="preserve">, Daniel Amin </w:t>
+      </w:r>
+      <w:proofErr w:type="spellStart"/>
+      <w:r>
+        <w:t>Hadaddi</w:t>
+      </w:r>
+      <w:proofErr w:type="spellEnd"/>
+      <w:r>
+        <w:t xml:space="preserve"> ( Prosjektleder)</w:t>
       </w:r>
     </w:p>
     <w:p/>
@@ -2604,41 +2758,56 @@
     </w:p>
     <w:p>
       <w:pPr>
-        <w:pStyle w:val="Caption"/>
-      </w:pPr>
-      <w:bookmarkStart w:id="6" w:name="_Toc79155308"/>
+        <w:pStyle w:val="Bildetekst"/>
+      </w:pPr>
+      <w:bookmarkStart w:id="8" w:name="_Toc79155308"/>
+      <w:bookmarkStart w:id="9" w:name="_Toc79407380"/>
       <w:r>
         <w:t xml:space="preserve">Figur </w:t>
       </w:r>
-      <w:fldSimple w:instr=" SEQ Figur \* ARABIC ">
-        <w:r>
-          <w:rPr>
-            <w:noProof/>
-          </w:rPr>
-          <w:t>1</w:t>
-        </w:r>
-      </w:fldSimple>
+      <w:r>
+        <w:fldChar w:fldCharType="begin"/>
+      </w:r>
+      <w:r>
+        <w:instrText xml:space="preserve"> SEQ Figur \* ARABIC </w:instrText>
+      </w:r>
+      <w:r>
+        <w:fldChar w:fldCharType="separate"/>
+      </w:r>
+      <w:r>
+        <w:rPr>
+          <w:noProof/>
+        </w:rPr>
+        <w:t>2</w:t>
+      </w:r>
+      <w:r>
+        <w:rPr>
+          <w:noProof/>
+        </w:rPr>
+        <w:fldChar w:fldCharType="end"/>
+      </w:r>
       <w:r>
         <w:t xml:space="preserve"> Foreslått flytdiagram</w:t>
       </w:r>
-      <w:bookmarkEnd w:id="6"/>
-    </w:p>
-    <w:p>
-      <w:pPr>
-        <w:pStyle w:val="Heading1"/>
+      <w:bookmarkEnd w:id="8"/>
+      <w:bookmarkEnd w:id="9"/>
+    </w:p>
+    <w:p>
+      <w:pPr>
+        <w:pStyle w:val="Overskrift1"/>
         <w:numPr>
           <w:ilvl w:val="0"/>
           <w:numId w:val="15"/>
         </w:numPr>
       </w:pPr>
-      <w:bookmarkStart w:id="7" w:name="_Toc79155248"/>
+      <w:bookmarkStart w:id="10" w:name="_Toc79155248"/>
       <w:r>
         <w:t>Status quo i studieplan bachelorprogram bygg og</w:t>
       </w:r>
       <w:r>
         <w:t xml:space="preserve"> energiteknikk</w:t>
       </w:r>
-      <w:bookmarkEnd w:id="7"/>
+      <w:bookmarkEnd w:id="10"/>
       <w:r>
         <w:t xml:space="preserve"> </w:t>
       </w:r>
@@ -2658,7 +2827,7 @@
     </w:p>
     <w:p>
       <w:pPr>
-        <w:pStyle w:val="ListParagraph"/>
+        <w:pStyle w:val="Listeavsnitt"/>
         <w:numPr>
           <w:ilvl w:val="0"/>
           <w:numId w:val="7"/>
@@ -2694,7 +2863,7 @@
     </w:p>
     <w:p>
       <w:pPr>
-        <w:pStyle w:val="ListParagraph"/>
+        <w:pStyle w:val="Listeavsnitt"/>
         <w:numPr>
           <w:ilvl w:val="0"/>
           <w:numId w:val="7"/>
@@ -2718,49 +2887,35 @@
     </w:p>
     <w:p>
       <w:pPr>
-        <w:pStyle w:val="Heading3"/>
+        <w:pStyle w:val="Overskrift3"/>
         <w:numPr>
           <w:ilvl w:val="1"/>
           <w:numId w:val="15"/>
         </w:numPr>
       </w:pPr>
-      <w:bookmarkStart w:id="8" w:name="_Toc79155249"/>
+      <w:bookmarkStart w:id="11" w:name="_Toc79155249"/>
       <w:r>
         <w:t>Kort om bachelorprogrammet</w:t>
       </w:r>
-      <w:bookmarkEnd w:id="8"/>
+      <w:bookmarkEnd w:id="11"/>
     </w:p>
     <w:p>
       <w:r>
         <w:rPr>
           <w:szCs w:val="24"/>
         </w:rPr>
-        <w:t xml:space="preserve">Totalt over både </w:t>
-      </w:r>
-      <w:proofErr w:type="spellStart"/>
+        <w:t xml:space="preserve">Totalt over både Byggingeniør og </w:t>
+      </w:r>
       <w:r>
         <w:rPr>
           <w:szCs w:val="24"/>
         </w:rPr>
-        <w:t>Byggingeniør</w:t>
-      </w:r>
-      <w:proofErr w:type="spellEnd"/>
+        <w:t>Energi og miljø i bygg – ingeniør</w:t>
+      </w:r>
       <w:r>
         <w:rPr>
           <w:szCs w:val="24"/>
         </w:rPr>
-        <w:t xml:space="preserve"> og </w:t>
-      </w:r>
-      <w:r>
-        <w:rPr>
-          <w:szCs w:val="24"/>
-        </w:rPr>
-        <w:t>Energi og miljø i bygg – ingeniør</w:t>
-      </w:r>
-      <w:r>
-        <w:rPr>
-          <w:szCs w:val="24"/>
-        </w:rPr>
         <w:t xml:space="preserve"> finnes det 42 emner med unik emnekode. Dette inkluderer både obligatoriske og valgfrie emner.</w:t>
       </w:r>
       <w:r>
@@ -2791,17 +2946,17 @@
     <w:p/>
     <w:p>
       <w:pPr>
-        <w:pStyle w:val="Heading1"/>
+        <w:pStyle w:val="Overskrift1"/>
         <w:numPr>
           <w:ilvl w:val="0"/>
           <w:numId w:val="15"/>
         </w:numPr>
       </w:pPr>
-      <w:bookmarkStart w:id="9" w:name="_Toc79155250"/>
+      <w:bookmarkStart w:id="12" w:name="_Toc79155250"/>
       <w:r>
         <w:t>Investigering av studieplan og emner</w:t>
       </w:r>
-      <w:bookmarkEnd w:id="9"/>
+      <w:bookmarkEnd w:id="12"/>
     </w:p>
     <w:p>
       <w:pPr>
@@ -2873,35 +3028,50 @@
     </w:p>
     <w:p>
       <w:pPr>
-        <w:pStyle w:val="Caption"/>
+        <w:pStyle w:val="Bildetekst"/>
         <w:keepNext/>
       </w:pPr>
     </w:p>
     <w:p>
       <w:pPr>
-        <w:pStyle w:val="Caption"/>
+        <w:pStyle w:val="Bildetekst"/>
         <w:keepNext/>
       </w:pPr>
-      <w:bookmarkStart w:id="10" w:name="_Toc79155440"/>
+      <w:bookmarkStart w:id="13" w:name="_Toc79155440"/>
+      <w:bookmarkStart w:id="14" w:name="_Toc79407402"/>
       <w:r>
         <w:t xml:space="preserve">Tabell </w:t>
       </w:r>
-      <w:fldSimple w:instr=" SEQ Tabell \* ARABIC ">
-        <w:r>
-          <w:rPr>
-            <w:noProof/>
-          </w:rPr>
-          <w:t>2</w:t>
-        </w:r>
-      </w:fldSimple>
+      <w:r>
+        <w:fldChar w:fldCharType="begin"/>
+      </w:r>
+      <w:r>
+        <w:instrText xml:space="preserve"> SEQ Tabell \* ARABIC </w:instrText>
+      </w:r>
+      <w:r>
+        <w:fldChar w:fldCharType="separate"/>
+      </w:r>
+      <w:r>
+        <w:rPr>
+          <w:noProof/>
+        </w:rPr>
+        <w:t>2</w:t>
+      </w:r>
+      <w:r>
+        <w:rPr>
+          <w:noProof/>
+        </w:rPr>
+        <w:fldChar w:fldCharType="end"/>
+      </w:r>
       <w:r>
         <w:t xml:space="preserve"> Søkebegreper</w:t>
       </w:r>
-      <w:bookmarkEnd w:id="10"/>
+      <w:bookmarkEnd w:id="13"/>
+      <w:bookmarkEnd w:id="14"/>
     </w:p>
     <w:tbl>
       <w:tblPr>
-        <w:tblStyle w:val="TableGrid"/>
+        <w:tblStyle w:val="Tabellrutenett"/>
         <w:tblW w:w="0" w:type="auto"/>
         <w:tblInd w:w="864" w:type="dxa"/>
         <w:tblLook w:val="04A0" w:firstRow="1" w:lastRow="0" w:firstColumn="1" w:lastColumn="0" w:noHBand="0" w:noVBand="1"/>
@@ -2916,7 +3086,7 @@
           </w:tcPr>
           <w:p>
             <w:pPr>
-              <w:pStyle w:val="Quote"/>
+              <w:pStyle w:val="Sitat"/>
               <w:ind w:left="0"/>
             </w:pPr>
             <w:r>
@@ -3085,7 +3255,7 @@
           </w:p>
           <w:p>
             <w:pPr>
-              <w:pStyle w:val="Quote"/>
+              <w:pStyle w:val="Sitat"/>
               <w:ind w:left="0"/>
             </w:pPr>
           </w:p>
@@ -3171,26 +3341,44 @@
     </w:p>
     <w:p>
       <w:pPr>
-        <w:pStyle w:val="Caption"/>
-      </w:pPr>
-      <w:bookmarkStart w:id="11" w:name="_Ref79147090"/>
-      <w:bookmarkStart w:id="12" w:name="_Toc79155309"/>
+        <w:pStyle w:val="Bildetekst"/>
+      </w:pPr>
+      <w:bookmarkStart w:id="15" w:name="_Ref79147090"/>
+      <w:bookmarkStart w:id="16" w:name="_Toc79155309"/>
+      <w:bookmarkStart w:id="17" w:name="_Toc79407381"/>
       <w:r>
         <w:t xml:space="preserve">Figur </w:t>
       </w:r>
-      <w:fldSimple w:instr=" SEQ Figur \* ARABIC ">
-        <w:r>
-          <w:rPr>
-            <w:noProof/>
-          </w:rPr>
-          <w:t>2</w:t>
-        </w:r>
-      </w:fldSimple>
+      <w:r>
+        <w:fldChar w:fldCharType="begin"/>
+      </w:r>
+      <w:r>
+        <w:instrText xml:space="preserve"> SEQ Figur</w:instrText>
+      </w:r>
+      <w:r>
+        <w:instrText xml:space="preserve"> \* ARABIC </w:instrText>
+      </w:r>
+      <w:r>
+        <w:fldChar w:fldCharType="separate"/>
+      </w:r>
+      <w:r>
+        <w:rPr>
+          <w:noProof/>
+        </w:rPr>
+        <w:t>3</w:t>
+      </w:r>
+      <w:r>
+        <w:rPr>
+          <w:noProof/>
+        </w:rPr>
+        <w:fldChar w:fldCharType="end"/>
+      </w:r>
       <w:r>
         <w:t xml:space="preserve"> Diagrammet viser antall fag søkebegrepet er nevnt i læringsutbyttet</w:t>
       </w:r>
-      <w:bookmarkEnd w:id="11"/>
-      <w:bookmarkEnd w:id="12"/>
+      <w:bookmarkEnd w:id="15"/>
+      <w:bookmarkEnd w:id="16"/>
+      <w:bookmarkEnd w:id="17"/>
     </w:p>
     <w:p>
       <w:r>
@@ -3278,7 +3466,7 @@
                             </w:r>
                             <w:r>
                               <w:rPr>
-                                <w:rStyle w:val="CommentReference"/>
+                                <w:rStyle w:val="Merknadsreferanse"/>
                               </w:rPr>
                               <w:annotationRef/>
                             </w:r>
@@ -3300,7 +3488,7 @@
                             </w:r>
                             <w:r>
                               <w:rPr>
-                                <w:rStyle w:val="CommentReference"/>
+                                <w:rStyle w:val="Merknadsreferanse"/>
                               </w:rPr>
                               <w:annotationRef/>
                             </w:r>
@@ -3365,7 +3553,7 @@
                       </w:r>
                       <w:r>
                         <w:rPr>
-                          <w:rStyle w:val="CommentReference"/>
+                          <w:rStyle w:val="Merknadsreferanse"/>
                         </w:rPr>
                         <w:annotationRef/>
                       </w:r>
@@ -3387,7 +3575,7 @@
                       </w:r>
                       <w:r>
                         <w:rPr>
-                          <w:rStyle w:val="CommentReference"/>
+                          <w:rStyle w:val="Merknadsreferanse"/>
                         </w:rPr>
                         <w:annotationRef/>
                       </w:r>
@@ -3646,7 +3834,7 @@
       </w:r>
       <w:r>
         <w:rPr>
-          <w:rStyle w:val="FootnoteReference"/>
+          <w:rStyle w:val="Fotnotereferanse"/>
         </w:rPr>
         <w:footnoteReference w:id="1"/>
       </w:r>
@@ -3664,7 +3852,7 @@
       </w:r>
       <w:r>
         <w:rPr>
-          <w:rStyle w:val="FootnoteReference"/>
+          <w:rStyle w:val="Fotnotereferanse"/>
         </w:rPr>
         <w:footnoteReference w:id="2"/>
       </w:r>
@@ -3760,13 +3948,13 @@
     </w:p>
     <w:p>
       <w:pPr>
-        <w:pStyle w:val="Heading2"/>
+        <w:pStyle w:val="Overskrift2"/>
         <w:numPr>
           <w:ilvl w:val="1"/>
           <w:numId w:val="15"/>
         </w:numPr>
       </w:pPr>
-      <w:bookmarkStart w:id="13" w:name="_Toc79155251"/>
+      <w:bookmarkStart w:id="18" w:name="_Toc79155251"/>
       <w:r>
         <w:t>Undervisningsform</w:t>
       </w:r>
@@ -3782,7 +3970,7 @@
       <w:r>
         <w:t>urderingsform</w:t>
       </w:r>
-      <w:bookmarkEnd w:id="13"/>
+      <w:bookmarkEnd w:id="18"/>
       <w:r>
         <w:t xml:space="preserve"> </w:t>
       </w:r>
@@ -3867,7 +4055,7 @@
     </w:p>
     <w:p>
       <w:pPr>
-        <w:pStyle w:val="Heading1"/>
+        <w:pStyle w:val="Overskrift1"/>
         <w:numPr>
           <w:ilvl w:val="0"/>
           <w:numId w:val="15"/>
@@ -3894,7 +4082,7 @@
     </w:p>
     <w:p>
       <w:pPr>
-        <w:pStyle w:val="ListParagraph"/>
+        <w:pStyle w:val="Listeavsnitt"/>
         <w:numPr>
           <w:ilvl w:val="0"/>
           <w:numId w:val="8"/>
@@ -3912,7 +4100,7 @@
     </w:p>
     <w:p>
       <w:pPr>
-        <w:pStyle w:val="ListParagraph"/>
+        <w:pStyle w:val="Listeavsnitt"/>
         <w:numPr>
           <w:ilvl w:val="0"/>
           <w:numId w:val="8"/>
@@ -3930,7 +4118,7 @@
     </w:p>
     <w:p>
       <w:pPr>
-        <w:pStyle w:val="ListParagraph"/>
+        <w:pStyle w:val="Listeavsnitt"/>
         <w:numPr>
           <w:ilvl w:val="1"/>
           <w:numId w:val="8"/>
@@ -3955,7 +4143,7 @@
     </w:p>
     <w:p>
       <w:pPr>
-        <w:pStyle w:val="Quote"/>
+        <w:pStyle w:val="Sitat"/>
       </w:pPr>
       <w:r>
         <w:t>"</w:t>
@@ -4027,7 +4215,7 @@
       <w:hyperlink r:id="rId18" w:history="1">
         <w:r>
           <w:rPr>
-            <w:rStyle w:val="Hyperlink"/>
+            <w:rStyle w:val="Hyperkobling"/>
             <w:rFonts w:eastAsia="Times New Roman" w:cs="Times New Roman"/>
             <w:szCs w:val="24"/>
             <w:lang w:eastAsia="nb-NO"/>
@@ -4062,32 +4250,12 @@
           <w:szCs w:val="24"/>
           <w:lang w:eastAsia="nb-NO"/>
         </w:rPr>
-        <w:t xml:space="preserve">BYFE1201 </w:t>
-      </w:r>
-      <w:proofErr w:type="spellStart"/>
-      <w:r>
-        <w:rPr>
-          <w:rFonts w:eastAsia="Times New Roman" w:cs="Times New Roman"/>
-          <w:color w:val="000000"/>
-          <w:szCs w:val="24"/>
-          <w:lang w:eastAsia="nb-NO"/>
-        </w:rPr>
-        <w:t>Byggfaglig</w:t>
-      </w:r>
-      <w:proofErr w:type="spellEnd"/>
-      <w:r>
-        <w:rPr>
-          <w:rFonts w:eastAsia="Times New Roman" w:cs="Times New Roman"/>
-          <w:color w:val="000000"/>
-          <w:szCs w:val="24"/>
-          <w:lang w:eastAsia="nb-NO"/>
-        </w:rPr>
-        <w:t xml:space="preserve"> innføring </w:t>
+        <w:t xml:space="preserve">BYFE1201 Byggfaglig innføring </w:t>
       </w:r>
       <w:hyperlink r:id="rId19" w:history="1">
         <w:r>
           <w:rPr>
-            <w:rStyle w:val="Hyperlink"/>
+            <w:rStyle w:val="Hyperkobling"/>
             <w:rFonts w:eastAsia="Times New Roman" w:cs="Times New Roman"/>
             <w:szCs w:val="24"/>
             <w:lang w:eastAsia="nb-NO"/>
@@ -4136,7 +4304,7 @@
       <w:hyperlink r:id="rId20" w:history="1">
         <w:r>
           <w:rPr>
-            <w:rStyle w:val="Hyperlink"/>
+            <w:rStyle w:val="Hyperkobling"/>
             <w:rFonts w:eastAsia="Times New Roman" w:cs="Times New Roman"/>
             <w:szCs w:val="24"/>
             <w:lang w:eastAsia="nb-NO"/>
@@ -4176,7 +4344,7 @@
       <w:hyperlink r:id="rId21" w:history="1">
         <w:r>
           <w:rPr>
-            <w:rStyle w:val="Hyperlink"/>
+            <w:rStyle w:val="Hyperkobling"/>
             <w:rFonts w:eastAsia="Times New Roman" w:cs="Times New Roman"/>
             <w:szCs w:val="24"/>
             <w:lang w:eastAsia="nb-NO"/>
@@ -4245,7 +4413,7 @@
       <w:pPr>
         <w:ind w:left="708"/>
         <w:rPr>
-          <w:rStyle w:val="Hyperlink"/>
+          <w:rStyle w:val="Hyperkobling"/>
           <w:rFonts w:eastAsia="Times New Roman" w:cs="Times New Roman"/>
           <w:szCs w:val="24"/>
           <w:lang w:val="en-US" w:eastAsia="nb-NO"/>
@@ -4269,42 +4437,23 @@
         </w:rPr>
         <w:t xml:space="preserve">nd Society 2 </w:t>
       </w:r>
-      <w:r>
-        <w:fldChar w:fldCharType="begin"/>
-      </w:r>
-      <w:r>
-        <w:rPr>
-          <w:lang w:val="en-US"/>
-        </w:rPr>
-        <w:instrText xml:space="preserve"> HYPERLINK "https://student.oslomet.no/studier/-/studieinfo/emne/STKD6610/2021/H%C3%98ST" </w:instrText>
-      </w:r>
-      <w:r>
-        <w:fldChar w:fldCharType="separate"/>
-      </w:r>
-      <w:r>
-        <w:rPr>
-          <w:rStyle w:val="Hyperlink"/>
-          <w:rFonts w:eastAsia="Times New Roman" w:cs="Times New Roman"/>
-          <w:szCs w:val="24"/>
-          <w:lang w:val="en-US" w:eastAsia="nb-NO"/>
-        </w:rPr>
-        <w:t>https://student.oslomet.no/studier/-/studieinfo/emne/STKD6610/2021/H%C3%98ST</w:t>
-      </w:r>
-      <w:r>
-        <w:rPr>
-          <w:rStyle w:val="Hyperlink"/>
-          <w:rFonts w:eastAsia="Times New Roman" w:cs="Times New Roman"/>
-          <w:szCs w:val="24"/>
-          <w:lang w:val="en-US" w:eastAsia="nb-NO"/>
-        </w:rPr>
-        <w:fldChar w:fldCharType="end"/>
-      </w:r>
+      <w:hyperlink r:id="rId22" w:history="1">
+        <w:r>
+          <w:rPr>
+            <w:rStyle w:val="Hyperkobling"/>
+            <w:rFonts w:eastAsia="Times New Roman" w:cs="Times New Roman"/>
+            <w:szCs w:val="24"/>
+            <w:lang w:val="en-US" w:eastAsia="nb-NO"/>
+          </w:rPr>
+          <w:t>https://student.oslomet.no/studier/-/studieinfo/emne/STKD6610/2021/H%C3%98ST</w:t>
+        </w:r>
+      </w:hyperlink>
     </w:p>
     <w:p>
       <w:pPr>
         <w:ind w:left="708"/>
         <w:rPr>
-          <w:rStyle w:val="Hyperlink"/>
+          <w:rStyle w:val="Hyperkobling"/>
           <w:rFonts w:eastAsia="Times New Roman" w:cs="Times New Roman"/>
           <w:szCs w:val="24"/>
           <w:lang w:eastAsia="nb-NO"/>
@@ -4314,21 +4463,7 @@
         <w:rPr>
           <w:szCs w:val="24"/>
         </w:rPr>
-        <w:t xml:space="preserve">BYFE3100 Byggeprosess – Ingeniørfaglig </w:t>
-      </w:r>
-      <w:proofErr w:type="spellStart"/>
-      <w:r>
-        <w:rPr>
-          <w:szCs w:val="24"/>
-        </w:rPr>
-        <w:t>systememne</w:t>
-      </w:r>
-      <w:proofErr w:type="spellEnd"/>
-      <w:r>
-        <w:rPr>
-          <w:szCs w:val="24"/>
-        </w:rPr>
-        <w:t xml:space="preserve"> </w:t>
+        <w:t xml:space="preserve">BYFE3100 Byggeprosess – Ingeniørfaglig systememne </w:t>
       </w:r>
       <w:r>
         <w:rPr>
@@ -4339,10 +4474,10 @@
         </w:rPr>
         <w:t xml:space="preserve"> </w:t>
       </w:r>
-      <w:hyperlink r:id="rId22" w:history="1">
+      <w:hyperlink r:id="rId23" w:history="1">
         <w:r>
           <w:rPr>
-            <w:rStyle w:val="Hyperlink"/>
+            <w:rStyle w:val="Hyperkobling"/>
             <w:rFonts w:eastAsia="Times New Roman" w:cs="Times New Roman"/>
             <w:szCs w:val="24"/>
             <w:lang w:eastAsia="nb-NO"/>
@@ -4394,44 +4529,36 @@
         <w:t xml:space="preserve"> </w:t>
       </w:r>
       <w:r>
-        <w:t xml:space="preserve">STKD6610 Technology and </w:t>
+        <w:t>STKD6610 Technology and Society 2 benytter «</w:t>
       </w:r>
       <w:proofErr w:type="spellStart"/>
       <w:r>
-        <w:t>Society</w:t>
+        <w:t>blended</w:t>
       </w:r>
       <w:proofErr w:type="spellEnd"/>
       <w:r>
-        <w:t xml:space="preserve"> 2 benytter «</w:t>
+        <w:t xml:space="preserve"> </w:t>
       </w:r>
       <w:proofErr w:type="spellStart"/>
       <w:r>
-        <w:t>blended</w:t>
+        <w:t>learning</w:t>
       </w:r>
       <w:proofErr w:type="spellEnd"/>
       <w:r>
+        <w:t>» i kombinasjon med oppmøte på se</w:t>
+      </w:r>
+      <w:r>
+        <w:t xml:space="preserve">minarer. </w:t>
+      </w:r>
+      <w:r>
+        <w:t>Arbeidskrav</w:t>
+      </w:r>
+      <w:r>
+        <w:t>et i disse fagene er gjennomføre øvinger</w:t>
+      </w:r>
+      <w:r>
         <w:t xml:space="preserve"> </w:t>
       </w:r>
-      <w:proofErr w:type="spellStart"/>
-      <w:r>
-        <w:t>learning</w:t>
-      </w:r>
-      <w:proofErr w:type="spellEnd"/>
-      <w:r>
-        <w:t>» i kombinasjon med oppmøte på se</w:t>
-      </w:r>
-      <w:r>
-        <w:t xml:space="preserve">minarer. </w:t>
-      </w:r>
-      <w:r>
-        <w:t>Arbeidskrav</w:t>
-      </w:r>
-      <w:r>
-        <w:t>et i disse fagene er gjennomføre øvinger</w:t>
-      </w:r>
-      <w:r>
-        <w:t xml:space="preserve"> </w:t>
-      </w:r>
       <w:r>
         <w:t>(også laboratoriekurs), prosjekt</w:t>
       </w:r>
@@ -4476,7 +4603,7 @@
     </w:p>
     <w:p>
       <w:pPr>
-        <w:pStyle w:val="Heading2"/>
+        <w:pStyle w:val="Overskrift2"/>
         <w:numPr>
           <w:ilvl w:val="1"/>
           <w:numId w:val="15"/>
@@ -4544,7 +4671,7 @@
     </w:p>
     <w:p>
       <w:pPr>
-        <w:pStyle w:val="Quote"/>
+        <w:pStyle w:val="Sitat"/>
       </w:pPr>
       <w:r>
         <w:t>"Studentene skal selv medvirke i alle faser av arbeidet"</w:t>
@@ -4575,7 +4702,7 @@
             <wp:cNvGraphicFramePr/>
             <a:graphic xmlns:a="http://schemas.openxmlformats.org/drawingml/2006/main">
               <a:graphicData uri="http://schemas.openxmlformats.org/drawingml/2006/diagram">
-                <dgm:relIds xmlns:dgm="http://schemas.openxmlformats.org/drawingml/2006/diagram" xmlns:r="http://schemas.openxmlformats.org/officeDocument/2006/relationships" r:dm="rId23" r:lo="rId24" r:qs="rId25" r:cs="rId26"/>
+                <dgm:relIds xmlns:dgm="http://schemas.openxmlformats.org/drawingml/2006/diagram" xmlns:r="http://schemas.openxmlformats.org/officeDocument/2006/relationships" r:dm="rId24" r:lo="rId25" r:qs="rId26" r:cs="rId27"/>
               </a:graphicData>
             </a:graphic>
           </wp:inline>
@@ -4584,26 +4711,41 @@
     </w:p>
     <w:p>
       <w:pPr>
-        <w:pStyle w:val="Caption"/>
+        <w:pStyle w:val="Bildetekst"/>
         <w:rPr>
           <w:b/>
           <w:bCs/>
         </w:rPr>
       </w:pPr>
+      <w:bookmarkStart w:id="19" w:name="_Toc79407382"/>
       <w:r>
         <w:t xml:space="preserve">Figur </w:t>
       </w:r>
-      <w:fldSimple w:instr=" SEQ Figur \* ARABIC ">
-        <w:r>
-          <w:rPr>
-            <w:noProof/>
-          </w:rPr>
-          <w:t>3</w:t>
-        </w:r>
-      </w:fldSimple>
+      <w:r>
+        <w:fldChar w:fldCharType="begin"/>
+      </w:r>
+      <w:r>
+        <w:instrText xml:space="preserve"> SEQ Figur \* ARABIC </w:instrText>
+      </w:r>
+      <w:r>
+        <w:fldChar w:fldCharType="separate"/>
+      </w:r>
+      <w:r>
+        <w:rPr>
+          <w:noProof/>
+        </w:rPr>
+        <w:t>4</w:t>
+      </w:r>
+      <w:r>
+        <w:rPr>
+          <w:noProof/>
+        </w:rPr>
+        <w:fldChar w:fldCharType="end"/>
+      </w:r>
       <w:r>
         <w:t xml:space="preserve"> Læringsmodellen</w:t>
       </w:r>
+      <w:bookmarkEnd w:id="19"/>
     </w:p>
     <w:p>
       <w:pPr>
@@ -4689,7 +4831,7 @@
     </w:p>
     <w:p>
       <w:pPr>
-        <w:pStyle w:val="Quote"/>
+        <w:pStyle w:val="Sitat"/>
       </w:pPr>
       <w:r>
         <w:t>"</w:t>
@@ -4739,16 +4881,16 @@
       <w:r>
         <w:t xml:space="preserve">Se mer i </w:t>
       </w:r>
-      <w:commentRangeStart w:id="14"/>
+      <w:commentRangeStart w:id="20"/>
       <w:r>
         <w:t xml:space="preserve">vedlegg 1 – </w:t>
       </w:r>
-      <w:commentRangeEnd w:id="14"/>
-      <w:r>
-        <w:rPr>
-          <w:rStyle w:val="CommentReference"/>
-        </w:rPr>
-        <w:commentReference w:id="14"/>
+      <w:commentRangeEnd w:id="20"/>
+      <w:r>
+        <w:rPr>
+          <w:rStyle w:val="Merknadsreferanse"/>
+        </w:rPr>
+        <w:commentReference w:id="20"/>
       </w:r>
       <w:r>
         <w:t>Emneplan fir «Tverrfaglig prosjektering i modell»</w:t>
@@ -4765,7 +4907,7 @@
     </w:p>
     <w:p>
       <w:pPr>
-        <w:pStyle w:val="Quote"/>
+        <w:pStyle w:val="Sitat"/>
       </w:pPr>
       <w:r>
         <w:t>"</w:t>
@@ -4780,7 +4922,7 @@
     <w:p/>
     <w:p>
       <w:pPr>
-        <w:pStyle w:val="Heading2"/>
+        <w:pStyle w:val="Overskrift2"/>
         <w:numPr>
           <w:ilvl w:val="1"/>
           <w:numId w:val="15"/>
@@ -4805,7 +4947,7 @@
           <w:szCs w:val="24"/>
         </w:rPr>
       </w:pPr>
-      <w:commentRangeStart w:id="15"/>
+      <w:commentRangeStart w:id="21"/>
       <w:r>
         <w:rPr>
           <w:szCs w:val="24"/>
@@ -4824,7 +4966,7 @@
         </w:rPr>
         <w:t xml:space="preserve">planen på diverse studier. </w:t>
       </w:r>
-      <w:commentRangeStart w:id="16"/>
+      <w:commentRangeStart w:id="22"/>
       <w:r>
         <w:rPr>
           <w:szCs w:val="24"/>
@@ -4867,24 +5009,24 @@
         </w:rPr>
         <w:t xml:space="preserve"> </w:t>
       </w:r>
-      <w:commentRangeEnd w:id="16"/>
-      <w:r>
-        <w:rPr>
-          <w:rStyle w:val="CommentReference"/>
-        </w:rPr>
-        <w:commentReference w:id="16"/>
-      </w:r>
-      <w:commentRangeEnd w:id="15"/>
-      <w:r>
-        <w:rPr>
-          <w:rStyle w:val="CommentReference"/>
-        </w:rPr>
-        <w:commentReference w:id="15"/>
-      </w:r>
-    </w:p>
-    <w:p>
-      <w:pPr>
-        <w:pStyle w:val="CommentText"/>
+      <w:commentRangeEnd w:id="22"/>
+      <w:r>
+        <w:rPr>
+          <w:rStyle w:val="Merknadsreferanse"/>
+        </w:rPr>
+        <w:commentReference w:id="22"/>
+      </w:r>
+      <w:commentRangeEnd w:id="21"/>
+      <w:r>
+        <w:rPr>
+          <w:rStyle w:val="Merknadsreferanse"/>
+        </w:rPr>
+        <w:commentReference w:id="21"/>
+      </w:r>
+    </w:p>
+    <w:p>
+      <w:pPr>
+        <w:pStyle w:val="Merknadstekst"/>
       </w:pPr>
       <w:r>
         <w:t xml:space="preserve"> </w:t>
@@ -4892,7 +5034,7 @@
     </w:p>
     <w:p>
       <w:pPr>
-        <w:pStyle w:val="CommentText"/>
+        <w:pStyle w:val="Merknadstekst"/>
       </w:pPr>
     </w:p>
     <w:p>
@@ -4902,12 +5044,12 @@
           <w:szCs w:val="24"/>
         </w:rPr>
         <w:sectPr>
-          <w:headerReference w:type="even" r:id="rId28"/>
-          <w:headerReference w:type="default" r:id="rId29"/>
-          <w:footerReference w:type="even" r:id="rId30"/>
-          <w:footerReference w:type="default" r:id="rId31"/>
-          <w:headerReference w:type="first" r:id="rId32"/>
-          <w:footerReference w:type="first" r:id="rId33"/>
+          <w:headerReference w:type="even" r:id="rId29"/>
+          <w:headerReference w:type="default" r:id="rId30"/>
+          <w:footerReference w:type="even" r:id="rId31"/>
+          <w:footerReference w:type="default" r:id="rId32"/>
+          <w:headerReference w:type="first" r:id="rId33"/>
+          <w:footerReference w:type="first" r:id="rId34"/>
           <w:pgSz w:w="11906" w:h="16838"/>
           <w:pgMar w:top="1417" w:right="1417" w:bottom="1417" w:left="1417" w:header="708" w:footer="708" w:gutter="0"/>
           <w:cols w:space="708"/>
@@ -4936,7 +5078,7 @@
           <w:szCs w:val="28"/>
         </w:rPr>
       </w:pPr>
-      <w:commentRangeStart w:id="17"/>
+      <w:commentRangeStart w:id="23"/>
       <w:r>
         <w:rPr>
           <w:b/>
@@ -5064,12 +5206,12 @@
         </w:rPr>
         <w:t xml:space="preserve"> et eventuelt digitaliseringsprosjekt?</w:t>
       </w:r>
-      <w:commentRangeEnd w:id="17"/>
-      <w:r>
-        <w:rPr>
-          <w:rStyle w:val="CommentReference"/>
-        </w:rPr>
-        <w:commentReference w:id="17"/>
+      <w:commentRangeEnd w:id="23"/>
+      <w:r>
+        <w:rPr>
+          <w:rStyle w:val="Merknadsreferanse"/>
+        </w:rPr>
+        <w:commentReference w:id="23"/>
       </w:r>
     </w:p>
     <w:p>
@@ -5116,15 +5258,15 @@
 </file>
 
 <file path=word/comments.xml><?xml version="1.0" encoding="utf-8"?>
-<w:comments xmlns:wpc="http://schemas.microsoft.com/office/word/2010/wordprocessingCanvas" xmlns:cx="http://schemas.microsoft.com/office/drawing/2014/chartex" xmlns:cx1="http://schemas.microsoft.com/office/drawing/2015/9/8/chartex" xmlns:cx2="http://schemas.microsoft.com/office/drawing/2015/10/21/chartex" xmlns:cx3="http://schemas.microsoft.com/office/drawing/2016/5/9/chartex" xmlns:cx4="http://schemas.microsoft.com/office/drawing/2016/5/10/chartex" xmlns:cx5="http://schemas.microsoft.com/office/drawing/2016/5/11/chartex" xmlns:cx6="http://schemas.microsoft.com/office/drawing/2016/5/12/chartex" xmlns:cx7="http://schemas.microsoft.com/office/drawing/2016/5/13/chartex" xmlns:cx8="http://schemas.microsoft.com/office/drawing/2016/5/14/chartex" xmlns:mc="http://schemas.openxmlformats.org/markup-compatibility/2006" xmlns:aink="http://schemas.microsoft.com/office/drawing/2016/ink" xmlns:am3d="http://schemas.microsoft.com/office/drawing/2017/model3d" xmlns:o="urn:schemas-microsoft-com:office:office" xmlns:r="http://schemas.openxmlformats.org/officeDocument/2006/relationships" xmlns:m="http://schemas.openxmlformats.org/officeDocument/2006/math" xmlns:v="urn:schemas-microsoft-com:vml" xmlns:wp14="http://schemas.microsoft.com/office/word/2010/wordprocessingDrawing" xmlns:wp="http://schemas.openxmlformats.org/drawingml/2006/wordprocessingDrawing" xmlns:w10="urn:schemas-microsoft-com:office:word" xmlns:w="http://schemas.openxmlformats.org/wordprocessingml/2006/main" xmlns:w14="http://schemas.microsoft.com/office/word/2010/wordml" xmlns:w15="http://schemas.microsoft.com/office/word/2012/wordml" xmlns:w16cex="http://schemas.microsoft.com/office/word/2018/wordml/cex" xmlns:w16cid="http://schemas.microsoft.com/office/word/2016/wordml/cid" xmlns:w16="http://schemas.microsoft.com/office/word/2018/wordml" xmlns:w16se="http://schemas.microsoft.com/office/word/2015/wordml/symex" xmlns:wpg="http://schemas.microsoft.com/office/word/2010/wordprocessingGroup" xmlns:wpi="http://schemas.microsoft.com/office/word/2010/wordprocessingInk" xmlns:wne="http://schemas.microsoft.com/office/word/2006/wordml" xmlns:wps="http://schemas.microsoft.com/office/word/2010/wordprocessingShape" mc:Ignorable="w14 w15 w16se w16cid w16 w16cex wp14">
-  <w:comment w:id="5" w:author="Kamalan Rashasingham" w:date="2021-08-05T10:59:00Z" w:initials="KR">
-    <w:p>
-      <w:pPr>
-        <w:pStyle w:val="CommentText"/>
-      </w:pPr>
-      <w:r>
-        <w:rPr>
-          <w:rStyle w:val="CommentReference"/>
+<w:comments xmlns:wpc="http://schemas.microsoft.com/office/word/2010/wordprocessingCanvas" xmlns:cx="http://schemas.microsoft.com/office/drawing/2014/chartex" xmlns:cx1="http://schemas.microsoft.com/office/drawing/2015/9/8/chartex" xmlns:cx2="http://schemas.microsoft.com/office/drawing/2015/10/21/chartex" xmlns:cx3="http://schemas.microsoft.com/office/drawing/2016/5/9/chartex" xmlns:cx4="http://schemas.microsoft.com/office/drawing/2016/5/10/chartex" xmlns:cx5="http://schemas.microsoft.com/office/drawing/2016/5/11/chartex" xmlns:cx6="http://schemas.microsoft.com/office/drawing/2016/5/12/chartex" xmlns:cx7="http://schemas.microsoft.com/office/drawing/2016/5/13/chartex" xmlns:cx8="http://schemas.microsoft.com/office/drawing/2016/5/14/chartex" xmlns:mc="http://schemas.openxmlformats.org/markup-compatibility/2006" xmlns:aink="http://schemas.microsoft.com/office/drawing/2016/ink" xmlns:am3d="http://schemas.microsoft.com/office/drawing/2017/model3d" xmlns:o="urn:schemas-microsoft-com:office:office" xmlns:r="http://schemas.openxmlformats.org/officeDocument/2006/relationships" xmlns:m="http://schemas.openxmlformats.org/officeDocument/2006/math" xmlns:v="urn:schemas-microsoft-com:vml" xmlns:wp14="http://schemas.microsoft.com/office/word/2010/wordprocessingDrawing" xmlns:wp="http://schemas.openxmlformats.org/drawingml/2006/wordprocessingDrawing" xmlns:w10="urn:schemas-microsoft-com:office:word" xmlns:w="http://schemas.openxmlformats.org/wordprocessingml/2006/main" xmlns:w14="http://schemas.microsoft.com/office/word/2010/wordml" xmlns:w15="http://schemas.microsoft.com/office/word/2012/wordml" xmlns:w16cex="http://schemas.microsoft.com/office/word/2018/wordml/cex" xmlns:w16cid="http://schemas.microsoft.com/office/word/2016/wordml/cid" xmlns:w16="http://schemas.microsoft.com/office/word/2018/wordml" xmlns:w16sdtdh="http://schemas.microsoft.com/office/word/2020/wordml/sdtdatahash" xmlns:w16se="http://schemas.microsoft.com/office/word/2015/wordml/symex" xmlns:wpg="http://schemas.microsoft.com/office/word/2010/wordprocessingGroup" xmlns:wpi="http://schemas.microsoft.com/office/word/2010/wordprocessingInk" xmlns:wne="http://schemas.microsoft.com/office/word/2006/wordml" xmlns:wps="http://schemas.microsoft.com/office/word/2010/wordprocessingShape" mc:Ignorable="w14 w15 w16se w16cid w16 w16cex w16sdtdh wp14">
+  <w:comment w:id="6" w:author="Kamalan Rashasingham" w:date="2021-08-05T10:59:00Z" w:initials="KR">
+    <w:p>
+      <w:pPr>
+        <w:pStyle w:val="Merknadstekst"/>
+      </w:pPr>
+      <w:r>
+        <w:rPr>
+          <w:rStyle w:val="Merknadsreferanse"/>
         </w:rPr>
         <w:annotationRef/>
       </w:r>
@@ -5134,12 +5276,12 @@
     </w:p>
     <w:p>
       <w:pPr>
-        <w:pStyle w:val="CommentText"/>
-      </w:pPr>
-    </w:p>
-    <w:p>
-      <w:pPr>
-        <w:pStyle w:val="CommentText"/>
+        <w:pStyle w:val="Merknadstekst"/>
+      </w:pPr>
+    </w:p>
+    <w:p>
+      <w:pPr>
+        <w:pStyle w:val="Merknadstekst"/>
       </w:pPr>
       <w:r>
         <w:t xml:space="preserve">Vidar </w:t>
@@ -5154,14 +5296,14 @@
       </w:r>
     </w:p>
   </w:comment>
-  <w:comment w:id="14" w:author="Kamalan Rashasingham" w:date="2021-08-06T17:39:00Z" w:initials="KR">
-    <w:p>
-      <w:pPr>
-        <w:pStyle w:val="CommentText"/>
-      </w:pPr>
-      <w:r>
-        <w:rPr>
-          <w:rStyle w:val="CommentReference"/>
+  <w:comment w:id="20" w:author="Kamalan Rashasingham" w:date="2021-08-06T17:39:00Z" w:initials="KR">
+    <w:p>
+      <w:pPr>
+        <w:pStyle w:val="Merknadstekst"/>
+      </w:pPr>
+      <w:r>
+        <w:rPr>
+          <w:rStyle w:val="Merknadsreferanse"/>
         </w:rPr>
         <w:annotationRef/>
       </w:r>
@@ -5175,14 +5317,14 @@
       <w:proofErr w:type="spellEnd"/>
     </w:p>
   </w:comment>
-  <w:comment w:id="16" w:author="Kamalan Rashasingham" w:date="2021-08-02T14:59:00Z" w:initials="KR">
-    <w:p>
-      <w:pPr>
-        <w:pStyle w:val="CommentText"/>
-      </w:pPr>
-      <w:r>
-        <w:rPr>
-          <w:rStyle w:val="CommentReference"/>
+  <w:comment w:id="22" w:author="Kamalan Rashasingham" w:date="2021-08-02T14:59:00Z" w:initials="KR">
+    <w:p>
+      <w:pPr>
+        <w:pStyle w:val="Merknadstekst"/>
+      </w:pPr>
+      <w:r>
+        <w:rPr>
+          <w:rStyle w:val="Merknadsreferanse"/>
         </w:rPr>
         <w:annotationRef/>
       </w:r>
@@ -5191,14 +5333,14 @@
       </w:r>
     </w:p>
   </w:comment>
-  <w:comment w:id="15" w:author="Kamalan Rashasingham" w:date="2021-08-06T17:53:00Z" w:initials="KR">
-    <w:p>
-      <w:pPr>
-        <w:pStyle w:val="CommentText"/>
-      </w:pPr>
-      <w:r>
-        <w:rPr>
-          <w:rStyle w:val="CommentReference"/>
+  <w:comment w:id="21" w:author="Kamalan Rashasingham" w:date="2021-08-06T17:53:00Z" w:initials="KR">
+    <w:p>
+      <w:pPr>
+        <w:pStyle w:val="Merknadstekst"/>
+      </w:pPr>
+      <w:r>
+        <w:rPr>
+          <w:rStyle w:val="Merknadsreferanse"/>
         </w:rPr>
         <w:annotationRef/>
       </w:r>
@@ -5207,14 +5349,14 @@
       </w:r>
     </w:p>
   </w:comment>
-  <w:comment w:id="17" w:author="Kamalan Rashasingham" w:date="2021-08-02T15:16:00Z" w:initials="KR">
-    <w:p>
-      <w:pPr>
-        <w:pStyle w:val="CommentText"/>
-      </w:pPr>
-      <w:r>
-        <w:rPr>
-          <w:rStyle w:val="CommentReference"/>
+  <w:comment w:id="23" w:author="Kamalan Rashasingham" w:date="2021-08-02T15:16:00Z" w:initials="KR">
+    <w:p>
+      <w:pPr>
+        <w:pStyle w:val="Merknadstekst"/>
+      </w:pPr>
+      <w:r>
+        <w:rPr>
+          <w:rStyle w:val="Merknadsreferanse"/>
         </w:rPr>
         <w:annotationRef/>
       </w:r>
@@ -5227,7 +5369,7 @@
 </file>
 
 <file path=word/commentsExtended.xml><?xml version="1.0" encoding="utf-8"?>
-<w15:commentsEx xmlns:wpc="http://schemas.microsoft.com/office/word/2010/wordprocessingCanvas" xmlns:cx="http://schemas.microsoft.com/office/drawing/2014/chartex" xmlns:cx1="http://schemas.microsoft.com/office/drawing/2015/9/8/chartex" xmlns:cx2="http://schemas.microsoft.com/office/drawing/2015/10/21/chartex" xmlns:cx3="http://schemas.microsoft.com/office/drawing/2016/5/9/chartex" xmlns:cx4="http://schemas.microsoft.com/office/drawing/2016/5/10/chartex" xmlns:cx5="http://schemas.microsoft.com/office/drawing/2016/5/11/chartex" xmlns:cx6="http://schemas.microsoft.com/office/drawing/2016/5/12/chartex" xmlns:cx7="http://schemas.microsoft.com/office/drawing/2016/5/13/chartex" xmlns:cx8="http://schemas.microsoft.com/office/drawing/2016/5/14/chartex" xmlns:mc="http://schemas.openxmlformats.org/markup-compatibility/2006" xmlns:aink="http://schemas.microsoft.com/office/drawing/2016/ink" xmlns:am3d="http://schemas.microsoft.com/office/drawing/2017/model3d" xmlns:o="urn:schemas-microsoft-com:office:office" xmlns:r="http://schemas.openxmlformats.org/officeDocument/2006/relationships" xmlns:m="http://schemas.openxmlformats.org/officeDocument/2006/math" xmlns:v="urn:schemas-microsoft-com:vml" xmlns:wp14="http://schemas.microsoft.com/office/word/2010/wordprocessingDrawing" xmlns:wp="http://schemas.openxmlformats.org/drawingml/2006/wordprocessingDrawing" xmlns:w10="urn:schemas-microsoft-com:office:word" xmlns:w="http://schemas.openxmlformats.org/wordprocessingml/2006/main" xmlns:w14="http://schemas.microsoft.com/office/word/2010/wordml" xmlns:w15="http://schemas.microsoft.com/office/word/2012/wordml" xmlns:w16cex="http://schemas.microsoft.com/office/word/2018/wordml/cex" xmlns:w16cid="http://schemas.microsoft.com/office/word/2016/wordml/cid" xmlns:w16="http://schemas.microsoft.com/office/word/2018/wordml" xmlns:w16se="http://schemas.microsoft.com/office/word/2015/wordml/symex" xmlns:wpg="http://schemas.microsoft.com/office/word/2010/wordprocessingGroup" xmlns:wpi="http://schemas.microsoft.com/office/word/2010/wordprocessingInk" xmlns:wne="http://schemas.microsoft.com/office/word/2006/wordml" xmlns:wps="http://schemas.microsoft.com/office/word/2010/wordprocessingShape" mc:Ignorable="w14 w15 w16se w16cid w16 w16cex wp14">
+<w15:commentsEx xmlns:wpc="http://schemas.microsoft.com/office/word/2010/wordprocessingCanvas" xmlns:cx="http://schemas.microsoft.com/office/drawing/2014/chartex" xmlns:cx1="http://schemas.microsoft.com/office/drawing/2015/9/8/chartex" xmlns:cx2="http://schemas.microsoft.com/office/drawing/2015/10/21/chartex" xmlns:cx3="http://schemas.microsoft.com/office/drawing/2016/5/9/chartex" xmlns:cx4="http://schemas.microsoft.com/office/drawing/2016/5/10/chartex" xmlns:cx5="http://schemas.microsoft.com/office/drawing/2016/5/11/chartex" xmlns:cx6="http://schemas.microsoft.com/office/drawing/2016/5/12/chartex" xmlns:cx7="http://schemas.microsoft.com/office/drawing/2016/5/13/chartex" xmlns:cx8="http://schemas.microsoft.com/office/drawing/2016/5/14/chartex" xmlns:mc="http://schemas.openxmlformats.org/markup-compatibility/2006" xmlns:aink="http://schemas.microsoft.com/office/drawing/2016/ink" xmlns:am3d="http://schemas.microsoft.com/office/drawing/2017/model3d" xmlns:o="urn:schemas-microsoft-com:office:office" xmlns:r="http://schemas.openxmlformats.org/officeDocument/2006/relationships" xmlns:m="http://schemas.openxmlformats.org/officeDocument/2006/math" xmlns:v="urn:schemas-microsoft-com:vml" xmlns:wp14="http://schemas.microsoft.com/office/word/2010/wordprocessingDrawing" xmlns:wp="http://schemas.openxmlformats.org/drawingml/2006/wordprocessingDrawing" xmlns:w10="urn:schemas-microsoft-com:office:word" xmlns:w="http://schemas.openxmlformats.org/wordprocessingml/2006/main" xmlns:w14="http://schemas.microsoft.com/office/word/2010/wordml" xmlns:w15="http://schemas.microsoft.com/office/word/2012/wordml" xmlns:w16cex="http://schemas.microsoft.com/office/word/2018/wordml/cex" xmlns:w16cid="http://schemas.microsoft.com/office/word/2016/wordml/cid" xmlns:w16="http://schemas.microsoft.com/office/word/2018/wordml" xmlns:w16sdtdh="http://schemas.microsoft.com/office/word/2020/wordml/sdtdatahash" xmlns:w16se="http://schemas.microsoft.com/office/word/2015/wordml/symex" xmlns:wpg="http://schemas.microsoft.com/office/word/2010/wordprocessingGroup" xmlns:wpi="http://schemas.microsoft.com/office/word/2010/wordprocessingInk" xmlns:wne="http://schemas.microsoft.com/office/word/2006/wordml" xmlns:wps="http://schemas.microsoft.com/office/word/2010/wordprocessingShape" mc:Ignorable="w14 w15 w16se w16cid w16 w16cex w16sdtdh wp14">
   <w15:commentEx w15:paraId="069BA3FB" w15:done="1"/>
   <w15:commentEx w15:paraId="367396E7" w15:done="0"/>
   <w15:commentEx w15:paraId="780A430D" w15:done="1"/>
@@ -5237,7 +5379,7 @@
 </file>
 
 <file path=word/commentsExtensible.xml><?xml version="1.0" encoding="utf-8"?>
-<w16cex:commentsExtensible xmlns:wpc="http://schemas.microsoft.com/office/word/2010/wordprocessingCanvas" xmlns:cx="http://schemas.microsoft.com/office/drawing/2014/chartex" xmlns:cx1="http://schemas.microsoft.com/office/drawing/2015/9/8/chartex" xmlns:cx2="http://schemas.microsoft.com/office/drawing/2015/10/21/chartex" xmlns:cx3="http://schemas.microsoft.com/office/drawing/2016/5/9/chartex" xmlns:cx4="http://schemas.microsoft.com/office/drawing/2016/5/10/chartex" xmlns:cx5="http://schemas.microsoft.com/office/drawing/2016/5/11/chartex" xmlns:cx6="http://schemas.microsoft.com/office/drawing/2016/5/12/chartex" xmlns:cx7="http://schemas.microsoft.com/office/drawing/2016/5/13/chartex" xmlns:cx8="http://schemas.microsoft.com/office/drawing/2016/5/14/chartex" xmlns:mc="http://schemas.openxmlformats.org/markup-compatibility/2006" xmlns:aink="http://schemas.microsoft.com/office/drawing/2016/ink" xmlns:am3d="http://schemas.microsoft.com/office/drawing/2017/model3d" xmlns:o="urn:schemas-microsoft-com:office:office" xmlns:r="http://schemas.openxmlformats.org/officeDocument/2006/relationships" xmlns:m="http://schemas.openxmlformats.org/officeDocument/2006/math" xmlns:v="urn:schemas-microsoft-com:vml" xmlns:wp14="http://schemas.microsoft.com/office/word/2010/wordprocessingDrawing" xmlns:wp="http://schemas.openxmlformats.org/drawingml/2006/wordprocessingDrawing" xmlns:w10="urn:schemas-microsoft-com:office:word" xmlns:w="http://schemas.openxmlformats.org/wordprocessingml/2006/main" xmlns:w14="http://schemas.microsoft.com/office/word/2010/wordml" xmlns:w15="http://schemas.microsoft.com/office/word/2012/wordml" xmlns:w16cex="http://schemas.microsoft.com/office/word/2018/wordml/cex" xmlns:w16cid="http://schemas.microsoft.com/office/word/2016/wordml/cid" xmlns:w16="http://schemas.microsoft.com/office/word/2018/wordml" xmlns:w16se="http://schemas.microsoft.com/office/word/2015/wordml/symex" xmlns:wpg="http://schemas.microsoft.com/office/word/2010/wordprocessingGroup" xmlns:wpi="http://schemas.microsoft.com/office/word/2010/wordprocessingInk" xmlns:wne="http://schemas.microsoft.com/office/word/2006/wordml" xmlns:wps="http://schemas.microsoft.com/office/word/2010/wordprocessingShape" mc:Ignorable="w14 w15 w16se w16cid w16 w16cex wp14">
+<w16cex:commentsExtensible xmlns:wpc="http://schemas.microsoft.com/office/word/2010/wordprocessingCanvas" xmlns:cx="http://schemas.microsoft.com/office/drawing/2014/chartex" xmlns:cx1="http://schemas.microsoft.com/office/drawing/2015/9/8/chartex" xmlns:cx2="http://schemas.microsoft.com/office/drawing/2015/10/21/chartex" xmlns:cx3="http://schemas.microsoft.com/office/drawing/2016/5/9/chartex" xmlns:cx4="http://schemas.microsoft.com/office/drawing/2016/5/10/chartex" xmlns:cx5="http://schemas.microsoft.com/office/drawing/2016/5/11/chartex" xmlns:cx6="http://schemas.microsoft.com/office/drawing/2016/5/12/chartex" xmlns:cx7="http://schemas.microsoft.com/office/drawing/2016/5/13/chartex" xmlns:cx8="http://schemas.microsoft.com/office/drawing/2016/5/14/chartex" xmlns:mc="http://schemas.openxmlformats.org/markup-compatibility/2006" xmlns:aink="http://schemas.microsoft.com/office/drawing/2016/ink" xmlns:am3d="http://schemas.microsoft.com/office/drawing/2017/model3d" xmlns:o="urn:schemas-microsoft-com:office:office" xmlns:r="http://schemas.openxmlformats.org/officeDocument/2006/relationships" xmlns:m="http://schemas.openxmlformats.org/officeDocument/2006/math" xmlns:v="urn:schemas-microsoft-com:vml" xmlns:wp14="http://schemas.microsoft.com/office/word/2010/wordprocessingDrawing" xmlns:wp="http://schemas.openxmlformats.org/drawingml/2006/wordprocessingDrawing" xmlns:w10="urn:schemas-microsoft-com:office:word" xmlns:w="http://schemas.openxmlformats.org/wordprocessingml/2006/main" xmlns:w14="http://schemas.microsoft.com/office/word/2010/wordml" xmlns:w15="http://schemas.microsoft.com/office/word/2012/wordml" xmlns:w16cex="http://schemas.microsoft.com/office/word/2018/wordml/cex" xmlns:w16cid="http://schemas.microsoft.com/office/word/2016/wordml/cid" xmlns:w16="http://schemas.microsoft.com/office/word/2018/wordml" xmlns:w16sdtdh="http://schemas.microsoft.com/office/word/2020/wordml/sdtdatahash" xmlns:w16se="http://schemas.microsoft.com/office/word/2015/wordml/symex" xmlns:wpg="http://schemas.microsoft.com/office/word/2010/wordprocessingGroup" xmlns:wpi="http://schemas.microsoft.com/office/word/2010/wordprocessingInk" xmlns:wne="http://schemas.microsoft.com/office/word/2006/wordml" xmlns:wps="http://schemas.microsoft.com/office/word/2010/wordprocessingShape" mc:Ignorable="w14 w15 w16se w16cid w16 w16cex w16sdtdh wp14">
   <w16cex:commentExtensible w16cex:durableId="24B642F8" w16cex:dateUtc="2021-08-05T08:59:00Z"/>
   <w16cex:commentExtensible w16cex:durableId="24B7F26F" w16cex:dateUtc="2021-08-06T15:39:00Z"/>
   <w16cex:commentExtensible w16cex:durableId="24B286DA" w16cex:dateUtc="2021-08-02T12:59:00Z"/>
@@ -5247,7 +5389,7 @@
 </file>
 
 <file path=word/commentsIds.xml><?xml version="1.0" encoding="utf-8"?>
-<w16cid:commentsIds xmlns:wpc="http://schemas.microsoft.com/office/word/2010/wordprocessingCanvas" xmlns:cx="http://schemas.microsoft.com/office/drawing/2014/chartex" xmlns:cx1="http://schemas.microsoft.com/office/drawing/2015/9/8/chartex" xmlns:cx2="http://schemas.microsoft.com/office/drawing/2015/10/21/chartex" xmlns:cx3="http://schemas.microsoft.com/office/drawing/2016/5/9/chartex" xmlns:cx4="http://schemas.microsoft.com/office/drawing/2016/5/10/chartex" xmlns:cx5="http://schemas.microsoft.com/office/drawing/2016/5/11/chartex" xmlns:cx6="http://schemas.microsoft.com/office/drawing/2016/5/12/chartex" xmlns:cx7="http://schemas.microsoft.com/office/drawing/2016/5/13/chartex" xmlns:cx8="http://schemas.microsoft.com/office/drawing/2016/5/14/chartex" xmlns:mc="http://schemas.openxmlformats.org/markup-compatibility/2006" xmlns:aink="http://schemas.microsoft.com/office/drawing/2016/ink" xmlns:am3d="http://schemas.microsoft.com/office/drawing/2017/model3d" xmlns:o="urn:schemas-microsoft-com:office:office" xmlns:r="http://schemas.openxmlformats.org/officeDocument/2006/relationships" xmlns:m="http://schemas.openxmlformats.org/officeDocument/2006/math" xmlns:v="urn:schemas-microsoft-com:vml" xmlns:wp14="http://schemas.microsoft.com/office/word/2010/wordprocessingDrawing" xmlns:wp="http://schemas.openxmlformats.org/drawingml/2006/wordprocessingDrawing" xmlns:w10="urn:schemas-microsoft-com:office:word" xmlns:w="http://schemas.openxmlformats.org/wordprocessingml/2006/main" xmlns:w14="http://schemas.microsoft.com/office/word/2010/wordml" xmlns:w15="http://schemas.microsoft.com/office/word/2012/wordml" xmlns:w16cex="http://schemas.microsoft.com/office/word/2018/wordml/cex" xmlns:w16cid="http://schemas.microsoft.com/office/word/2016/wordml/cid" xmlns:w16="http://schemas.microsoft.com/office/word/2018/wordml" xmlns:w16se="http://schemas.microsoft.com/office/word/2015/wordml/symex" xmlns:wpg="http://schemas.microsoft.com/office/word/2010/wordprocessingGroup" xmlns:wpi="http://schemas.microsoft.com/office/word/2010/wordprocessingInk" xmlns:wne="http://schemas.microsoft.com/office/word/2006/wordml" xmlns:wps="http://schemas.microsoft.com/office/word/2010/wordprocessingShape" mc:Ignorable="w14 w15 w16se w16cid w16 w16cex wp14">
+<w16cid:commentsIds xmlns:wpc="http://schemas.microsoft.com/office/word/2010/wordprocessingCanvas" xmlns:cx="http://schemas.microsoft.com/office/drawing/2014/chartex" xmlns:cx1="http://schemas.microsoft.com/office/drawing/2015/9/8/chartex" xmlns:cx2="http://schemas.microsoft.com/office/drawing/2015/10/21/chartex" xmlns:cx3="http://schemas.microsoft.com/office/drawing/2016/5/9/chartex" xmlns:cx4="http://schemas.microsoft.com/office/drawing/2016/5/10/chartex" xmlns:cx5="http://schemas.microsoft.com/office/drawing/2016/5/11/chartex" xmlns:cx6="http://schemas.microsoft.com/office/drawing/2016/5/12/chartex" xmlns:cx7="http://schemas.microsoft.com/office/drawing/2016/5/13/chartex" xmlns:cx8="http://schemas.microsoft.com/office/drawing/2016/5/14/chartex" xmlns:mc="http://schemas.openxmlformats.org/markup-compatibility/2006" xmlns:aink="http://schemas.microsoft.com/office/drawing/2016/ink" xmlns:am3d="http://schemas.microsoft.com/office/drawing/2017/model3d" xmlns:o="urn:schemas-microsoft-com:office:office" xmlns:r="http://schemas.openxmlformats.org/officeDocument/2006/relationships" xmlns:m="http://schemas.openxmlformats.org/officeDocument/2006/math" xmlns:v="urn:schemas-microsoft-com:vml" xmlns:wp14="http://schemas.microsoft.com/office/word/2010/wordprocessingDrawing" xmlns:wp="http://schemas.openxmlformats.org/drawingml/2006/wordprocessingDrawing" xmlns:w10="urn:schemas-microsoft-com:office:word" xmlns:w="http://schemas.openxmlformats.org/wordprocessingml/2006/main" xmlns:w14="http://schemas.microsoft.com/office/word/2010/wordml" xmlns:w15="http://schemas.microsoft.com/office/word/2012/wordml" xmlns:w16cex="http://schemas.microsoft.com/office/word/2018/wordml/cex" xmlns:w16cid="http://schemas.microsoft.com/office/word/2016/wordml/cid" xmlns:w16="http://schemas.microsoft.com/office/word/2018/wordml" xmlns:w16sdtdh="http://schemas.microsoft.com/office/word/2020/wordml/sdtdatahash" xmlns:w16se="http://schemas.microsoft.com/office/word/2015/wordml/symex" xmlns:wpg="http://schemas.microsoft.com/office/word/2010/wordprocessingGroup" xmlns:wpi="http://schemas.microsoft.com/office/word/2010/wordprocessingInk" xmlns:wne="http://schemas.microsoft.com/office/word/2006/wordml" xmlns:wps="http://schemas.microsoft.com/office/word/2010/wordprocessingShape" mc:Ignorable="w14 w15 w16se w16cid w16 w16cex w16sdtdh wp14">
   <w16cid:commentId w16cid:paraId="069BA3FB" w16cid:durableId="24B642F8"/>
   <w16cid:commentId w16cid:paraId="367396E7" w16cid:durableId="24B7F26F"/>
   <w16cid:commentId w16cid:paraId="780A430D" w16cid:durableId="24B286DA"/>
@@ -5257,7 +5399,7 @@
 </file>
 
 <file path=word/endnotes.xml><?xml version="1.0" encoding="utf-8"?>
-<w:endnotes xmlns:wpc="http://schemas.microsoft.com/office/word/2010/wordprocessingCanvas" xmlns:cx="http://schemas.microsoft.com/office/drawing/2014/chartex" xmlns:cx1="http://schemas.microsoft.com/office/drawing/2015/9/8/chartex" xmlns:cx2="http://schemas.microsoft.com/office/drawing/2015/10/21/chartex" xmlns:cx3="http://schemas.microsoft.com/office/drawing/2016/5/9/chartex" xmlns:cx4="http://schemas.microsoft.com/office/drawing/2016/5/10/chartex" xmlns:cx5="http://schemas.microsoft.com/office/drawing/2016/5/11/chartex" xmlns:cx6="http://schemas.microsoft.com/office/drawing/2016/5/12/chartex" xmlns:cx7="http://schemas.microsoft.com/office/drawing/2016/5/13/chartex" xmlns:cx8="http://schemas.microsoft.com/office/drawing/2016/5/14/chartex" xmlns:mc="http://schemas.openxmlformats.org/markup-compatibility/2006" xmlns:aink="http://schemas.microsoft.com/office/drawing/2016/ink" xmlns:am3d="http://schemas.microsoft.com/office/drawing/2017/model3d" xmlns:o="urn:schemas-microsoft-com:office:office" xmlns:r="http://schemas.openxmlformats.org/officeDocument/2006/relationships" xmlns:m="http://schemas.openxmlformats.org/officeDocument/2006/math" xmlns:v="urn:schemas-microsoft-com:vml" xmlns:wp14="http://schemas.microsoft.com/office/word/2010/wordprocessingDrawing" xmlns:wp="http://schemas.openxmlformats.org/drawingml/2006/wordprocessingDrawing" xmlns:w10="urn:schemas-microsoft-com:office:word" xmlns:w="http://schemas.openxmlformats.org/wordprocessingml/2006/main" xmlns:w14="http://schemas.microsoft.com/office/word/2010/wordml" xmlns:w15="http://schemas.microsoft.com/office/word/2012/wordml" xmlns:w16cex="http://schemas.microsoft.com/office/word/2018/wordml/cex" xmlns:w16cid="http://schemas.microsoft.com/office/word/2016/wordml/cid" xmlns:w16="http://schemas.microsoft.com/office/word/2018/wordml" xmlns:w16se="http://schemas.microsoft.com/office/word/2015/wordml/symex" xmlns:wpg="http://schemas.microsoft.com/office/word/2010/wordprocessingGroup" xmlns:wpi="http://schemas.microsoft.com/office/word/2010/wordprocessingInk" xmlns:wne="http://schemas.microsoft.com/office/word/2006/wordml" xmlns:wps="http://schemas.microsoft.com/office/word/2010/wordprocessingShape" mc:Ignorable="w14 w15 w16se w16cid w16 w16cex wp14">
+<w:endnotes xmlns:wpc="http://schemas.microsoft.com/office/word/2010/wordprocessingCanvas" xmlns:cx="http://schemas.microsoft.com/office/drawing/2014/chartex" xmlns:cx1="http://schemas.microsoft.com/office/drawing/2015/9/8/chartex" xmlns:cx2="http://schemas.microsoft.com/office/drawing/2015/10/21/chartex" xmlns:cx3="http://schemas.microsoft.com/office/drawing/2016/5/9/chartex" xmlns:cx4="http://schemas.microsoft.com/office/drawing/2016/5/10/chartex" xmlns:cx5="http://schemas.microsoft.com/office/drawing/2016/5/11/chartex" xmlns:cx6="http://schemas.microsoft.com/office/drawing/2016/5/12/chartex" xmlns:cx7="http://schemas.microsoft.com/office/drawing/2016/5/13/chartex" xmlns:cx8="http://schemas.microsoft.com/office/drawing/2016/5/14/chartex" xmlns:mc="http://schemas.openxmlformats.org/markup-compatibility/2006" xmlns:aink="http://schemas.microsoft.com/office/drawing/2016/ink" xmlns:am3d="http://schemas.microsoft.com/office/drawing/2017/model3d" xmlns:o="urn:schemas-microsoft-com:office:office" xmlns:r="http://schemas.openxmlformats.org/officeDocument/2006/relationships" xmlns:m="http://schemas.openxmlformats.org/officeDocument/2006/math" xmlns:v="urn:schemas-microsoft-com:vml" xmlns:wp14="http://schemas.microsoft.com/office/word/2010/wordprocessingDrawing" xmlns:wp="http://schemas.openxmlformats.org/drawingml/2006/wordprocessingDrawing" xmlns:w10="urn:schemas-microsoft-com:office:word" xmlns:w="http://schemas.openxmlformats.org/wordprocessingml/2006/main" xmlns:w14="http://schemas.microsoft.com/office/word/2010/wordml" xmlns:w15="http://schemas.microsoft.com/office/word/2012/wordml" xmlns:w16cex="http://schemas.microsoft.com/office/word/2018/wordml/cex" xmlns:w16cid="http://schemas.microsoft.com/office/word/2016/wordml/cid" xmlns:w16="http://schemas.microsoft.com/office/word/2018/wordml" xmlns:w16sdtdh="http://schemas.microsoft.com/office/word/2020/wordml/sdtdatahash" xmlns:w16se="http://schemas.microsoft.com/office/word/2015/wordml/symex" xmlns:wpg="http://schemas.microsoft.com/office/word/2010/wordprocessingGroup" xmlns:wpi="http://schemas.microsoft.com/office/word/2010/wordprocessingInk" xmlns:wne="http://schemas.microsoft.com/office/word/2006/wordml" xmlns:wps="http://schemas.microsoft.com/office/word/2010/wordprocessingShape" mc:Ignorable="w14 w15 w16se w16cid w16 w16cex w16sdtdh wp14">
   <w:endnote w:type="separator" w:id="-1">
     <w:p>
       <w:pPr>
@@ -5282,37 +5424,37 @@
 </file>
 
 <file path=word/footer1.xml><?xml version="1.0" encoding="utf-8"?>
-<w:ftr xmlns:wpc="http://schemas.microsoft.com/office/word/2010/wordprocessingCanvas" xmlns:cx="http://schemas.microsoft.com/office/drawing/2014/chartex" xmlns:cx1="http://schemas.microsoft.com/office/drawing/2015/9/8/chartex" xmlns:cx2="http://schemas.microsoft.com/office/drawing/2015/10/21/chartex" xmlns:cx3="http://schemas.microsoft.com/office/drawing/2016/5/9/chartex" xmlns:cx4="http://schemas.microsoft.com/office/drawing/2016/5/10/chartex" xmlns:cx5="http://schemas.microsoft.com/office/drawing/2016/5/11/chartex" xmlns:cx6="http://schemas.microsoft.com/office/drawing/2016/5/12/chartex" xmlns:cx7="http://schemas.microsoft.com/office/drawing/2016/5/13/chartex" xmlns:cx8="http://schemas.microsoft.com/office/drawing/2016/5/14/chartex" xmlns:mc="http://schemas.openxmlformats.org/markup-compatibility/2006" xmlns:aink="http://schemas.microsoft.com/office/drawing/2016/ink" xmlns:am3d="http://schemas.microsoft.com/office/drawing/2017/model3d" xmlns:o="urn:schemas-microsoft-com:office:office" xmlns:r="http://schemas.openxmlformats.org/officeDocument/2006/relationships" xmlns:m="http://schemas.openxmlformats.org/officeDocument/2006/math" xmlns:v="urn:schemas-microsoft-com:vml" xmlns:wp14="http://schemas.microsoft.com/office/word/2010/wordprocessingDrawing" xmlns:wp="http://schemas.openxmlformats.org/drawingml/2006/wordprocessingDrawing" xmlns:w10="urn:schemas-microsoft-com:office:word" xmlns:w="http://schemas.openxmlformats.org/wordprocessingml/2006/main" xmlns:w14="http://schemas.microsoft.com/office/word/2010/wordml" xmlns:w15="http://schemas.microsoft.com/office/word/2012/wordml" xmlns:w16cex="http://schemas.microsoft.com/office/word/2018/wordml/cex" xmlns:w16cid="http://schemas.microsoft.com/office/word/2016/wordml/cid" xmlns:w16="http://schemas.microsoft.com/office/word/2018/wordml" xmlns:w16se="http://schemas.microsoft.com/office/word/2015/wordml/symex" xmlns:wpg="http://schemas.microsoft.com/office/word/2010/wordprocessingGroup" xmlns:wpi="http://schemas.microsoft.com/office/word/2010/wordprocessingInk" xmlns:wne="http://schemas.microsoft.com/office/word/2006/wordml" xmlns:wps="http://schemas.microsoft.com/office/word/2010/wordprocessingShape" mc:Ignorable="w14 w15 w16se w16cid w16 w16cex wp14">
+<w:ftr xmlns:wpc="http://schemas.microsoft.com/office/word/2010/wordprocessingCanvas" xmlns:cx="http://schemas.microsoft.com/office/drawing/2014/chartex" xmlns:cx1="http://schemas.microsoft.com/office/drawing/2015/9/8/chartex" xmlns:cx2="http://schemas.microsoft.com/office/drawing/2015/10/21/chartex" xmlns:cx3="http://schemas.microsoft.com/office/drawing/2016/5/9/chartex" xmlns:cx4="http://schemas.microsoft.com/office/drawing/2016/5/10/chartex" xmlns:cx5="http://schemas.microsoft.com/office/drawing/2016/5/11/chartex" xmlns:cx6="http://schemas.microsoft.com/office/drawing/2016/5/12/chartex" xmlns:cx7="http://schemas.microsoft.com/office/drawing/2016/5/13/chartex" xmlns:cx8="http://schemas.microsoft.com/office/drawing/2016/5/14/chartex" xmlns:mc="http://schemas.openxmlformats.org/markup-compatibility/2006" xmlns:aink="http://schemas.microsoft.com/office/drawing/2016/ink" xmlns:am3d="http://schemas.microsoft.com/office/drawing/2017/model3d" xmlns:o="urn:schemas-microsoft-com:office:office" xmlns:r="http://schemas.openxmlformats.org/officeDocument/2006/relationships" xmlns:m="http://schemas.openxmlformats.org/officeDocument/2006/math" xmlns:v="urn:schemas-microsoft-com:vml" xmlns:wp14="http://schemas.microsoft.com/office/word/2010/wordprocessingDrawing" xmlns:wp="http://schemas.openxmlformats.org/drawingml/2006/wordprocessingDrawing" xmlns:w10="urn:schemas-microsoft-com:office:word" xmlns:w="http://schemas.openxmlformats.org/wordprocessingml/2006/main" xmlns:w14="http://schemas.microsoft.com/office/word/2010/wordml" xmlns:w15="http://schemas.microsoft.com/office/word/2012/wordml" xmlns:w16cex="http://schemas.microsoft.com/office/word/2018/wordml/cex" xmlns:w16cid="http://schemas.microsoft.com/office/word/2016/wordml/cid" xmlns:w16="http://schemas.microsoft.com/office/word/2018/wordml" xmlns:w16sdtdh="http://schemas.microsoft.com/office/word/2020/wordml/sdtdatahash" xmlns:w16se="http://schemas.microsoft.com/office/word/2015/wordml/symex" xmlns:wpg="http://schemas.microsoft.com/office/word/2010/wordprocessingGroup" xmlns:wpi="http://schemas.microsoft.com/office/word/2010/wordprocessingInk" xmlns:wne="http://schemas.microsoft.com/office/word/2006/wordml" xmlns:wps="http://schemas.microsoft.com/office/word/2010/wordprocessingShape" mc:Ignorable="w14 w15 w16se w16cid w16 w16cex w16sdtdh wp14">
   <w:p>
     <w:pPr>
-      <w:pStyle w:val="Footer"/>
+      <w:pStyle w:val="Bunntekst"/>
     </w:pPr>
   </w:p>
 </w:ftr>
 </file>
 
 <file path=word/footer2.xml><?xml version="1.0" encoding="utf-8"?>
-<w:ftr xmlns:wpc="http://schemas.microsoft.com/office/word/2010/wordprocessingCanvas" xmlns:cx="http://schemas.microsoft.com/office/drawing/2014/chartex" xmlns:cx1="http://schemas.microsoft.com/office/drawing/2015/9/8/chartex" xmlns:cx2="http://schemas.microsoft.com/office/drawing/2015/10/21/chartex" xmlns:cx3="http://schemas.microsoft.com/office/drawing/2016/5/9/chartex" xmlns:cx4="http://schemas.microsoft.com/office/drawing/2016/5/10/chartex" xmlns:cx5="http://schemas.microsoft.com/office/drawing/2016/5/11/chartex" xmlns:cx6="http://schemas.microsoft.com/office/drawing/2016/5/12/chartex" xmlns:cx7="http://schemas.microsoft.com/office/drawing/2016/5/13/chartex" xmlns:cx8="http://schemas.microsoft.com/office/drawing/2016/5/14/chartex" xmlns:mc="http://schemas.openxmlformats.org/markup-compatibility/2006" xmlns:aink="http://schemas.microsoft.com/office/drawing/2016/ink" xmlns:am3d="http://schemas.microsoft.com/office/drawing/2017/model3d" xmlns:o="urn:schemas-microsoft-com:office:office" xmlns:r="http://schemas.openxmlformats.org/officeDocument/2006/relationships" xmlns:m="http://schemas.openxmlformats.org/officeDocument/2006/math" xmlns:v="urn:schemas-microsoft-com:vml" xmlns:wp14="http://schemas.microsoft.com/office/word/2010/wordprocessingDrawing" xmlns:wp="http://schemas.openxmlformats.org/drawingml/2006/wordprocessingDrawing" xmlns:w10="urn:schemas-microsoft-com:office:word" xmlns:w="http://schemas.openxmlformats.org/wordprocessingml/2006/main" xmlns:w14="http://schemas.microsoft.com/office/word/2010/wordml" xmlns:w15="http://schemas.microsoft.com/office/word/2012/wordml" xmlns:w16cex="http://schemas.microsoft.com/office/word/2018/wordml/cex" xmlns:w16cid="http://schemas.microsoft.com/office/word/2016/wordml/cid" xmlns:w16="http://schemas.microsoft.com/office/word/2018/wordml" xmlns:w16se="http://schemas.microsoft.com/office/word/2015/wordml/symex" xmlns:wpg="http://schemas.microsoft.com/office/word/2010/wordprocessingGroup" xmlns:wpi="http://schemas.microsoft.com/office/word/2010/wordprocessingInk" xmlns:wne="http://schemas.microsoft.com/office/word/2006/wordml" xmlns:wps="http://schemas.microsoft.com/office/word/2010/wordprocessingShape" mc:Ignorable="w14 w15 w16se w16cid w16 w16cex wp14">
+<w:ftr xmlns:wpc="http://schemas.microsoft.com/office/word/2010/wordprocessingCanvas" xmlns:cx="http://schemas.microsoft.com/office/drawing/2014/chartex" xmlns:cx1="http://schemas.microsoft.com/office/drawing/2015/9/8/chartex" xmlns:cx2="http://schemas.microsoft.com/office/drawing/2015/10/21/chartex" xmlns:cx3="http://schemas.microsoft.com/office/drawing/2016/5/9/chartex" xmlns:cx4="http://schemas.microsoft.com/office/drawing/2016/5/10/chartex" xmlns:cx5="http://schemas.microsoft.com/office/drawing/2016/5/11/chartex" xmlns:cx6="http://schemas.microsoft.com/office/drawing/2016/5/12/chartex" xmlns:cx7="http://schemas.microsoft.com/office/drawing/2016/5/13/chartex" xmlns:cx8="http://schemas.microsoft.com/office/drawing/2016/5/14/chartex" xmlns:mc="http://schemas.openxmlformats.org/markup-compatibility/2006" xmlns:aink="http://schemas.microsoft.com/office/drawing/2016/ink" xmlns:am3d="http://schemas.microsoft.com/office/drawing/2017/model3d" xmlns:o="urn:schemas-microsoft-com:office:office" xmlns:r="http://schemas.openxmlformats.org/officeDocument/2006/relationships" xmlns:m="http://schemas.openxmlformats.org/officeDocument/2006/math" xmlns:v="urn:schemas-microsoft-com:vml" xmlns:wp14="http://schemas.microsoft.com/office/word/2010/wordprocessingDrawing" xmlns:wp="http://schemas.openxmlformats.org/drawingml/2006/wordprocessingDrawing" xmlns:w10="urn:schemas-microsoft-com:office:word" xmlns:w="http://schemas.openxmlformats.org/wordprocessingml/2006/main" xmlns:w14="http://schemas.microsoft.com/office/word/2010/wordml" xmlns:w15="http://schemas.microsoft.com/office/word/2012/wordml" xmlns:w16cex="http://schemas.microsoft.com/office/word/2018/wordml/cex" xmlns:w16cid="http://schemas.microsoft.com/office/word/2016/wordml/cid" xmlns:w16="http://schemas.microsoft.com/office/word/2018/wordml" xmlns:w16sdtdh="http://schemas.microsoft.com/office/word/2020/wordml/sdtdatahash" xmlns:w16se="http://schemas.microsoft.com/office/word/2015/wordml/symex" xmlns:wpg="http://schemas.microsoft.com/office/word/2010/wordprocessingGroup" xmlns:wpi="http://schemas.microsoft.com/office/word/2010/wordprocessingInk" xmlns:wne="http://schemas.microsoft.com/office/word/2006/wordml" xmlns:wps="http://schemas.microsoft.com/office/word/2010/wordprocessingShape" mc:Ignorable="w14 w15 w16se w16cid w16 w16cex w16sdtdh wp14">
   <w:p>
     <w:pPr>
-      <w:pStyle w:val="Footer"/>
+      <w:pStyle w:val="Bunntekst"/>
     </w:pPr>
   </w:p>
 </w:ftr>
 </file>
 
 <file path=word/footer3.xml><?xml version="1.0" encoding="utf-8"?>
-<w:ftr xmlns:wpc="http://schemas.microsoft.com/office/word/2010/wordprocessingCanvas" xmlns:cx="http://schemas.microsoft.com/office/drawing/2014/chartex" xmlns:cx1="http://schemas.microsoft.com/office/drawing/2015/9/8/chartex" xmlns:cx2="http://schemas.microsoft.com/office/drawing/2015/10/21/chartex" xmlns:cx3="http://schemas.microsoft.com/office/drawing/2016/5/9/chartex" xmlns:cx4="http://schemas.microsoft.com/office/drawing/2016/5/10/chartex" xmlns:cx5="http://schemas.microsoft.com/office/drawing/2016/5/11/chartex" xmlns:cx6="http://schemas.microsoft.com/office/drawing/2016/5/12/chartex" xmlns:cx7="http://schemas.microsoft.com/office/drawing/2016/5/13/chartex" xmlns:cx8="http://schemas.microsoft.com/office/drawing/2016/5/14/chartex" xmlns:mc="http://schemas.openxmlformats.org/markup-compatibility/2006" xmlns:aink="http://schemas.microsoft.com/office/drawing/2016/ink" xmlns:am3d="http://schemas.microsoft.com/office/drawing/2017/model3d" xmlns:o="urn:schemas-microsoft-com:office:office" xmlns:r="http://schemas.openxmlformats.org/officeDocument/2006/relationships" xmlns:m="http://schemas.openxmlformats.org/officeDocument/2006/math" xmlns:v="urn:schemas-microsoft-com:vml" xmlns:wp14="http://schemas.microsoft.com/office/word/2010/wordprocessingDrawing" xmlns:wp="http://schemas.openxmlformats.org/drawingml/2006/wordprocessingDrawing" xmlns:w10="urn:schemas-microsoft-com:office:word" xmlns:w="http://schemas.openxmlformats.org/wordprocessingml/2006/main" xmlns:w14="http://schemas.microsoft.com/office/word/2010/wordml" xmlns:w15="http://schemas.microsoft.com/office/word/2012/wordml" xmlns:w16cex="http://schemas.microsoft.com/office/word/2018/wordml/cex" xmlns:w16cid="http://schemas.microsoft.com/office/word/2016/wordml/cid" xmlns:w16="http://schemas.microsoft.com/office/word/2018/wordml" xmlns:w16se="http://schemas.microsoft.com/office/word/2015/wordml/symex" xmlns:wpg="http://schemas.microsoft.com/office/word/2010/wordprocessingGroup" xmlns:wpi="http://schemas.microsoft.com/office/word/2010/wordprocessingInk" xmlns:wne="http://schemas.microsoft.com/office/word/2006/wordml" xmlns:wps="http://schemas.microsoft.com/office/word/2010/wordprocessingShape" mc:Ignorable="w14 w15 w16se w16cid w16 w16cex wp14">
+<w:ftr xmlns:wpc="http://schemas.microsoft.com/office/word/2010/wordprocessingCanvas" xmlns:cx="http://schemas.microsoft.com/office/drawing/2014/chartex" xmlns:cx1="http://schemas.microsoft.com/office/drawing/2015/9/8/chartex" xmlns:cx2="http://schemas.microsoft.com/office/drawing/2015/10/21/chartex" xmlns:cx3="http://schemas.microsoft.com/office/drawing/2016/5/9/chartex" xmlns:cx4="http://schemas.microsoft.com/office/drawing/2016/5/10/chartex" xmlns:cx5="http://schemas.microsoft.com/office/drawing/2016/5/11/chartex" xmlns:cx6="http://schemas.microsoft.com/office/drawing/2016/5/12/chartex" xmlns:cx7="http://schemas.microsoft.com/office/drawing/2016/5/13/chartex" xmlns:cx8="http://schemas.microsoft.com/office/drawing/2016/5/14/chartex" xmlns:mc="http://schemas.openxmlformats.org/markup-compatibility/2006" xmlns:aink="http://schemas.microsoft.com/office/drawing/2016/ink" xmlns:am3d="http://schemas.microsoft.com/office/drawing/2017/model3d" xmlns:o="urn:schemas-microsoft-com:office:office" xmlns:r="http://schemas.openxmlformats.org/officeDocument/2006/relationships" xmlns:m="http://schemas.openxmlformats.org/officeDocument/2006/math" xmlns:v="urn:schemas-microsoft-com:vml" xmlns:wp14="http://schemas.microsoft.com/office/word/2010/wordprocessingDrawing" xmlns:wp="http://schemas.openxmlformats.org/drawingml/2006/wordprocessingDrawing" xmlns:w10="urn:schemas-microsoft-com:office:word" xmlns:w="http://schemas.openxmlformats.org/wordprocessingml/2006/main" xmlns:w14="http://schemas.microsoft.com/office/word/2010/wordml" xmlns:w15="http://schemas.microsoft.com/office/word/2012/wordml" xmlns:w16cex="http://schemas.microsoft.com/office/word/2018/wordml/cex" xmlns:w16cid="http://schemas.microsoft.com/office/word/2016/wordml/cid" xmlns:w16="http://schemas.microsoft.com/office/word/2018/wordml" xmlns:w16sdtdh="http://schemas.microsoft.com/office/word/2020/wordml/sdtdatahash" xmlns:w16se="http://schemas.microsoft.com/office/word/2015/wordml/symex" xmlns:wpg="http://schemas.microsoft.com/office/word/2010/wordprocessingGroup" xmlns:wpi="http://schemas.microsoft.com/office/word/2010/wordprocessingInk" xmlns:wne="http://schemas.microsoft.com/office/word/2006/wordml" xmlns:wps="http://schemas.microsoft.com/office/word/2010/wordprocessingShape" mc:Ignorable="w14 w15 w16se w16cid w16 w16cex w16sdtdh wp14">
   <w:p>
     <w:pPr>
-      <w:pStyle w:val="Footer"/>
+      <w:pStyle w:val="Bunntekst"/>
     </w:pPr>
   </w:p>
 </w:ftr>
 </file>
 
 <file path=word/footnotes.xml><?xml version="1.0" encoding="utf-8"?>
-<w:footnotes xmlns:wpc="http://schemas.microsoft.com/office/word/2010/wordprocessingCanvas" xmlns:cx="http://schemas.microsoft.com/office/drawing/2014/chartex" xmlns:cx1="http://schemas.microsoft.com/office/drawing/2015/9/8/chartex" xmlns:cx2="http://schemas.microsoft.com/office/drawing/2015/10/21/chartex" xmlns:cx3="http://schemas.microsoft.com/office/drawing/2016/5/9/chartex" xmlns:cx4="http://schemas.microsoft.com/office/drawing/2016/5/10/chartex" xmlns:cx5="http://schemas.microsoft.com/office/drawing/2016/5/11/chartex" xmlns:cx6="http://schemas.microsoft.com/office/drawing/2016/5/12/chartex" xmlns:cx7="http://schemas.microsoft.com/office/drawing/2016/5/13/chartex" xmlns:cx8="http://schemas.microsoft.com/office/drawing/2016/5/14/chartex" xmlns:mc="http://schemas.openxmlformats.org/markup-compatibility/2006" xmlns:aink="http://schemas.microsoft.com/office/drawing/2016/ink" xmlns:am3d="http://schemas.microsoft.com/office/drawing/2017/model3d" xmlns:o="urn:schemas-microsoft-com:office:office" xmlns:r="http://schemas.openxmlformats.org/officeDocument/2006/relationships" xmlns:m="http://schemas.openxmlformats.org/officeDocument/2006/math" xmlns:v="urn:schemas-microsoft-com:vml" xmlns:wp14="http://schemas.microsoft.com/office/word/2010/wordprocessingDrawing" xmlns:wp="http://schemas.openxmlformats.org/drawingml/2006/wordprocessingDrawing" xmlns:w10="urn:schemas-microsoft-com:office:word" xmlns:w="http://schemas.openxmlformats.org/wordprocessingml/2006/main" xmlns:w14="http://schemas.microsoft.com/office/word/2010/wordml" xmlns:w15="http://schemas.microsoft.com/office/word/2012/wordml" xmlns:w16cex="http://schemas.microsoft.com/office/word/2018/wordml/cex" xmlns:w16cid="http://schemas.microsoft.com/office/word/2016/wordml/cid" xmlns:w16="http://schemas.microsoft.com/office/word/2018/wordml" xmlns:w16se="http://schemas.microsoft.com/office/word/2015/wordml/symex" xmlns:wpg="http://schemas.microsoft.com/office/word/2010/wordprocessingGroup" xmlns:wpi="http://schemas.microsoft.com/office/word/2010/wordprocessingInk" xmlns:wne="http://schemas.microsoft.com/office/word/2006/wordml" xmlns:wps="http://schemas.microsoft.com/office/word/2010/wordprocessingShape" mc:Ignorable="w14 w15 w16se w16cid w16 w16cex wp14">
+<w:footnotes xmlns:wpc="http://schemas.microsoft.com/office/word/2010/wordprocessingCanvas" xmlns:cx="http://schemas.microsoft.com/office/drawing/2014/chartex" xmlns:cx1="http://schemas.microsoft.com/office/drawing/2015/9/8/chartex" xmlns:cx2="http://schemas.microsoft.com/office/drawing/2015/10/21/chartex" xmlns:cx3="http://schemas.microsoft.com/office/drawing/2016/5/9/chartex" xmlns:cx4="http://schemas.microsoft.com/office/drawing/2016/5/10/chartex" xmlns:cx5="http://schemas.microsoft.com/office/drawing/2016/5/11/chartex" xmlns:cx6="http://schemas.microsoft.com/office/drawing/2016/5/12/chartex" xmlns:cx7="http://schemas.microsoft.com/office/drawing/2016/5/13/chartex" xmlns:cx8="http://schemas.microsoft.com/office/drawing/2016/5/14/chartex" xmlns:mc="http://schemas.openxmlformats.org/markup-compatibility/2006" xmlns:aink="http://schemas.microsoft.com/office/drawing/2016/ink" xmlns:am3d="http://schemas.microsoft.com/office/drawing/2017/model3d" xmlns:o="urn:schemas-microsoft-com:office:office" xmlns:r="http://schemas.openxmlformats.org/officeDocument/2006/relationships" xmlns:m="http://schemas.openxmlformats.org/officeDocument/2006/math" xmlns:v="urn:schemas-microsoft-com:vml" xmlns:wp14="http://schemas.microsoft.com/office/word/2010/wordprocessingDrawing" xmlns:wp="http://schemas.openxmlformats.org/drawingml/2006/wordprocessingDrawing" xmlns:w10="urn:schemas-microsoft-com:office:word" xmlns:w="http://schemas.openxmlformats.org/wordprocessingml/2006/main" xmlns:w14="http://schemas.microsoft.com/office/word/2010/wordml" xmlns:w15="http://schemas.microsoft.com/office/word/2012/wordml" xmlns:w16cex="http://schemas.microsoft.com/office/word/2018/wordml/cex" xmlns:w16cid="http://schemas.microsoft.com/office/word/2016/wordml/cid" xmlns:w16="http://schemas.microsoft.com/office/word/2018/wordml" xmlns:w16sdtdh="http://schemas.microsoft.com/office/word/2020/wordml/sdtdatahash" xmlns:w16se="http://schemas.microsoft.com/office/word/2015/wordml/symex" xmlns:wpg="http://schemas.microsoft.com/office/word/2010/wordprocessingGroup" xmlns:wpi="http://schemas.microsoft.com/office/word/2010/wordprocessingInk" xmlns:wne="http://schemas.microsoft.com/office/word/2006/wordml" xmlns:wps="http://schemas.microsoft.com/office/word/2010/wordprocessingShape" mc:Ignorable="w14 w15 w16se w16cid w16 w16cex w16sdtdh wp14">
   <w:footnote w:type="separator" w:id="-1">
     <w:p>
       <w:pPr>
@@ -5336,11 +5478,11 @@
   <w:footnote w:id="1">
     <w:p>
       <w:pPr>
-        <w:pStyle w:val="FootnoteText"/>
-      </w:pPr>
-      <w:r>
-        <w:rPr>
-          <w:rStyle w:val="FootnoteReference"/>
+        <w:pStyle w:val="Fotnotetekst"/>
+      </w:pPr>
+      <w:r>
+        <w:rPr>
+          <w:rStyle w:val="Fotnotereferanse"/>
         </w:rPr>
         <w:footnoteRef/>
       </w:r>
@@ -5352,11 +5494,11 @@
   <w:footnote w:id="2">
     <w:p>
       <w:pPr>
-        <w:pStyle w:val="FootnoteText"/>
-      </w:pPr>
-      <w:r>
-        <w:rPr>
-          <w:rStyle w:val="FootnoteReference"/>
+        <w:pStyle w:val="Fotnotetekst"/>
+      </w:pPr>
+      <w:r>
+        <w:rPr>
+          <w:rStyle w:val="Fotnotereferanse"/>
         </w:rPr>
         <w:footnoteRef/>
       </w:r>
@@ -5369,37 +5511,37 @@
 </file>
 
 <file path=word/header1.xml><?xml version="1.0" encoding="utf-8"?>
-<w:hdr xmlns:wpc="http://schemas.microsoft.com/office/word/2010/wordprocessingCanvas" xmlns:cx="http://schemas.microsoft.com/office/drawing/2014/chartex" xmlns:cx1="http://schemas.microsoft.com/office/drawing/2015/9/8/chartex" xmlns:cx2="http://schemas.microsoft.com/office/drawing/2015/10/21/chartex" xmlns:cx3="http://schemas.microsoft.com/office/drawing/2016/5/9/chartex" xmlns:cx4="http://schemas.microsoft.com/office/drawing/2016/5/10/chartex" xmlns:cx5="http://schemas.microsoft.com/office/drawing/2016/5/11/chartex" xmlns:cx6="http://schemas.microsoft.com/office/drawing/2016/5/12/chartex" xmlns:cx7="http://schemas.microsoft.com/office/drawing/2016/5/13/chartex" xmlns:cx8="http://schemas.microsoft.com/office/drawing/2016/5/14/chartex" xmlns:mc="http://schemas.openxmlformats.org/markup-compatibility/2006" xmlns:aink="http://schemas.microsoft.com/office/drawing/2016/ink" xmlns:am3d="http://schemas.microsoft.com/office/drawing/2017/model3d" xmlns:o="urn:schemas-microsoft-com:office:office" xmlns:r="http://schemas.openxmlformats.org/officeDocument/2006/relationships" xmlns:m="http://schemas.openxmlformats.org/officeDocument/2006/math" xmlns:v="urn:schemas-microsoft-com:vml" xmlns:wp14="http://schemas.microsoft.com/office/word/2010/wordprocessingDrawing" xmlns:wp="http://schemas.openxmlformats.org/drawingml/2006/wordprocessingDrawing" xmlns:w10="urn:schemas-microsoft-com:office:word" xmlns:w="http://schemas.openxmlformats.org/wordprocessingml/2006/main" xmlns:w14="http://schemas.microsoft.com/office/word/2010/wordml" xmlns:w15="http://schemas.microsoft.com/office/word/2012/wordml" xmlns:w16cex="http://schemas.microsoft.com/office/word/2018/wordml/cex" xmlns:w16cid="http://schemas.microsoft.com/office/word/2016/wordml/cid" xmlns:w16="http://schemas.microsoft.com/office/word/2018/wordml" xmlns:w16se="http://schemas.microsoft.com/office/word/2015/wordml/symex" xmlns:wpg="http://schemas.microsoft.com/office/word/2010/wordprocessingGroup" xmlns:wpi="http://schemas.microsoft.com/office/word/2010/wordprocessingInk" xmlns:wne="http://schemas.microsoft.com/office/word/2006/wordml" xmlns:wps="http://schemas.microsoft.com/office/word/2010/wordprocessingShape" mc:Ignorable="w14 w15 w16se w16cid w16 w16cex wp14">
+<w:hdr xmlns:wpc="http://schemas.microsoft.com/office/word/2010/wordprocessingCanvas" xmlns:cx="http://schemas.microsoft.com/office/drawing/2014/chartex" xmlns:cx1="http://schemas.microsoft.com/office/drawing/2015/9/8/chartex" xmlns:cx2="http://schemas.microsoft.com/office/drawing/2015/10/21/chartex" xmlns:cx3="http://schemas.microsoft.com/office/drawing/2016/5/9/chartex" xmlns:cx4="http://schemas.microsoft.com/office/drawing/2016/5/10/chartex" xmlns:cx5="http://schemas.microsoft.com/office/drawing/2016/5/11/chartex" xmlns:cx6="http://schemas.microsoft.com/office/drawing/2016/5/12/chartex" xmlns:cx7="http://schemas.microsoft.com/office/drawing/2016/5/13/chartex" xmlns:cx8="http://schemas.microsoft.com/office/drawing/2016/5/14/chartex" xmlns:mc="http://schemas.openxmlformats.org/markup-compatibility/2006" xmlns:aink="http://schemas.microsoft.com/office/drawing/2016/ink" xmlns:am3d="http://schemas.microsoft.com/office/drawing/2017/model3d" xmlns:o="urn:schemas-microsoft-com:office:office" xmlns:r="http://schemas.openxmlformats.org/officeDocument/2006/relationships" xmlns:m="http://schemas.openxmlformats.org/officeDocument/2006/math" xmlns:v="urn:schemas-microsoft-com:vml" xmlns:wp14="http://schemas.microsoft.com/office/word/2010/wordprocessingDrawing" xmlns:wp="http://schemas.openxmlformats.org/drawingml/2006/wordprocessingDrawing" xmlns:w10="urn:schemas-microsoft-com:office:word" xmlns:w="http://schemas.openxmlformats.org/wordprocessingml/2006/main" xmlns:w14="http://schemas.microsoft.com/office/word/2010/wordml" xmlns:w15="http://schemas.microsoft.com/office/word/2012/wordml" xmlns:w16cex="http://schemas.microsoft.com/office/word/2018/wordml/cex" xmlns:w16cid="http://schemas.microsoft.com/office/word/2016/wordml/cid" xmlns:w16="http://schemas.microsoft.com/office/word/2018/wordml" xmlns:w16sdtdh="http://schemas.microsoft.com/office/word/2020/wordml/sdtdatahash" xmlns:w16se="http://schemas.microsoft.com/office/word/2015/wordml/symex" xmlns:wpg="http://schemas.microsoft.com/office/word/2010/wordprocessingGroup" xmlns:wpi="http://schemas.microsoft.com/office/word/2010/wordprocessingInk" xmlns:wne="http://schemas.microsoft.com/office/word/2006/wordml" xmlns:wps="http://schemas.microsoft.com/office/word/2010/wordprocessingShape" mc:Ignorable="w14 w15 w16se w16cid w16 w16cex w16sdtdh wp14">
   <w:p>
     <w:pPr>
-      <w:pStyle w:val="Header"/>
+      <w:pStyle w:val="Topptekst"/>
     </w:pPr>
   </w:p>
 </w:hdr>
 </file>
 
 <file path=word/header2.xml><?xml version="1.0" encoding="utf-8"?>
-<w:hdr xmlns:wpc="http://schemas.microsoft.com/office/word/2010/wordprocessingCanvas" xmlns:cx="http://schemas.microsoft.com/office/drawing/2014/chartex" xmlns:cx1="http://schemas.microsoft.com/office/drawing/2015/9/8/chartex" xmlns:cx2="http://schemas.microsoft.com/office/drawing/2015/10/21/chartex" xmlns:cx3="http://schemas.microsoft.com/office/drawing/2016/5/9/chartex" xmlns:cx4="http://schemas.microsoft.com/office/drawing/2016/5/10/chartex" xmlns:cx5="http://schemas.microsoft.com/office/drawing/2016/5/11/chartex" xmlns:cx6="http://schemas.microsoft.com/office/drawing/2016/5/12/chartex" xmlns:cx7="http://schemas.microsoft.com/office/drawing/2016/5/13/chartex" xmlns:cx8="http://schemas.microsoft.com/office/drawing/2016/5/14/chartex" xmlns:mc="http://schemas.openxmlformats.org/markup-compatibility/2006" xmlns:aink="http://schemas.microsoft.com/office/drawing/2016/ink" xmlns:am3d="http://schemas.microsoft.com/office/drawing/2017/model3d" xmlns:o="urn:schemas-microsoft-com:office:office" xmlns:r="http://schemas.openxmlformats.org/officeDocument/2006/relationships" xmlns:m="http://schemas.openxmlformats.org/officeDocument/2006/math" xmlns:v="urn:schemas-microsoft-com:vml" xmlns:wp14="http://schemas.microsoft.com/office/word/2010/wordprocessingDrawing" xmlns:wp="http://schemas.openxmlformats.org/drawingml/2006/wordprocessingDrawing" xmlns:w10="urn:schemas-microsoft-com:office:word" xmlns:w="http://schemas.openxmlformats.org/wordprocessingml/2006/main" xmlns:w14="http://schemas.microsoft.com/office/word/2010/wordml" xmlns:w15="http://schemas.microsoft.com/office/word/2012/wordml" xmlns:w16cex="http://schemas.microsoft.com/office/word/2018/wordml/cex" xmlns:w16cid="http://schemas.microsoft.com/office/word/2016/wordml/cid" xmlns:w16="http://schemas.microsoft.com/office/word/2018/wordml" xmlns:w16se="http://schemas.microsoft.com/office/word/2015/wordml/symex" xmlns:wpg="http://schemas.microsoft.com/office/word/2010/wordprocessingGroup" xmlns:wpi="http://schemas.microsoft.com/office/word/2010/wordprocessingInk" xmlns:wne="http://schemas.microsoft.com/office/word/2006/wordml" xmlns:wps="http://schemas.microsoft.com/office/word/2010/wordprocessingShape" mc:Ignorable="w14 w15 w16se w16cid w16 w16cex wp14">
+<w:hdr xmlns:wpc="http://schemas.microsoft.com/office/word/2010/wordprocessingCanvas" xmlns:cx="http://schemas.microsoft.com/office/drawing/2014/chartex" xmlns:cx1="http://schemas.microsoft.com/office/drawing/2015/9/8/chartex" xmlns:cx2="http://schemas.microsoft.com/office/drawing/2015/10/21/chartex" xmlns:cx3="http://schemas.microsoft.com/office/drawing/2016/5/9/chartex" xmlns:cx4="http://schemas.microsoft.com/office/drawing/2016/5/10/chartex" xmlns:cx5="http://schemas.microsoft.com/office/drawing/2016/5/11/chartex" xmlns:cx6="http://schemas.microsoft.com/office/drawing/2016/5/12/chartex" xmlns:cx7="http://schemas.microsoft.com/office/drawing/2016/5/13/chartex" xmlns:cx8="http://schemas.microsoft.com/office/drawing/2016/5/14/chartex" xmlns:mc="http://schemas.openxmlformats.org/markup-compatibility/2006" xmlns:aink="http://schemas.microsoft.com/office/drawing/2016/ink" xmlns:am3d="http://schemas.microsoft.com/office/drawing/2017/model3d" xmlns:o="urn:schemas-microsoft-com:office:office" xmlns:r="http://schemas.openxmlformats.org/officeDocument/2006/relationships" xmlns:m="http://schemas.openxmlformats.org/officeDocument/2006/math" xmlns:v="urn:schemas-microsoft-com:vml" xmlns:wp14="http://schemas.microsoft.com/office/word/2010/wordprocessingDrawing" xmlns:wp="http://schemas.openxmlformats.org/drawingml/2006/wordprocessingDrawing" xmlns:w10="urn:schemas-microsoft-com:office:word" xmlns:w="http://schemas.openxmlformats.org/wordprocessingml/2006/main" xmlns:w14="http://schemas.microsoft.com/office/word/2010/wordml" xmlns:w15="http://schemas.microsoft.com/office/word/2012/wordml" xmlns:w16cex="http://schemas.microsoft.com/office/word/2018/wordml/cex" xmlns:w16cid="http://schemas.microsoft.com/office/word/2016/wordml/cid" xmlns:w16="http://schemas.microsoft.com/office/word/2018/wordml" xmlns:w16sdtdh="http://schemas.microsoft.com/office/word/2020/wordml/sdtdatahash" xmlns:w16se="http://schemas.microsoft.com/office/word/2015/wordml/symex" xmlns:wpg="http://schemas.microsoft.com/office/word/2010/wordprocessingGroup" xmlns:wpi="http://schemas.microsoft.com/office/word/2010/wordprocessingInk" xmlns:wne="http://schemas.microsoft.com/office/word/2006/wordml" xmlns:wps="http://schemas.microsoft.com/office/word/2010/wordprocessingShape" mc:Ignorable="w14 w15 w16se w16cid w16 w16cex w16sdtdh wp14">
   <w:p>
     <w:pPr>
-      <w:pStyle w:val="Header"/>
+      <w:pStyle w:val="Topptekst"/>
     </w:pPr>
   </w:p>
 </w:hdr>
 </file>
 
 <file path=word/header3.xml><?xml version="1.0" encoding="utf-8"?>
-<w:hdr xmlns:wpc="http://schemas.microsoft.com/office/word/2010/wordprocessingCanvas" xmlns:cx="http://schemas.microsoft.com/office/drawing/2014/chartex" xmlns:cx1="http://schemas.microsoft.com/office/drawing/2015/9/8/chartex" xmlns:cx2="http://schemas.microsoft.com/office/drawing/2015/10/21/chartex" xmlns:cx3="http://schemas.microsoft.com/office/drawing/2016/5/9/chartex" xmlns:cx4="http://schemas.microsoft.com/office/drawing/2016/5/10/chartex" xmlns:cx5="http://schemas.microsoft.com/office/drawing/2016/5/11/chartex" xmlns:cx6="http://schemas.microsoft.com/office/drawing/2016/5/12/chartex" xmlns:cx7="http://schemas.microsoft.com/office/drawing/2016/5/13/chartex" xmlns:cx8="http://schemas.microsoft.com/office/drawing/2016/5/14/chartex" xmlns:mc="http://schemas.openxmlformats.org/markup-compatibility/2006" xmlns:aink="http://schemas.microsoft.com/office/drawing/2016/ink" xmlns:am3d="http://schemas.microsoft.com/office/drawing/2017/model3d" xmlns:o="urn:schemas-microsoft-com:office:office" xmlns:r="http://schemas.openxmlformats.org/officeDocument/2006/relationships" xmlns:m="http://schemas.openxmlformats.org/officeDocument/2006/math" xmlns:v="urn:schemas-microsoft-com:vml" xmlns:wp14="http://schemas.microsoft.com/office/word/2010/wordprocessingDrawing" xmlns:wp="http://schemas.openxmlformats.org/drawingml/2006/wordprocessingDrawing" xmlns:w10="urn:schemas-microsoft-com:office:word" xmlns:w="http://schemas.openxmlformats.org/wordprocessingml/2006/main" xmlns:w14="http://schemas.microsoft.com/office/word/2010/wordml" xmlns:w15="http://schemas.microsoft.com/office/word/2012/wordml" xmlns:w16cex="http://schemas.microsoft.com/office/word/2018/wordml/cex" xmlns:w16cid="http://schemas.microsoft.com/office/word/2016/wordml/cid" xmlns:w16="http://schemas.microsoft.com/office/word/2018/wordml" xmlns:w16se="http://schemas.microsoft.com/office/word/2015/wordml/symex" xmlns:wpg="http://schemas.microsoft.com/office/word/2010/wordprocessingGroup" xmlns:wpi="http://schemas.microsoft.com/office/word/2010/wordprocessingInk" xmlns:wne="http://schemas.microsoft.com/office/word/2006/wordml" xmlns:wps="http://schemas.microsoft.com/office/word/2010/wordprocessingShape" mc:Ignorable="w14 w15 w16se w16cid w16 w16cex wp14">
+<w:hdr xmlns:wpc="http://schemas.microsoft.com/office/word/2010/wordprocessingCanvas" xmlns:cx="http://schemas.microsoft.com/office/drawing/2014/chartex" xmlns:cx1="http://schemas.microsoft.com/office/drawing/2015/9/8/chartex" xmlns:cx2="http://schemas.microsoft.com/office/drawing/2015/10/21/chartex" xmlns:cx3="http://schemas.microsoft.com/office/drawing/2016/5/9/chartex" xmlns:cx4="http://schemas.microsoft.com/office/drawing/2016/5/10/chartex" xmlns:cx5="http://schemas.microsoft.com/office/drawing/2016/5/11/chartex" xmlns:cx6="http://schemas.microsoft.com/office/drawing/2016/5/12/chartex" xmlns:cx7="http://schemas.microsoft.com/office/drawing/2016/5/13/chartex" xmlns:cx8="http://schemas.microsoft.com/office/drawing/2016/5/14/chartex" xmlns:mc="http://schemas.openxmlformats.org/markup-compatibility/2006" xmlns:aink="http://schemas.microsoft.com/office/drawing/2016/ink" xmlns:am3d="http://schemas.microsoft.com/office/drawing/2017/model3d" xmlns:o="urn:schemas-microsoft-com:office:office" xmlns:r="http://schemas.openxmlformats.org/officeDocument/2006/relationships" xmlns:m="http://schemas.openxmlformats.org/officeDocument/2006/math" xmlns:v="urn:schemas-microsoft-com:vml" xmlns:wp14="http://schemas.microsoft.com/office/word/2010/wordprocessingDrawing" xmlns:wp="http://schemas.openxmlformats.org/drawingml/2006/wordprocessingDrawing" xmlns:w10="urn:schemas-microsoft-com:office:word" xmlns:w="http://schemas.openxmlformats.org/wordprocessingml/2006/main" xmlns:w14="http://schemas.microsoft.com/office/word/2010/wordml" xmlns:w15="http://schemas.microsoft.com/office/word/2012/wordml" xmlns:w16cex="http://schemas.microsoft.com/office/word/2018/wordml/cex" xmlns:w16cid="http://schemas.microsoft.com/office/word/2016/wordml/cid" xmlns:w16="http://schemas.microsoft.com/office/word/2018/wordml" xmlns:w16sdtdh="http://schemas.microsoft.com/office/word/2020/wordml/sdtdatahash" xmlns:w16se="http://schemas.microsoft.com/office/word/2015/wordml/symex" xmlns:wpg="http://schemas.microsoft.com/office/word/2010/wordprocessingGroup" xmlns:wpi="http://schemas.microsoft.com/office/word/2010/wordprocessingInk" xmlns:wne="http://schemas.microsoft.com/office/word/2006/wordml" xmlns:wps="http://schemas.microsoft.com/office/word/2010/wordprocessingShape" mc:Ignorable="w14 w15 w16se w16cid w16 w16cex w16sdtdh wp14">
   <w:p>
     <w:pPr>
-      <w:pStyle w:val="Header"/>
+      <w:pStyle w:val="Topptekst"/>
     </w:pPr>
   </w:p>
 </w:hdr>
 </file>
 
 <file path=word/numbering.xml><?xml version="1.0" encoding="utf-8"?>
-<w:numbering xmlns:wpc="http://schemas.microsoft.com/office/word/2010/wordprocessingCanvas" xmlns:cx="http://schemas.microsoft.com/office/drawing/2014/chartex" xmlns:cx1="http://schemas.microsoft.com/office/drawing/2015/9/8/chartex" xmlns:cx2="http://schemas.microsoft.com/office/drawing/2015/10/21/chartex" xmlns:cx3="http://schemas.microsoft.com/office/drawing/2016/5/9/chartex" xmlns:cx4="http://schemas.microsoft.com/office/drawing/2016/5/10/chartex" xmlns:cx5="http://schemas.microsoft.com/office/drawing/2016/5/11/chartex" xmlns:cx6="http://schemas.microsoft.com/office/drawing/2016/5/12/chartex" xmlns:cx7="http://schemas.microsoft.com/office/drawing/2016/5/13/chartex" xmlns:cx8="http://schemas.microsoft.com/office/drawing/2016/5/14/chartex" xmlns:mc="http://schemas.openxmlformats.org/markup-compatibility/2006" xmlns:aink="http://schemas.microsoft.com/office/drawing/2016/ink" xmlns:am3d="http://schemas.microsoft.com/office/drawing/2017/model3d" xmlns:o="urn:schemas-microsoft-com:office:office" xmlns:r="http://schemas.openxmlformats.org/officeDocument/2006/relationships" xmlns:m="http://schemas.openxmlformats.org/officeDocument/2006/math" xmlns:v="urn:schemas-microsoft-com:vml" xmlns:wp14="http://schemas.microsoft.com/office/word/2010/wordprocessingDrawing" xmlns:wp="http://schemas.openxmlformats.org/drawingml/2006/wordprocessingDrawing" xmlns:w10="urn:schemas-microsoft-com:office:word" xmlns:w="http://schemas.openxmlformats.org/wordprocessingml/2006/main" xmlns:w14="http://schemas.microsoft.com/office/word/2010/wordml" xmlns:w15="http://schemas.microsoft.com/office/word/2012/wordml" xmlns:w16cex="http://schemas.microsoft.com/office/word/2018/wordml/cex" xmlns:w16cid="http://schemas.microsoft.com/office/word/2016/wordml/cid" xmlns:w16="http://schemas.microsoft.com/office/word/2018/wordml" xmlns:w16se="http://schemas.microsoft.com/office/word/2015/wordml/symex" xmlns:wpg="http://schemas.microsoft.com/office/word/2010/wordprocessingGroup" xmlns:wpi="http://schemas.microsoft.com/office/word/2010/wordprocessingInk" xmlns:wne="http://schemas.microsoft.com/office/word/2006/wordml" xmlns:wps="http://schemas.microsoft.com/office/word/2010/wordprocessingShape" mc:Ignorable="w14 w15 w16se w16cid w16 w16cex wp14">
+<w:numbering xmlns:wpc="http://schemas.microsoft.com/office/word/2010/wordprocessingCanvas" xmlns:cx="http://schemas.microsoft.com/office/drawing/2014/chartex" xmlns:cx1="http://schemas.microsoft.com/office/drawing/2015/9/8/chartex" xmlns:cx2="http://schemas.microsoft.com/office/drawing/2015/10/21/chartex" xmlns:cx3="http://schemas.microsoft.com/office/drawing/2016/5/9/chartex" xmlns:cx4="http://schemas.microsoft.com/office/drawing/2016/5/10/chartex" xmlns:cx5="http://schemas.microsoft.com/office/drawing/2016/5/11/chartex" xmlns:cx6="http://schemas.microsoft.com/office/drawing/2016/5/12/chartex" xmlns:cx7="http://schemas.microsoft.com/office/drawing/2016/5/13/chartex" xmlns:cx8="http://schemas.microsoft.com/office/drawing/2016/5/14/chartex" xmlns:mc="http://schemas.openxmlformats.org/markup-compatibility/2006" xmlns:aink="http://schemas.microsoft.com/office/drawing/2016/ink" xmlns:am3d="http://schemas.microsoft.com/office/drawing/2017/model3d" xmlns:o="urn:schemas-microsoft-com:office:office" xmlns:r="http://schemas.openxmlformats.org/officeDocument/2006/relationships" xmlns:m="http://schemas.openxmlformats.org/officeDocument/2006/math" xmlns:v="urn:schemas-microsoft-com:vml" xmlns:wp14="http://schemas.microsoft.com/office/word/2010/wordprocessingDrawing" xmlns:wp="http://schemas.openxmlformats.org/drawingml/2006/wordprocessingDrawing" xmlns:w10="urn:schemas-microsoft-com:office:word" xmlns:w="http://schemas.openxmlformats.org/wordprocessingml/2006/main" xmlns:w14="http://schemas.microsoft.com/office/word/2010/wordml" xmlns:w15="http://schemas.microsoft.com/office/word/2012/wordml" xmlns:w16cex="http://schemas.microsoft.com/office/word/2018/wordml/cex" xmlns:w16cid="http://schemas.microsoft.com/office/word/2016/wordml/cid" xmlns:w16="http://schemas.microsoft.com/office/word/2018/wordml" xmlns:w16sdtdh="http://schemas.microsoft.com/office/word/2020/wordml/sdtdatahash" xmlns:w16se="http://schemas.microsoft.com/office/word/2015/wordml/symex" xmlns:wpg="http://schemas.microsoft.com/office/word/2010/wordprocessingGroup" xmlns:wpi="http://schemas.microsoft.com/office/word/2010/wordprocessingInk" xmlns:wne="http://schemas.microsoft.com/office/word/2006/wordml" xmlns:wps="http://schemas.microsoft.com/office/word/2010/wordprocessingShape" mc:Ignorable="w14 w15 w16se w16cid w16 w16cex w16sdtdh wp14">
   <w:abstractNum w:abstractNumId="0" w15:restartNumberingAfterBreak="0">
     <w:nsid w:val="04E3171C"/>
     <w:multiLevelType w:val="multilevel"/>
@@ -7156,7 +7298,7 @@
 </file>
 
 <file path=word/people.xml><?xml version="1.0" encoding="utf-8"?>
-<w15:people xmlns:wpc="http://schemas.microsoft.com/office/word/2010/wordprocessingCanvas" xmlns:cx="http://schemas.microsoft.com/office/drawing/2014/chartex" xmlns:cx1="http://schemas.microsoft.com/office/drawing/2015/9/8/chartex" xmlns:cx2="http://schemas.microsoft.com/office/drawing/2015/10/21/chartex" xmlns:cx3="http://schemas.microsoft.com/office/drawing/2016/5/9/chartex" xmlns:cx4="http://schemas.microsoft.com/office/drawing/2016/5/10/chartex" xmlns:cx5="http://schemas.microsoft.com/office/drawing/2016/5/11/chartex" xmlns:cx6="http://schemas.microsoft.com/office/drawing/2016/5/12/chartex" xmlns:cx7="http://schemas.microsoft.com/office/drawing/2016/5/13/chartex" xmlns:cx8="http://schemas.microsoft.com/office/drawing/2016/5/14/chartex" xmlns:mc="http://schemas.openxmlformats.org/markup-compatibility/2006" xmlns:aink="http://schemas.microsoft.com/office/drawing/2016/ink" xmlns:am3d="http://schemas.microsoft.com/office/drawing/2017/model3d" xmlns:o="urn:schemas-microsoft-com:office:office" xmlns:r="http://schemas.openxmlformats.org/officeDocument/2006/relationships" xmlns:m="http://schemas.openxmlformats.org/officeDocument/2006/math" xmlns:v="urn:schemas-microsoft-com:vml" xmlns:wp14="http://schemas.microsoft.com/office/word/2010/wordprocessingDrawing" xmlns:wp="http://schemas.openxmlformats.org/drawingml/2006/wordprocessingDrawing" xmlns:w10="urn:schemas-microsoft-com:office:word" xmlns:w="http://schemas.openxmlformats.org/wordprocessingml/2006/main" xmlns:w14="http://schemas.microsoft.com/office/word/2010/wordml" xmlns:w15="http://schemas.microsoft.com/office/word/2012/wordml" xmlns:w16cex="http://schemas.microsoft.com/office/word/2018/wordml/cex" xmlns:w16cid="http://schemas.microsoft.com/office/word/2016/wordml/cid" xmlns:w16="http://schemas.microsoft.com/office/word/2018/wordml" xmlns:w16se="http://schemas.microsoft.com/office/word/2015/wordml/symex" xmlns:wpg="http://schemas.microsoft.com/office/word/2010/wordprocessingGroup" xmlns:wpi="http://schemas.microsoft.com/office/word/2010/wordprocessingInk" xmlns:wne="http://schemas.microsoft.com/office/word/2006/wordml" xmlns:wps="http://schemas.microsoft.com/office/word/2010/wordprocessingShape" mc:Ignorable="w14 w15 w16se w16cid w16 w16cex wp14">
+<w15:people xmlns:wpc="http://schemas.microsoft.com/office/word/2010/wordprocessingCanvas" xmlns:cx="http://schemas.microsoft.com/office/drawing/2014/chartex" xmlns:cx1="http://schemas.microsoft.com/office/drawing/2015/9/8/chartex" xmlns:cx2="http://schemas.microsoft.com/office/drawing/2015/10/21/chartex" xmlns:cx3="http://schemas.microsoft.com/office/drawing/2016/5/9/chartex" xmlns:cx4="http://schemas.microsoft.com/office/drawing/2016/5/10/chartex" xmlns:cx5="http://schemas.microsoft.com/office/drawing/2016/5/11/chartex" xmlns:cx6="http://schemas.microsoft.com/office/drawing/2016/5/12/chartex" xmlns:cx7="http://schemas.microsoft.com/office/drawing/2016/5/13/chartex" xmlns:cx8="http://schemas.microsoft.com/office/drawing/2016/5/14/chartex" xmlns:mc="http://schemas.openxmlformats.org/markup-compatibility/2006" xmlns:aink="http://schemas.microsoft.com/office/drawing/2016/ink" xmlns:am3d="http://schemas.microsoft.com/office/drawing/2017/model3d" xmlns:o="urn:schemas-microsoft-com:office:office" xmlns:r="http://schemas.openxmlformats.org/officeDocument/2006/relationships" xmlns:m="http://schemas.openxmlformats.org/officeDocument/2006/math" xmlns:v="urn:schemas-microsoft-com:vml" xmlns:wp14="http://schemas.microsoft.com/office/word/2010/wordprocessingDrawing" xmlns:wp="http://schemas.openxmlformats.org/drawingml/2006/wordprocessingDrawing" xmlns:w10="urn:schemas-microsoft-com:office:word" xmlns:w="http://schemas.openxmlformats.org/wordprocessingml/2006/main" xmlns:w14="http://schemas.microsoft.com/office/word/2010/wordml" xmlns:w15="http://schemas.microsoft.com/office/word/2012/wordml" xmlns:w16cex="http://schemas.microsoft.com/office/word/2018/wordml/cex" xmlns:w16cid="http://schemas.microsoft.com/office/word/2016/wordml/cid" xmlns:w16="http://schemas.microsoft.com/office/word/2018/wordml" xmlns:w16sdtdh="http://schemas.microsoft.com/office/word/2020/wordml/sdtdatahash" xmlns:w16se="http://schemas.microsoft.com/office/word/2015/wordml/symex" xmlns:wpg="http://schemas.microsoft.com/office/word/2010/wordprocessingGroup" xmlns:wpi="http://schemas.microsoft.com/office/word/2010/wordprocessingInk" xmlns:wne="http://schemas.microsoft.com/office/word/2006/wordml" xmlns:wps="http://schemas.microsoft.com/office/word/2010/wordprocessingShape" mc:Ignorable="w14 w15 w16se w16cid w16 w16cex w16sdtdh wp14">
   <w15:person w15:author="Kamalan Rashasingham">
     <w15:presenceInfo w15:providerId="AD" w15:userId="S::rashasin@oslomet.no::d7834204-96d8-434a-86a8-701fe5ebaf80"/>
   </w15:person>
@@ -7164,7 +7306,7 @@
 </file>
 
 <file path=word/styles.xml><?xml version="1.0" encoding="utf-8"?>
-<w:styles xmlns:mc="http://schemas.openxmlformats.org/markup-compatibility/2006" xmlns:r="http://schemas.openxmlformats.org/officeDocument/2006/relationships" xmlns:w="http://schemas.openxmlformats.org/wordprocessingml/2006/main" xmlns:w14="http://schemas.microsoft.com/office/word/2010/wordml" xmlns:w15="http://schemas.microsoft.com/office/word/2012/wordml" xmlns:w16cex="http://schemas.microsoft.com/office/word/2018/wordml/cex" xmlns:w16cid="http://schemas.microsoft.com/office/word/2016/wordml/cid" xmlns:w16="http://schemas.microsoft.com/office/word/2018/wordml" xmlns:w16se="http://schemas.microsoft.com/office/word/2015/wordml/symex" mc:Ignorable="w14 w15 w16se w16cid w16 w16cex">
+<w:styles xmlns:mc="http://schemas.openxmlformats.org/markup-compatibility/2006" xmlns:r="http://schemas.openxmlformats.org/officeDocument/2006/relationships" xmlns:w="http://schemas.openxmlformats.org/wordprocessingml/2006/main" xmlns:w14="http://schemas.microsoft.com/office/word/2010/wordml" xmlns:w15="http://schemas.microsoft.com/office/word/2012/wordml" xmlns:w16cex="http://schemas.microsoft.com/office/word/2018/wordml/cex" xmlns:w16cid="http://schemas.microsoft.com/office/word/2016/wordml/cid" xmlns:w16="http://schemas.microsoft.com/office/word/2018/wordml" xmlns:w16sdtdh="http://schemas.microsoft.com/office/word/2020/wordml/sdtdatahash" xmlns:w16se="http://schemas.microsoft.com/office/word/2015/wordml/symex" mc:Ignorable="w14 w15 w16se w16cid w16 w16cex w16sdtdh">
   <w:docDefaults>
     <w:rPrDefault>
       <w:rPr>
@@ -7567,11 +7709,11 @@
       <w:sz w:val="24"/>
     </w:rPr>
   </w:style>
-  <w:style w:type="paragraph" w:styleId="Heading1">
+  <w:style w:type="paragraph" w:styleId="Overskrift1">
     <w:name w:val="heading 1"/>
     <w:basedOn w:val="Normal"/>
     <w:next w:val="Normal"/>
-    <w:link w:val="Heading1Char"/>
+    <w:link w:val="Overskrift1Tegn"/>
     <w:uiPriority w:val="9"/>
     <w:qFormat/>
     <w:rsid w:val="007F329F"/>
@@ -7588,11 +7730,11 @@
       <w:szCs w:val="32"/>
     </w:rPr>
   </w:style>
-  <w:style w:type="paragraph" w:styleId="Heading2">
+  <w:style w:type="paragraph" w:styleId="Overskrift2">
     <w:name w:val="heading 2"/>
     <w:basedOn w:val="Normal"/>
     <w:next w:val="Normal"/>
-    <w:link w:val="Heading2Char"/>
+    <w:link w:val="Overskrift2Tegn"/>
     <w:uiPriority w:val="9"/>
     <w:unhideWhenUsed/>
     <w:qFormat/>
@@ -7610,11 +7752,11 @@
       <w:szCs w:val="26"/>
     </w:rPr>
   </w:style>
-  <w:style w:type="paragraph" w:styleId="Heading3">
+  <w:style w:type="paragraph" w:styleId="Overskrift3">
     <w:name w:val="heading 3"/>
     <w:basedOn w:val="Normal"/>
     <w:next w:val="Normal"/>
-    <w:link w:val="Heading3Char"/>
+    <w:link w:val="Overskrift3Tegn"/>
     <w:uiPriority w:val="9"/>
     <w:unhideWhenUsed/>
     <w:qFormat/>
@@ -7631,13 +7773,13 @@
       <w:szCs w:val="24"/>
     </w:rPr>
   </w:style>
-  <w:style w:type="character" w:default="1" w:styleId="DefaultParagraphFont">
+  <w:style w:type="character" w:default="1" w:styleId="Standardskriftforavsnitt">
     <w:name w:val="Default Paragraph Font"/>
     <w:uiPriority w:val="1"/>
     <w:semiHidden/>
     <w:unhideWhenUsed/>
   </w:style>
-  <w:style w:type="table" w:default="1" w:styleId="TableNormal">
+  <w:style w:type="table" w:default="1" w:styleId="Vanligtabell">
     <w:name w:val="Normal Table"/>
     <w:uiPriority w:val="99"/>
     <w:semiHidden/>
@@ -7652,15 +7794,15 @@
       </w:tblCellMar>
     </w:tblPr>
   </w:style>
-  <w:style w:type="numbering" w:default="1" w:styleId="NoList">
+  <w:style w:type="numbering" w:default="1" w:styleId="Ingenliste">
     <w:name w:val="No List"/>
     <w:uiPriority w:val="99"/>
     <w:semiHidden/>
     <w:unhideWhenUsed/>
   </w:style>
-  <w:style w:type="character" w:styleId="CommentReference">
+  <w:style w:type="character" w:styleId="Merknadsreferanse">
     <w:name w:val="annotation reference"/>
-    <w:basedOn w:val="DefaultParagraphFont"/>
+    <w:basedOn w:val="Standardskriftforavsnitt"/>
     <w:uiPriority w:val="99"/>
     <w:semiHidden/>
     <w:unhideWhenUsed/>
@@ -7670,10 +7812,10 @@
       <w:szCs w:val="16"/>
     </w:rPr>
   </w:style>
-  <w:style w:type="paragraph" w:styleId="CommentText">
+  <w:style w:type="paragraph" w:styleId="Merknadstekst">
     <w:name w:val="annotation text"/>
     <w:basedOn w:val="Normal"/>
-    <w:link w:val="CommentTextChar"/>
+    <w:link w:val="MerknadstekstTegn"/>
     <w:uiPriority w:val="99"/>
     <w:semiHidden/>
     <w:unhideWhenUsed/>
@@ -7686,10 +7828,10 @@
       <w:szCs w:val="20"/>
     </w:rPr>
   </w:style>
-  <w:style w:type="character" w:customStyle="1" w:styleId="CommentTextChar">
-    <w:name w:val="Comment Text Char"/>
-    <w:basedOn w:val="DefaultParagraphFont"/>
-    <w:link w:val="CommentText"/>
+  <w:style w:type="character" w:customStyle="1" w:styleId="MerknadstekstTegn">
+    <w:name w:val="Merknadstekst Tegn"/>
+    <w:basedOn w:val="Standardskriftforavsnitt"/>
+    <w:link w:val="Merknadstekst"/>
     <w:uiPriority w:val="99"/>
     <w:semiHidden/>
     <w:rsid w:val="00EC6BA1"/>
@@ -7698,11 +7840,11 @@
       <w:szCs w:val="20"/>
     </w:rPr>
   </w:style>
-  <w:style w:type="paragraph" w:styleId="CommentSubject">
+  <w:style w:type="paragraph" w:styleId="Kommentaremne">
     <w:name w:val="annotation subject"/>
-    <w:basedOn w:val="CommentText"/>
-    <w:next w:val="CommentText"/>
-    <w:link w:val="CommentSubjectChar"/>
+    <w:basedOn w:val="Merknadstekst"/>
+    <w:next w:val="Merknadstekst"/>
+    <w:link w:val="KommentaremneTegn"/>
     <w:uiPriority w:val="99"/>
     <w:semiHidden/>
     <w:unhideWhenUsed/>
@@ -7712,10 +7854,10 @@
       <w:bCs/>
     </w:rPr>
   </w:style>
-  <w:style w:type="character" w:customStyle="1" w:styleId="CommentSubjectChar">
-    <w:name w:val="Comment Subject Char"/>
-    <w:basedOn w:val="CommentTextChar"/>
-    <w:link w:val="CommentSubject"/>
+  <w:style w:type="character" w:customStyle="1" w:styleId="KommentaremneTegn">
+    <w:name w:val="Kommentaremne Tegn"/>
+    <w:basedOn w:val="MerknadstekstTegn"/>
+    <w:link w:val="Kommentaremne"/>
     <w:uiPriority w:val="99"/>
     <w:semiHidden/>
     <w:rsid w:val="00EC6BA1"/>
@@ -7726,7 +7868,7 @@
       <w:szCs w:val="20"/>
     </w:rPr>
   </w:style>
-  <w:style w:type="paragraph" w:styleId="ListParagraph">
+  <w:style w:type="paragraph" w:styleId="Listeavsnitt">
     <w:name w:val="List Paragraph"/>
     <w:basedOn w:val="Normal"/>
     <w:uiPriority w:val="34"/>
@@ -7737,11 +7879,11 @@
       <w:contextualSpacing/>
     </w:pPr>
   </w:style>
-  <w:style w:type="paragraph" w:styleId="Title">
+  <w:style w:type="paragraph" w:styleId="Tittel">
     <w:name w:val="Title"/>
     <w:basedOn w:val="Normal"/>
     <w:next w:val="Normal"/>
-    <w:link w:val="TitleChar"/>
+    <w:link w:val="TittelTegn"/>
     <w:uiPriority w:val="10"/>
     <w:qFormat/>
     <w:rsid w:val="003F1DB8"/>
@@ -7757,10 +7899,10 @@
       <w:szCs w:val="56"/>
     </w:rPr>
   </w:style>
-  <w:style w:type="character" w:customStyle="1" w:styleId="TitleChar">
-    <w:name w:val="Title Char"/>
-    <w:basedOn w:val="DefaultParagraphFont"/>
-    <w:link w:val="Title"/>
+  <w:style w:type="character" w:customStyle="1" w:styleId="TittelTegn">
+    <w:name w:val="Tittel Tegn"/>
+    <w:basedOn w:val="Standardskriftforavsnitt"/>
+    <w:link w:val="Tittel"/>
     <w:uiPriority w:val="10"/>
     <w:rsid w:val="003F1DB8"/>
     <w:rPr>
@@ -7771,10 +7913,10 @@
       <w:szCs w:val="56"/>
     </w:rPr>
   </w:style>
-  <w:style w:type="paragraph" w:styleId="Header">
+  <w:style w:type="paragraph" w:styleId="Topptekst">
     <w:name w:val="header"/>
     <w:basedOn w:val="Normal"/>
-    <w:link w:val="HeaderChar"/>
+    <w:link w:val="TopptekstTegn"/>
     <w:uiPriority w:val="99"/>
     <w:unhideWhenUsed/>
     <w:rsid w:val="00EE213D"/>
@@ -7786,10 +7928,10 @@
       <w:spacing w:after="0" w:line="240" w:lineRule="auto"/>
     </w:pPr>
   </w:style>
-  <w:style w:type="character" w:customStyle="1" w:styleId="HeaderChar">
-    <w:name w:val="Header Char"/>
-    <w:basedOn w:val="DefaultParagraphFont"/>
-    <w:link w:val="Header"/>
+  <w:style w:type="character" w:customStyle="1" w:styleId="TopptekstTegn">
+    <w:name w:val="Topptekst Tegn"/>
+    <w:basedOn w:val="Standardskriftforavsnitt"/>
+    <w:link w:val="Topptekst"/>
     <w:uiPriority w:val="99"/>
     <w:rsid w:val="00EE213D"/>
     <w:rPr>
@@ -7797,10 +7939,10 @@
       <w:sz w:val="24"/>
     </w:rPr>
   </w:style>
-  <w:style w:type="paragraph" w:styleId="Footer">
+  <w:style w:type="paragraph" w:styleId="Bunntekst">
     <w:name w:val="footer"/>
     <w:basedOn w:val="Normal"/>
-    <w:link w:val="FooterChar"/>
+    <w:link w:val="BunntekstTegn"/>
     <w:uiPriority w:val="99"/>
     <w:unhideWhenUsed/>
     <w:rsid w:val="00EE213D"/>
@@ -7812,10 +7954,10 @@
       <w:spacing w:after="0" w:line="240" w:lineRule="auto"/>
     </w:pPr>
   </w:style>
-  <w:style w:type="character" w:customStyle="1" w:styleId="FooterChar">
-    <w:name w:val="Footer Char"/>
-    <w:basedOn w:val="DefaultParagraphFont"/>
-    <w:link w:val="Footer"/>
+  <w:style w:type="character" w:customStyle="1" w:styleId="BunntekstTegn">
+    <w:name w:val="Bunntekst Tegn"/>
+    <w:basedOn w:val="Standardskriftforavsnitt"/>
+    <w:link w:val="Bunntekst"/>
     <w:uiPriority w:val="99"/>
     <w:rsid w:val="00EE213D"/>
     <w:rPr>
@@ -7823,10 +7965,10 @@
       <w:sz w:val="24"/>
     </w:rPr>
   </w:style>
-  <w:style w:type="character" w:customStyle="1" w:styleId="Heading1Char">
-    <w:name w:val="Heading 1 Char"/>
-    <w:basedOn w:val="DefaultParagraphFont"/>
-    <w:link w:val="Heading1"/>
+  <w:style w:type="character" w:customStyle="1" w:styleId="Overskrift1Tegn">
+    <w:name w:val="Overskrift 1 Tegn"/>
+    <w:basedOn w:val="Standardskriftforavsnitt"/>
+    <w:link w:val="Overskrift1"/>
     <w:uiPriority w:val="9"/>
     <w:rsid w:val="007F329F"/>
     <w:rPr>
@@ -7836,10 +7978,10 @@
       <w:szCs w:val="32"/>
     </w:rPr>
   </w:style>
-  <w:style w:type="character" w:customStyle="1" w:styleId="Heading2Char">
-    <w:name w:val="Heading 2 Char"/>
-    <w:basedOn w:val="DefaultParagraphFont"/>
-    <w:link w:val="Heading2"/>
+  <w:style w:type="character" w:customStyle="1" w:styleId="Overskrift2Tegn">
+    <w:name w:val="Overskrift 2 Tegn"/>
+    <w:basedOn w:val="Standardskriftforavsnitt"/>
+    <w:link w:val="Overskrift2"/>
     <w:uiPriority w:val="9"/>
     <w:rsid w:val="007F329F"/>
     <w:rPr>
@@ -7849,9 +7991,9 @@
       <w:szCs w:val="26"/>
     </w:rPr>
   </w:style>
-  <w:style w:type="table" w:styleId="TableGrid">
+  <w:style w:type="table" w:styleId="Tabellrutenett">
     <w:name w:val="Table Grid"/>
-    <w:basedOn w:val="TableNormal"/>
+    <w:basedOn w:val="Vanligtabell"/>
     <w:uiPriority w:val="39"/>
     <w:rsid w:val="00B967F7"/>
     <w:pPr>
@@ -7868,7 +8010,7 @@
       </w:tblBorders>
     </w:tblPr>
   </w:style>
-  <w:style w:type="paragraph" w:styleId="Caption">
+  <w:style w:type="paragraph" w:styleId="Bildetekst">
     <w:name w:val="caption"/>
     <w:basedOn w:val="Normal"/>
     <w:next w:val="Normal"/>
@@ -7887,9 +8029,9 @@
       <w:szCs w:val="18"/>
     </w:rPr>
   </w:style>
-  <w:style w:type="character" w:styleId="Hyperlink">
+  <w:style w:type="character" w:styleId="Hyperkobling">
     <w:name w:val="Hyperlink"/>
-    <w:basedOn w:val="DefaultParagraphFont"/>
+    <w:basedOn w:val="Standardskriftforavsnitt"/>
     <w:uiPriority w:val="99"/>
     <w:unhideWhenUsed/>
     <w:rsid w:val="003B47EF"/>
@@ -7898,9 +8040,9 @@
       <w:u w:val="single"/>
     </w:rPr>
   </w:style>
-  <w:style w:type="character" w:styleId="UnresolvedMention">
+  <w:style w:type="character" w:styleId="Ulstomtale">
     <w:name w:val="Unresolved Mention"/>
-    <w:basedOn w:val="DefaultParagraphFont"/>
+    <w:basedOn w:val="Standardskriftforavsnitt"/>
     <w:uiPriority w:val="99"/>
     <w:semiHidden/>
     <w:unhideWhenUsed/>
@@ -7910,10 +8052,10 @@
       <w:shd w:val="clear" w:color="auto" w:fill="E1DFDD"/>
     </w:rPr>
   </w:style>
-  <w:style w:type="character" w:customStyle="1" w:styleId="Heading3Char">
-    <w:name w:val="Heading 3 Char"/>
-    <w:basedOn w:val="DefaultParagraphFont"/>
-    <w:link w:val="Heading3"/>
+  <w:style w:type="character" w:customStyle="1" w:styleId="Overskrift3Tegn">
+    <w:name w:val="Overskrift 3 Tegn"/>
+    <w:basedOn w:val="Standardskriftforavsnitt"/>
+    <w:link w:val="Overskrift3"/>
     <w:uiPriority w:val="9"/>
     <w:rsid w:val="00FB0699"/>
     <w:rPr>
@@ -7923,11 +8065,11 @@
       <w:szCs w:val="24"/>
     </w:rPr>
   </w:style>
-  <w:style w:type="paragraph" w:styleId="Quote">
+  <w:style w:type="paragraph" w:styleId="Sitat">
     <w:name w:val="Quote"/>
     <w:basedOn w:val="Normal"/>
     <w:next w:val="Normal"/>
-    <w:link w:val="QuoteChar"/>
+    <w:link w:val="SitatTegn"/>
     <w:uiPriority w:val="29"/>
     <w:qFormat/>
     <w:rsid w:val="007200C9"/>
@@ -7942,10 +8084,10 @@
       <w:color w:val="404040" w:themeColor="text1" w:themeTint="BF"/>
     </w:rPr>
   </w:style>
-  <w:style w:type="character" w:customStyle="1" w:styleId="QuoteChar">
-    <w:name w:val="Quote Char"/>
-    <w:basedOn w:val="DefaultParagraphFont"/>
-    <w:link w:val="Quote"/>
+  <w:style w:type="character" w:customStyle="1" w:styleId="SitatTegn">
+    <w:name w:val="Sitat Tegn"/>
+    <w:basedOn w:val="Standardskriftforavsnitt"/>
+    <w:link w:val="Sitat"/>
     <w:uiPriority w:val="29"/>
     <w:rsid w:val="007200C9"/>
     <w:rPr>
@@ -7956,10 +8098,10 @@
       <w:sz w:val="24"/>
     </w:rPr>
   </w:style>
-  <w:style w:type="paragraph" w:styleId="FootnoteText">
+  <w:style w:type="paragraph" w:styleId="Fotnotetekst">
     <w:name w:val="footnote text"/>
     <w:basedOn w:val="Normal"/>
-    <w:link w:val="FootnoteTextChar"/>
+    <w:link w:val="FotnotetekstTegn"/>
     <w:uiPriority w:val="99"/>
     <w:semiHidden/>
     <w:unhideWhenUsed/>
@@ -7972,10 +8114,10 @@
       <w:szCs w:val="20"/>
     </w:rPr>
   </w:style>
-  <w:style w:type="character" w:customStyle="1" w:styleId="FootnoteTextChar">
-    <w:name w:val="Footnote Text Char"/>
-    <w:basedOn w:val="DefaultParagraphFont"/>
-    <w:link w:val="FootnoteText"/>
+  <w:style w:type="character" w:customStyle="1" w:styleId="FotnotetekstTegn">
+    <w:name w:val="Fotnotetekst Tegn"/>
+    <w:basedOn w:val="Standardskriftforavsnitt"/>
+    <w:link w:val="Fotnotetekst"/>
     <w:uiPriority w:val="99"/>
     <w:semiHidden/>
     <w:rsid w:val="0001200E"/>
@@ -7985,9 +8127,9 @@
       <w:szCs w:val="20"/>
     </w:rPr>
   </w:style>
-  <w:style w:type="character" w:styleId="FootnoteReference">
+  <w:style w:type="character" w:styleId="Fotnotereferanse">
     <w:name w:val="footnote reference"/>
-    <w:basedOn w:val="DefaultParagraphFont"/>
+    <w:basedOn w:val="Standardskriftforavsnitt"/>
     <w:uiPriority w:val="99"/>
     <w:semiHidden/>
     <w:unhideWhenUsed/>
@@ -7996,9 +8138,9 @@
       <w:vertAlign w:val="superscript"/>
     </w:rPr>
   </w:style>
-  <w:style w:type="paragraph" w:styleId="TOCHeading">
+  <w:style w:type="paragraph" w:styleId="Overskriftforinnholdsfortegnelse">
     <w:name w:val="TOC Heading"/>
-    <w:basedOn w:val="Heading1"/>
+    <w:basedOn w:val="Overskrift1"/>
     <w:next w:val="Normal"/>
     <w:uiPriority w:val="39"/>
     <w:unhideWhenUsed/>
@@ -8011,7 +8153,7 @@
       <w:lang w:eastAsia="nb-NO"/>
     </w:rPr>
   </w:style>
-  <w:style w:type="paragraph" w:styleId="TOC1">
+  <w:style w:type="paragraph" w:styleId="INNH1">
     <w:name w:val="toc 1"/>
     <w:basedOn w:val="Normal"/>
     <w:next w:val="Normal"/>
@@ -8027,7 +8169,7 @@
       <w:spacing w:after="100"/>
     </w:pPr>
   </w:style>
-  <w:style w:type="paragraph" w:styleId="TOC3">
+  <w:style w:type="paragraph" w:styleId="INNH3">
     <w:name w:val="toc 3"/>
     <w:basedOn w:val="Normal"/>
     <w:next w:val="Normal"/>
@@ -8040,7 +8182,7 @@
       <w:ind w:left="480"/>
     </w:pPr>
   </w:style>
-  <w:style w:type="paragraph" w:styleId="TOC2">
+  <w:style w:type="paragraph" w:styleId="INNH2">
     <w:name w:val="toc 2"/>
     <w:basedOn w:val="Normal"/>
     <w:next w:val="Normal"/>
@@ -8053,7 +8195,7 @@
       <w:ind w:left="240"/>
     </w:pPr>
   </w:style>
-  <w:style w:type="paragraph" w:styleId="TableofFigures">
+  <w:style w:type="paragraph" w:styleId="Figurliste">
     <w:name w:val="table of figures"/>
     <w:basedOn w:val="Normal"/>
     <w:next w:val="Normal"/>
@@ -8070,7 +8212,7 @@
 <file path=word/charts/chart1.xml><?xml version="1.0" encoding="utf-8"?>
 <c:chartSpace xmlns:c="http://schemas.openxmlformats.org/drawingml/2006/chart" xmlns:a="http://schemas.openxmlformats.org/drawingml/2006/main" xmlns:r="http://schemas.openxmlformats.org/officeDocument/2006/relationships" xmlns:c16r2="http://schemas.microsoft.com/office/drawing/2015/06/chart">
   <c:date1904 val="0"/>
-  <c:lang val="en-US"/>
+  <c:lang val="nb-NO"/>
   <c:roundedCorners val="0"/>
   <mc:AlternateContent xmlns:mc="http://schemas.openxmlformats.org/markup-compatibility/2006">
     <mc:Choice xmlns:c14="http://schemas.microsoft.com/office/drawing/2007/8/2/chart" Requires="c14">
@@ -10187,7 +10329,7 @@
   <dgm:whole/>
   <dgm:extLst>
     <a:ext uri="http://schemas.microsoft.com/office/drawing/2008/diagram">
-      <dsp:dataModelExt xmlns:dsp="http://schemas.microsoft.com/office/drawing/2008/diagram" relId="rId27" minVer="http://schemas.openxmlformats.org/drawingml/2006/diagram"/>
+      <dsp:dataModelExt xmlns:dsp="http://schemas.microsoft.com/office/drawing/2008/diagram" relId="rId28" minVer="http://schemas.openxmlformats.org/drawingml/2006/diagram"/>
     </a:ext>
   </dgm:extLst>
 </dgm:dataModel>
@@ -12589,6 +12731,12 @@
 </file>
 
 <file path=customXml/item1.xml><?xml version="1.0" encoding="utf-8"?>
+<p:properties xmlns:p="http://schemas.microsoft.com/office/2006/metadata/properties" xmlns:xsi="http://www.w3.org/2001/XMLSchema-instance" xmlns:pc="http://schemas.microsoft.com/office/infopath/2007/PartnerControls">
+  <documentManagement/>
+</p:properties>
+</file>
+
+<file path=customXml/item2.xml><?xml version="1.0" encoding="utf-8"?>
 <ct:contentTypeSchema xmlns:ct="http://schemas.microsoft.com/office/2006/metadata/contentType" xmlns:ma="http://schemas.microsoft.com/office/2006/metadata/properties/metaAttributes" ct:_="" ma:_="" ma:contentTypeName="Dokument" ma:contentTypeID="0x010100397E437080B18A4386D453C9A9FA6939" ma:contentTypeVersion="2" ma:contentTypeDescription="Opprett et nytt dokument." ma:contentTypeScope="" ma:versionID="e15f3e224d8dd52f2b13909b615be202">
   <xsd:schema xmlns:xsd="http://www.w3.org/2001/XMLSchema" xmlns:xs="http://www.w3.org/2001/XMLSchema" xmlns:p="http://schemas.microsoft.com/office/2006/metadata/properties" xmlns:ns3="6cdb2f02-6ea5-4b97-a175-fc1305aeb4c7" targetNamespace="http://schemas.microsoft.com/office/2006/metadata/properties" ma:root="true" ma:fieldsID="f879d4c43ed6cb24089376ac0a8c1ad7" ns3:_="">
     <xsd:import namespace="6cdb2f02-6ea5-4b97-a175-fc1305aeb4c7"/>
@@ -12720,17 +12868,7 @@
 </ct:contentTypeSchema>
 </file>
 
-<file path=customXml/item2.xml><?xml version="1.0" encoding="utf-8"?>
-<p:properties xmlns:p="http://schemas.microsoft.com/office/2006/metadata/properties" xmlns:xsi="http://www.w3.org/2001/XMLSchema-instance" xmlns:pc="http://schemas.microsoft.com/office/infopath/2007/PartnerControls">
-  <documentManagement/>
-</p:properties>
-</file>
-
 <file path=customXml/item3.xml><?xml version="1.0" encoding="utf-8"?>
-<b:Sources xmlns:b="http://schemas.openxmlformats.org/officeDocument/2006/bibliography" xmlns="http://schemas.openxmlformats.org/officeDocument/2006/bibliography" SelectedStyle="\APASixthEditionOfficeOnline.xsl" StyleName="APA" Version="6"/>
-</file>
-
-<file path=customXml/item4.xml><?xml version="1.0" encoding="utf-8"?>
 <?mso-contentType ?>
 <FormTemplates xmlns="http://schemas.microsoft.com/sharepoint/v3/contenttype/forms">
   <Display>DocumentLibraryForm</Display>
@@ -12739,7 +12877,20 @@
 </FormTemplates>
 </file>
 
+<file path=customXml/item4.xml><?xml version="1.0" encoding="utf-8"?>
+<b:Sources xmlns:b="http://schemas.openxmlformats.org/officeDocument/2006/bibliography" xmlns="http://schemas.openxmlformats.org/officeDocument/2006/bibliography" SelectedStyle="\APASixthEditionOfficeOnline.xsl" StyleName="APA" Version="6"/>
+</file>
+
 <file path=customXml/itemProps1.xml><?xml version="1.0" encoding="utf-8"?>
+<ds:datastoreItem xmlns:ds="http://schemas.openxmlformats.org/officeDocument/2006/customXml" ds:itemID="{78EE3D40-C055-4F89-B3F4-007C792F672E}">
+  <ds:schemaRefs>
+    <ds:schemaRef ds:uri="http://schemas.microsoft.com/office/2006/metadata/properties"/>
+    <ds:schemaRef ds:uri="http://schemas.microsoft.com/office/infopath/2007/PartnerControls"/>
+  </ds:schemaRefs>
+</ds:datastoreItem>
+</file>
+
+<file path=customXml/itemProps2.xml><?xml version="1.0" encoding="utf-8"?>
 <ds:datastoreItem xmlns:ds="http://schemas.openxmlformats.org/officeDocument/2006/customXml" ds:itemID="{9CA93C49-5A5D-4D00-B05E-FD86476A4AE4}">
   <ds:schemaRefs>
     <ds:schemaRef ds:uri="http://schemas.microsoft.com/office/2006/metadata/contentType"/>
@@ -12757,27 +12908,18 @@
 </ds:datastoreItem>
 </file>
 
-<file path=customXml/itemProps2.xml><?xml version="1.0" encoding="utf-8"?>
-<ds:datastoreItem xmlns:ds="http://schemas.openxmlformats.org/officeDocument/2006/customXml" ds:itemID="{78EE3D40-C055-4F89-B3F4-007C792F672E}">
+<file path=customXml/itemProps3.xml><?xml version="1.0" encoding="utf-8"?>
+<ds:datastoreItem xmlns:ds="http://schemas.openxmlformats.org/officeDocument/2006/customXml" ds:itemID="{9DAFE0DB-47C6-4C29-93D4-8CAB3FE01D68}">
   <ds:schemaRefs>
-    <ds:schemaRef ds:uri="http://schemas.microsoft.com/office/2006/metadata/properties"/>
-    <ds:schemaRef ds:uri="http://schemas.microsoft.com/office/infopath/2007/PartnerControls"/>
+    <ds:schemaRef ds:uri="http://schemas.microsoft.com/sharepoint/v3/contenttype/forms"/>
   </ds:schemaRefs>
 </ds:datastoreItem>
 </file>
 
-<file path=customXml/itemProps3.xml><?xml version="1.0" encoding="utf-8"?>
+<file path=customXml/itemProps4.xml><?xml version="1.0" encoding="utf-8"?>
 <ds:datastoreItem xmlns:ds="http://schemas.openxmlformats.org/officeDocument/2006/customXml" ds:itemID="{A3AA2CEC-D1A3-456C-8583-377E51ED1662}">
   <ds:schemaRefs>
     <ds:schemaRef ds:uri="http://schemas.openxmlformats.org/officeDocument/2006/bibliography"/>
   </ds:schemaRefs>
 </ds:datastoreItem>
-</file>
-
-<file path=customXml/itemProps4.xml><?xml version="1.0" encoding="utf-8"?>
-<ds:datastoreItem xmlns:ds="http://schemas.openxmlformats.org/officeDocument/2006/customXml" ds:itemID="{9DAFE0DB-47C6-4C29-93D4-8CAB3FE01D68}">
-  <ds:schemaRefs>
-    <ds:schemaRef ds:uri="http://schemas.microsoft.com/sharepoint/v3/contenttype/forms"/>
-  </ds:schemaRefs>
-</ds:datastoreItem>
 </file>
</xml_diff>

<commit_message>
sendt til alle. venter på savar
</commit_message>
<xml_diff>
--- a/Digitalisering i bygg.docx
+++ b/Digitalisering i bygg.docx
@@ -1,10 +1,10 @@
 
 <file path=word/document.xml><?xml version="1.0" encoding="utf-8"?>
-<w:document xmlns:wpc="http://schemas.microsoft.com/office/word/2010/wordprocessingCanvas" xmlns:cx="http://schemas.microsoft.com/office/drawing/2014/chartex" xmlns:cx1="http://schemas.microsoft.com/office/drawing/2015/9/8/chartex" xmlns:cx2="http://schemas.microsoft.com/office/drawing/2015/10/21/chartex" xmlns:cx3="http://schemas.microsoft.com/office/drawing/2016/5/9/chartex" xmlns:cx4="http://schemas.microsoft.com/office/drawing/2016/5/10/chartex" xmlns:cx5="http://schemas.microsoft.com/office/drawing/2016/5/11/chartex" xmlns:cx6="http://schemas.microsoft.com/office/drawing/2016/5/12/chartex" xmlns:cx7="http://schemas.microsoft.com/office/drawing/2016/5/13/chartex" xmlns:cx8="http://schemas.microsoft.com/office/drawing/2016/5/14/chartex" xmlns:mc="http://schemas.openxmlformats.org/markup-compatibility/2006" xmlns:aink="http://schemas.microsoft.com/office/drawing/2016/ink" xmlns:am3d="http://schemas.microsoft.com/office/drawing/2017/model3d" xmlns:o="urn:schemas-microsoft-com:office:office" xmlns:r="http://schemas.openxmlformats.org/officeDocument/2006/relationships" xmlns:m="http://schemas.openxmlformats.org/officeDocument/2006/math" xmlns:v="urn:schemas-microsoft-com:vml" xmlns:wp14="http://schemas.microsoft.com/office/word/2010/wordprocessingDrawing" xmlns:wp="http://schemas.openxmlformats.org/drawingml/2006/wordprocessingDrawing" xmlns:w10="urn:schemas-microsoft-com:office:word" xmlns:w="http://schemas.openxmlformats.org/wordprocessingml/2006/main" xmlns:w14="http://schemas.microsoft.com/office/word/2010/wordml" xmlns:w15="http://schemas.microsoft.com/office/word/2012/wordml" xmlns:w16cex="http://schemas.microsoft.com/office/word/2018/wordml/cex" xmlns:w16cid="http://schemas.microsoft.com/office/word/2016/wordml/cid" xmlns:w16="http://schemas.microsoft.com/office/word/2018/wordml" xmlns:w16sdtdh="http://schemas.microsoft.com/office/word/2020/wordml/sdtdatahash" xmlns:w16se="http://schemas.microsoft.com/office/word/2015/wordml/symex" xmlns:wpg="http://schemas.microsoft.com/office/word/2010/wordprocessingGroup" xmlns:wpi="http://schemas.microsoft.com/office/word/2010/wordprocessingInk" xmlns:wne="http://schemas.microsoft.com/office/word/2006/wordml" xmlns:wps="http://schemas.microsoft.com/office/word/2010/wordprocessingShape" mc:Ignorable="w14 w15 w16se w16cid w16 w16cex w16sdtdh wp14">
+<w:document xmlns:wpc="http://schemas.microsoft.com/office/word/2010/wordprocessingCanvas" xmlns:cx="http://schemas.microsoft.com/office/drawing/2014/chartex" xmlns:cx1="http://schemas.microsoft.com/office/drawing/2015/9/8/chartex" xmlns:cx2="http://schemas.microsoft.com/office/drawing/2015/10/21/chartex" xmlns:cx3="http://schemas.microsoft.com/office/drawing/2016/5/9/chartex" xmlns:cx4="http://schemas.microsoft.com/office/drawing/2016/5/10/chartex" xmlns:cx5="http://schemas.microsoft.com/office/drawing/2016/5/11/chartex" xmlns:cx6="http://schemas.microsoft.com/office/drawing/2016/5/12/chartex" xmlns:cx7="http://schemas.microsoft.com/office/drawing/2016/5/13/chartex" xmlns:cx8="http://schemas.microsoft.com/office/drawing/2016/5/14/chartex" xmlns:mc="http://schemas.openxmlformats.org/markup-compatibility/2006" xmlns:aink="http://schemas.microsoft.com/office/drawing/2016/ink" xmlns:am3d="http://schemas.microsoft.com/office/drawing/2017/model3d" xmlns:o="urn:schemas-microsoft-com:office:office" xmlns:r="http://schemas.openxmlformats.org/officeDocument/2006/relationships" xmlns:m="http://schemas.openxmlformats.org/officeDocument/2006/math" xmlns:v="urn:schemas-microsoft-com:vml" xmlns:wp14="http://schemas.microsoft.com/office/word/2010/wordprocessingDrawing" xmlns:wp="http://schemas.openxmlformats.org/drawingml/2006/wordprocessingDrawing" xmlns:w10="urn:schemas-microsoft-com:office:word" xmlns:w="http://schemas.openxmlformats.org/wordprocessingml/2006/main" xmlns:w14="http://schemas.microsoft.com/office/word/2010/wordml" xmlns:w15="http://schemas.microsoft.com/office/word/2012/wordml" xmlns:w16cex="http://schemas.microsoft.com/office/word/2018/wordml/cex" xmlns:w16cid="http://schemas.microsoft.com/office/word/2016/wordml/cid" xmlns:w16="http://schemas.microsoft.com/office/word/2018/wordml" xmlns:w16se="http://schemas.microsoft.com/office/word/2015/wordml/symex" xmlns:wpg="http://schemas.microsoft.com/office/word/2010/wordprocessingGroup" xmlns:wpi="http://schemas.microsoft.com/office/word/2010/wordprocessingInk" xmlns:wne="http://schemas.microsoft.com/office/word/2006/wordml" xmlns:wps="http://schemas.microsoft.com/office/word/2010/wordprocessingShape" mc:Ignorable="w14 w15 w16se w16cid w16 w16cex wp14">
   <w:body>
     <w:p>
       <w:pPr>
-        <w:pStyle w:val="Tittel"/>
+        <w:pStyle w:val="Title"/>
         <w:rPr>
           <w:sz w:val="40"/>
           <w:szCs w:val="40"/>
@@ -94,7 +94,7 @@
       <w:sdtContent>
         <w:p>
           <w:pPr>
-            <w:pStyle w:val="Overskriftforinnholdsfortegnelse"/>
+            <w:pStyle w:val="TOCHeading"/>
           </w:pPr>
           <w:r>
             <w:t>Innhold</w:t>
@@ -105,7 +105,7 @@
         </w:p>
         <w:p>
           <w:pPr>
-            <w:pStyle w:val="INNH1"/>
+            <w:pStyle w:val="TOC1"/>
             <w:rPr>
               <w:rFonts w:asciiTheme="minorHAnsi" w:eastAsiaTheme="minorEastAsia" w:hAnsiTheme="minorHAnsi"/>
               <w:noProof/>
@@ -125,7 +125,7 @@
           <w:hyperlink w:anchor="_Toc79155245" w:history="1">
             <w:r>
               <w:rPr>
-                <w:rStyle w:val="Hyperkobling"/>
+                <w:rStyle w:val="Hyperlink"/>
                 <w:noProof/>
               </w:rPr>
               <w:t>1.</w:t>
@@ -141,7 +141,7 @@
             </w:r>
             <w:r>
               <w:rPr>
-                <w:rStyle w:val="Hyperkobling"/>
+                <w:rStyle w:val="Hyperlink"/>
                 <w:noProof/>
               </w:rPr>
               <w:t>Innledning</w:t>
@@ -198,7 +198,7 @@
         </w:p>
         <w:p>
           <w:pPr>
-            <w:pStyle w:val="INNH1"/>
+            <w:pStyle w:val="TOC1"/>
             <w:rPr>
               <w:rFonts w:asciiTheme="minorHAnsi" w:eastAsiaTheme="minorEastAsia" w:hAnsiTheme="minorHAnsi"/>
               <w:noProof/>
@@ -209,7 +209,7 @@
           <w:hyperlink w:anchor="_Toc79155246" w:history="1">
             <w:r>
               <w:rPr>
-                <w:rStyle w:val="Hyperkobling"/>
+                <w:rStyle w:val="Hyperlink"/>
                 <w:noProof/>
               </w:rPr>
               <w:t>2.</w:t>
@@ -225,7 +225,7 @@
             </w:r>
             <w:r>
               <w:rPr>
-                <w:rStyle w:val="Hyperkobling"/>
+                <w:rStyle w:val="Hyperlink"/>
                 <w:noProof/>
               </w:rPr>
               <w:t>Avvik fra opprinnelig plan</w:t>
@@ -282,7 +282,7 @@
         </w:p>
         <w:p>
           <w:pPr>
-            <w:pStyle w:val="INNH1"/>
+            <w:pStyle w:val="TOC1"/>
             <w:rPr>
               <w:rFonts w:asciiTheme="minorHAnsi" w:eastAsiaTheme="minorEastAsia" w:hAnsiTheme="minorHAnsi"/>
               <w:noProof/>
@@ -293,7 +293,7 @@
           <w:hyperlink w:anchor="_Toc79155247" w:history="1">
             <w:r>
               <w:rPr>
-                <w:rStyle w:val="Hyperkobling"/>
+                <w:rStyle w:val="Hyperlink"/>
                 <w:noProof/>
               </w:rPr>
               <w:t>3.</w:t>
@@ -309,7 +309,7 @@
             </w:r>
             <w:r>
               <w:rPr>
-                <w:rStyle w:val="Hyperkobling"/>
+                <w:rStyle w:val="Hyperlink"/>
                 <w:noProof/>
               </w:rPr>
               <w:t>Organisering av arbeidet</w:t>
@@ -366,7 +366,7 @@
         </w:p>
         <w:p>
           <w:pPr>
-            <w:pStyle w:val="INNH1"/>
+            <w:pStyle w:val="TOC1"/>
             <w:rPr>
               <w:rFonts w:asciiTheme="minorHAnsi" w:eastAsiaTheme="minorEastAsia" w:hAnsiTheme="minorHAnsi"/>
               <w:noProof/>
@@ -377,7 +377,7 @@
           <w:hyperlink w:anchor="_Toc79155248" w:history="1">
             <w:r>
               <w:rPr>
-                <w:rStyle w:val="Hyperkobling"/>
+                <w:rStyle w:val="Hyperlink"/>
                 <w:noProof/>
               </w:rPr>
               <w:t>4.</w:t>
@@ -393,7 +393,7 @@
             </w:r>
             <w:r>
               <w:rPr>
-                <w:rStyle w:val="Hyperkobling"/>
+                <w:rStyle w:val="Hyperlink"/>
                 <w:noProof/>
               </w:rPr>
               <w:t>Status quo i studieplan bachelorprogram bygg og energiteknikk</w:t>
@@ -450,7 +450,7 @@
         </w:p>
         <w:p>
           <w:pPr>
-            <w:pStyle w:val="INNH3"/>
+            <w:pStyle w:val="TOC3"/>
             <w:tabs>
               <w:tab w:val="left" w:pos="1100"/>
               <w:tab w:val="right" w:leader="dot" w:pos="9062"/>
@@ -465,7 +465,7 @@
           <w:hyperlink w:anchor="_Toc79155249" w:history="1">
             <w:r>
               <w:rPr>
-                <w:rStyle w:val="Hyperkobling"/>
+                <w:rStyle w:val="Hyperlink"/>
                 <w:noProof/>
               </w:rPr>
               <w:t>4.1.</w:t>
@@ -481,7 +481,7 @@
             </w:r>
             <w:r>
               <w:rPr>
-                <w:rStyle w:val="Hyperkobling"/>
+                <w:rStyle w:val="Hyperlink"/>
                 <w:noProof/>
               </w:rPr>
               <w:t>Kort om bachelorprogrammet</w:t>
@@ -538,7 +538,7 @@
         </w:p>
         <w:p>
           <w:pPr>
-            <w:pStyle w:val="INNH1"/>
+            <w:pStyle w:val="TOC1"/>
             <w:rPr>
               <w:rFonts w:asciiTheme="minorHAnsi" w:eastAsiaTheme="minorEastAsia" w:hAnsiTheme="minorHAnsi"/>
               <w:noProof/>
@@ -549,7 +549,7 @@
           <w:hyperlink w:anchor="_Toc79155250" w:history="1">
             <w:r>
               <w:rPr>
-                <w:rStyle w:val="Hyperkobling"/>
+                <w:rStyle w:val="Hyperlink"/>
                 <w:noProof/>
               </w:rPr>
               <w:t>5.</w:t>
@@ -565,7 +565,7 @@
             </w:r>
             <w:r>
               <w:rPr>
-                <w:rStyle w:val="Hyperkobling"/>
+                <w:rStyle w:val="Hyperlink"/>
                 <w:noProof/>
               </w:rPr>
               <w:t>Investigering av studieplan og emner</w:t>
@@ -622,7 +622,7 @@
         </w:p>
         <w:p>
           <w:pPr>
-            <w:pStyle w:val="INNH2"/>
+            <w:pStyle w:val="TOC2"/>
             <w:tabs>
               <w:tab w:val="left" w:pos="880"/>
               <w:tab w:val="right" w:leader="dot" w:pos="9062"/>
@@ -637,7 +637,7 @@
           <w:hyperlink w:anchor="_Toc79155251" w:history="1">
             <w:r>
               <w:rPr>
-                <w:rStyle w:val="Hyperkobling"/>
+                <w:rStyle w:val="Hyperlink"/>
                 <w:noProof/>
               </w:rPr>
               <w:t>5.1.</w:t>
@@ -653,7 +653,7 @@
             </w:r>
             <w:r>
               <w:rPr>
-                <w:rStyle w:val="Hyperkobling"/>
+                <w:rStyle w:val="Hyperlink"/>
                 <w:noProof/>
               </w:rPr>
               <w:t>Undervisningsform, arbeidskrav og vurderingsform</w:t>
@@ -721,7 +721,7 @@
     </w:sdt>
     <w:p>
       <w:pPr>
-        <w:pStyle w:val="Overskriftforinnholdsfortegnelse"/>
+        <w:pStyle w:val="TOCHeading"/>
       </w:pPr>
       <w:r>
         <w:t>Figurliste</w:t>
@@ -729,12 +729,12 @@
     </w:p>
     <w:p>
       <w:pPr>
-        <w:pStyle w:val="Figurliste"/>
+        <w:pStyle w:val="TableofFigures"/>
         <w:tabs>
           <w:tab w:val="right" w:leader="dot" w:pos="9062"/>
         </w:tabs>
         <w:rPr>
-          <w:rStyle w:val="Hyperkobling"/>
+          <w:rStyle w:val="Hyperlink"/>
           <w:noProof/>
         </w:rPr>
       </w:pPr>
@@ -759,7 +759,7 @@
       <w:hyperlink w:anchor="_Toc79407379" w:history="1">
         <w:r>
           <w:rPr>
-            <w:rStyle w:val="Hyperkobling"/>
+            <w:rStyle w:val="Hyperlink"/>
             <w:noProof/>
           </w:rPr>
           <w:t>Figur 1 Organisasjonskart</w:t>
@@ -817,19 +817,19 @@
     <w:p/>
     <w:p>
       <w:pPr>
-        <w:pStyle w:val="Figurliste"/>
+        <w:pStyle w:val="TableofFigures"/>
         <w:tabs>
           <w:tab w:val="right" w:leader="dot" w:pos="9062"/>
         </w:tabs>
         <w:rPr>
-          <w:rStyle w:val="Hyperkobling"/>
+          <w:rStyle w:val="Hyperlink"/>
           <w:noProof/>
         </w:rPr>
       </w:pPr>
       <w:hyperlink w:anchor="_Toc79407380" w:history="1">
         <w:r>
           <w:rPr>
-            <w:rStyle w:val="Hyperkobling"/>
+            <w:rStyle w:val="Hyperlink"/>
             <w:noProof/>
           </w:rPr>
           <w:t>Figur 2 Foreslått flytdiagram</w:t>
@@ -887,19 +887,19 @@
     <w:p/>
     <w:p>
       <w:pPr>
-        <w:pStyle w:val="Figurliste"/>
+        <w:pStyle w:val="TableofFigures"/>
         <w:tabs>
           <w:tab w:val="right" w:leader="dot" w:pos="9062"/>
         </w:tabs>
         <w:rPr>
-          <w:rStyle w:val="Hyperkobling"/>
+          <w:rStyle w:val="Hyperlink"/>
           <w:noProof/>
         </w:rPr>
       </w:pPr>
       <w:hyperlink w:anchor="_Toc79407381" w:history="1">
         <w:r>
           <w:rPr>
-            <w:rStyle w:val="Hyperkobling"/>
+            <w:rStyle w:val="Hyperlink"/>
             <w:noProof/>
           </w:rPr>
           <w:t>Figur 3 Diagrammet viser antall fag søkebegrepet er nevnt i læringsutbyttet</w:t>
@@ -957,7 +957,7 @@
     <w:p/>
     <w:p>
       <w:pPr>
-        <w:pStyle w:val="Figurliste"/>
+        <w:pStyle w:val="TableofFigures"/>
         <w:tabs>
           <w:tab w:val="right" w:leader="dot" w:pos="9062"/>
         </w:tabs>
@@ -971,7 +971,7 @@
       <w:hyperlink w:anchor="_Toc79407382" w:history="1">
         <w:r>
           <w:rPr>
-            <w:rStyle w:val="Hyperkobling"/>
+            <w:rStyle w:val="Hyperlink"/>
             <w:noProof/>
           </w:rPr>
           <w:t>Figur 4 Læringsmodellen</w:t>
@@ -1042,7 +1042,7 @@
     </w:p>
     <w:p>
       <w:pPr>
-        <w:pStyle w:val="Overskriftforinnholdsfortegnelse"/>
+        <w:pStyle w:val="TOCHeading"/>
       </w:pPr>
       <w:r>
         <w:t>Tabell liste</w:t>
@@ -1050,12 +1050,12 @@
     </w:p>
     <w:p>
       <w:pPr>
-        <w:pStyle w:val="Figurliste"/>
+        <w:pStyle w:val="TableofFigures"/>
         <w:tabs>
           <w:tab w:val="right" w:leader="dot" w:pos="9062"/>
         </w:tabs>
         <w:rPr>
-          <w:rStyle w:val="Hyperkobling"/>
+          <w:rStyle w:val="Hyperlink"/>
           <w:noProof/>
         </w:rPr>
       </w:pPr>
@@ -1080,7 +1080,7 @@
       <w:hyperlink w:anchor="_Toc79407401" w:history="1">
         <w:r>
           <w:rPr>
-            <w:rStyle w:val="Hyperkobling"/>
+            <w:rStyle w:val="Hyperlink"/>
             <w:noProof/>
           </w:rPr>
           <w:t>Tabell 1 Milestones gjeldende Pilot 2 (hentet fra innsendt søknad til DIKU)</w:t>
@@ -1138,7 +1138,7 @@
     <w:p/>
     <w:p>
       <w:pPr>
-        <w:pStyle w:val="Figurliste"/>
+        <w:pStyle w:val="TableofFigures"/>
         <w:tabs>
           <w:tab w:val="right" w:leader="dot" w:pos="9062"/>
         </w:tabs>
@@ -1152,7 +1152,7 @@
       <w:hyperlink w:anchor="_Toc79407402" w:history="1">
         <w:r>
           <w:rPr>
-            <w:rStyle w:val="Hyperkobling"/>
+            <w:rStyle w:val="Hyperlink"/>
             <w:noProof/>
           </w:rPr>
           <w:t>Tabell 2 Søkebegreper</w:t>
@@ -1255,7 +1255,7 @@
     </w:p>
     <w:p>
       <w:pPr>
-        <w:pStyle w:val="Overskrift1"/>
+        <w:pStyle w:val="Heading1"/>
         <w:numPr>
           <w:ilvl w:val="0"/>
           <w:numId w:val="15"/>
@@ -1308,7 +1308,7 @@
     </w:p>
     <w:p>
       <w:pPr>
-        <w:pStyle w:val="Listeavsnitt"/>
+        <w:pStyle w:val="ListParagraph"/>
         <w:numPr>
           <w:ilvl w:val="0"/>
           <w:numId w:val="5"/>
@@ -1327,7 +1327,7 @@
     </w:p>
     <w:p>
       <w:pPr>
-        <w:pStyle w:val="Listeavsnitt"/>
+        <w:pStyle w:val="ListParagraph"/>
         <w:numPr>
           <w:ilvl w:val="0"/>
           <w:numId w:val="5"/>
@@ -1348,7 +1348,7 @@
     <w:bookmarkEnd w:id="1"/>
     <w:p>
       <w:pPr>
-        <w:pStyle w:val="Listeavsnitt"/>
+        <w:pStyle w:val="ListParagraph"/>
         <w:numPr>
           <w:ilvl w:val="0"/>
           <w:numId w:val="5"/>
@@ -1389,7 +1389,7 @@
     </w:p>
     <w:p>
       <w:pPr>
-        <w:pStyle w:val="Sitat"/>
+        <w:pStyle w:val="Quote"/>
       </w:pPr>
       <w:r>
         <w:t>"</w:t>
@@ -1403,14 +1403,14 @@
     </w:p>
     <w:p>
       <w:pPr>
-        <w:pStyle w:val="Sitat"/>
+        <w:pStyle w:val="Quote"/>
         <w:ind w:left="0"/>
         <w:jc w:val="left"/>
       </w:pPr>
     </w:p>
     <w:p>
       <w:pPr>
-        <w:pStyle w:val="Sitat"/>
+        <w:pStyle w:val="Quote"/>
       </w:pPr>
       <w:r>
         <w:t>"</w:t>
@@ -1427,12 +1427,12 @@
     </w:p>
     <w:p>
       <w:pPr>
-        <w:pStyle w:val="Sitat"/>
-      </w:pPr>
-    </w:p>
-    <w:p>
-      <w:pPr>
-        <w:pStyle w:val="Sitat"/>
+        <w:pStyle w:val="Quote"/>
+      </w:pPr>
+    </w:p>
+    <w:p>
+      <w:pPr>
+        <w:pStyle w:val="Quote"/>
       </w:pPr>
       <w:r>
         <w:t>"</w:t>
@@ -1446,7 +1446,7 @@
     </w:p>
     <w:p>
       <w:pPr>
-        <w:pStyle w:val="Sitat"/>
+        <w:pStyle w:val="Quote"/>
       </w:pPr>
     </w:p>
     <w:p>
@@ -1465,7 +1465,7 @@
     </w:p>
     <w:p>
       <w:pPr>
-        <w:pStyle w:val="Overskrift1"/>
+        <w:pStyle w:val="Heading1"/>
         <w:numPr>
           <w:ilvl w:val="0"/>
           <w:numId w:val="15"/>
@@ -1484,7 +1484,7 @@
     </w:p>
     <w:p>
       <w:pPr>
-        <w:pStyle w:val="Bildetekst"/>
+        <w:pStyle w:val="Caption"/>
         <w:keepNext/>
       </w:pPr>
       <w:bookmarkStart w:id="3" w:name="_Toc79155439"/>
@@ -1492,14 +1492,27 @@
       <w:r>
         <w:t xml:space="preserve">Tabell </w:t>
       </w:r>
-      <w:fldSimple w:instr=" SEQ Tabell \* ARABIC ">
-        <w:r>
-          <w:rPr>
-            <w:noProof/>
-          </w:rPr>
-          <w:t>1</w:t>
-        </w:r>
-      </w:fldSimple>
+      <w:r>
+        <w:fldChar w:fldCharType="begin"/>
+      </w:r>
+      <w:r>
+        <w:instrText xml:space="preserve"> SEQ Tabell \* ARABIC </w:instrText>
+      </w:r>
+      <w:r>
+        <w:fldChar w:fldCharType="separate"/>
+      </w:r>
+      <w:r>
+        <w:rPr>
+          <w:noProof/>
+        </w:rPr>
+        <w:t>1</w:t>
+      </w:r>
+      <w:r>
+        <w:rPr>
+          <w:noProof/>
+        </w:rPr>
+        <w:fldChar w:fldCharType="end"/>
+      </w:r>
       <w:r>
         <w:rPr>
           <w:noProof/>
@@ -1514,7 +1527,7 @@
     </w:p>
     <w:tbl>
       <w:tblPr>
-        <w:tblStyle w:val="Tabellrutenett"/>
+        <w:tblStyle w:val="TableGrid"/>
         <w:tblW w:w="0" w:type="auto"/>
         <w:tblLook w:val="04A0" w:firstRow="1" w:lastRow="0" w:firstColumn="1" w:lastColumn="0" w:noHBand="0" w:noVBand="1"/>
       </w:tblPr>
@@ -1749,15 +1762,7 @@
           </w:tcPr>
           <w:p>
             <w:r>
-              <w:t xml:space="preserve">Evaluere gjennomføringen i vårsemesteret. Avklare hva som bør endres og </w:t>
-            </w:r>
-            <w:proofErr w:type="gramStart"/>
-            <w:r>
-              <w:t>implementere</w:t>
-            </w:r>
-            <w:proofErr w:type="gramEnd"/>
-            <w:r>
-              <w:t xml:space="preserve"> nødvendige endringer. Vurdere videre samarbeid om undervisning mellom instituttene.</w:t>
+              <w:t>Evaluere gjennomføringen i vårsemesteret. Avklare hva som bør endres og implementere nødvendige endringer. Vurdere videre samarbeid om undervisning mellom instituttene.</w:t>
             </w:r>
           </w:p>
         </w:tc>
@@ -1872,7 +1877,7 @@
     </w:p>
     <w:p>
       <w:pPr>
-        <w:pStyle w:val="Listeavsnitt"/>
+        <w:pStyle w:val="ListParagraph"/>
         <w:numPr>
           <w:ilvl w:val="0"/>
           <w:numId w:val="6"/>
@@ -1884,7 +1889,7 @@
     </w:p>
     <w:p>
       <w:pPr>
-        <w:pStyle w:val="Listeavsnitt"/>
+        <w:pStyle w:val="ListParagraph"/>
         <w:numPr>
           <w:ilvl w:val="0"/>
           <w:numId w:val="6"/>
@@ -1896,7 +1901,7 @@
     </w:p>
     <w:p>
       <w:pPr>
-        <w:pStyle w:val="Listeavsnitt"/>
+        <w:pStyle w:val="ListParagraph"/>
         <w:numPr>
           <w:ilvl w:val="0"/>
           <w:numId w:val="6"/>
@@ -1923,7 +1928,7 @@
     </w:p>
     <w:p>
       <w:pPr>
-        <w:pStyle w:val="Listeavsnitt"/>
+        <w:pStyle w:val="ListParagraph"/>
         <w:numPr>
           <w:ilvl w:val="0"/>
           <w:numId w:val="6"/>
@@ -1944,7 +1949,7 @@
     </w:p>
     <w:p>
       <w:pPr>
-        <w:pStyle w:val="Listeavsnitt"/>
+        <w:pStyle w:val="ListParagraph"/>
         <w:numPr>
           <w:ilvl w:val="0"/>
           <w:numId w:val="6"/>
@@ -1962,7 +1967,7 @@
     </w:p>
     <w:tbl>
       <w:tblPr>
-        <w:tblStyle w:val="Tabellrutenett"/>
+        <w:tblStyle w:val="TableGrid"/>
         <w:tblW w:w="0" w:type="auto"/>
         <w:tblLook w:val="04A0" w:firstRow="1" w:lastRow="0" w:firstColumn="1" w:lastColumn="0" w:noHBand="0" w:noVBand="1"/>
       </w:tblPr>
@@ -2425,15 +2430,7 @@
           </w:tcPr>
           <w:p>
             <w:r>
-              <w:t xml:space="preserve">Evaluere gjennomføringen i vårsemesteret. Avklare hva som bør endres og </w:t>
-            </w:r>
-            <w:proofErr w:type="gramStart"/>
-            <w:r>
-              <w:t>implementere</w:t>
-            </w:r>
-            <w:proofErr w:type="gramEnd"/>
-            <w:r>
-              <w:t xml:space="preserve"> nødvendige endringer. Vurdere videre samarbeid med ulike parter</w:t>
+              <w:t>Evaluere gjennomføringen i vårsemesteret. Avklare hva som bør endres og implementere nødvendige endringer. Vurdere videre samarbeid med ulike parter</w:t>
             </w:r>
           </w:p>
         </w:tc>
@@ -2533,7 +2530,7 @@
     </w:tbl>
     <w:p>
       <w:pPr>
-        <w:pStyle w:val="Overskrift1"/>
+        <w:pStyle w:val="Heading1"/>
         <w:numPr>
           <w:ilvl w:val="0"/>
           <w:numId w:val="15"/>
@@ -2550,14 +2547,6 @@
       <w:pPr>
         <w:keepNext/>
       </w:pPr>
-      <w:commentRangeStart w:id="6"/>
-      <w:commentRangeEnd w:id="6"/>
-      <w:r>
-        <w:rPr>
-          <w:rStyle w:val="Merknadsreferanse"/>
-        </w:rPr>
-        <w:commentReference w:id="6"/>
-      </w:r>
       <w:r>
         <w:rPr>
           <w:noProof/>
@@ -2580,7 +2569,7 @@
                     </pic:cNvPicPr>
                   </pic:nvPicPr>
                   <pic:blipFill>
-                    <a:blip r:embed="rId15">
+                    <a:blip r:embed="rId11">
                       <a:extLst>
                         <a:ext uri="{28A0092B-C50C-407E-A947-70E740481C1C}">
                           <a14:useLocalDpi xmlns:a14="http://schemas.microsoft.com/office/drawing/2010/main" val="0"/>
@@ -2614,37 +2603,24 @@
     </w:p>
     <w:p>
       <w:pPr>
-        <w:pStyle w:val="Bildetekst"/>
-      </w:pPr>
-      <w:bookmarkStart w:id="7" w:name="_Toc79407379"/>
+        <w:pStyle w:val="Caption"/>
+      </w:pPr>
+      <w:bookmarkStart w:id="6" w:name="_Toc79407379"/>
       <w:r>
         <w:t xml:space="preserve">Figur </w:t>
       </w:r>
-      <w:r>
-        <w:fldChar w:fldCharType="begin"/>
-      </w:r>
-      <w:r>
-        <w:instrText xml:space="preserve"> SEQ Figur \* ARABIC </w:instrText>
-      </w:r>
-      <w:r>
-        <w:fldChar w:fldCharType="separate"/>
-      </w:r>
-      <w:r>
-        <w:rPr>
-          <w:noProof/>
-        </w:rPr>
-        <w:t>1</w:t>
-      </w:r>
-      <w:r>
-        <w:rPr>
-          <w:noProof/>
-        </w:rPr>
-        <w:fldChar w:fldCharType="end"/>
-      </w:r>
+      <w:fldSimple w:instr=" SEQ Figur \* ARABIC ">
+        <w:r>
+          <w:rPr>
+            <w:noProof/>
+          </w:rPr>
+          <w:t>1</w:t>
+        </w:r>
+      </w:fldSimple>
       <w:r>
         <w:t xml:space="preserve"> Organisasjonskart</w:t>
       </w:r>
-      <w:bookmarkEnd w:id="7"/>
+      <w:bookmarkEnd w:id="6"/>
     </w:p>
     <w:p/>
     <w:p>
@@ -2728,7 +2704,7 @@
                     </pic:cNvPicPr>
                   </pic:nvPicPr>
                   <pic:blipFill>
-                    <a:blip r:embed="rId16">
+                    <a:blip r:embed="rId12">
                       <a:extLst>
                         <a:ext uri="{28A0092B-C50C-407E-A947-70E740481C1C}">
                           <a14:useLocalDpi xmlns:a14="http://schemas.microsoft.com/office/drawing/2010/main" val="0"/>
@@ -2762,43 +2738,59 @@
     </w:p>
     <w:p>
       <w:pPr>
-        <w:pStyle w:val="Bildetekst"/>
-      </w:pPr>
-      <w:bookmarkStart w:id="8" w:name="_Toc79155308"/>
-      <w:bookmarkStart w:id="9" w:name="_Toc79407380"/>
+        <w:pStyle w:val="Caption"/>
+      </w:pPr>
+      <w:bookmarkStart w:id="7" w:name="_Toc79155308"/>
+      <w:bookmarkStart w:id="8" w:name="_Toc79407380"/>
       <w:r>
         <w:t xml:space="preserve">Figur </w:t>
       </w:r>
-      <w:fldSimple w:instr=" SEQ Figur \* ARABIC ">
-        <w:r>
-          <w:rPr>
-            <w:noProof/>
-          </w:rPr>
-          <w:t>2</w:t>
-        </w:r>
-      </w:fldSimple>
+      <w:r>
+        <w:fldChar w:fldCharType="begin"/>
+      </w:r>
+      <w:r>
+        <w:instrText xml:space="preserve"> SEQ F</w:instrText>
+      </w:r>
+      <w:r>
+        <w:instrText xml:space="preserve">igur \* ARABIC </w:instrText>
+      </w:r>
+      <w:r>
+        <w:fldChar w:fldCharType="separate"/>
+      </w:r>
+      <w:r>
+        <w:rPr>
+          <w:noProof/>
+        </w:rPr>
+        <w:t>2</w:t>
+      </w:r>
+      <w:r>
+        <w:rPr>
+          <w:noProof/>
+        </w:rPr>
+        <w:fldChar w:fldCharType="end"/>
+      </w:r>
       <w:r>
         <w:t xml:space="preserve"> Foreslått flytdiagram</w:t>
       </w:r>
+      <w:bookmarkEnd w:id="7"/>
       <w:bookmarkEnd w:id="8"/>
-      <w:bookmarkEnd w:id="9"/>
-    </w:p>
-    <w:p>
-      <w:pPr>
-        <w:pStyle w:val="Overskrift1"/>
+    </w:p>
+    <w:p>
+      <w:pPr>
+        <w:pStyle w:val="Heading1"/>
         <w:numPr>
           <w:ilvl w:val="0"/>
           <w:numId w:val="15"/>
         </w:numPr>
       </w:pPr>
-      <w:bookmarkStart w:id="10" w:name="_Toc79155248"/>
+      <w:bookmarkStart w:id="9" w:name="_Toc79155248"/>
       <w:r>
         <w:t>Status quo i studieplan bachelorprogram bygg og</w:t>
       </w:r>
       <w:r>
         <w:t xml:space="preserve"> energiteknikk</w:t>
       </w:r>
-      <w:bookmarkEnd w:id="10"/>
+      <w:bookmarkEnd w:id="9"/>
       <w:r>
         <w:t xml:space="preserve"> </w:t>
       </w:r>
@@ -2818,7 +2810,7 @@
     </w:p>
     <w:p>
       <w:pPr>
-        <w:pStyle w:val="Listeavsnitt"/>
+        <w:pStyle w:val="ListParagraph"/>
         <w:numPr>
           <w:ilvl w:val="0"/>
           <w:numId w:val="7"/>
@@ -2854,7 +2846,7 @@
     </w:p>
     <w:p>
       <w:pPr>
-        <w:pStyle w:val="Listeavsnitt"/>
+        <w:pStyle w:val="ListParagraph"/>
         <w:numPr>
           <w:ilvl w:val="0"/>
           <w:numId w:val="7"/>
@@ -2878,17 +2870,17 @@
     </w:p>
     <w:p>
       <w:pPr>
-        <w:pStyle w:val="Overskrift3"/>
+        <w:pStyle w:val="Heading3"/>
         <w:numPr>
           <w:ilvl w:val="1"/>
           <w:numId w:val="15"/>
         </w:numPr>
       </w:pPr>
-      <w:bookmarkStart w:id="11" w:name="_Toc79155249"/>
+      <w:bookmarkStart w:id="10" w:name="_Toc79155249"/>
       <w:r>
         <w:t>Kort om bachelorprogrammet</w:t>
       </w:r>
-      <w:bookmarkEnd w:id="11"/>
+      <w:bookmarkEnd w:id="10"/>
     </w:p>
     <w:p>
       <w:r>
@@ -2937,119 +2929,132 @@
     <w:p/>
     <w:p>
       <w:pPr>
-        <w:pStyle w:val="Overskrift1"/>
+        <w:pStyle w:val="Heading1"/>
         <w:numPr>
           <w:ilvl w:val="0"/>
           <w:numId w:val="15"/>
         </w:numPr>
       </w:pPr>
-      <w:bookmarkStart w:id="12" w:name="_Toc79155250"/>
+      <w:bookmarkStart w:id="11" w:name="_Toc79155250"/>
       <w:r>
         <w:t>Investigering av studieplan og emner</w:t>
       </w:r>
+      <w:bookmarkEnd w:id="11"/>
+    </w:p>
+    <w:p>
+      <w:pPr>
+        <w:rPr>
+          <w:szCs w:val="24"/>
+        </w:rPr>
+      </w:pPr>
+      <w:r>
+        <w:rPr>
+          <w:szCs w:val="24"/>
+        </w:rPr>
+        <w:t xml:space="preserve">Det ble utviklet en </w:t>
+      </w:r>
+      <w:r>
+        <w:rPr>
+          <w:szCs w:val="24"/>
+        </w:rPr>
+        <w:t>programvare for gjennomgangen</w:t>
+      </w:r>
+      <w:r>
+        <w:rPr>
+          <w:szCs w:val="24"/>
+        </w:rPr>
+        <w:t xml:space="preserve"> av eksisterende studieplaner</w:t>
+      </w:r>
+      <w:r>
+        <w:rPr>
+          <w:szCs w:val="24"/>
+        </w:rPr>
+        <w:t xml:space="preserve">. </w:t>
+      </w:r>
+      <w:r>
+        <w:rPr>
+          <w:szCs w:val="24"/>
+        </w:rPr>
+        <w:t>Programvaren</w:t>
+      </w:r>
+      <w:r>
+        <w:rPr>
+          <w:szCs w:val="24"/>
+        </w:rPr>
+        <w:t xml:space="preserve"> tok utgangspunkt i informasjon ute på OsloMet sine nettsider relatert til </w:t>
+      </w:r>
+      <w:r>
+        <w:rPr>
+          <w:szCs w:val="24"/>
+        </w:rPr>
+        <w:t xml:space="preserve">emner i bachelorprogrammene innenfor bygg og energiteknikk. Deretter </w:t>
+      </w:r>
+      <w:r>
+        <w:rPr>
+          <w:szCs w:val="24"/>
+        </w:rPr>
+        <w:t>lagde den illustrasjoner basert på</w:t>
+      </w:r>
+      <w:r>
+        <w:rPr>
+          <w:szCs w:val="24"/>
+        </w:rPr>
+        <w:t xml:space="preserve"> treff i emnene. Søkene i emnene er bundet til følgende begreper: </w:t>
+      </w:r>
+    </w:p>
+    <w:p>
+      <w:pPr>
+        <w:rPr>
+          <w:szCs w:val="24"/>
+        </w:rPr>
+      </w:pPr>
+    </w:p>
+    <w:p>
+      <w:pPr>
+        <w:pStyle w:val="Caption"/>
+        <w:keepNext/>
+      </w:pPr>
+    </w:p>
+    <w:p>
+      <w:pPr>
+        <w:pStyle w:val="Caption"/>
+        <w:keepNext/>
+      </w:pPr>
+      <w:bookmarkStart w:id="12" w:name="_Toc79155440"/>
+      <w:bookmarkStart w:id="13" w:name="_Toc79407402"/>
+      <w:r>
+        <w:t xml:space="preserve">Tabell </w:t>
+      </w:r>
+      <w:r>
+        <w:fldChar w:fldCharType="begin"/>
+      </w:r>
+      <w:r>
+        <w:instrText xml:space="preserve"> SEQ Tabell \* ARABIC </w:instrText>
+      </w:r>
+      <w:r>
+        <w:fldChar w:fldCharType="separate"/>
+      </w:r>
+      <w:r>
+        <w:rPr>
+          <w:noProof/>
+        </w:rPr>
+        <w:t>2</w:t>
+      </w:r>
+      <w:r>
+        <w:rPr>
+          <w:noProof/>
+        </w:rPr>
+        <w:fldChar w:fldCharType="end"/>
+      </w:r>
+      <w:r>
+        <w:t xml:space="preserve"> Søkebegreper</w:t>
+      </w:r>
       <w:bookmarkEnd w:id="12"/>
-    </w:p>
-    <w:p>
-      <w:pPr>
-        <w:rPr>
-          <w:szCs w:val="24"/>
-        </w:rPr>
-      </w:pPr>
-      <w:r>
-        <w:rPr>
-          <w:szCs w:val="24"/>
-        </w:rPr>
-        <w:t xml:space="preserve">Det ble utviklet en </w:t>
-      </w:r>
-      <w:r>
-        <w:rPr>
-          <w:szCs w:val="24"/>
-        </w:rPr>
-        <w:t>programvare for gjennomgangen</w:t>
-      </w:r>
-      <w:r>
-        <w:rPr>
-          <w:szCs w:val="24"/>
-        </w:rPr>
-        <w:t xml:space="preserve"> av eksisterende studieplaner</w:t>
-      </w:r>
-      <w:r>
-        <w:rPr>
-          <w:szCs w:val="24"/>
-        </w:rPr>
-        <w:t xml:space="preserve">. </w:t>
-      </w:r>
-      <w:r>
-        <w:rPr>
-          <w:szCs w:val="24"/>
-        </w:rPr>
-        <w:t>Programvaren</w:t>
-      </w:r>
-      <w:r>
-        <w:rPr>
-          <w:szCs w:val="24"/>
-        </w:rPr>
-        <w:t xml:space="preserve"> tok utgangspunkt i informasjon ute på OsloMet sine nettsider relatert til </w:t>
-      </w:r>
-      <w:r>
-        <w:rPr>
-          <w:szCs w:val="24"/>
-        </w:rPr>
-        <w:t xml:space="preserve">emner i bachelorprogrammene innenfor bygg og energiteknikk. Deretter </w:t>
-      </w:r>
-      <w:r>
-        <w:rPr>
-          <w:szCs w:val="24"/>
-        </w:rPr>
-        <w:t>lagde den illustrasjoner basert på</w:t>
-      </w:r>
-      <w:r>
-        <w:rPr>
-          <w:szCs w:val="24"/>
-        </w:rPr>
-        <w:t xml:space="preserve"> treff i emnene. Søkene i emnene er bundet til følgende begreper: </w:t>
-      </w:r>
-    </w:p>
-    <w:p>
-      <w:pPr>
-        <w:rPr>
-          <w:szCs w:val="24"/>
-        </w:rPr>
-      </w:pPr>
-    </w:p>
-    <w:p>
-      <w:pPr>
-        <w:pStyle w:val="Bildetekst"/>
-        <w:keepNext/>
-      </w:pPr>
-    </w:p>
-    <w:p>
-      <w:pPr>
-        <w:pStyle w:val="Bildetekst"/>
-        <w:keepNext/>
-      </w:pPr>
-      <w:bookmarkStart w:id="13" w:name="_Toc79155440"/>
-      <w:bookmarkStart w:id="14" w:name="_Toc79407402"/>
-      <w:r>
-        <w:t xml:space="preserve">Tabell </w:t>
-      </w:r>
-      <w:fldSimple w:instr=" SEQ Tabell \* ARABIC ">
-        <w:r>
-          <w:rPr>
-            <w:noProof/>
-          </w:rPr>
-          <w:t>2</w:t>
-        </w:r>
-      </w:fldSimple>
-      <w:r>
-        <w:t xml:space="preserve"> Søkebegreper</w:t>
-      </w:r>
       <w:bookmarkEnd w:id="13"/>
-      <w:bookmarkEnd w:id="14"/>
     </w:p>
     <w:tbl>
       <w:tblPr>
-        <w:tblStyle w:val="Tabellrutenett"/>
+        <w:tblStyle w:val="TableGrid"/>
         <w:tblW w:w="0" w:type="auto"/>
         <w:tblInd w:w="864" w:type="dxa"/>
         <w:tblLook w:val="04A0" w:firstRow="1" w:lastRow="0" w:firstColumn="1" w:lastColumn="0" w:noHBand="0" w:noVBand="1"/>
@@ -3064,7 +3069,7 @@
           </w:tcPr>
           <w:p>
             <w:pPr>
-              <w:pStyle w:val="Sitat"/>
+              <w:pStyle w:val="Quote"/>
               <w:ind w:left="0"/>
             </w:pPr>
             <w:r>
@@ -3233,7 +3238,7 @@
           </w:p>
           <w:p>
             <w:pPr>
-              <w:pStyle w:val="Sitat"/>
+              <w:pStyle w:val="Quote"/>
               <w:ind w:left="0"/>
             </w:pPr>
           </w:p>
@@ -3310,7 +3315,7 @@
             <wp:cNvGraphicFramePr/>
             <a:graphic xmlns:a="http://schemas.openxmlformats.org/drawingml/2006/main">
               <a:graphicData uri="http://schemas.openxmlformats.org/drawingml/2006/chart">
-                <c:chart xmlns:c="http://schemas.openxmlformats.org/drawingml/2006/chart" xmlns:r="http://schemas.openxmlformats.org/officeDocument/2006/relationships" r:id="rId17"/>
+                <c:chart xmlns:c="http://schemas.openxmlformats.org/drawingml/2006/chart" xmlns:r="http://schemas.openxmlformats.org/officeDocument/2006/relationships" r:id="rId13"/>
               </a:graphicData>
             </a:graphic>
           </wp:inline>
@@ -3319,28 +3324,41 @@
     </w:p>
     <w:p>
       <w:pPr>
-        <w:pStyle w:val="Bildetekst"/>
-      </w:pPr>
-      <w:bookmarkStart w:id="15" w:name="_Ref79147090"/>
-      <w:bookmarkStart w:id="16" w:name="_Toc79155309"/>
-      <w:bookmarkStart w:id="17" w:name="_Toc79407381"/>
+        <w:pStyle w:val="Caption"/>
+      </w:pPr>
+      <w:bookmarkStart w:id="14" w:name="_Ref79147090"/>
+      <w:bookmarkStart w:id="15" w:name="_Toc79155309"/>
+      <w:bookmarkStart w:id="16" w:name="_Toc79407381"/>
       <w:r>
         <w:t xml:space="preserve">Figur </w:t>
       </w:r>
-      <w:fldSimple w:instr=" SEQ Figur \* ARABIC ">
-        <w:r>
-          <w:rPr>
-            <w:noProof/>
-          </w:rPr>
-          <w:t>3</w:t>
-        </w:r>
-      </w:fldSimple>
+      <w:r>
+        <w:fldChar w:fldCharType="begin"/>
+      </w:r>
+      <w:r>
+        <w:instrText xml:space="preserve"> SEQ Figur \* ARABIC </w:instrText>
+      </w:r>
+      <w:r>
+        <w:fldChar w:fldCharType="separate"/>
+      </w:r>
+      <w:r>
+        <w:rPr>
+          <w:noProof/>
+        </w:rPr>
+        <w:t>3</w:t>
+      </w:r>
+      <w:r>
+        <w:rPr>
+          <w:noProof/>
+        </w:rPr>
+        <w:fldChar w:fldCharType="end"/>
+      </w:r>
       <w:r>
         <w:t xml:space="preserve"> Diagrammet viser antall fag søkebegrepet er nevnt i læringsutbyttet</w:t>
       </w:r>
+      <w:bookmarkEnd w:id="14"/>
       <w:bookmarkEnd w:id="15"/>
       <w:bookmarkEnd w:id="16"/>
-      <w:bookmarkEnd w:id="17"/>
     </w:p>
     <w:p>
       <w:r>
@@ -3428,7 +3446,7 @@
                             </w:r>
                             <w:r>
                               <w:rPr>
-                                <w:rStyle w:val="Merknadsreferanse"/>
+                                <w:rStyle w:val="CommentReference"/>
                               </w:rPr>
                               <w:annotationRef/>
                             </w:r>
@@ -3450,7 +3468,7 @@
                             </w:r>
                             <w:r>
                               <w:rPr>
-                                <w:rStyle w:val="Merknadsreferanse"/>
+                                <w:rStyle w:val="CommentReference"/>
                               </w:rPr>
                               <w:annotationRef/>
                             </w:r>
@@ -3473,7 +3491,7 @@
               </wp:anchor>
             </w:drawing>
           </mc:Choice>
-          <mc:Fallback>
+          <mc:Fallback xmlns:w16sdtdh="http://schemas.microsoft.com/office/word/2020/wordml/sdtdatahash">
             <w:pict>
               <v:shapetype w14:anchorId="66F23B62" id="_x0000_t202" coordsize="21600,21600" o:spt="202" path="m,l,21600r21600,l21600,xe">
                 <v:stroke joinstyle="miter"/>
@@ -3796,7 +3814,7 @@
       </w:r>
       <w:r>
         <w:rPr>
-          <w:rStyle w:val="Fotnotereferanse"/>
+          <w:rStyle w:val="FootnoteReference"/>
         </w:rPr>
         <w:footnoteReference w:id="1"/>
       </w:r>
@@ -3814,7 +3832,7 @@
       </w:r>
       <w:r>
         <w:rPr>
-          <w:rStyle w:val="Fotnotereferanse"/>
+          <w:rStyle w:val="FootnoteReference"/>
         </w:rPr>
         <w:footnoteReference w:id="2"/>
       </w:r>
@@ -3910,13 +3928,13 @@
     </w:p>
     <w:p>
       <w:pPr>
-        <w:pStyle w:val="Overskrift2"/>
+        <w:pStyle w:val="Heading2"/>
         <w:numPr>
           <w:ilvl w:val="1"/>
           <w:numId w:val="15"/>
         </w:numPr>
       </w:pPr>
-      <w:bookmarkStart w:id="18" w:name="_Toc79155251"/>
+      <w:bookmarkStart w:id="17" w:name="_Toc79155251"/>
       <w:r>
         <w:t>Undervisningsform</w:t>
       </w:r>
@@ -3932,7 +3950,7 @@
       <w:r>
         <w:t>urderingsform</w:t>
       </w:r>
-      <w:bookmarkEnd w:id="18"/>
+      <w:bookmarkEnd w:id="17"/>
       <w:r>
         <w:t xml:space="preserve"> </w:t>
       </w:r>
@@ -4017,7 +4035,7 @@
     </w:p>
     <w:p>
       <w:pPr>
-        <w:pStyle w:val="Overskrift1"/>
+        <w:pStyle w:val="Heading1"/>
         <w:numPr>
           <w:ilvl w:val="0"/>
           <w:numId w:val="15"/>
@@ -4033,7 +4051,19 @@
         <w:t xml:space="preserve">Så langt har vi kartlagt at dagens bachelorutdanning i bygg og energiteknikk bærer preg av å </w:t>
       </w:r>
       <w:r>
-        <w:t xml:space="preserve">være gammeldags, både i undervisningsformen og i vurderingsformen. Arbeidsgruppen vil derfor se etter muligheter for </w:t>
+        <w:t>være gammeldags, både i undervisningsformen og i vurderingsformen.</w:t>
+      </w:r>
+      <w:r>
+        <w:t xml:space="preserve"> Det er derfor et stort behov å </w:t>
+      </w:r>
+      <w:r>
+        <w:t xml:space="preserve">etablere digitaliserings- og samhandlingsrelaterte elementer i læreplanen. </w:t>
+      </w:r>
+      <w:r>
+        <w:t>Dette er kritisk for at OsloMet skal kunne uteksaminere fremtidens arbeidskraft med de rette ferdighetene.</w:t>
+      </w:r>
+      <w:r>
+        <w:t xml:space="preserve"> Arbeidsgruppen vil derfor se etter muligheter for </w:t>
       </w:r>
       <w:r>
         <w:t>å:</w:t>
@@ -4044,7 +4074,7 @@
     </w:p>
     <w:p>
       <w:pPr>
-        <w:pStyle w:val="Listeavsnitt"/>
+        <w:pStyle w:val="ListParagraph"/>
         <w:numPr>
           <w:ilvl w:val="0"/>
           <w:numId w:val="8"/>
@@ -4062,7 +4092,7 @@
     </w:p>
     <w:p>
       <w:pPr>
-        <w:pStyle w:val="Listeavsnitt"/>
+        <w:pStyle w:val="ListParagraph"/>
         <w:numPr>
           <w:ilvl w:val="0"/>
           <w:numId w:val="8"/>
@@ -4080,7 +4110,7 @@
     </w:p>
     <w:p>
       <w:pPr>
-        <w:pStyle w:val="Listeavsnitt"/>
+        <w:pStyle w:val="ListParagraph"/>
         <w:numPr>
           <w:ilvl w:val="1"/>
           <w:numId w:val="8"/>
@@ -4105,7 +4135,7 @@
     </w:p>
     <w:p>
       <w:pPr>
-        <w:pStyle w:val="Sitat"/>
+        <w:pStyle w:val="Quote"/>
       </w:pPr>
       <w:r>
         <w:t>"</w:t>
@@ -4174,10 +4204,10 @@
         </w:rPr>
         <w:t xml:space="preserve"> </w:t>
       </w:r>
-      <w:hyperlink r:id="rId18" w:history="1">
+      <w:hyperlink r:id="rId14" w:history="1">
         <w:r>
           <w:rPr>
-            <w:rStyle w:val="Hyperkobling"/>
+            <w:rStyle w:val="Hyperlink"/>
             <w:rFonts w:eastAsia="Times New Roman" w:cs="Times New Roman"/>
             <w:szCs w:val="24"/>
             <w:lang w:eastAsia="nb-NO"/>
@@ -4214,10 +4244,10 @@
         </w:rPr>
         <w:t xml:space="preserve">BYFE1201 Byggfaglig innføring </w:t>
       </w:r>
-      <w:hyperlink r:id="rId19" w:history="1">
+      <w:hyperlink r:id="rId15" w:history="1">
         <w:r>
           <w:rPr>
-            <w:rStyle w:val="Hyperkobling"/>
+            <w:rStyle w:val="Hyperlink"/>
             <w:rFonts w:eastAsia="Times New Roman" w:cs="Times New Roman"/>
             <w:szCs w:val="24"/>
             <w:lang w:eastAsia="nb-NO"/>
@@ -4263,10 +4293,10 @@
         </w:rPr>
         <w:t xml:space="preserve"> Prosjektstyring </w:t>
       </w:r>
-      <w:hyperlink r:id="rId20" w:history="1">
+      <w:hyperlink r:id="rId16" w:history="1">
         <w:r>
           <w:rPr>
-            <w:rStyle w:val="Hyperkobling"/>
+            <w:rStyle w:val="Hyperlink"/>
             <w:rFonts w:eastAsia="Times New Roman" w:cs="Times New Roman"/>
             <w:szCs w:val="24"/>
             <w:lang w:eastAsia="nb-NO"/>
@@ -4303,10 +4333,10 @@
         </w:rPr>
         <w:t xml:space="preserve">EMPE3200 Prosjektledelse og økonomi </w:t>
       </w:r>
-      <w:hyperlink r:id="rId21" w:history="1">
+      <w:hyperlink r:id="rId17" w:history="1">
         <w:r>
           <w:rPr>
-            <w:rStyle w:val="Hyperkobling"/>
+            <w:rStyle w:val="Hyperlink"/>
             <w:rFonts w:eastAsia="Times New Roman" w:cs="Times New Roman"/>
             <w:szCs w:val="24"/>
             <w:lang w:eastAsia="nb-NO"/>
@@ -4373,7 +4403,7 @@
       <w:pPr>
         <w:ind w:left="708"/>
         <w:rPr>
-          <w:rStyle w:val="Hyperkobling"/>
+          <w:rStyle w:val="Hyperlink"/>
           <w:rFonts w:eastAsia="Times New Roman" w:cs="Times New Roman"/>
           <w:szCs w:val="24"/>
           <w:lang w:val="en-US" w:eastAsia="nb-NO"/>
@@ -4397,10 +4427,10 @@
         </w:rPr>
         <w:t xml:space="preserve">nd Society 2 </w:t>
       </w:r>
-      <w:hyperlink r:id="rId22" w:history="1">
+      <w:hyperlink r:id="rId18" w:history="1">
         <w:r>
           <w:rPr>
-            <w:rStyle w:val="Hyperkobling"/>
+            <w:rStyle w:val="Hyperlink"/>
             <w:rFonts w:eastAsia="Times New Roman" w:cs="Times New Roman"/>
             <w:szCs w:val="24"/>
             <w:lang w:val="en-US" w:eastAsia="nb-NO"/>
@@ -4413,7 +4443,7 @@
       <w:pPr>
         <w:ind w:left="708"/>
         <w:rPr>
-          <w:rStyle w:val="Hyperkobling"/>
+          <w:rStyle w:val="Hyperlink"/>
           <w:rFonts w:eastAsia="Times New Roman" w:cs="Times New Roman"/>
           <w:szCs w:val="24"/>
           <w:lang w:eastAsia="nb-NO"/>
@@ -4434,10 +4464,10 @@
         </w:rPr>
         <w:t xml:space="preserve"> </w:t>
       </w:r>
-      <w:hyperlink r:id="rId23" w:history="1">
+      <w:hyperlink r:id="rId19" w:history="1">
         <w:r>
           <w:rPr>
-            <w:rStyle w:val="Hyperkobling"/>
+            <w:rStyle w:val="Hyperlink"/>
             <w:rFonts w:eastAsia="Times New Roman" w:cs="Times New Roman"/>
             <w:szCs w:val="24"/>
             <w:lang w:eastAsia="nb-NO"/>
@@ -4541,13 +4571,8 @@
       </w:r>
     </w:p>
     <w:p>
-      <w:r>
-        <w:br w:type="page"/>
-      </w:r>
-    </w:p>
-    <w:p>
-      <w:pPr>
-        <w:pStyle w:val="Overskrift2"/>
+      <w:pPr>
+        <w:pStyle w:val="Heading2"/>
         <w:numPr>
           <w:ilvl w:val="1"/>
           <w:numId w:val="15"/>
@@ -4583,7 +4608,7 @@
     </w:p>
     <w:p>
       <w:pPr>
-        <w:pStyle w:val="Sitat"/>
+        <w:pStyle w:val="Quote"/>
       </w:pPr>
       <w:r>
         <w:t>"Studentene skal selv medvirke i alle faser av arbeidet"</w:t>
@@ -4614,7 +4639,7 @@
             <wp:cNvGraphicFramePr/>
             <a:graphic xmlns:a="http://schemas.openxmlformats.org/drawingml/2006/main">
               <a:graphicData uri="http://schemas.openxmlformats.org/drawingml/2006/diagram">
-                <dgm:relIds xmlns:dgm="http://schemas.openxmlformats.org/drawingml/2006/diagram" xmlns:r="http://schemas.openxmlformats.org/officeDocument/2006/relationships" r:dm="rId24" r:lo="rId25" r:qs="rId26" r:cs="rId27"/>
+                <dgm:relIds xmlns:dgm="http://schemas.openxmlformats.org/drawingml/2006/diagram" xmlns:r="http://schemas.openxmlformats.org/officeDocument/2006/relationships" r:dm="rId20" r:lo="rId21" r:qs="rId22" r:cs="rId23"/>
               </a:graphicData>
             </a:graphic>
           </wp:inline>
@@ -4623,28 +4648,41 @@
     </w:p>
     <w:p>
       <w:pPr>
-        <w:pStyle w:val="Bildetekst"/>
+        <w:pStyle w:val="Caption"/>
         <w:rPr>
           <w:b/>
           <w:bCs/>
         </w:rPr>
       </w:pPr>
-      <w:bookmarkStart w:id="19" w:name="_Toc79407382"/>
+      <w:bookmarkStart w:id="18" w:name="_Toc79407382"/>
       <w:r>
         <w:t xml:space="preserve">Figur </w:t>
       </w:r>
-      <w:fldSimple w:instr=" SEQ Figur \* ARABIC ">
-        <w:r>
-          <w:rPr>
-            <w:noProof/>
-          </w:rPr>
-          <w:t>4</w:t>
-        </w:r>
-      </w:fldSimple>
+      <w:r>
+        <w:fldChar w:fldCharType="begin"/>
+      </w:r>
+      <w:r>
+        <w:instrText xml:space="preserve"> SEQ Figur \* ARABIC </w:instrText>
+      </w:r>
+      <w:r>
+        <w:fldChar w:fldCharType="separate"/>
+      </w:r>
+      <w:r>
+        <w:rPr>
+          <w:noProof/>
+        </w:rPr>
+        <w:t>4</w:t>
+      </w:r>
+      <w:r>
+        <w:rPr>
+          <w:noProof/>
+        </w:rPr>
+        <w:fldChar w:fldCharType="end"/>
+      </w:r>
       <w:r>
         <w:t xml:space="preserve"> Læringsmodellen</w:t>
       </w:r>
-      <w:bookmarkEnd w:id="19"/>
+      <w:bookmarkEnd w:id="18"/>
     </w:p>
     <w:p>
       <w:pPr>
@@ -4714,7 +4752,7 @@
     </w:p>
     <w:p>
       <w:pPr>
-        <w:pStyle w:val="Sitat"/>
+        <w:pStyle w:val="Quote"/>
       </w:pPr>
       <w:r>
         <w:t>"</w:t>
@@ -4797,7 +4835,7 @@
     </w:p>
     <w:p>
       <w:pPr>
-        <w:pStyle w:val="Sitat"/>
+        <w:pStyle w:val="Quote"/>
       </w:pPr>
       <w:r>
         <w:t>"</w:t>
@@ -4812,7 +4850,7 @@
     <w:p/>
     <w:p>
       <w:pPr>
-        <w:pStyle w:val="Overskrift2"/>
+        <w:pStyle w:val="Heading2"/>
         <w:numPr>
           <w:ilvl w:val="1"/>
           <w:numId w:val="15"/>
@@ -4822,6 +4860,7 @@
         <w:t xml:space="preserve">Semesterplan </w:t>
       </w:r>
     </w:p>
+    <w:commentRangeStart w:id="19"/>
     <w:p>
       <w:r>
         <w:fldChar w:fldCharType="begin"/>
@@ -4833,124 +4872,18 @@
         <w:fldChar w:fldCharType="separate"/>
       </w:r>
       <w:r>
-        <w:t xml:space="preserve">Vedlegg 2 </w:t>
-      </w:r>
-      <w:r>
-        <w:t>S</w:t>
-      </w:r>
-      <w:r>
-        <w:t>emesterplan</w:t>
+        <w:t>Vedlegg 2 Semesterplan</w:t>
       </w:r>
       <w:r>
         <w:fldChar w:fldCharType="end"/>
       </w:r>
-    </w:p>
-    <w:p/>
-    <w:p/>
-    <w:p>
-      <w:pPr>
-        <w:spacing w:line="360" w:lineRule="auto"/>
-        <w:rPr>
-          <w:szCs w:val="24"/>
-        </w:rPr>
-      </w:pPr>
-    </w:p>
-    <w:p>
-      <w:pPr>
-        <w:spacing w:line="360" w:lineRule="auto"/>
-        <w:rPr>
-          <w:szCs w:val="24"/>
-        </w:rPr>
-      </w:pPr>
-      <w:commentRangeStart w:id="20"/>
-      <w:r>
-        <w:rPr>
-          <w:szCs w:val="24"/>
-        </w:rPr>
-        <w:t>Det er derfor viktig å få digitaliseringsrelaterte elementer med i lær</w:t>
-      </w:r>
-      <w:r>
-        <w:rPr>
-          <w:szCs w:val="24"/>
-        </w:rPr>
-        <w:t>e</w:t>
-      </w:r>
-      <w:r>
-        <w:rPr>
-          <w:szCs w:val="24"/>
-        </w:rPr>
-        <w:t xml:space="preserve">planen på diverse studier. </w:t>
-      </w:r>
-      <w:commentRangeStart w:id="21"/>
-      <w:r>
-        <w:rPr>
-          <w:szCs w:val="24"/>
-        </w:rPr>
-        <w:t>En digitalisert hverdag er fremtiden og det er derfor viktig at fremtidens arbeidskraft er rustet</w:t>
-      </w:r>
-      <w:r>
-        <w:rPr>
-          <w:szCs w:val="24"/>
-        </w:rPr>
-        <w:t xml:space="preserve"> </w:t>
-      </w:r>
-      <w:r>
-        <w:rPr>
-          <w:szCs w:val="24"/>
-        </w:rPr>
-        <w:t xml:space="preserve">for dette. </w:t>
-      </w:r>
-      <w:r>
-        <w:rPr>
-          <w:szCs w:val="24"/>
-        </w:rPr>
-        <w:t xml:space="preserve">En læreplan med </w:t>
-      </w:r>
-      <w:r>
-        <w:rPr>
-          <w:szCs w:val="24"/>
-        </w:rPr>
-        <w:t>søkelys</w:t>
-      </w:r>
-      <w:r>
-        <w:rPr>
-          <w:szCs w:val="24"/>
-        </w:rPr>
-        <w:t xml:space="preserve"> på digitalisering ville hjulpet studenter bli klar for morgendagens arbeidsliv med oppdaterte ferdigheter i nye verktøy.</w:t>
-      </w:r>
-      <w:r>
-        <w:rPr>
-          <w:szCs w:val="24"/>
-        </w:rPr>
-        <w:t xml:space="preserve"> </w:t>
-      </w:r>
-      <w:commentRangeEnd w:id="21"/>
-      <w:r>
-        <w:rPr>
-          <w:rStyle w:val="Merknadsreferanse"/>
-        </w:rPr>
-        <w:commentReference w:id="21"/>
-      </w:r>
-      <w:commentRangeEnd w:id="20"/>
-      <w:r>
-        <w:rPr>
-          <w:rStyle w:val="Merknadsreferanse"/>
-        </w:rPr>
-        <w:commentReference w:id="20"/>
-      </w:r>
-    </w:p>
-    <w:p>
-      <w:pPr>
-        <w:pStyle w:val="Merknadstekst"/>
-      </w:pPr>
-      <w:r>
-        <w:t xml:space="preserve"> </w:t>
-      </w:r>
-    </w:p>
-    <w:p>
-      <w:pPr>
-        <w:pStyle w:val="Merknadstekst"/>
-      </w:pPr>
+      <w:commentRangeEnd w:id="19"/>
+      <w:r>
+        <w:rPr>
+          <w:rStyle w:val="CommentReference"/>
+        </w:rPr>
+        <w:commentReference w:id="19"/>
+      </w:r>
     </w:p>
     <w:p>
       <w:pPr>
@@ -4976,182 +4909,19 @@
       <w:pPr>
         <w:spacing w:line="360" w:lineRule="auto"/>
         <w:rPr>
-          <w:b/>
-          <w:bCs/>
-          <w:sz w:val="28"/>
-          <w:szCs w:val="28"/>
-        </w:rPr>
-      </w:pPr>
-    </w:p>
-    <w:p>
-      <w:pPr>
-        <w:spacing w:line="360" w:lineRule="auto"/>
-        <w:rPr>
-          <w:b/>
-          <w:bCs/>
-          <w:sz w:val="28"/>
-          <w:szCs w:val="28"/>
-        </w:rPr>
-      </w:pPr>
-      <w:commentRangeStart w:id="22"/>
-      <w:r>
-        <w:rPr>
-          <w:b/>
-          <w:bCs/>
-          <w:sz w:val="28"/>
-          <w:szCs w:val="28"/>
-        </w:rPr>
-        <w:t>Problem</w:t>
-      </w:r>
-      <w:r>
-        <w:rPr>
-          <w:b/>
-          <w:bCs/>
-          <w:sz w:val="28"/>
-          <w:szCs w:val="28"/>
-        </w:rPr>
-        <w:t>:</w:t>
-      </w:r>
-    </w:p>
-    <w:p>
-      <w:pPr>
-        <w:spacing w:line="360" w:lineRule="auto"/>
-        <w:rPr>
           <w:szCs w:val="24"/>
         </w:rPr>
       </w:pPr>
-      <w:r>
-        <w:rPr>
-          <w:szCs w:val="24"/>
-        </w:rPr>
-        <w:t xml:space="preserve">Problemet blir i essensen at det er for lite digitalisering i læringsutbytte til </w:t>
-      </w:r>
-      <w:r>
-        <w:rPr>
-          <w:szCs w:val="24"/>
-        </w:rPr>
-        <w:t>bachelor i byggingeniør og bachelor i ingeniørfag i energi og miljø</w:t>
-      </w:r>
-      <w:r>
-        <w:rPr>
-          <w:szCs w:val="24"/>
-        </w:rPr>
-        <w:t xml:space="preserve">. </w:t>
-      </w:r>
-      <w:r>
-        <w:rPr>
-          <w:szCs w:val="24"/>
-        </w:rPr>
-        <w:t xml:space="preserve">Det er flere måter å klassifisere og analysere dette problemet på. </w:t>
-      </w:r>
-      <w:r>
-        <w:rPr>
-          <w:szCs w:val="24"/>
-        </w:rPr>
-        <w:t xml:space="preserve">Problemet er organisatorisk og økonomisk hvis man skulle temaklassifisert problemet. </w:t>
-      </w:r>
-      <w:r>
-        <w:rPr>
-          <w:szCs w:val="24"/>
-        </w:rPr>
-        <w:t xml:space="preserve">Hvis man ser på kjente og ukjente aspekter ved problemet så vil starten være kjent, </w:t>
-      </w:r>
-      <w:r>
-        <w:rPr>
-          <w:szCs w:val="24"/>
-        </w:rPr>
-        <w:t xml:space="preserve">vi vet hva problemet er, og mål er også relativt kjent. Vi vet at mer digitalisering i læringsplanen er målet, men ikke eksakte mengder og virkemiddel som skal gi oss en løsning. Derfor kan man si at veien er ukjent. Det er løsningen og gjennomførbarheten </w:t>
-      </w:r>
-      <w:r>
-        <w:rPr>
-          <w:szCs w:val="24"/>
-        </w:rPr>
-        <w:lastRenderedPageBreak/>
-        <w:t xml:space="preserve">som må jobbes med. Dette fører videre til spørsmålet: «Hvordan kan </w:t>
-      </w:r>
-      <w:r>
-        <w:rPr>
-          <w:szCs w:val="24"/>
-        </w:rPr>
-        <w:t>man</w:t>
-      </w:r>
-      <w:r>
-        <w:rPr>
-          <w:szCs w:val="24"/>
-        </w:rPr>
-        <w:t xml:space="preserve"> innføre mer digitalisering?».</w:t>
-      </w:r>
-    </w:p>
-    <w:p>
-      <w:pPr>
-        <w:spacing w:line="360" w:lineRule="auto"/>
-        <w:rPr>
-          <w:szCs w:val="24"/>
-        </w:rPr>
-      </w:pPr>
-    </w:p>
-    <w:p>
-      <w:pPr>
-        <w:spacing w:line="360" w:lineRule="auto"/>
-        <w:rPr>
-          <w:szCs w:val="24"/>
-        </w:rPr>
-      </w:pPr>
-      <w:r>
-        <w:rPr>
-          <w:szCs w:val="24"/>
-        </w:rPr>
-        <w:t>Dette spørsmålet kan brytes ned i flere mindre spørsmålet. Hvor ligger digitaliseringnivået i dag?</w:t>
-      </w:r>
-      <w:r>
-        <w:rPr>
-          <w:szCs w:val="24"/>
-        </w:rPr>
-        <w:t xml:space="preserve"> Trengs det et nytt fag dedikert til digitalisering eller må det bli vevd inn i eksisterende fag? Hvor mye kommer en slik digitaliseringsreform til å koste? Har forelesere og veiledere god nok kompetanse til å kunne gjennomføre dette? </w:t>
-      </w:r>
-      <w:r>
-        <w:rPr>
-          <w:szCs w:val="24"/>
-        </w:rPr>
-        <w:t xml:space="preserve">Har OsloMet en god nok digital infrastruktur </w:t>
-      </w:r>
-      <w:r>
-        <w:rPr>
-          <w:szCs w:val="24"/>
-        </w:rPr>
-        <w:t>til støtte</w:t>
-      </w:r>
-      <w:r>
-        <w:rPr>
-          <w:szCs w:val="24"/>
-        </w:rPr>
-        <w:t xml:space="preserve"> et eventuelt digitaliseringsprosjekt?</w:t>
-      </w:r>
-      <w:commentRangeEnd w:id="22"/>
-      <w:r>
-        <w:rPr>
-          <w:rStyle w:val="Merknadsreferanse"/>
-        </w:rPr>
-        <w:commentReference w:id="22"/>
-      </w:r>
-    </w:p>
-    <w:p>
-      <w:pPr>
-        <w:spacing w:line="360" w:lineRule="auto"/>
-        <w:rPr>
-          <w:szCs w:val="24"/>
-        </w:rPr>
-      </w:pPr>
-    </w:p>
-    <w:p>
-      <w:pPr>
-        <w:pStyle w:val="Overskrift1"/>
-      </w:pPr>
-      <w:bookmarkStart w:id="23" w:name="_Ref79492479"/>
+    </w:p>
+    <w:p>
+      <w:pPr>
+        <w:pStyle w:val="Heading1"/>
+      </w:pPr>
+      <w:bookmarkStart w:id="20" w:name="_Ref79492479"/>
       <w:r>
         <w:t>Vedlegg 1 Emneplan</w:t>
       </w:r>
-      <w:bookmarkEnd w:id="23"/>
+      <w:bookmarkEnd w:id="20"/>
     </w:p>
     <w:p>
       <w:r>
@@ -5161,13 +4931,13 @@
     <w:p/>
     <w:p>
       <w:pPr>
-        <w:pStyle w:val="Overskrift1"/>
-      </w:pPr>
-      <w:bookmarkStart w:id="24" w:name="_Ref79492460"/>
+        <w:pStyle w:val="Heading1"/>
+      </w:pPr>
+      <w:bookmarkStart w:id="21" w:name="_Ref79492460"/>
       <w:r>
         <w:t>Vedlegg 2 Semesterplan</w:t>
       </w:r>
-      <w:bookmarkEnd w:id="24"/>
+      <w:bookmarkEnd w:id="21"/>
     </w:p>
     <w:p>
       <w:r>
@@ -5187,81 +4957,20 @@
 </file>
 
 <file path=word/comments.xml><?xml version="1.0" encoding="utf-8"?>
-<w:comments xmlns:wpc="http://schemas.microsoft.com/office/word/2010/wordprocessingCanvas" xmlns:cx="http://schemas.microsoft.com/office/drawing/2014/chartex" xmlns:cx1="http://schemas.microsoft.com/office/drawing/2015/9/8/chartex" xmlns:cx2="http://schemas.microsoft.com/office/drawing/2015/10/21/chartex" xmlns:cx3="http://schemas.microsoft.com/office/drawing/2016/5/9/chartex" xmlns:cx4="http://schemas.microsoft.com/office/drawing/2016/5/10/chartex" xmlns:cx5="http://schemas.microsoft.com/office/drawing/2016/5/11/chartex" xmlns:cx6="http://schemas.microsoft.com/office/drawing/2016/5/12/chartex" xmlns:cx7="http://schemas.microsoft.com/office/drawing/2016/5/13/chartex" xmlns:cx8="http://schemas.microsoft.com/office/drawing/2016/5/14/chartex" xmlns:mc="http://schemas.openxmlformats.org/markup-compatibility/2006" xmlns:aink="http://schemas.microsoft.com/office/drawing/2016/ink" xmlns:am3d="http://schemas.microsoft.com/office/drawing/2017/model3d" xmlns:o="urn:schemas-microsoft-com:office:office" xmlns:r="http://schemas.openxmlformats.org/officeDocument/2006/relationships" xmlns:m="http://schemas.openxmlformats.org/officeDocument/2006/math" xmlns:v="urn:schemas-microsoft-com:vml" xmlns:wp14="http://schemas.microsoft.com/office/word/2010/wordprocessingDrawing" xmlns:wp="http://schemas.openxmlformats.org/drawingml/2006/wordprocessingDrawing" xmlns:w10="urn:schemas-microsoft-com:office:word" xmlns:w="http://schemas.openxmlformats.org/wordprocessingml/2006/main" xmlns:w14="http://schemas.microsoft.com/office/word/2010/wordml" xmlns:w15="http://schemas.microsoft.com/office/word/2012/wordml" xmlns:w16cex="http://schemas.microsoft.com/office/word/2018/wordml/cex" xmlns:w16cid="http://schemas.microsoft.com/office/word/2016/wordml/cid" xmlns:w16="http://schemas.microsoft.com/office/word/2018/wordml" xmlns:w16sdtdh="http://schemas.microsoft.com/office/word/2020/wordml/sdtdatahash" xmlns:w16se="http://schemas.microsoft.com/office/word/2015/wordml/symex" xmlns:wpg="http://schemas.microsoft.com/office/word/2010/wordprocessingGroup" xmlns:wpi="http://schemas.microsoft.com/office/word/2010/wordprocessingInk" xmlns:wne="http://schemas.microsoft.com/office/word/2006/wordml" xmlns:wps="http://schemas.microsoft.com/office/word/2010/wordprocessingShape" mc:Ignorable="w14 w15 w16se w16cid w16 w16cex w16sdtdh wp14">
-  <w:comment w:id="6" w:author="Kamalan Rashasingham" w:date="2021-08-05T10:59:00Z" w:initials="KR">
-    <w:p>
-      <w:pPr>
-        <w:pStyle w:val="Merknadstekst"/>
-      </w:pPr>
-      <w:r>
-        <w:rPr>
-          <w:rStyle w:val="Merknadsreferanse"/>
+<w:comments xmlns:wpc="http://schemas.microsoft.com/office/word/2010/wordprocessingCanvas" xmlns:cx="http://schemas.microsoft.com/office/drawing/2014/chartex" xmlns:cx1="http://schemas.microsoft.com/office/drawing/2015/9/8/chartex" xmlns:cx2="http://schemas.microsoft.com/office/drawing/2015/10/21/chartex" xmlns:cx3="http://schemas.microsoft.com/office/drawing/2016/5/9/chartex" xmlns:cx4="http://schemas.microsoft.com/office/drawing/2016/5/10/chartex" xmlns:cx5="http://schemas.microsoft.com/office/drawing/2016/5/11/chartex" xmlns:cx6="http://schemas.microsoft.com/office/drawing/2016/5/12/chartex" xmlns:cx7="http://schemas.microsoft.com/office/drawing/2016/5/13/chartex" xmlns:cx8="http://schemas.microsoft.com/office/drawing/2016/5/14/chartex" xmlns:mc="http://schemas.openxmlformats.org/markup-compatibility/2006" xmlns:aink="http://schemas.microsoft.com/office/drawing/2016/ink" xmlns:am3d="http://schemas.microsoft.com/office/drawing/2017/model3d" xmlns:o="urn:schemas-microsoft-com:office:office" xmlns:r="http://schemas.openxmlformats.org/officeDocument/2006/relationships" xmlns:m="http://schemas.openxmlformats.org/officeDocument/2006/math" xmlns:v="urn:schemas-microsoft-com:vml" xmlns:wp14="http://schemas.microsoft.com/office/word/2010/wordprocessingDrawing" xmlns:wp="http://schemas.openxmlformats.org/drawingml/2006/wordprocessingDrawing" xmlns:w10="urn:schemas-microsoft-com:office:word" xmlns:w="http://schemas.openxmlformats.org/wordprocessingml/2006/main" xmlns:w14="http://schemas.microsoft.com/office/word/2010/wordml" xmlns:w15="http://schemas.microsoft.com/office/word/2012/wordml" xmlns:w16cex="http://schemas.microsoft.com/office/word/2018/wordml/cex" xmlns:w16cid="http://schemas.microsoft.com/office/word/2016/wordml/cid" xmlns:w16="http://schemas.microsoft.com/office/word/2018/wordml" xmlns:w16se="http://schemas.microsoft.com/office/word/2015/wordml/symex" xmlns:wpg="http://schemas.microsoft.com/office/word/2010/wordprocessingGroup" xmlns:wpi="http://schemas.microsoft.com/office/word/2010/wordprocessingInk" xmlns:wne="http://schemas.microsoft.com/office/word/2006/wordml" xmlns:wps="http://schemas.microsoft.com/office/word/2010/wordprocessingShape" mc:Ignorable="w14 w15 w16se w16cid w16 w16cex wp14">
+  <w:comment w:id="19" w:author="Kamalan Rashasingham" w:date="2021-08-10T14:44:00Z" w:initials="KR">
+    <w:p>
+      <w:pPr>
+        <w:pStyle w:val="CommentText"/>
+      </w:pPr>
+      <w:r>
+        <w:rPr>
+          <w:rStyle w:val="CommentReference"/>
         </w:rPr>
         <w:annotationRef/>
       </w:r>
       <w:r>
-        <w:t xml:space="preserve">Må oppdateres. </w:t>
-      </w:r>
-    </w:p>
-    <w:p>
-      <w:pPr>
-        <w:pStyle w:val="Merknadstekst"/>
-      </w:pPr>
-    </w:p>
-    <w:p>
-      <w:pPr>
-        <w:pStyle w:val="Merknadstekst"/>
-      </w:pPr>
-      <w:r>
-        <w:t>Vidar Luth Hansen.</w:t>
-      </w:r>
-    </w:p>
-  </w:comment>
-  <w:comment w:id="21" w:author="Kamalan Rashasingham" w:date="2021-08-02T14:59:00Z" w:initials="KR">
-    <w:p>
-      <w:pPr>
-        <w:pStyle w:val="Merknadstekst"/>
-      </w:pPr>
-      <w:r>
-        <w:rPr>
-          <w:rStyle w:val="Merknadsreferanse"/>
-        </w:rPr>
-        <w:annotationRef/>
-      </w:r>
-      <w:r>
-        <w:t>Skriv litt om krav fra næringslivet. Finn artikler på TU.no eller Bygg.no eller lignende som skriker etter ferdigheter nye bygg/energi-studenter må ha</w:t>
-      </w:r>
-    </w:p>
-  </w:comment>
-  <w:comment w:id="20" w:author="Kamalan Rashasingham" w:date="2021-08-06T17:53:00Z" w:initials="KR">
-    <w:p>
-      <w:pPr>
-        <w:pStyle w:val="Merknadstekst"/>
-      </w:pPr>
-      <w:r>
-        <w:rPr>
-          <w:rStyle w:val="Merknadsreferanse"/>
-        </w:rPr>
-        <w:annotationRef/>
-      </w:r>
-      <w:r>
-        <w:t xml:space="preserve">Skrive om </w:t>
-      </w:r>
-    </w:p>
-  </w:comment>
-  <w:comment w:id="22" w:author="Kamalan Rashasingham" w:date="2021-08-02T15:16:00Z" w:initials="KR">
-    <w:p>
-      <w:pPr>
-        <w:pStyle w:val="Merknadstekst"/>
-      </w:pPr>
-      <w:r>
-        <w:rPr>
-          <w:rStyle w:val="Merknadsreferanse"/>
-        </w:rPr>
-        <w:annotationRef/>
-      </w:r>
-      <w:r>
-        <w:t>Flott! Nå må vi skrive om teksten og bake det inn i «status quo»</w:t>
+        <w:t>Vedlegg</w:t>
       </w:r>
     </w:p>
   </w:comment>
@@ -5269,34 +4978,25 @@
 </file>
 
 <file path=word/commentsExtended.xml><?xml version="1.0" encoding="utf-8"?>
-<w15:commentsEx xmlns:wpc="http://schemas.microsoft.com/office/word/2010/wordprocessingCanvas" xmlns:cx="http://schemas.microsoft.com/office/drawing/2014/chartex" xmlns:cx1="http://schemas.microsoft.com/office/drawing/2015/9/8/chartex" xmlns:cx2="http://schemas.microsoft.com/office/drawing/2015/10/21/chartex" xmlns:cx3="http://schemas.microsoft.com/office/drawing/2016/5/9/chartex" xmlns:cx4="http://schemas.microsoft.com/office/drawing/2016/5/10/chartex" xmlns:cx5="http://schemas.microsoft.com/office/drawing/2016/5/11/chartex" xmlns:cx6="http://schemas.microsoft.com/office/drawing/2016/5/12/chartex" xmlns:cx7="http://schemas.microsoft.com/office/drawing/2016/5/13/chartex" xmlns:cx8="http://schemas.microsoft.com/office/drawing/2016/5/14/chartex" xmlns:mc="http://schemas.openxmlformats.org/markup-compatibility/2006" xmlns:aink="http://schemas.microsoft.com/office/drawing/2016/ink" xmlns:am3d="http://schemas.microsoft.com/office/drawing/2017/model3d" xmlns:o="urn:schemas-microsoft-com:office:office" xmlns:r="http://schemas.openxmlformats.org/officeDocument/2006/relationships" xmlns:m="http://schemas.openxmlformats.org/officeDocument/2006/math" xmlns:v="urn:schemas-microsoft-com:vml" xmlns:wp14="http://schemas.microsoft.com/office/word/2010/wordprocessingDrawing" xmlns:wp="http://schemas.openxmlformats.org/drawingml/2006/wordprocessingDrawing" xmlns:w10="urn:schemas-microsoft-com:office:word" xmlns:w="http://schemas.openxmlformats.org/wordprocessingml/2006/main" xmlns:w14="http://schemas.microsoft.com/office/word/2010/wordml" xmlns:w15="http://schemas.microsoft.com/office/word/2012/wordml" xmlns:w16cex="http://schemas.microsoft.com/office/word/2018/wordml/cex" xmlns:w16cid="http://schemas.microsoft.com/office/word/2016/wordml/cid" xmlns:w16="http://schemas.microsoft.com/office/word/2018/wordml" xmlns:w16sdtdh="http://schemas.microsoft.com/office/word/2020/wordml/sdtdatahash" xmlns:w16se="http://schemas.microsoft.com/office/word/2015/wordml/symex" xmlns:wpg="http://schemas.microsoft.com/office/word/2010/wordprocessingGroup" xmlns:wpi="http://schemas.microsoft.com/office/word/2010/wordprocessingInk" xmlns:wne="http://schemas.microsoft.com/office/word/2006/wordml" xmlns:wps="http://schemas.microsoft.com/office/word/2010/wordprocessingShape" mc:Ignorable="w14 w15 w16se w16cid w16 w16cex w16sdtdh wp14">
-  <w15:commentEx w15:paraId="069BA3FB" w15:done="1"/>
-  <w15:commentEx w15:paraId="780A430D" w15:done="1"/>
-  <w15:commentEx w15:paraId="292466DB" w15:done="0"/>
-  <w15:commentEx w15:paraId="4C40D775" w15:done="0"/>
+<w15:commentsEx xmlns:wpc="http://schemas.microsoft.com/office/word/2010/wordprocessingCanvas" xmlns:cx="http://schemas.microsoft.com/office/drawing/2014/chartex" xmlns:cx1="http://schemas.microsoft.com/office/drawing/2015/9/8/chartex" xmlns:cx2="http://schemas.microsoft.com/office/drawing/2015/10/21/chartex" xmlns:cx3="http://schemas.microsoft.com/office/drawing/2016/5/9/chartex" xmlns:cx4="http://schemas.microsoft.com/office/drawing/2016/5/10/chartex" xmlns:cx5="http://schemas.microsoft.com/office/drawing/2016/5/11/chartex" xmlns:cx6="http://schemas.microsoft.com/office/drawing/2016/5/12/chartex" xmlns:cx7="http://schemas.microsoft.com/office/drawing/2016/5/13/chartex" xmlns:cx8="http://schemas.microsoft.com/office/drawing/2016/5/14/chartex" xmlns:mc="http://schemas.openxmlformats.org/markup-compatibility/2006" xmlns:aink="http://schemas.microsoft.com/office/drawing/2016/ink" xmlns:am3d="http://schemas.microsoft.com/office/drawing/2017/model3d" xmlns:o="urn:schemas-microsoft-com:office:office" xmlns:r="http://schemas.openxmlformats.org/officeDocument/2006/relationships" xmlns:m="http://schemas.openxmlformats.org/officeDocument/2006/math" xmlns:v="urn:schemas-microsoft-com:vml" xmlns:wp14="http://schemas.microsoft.com/office/word/2010/wordprocessingDrawing" xmlns:wp="http://schemas.openxmlformats.org/drawingml/2006/wordprocessingDrawing" xmlns:w10="urn:schemas-microsoft-com:office:word" xmlns:w="http://schemas.openxmlformats.org/wordprocessingml/2006/main" xmlns:w14="http://schemas.microsoft.com/office/word/2010/wordml" xmlns:w15="http://schemas.microsoft.com/office/word/2012/wordml" xmlns:w16cex="http://schemas.microsoft.com/office/word/2018/wordml/cex" xmlns:w16cid="http://schemas.microsoft.com/office/word/2016/wordml/cid" xmlns:w16="http://schemas.microsoft.com/office/word/2018/wordml" xmlns:w16se="http://schemas.microsoft.com/office/word/2015/wordml/symex" xmlns:wpg="http://schemas.microsoft.com/office/word/2010/wordprocessingGroup" xmlns:wpi="http://schemas.microsoft.com/office/word/2010/wordprocessingInk" xmlns:wne="http://schemas.microsoft.com/office/word/2006/wordml" xmlns:wps="http://schemas.microsoft.com/office/word/2010/wordprocessingShape" mc:Ignorable="w14 w15 w16se w16cid w16 w16cex wp14">
+  <w15:commentEx w15:paraId="0C158DB8" w15:done="0"/>
 </w15:commentsEx>
 </file>
 
 <file path=word/commentsExtensible.xml><?xml version="1.0" encoding="utf-8"?>
-<w16cex:commentsExtensible xmlns:wpc="http://schemas.microsoft.com/office/word/2010/wordprocessingCanvas" xmlns:cx="http://schemas.microsoft.com/office/drawing/2014/chartex" xmlns:cx1="http://schemas.microsoft.com/office/drawing/2015/9/8/chartex" xmlns:cx2="http://schemas.microsoft.com/office/drawing/2015/10/21/chartex" xmlns:cx3="http://schemas.microsoft.com/office/drawing/2016/5/9/chartex" xmlns:cx4="http://schemas.microsoft.com/office/drawing/2016/5/10/chartex" xmlns:cx5="http://schemas.microsoft.com/office/drawing/2016/5/11/chartex" xmlns:cx6="http://schemas.microsoft.com/office/drawing/2016/5/12/chartex" xmlns:cx7="http://schemas.microsoft.com/office/drawing/2016/5/13/chartex" xmlns:cx8="http://schemas.microsoft.com/office/drawing/2016/5/14/chartex" xmlns:mc="http://schemas.openxmlformats.org/markup-compatibility/2006" xmlns:aink="http://schemas.microsoft.com/office/drawing/2016/ink" xmlns:am3d="http://schemas.microsoft.com/office/drawing/2017/model3d" xmlns:o="urn:schemas-microsoft-com:office:office" xmlns:r="http://schemas.openxmlformats.org/officeDocument/2006/relationships" xmlns:m="http://schemas.openxmlformats.org/officeDocument/2006/math" xmlns:v="urn:schemas-microsoft-com:vml" xmlns:wp14="http://schemas.microsoft.com/office/word/2010/wordprocessingDrawing" xmlns:wp="http://schemas.openxmlformats.org/drawingml/2006/wordprocessingDrawing" xmlns:w10="urn:schemas-microsoft-com:office:word" xmlns:w="http://schemas.openxmlformats.org/wordprocessingml/2006/main" xmlns:w14="http://schemas.microsoft.com/office/word/2010/wordml" xmlns:w15="http://schemas.microsoft.com/office/word/2012/wordml" xmlns:w16cex="http://schemas.microsoft.com/office/word/2018/wordml/cex" xmlns:w16cid="http://schemas.microsoft.com/office/word/2016/wordml/cid" xmlns:w16="http://schemas.microsoft.com/office/word/2018/wordml" xmlns:w16sdtdh="http://schemas.microsoft.com/office/word/2020/wordml/sdtdatahash" xmlns:w16se="http://schemas.microsoft.com/office/word/2015/wordml/symex" xmlns:wpg="http://schemas.microsoft.com/office/word/2010/wordprocessingGroup" xmlns:wpi="http://schemas.microsoft.com/office/word/2010/wordprocessingInk" xmlns:wne="http://schemas.microsoft.com/office/word/2006/wordml" xmlns:wps="http://schemas.microsoft.com/office/word/2010/wordprocessingShape" mc:Ignorable="w14 w15 w16se w16cid w16 w16cex w16sdtdh wp14">
-  <w16cex:commentExtensible w16cex:durableId="24B642F8" w16cex:dateUtc="2021-08-05T08:59:00Z"/>
-  <w16cex:commentExtensible w16cex:durableId="24B286DA" w16cex:dateUtc="2021-08-02T12:59:00Z"/>
-  <w16cex:commentExtensible w16cex:durableId="24B7F583" w16cex:dateUtc="2021-08-06T15:53:00Z"/>
-  <w16cex:commentExtensible w16cex:durableId="24B28AE9" w16cex:dateUtc="2021-08-02T13:16:00Z"/>
+<w16cex:commentsExtensible xmlns:wpc="http://schemas.microsoft.com/office/word/2010/wordprocessingCanvas" xmlns:cx="http://schemas.microsoft.com/office/drawing/2014/chartex" xmlns:cx1="http://schemas.microsoft.com/office/drawing/2015/9/8/chartex" xmlns:cx2="http://schemas.microsoft.com/office/drawing/2015/10/21/chartex" xmlns:cx3="http://schemas.microsoft.com/office/drawing/2016/5/9/chartex" xmlns:cx4="http://schemas.microsoft.com/office/drawing/2016/5/10/chartex" xmlns:cx5="http://schemas.microsoft.com/office/drawing/2016/5/11/chartex" xmlns:cx6="http://schemas.microsoft.com/office/drawing/2016/5/12/chartex" xmlns:cx7="http://schemas.microsoft.com/office/drawing/2016/5/13/chartex" xmlns:cx8="http://schemas.microsoft.com/office/drawing/2016/5/14/chartex" xmlns:mc="http://schemas.openxmlformats.org/markup-compatibility/2006" xmlns:aink="http://schemas.microsoft.com/office/drawing/2016/ink" xmlns:am3d="http://schemas.microsoft.com/office/drawing/2017/model3d" xmlns:o="urn:schemas-microsoft-com:office:office" xmlns:r="http://schemas.openxmlformats.org/officeDocument/2006/relationships" xmlns:m="http://schemas.openxmlformats.org/officeDocument/2006/math" xmlns:v="urn:schemas-microsoft-com:vml" xmlns:wp14="http://schemas.microsoft.com/office/word/2010/wordprocessingDrawing" xmlns:wp="http://schemas.openxmlformats.org/drawingml/2006/wordprocessingDrawing" xmlns:w10="urn:schemas-microsoft-com:office:word" xmlns:w="http://schemas.openxmlformats.org/wordprocessingml/2006/main" xmlns:w14="http://schemas.microsoft.com/office/word/2010/wordml" xmlns:w15="http://schemas.microsoft.com/office/word/2012/wordml" xmlns:w16cex="http://schemas.microsoft.com/office/word/2018/wordml/cex" xmlns:w16cid="http://schemas.microsoft.com/office/word/2016/wordml/cid" xmlns:w16="http://schemas.microsoft.com/office/word/2018/wordml" xmlns:w16se="http://schemas.microsoft.com/office/word/2015/wordml/symex" xmlns:wpg="http://schemas.microsoft.com/office/word/2010/wordprocessingGroup" xmlns:wpi="http://schemas.microsoft.com/office/word/2010/wordprocessingInk" xmlns:wne="http://schemas.microsoft.com/office/word/2006/wordml" xmlns:wps="http://schemas.microsoft.com/office/word/2010/wordprocessingShape" mc:Ignorable="w14 w15 w16se w16cid w16 w16cex wp14">
+  <w16cex:commentExtensible w16cex:durableId="24BD0F44" w16cex:dateUtc="2021-08-10T12:44:00Z"/>
 </w16cex:commentsExtensible>
 </file>
 
 <file path=word/commentsIds.xml><?xml version="1.0" encoding="utf-8"?>
-<w16cid:commentsIds xmlns:wpc="http://schemas.microsoft.com/office/word/2010/wordprocessingCanvas" xmlns:cx="http://schemas.microsoft.com/office/drawing/2014/chartex" xmlns:cx1="http://schemas.microsoft.com/office/drawing/2015/9/8/chartex" xmlns:cx2="http://schemas.microsoft.com/office/drawing/2015/10/21/chartex" xmlns:cx3="http://schemas.microsoft.com/office/drawing/2016/5/9/chartex" xmlns:cx4="http://schemas.microsoft.com/office/drawing/2016/5/10/chartex" xmlns:cx5="http://schemas.microsoft.com/office/drawing/2016/5/11/chartex" xmlns:cx6="http://schemas.microsoft.com/office/drawing/2016/5/12/chartex" xmlns:cx7="http://schemas.microsoft.com/office/drawing/2016/5/13/chartex" xmlns:cx8="http://schemas.microsoft.com/office/drawing/2016/5/14/chartex" xmlns:mc="http://schemas.openxmlformats.org/markup-compatibility/2006" xmlns:aink="http://schemas.microsoft.com/office/drawing/2016/ink" xmlns:am3d="http://schemas.microsoft.com/office/drawing/2017/model3d" xmlns:o="urn:schemas-microsoft-com:office:office" xmlns:r="http://schemas.openxmlformats.org/officeDocument/2006/relationships" xmlns:m="http://schemas.openxmlformats.org/officeDocument/2006/math" xmlns:v="urn:schemas-microsoft-com:vml" xmlns:wp14="http://schemas.microsoft.com/office/word/2010/wordprocessingDrawing" xmlns:wp="http://schemas.openxmlformats.org/drawingml/2006/wordprocessingDrawing" xmlns:w10="urn:schemas-microsoft-com:office:word" xmlns:w="http://schemas.openxmlformats.org/wordprocessingml/2006/main" xmlns:w14="http://schemas.microsoft.com/office/word/2010/wordml" xmlns:w15="http://schemas.microsoft.com/office/word/2012/wordml" xmlns:w16cex="http://schemas.microsoft.com/office/word/2018/wordml/cex" xmlns:w16cid="http://schemas.microsoft.com/office/word/2016/wordml/cid" xmlns:w16="http://schemas.microsoft.com/office/word/2018/wordml" xmlns:w16sdtdh="http://schemas.microsoft.com/office/word/2020/wordml/sdtdatahash" xmlns:w16se="http://schemas.microsoft.com/office/word/2015/wordml/symex" xmlns:wpg="http://schemas.microsoft.com/office/word/2010/wordprocessingGroup" xmlns:wpi="http://schemas.microsoft.com/office/word/2010/wordprocessingInk" xmlns:wne="http://schemas.microsoft.com/office/word/2006/wordml" xmlns:wps="http://schemas.microsoft.com/office/word/2010/wordprocessingShape" mc:Ignorable="w14 w15 w16se w16cid w16 w16cex w16sdtdh wp14">
-  <w16cid:commentId w16cid:paraId="069BA3FB" w16cid:durableId="24B642F8"/>
-  <w16cid:commentId w16cid:paraId="780A430D" w16cid:durableId="24B286DA"/>
-  <w16cid:commentId w16cid:paraId="292466DB" w16cid:durableId="24B7F583"/>
-  <w16cid:commentId w16cid:paraId="4C40D775" w16cid:durableId="24B28AE9"/>
+<w16cid:commentsIds xmlns:wpc="http://schemas.microsoft.com/office/word/2010/wordprocessingCanvas" xmlns:cx="http://schemas.microsoft.com/office/drawing/2014/chartex" xmlns:cx1="http://schemas.microsoft.com/office/drawing/2015/9/8/chartex" xmlns:cx2="http://schemas.microsoft.com/office/drawing/2015/10/21/chartex" xmlns:cx3="http://schemas.microsoft.com/office/drawing/2016/5/9/chartex" xmlns:cx4="http://schemas.microsoft.com/office/drawing/2016/5/10/chartex" xmlns:cx5="http://schemas.microsoft.com/office/drawing/2016/5/11/chartex" xmlns:cx6="http://schemas.microsoft.com/office/drawing/2016/5/12/chartex" xmlns:cx7="http://schemas.microsoft.com/office/drawing/2016/5/13/chartex" xmlns:cx8="http://schemas.microsoft.com/office/drawing/2016/5/14/chartex" xmlns:mc="http://schemas.openxmlformats.org/markup-compatibility/2006" xmlns:aink="http://schemas.microsoft.com/office/drawing/2016/ink" xmlns:am3d="http://schemas.microsoft.com/office/drawing/2017/model3d" xmlns:o="urn:schemas-microsoft-com:office:office" xmlns:r="http://schemas.openxmlformats.org/officeDocument/2006/relationships" xmlns:m="http://schemas.openxmlformats.org/officeDocument/2006/math" xmlns:v="urn:schemas-microsoft-com:vml" xmlns:wp14="http://schemas.microsoft.com/office/word/2010/wordprocessingDrawing" xmlns:wp="http://schemas.openxmlformats.org/drawingml/2006/wordprocessingDrawing" xmlns:w10="urn:schemas-microsoft-com:office:word" xmlns:w="http://schemas.openxmlformats.org/wordprocessingml/2006/main" xmlns:w14="http://schemas.microsoft.com/office/word/2010/wordml" xmlns:w15="http://schemas.microsoft.com/office/word/2012/wordml" xmlns:w16cex="http://schemas.microsoft.com/office/word/2018/wordml/cex" xmlns:w16cid="http://schemas.microsoft.com/office/word/2016/wordml/cid" xmlns:w16="http://schemas.microsoft.com/office/word/2018/wordml" xmlns:w16se="http://schemas.microsoft.com/office/word/2015/wordml/symex" xmlns:wpg="http://schemas.microsoft.com/office/word/2010/wordprocessingGroup" xmlns:wpi="http://schemas.microsoft.com/office/word/2010/wordprocessingInk" xmlns:wne="http://schemas.microsoft.com/office/word/2006/wordml" xmlns:wps="http://schemas.microsoft.com/office/word/2010/wordprocessingShape" mc:Ignorable="w14 w15 w16se w16cid w16 w16cex wp14">
+  <w16cid:commentId w16cid:paraId="0C158DB8" w16cid:durableId="24BD0F44"/>
 </w16cid:commentsIds>
 </file>
 
 <file path=word/endnotes.xml><?xml version="1.0" encoding="utf-8"?>
-<w:endnotes xmlns:wpc="http://schemas.microsoft.com/office/word/2010/wordprocessingCanvas" xmlns:cx="http://schemas.microsoft.com/office/drawing/2014/chartex" xmlns:cx1="http://schemas.microsoft.com/office/drawing/2015/9/8/chartex" xmlns:cx2="http://schemas.microsoft.com/office/drawing/2015/10/21/chartex" xmlns:cx3="http://schemas.microsoft.com/office/drawing/2016/5/9/chartex" xmlns:cx4="http://schemas.microsoft.com/office/drawing/2016/5/10/chartex" xmlns:cx5="http://schemas.microsoft.com/office/drawing/2016/5/11/chartex" xmlns:cx6="http://schemas.microsoft.com/office/drawing/2016/5/12/chartex" xmlns:cx7="http://schemas.microsoft.com/office/drawing/2016/5/13/chartex" xmlns:cx8="http://schemas.microsoft.com/office/drawing/2016/5/14/chartex" xmlns:mc="http://schemas.openxmlformats.org/markup-compatibility/2006" xmlns:aink="http://schemas.microsoft.com/office/drawing/2016/ink" xmlns:am3d="http://schemas.microsoft.com/office/drawing/2017/model3d" xmlns:o="urn:schemas-microsoft-com:office:office" xmlns:r="http://schemas.openxmlformats.org/officeDocument/2006/relationships" xmlns:m="http://schemas.openxmlformats.org/officeDocument/2006/math" xmlns:v="urn:schemas-microsoft-com:vml" xmlns:wp14="http://schemas.microsoft.com/office/word/2010/wordprocessingDrawing" xmlns:wp="http://schemas.openxmlformats.org/drawingml/2006/wordprocessingDrawing" xmlns:w10="urn:schemas-microsoft-com:office:word" xmlns:w="http://schemas.openxmlformats.org/wordprocessingml/2006/main" xmlns:w14="http://schemas.microsoft.com/office/word/2010/wordml" xmlns:w15="http://schemas.microsoft.com/office/word/2012/wordml" xmlns:w16cex="http://schemas.microsoft.com/office/word/2018/wordml/cex" xmlns:w16cid="http://schemas.microsoft.com/office/word/2016/wordml/cid" xmlns:w16="http://schemas.microsoft.com/office/word/2018/wordml" xmlns:w16sdtdh="http://schemas.microsoft.com/office/word/2020/wordml/sdtdatahash" xmlns:w16se="http://schemas.microsoft.com/office/word/2015/wordml/symex" xmlns:wpg="http://schemas.microsoft.com/office/word/2010/wordprocessingGroup" xmlns:wpi="http://schemas.microsoft.com/office/word/2010/wordprocessingInk" xmlns:wne="http://schemas.microsoft.com/office/word/2006/wordml" xmlns:wps="http://schemas.microsoft.com/office/word/2010/wordprocessingShape" mc:Ignorable="w14 w15 w16se w16cid w16 w16cex w16sdtdh wp14">
+<w:endnotes xmlns:wpc="http://schemas.microsoft.com/office/word/2010/wordprocessingCanvas" xmlns:cx="http://schemas.microsoft.com/office/drawing/2014/chartex" xmlns:cx1="http://schemas.microsoft.com/office/drawing/2015/9/8/chartex" xmlns:cx2="http://schemas.microsoft.com/office/drawing/2015/10/21/chartex" xmlns:cx3="http://schemas.microsoft.com/office/drawing/2016/5/9/chartex" xmlns:cx4="http://schemas.microsoft.com/office/drawing/2016/5/10/chartex" xmlns:cx5="http://schemas.microsoft.com/office/drawing/2016/5/11/chartex" xmlns:cx6="http://schemas.microsoft.com/office/drawing/2016/5/12/chartex" xmlns:cx7="http://schemas.microsoft.com/office/drawing/2016/5/13/chartex" xmlns:cx8="http://schemas.microsoft.com/office/drawing/2016/5/14/chartex" xmlns:mc="http://schemas.openxmlformats.org/markup-compatibility/2006" xmlns:aink="http://schemas.microsoft.com/office/drawing/2016/ink" xmlns:am3d="http://schemas.microsoft.com/office/drawing/2017/model3d" xmlns:o="urn:schemas-microsoft-com:office:office" xmlns:r="http://schemas.openxmlformats.org/officeDocument/2006/relationships" xmlns:m="http://schemas.openxmlformats.org/officeDocument/2006/math" xmlns:v="urn:schemas-microsoft-com:vml" xmlns:wp14="http://schemas.microsoft.com/office/word/2010/wordprocessingDrawing" xmlns:wp="http://schemas.openxmlformats.org/drawingml/2006/wordprocessingDrawing" xmlns:w10="urn:schemas-microsoft-com:office:word" xmlns:w="http://schemas.openxmlformats.org/wordprocessingml/2006/main" xmlns:w14="http://schemas.microsoft.com/office/word/2010/wordml" xmlns:w15="http://schemas.microsoft.com/office/word/2012/wordml" xmlns:w16cex="http://schemas.microsoft.com/office/word/2018/wordml/cex" xmlns:w16cid="http://schemas.microsoft.com/office/word/2016/wordml/cid" xmlns:w16="http://schemas.microsoft.com/office/word/2018/wordml" xmlns:w16se="http://schemas.microsoft.com/office/word/2015/wordml/symex" xmlns:wpg="http://schemas.microsoft.com/office/word/2010/wordprocessingGroup" xmlns:wpi="http://schemas.microsoft.com/office/word/2010/wordprocessingInk" xmlns:wne="http://schemas.microsoft.com/office/word/2006/wordml" xmlns:wps="http://schemas.microsoft.com/office/word/2010/wordprocessingShape" mc:Ignorable="w14 w15 w16se w16cid w16 w16cex wp14">
   <w:endnote w:type="separator" w:id="-1">
     <w:p>
       <w:pPr>
@@ -5321,37 +5021,37 @@
 </file>
 
 <file path=word/footer1.xml><?xml version="1.0" encoding="utf-8"?>
-<w:ftr xmlns:wpc="http://schemas.microsoft.com/office/word/2010/wordprocessingCanvas" xmlns:cx="http://schemas.microsoft.com/office/drawing/2014/chartex" xmlns:cx1="http://schemas.microsoft.com/office/drawing/2015/9/8/chartex" xmlns:cx2="http://schemas.microsoft.com/office/drawing/2015/10/21/chartex" xmlns:cx3="http://schemas.microsoft.com/office/drawing/2016/5/9/chartex" xmlns:cx4="http://schemas.microsoft.com/office/drawing/2016/5/10/chartex" xmlns:cx5="http://schemas.microsoft.com/office/drawing/2016/5/11/chartex" xmlns:cx6="http://schemas.microsoft.com/office/drawing/2016/5/12/chartex" xmlns:cx7="http://schemas.microsoft.com/office/drawing/2016/5/13/chartex" xmlns:cx8="http://schemas.microsoft.com/office/drawing/2016/5/14/chartex" xmlns:mc="http://schemas.openxmlformats.org/markup-compatibility/2006" xmlns:aink="http://schemas.microsoft.com/office/drawing/2016/ink" xmlns:am3d="http://schemas.microsoft.com/office/drawing/2017/model3d" xmlns:o="urn:schemas-microsoft-com:office:office" xmlns:r="http://schemas.openxmlformats.org/officeDocument/2006/relationships" xmlns:m="http://schemas.openxmlformats.org/officeDocument/2006/math" xmlns:v="urn:schemas-microsoft-com:vml" xmlns:wp14="http://schemas.microsoft.com/office/word/2010/wordprocessingDrawing" xmlns:wp="http://schemas.openxmlformats.org/drawingml/2006/wordprocessingDrawing" xmlns:w10="urn:schemas-microsoft-com:office:word" xmlns:w="http://schemas.openxmlformats.org/wordprocessingml/2006/main" xmlns:w14="http://schemas.microsoft.com/office/word/2010/wordml" xmlns:w15="http://schemas.microsoft.com/office/word/2012/wordml" xmlns:w16cex="http://schemas.microsoft.com/office/word/2018/wordml/cex" xmlns:w16cid="http://schemas.microsoft.com/office/word/2016/wordml/cid" xmlns:w16="http://schemas.microsoft.com/office/word/2018/wordml" xmlns:w16sdtdh="http://schemas.microsoft.com/office/word/2020/wordml/sdtdatahash" xmlns:w16se="http://schemas.microsoft.com/office/word/2015/wordml/symex" xmlns:wpg="http://schemas.microsoft.com/office/word/2010/wordprocessingGroup" xmlns:wpi="http://schemas.microsoft.com/office/word/2010/wordprocessingInk" xmlns:wne="http://schemas.microsoft.com/office/word/2006/wordml" xmlns:wps="http://schemas.microsoft.com/office/word/2010/wordprocessingShape" mc:Ignorable="w14 w15 w16se w16cid w16 w16cex w16sdtdh wp14">
+<w:ftr xmlns:wpc="http://schemas.microsoft.com/office/word/2010/wordprocessingCanvas" xmlns:cx="http://schemas.microsoft.com/office/drawing/2014/chartex" xmlns:cx1="http://schemas.microsoft.com/office/drawing/2015/9/8/chartex" xmlns:cx2="http://schemas.microsoft.com/office/drawing/2015/10/21/chartex" xmlns:cx3="http://schemas.microsoft.com/office/drawing/2016/5/9/chartex" xmlns:cx4="http://schemas.microsoft.com/office/drawing/2016/5/10/chartex" xmlns:cx5="http://schemas.microsoft.com/office/drawing/2016/5/11/chartex" xmlns:cx6="http://schemas.microsoft.com/office/drawing/2016/5/12/chartex" xmlns:cx7="http://schemas.microsoft.com/office/drawing/2016/5/13/chartex" xmlns:cx8="http://schemas.microsoft.com/office/drawing/2016/5/14/chartex" xmlns:mc="http://schemas.openxmlformats.org/markup-compatibility/2006" xmlns:aink="http://schemas.microsoft.com/office/drawing/2016/ink" xmlns:am3d="http://schemas.microsoft.com/office/drawing/2017/model3d" xmlns:o="urn:schemas-microsoft-com:office:office" xmlns:r="http://schemas.openxmlformats.org/officeDocument/2006/relationships" xmlns:m="http://schemas.openxmlformats.org/officeDocument/2006/math" xmlns:v="urn:schemas-microsoft-com:vml" xmlns:wp14="http://schemas.microsoft.com/office/word/2010/wordprocessingDrawing" xmlns:wp="http://schemas.openxmlformats.org/drawingml/2006/wordprocessingDrawing" xmlns:w10="urn:schemas-microsoft-com:office:word" xmlns:w="http://schemas.openxmlformats.org/wordprocessingml/2006/main" xmlns:w14="http://schemas.microsoft.com/office/word/2010/wordml" xmlns:w15="http://schemas.microsoft.com/office/word/2012/wordml" xmlns:w16cex="http://schemas.microsoft.com/office/word/2018/wordml/cex" xmlns:w16cid="http://schemas.microsoft.com/office/word/2016/wordml/cid" xmlns:w16="http://schemas.microsoft.com/office/word/2018/wordml" xmlns:w16se="http://schemas.microsoft.com/office/word/2015/wordml/symex" xmlns:wpg="http://schemas.microsoft.com/office/word/2010/wordprocessingGroup" xmlns:wpi="http://schemas.microsoft.com/office/word/2010/wordprocessingInk" xmlns:wne="http://schemas.microsoft.com/office/word/2006/wordml" xmlns:wps="http://schemas.microsoft.com/office/word/2010/wordprocessingShape" mc:Ignorable="w14 w15 w16se w16cid w16 w16cex wp14">
   <w:p>
     <w:pPr>
-      <w:pStyle w:val="Bunntekst"/>
+      <w:pStyle w:val="Footer"/>
     </w:pPr>
   </w:p>
 </w:ftr>
 </file>
 
 <file path=word/footer2.xml><?xml version="1.0" encoding="utf-8"?>
-<w:ftr xmlns:wpc="http://schemas.microsoft.com/office/word/2010/wordprocessingCanvas" xmlns:cx="http://schemas.microsoft.com/office/drawing/2014/chartex" xmlns:cx1="http://schemas.microsoft.com/office/drawing/2015/9/8/chartex" xmlns:cx2="http://schemas.microsoft.com/office/drawing/2015/10/21/chartex" xmlns:cx3="http://schemas.microsoft.com/office/drawing/2016/5/9/chartex" xmlns:cx4="http://schemas.microsoft.com/office/drawing/2016/5/10/chartex" xmlns:cx5="http://schemas.microsoft.com/office/drawing/2016/5/11/chartex" xmlns:cx6="http://schemas.microsoft.com/office/drawing/2016/5/12/chartex" xmlns:cx7="http://schemas.microsoft.com/office/drawing/2016/5/13/chartex" xmlns:cx8="http://schemas.microsoft.com/office/drawing/2016/5/14/chartex" xmlns:mc="http://schemas.openxmlformats.org/markup-compatibility/2006" xmlns:aink="http://schemas.microsoft.com/office/drawing/2016/ink" xmlns:am3d="http://schemas.microsoft.com/office/drawing/2017/model3d" xmlns:o="urn:schemas-microsoft-com:office:office" xmlns:r="http://schemas.openxmlformats.org/officeDocument/2006/relationships" xmlns:m="http://schemas.openxmlformats.org/officeDocument/2006/math" xmlns:v="urn:schemas-microsoft-com:vml" xmlns:wp14="http://schemas.microsoft.com/office/word/2010/wordprocessingDrawing" xmlns:wp="http://schemas.openxmlformats.org/drawingml/2006/wordprocessingDrawing" xmlns:w10="urn:schemas-microsoft-com:office:word" xmlns:w="http://schemas.openxmlformats.org/wordprocessingml/2006/main" xmlns:w14="http://schemas.microsoft.com/office/word/2010/wordml" xmlns:w15="http://schemas.microsoft.com/office/word/2012/wordml" xmlns:w16cex="http://schemas.microsoft.com/office/word/2018/wordml/cex" xmlns:w16cid="http://schemas.microsoft.com/office/word/2016/wordml/cid" xmlns:w16="http://schemas.microsoft.com/office/word/2018/wordml" xmlns:w16sdtdh="http://schemas.microsoft.com/office/word/2020/wordml/sdtdatahash" xmlns:w16se="http://schemas.microsoft.com/office/word/2015/wordml/symex" xmlns:wpg="http://schemas.microsoft.com/office/word/2010/wordprocessingGroup" xmlns:wpi="http://schemas.microsoft.com/office/word/2010/wordprocessingInk" xmlns:wne="http://schemas.microsoft.com/office/word/2006/wordml" xmlns:wps="http://schemas.microsoft.com/office/word/2010/wordprocessingShape" mc:Ignorable="w14 w15 w16se w16cid w16 w16cex w16sdtdh wp14">
+<w:ftr xmlns:wpc="http://schemas.microsoft.com/office/word/2010/wordprocessingCanvas" xmlns:cx="http://schemas.microsoft.com/office/drawing/2014/chartex" xmlns:cx1="http://schemas.microsoft.com/office/drawing/2015/9/8/chartex" xmlns:cx2="http://schemas.microsoft.com/office/drawing/2015/10/21/chartex" xmlns:cx3="http://schemas.microsoft.com/office/drawing/2016/5/9/chartex" xmlns:cx4="http://schemas.microsoft.com/office/drawing/2016/5/10/chartex" xmlns:cx5="http://schemas.microsoft.com/office/drawing/2016/5/11/chartex" xmlns:cx6="http://schemas.microsoft.com/office/drawing/2016/5/12/chartex" xmlns:cx7="http://schemas.microsoft.com/office/drawing/2016/5/13/chartex" xmlns:cx8="http://schemas.microsoft.com/office/drawing/2016/5/14/chartex" xmlns:mc="http://schemas.openxmlformats.org/markup-compatibility/2006" xmlns:aink="http://schemas.microsoft.com/office/drawing/2016/ink" xmlns:am3d="http://schemas.microsoft.com/office/drawing/2017/model3d" xmlns:o="urn:schemas-microsoft-com:office:office" xmlns:r="http://schemas.openxmlformats.org/officeDocument/2006/relationships" xmlns:m="http://schemas.openxmlformats.org/officeDocument/2006/math" xmlns:v="urn:schemas-microsoft-com:vml" xmlns:wp14="http://schemas.microsoft.com/office/word/2010/wordprocessingDrawing" xmlns:wp="http://schemas.openxmlformats.org/drawingml/2006/wordprocessingDrawing" xmlns:w10="urn:schemas-microsoft-com:office:word" xmlns:w="http://schemas.openxmlformats.org/wordprocessingml/2006/main" xmlns:w14="http://schemas.microsoft.com/office/word/2010/wordml" xmlns:w15="http://schemas.microsoft.com/office/word/2012/wordml" xmlns:w16cex="http://schemas.microsoft.com/office/word/2018/wordml/cex" xmlns:w16cid="http://schemas.microsoft.com/office/word/2016/wordml/cid" xmlns:w16="http://schemas.microsoft.com/office/word/2018/wordml" xmlns:w16se="http://schemas.microsoft.com/office/word/2015/wordml/symex" xmlns:wpg="http://schemas.microsoft.com/office/word/2010/wordprocessingGroup" xmlns:wpi="http://schemas.microsoft.com/office/word/2010/wordprocessingInk" xmlns:wne="http://schemas.microsoft.com/office/word/2006/wordml" xmlns:wps="http://schemas.microsoft.com/office/word/2010/wordprocessingShape" mc:Ignorable="w14 w15 w16se w16cid w16 w16cex wp14">
   <w:p>
     <w:pPr>
-      <w:pStyle w:val="Bunntekst"/>
+      <w:pStyle w:val="Footer"/>
     </w:pPr>
   </w:p>
 </w:ftr>
 </file>
 
 <file path=word/footer3.xml><?xml version="1.0" encoding="utf-8"?>
-<w:ftr xmlns:wpc="http://schemas.microsoft.com/office/word/2010/wordprocessingCanvas" xmlns:cx="http://schemas.microsoft.com/office/drawing/2014/chartex" xmlns:cx1="http://schemas.microsoft.com/office/drawing/2015/9/8/chartex" xmlns:cx2="http://schemas.microsoft.com/office/drawing/2015/10/21/chartex" xmlns:cx3="http://schemas.microsoft.com/office/drawing/2016/5/9/chartex" xmlns:cx4="http://schemas.microsoft.com/office/drawing/2016/5/10/chartex" xmlns:cx5="http://schemas.microsoft.com/office/drawing/2016/5/11/chartex" xmlns:cx6="http://schemas.microsoft.com/office/drawing/2016/5/12/chartex" xmlns:cx7="http://schemas.microsoft.com/office/drawing/2016/5/13/chartex" xmlns:cx8="http://schemas.microsoft.com/office/drawing/2016/5/14/chartex" xmlns:mc="http://schemas.openxmlformats.org/markup-compatibility/2006" xmlns:aink="http://schemas.microsoft.com/office/drawing/2016/ink" xmlns:am3d="http://schemas.microsoft.com/office/drawing/2017/model3d" xmlns:o="urn:schemas-microsoft-com:office:office" xmlns:r="http://schemas.openxmlformats.org/officeDocument/2006/relationships" xmlns:m="http://schemas.openxmlformats.org/officeDocument/2006/math" xmlns:v="urn:schemas-microsoft-com:vml" xmlns:wp14="http://schemas.microsoft.com/office/word/2010/wordprocessingDrawing" xmlns:wp="http://schemas.openxmlformats.org/drawingml/2006/wordprocessingDrawing" xmlns:w10="urn:schemas-microsoft-com:office:word" xmlns:w="http://schemas.openxmlformats.org/wordprocessingml/2006/main" xmlns:w14="http://schemas.microsoft.com/office/word/2010/wordml" xmlns:w15="http://schemas.microsoft.com/office/word/2012/wordml" xmlns:w16cex="http://schemas.microsoft.com/office/word/2018/wordml/cex" xmlns:w16cid="http://schemas.microsoft.com/office/word/2016/wordml/cid" xmlns:w16="http://schemas.microsoft.com/office/word/2018/wordml" xmlns:w16sdtdh="http://schemas.microsoft.com/office/word/2020/wordml/sdtdatahash" xmlns:w16se="http://schemas.microsoft.com/office/word/2015/wordml/symex" xmlns:wpg="http://schemas.microsoft.com/office/word/2010/wordprocessingGroup" xmlns:wpi="http://schemas.microsoft.com/office/word/2010/wordprocessingInk" xmlns:wne="http://schemas.microsoft.com/office/word/2006/wordml" xmlns:wps="http://schemas.microsoft.com/office/word/2010/wordprocessingShape" mc:Ignorable="w14 w15 w16se w16cid w16 w16cex w16sdtdh wp14">
+<w:ftr xmlns:wpc="http://schemas.microsoft.com/office/word/2010/wordprocessingCanvas" xmlns:cx="http://schemas.microsoft.com/office/drawing/2014/chartex" xmlns:cx1="http://schemas.microsoft.com/office/drawing/2015/9/8/chartex" xmlns:cx2="http://schemas.microsoft.com/office/drawing/2015/10/21/chartex" xmlns:cx3="http://schemas.microsoft.com/office/drawing/2016/5/9/chartex" xmlns:cx4="http://schemas.microsoft.com/office/drawing/2016/5/10/chartex" xmlns:cx5="http://schemas.microsoft.com/office/drawing/2016/5/11/chartex" xmlns:cx6="http://schemas.microsoft.com/office/drawing/2016/5/12/chartex" xmlns:cx7="http://schemas.microsoft.com/office/drawing/2016/5/13/chartex" xmlns:cx8="http://schemas.microsoft.com/office/drawing/2016/5/14/chartex" xmlns:mc="http://schemas.openxmlformats.org/markup-compatibility/2006" xmlns:aink="http://schemas.microsoft.com/office/drawing/2016/ink" xmlns:am3d="http://schemas.microsoft.com/office/drawing/2017/model3d" xmlns:o="urn:schemas-microsoft-com:office:office" xmlns:r="http://schemas.openxmlformats.org/officeDocument/2006/relationships" xmlns:m="http://schemas.openxmlformats.org/officeDocument/2006/math" xmlns:v="urn:schemas-microsoft-com:vml" xmlns:wp14="http://schemas.microsoft.com/office/word/2010/wordprocessingDrawing" xmlns:wp="http://schemas.openxmlformats.org/drawingml/2006/wordprocessingDrawing" xmlns:w10="urn:schemas-microsoft-com:office:word" xmlns:w="http://schemas.openxmlformats.org/wordprocessingml/2006/main" xmlns:w14="http://schemas.microsoft.com/office/word/2010/wordml" xmlns:w15="http://schemas.microsoft.com/office/word/2012/wordml" xmlns:w16cex="http://schemas.microsoft.com/office/word/2018/wordml/cex" xmlns:w16cid="http://schemas.microsoft.com/office/word/2016/wordml/cid" xmlns:w16="http://schemas.microsoft.com/office/word/2018/wordml" xmlns:w16se="http://schemas.microsoft.com/office/word/2015/wordml/symex" xmlns:wpg="http://schemas.microsoft.com/office/word/2010/wordprocessingGroup" xmlns:wpi="http://schemas.microsoft.com/office/word/2010/wordprocessingInk" xmlns:wne="http://schemas.microsoft.com/office/word/2006/wordml" xmlns:wps="http://schemas.microsoft.com/office/word/2010/wordprocessingShape" mc:Ignorable="w14 w15 w16se w16cid w16 w16cex wp14">
   <w:p>
     <w:pPr>
-      <w:pStyle w:val="Bunntekst"/>
+      <w:pStyle w:val="Footer"/>
     </w:pPr>
   </w:p>
 </w:ftr>
 </file>
 
 <file path=word/footnotes.xml><?xml version="1.0" encoding="utf-8"?>
-<w:footnotes xmlns:wpc="http://schemas.microsoft.com/office/word/2010/wordprocessingCanvas" xmlns:cx="http://schemas.microsoft.com/office/drawing/2014/chartex" xmlns:cx1="http://schemas.microsoft.com/office/drawing/2015/9/8/chartex" xmlns:cx2="http://schemas.microsoft.com/office/drawing/2015/10/21/chartex" xmlns:cx3="http://schemas.microsoft.com/office/drawing/2016/5/9/chartex" xmlns:cx4="http://schemas.microsoft.com/office/drawing/2016/5/10/chartex" xmlns:cx5="http://schemas.microsoft.com/office/drawing/2016/5/11/chartex" xmlns:cx6="http://schemas.microsoft.com/office/drawing/2016/5/12/chartex" xmlns:cx7="http://schemas.microsoft.com/office/drawing/2016/5/13/chartex" xmlns:cx8="http://schemas.microsoft.com/office/drawing/2016/5/14/chartex" xmlns:mc="http://schemas.openxmlformats.org/markup-compatibility/2006" xmlns:aink="http://schemas.microsoft.com/office/drawing/2016/ink" xmlns:am3d="http://schemas.microsoft.com/office/drawing/2017/model3d" xmlns:o="urn:schemas-microsoft-com:office:office" xmlns:r="http://schemas.openxmlformats.org/officeDocument/2006/relationships" xmlns:m="http://schemas.openxmlformats.org/officeDocument/2006/math" xmlns:v="urn:schemas-microsoft-com:vml" xmlns:wp14="http://schemas.microsoft.com/office/word/2010/wordprocessingDrawing" xmlns:wp="http://schemas.openxmlformats.org/drawingml/2006/wordprocessingDrawing" xmlns:w10="urn:schemas-microsoft-com:office:word" xmlns:w="http://schemas.openxmlformats.org/wordprocessingml/2006/main" xmlns:w14="http://schemas.microsoft.com/office/word/2010/wordml" xmlns:w15="http://schemas.microsoft.com/office/word/2012/wordml" xmlns:w16cex="http://schemas.microsoft.com/office/word/2018/wordml/cex" xmlns:w16cid="http://schemas.microsoft.com/office/word/2016/wordml/cid" xmlns:w16="http://schemas.microsoft.com/office/word/2018/wordml" xmlns:w16sdtdh="http://schemas.microsoft.com/office/word/2020/wordml/sdtdatahash" xmlns:w16se="http://schemas.microsoft.com/office/word/2015/wordml/symex" xmlns:wpg="http://schemas.microsoft.com/office/word/2010/wordprocessingGroup" xmlns:wpi="http://schemas.microsoft.com/office/word/2010/wordprocessingInk" xmlns:wne="http://schemas.microsoft.com/office/word/2006/wordml" xmlns:wps="http://schemas.microsoft.com/office/word/2010/wordprocessingShape" mc:Ignorable="w14 w15 w16se w16cid w16 w16cex w16sdtdh wp14">
+<w:footnotes xmlns:wpc="http://schemas.microsoft.com/office/word/2010/wordprocessingCanvas" xmlns:cx="http://schemas.microsoft.com/office/drawing/2014/chartex" xmlns:cx1="http://schemas.microsoft.com/office/drawing/2015/9/8/chartex" xmlns:cx2="http://schemas.microsoft.com/office/drawing/2015/10/21/chartex" xmlns:cx3="http://schemas.microsoft.com/office/drawing/2016/5/9/chartex" xmlns:cx4="http://schemas.microsoft.com/office/drawing/2016/5/10/chartex" xmlns:cx5="http://schemas.microsoft.com/office/drawing/2016/5/11/chartex" xmlns:cx6="http://schemas.microsoft.com/office/drawing/2016/5/12/chartex" xmlns:cx7="http://schemas.microsoft.com/office/drawing/2016/5/13/chartex" xmlns:cx8="http://schemas.microsoft.com/office/drawing/2016/5/14/chartex" xmlns:mc="http://schemas.openxmlformats.org/markup-compatibility/2006" xmlns:aink="http://schemas.microsoft.com/office/drawing/2016/ink" xmlns:am3d="http://schemas.microsoft.com/office/drawing/2017/model3d" xmlns:o="urn:schemas-microsoft-com:office:office" xmlns:r="http://schemas.openxmlformats.org/officeDocument/2006/relationships" xmlns:m="http://schemas.openxmlformats.org/officeDocument/2006/math" xmlns:v="urn:schemas-microsoft-com:vml" xmlns:wp14="http://schemas.microsoft.com/office/word/2010/wordprocessingDrawing" xmlns:wp="http://schemas.openxmlformats.org/drawingml/2006/wordprocessingDrawing" xmlns:w10="urn:schemas-microsoft-com:office:word" xmlns:w="http://schemas.openxmlformats.org/wordprocessingml/2006/main" xmlns:w14="http://schemas.microsoft.com/office/word/2010/wordml" xmlns:w15="http://schemas.microsoft.com/office/word/2012/wordml" xmlns:w16cex="http://schemas.microsoft.com/office/word/2018/wordml/cex" xmlns:w16cid="http://schemas.microsoft.com/office/word/2016/wordml/cid" xmlns:w16="http://schemas.microsoft.com/office/word/2018/wordml" xmlns:w16se="http://schemas.microsoft.com/office/word/2015/wordml/symex" xmlns:wpg="http://schemas.microsoft.com/office/word/2010/wordprocessingGroup" xmlns:wpi="http://schemas.microsoft.com/office/word/2010/wordprocessingInk" xmlns:wne="http://schemas.microsoft.com/office/word/2006/wordml" xmlns:wps="http://schemas.microsoft.com/office/word/2010/wordprocessingShape" mc:Ignorable="w14 w15 w16se w16cid w16 w16cex wp14">
   <w:footnote w:type="separator" w:id="-1">
     <w:p>
       <w:pPr>
@@ -5375,11 +5075,11 @@
   <w:footnote w:id="1">
     <w:p>
       <w:pPr>
-        <w:pStyle w:val="Fotnotetekst"/>
-      </w:pPr>
-      <w:r>
-        <w:rPr>
-          <w:rStyle w:val="Fotnotereferanse"/>
+        <w:pStyle w:val="FootnoteText"/>
+      </w:pPr>
+      <w:r>
+        <w:rPr>
+          <w:rStyle w:val="FootnoteReference"/>
         </w:rPr>
         <w:footnoteRef/>
       </w:r>
@@ -5391,11 +5091,11 @@
   <w:footnote w:id="2">
     <w:p>
       <w:pPr>
-        <w:pStyle w:val="Fotnotetekst"/>
-      </w:pPr>
-      <w:r>
-        <w:rPr>
-          <w:rStyle w:val="Fotnotereferanse"/>
+        <w:pStyle w:val="FootnoteText"/>
+      </w:pPr>
+      <w:r>
+        <w:rPr>
+          <w:rStyle w:val="FootnoteReference"/>
         </w:rPr>
         <w:footnoteRef/>
       </w:r>
@@ -5408,37 +5108,37 @@
 </file>
 
 <file path=word/header1.xml><?xml version="1.0" encoding="utf-8"?>
-<w:hdr xmlns:wpc="http://schemas.microsoft.com/office/word/2010/wordprocessingCanvas" xmlns:cx="http://schemas.microsoft.com/office/drawing/2014/chartex" xmlns:cx1="http://schemas.microsoft.com/office/drawing/2015/9/8/chartex" xmlns:cx2="http://schemas.microsoft.com/office/drawing/2015/10/21/chartex" xmlns:cx3="http://schemas.microsoft.com/office/drawing/2016/5/9/chartex" xmlns:cx4="http://schemas.microsoft.com/office/drawing/2016/5/10/chartex" xmlns:cx5="http://schemas.microsoft.com/office/drawing/2016/5/11/chartex" xmlns:cx6="http://schemas.microsoft.com/office/drawing/2016/5/12/chartex" xmlns:cx7="http://schemas.microsoft.com/office/drawing/2016/5/13/chartex" xmlns:cx8="http://schemas.microsoft.com/office/drawing/2016/5/14/chartex" xmlns:mc="http://schemas.openxmlformats.org/markup-compatibility/2006" xmlns:aink="http://schemas.microsoft.com/office/drawing/2016/ink" xmlns:am3d="http://schemas.microsoft.com/office/drawing/2017/model3d" xmlns:o="urn:schemas-microsoft-com:office:office" xmlns:r="http://schemas.openxmlformats.org/officeDocument/2006/relationships" xmlns:m="http://schemas.openxmlformats.org/officeDocument/2006/math" xmlns:v="urn:schemas-microsoft-com:vml" xmlns:wp14="http://schemas.microsoft.com/office/word/2010/wordprocessingDrawing" xmlns:wp="http://schemas.openxmlformats.org/drawingml/2006/wordprocessingDrawing" xmlns:w10="urn:schemas-microsoft-com:office:word" xmlns:w="http://schemas.openxmlformats.org/wordprocessingml/2006/main" xmlns:w14="http://schemas.microsoft.com/office/word/2010/wordml" xmlns:w15="http://schemas.microsoft.com/office/word/2012/wordml" xmlns:w16cex="http://schemas.microsoft.com/office/word/2018/wordml/cex" xmlns:w16cid="http://schemas.microsoft.com/office/word/2016/wordml/cid" xmlns:w16="http://schemas.microsoft.com/office/word/2018/wordml" xmlns:w16sdtdh="http://schemas.microsoft.com/office/word/2020/wordml/sdtdatahash" xmlns:w16se="http://schemas.microsoft.com/office/word/2015/wordml/symex" xmlns:wpg="http://schemas.microsoft.com/office/word/2010/wordprocessingGroup" xmlns:wpi="http://schemas.microsoft.com/office/word/2010/wordprocessingInk" xmlns:wne="http://schemas.microsoft.com/office/word/2006/wordml" xmlns:wps="http://schemas.microsoft.com/office/word/2010/wordprocessingShape" mc:Ignorable="w14 w15 w16se w16cid w16 w16cex w16sdtdh wp14">
+<w:hdr xmlns:wpc="http://schemas.microsoft.com/office/word/2010/wordprocessingCanvas" xmlns:cx="http://schemas.microsoft.com/office/drawing/2014/chartex" xmlns:cx1="http://schemas.microsoft.com/office/drawing/2015/9/8/chartex" xmlns:cx2="http://schemas.microsoft.com/office/drawing/2015/10/21/chartex" xmlns:cx3="http://schemas.microsoft.com/office/drawing/2016/5/9/chartex" xmlns:cx4="http://schemas.microsoft.com/office/drawing/2016/5/10/chartex" xmlns:cx5="http://schemas.microsoft.com/office/drawing/2016/5/11/chartex" xmlns:cx6="http://schemas.microsoft.com/office/drawing/2016/5/12/chartex" xmlns:cx7="http://schemas.microsoft.com/office/drawing/2016/5/13/chartex" xmlns:cx8="http://schemas.microsoft.com/office/drawing/2016/5/14/chartex" xmlns:mc="http://schemas.openxmlformats.org/markup-compatibility/2006" xmlns:aink="http://schemas.microsoft.com/office/drawing/2016/ink" xmlns:am3d="http://schemas.microsoft.com/office/drawing/2017/model3d" xmlns:o="urn:schemas-microsoft-com:office:office" xmlns:r="http://schemas.openxmlformats.org/officeDocument/2006/relationships" xmlns:m="http://schemas.openxmlformats.org/officeDocument/2006/math" xmlns:v="urn:schemas-microsoft-com:vml" xmlns:wp14="http://schemas.microsoft.com/office/word/2010/wordprocessingDrawing" xmlns:wp="http://schemas.openxmlformats.org/drawingml/2006/wordprocessingDrawing" xmlns:w10="urn:schemas-microsoft-com:office:word" xmlns:w="http://schemas.openxmlformats.org/wordprocessingml/2006/main" xmlns:w14="http://schemas.microsoft.com/office/word/2010/wordml" xmlns:w15="http://schemas.microsoft.com/office/word/2012/wordml" xmlns:w16cex="http://schemas.microsoft.com/office/word/2018/wordml/cex" xmlns:w16cid="http://schemas.microsoft.com/office/word/2016/wordml/cid" xmlns:w16="http://schemas.microsoft.com/office/word/2018/wordml" xmlns:w16se="http://schemas.microsoft.com/office/word/2015/wordml/symex" xmlns:wpg="http://schemas.microsoft.com/office/word/2010/wordprocessingGroup" xmlns:wpi="http://schemas.microsoft.com/office/word/2010/wordprocessingInk" xmlns:wne="http://schemas.microsoft.com/office/word/2006/wordml" xmlns:wps="http://schemas.microsoft.com/office/word/2010/wordprocessingShape" mc:Ignorable="w14 w15 w16se w16cid w16 w16cex wp14">
   <w:p>
     <w:pPr>
-      <w:pStyle w:val="Topptekst"/>
+      <w:pStyle w:val="Header"/>
     </w:pPr>
   </w:p>
 </w:hdr>
 </file>
 
 <file path=word/header2.xml><?xml version="1.0" encoding="utf-8"?>
-<w:hdr xmlns:wpc="http://schemas.microsoft.com/office/word/2010/wordprocessingCanvas" xmlns:cx="http://schemas.microsoft.com/office/drawing/2014/chartex" xmlns:cx1="http://schemas.microsoft.com/office/drawing/2015/9/8/chartex" xmlns:cx2="http://schemas.microsoft.com/office/drawing/2015/10/21/chartex" xmlns:cx3="http://schemas.microsoft.com/office/drawing/2016/5/9/chartex" xmlns:cx4="http://schemas.microsoft.com/office/drawing/2016/5/10/chartex" xmlns:cx5="http://schemas.microsoft.com/office/drawing/2016/5/11/chartex" xmlns:cx6="http://schemas.microsoft.com/office/drawing/2016/5/12/chartex" xmlns:cx7="http://schemas.microsoft.com/office/drawing/2016/5/13/chartex" xmlns:cx8="http://schemas.microsoft.com/office/drawing/2016/5/14/chartex" xmlns:mc="http://schemas.openxmlformats.org/markup-compatibility/2006" xmlns:aink="http://schemas.microsoft.com/office/drawing/2016/ink" xmlns:am3d="http://schemas.microsoft.com/office/drawing/2017/model3d" xmlns:o="urn:schemas-microsoft-com:office:office" xmlns:r="http://schemas.openxmlformats.org/officeDocument/2006/relationships" xmlns:m="http://schemas.openxmlformats.org/officeDocument/2006/math" xmlns:v="urn:schemas-microsoft-com:vml" xmlns:wp14="http://schemas.microsoft.com/office/word/2010/wordprocessingDrawing" xmlns:wp="http://schemas.openxmlformats.org/drawingml/2006/wordprocessingDrawing" xmlns:w10="urn:schemas-microsoft-com:office:word" xmlns:w="http://schemas.openxmlformats.org/wordprocessingml/2006/main" xmlns:w14="http://schemas.microsoft.com/office/word/2010/wordml" xmlns:w15="http://schemas.microsoft.com/office/word/2012/wordml" xmlns:w16cex="http://schemas.microsoft.com/office/word/2018/wordml/cex" xmlns:w16cid="http://schemas.microsoft.com/office/word/2016/wordml/cid" xmlns:w16="http://schemas.microsoft.com/office/word/2018/wordml" xmlns:w16sdtdh="http://schemas.microsoft.com/office/word/2020/wordml/sdtdatahash" xmlns:w16se="http://schemas.microsoft.com/office/word/2015/wordml/symex" xmlns:wpg="http://schemas.microsoft.com/office/word/2010/wordprocessingGroup" xmlns:wpi="http://schemas.microsoft.com/office/word/2010/wordprocessingInk" xmlns:wne="http://schemas.microsoft.com/office/word/2006/wordml" xmlns:wps="http://schemas.microsoft.com/office/word/2010/wordprocessingShape" mc:Ignorable="w14 w15 w16se w16cid w16 w16cex w16sdtdh wp14">
+<w:hdr xmlns:wpc="http://schemas.microsoft.com/office/word/2010/wordprocessingCanvas" xmlns:cx="http://schemas.microsoft.com/office/drawing/2014/chartex" xmlns:cx1="http://schemas.microsoft.com/office/drawing/2015/9/8/chartex" xmlns:cx2="http://schemas.microsoft.com/office/drawing/2015/10/21/chartex" xmlns:cx3="http://schemas.microsoft.com/office/drawing/2016/5/9/chartex" xmlns:cx4="http://schemas.microsoft.com/office/drawing/2016/5/10/chartex" xmlns:cx5="http://schemas.microsoft.com/office/drawing/2016/5/11/chartex" xmlns:cx6="http://schemas.microsoft.com/office/drawing/2016/5/12/chartex" xmlns:cx7="http://schemas.microsoft.com/office/drawing/2016/5/13/chartex" xmlns:cx8="http://schemas.microsoft.com/office/drawing/2016/5/14/chartex" xmlns:mc="http://schemas.openxmlformats.org/markup-compatibility/2006" xmlns:aink="http://schemas.microsoft.com/office/drawing/2016/ink" xmlns:am3d="http://schemas.microsoft.com/office/drawing/2017/model3d" xmlns:o="urn:schemas-microsoft-com:office:office" xmlns:r="http://schemas.openxmlformats.org/officeDocument/2006/relationships" xmlns:m="http://schemas.openxmlformats.org/officeDocument/2006/math" xmlns:v="urn:schemas-microsoft-com:vml" xmlns:wp14="http://schemas.microsoft.com/office/word/2010/wordprocessingDrawing" xmlns:wp="http://schemas.openxmlformats.org/drawingml/2006/wordprocessingDrawing" xmlns:w10="urn:schemas-microsoft-com:office:word" xmlns:w="http://schemas.openxmlformats.org/wordprocessingml/2006/main" xmlns:w14="http://schemas.microsoft.com/office/word/2010/wordml" xmlns:w15="http://schemas.microsoft.com/office/word/2012/wordml" xmlns:w16cex="http://schemas.microsoft.com/office/word/2018/wordml/cex" xmlns:w16cid="http://schemas.microsoft.com/office/word/2016/wordml/cid" xmlns:w16="http://schemas.microsoft.com/office/word/2018/wordml" xmlns:w16se="http://schemas.microsoft.com/office/word/2015/wordml/symex" xmlns:wpg="http://schemas.microsoft.com/office/word/2010/wordprocessingGroup" xmlns:wpi="http://schemas.microsoft.com/office/word/2010/wordprocessingInk" xmlns:wne="http://schemas.microsoft.com/office/word/2006/wordml" xmlns:wps="http://schemas.microsoft.com/office/word/2010/wordprocessingShape" mc:Ignorable="w14 w15 w16se w16cid w16 w16cex wp14">
   <w:p>
     <w:pPr>
-      <w:pStyle w:val="Topptekst"/>
+      <w:pStyle w:val="Header"/>
     </w:pPr>
   </w:p>
 </w:hdr>
 </file>
 
 <file path=word/header3.xml><?xml version="1.0" encoding="utf-8"?>
-<w:hdr xmlns:wpc="http://schemas.microsoft.com/office/word/2010/wordprocessingCanvas" xmlns:cx="http://schemas.microsoft.com/office/drawing/2014/chartex" xmlns:cx1="http://schemas.microsoft.com/office/drawing/2015/9/8/chartex" xmlns:cx2="http://schemas.microsoft.com/office/drawing/2015/10/21/chartex" xmlns:cx3="http://schemas.microsoft.com/office/drawing/2016/5/9/chartex" xmlns:cx4="http://schemas.microsoft.com/office/drawing/2016/5/10/chartex" xmlns:cx5="http://schemas.microsoft.com/office/drawing/2016/5/11/chartex" xmlns:cx6="http://schemas.microsoft.com/office/drawing/2016/5/12/chartex" xmlns:cx7="http://schemas.microsoft.com/office/drawing/2016/5/13/chartex" xmlns:cx8="http://schemas.microsoft.com/office/drawing/2016/5/14/chartex" xmlns:mc="http://schemas.openxmlformats.org/markup-compatibility/2006" xmlns:aink="http://schemas.microsoft.com/office/drawing/2016/ink" xmlns:am3d="http://schemas.microsoft.com/office/drawing/2017/model3d" xmlns:o="urn:schemas-microsoft-com:office:office" xmlns:r="http://schemas.openxmlformats.org/officeDocument/2006/relationships" xmlns:m="http://schemas.openxmlformats.org/officeDocument/2006/math" xmlns:v="urn:schemas-microsoft-com:vml" xmlns:wp14="http://schemas.microsoft.com/office/word/2010/wordprocessingDrawing" xmlns:wp="http://schemas.openxmlformats.org/drawingml/2006/wordprocessingDrawing" xmlns:w10="urn:schemas-microsoft-com:office:word" xmlns:w="http://schemas.openxmlformats.org/wordprocessingml/2006/main" xmlns:w14="http://schemas.microsoft.com/office/word/2010/wordml" xmlns:w15="http://schemas.microsoft.com/office/word/2012/wordml" xmlns:w16cex="http://schemas.microsoft.com/office/word/2018/wordml/cex" xmlns:w16cid="http://schemas.microsoft.com/office/word/2016/wordml/cid" xmlns:w16="http://schemas.microsoft.com/office/word/2018/wordml" xmlns:w16sdtdh="http://schemas.microsoft.com/office/word/2020/wordml/sdtdatahash" xmlns:w16se="http://schemas.microsoft.com/office/word/2015/wordml/symex" xmlns:wpg="http://schemas.microsoft.com/office/word/2010/wordprocessingGroup" xmlns:wpi="http://schemas.microsoft.com/office/word/2010/wordprocessingInk" xmlns:wne="http://schemas.microsoft.com/office/word/2006/wordml" xmlns:wps="http://schemas.microsoft.com/office/word/2010/wordprocessingShape" mc:Ignorable="w14 w15 w16se w16cid w16 w16cex w16sdtdh wp14">
+<w:hdr xmlns:wpc="http://schemas.microsoft.com/office/word/2010/wordprocessingCanvas" xmlns:cx="http://schemas.microsoft.com/office/drawing/2014/chartex" xmlns:cx1="http://schemas.microsoft.com/office/drawing/2015/9/8/chartex" xmlns:cx2="http://schemas.microsoft.com/office/drawing/2015/10/21/chartex" xmlns:cx3="http://schemas.microsoft.com/office/drawing/2016/5/9/chartex" xmlns:cx4="http://schemas.microsoft.com/office/drawing/2016/5/10/chartex" xmlns:cx5="http://schemas.microsoft.com/office/drawing/2016/5/11/chartex" xmlns:cx6="http://schemas.microsoft.com/office/drawing/2016/5/12/chartex" xmlns:cx7="http://schemas.microsoft.com/office/drawing/2016/5/13/chartex" xmlns:cx8="http://schemas.microsoft.com/office/drawing/2016/5/14/chartex" xmlns:mc="http://schemas.openxmlformats.org/markup-compatibility/2006" xmlns:aink="http://schemas.microsoft.com/office/drawing/2016/ink" xmlns:am3d="http://schemas.microsoft.com/office/drawing/2017/model3d" xmlns:o="urn:schemas-microsoft-com:office:office" xmlns:r="http://schemas.openxmlformats.org/officeDocument/2006/relationships" xmlns:m="http://schemas.openxmlformats.org/officeDocument/2006/math" xmlns:v="urn:schemas-microsoft-com:vml" xmlns:wp14="http://schemas.microsoft.com/office/word/2010/wordprocessingDrawing" xmlns:wp="http://schemas.openxmlformats.org/drawingml/2006/wordprocessingDrawing" xmlns:w10="urn:schemas-microsoft-com:office:word" xmlns:w="http://schemas.openxmlformats.org/wordprocessingml/2006/main" xmlns:w14="http://schemas.microsoft.com/office/word/2010/wordml" xmlns:w15="http://schemas.microsoft.com/office/word/2012/wordml" xmlns:w16cex="http://schemas.microsoft.com/office/word/2018/wordml/cex" xmlns:w16cid="http://schemas.microsoft.com/office/word/2016/wordml/cid" xmlns:w16="http://schemas.microsoft.com/office/word/2018/wordml" xmlns:w16se="http://schemas.microsoft.com/office/word/2015/wordml/symex" xmlns:wpg="http://schemas.microsoft.com/office/word/2010/wordprocessingGroup" xmlns:wpi="http://schemas.microsoft.com/office/word/2010/wordprocessingInk" xmlns:wne="http://schemas.microsoft.com/office/word/2006/wordml" xmlns:wps="http://schemas.microsoft.com/office/word/2010/wordprocessingShape" mc:Ignorable="w14 w15 w16se w16cid w16 w16cex wp14">
   <w:p>
     <w:pPr>
-      <w:pStyle w:val="Topptekst"/>
+      <w:pStyle w:val="Header"/>
     </w:pPr>
   </w:p>
 </w:hdr>
 </file>
 
 <file path=word/numbering.xml><?xml version="1.0" encoding="utf-8"?>
-<w:numbering xmlns:wpc="http://schemas.microsoft.com/office/word/2010/wordprocessingCanvas" xmlns:cx="http://schemas.microsoft.com/office/drawing/2014/chartex" xmlns:cx1="http://schemas.microsoft.com/office/drawing/2015/9/8/chartex" xmlns:cx2="http://schemas.microsoft.com/office/drawing/2015/10/21/chartex" xmlns:cx3="http://schemas.microsoft.com/office/drawing/2016/5/9/chartex" xmlns:cx4="http://schemas.microsoft.com/office/drawing/2016/5/10/chartex" xmlns:cx5="http://schemas.microsoft.com/office/drawing/2016/5/11/chartex" xmlns:cx6="http://schemas.microsoft.com/office/drawing/2016/5/12/chartex" xmlns:cx7="http://schemas.microsoft.com/office/drawing/2016/5/13/chartex" xmlns:cx8="http://schemas.microsoft.com/office/drawing/2016/5/14/chartex" xmlns:mc="http://schemas.openxmlformats.org/markup-compatibility/2006" xmlns:aink="http://schemas.microsoft.com/office/drawing/2016/ink" xmlns:am3d="http://schemas.microsoft.com/office/drawing/2017/model3d" xmlns:o="urn:schemas-microsoft-com:office:office" xmlns:r="http://schemas.openxmlformats.org/officeDocument/2006/relationships" xmlns:m="http://schemas.openxmlformats.org/officeDocument/2006/math" xmlns:v="urn:schemas-microsoft-com:vml" xmlns:wp14="http://schemas.microsoft.com/office/word/2010/wordprocessingDrawing" xmlns:wp="http://schemas.openxmlformats.org/drawingml/2006/wordprocessingDrawing" xmlns:w10="urn:schemas-microsoft-com:office:word" xmlns:w="http://schemas.openxmlformats.org/wordprocessingml/2006/main" xmlns:w14="http://schemas.microsoft.com/office/word/2010/wordml" xmlns:w15="http://schemas.microsoft.com/office/word/2012/wordml" xmlns:w16cex="http://schemas.microsoft.com/office/word/2018/wordml/cex" xmlns:w16cid="http://schemas.microsoft.com/office/word/2016/wordml/cid" xmlns:w16="http://schemas.microsoft.com/office/word/2018/wordml" xmlns:w16sdtdh="http://schemas.microsoft.com/office/word/2020/wordml/sdtdatahash" xmlns:w16se="http://schemas.microsoft.com/office/word/2015/wordml/symex" xmlns:wpg="http://schemas.microsoft.com/office/word/2010/wordprocessingGroup" xmlns:wpi="http://schemas.microsoft.com/office/word/2010/wordprocessingInk" xmlns:wne="http://schemas.microsoft.com/office/word/2006/wordml" xmlns:wps="http://schemas.microsoft.com/office/word/2010/wordprocessingShape" mc:Ignorable="w14 w15 w16se w16cid w16 w16cex w16sdtdh wp14">
+<w:numbering xmlns:wpc="http://schemas.microsoft.com/office/word/2010/wordprocessingCanvas" xmlns:cx="http://schemas.microsoft.com/office/drawing/2014/chartex" xmlns:cx1="http://schemas.microsoft.com/office/drawing/2015/9/8/chartex" xmlns:cx2="http://schemas.microsoft.com/office/drawing/2015/10/21/chartex" xmlns:cx3="http://schemas.microsoft.com/office/drawing/2016/5/9/chartex" xmlns:cx4="http://schemas.microsoft.com/office/drawing/2016/5/10/chartex" xmlns:cx5="http://schemas.microsoft.com/office/drawing/2016/5/11/chartex" xmlns:cx6="http://schemas.microsoft.com/office/drawing/2016/5/12/chartex" xmlns:cx7="http://schemas.microsoft.com/office/drawing/2016/5/13/chartex" xmlns:cx8="http://schemas.microsoft.com/office/drawing/2016/5/14/chartex" xmlns:mc="http://schemas.openxmlformats.org/markup-compatibility/2006" xmlns:aink="http://schemas.microsoft.com/office/drawing/2016/ink" xmlns:am3d="http://schemas.microsoft.com/office/drawing/2017/model3d" xmlns:o="urn:schemas-microsoft-com:office:office" xmlns:r="http://schemas.openxmlformats.org/officeDocument/2006/relationships" xmlns:m="http://schemas.openxmlformats.org/officeDocument/2006/math" xmlns:v="urn:schemas-microsoft-com:vml" xmlns:wp14="http://schemas.microsoft.com/office/word/2010/wordprocessingDrawing" xmlns:wp="http://schemas.openxmlformats.org/drawingml/2006/wordprocessingDrawing" xmlns:w10="urn:schemas-microsoft-com:office:word" xmlns:w="http://schemas.openxmlformats.org/wordprocessingml/2006/main" xmlns:w14="http://schemas.microsoft.com/office/word/2010/wordml" xmlns:w15="http://schemas.microsoft.com/office/word/2012/wordml" xmlns:w16cex="http://schemas.microsoft.com/office/word/2018/wordml/cex" xmlns:w16cid="http://schemas.microsoft.com/office/word/2016/wordml/cid" xmlns:w16="http://schemas.microsoft.com/office/word/2018/wordml" xmlns:w16se="http://schemas.microsoft.com/office/word/2015/wordml/symex" xmlns:wpg="http://schemas.microsoft.com/office/word/2010/wordprocessingGroup" xmlns:wpi="http://schemas.microsoft.com/office/word/2010/wordprocessingInk" xmlns:wne="http://schemas.microsoft.com/office/word/2006/wordml" xmlns:wps="http://schemas.microsoft.com/office/word/2010/wordprocessingShape" mc:Ignorable="w14 w15 w16se w16cid w16 w16cex wp14">
   <w:abstractNum w:abstractNumId="0" w15:restartNumberingAfterBreak="0">
     <w:nsid w:val="04E3171C"/>
     <w:multiLevelType w:val="multilevel"/>
@@ -7195,7 +6895,7 @@
 </file>
 
 <file path=word/people.xml><?xml version="1.0" encoding="utf-8"?>
-<w15:people xmlns:wpc="http://schemas.microsoft.com/office/word/2010/wordprocessingCanvas" xmlns:cx="http://schemas.microsoft.com/office/drawing/2014/chartex" xmlns:cx1="http://schemas.microsoft.com/office/drawing/2015/9/8/chartex" xmlns:cx2="http://schemas.microsoft.com/office/drawing/2015/10/21/chartex" xmlns:cx3="http://schemas.microsoft.com/office/drawing/2016/5/9/chartex" xmlns:cx4="http://schemas.microsoft.com/office/drawing/2016/5/10/chartex" xmlns:cx5="http://schemas.microsoft.com/office/drawing/2016/5/11/chartex" xmlns:cx6="http://schemas.microsoft.com/office/drawing/2016/5/12/chartex" xmlns:cx7="http://schemas.microsoft.com/office/drawing/2016/5/13/chartex" xmlns:cx8="http://schemas.microsoft.com/office/drawing/2016/5/14/chartex" xmlns:mc="http://schemas.openxmlformats.org/markup-compatibility/2006" xmlns:aink="http://schemas.microsoft.com/office/drawing/2016/ink" xmlns:am3d="http://schemas.microsoft.com/office/drawing/2017/model3d" xmlns:o="urn:schemas-microsoft-com:office:office" xmlns:r="http://schemas.openxmlformats.org/officeDocument/2006/relationships" xmlns:m="http://schemas.openxmlformats.org/officeDocument/2006/math" xmlns:v="urn:schemas-microsoft-com:vml" xmlns:wp14="http://schemas.microsoft.com/office/word/2010/wordprocessingDrawing" xmlns:wp="http://schemas.openxmlformats.org/drawingml/2006/wordprocessingDrawing" xmlns:w10="urn:schemas-microsoft-com:office:word" xmlns:w="http://schemas.openxmlformats.org/wordprocessingml/2006/main" xmlns:w14="http://schemas.microsoft.com/office/word/2010/wordml" xmlns:w15="http://schemas.microsoft.com/office/word/2012/wordml" xmlns:w16cex="http://schemas.microsoft.com/office/word/2018/wordml/cex" xmlns:w16cid="http://schemas.microsoft.com/office/word/2016/wordml/cid" xmlns:w16="http://schemas.microsoft.com/office/word/2018/wordml" xmlns:w16sdtdh="http://schemas.microsoft.com/office/word/2020/wordml/sdtdatahash" xmlns:w16se="http://schemas.microsoft.com/office/word/2015/wordml/symex" xmlns:wpg="http://schemas.microsoft.com/office/word/2010/wordprocessingGroup" xmlns:wpi="http://schemas.microsoft.com/office/word/2010/wordprocessingInk" xmlns:wne="http://schemas.microsoft.com/office/word/2006/wordml" xmlns:wps="http://schemas.microsoft.com/office/word/2010/wordprocessingShape" mc:Ignorable="w14 w15 w16se w16cid w16 w16cex w16sdtdh wp14">
+<w15:people xmlns:wpc="http://schemas.microsoft.com/office/word/2010/wordprocessingCanvas" xmlns:cx="http://schemas.microsoft.com/office/drawing/2014/chartex" xmlns:cx1="http://schemas.microsoft.com/office/drawing/2015/9/8/chartex" xmlns:cx2="http://schemas.microsoft.com/office/drawing/2015/10/21/chartex" xmlns:cx3="http://schemas.microsoft.com/office/drawing/2016/5/9/chartex" xmlns:cx4="http://schemas.microsoft.com/office/drawing/2016/5/10/chartex" xmlns:cx5="http://schemas.microsoft.com/office/drawing/2016/5/11/chartex" xmlns:cx6="http://schemas.microsoft.com/office/drawing/2016/5/12/chartex" xmlns:cx7="http://schemas.microsoft.com/office/drawing/2016/5/13/chartex" xmlns:cx8="http://schemas.microsoft.com/office/drawing/2016/5/14/chartex" xmlns:mc="http://schemas.openxmlformats.org/markup-compatibility/2006" xmlns:aink="http://schemas.microsoft.com/office/drawing/2016/ink" xmlns:am3d="http://schemas.microsoft.com/office/drawing/2017/model3d" xmlns:o="urn:schemas-microsoft-com:office:office" xmlns:r="http://schemas.openxmlformats.org/officeDocument/2006/relationships" xmlns:m="http://schemas.openxmlformats.org/officeDocument/2006/math" xmlns:v="urn:schemas-microsoft-com:vml" xmlns:wp14="http://schemas.microsoft.com/office/word/2010/wordprocessingDrawing" xmlns:wp="http://schemas.openxmlformats.org/drawingml/2006/wordprocessingDrawing" xmlns:w10="urn:schemas-microsoft-com:office:word" xmlns:w="http://schemas.openxmlformats.org/wordprocessingml/2006/main" xmlns:w14="http://schemas.microsoft.com/office/word/2010/wordml" xmlns:w15="http://schemas.microsoft.com/office/word/2012/wordml" xmlns:w16cex="http://schemas.microsoft.com/office/word/2018/wordml/cex" xmlns:w16cid="http://schemas.microsoft.com/office/word/2016/wordml/cid" xmlns:w16="http://schemas.microsoft.com/office/word/2018/wordml" xmlns:w16se="http://schemas.microsoft.com/office/word/2015/wordml/symex" xmlns:wpg="http://schemas.microsoft.com/office/word/2010/wordprocessingGroup" xmlns:wpi="http://schemas.microsoft.com/office/word/2010/wordprocessingInk" xmlns:wne="http://schemas.microsoft.com/office/word/2006/wordml" xmlns:wps="http://schemas.microsoft.com/office/word/2010/wordprocessingShape" mc:Ignorable="w14 w15 w16se w16cid w16 w16cex wp14">
   <w15:person w15:author="Kamalan Rashasingham">
     <w15:presenceInfo w15:providerId="AD" w15:userId="S::rashasin@oslomet.no::d7834204-96d8-434a-86a8-701fe5ebaf80"/>
   </w15:person>
@@ -7203,7 +6903,7 @@
 </file>
 
 <file path=word/styles.xml><?xml version="1.0" encoding="utf-8"?>
-<w:styles xmlns:mc="http://schemas.openxmlformats.org/markup-compatibility/2006" xmlns:r="http://schemas.openxmlformats.org/officeDocument/2006/relationships" xmlns:w="http://schemas.openxmlformats.org/wordprocessingml/2006/main" xmlns:w14="http://schemas.microsoft.com/office/word/2010/wordml" xmlns:w15="http://schemas.microsoft.com/office/word/2012/wordml" xmlns:w16cex="http://schemas.microsoft.com/office/word/2018/wordml/cex" xmlns:w16cid="http://schemas.microsoft.com/office/word/2016/wordml/cid" xmlns:w16="http://schemas.microsoft.com/office/word/2018/wordml" xmlns:w16sdtdh="http://schemas.microsoft.com/office/word/2020/wordml/sdtdatahash" xmlns:w16se="http://schemas.microsoft.com/office/word/2015/wordml/symex" mc:Ignorable="w14 w15 w16se w16cid w16 w16cex w16sdtdh">
+<w:styles xmlns:mc="http://schemas.openxmlformats.org/markup-compatibility/2006" xmlns:r="http://schemas.openxmlformats.org/officeDocument/2006/relationships" xmlns:w="http://schemas.openxmlformats.org/wordprocessingml/2006/main" xmlns:w14="http://schemas.microsoft.com/office/word/2010/wordml" xmlns:w15="http://schemas.microsoft.com/office/word/2012/wordml" xmlns:w16cex="http://schemas.microsoft.com/office/word/2018/wordml/cex" xmlns:w16cid="http://schemas.microsoft.com/office/word/2016/wordml/cid" xmlns:w16="http://schemas.microsoft.com/office/word/2018/wordml" xmlns:w16se="http://schemas.microsoft.com/office/word/2015/wordml/symex" mc:Ignorable="w14 w15 w16se w16cid w16 w16cex">
   <w:docDefaults>
     <w:rPrDefault>
       <w:rPr>
@@ -7606,11 +7306,11 @@
       <w:sz w:val="24"/>
     </w:rPr>
   </w:style>
-  <w:style w:type="paragraph" w:styleId="Overskrift1">
+  <w:style w:type="paragraph" w:styleId="Heading1">
     <w:name w:val="heading 1"/>
     <w:basedOn w:val="Normal"/>
     <w:next w:val="Normal"/>
-    <w:link w:val="Overskrift1Tegn"/>
+    <w:link w:val="Heading1Char"/>
     <w:uiPriority w:val="9"/>
     <w:qFormat/>
     <w:rsid w:val="007F329F"/>
@@ -7627,11 +7327,11 @@
       <w:szCs w:val="32"/>
     </w:rPr>
   </w:style>
-  <w:style w:type="paragraph" w:styleId="Overskrift2">
+  <w:style w:type="paragraph" w:styleId="Heading2">
     <w:name w:val="heading 2"/>
     <w:basedOn w:val="Normal"/>
     <w:next w:val="Normal"/>
-    <w:link w:val="Overskrift2Tegn"/>
+    <w:link w:val="Heading2Char"/>
     <w:uiPriority w:val="9"/>
     <w:unhideWhenUsed/>
     <w:qFormat/>
@@ -7649,11 +7349,11 @@
       <w:szCs w:val="26"/>
     </w:rPr>
   </w:style>
-  <w:style w:type="paragraph" w:styleId="Overskrift3">
+  <w:style w:type="paragraph" w:styleId="Heading3">
     <w:name w:val="heading 3"/>
     <w:basedOn w:val="Normal"/>
     <w:next w:val="Normal"/>
-    <w:link w:val="Overskrift3Tegn"/>
+    <w:link w:val="Heading3Char"/>
     <w:uiPriority w:val="9"/>
     <w:unhideWhenUsed/>
     <w:qFormat/>
@@ -7670,13 +7370,13 @@
       <w:szCs w:val="24"/>
     </w:rPr>
   </w:style>
-  <w:style w:type="character" w:default="1" w:styleId="Standardskriftforavsnitt">
+  <w:style w:type="character" w:default="1" w:styleId="DefaultParagraphFont">
     <w:name w:val="Default Paragraph Font"/>
     <w:uiPriority w:val="1"/>
     <w:semiHidden/>
     <w:unhideWhenUsed/>
   </w:style>
-  <w:style w:type="table" w:default="1" w:styleId="Vanligtabell">
+  <w:style w:type="table" w:default="1" w:styleId="TableNormal">
     <w:name w:val="Normal Table"/>
     <w:uiPriority w:val="99"/>
     <w:semiHidden/>
@@ -7691,15 +7391,15 @@
       </w:tblCellMar>
     </w:tblPr>
   </w:style>
-  <w:style w:type="numbering" w:default="1" w:styleId="Ingenliste">
+  <w:style w:type="numbering" w:default="1" w:styleId="NoList">
     <w:name w:val="No List"/>
     <w:uiPriority w:val="99"/>
     <w:semiHidden/>
     <w:unhideWhenUsed/>
   </w:style>
-  <w:style w:type="character" w:styleId="Merknadsreferanse">
+  <w:style w:type="character" w:styleId="CommentReference">
     <w:name w:val="annotation reference"/>
-    <w:basedOn w:val="Standardskriftforavsnitt"/>
+    <w:basedOn w:val="DefaultParagraphFont"/>
     <w:uiPriority w:val="99"/>
     <w:semiHidden/>
     <w:unhideWhenUsed/>
@@ -7709,10 +7409,10 @@
       <w:szCs w:val="16"/>
     </w:rPr>
   </w:style>
-  <w:style w:type="paragraph" w:styleId="Merknadstekst">
+  <w:style w:type="paragraph" w:styleId="CommentText">
     <w:name w:val="annotation text"/>
     <w:basedOn w:val="Normal"/>
-    <w:link w:val="MerknadstekstTegn"/>
+    <w:link w:val="CommentTextChar"/>
     <w:uiPriority w:val="99"/>
     <w:semiHidden/>
     <w:unhideWhenUsed/>
@@ -7725,10 +7425,10 @@
       <w:szCs w:val="20"/>
     </w:rPr>
   </w:style>
-  <w:style w:type="character" w:customStyle="1" w:styleId="MerknadstekstTegn">
-    <w:name w:val="Merknadstekst Tegn"/>
-    <w:basedOn w:val="Standardskriftforavsnitt"/>
-    <w:link w:val="Merknadstekst"/>
+  <w:style w:type="character" w:customStyle="1" w:styleId="CommentTextChar">
+    <w:name w:val="Comment Text Char"/>
+    <w:basedOn w:val="DefaultParagraphFont"/>
+    <w:link w:val="CommentText"/>
     <w:uiPriority w:val="99"/>
     <w:semiHidden/>
     <w:rsid w:val="00EC6BA1"/>
@@ -7737,11 +7437,11 @@
       <w:szCs w:val="20"/>
     </w:rPr>
   </w:style>
-  <w:style w:type="paragraph" w:styleId="Kommentaremne">
+  <w:style w:type="paragraph" w:styleId="CommentSubject">
     <w:name w:val="annotation subject"/>
-    <w:basedOn w:val="Merknadstekst"/>
-    <w:next w:val="Merknadstekst"/>
-    <w:link w:val="KommentaremneTegn"/>
+    <w:basedOn w:val="CommentText"/>
+    <w:next w:val="CommentText"/>
+    <w:link w:val="CommentSubjectChar"/>
     <w:uiPriority w:val="99"/>
     <w:semiHidden/>
     <w:unhideWhenUsed/>
@@ -7751,10 +7451,10 @@
       <w:bCs/>
     </w:rPr>
   </w:style>
-  <w:style w:type="character" w:customStyle="1" w:styleId="KommentaremneTegn">
-    <w:name w:val="Kommentaremne Tegn"/>
-    <w:basedOn w:val="MerknadstekstTegn"/>
-    <w:link w:val="Kommentaremne"/>
+  <w:style w:type="character" w:customStyle="1" w:styleId="CommentSubjectChar">
+    <w:name w:val="Comment Subject Char"/>
+    <w:basedOn w:val="CommentTextChar"/>
+    <w:link w:val="CommentSubject"/>
     <w:uiPriority w:val="99"/>
     <w:semiHidden/>
     <w:rsid w:val="00EC6BA1"/>
@@ -7765,7 +7465,7 @@
       <w:szCs w:val="20"/>
     </w:rPr>
   </w:style>
-  <w:style w:type="paragraph" w:styleId="Listeavsnitt">
+  <w:style w:type="paragraph" w:styleId="ListParagraph">
     <w:name w:val="List Paragraph"/>
     <w:basedOn w:val="Normal"/>
     <w:uiPriority w:val="34"/>
@@ -7776,11 +7476,11 @@
       <w:contextualSpacing/>
     </w:pPr>
   </w:style>
-  <w:style w:type="paragraph" w:styleId="Tittel">
+  <w:style w:type="paragraph" w:styleId="Title">
     <w:name w:val="Title"/>
     <w:basedOn w:val="Normal"/>
     <w:next w:val="Normal"/>
-    <w:link w:val="TittelTegn"/>
+    <w:link w:val="TitleChar"/>
     <w:uiPriority w:val="10"/>
     <w:qFormat/>
     <w:rsid w:val="003F1DB8"/>
@@ -7796,10 +7496,10 @@
       <w:szCs w:val="56"/>
     </w:rPr>
   </w:style>
-  <w:style w:type="character" w:customStyle="1" w:styleId="TittelTegn">
-    <w:name w:val="Tittel Tegn"/>
-    <w:basedOn w:val="Standardskriftforavsnitt"/>
-    <w:link w:val="Tittel"/>
+  <w:style w:type="character" w:customStyle="1" w:styleId="TitleChar">
+    <w:name w:val="Title Char"/>
+    <w:basedOn w:val="DefaultParagraphFont"/>
+    <w:link w:val="Title"/>
     <w:uiPriority w:val="10"/>
     <w:rsid w:val="003F1DB8"/>
     <w:rPr>
@@ -7810,10 +7510,10 @@
       <w:szCs w:val="56"/>
     </w:rPr>
   </w:style>
-  <w:style w:type="paragraph" w:styleId="Topptekst">
+  <w:style w:type="paragraph" w:styleId="Header">
     <w:name w:val="header"/>
     <w:basedOn w:val="Normal"/>
-    <w:link w:val="TopptekstTegn"/>
+    <w:link w:val="HeaderChar"/>
     <w:uiPriority w:val="99"/>
     <w:unhideWhenUsed/>
     <w:rsid w:val="00EE213D"/>
@@ -7825,10 +7525,10 @@
       <w:spacing w:after="0" w:line="240" w:lineRule="auto"/>
     </w:pPr>
   </w:style>
-  <w:style w:type="character" w:customStyle="1" w:styleId="TopptekstTegn">
-    <w:name w:val="Topptekst Tegn"/>
-    <w:basedOn w:val="Standardskriftforavsnitt"/>
-    <w:link w:val="Topptekst"/>
+  <w:style w:type="character" w:customStyle="1" w:styleId="HeaderChar">
+    <w:name w:val="Header Char"/>
+    <w:basedOn w:val="DefaultParagraphFont"/>
+    <w:link w:val="Header"/>
     <w:uiPriority w:val="99"/>
     <w:rsid w:val="00EE213D"/>
     <w:rPr>
@@ -7836,10 +7536,10 @@
       <w:sz w:val="24"/>
     </w:rPr>
   </w:style>
-  <w:style w:type="paragraph" w:styleId="Bunntekst">
+  <w:style w:type="paragraph" w:styleId="Footer">
     <w:name w:val="footer"/>
     <w:basedOn w:val="Normal"/>
-    <w:link w:val="BunntekstTegn"/>
+    <w:link w:val="FooterChar"/>
     <w:uiPriority w:val="99"/>
     <w:unhideWhenUsed/>
     <w:rsid w:val="00EE213D"/>
@@ -7851,10 +7551,10 @@
       <w:spacing w:after="0" w:line="240" w:lineRule="auto"/>
     </w:pPr>
   </w:style>
-  <w:style w:type="character" w:customStyle="1" w:styleId="BunntekstTegn">
-    <w:name w:val="Bunntekst Tegn"/>
-    <w:basedOn w:val="Standardskriftforavsnitt"/>
-    <w:link w:val="Bunntekst"/>
+  <w:style w:type="character" w:customStyle="1" w:styleId="FooterChar">
+    <w:name w:val="Footer Char"/>
+    <w:basedOn w:val="DefaultParagraphFont"/>
+    <w:link w:val="Footer"/>
     <w:uiPriority w:val="99"/>
     <w:rsid w:val="00EE213D"/>
     <w:rPr>
@@ -7862,10 +7562,10 @@
       <w:sz w:val="24"/>
     </w:rPr>
   </w:style>
-  <w:style w:type="character" w:customStyle="1" w:styleId="Overskrift1Tegn">
-    <w:name w:val="Overskrift 1 Tegn"/>
-    <w:basedOn w:val="Standardskriftforavsnitt"/>
-    <w:link w:val="Overskrift1"/>
+  <w:style w:type="character" w:customStyle="1" w:styleId="Heading1Char">
+    <w:name w:val="Heading 1 Char"/>
+    <w:basedOn w:val="DefaultParagraphFont"/>
+    <w:link w:val="Heading1"/>
     <w:uiPriority w:val="9"/>
     <w:rsid w:val="007F329F"/>
     <w:rPr>
@@ -7875,10 +7575,10 @@
       <w:szCs w:val="32"/>
     </w:rPr>
   </w:style>
-  <w:style w:type="character" w:customStyle="1" w:styleId="Overskrift2Tegn">
-    <w:name w:val="Overskrift 2 Tegn"/>
-    <w:basedOn w:val="Standardskriftforavsnitt"/>
-    <w:link w:val="Overskrift2"/>
+  <w:style w:type="character" w:customStyle="1" w:styleId="Heading2Char">
+    <w:name w:val="Heading 2 Char"/>
+    <w:basedOn w:val="DefaultParagraphFont"/>
+    <w:link w:val="Heading2"/>
     <w:uiPriority w:val="9"/>
     <w:rsid w:val="007F329F"/>
     <w:rPr>
@@ -7888,9 +7588,9 @@
       <w:szCs w:val="26"/>
     </w:rPr>
   </w:style>
-  <w:style w:type="table" w:styleId="Tabellrutenett">
+  <w:style w:type="table" w:styleId="TableGrid">
     <w:name w:val="Table Grid"/>
-    <w:basedOn w:val="Vanligtabell"/>
+    <w:basedOn w:val="TableNormal"/>
     <w:uiPriority w:val="39"/>
     <w:rsid w:val="00B967F7"/>
     <w:pPr>
@@ -7907,7 +7607,7 @@
       </w:tblBorders>
     </w:tblPr>
   </w:style>
-  <w:style w:type="paragraph" w:styleId="Bildetekst">
+  <w:style w:type="paragraph" w:styleId="Caption">
     <w:name w:val="caption"/>
     <w:basedOn w:val="Normal"/>
     <w:next w:val="Normal"/>
@@ -7926,9 +7626,9 @@
       <w:szCs w:val="18"/>
     </w:rPr>
   </w:style>
-  <w:style w:type="character" w:styleId="Hyperkobling">
+  <w:style w:type="character" w:styleId="Hyperlink">
     <w:name w:val="Hyperlink"/>
-    <w:basedOn w:val="Standardskriftforavsnitt"/>
+    <w:basedOn w:val="DefaultParagraphFont"/>
     <w:uiPriority w:val="99"/>
     <w:unhideWhenUsed/>
     <w:rsid w:val="003B47EF"/>
@@ -7937,9 +7637,9 @@
       <w:u w:val="single"/>
     </w:rPr>
   </w:style>
-  <w:style w:type="character" w:styleId="Ulstomtale">
+  <w:style w:type="character" w:styleId="UnresolvedMention">
     <w:name w:val="Unresolved Mention"/>
-    <w:basedOn w:val="Standardskriftforavsnitt"/>
+    <w:basedOn w:val="DefaultParagraphFont"/>
     <w:uiPriority w:val="99"/>
     <w:semiHidden/>
     <w:unhideWhenUsed/>
@@ -7949,10 +7649,10 @@
       <w:shd w:val="clear" w:color="auto" w:fill="E1DFDD"/>
     </w:rPr>
   </w:style>
-  <w:style w:type="character" w:customStyle="1" w:styleId="Overskrift3Tegn">
-    <w:name w:val="Overskrift 3 Tegn"/>
-    <w:basedOn w:val="Standardskriftforavsnitt"/>
-    <w:link w:val="Overskrift3"/>
+  <w:style w:type="character" w:customStyle="1" w:styleId="Heading3Char">
+    <w:name w:val="Heading 3 Char"/>
+    <w:basedOn w:val="DefaultParagraphFont"/>
+    <w:link w:val="Heading3"/>
     <w:uiPriority w:val="9"/>
     <w:rsid w:val="00FB0699"/>
     <w:rPr>
@@ -7962,11 +7662,11 @@
       <w:szCs w:val="24"/>
     </w:rPr>
   </w:style>
-  <w:style w:type="paragraph" w:styleId="Sitat">
+  <w:style w:type="paragraph" w:styleId="Quote">
     <w:name w:val="Quote"/>
     <w:basedOn w:val="Normal"/>
     <w:next w:val="Normal"/>
-    <w:link w:val="SitatTegn"/>
+    <w:link w:val="QuoteChar"/>
     <w:uiPriority w:val="29"/>
     <w:qFormat/>
     <w:rsid w:val="007200C9"/>
@@ -7981,10 +7681,10 @@
       <w:color w:val="404040" w:themeColor="text1" w:themeTint="BF"/>
     </w:rPr>
   </w:style>
-  <w:style w:type="character" w:customStyle="1" w:styleId="SitatTegn">
-    <w:name w:val="Sitat Tegn"/>
-    <w:basedOn w:val="Standardskriftforavsnitt"/>
-    <w:link w:val="Sitat"/>
+  <w:style w:type="character" w:customStyle="1" w:styleId="QuoteChar">
+    <w:name w:val="Quote Char"/>
+    <w:basedOn w:val="DefaultParagraphFont"/>
+    <w:link w:val="Quote"/>
     <w:uiPriority w:val="29"/>
     <w:rsid w:val="007200C9"/>
     <w:rPr>
@@ -7995,10 +7695,10 @@
       <w:sz w:val="24"/>
     </w:rPr>
   </w:style>
-  <w:style w:type="paragraph" w:styleId="Fotnotetekst">
+  <w:style w:type="paragraph" w:styleId="FootnoteText">
     <w:name w:val="footnote text"/>
     <w:basedOn w:val="Normal"/>
-    <w:link w:val="FotnotetekstTegn"/>
+    <w:link w:val="FootnoteTextChar"/>
     <w:uiPriority w:val="99"/>
     <w:semiHidden/>
     <w:unhideWhenUsed/>
@@ -8011,10 +7711,10 @@
       <w:szCs w:val="20"/>
     </w:rPr>
   </w:style>
-  <w:style w:type="character" w:customStyle="1" w:styleId="FotnotetekstTegn">
-    <w:name w:val="Fotnotetekst Tegn"/>
-    <w:basedOn w:val="Standardskriftforavsnitt"/>
-    <w:link w:val="Fotnotetekst"/>
+  <w:style w:type="character" w:customStyle="1" w:styleId="FootnoteTextChar">
+    <w:name w:val="Footnote Text Char"/>
+    <w:basedOn w:val="DefaultParagraphFont"/>
+    <w:link w:val="FootnoteText"/>
     <w:uiPriority w:val="99"/>
     <w:semiHidden/>
     <w:rsid w:val="0001200E"/>
@@ -8024,9 +7724,9 @@
       <w:szCs w:val="20"/>
     </w:rPr>
   </w:style>
-  <w:style w:type="character" w:styleId="Fotnotereferanse">
+  <w:style w:type="character" w:styleId="FootnoteReference">
     <w:name w:val="footnote reference"/>
-    <w:basedOn w:val="Standardskriftforavsnitt"/>
+    <w:basedOn w:val="DefaultParagraphFont"/>
     <w:uiPriority w:val="99"/>
     <w:semiHidden/>
     <w:unhideWhenUsed/>
@@ -8035,9 +7735,9 @@
       <w:vertAlign w:val="superscript"/>
     </w:rPr>
   </w:style>
-  <w:style w:type="paragraph" w:styleId="Overskriftforinnholdsfortegnelse">
+  <w:style w:type="paragraph" w:styleId="TOCHeading">
     <w:name w:val="TOC Heading"/>
-    <w:basedOn w:val="Overskrift1"/>
+    <w:basedOn w:val="Heading1"/>
     <w:next w:val="Normal"/>
     <w:uiPriority w:val="39"/>
     <w:unhideWhenUsed/>
@@ -8050,7 +7750,7 @@
       <w:lang w:eastAsia="nb-NO"/>
     </w:rPr>
   </w:style>
-  <w:style w:type="paragraph" w:styleId="INNH1">
+  <w:style w:type="paragraph" w:styleId="TOC1">
     <w:name w:val="toc 1"/>
     <w:basedOn w:val="Normal"/>
     <w:next w:val="Normal"/>
@@ -8066,7 +7766,7 @@
       <w:spacing w:after="100"/>
     </w:pPr>
   </w:style>
-  <w:style w:type="paragraph" w:styleId="INNH3">
+  <w:style w:type="paragraph" w:styleId="TOC3">
     <w:name w:val="toc 3"/>
     <w:basedOn w:val="Normal"/>
     <w:next w:val="Normal"/>
@@ -8079,7 +7779,7 @@
       <w:ind w:left="480"/>
     </w:pPr>
   </w:style>
-  <w:style w:type="paragraph" w:styleId="INNH2">
+  <w:style w:type="paragraph" w:styleId="TOC2">
     <w:name w:val="toc 2"/>
     <w:basedOn w:val="Normal"/>
     <w:next w:val="Normal"/>
@@ -8092,7 +7792,7 @@
       <w:ind w:left="240"/>
     </w:pPr>
   </w:style>
-  <w:style w:type="paragraph" w:styleId="Figurliste">
+  <w:style w:type="paragraph" w:styleId="TableofFigures">
     <w:name w:val="table of figures"/>
     <w:basedOn w:val="Normal"/>
     <w:next w:val="Normal"/>
@@ -8109,7 +7809,7 @@
 <file path=word/charts/chart1.xml><?xml version="1.0" encoding="utf-8"?>
 <c:chartSpace xmlns:c="http://schemas.openxmlformats.org/drawingml/2006/chart" xmlns:a="http://schemas.openxmlformats.org/drawingml/2006/main" xmlns:r="http://schemas.openxmlformats.org/officeDocument/2006/relationships" xmlns:c16r2="http://schemas.microsoft.com/office/drawing/2015/06/chart">
   <c:date1904 val="0"/>
-  <c:lang val="nb-NO"/>
+  <c:lang val="en-US"/>
   <c:roundedCorners val="0"/>
   <mc:AlternateContent xmlns:mc="http://schemas.openxmlformats.org/markup-compatibility/2006">
     <mc:Choice xmlns:c14="http://schemas.microsoft.com/office/drawing/2007/8/2/chart" Requires="c14">
@@ -10226,7 +9926,7 @@
   <dgm:whole/>
   <dgm:extLst>
     <a:ext uri="http://schemas.microsoft.com/office/drawing/2008/diagram">
-      <dsp:dataModelExt xmlns:dsp="http://schemas.microsoft.com/office/drawing/2008/diagram" relId="rId28" minVer="http://schemas.openxmlformats.org/drawingml/2006/diagram"/>
+      <dsp:dataModelExt xmlns:dsp="http://schemas.microsoft.com/office/drawing/2008/diagram" relId="rId24" minVer="http://schemas.openxmlformats.org/drawingml/2006/diagram"/>
     </a:ext>
   </dgm:extLst>
 </dgm:dataModel>
@@ -12760,9 +12460,12 @@
 </file>
 
 <file path=customXml/item2.xml><?xml version="1.0" encoding="utf-8"?>
-<p:properties xmlns:p="http://schemas.microsoft.com/office/2006/metadata/properties" xmlns:xsi="http://www.w3.org/2001/XMLSchema-instance" xmlns:pc="http://schemas.microsoft.com/office/infopath/2007/PartnerControls">
-  <documentManagement/>
-</p:properties>
+<?mso-contentType ?>
+<FormTemplates xmlns="http://schemas.microsoft.com/sharepoint/v3/contenttype/forms">
+  <Display>DocumentLibraryForm</Display>
+  <Edit>DocumentLibraryForm</Edit>
+  <New>DocumentLibraryForm</New>
+</FormTemplates>
 </file>
 
 <file path=customXml/item3.xml><?xml version="1.0" encoding="utf-8"?>
@@ -12770,12 +12473,9 @@
 </file>
 
 <file path=customXml/item4.xml><?xml version="1.0" encoding="utf-8"?>
-<?mso-contentType ?>
-<FormTemplates xmlns="http://schemas.microsoft.com/sharepoint/v3/contenttype/forms">
-  <Display>DocumentLibraryForm</Display>
-  <Edit>DocumentLibraryForm</Edit>
-  <New>DocumentLibraryForm</New>
-</FormTemplates>
+<p:properties xmlns:p="http://schemas.microsoft.com/office/2006/metadata/properties" xmlns:xsi="http://www.w3.org/2001/XMLSchema-instance" xmlns:pc="http://schemas.microsoft.com/office/infopath/2007/PartnerControls">
+  <documentManagement/>
+</p:properties>
 </file>
 
 <file path=customXml/itemProps1.xml><?xml version="1.0" encoding="utf-8"?>
@@ -12797,10 +12497,9 @@
 </file>
 
 <file path=customXml/itemProps2.xml><?xml version="1.0" encoding="utf-8"?>
-<ds:datastoreItem xmlns:ds="http://schemas.openxmlformats.org/officeDocument/2006/customXml" ds:itemID="{78EE3D40-C055-4F89-B3F4-007C792F672E}">
+<ds:datastoreItem xmlns:ds="http://schemas.openxmlformats.org/officeDocument/2006/customXml" ds:itemID="{9DAFE0DB-47C6-4C29-93D4-8CAB3FE01D68}">
   <ds:schemaRefs>
-    <ds:schemaRef ds:uri="http://schemas.microsoft.com/office/2006/metadata/properties"/>
-    <ds:schemaRef ds:uri="http://schemas.microsoft.com/office/infopath/2007/PartnerControls"/>
+    <ds:schemaRef ds:uri="http://schemas.microsoft.com/sharepoint/v3/contenttype/forms"/>
   </ds:schemaRefs>
 </ds:datastoreItem>
 </file>
@@ -12814,9 +12513,10 @@
 </file>
 
 <file path=customXml/itemProps4.xml><?xml version="1.0" encoding="utf-8"?>
-<ds:datastoreItem xmlns:ds="http://schemas.openxmlformats.org/officeDocument/2006/customXml" ds:itemID="{9DAFE0DB-47C6-4C29-93D4-8CAB3FE01D68}">
+<ds:datastoreItem xmlns:ds="http://schemas.openxmlformats.org/officeDocument/2006/customXml" ds:itemID="{78EE3D40-C055-4F89-B3F4-007C792F672E}">
   <ds:schemaRefs>
-    <ds:schemaRef ds:uri="http://schemas.microsoft.com/sharepoint/v3/contenttype/forms"/>
+    <ds:schemaRef ds:uri="http://schemas.microsoft.com/office/2006/metadata/properties"/>
+    <ds:schemaRef ds:uri="http://schemas.microsoft.com/office/infopath/2007/PartnerControls"/>
   </ds:schemaRefs>
 </ds:datastoreItem>
 </file>
</xml_diff>